<commit_message>
Incremental progress on Reproducing basic case data
</commit_message>
<xml_diff>
--- a/CAVdecom.docx
+++ b/CAVdecom.docx
@@ -75,7 +75,7 @@
         <w:t xml:space="preserve"> </w:t>
       </w:r>
       <w:r>
-        <w:t xml:space="preserve">13,</w:t>
+        <w:t xml:space="preserve">16,</w:t>
       </w:r>
       <w:r>
         <w:t xml:space="preserve"> </w:t>
@@ -1029,7 +1029,7 @@
         </w:numPr>
       </w:pPr>
       <w:r>
-        <w:t xml:space="preserve">Model though occupancy, incremental VKT from re-positioning, and implications to travelers' cost</w:t>
+        <w:t xml:space="preserve">Model though occupancy, incremental VKT from re-positioning, and implications to travelers’ cost</w:t>
       </w:r>
     </w:p>
     <w:p>
@@ -3209,7 +3209,43 @@
         <w:t xml:space="preserve"> </w:t>
       </w:r>
       <w:r>
-        <w:t xml:space="preserve">of "Mechanisms" or "Technologies," each</w:t>
+        <w:t xml:space="preserve">of</w:t>
+      </w:r>
+      <w:r>
+        <w:t xml:space="preserve"> </w:t>
+      </w:r>
+      <w:r>
+        <w:t xml:space="preserve">“</w:t>
+      </w:r>
+      <w:r>
+        <w:t xml:space="preserve">Mechanisms</w:t>
+      </w:r>
+      <w:r>
+        <w:t xml:space="preserve">”</w:t>
+      </w:r>
+      <w:r>
+        <w:t xml:space="preserve"> </w:t>
+      </w:r>
+      <w:r>
+        <w:t xml:space="preserve">or</w:t>
+      </w:r>
+      <w:r>
+        <w:t xml:space="preserve"> </w:t>
+      </w:r>
+      <w:r>
+        <w:t xml:space="preserve">“</w:t>
+      </w:r>
+      <w:r>
+        <w:t xml:space="preserve">Technologies,</w:t>
+      </w:r>
+      <w:r>
+        <w:t xml:space="preserve">”</w:t>
+      </w:r>
+      <w:r>
+        <w:t xml:space="preserve"> </w:t>
+      </w:r>
+      <w:r>
+        <w:t xml:space="preserve">each</w:t>
       </w:r>
       <w:r>
         <w:t xml:space="preserve"> </w:t>
@@ -4110,7 +4146,73 @@
         <w:t xml:space="preserve"> </w:t>
       </w:r>
       <w:r>
-        <w:t xml:space="preserve">from "zero" through "pessimistic," "midcase," and "optimistic." Mechanism intensity effect values</w:t>
+        <w:t xml:space="preserve">from</w:t>
+      </w:r>
+      <w:r>
+        <w:t xml:space="preserve"> </w:t>
+      </w:r>
+      <w:r>
+        <w:t xml:space="preserve">“</w:t>
+      </w:r>
+      <w:r>
+        <w:t xml:space="preserve">zero</w:t>
+      </w:r>
+      <w:r>
+        <w:t xml:space="preserve">”</w:t>
+      </w:r>
+      <w:r>
+        <w:t xml:space="preserve"> </w:t>
+      </w:r>
+      <w:r>
+        <w:t xml:space="preserve">through</w:t>
+      </w:r>
+      <w:r>
+        <w:t xml:space="preserve"> </w:t>
+      </w:r>
+      <w:r>
+        <w:t xml:space="preserve">“</w:t>
+      </w:r>
+      <w:r>
+        <w:t xml:space="preserve">pessimistic,</w:t>
+      </w:r>
+      <w:r>
+        <w:t xml:space="preserve">”</w:t>
+      </w:r>
+      <w:r>
+        <w:t xml:space="preserve"> </w:t>
+      </w:r>
+      <w:r>
+        <w:t xml:space="preserve">“</w:t>
+      </w:r>
+      <w:r>
+        <w:t xml:space="preserve">midcase,</w:t>
+      </w:r>
+      <w:r>
+        <w:t xml:space="preserve">”</w:t>
+      </w:r>
+      <w:r>
+        <w:t xml:space="preserve"> </w:t>
+      </w:r>
+      <w:r>
+        <w:t xml:space="preserve">and</w:t>
+      </w:r>
+      <w:r>
+        <w:t xml:space="preserve"> </w:t>
+      </w:r>
+      <w:r>
+        <w:t xml:space="preserve">“</w:t>
+      </w:r>
+      <w:r>
+        <w:t xml:space="preserve">optimistic.</w:t>
+      </w:r>
+      <w:r>
+        <w:t xml:space="preserve">”</w:t>
+      </w:r>
+      <w:r>
+        <w:t xml:space="preserve"> </w:t>
+      </w:r>
+      <w:r>
+        <w:t xml:space="preserve">Mechanism intensity effect values</w:t>
       </w:r>
       <w:r>
         <w:t xml:space="preserve"> </w:t>
@@ -5086,22 +5188,12 @@
         </w:rPr>
         <w:t xml:space="preserve"># These Intensity Multipliers are the "mu" factors</w:t>
       </w:r>
-    </w:p>
-    <w:p>
-      <w:pPr>
-        <w:pStyle w:val="SourceCode"/>
-      </w:pPr>
-      <w:r>
-        <w:rPr>
-          <w:rStyle w:val="VerbatimChar"/>
-        </w:rPr>
-        <w:t xml:space="preserve">## Warning: package 'bindrcpp' was built under R version 3.3.2</w:t>
-      </w:r>
-    </w:p>
-    <w:p>
-      <w:pPr>
-        <w:pStyle w:val="SourceCode"/>
-      </w:pPr>
+      <w:r>
+        <w:br w:type="textWrapping"/>
+      </w:r>
+      <w:r>
+        <w:br w:type="textWrapping"/>
+      </w:r>
       <w:r>
         <w:rPr>
           <w:rStyle w:val="CommentTok"/>
@@ -8060,7 +8152,43 @@
         </w:numPr>
       </w:pPr>
       <w:r>
-        <w:t xml:space="preserve">Note "Right_sizing" and "Increased_features" apply only to LDV passenger travel.</w:t>
+        <w:t xml:space="preserve">Note</w:t>
+      </w:r>
+      <w:r>
+        <w:t xml:space="preserve"> </w:t>
+      </w:r>
+      <w:r>
+        <w:t xml:space="preserve">“</w:t>
+      </w:r>
+      <w:r>
+        <w:t xml:space="preserve">Right_sizing</w:t>
+      </w:r>
+      <w:r>
+        <w:t xml:space="preserve">”</w:t>
+      </w:r>
+      <w:r>
+        <w:t xml:space="preserve"> </w:t>
+      </w:r>
+      <w:r>
+        <w:t xml:space="preserve">and</w:t>
+      </w:r>
+      <w:r>
+        <w:t xml:space="preserve"> </w:t>
+      </w:r>
+      <w:r>
+        <w:t xml:space="preserve">“</w:t>
+      </w:r>
+      <w:r>
+        <w:t xml:space="preserve">Increased_features</w:t>
+      </w:r>
+      <w:r>
+        <w:t xml:space="preserve">”</w:t>
+      </w:r>
+      <w:r>
+        <w:t xml:space="preserve"> </w:t>
+      </w:r>
+      <w:r>
+        <w:t xml:space="preserve">apply only to LDV passenger travel.</w:t>
       </w:r>
     </w:p>
     <w:p>
@@ -8200,7 +8328,25 @@
         <w:t xml:space="preserve">k</w:t>
       </w:r>
       <w:r>
-        <w:t xml:space="preserve">, the "EffectCase" or sensitivity</w:t>
+        <w:t xml:space="preserve">, the</w:t>
+      </w:r>
+      <w:r>
+        <w:t xml:space="preserve"> </w:t>
+      </w:r>
+      <w:r>
+        <w:t xml:space="preserve">“</w:t>
+      </w:r>
+      <w:r>
+        <w:t xml:space="preserve">EffectCase</w:t>
+      </w:r>
+      <w:r>
+        <w:t xml:space="preserve">”</w:t>
+      </w:r>
+      <w:r>
+        <w:t xml:space="preserve"> </w:t>
+      </w:r>
+      <w:r>
+        <w:t xml:space="preserve">or sensitivity</w:t>
       </w:r>
       <w:r>
         <w:t xml:space="preserve"> </w:t>
@@ -11262,7 +11408,7 @@
         <w:rPr>
           <w:rStyle w:val="DecValTok"/>
         </w:rPr>
-        <w:t xml:space="preserve">2</w:t>
+        <w:t xml:space="preserve">4</w:t>
       </w:r>
       <w:r>
         <w:br w:type="textWrapping"/>
@@ -11291,7 +11437,25 @@
         <w:pStyle w:val="FirstParagraph"/>
       </w:pPr>
       <w:r>
-        <w:t xml:space="preserve">For example consider Scenario 2, the "Have our cake &amp; eat it too" scenario, in year 2050.</w:t>
+        <w:t xml:space="preserve">For example consider Scenario 4, the</w:t>
+      </w:r>
+      <w:r>
+        <w:t xml:space="preserve"> </w:t>
+      </w:r>
+      <w:r>
+        <w:t xml:space="preserve">“</w:t>
+      </w:r>
+      <w:r>
+        <w:t xml:space="preserve">Strong responses</w:t>
+      </w:r>
+      <w:r>
+        <w:t xml:space="preserve">”</w:t>
+      </w:r>
+      <w:r>
+        <w:t xml:space="preserve"> </w:t>
+      </w:r>
+      <w:r>
+        <w:t xml:space="preserve">scenario, in year 2050.</w:t>
       </w:r>
     </w:p>
     <w:p>
@@ -11310,7 +11474,19 @@
         <w:rPr>
           <w:rStyle w:val="NormalTok"/>
         </w:rPr>
-        <w:t xml:space="preserve">EnergyIntensityChanges %&gt;%</w:t>
+        <w:t xml:space="preserve">nie =</w:t>
+      </w:r>
+      <w:r>
+        <w:rPr>
+          <w:rStyle w:val="StringTok"/>
+        </w:rPr>
+        <w:t xml:space="preserve"> </w:t>
+      </w:r>
+      <w:r>
+        <w:rPr>
+          <w:rStyle w:val="NormalTok"/>
+        </w:rPr>
+        <w:t xml:space="preserve">EnergyIntensityChanges  %&gt;%</w:t>
       </w:r>
       <w:r>
         <w:rPr>
@@ -11322,6 +11498,33 @@
         <w:rPr>
           <w:rStyle w:val="KeywordTok"/>
         </w:rPr>
+        <w:t xml:space="preserve">ungroup</w:t>
+      </w:r>
+      <w:r>
+        <w:rPr>
+          <w:rStyle w:val="NormalTok"/>
+        </w:rPr>
+        <w:t xml:space="preserve">() %&gt;%</w:t>
+      </w:r>
+      <w:r>
+        <w:rPr>
+          <w:rStyle w:val="StringTok"/>
+        </w:rPr>
+        <w:t xml:space="preserve"> </w:t>
+      </w:r>
+      <w:r>
+        <w:br w:type="textWrapping"/>
+      </w:r>
+      <w:r>
+        <w:rPr>
+          <w:rStyle w:val="StringTok"/>
+        </w:rPr>
+        <w:t xml:space="preserve">  </w:t>
+      </w:r>
+      <w:r>
+        <w:rPr>
+          <w:rStyle w:val="KeywordTok"/>
+        </w:rPr>
         <w:t xml:space="preserve">filter</w:t>
       </w:r>
       <w:r>
@@ -11352,191 +11555,427 @@
         <w:rPr>
           <w:rStyle w:val="NormalTok"/>
         </w:rPr>
-        <w:t xml:space="preserve">CurrYear)</w:t>
-      </w:r>
-    </w:p>
-    <w:tbl>
-      <w:tblPr>
-        <w:tblStyle w:val="TableNormal"/>
-        <w:tblW w:type="pct" w:w="0.0"/>
-        <w:tblLook w:firstRow="1"/>
-      </w:tblPr>
-      <w:tblGrid/>
-      <w:tr>
-        <w:trPr>
-          <w:cnfStyle w:firstRow="1"/>
-        </w:trPr>
-        <w:tc>
-          <w:tcPr>
-            <w:tcBorders>
-              <w:bottom w:val="single"/>
-            </w:tcBorders>
-            <w:vAlign w:val="bottom"/>
-          </w:tcPr>
-          <w:p>
-            <w:pPr>
-              <w:pStyle w:val="Compact"/>
-              <w:jc w:val="right"/>
-            </w:pPr>
-            <w:r>
-              <w:t xml:space="preserve">Year</w:t>
-            </w:r>
-          </w:p>
-        </w:tc>
-        <w:tc>
-          <w:tcPr>
-            <w:tcBorders>
-              <w:bottom w:val="single"/>
-            </w:tcBorders>
-            <w:vAlign w:val="bottom"/>
-          </w:tcPr>
-          <w:p>
-            <w:pPr>
-              <w:pStyle w:val="Compact"/>
-              <w:jc w:val="left"/>
-            </w:pPr>
-            <w:r>
-              <w:t xml:space="preserve">VC</w:t>
-            </w:r>
-          </w:p>
-        </w:tc>
-        <w:tc>
-          <w:tcPr>
-            <w:tcBorders>
-              <w:bottom w:val="single"/>
-            </w:tcBorders>
-            <w:vAlign w:val="bottom"/>
-          </w:tcPr>
-          <w:p>
-            <w:pPr>
-              <w:pStyle w:val="Compact"/>
-              <w:jc w:val="right"/>
-            </w:pPr>
-            <w:r>
-              <w:t xml:space="preserve">Scenario_Number</w:t>
-            </w:r>
-          </w:p>
-        </w:tc>
-        <w:tc>
-          <w:tcPr>
-            <w:tcBorders>
-              <w:bottom w:val="single"/>
-            </w:tcBorders>
-            <w:vAlign w:val="bottom"/>
-          </w:tcPr>
-          <w:p>
-            <w:pPr>
-              <w:pStyle w:val="Compact"/>
-              <w:jc w:val="right"/>
-            </w:pPr>
-            <w:r>
-              <w:t xml:space="preserve">NIE</w:t>
-            </w:r>
-          </w:p>
-        </w:tc>
-      </w:tr>
-      <w:tr>
-        <w:tc>
-          <w:p>
-            <w:pPr>
-              <w:pStyle w:val="Compact"/>
-              <w:jc w:val="right"/>
-            </w:pPr>
-            <w:r>
-              <w:t xml:space="preserve">2050</w:t>
-            </w:r>
-          </w:p>
-        </w:tc>
-        <w:tc>
-          <w:p>
-            <w:pPr>
-              <w:pStyle w:val="Compact"/>
-              <w:jc w:val="left"/>
-            </w:pPr>
-            <w:r>
-              <w:t xml:space="preserve">HDV</w:t>
-            </w:r>
-          </w:p>
-        </w:tc>
-        <w:tc>
-          <w:p>
-            <w:pPr>
-              <w:pStyle w:val="Compact"/>
-              <w:jc w:val="right"/>
-            </w:pPr>
-            <w:r>
-              <w:t xml:space="preserve">2</w:t>
-            </w:r>
-          </w:p>
-        </w:tc>
-        <w:tc>
-          <w:p>
-            <w:pPr>
-              <w:pStyle w:val="Compact"/>
-              <w:jc w:val="right"/>
-            </w:pPr>
-            <w:r>
-              <w:t xml:space="preserve">-0.2815000</w:t>
-            </w:r>
-          </w:p>
-        </w:tc>
-      </w:tr>
-      <w:tr>
-        <w:tc>
-          <w:p>
-            <w:pPr>
-              <w:pStyle w:val="Compact"/>
-              <w:jc w:val="right"/>
-            </w:pPr>
-            <w:r>
-              <w:t xml:space="preserve">2050</w:t>
-            </w:r>
-          </w:p>
-        </w:tc>
-        <w:tc>
-          <w:p>
-            <w:pPr>
-              <w:pStyle w:val="Compact"/>
-              <w:jc w:val="left"/>
-            </w:pPr>
-            <w:r>
-              <w:t xml:space="preserve">LDV</w:t>
-            </w:r>
-          </w:p>
-        </w:tc>
-        <w:tc>
-          <w:p>
-            <w:pPr>
-              <w:pStyle w:val="Compact"/>
-              <w:jc w:val="right"/>
-            </w:pPr>
-            <w:r>
-              <w:t xml:space="preserve">2</w:t>
-            </w:r>
-          </w:p>
-        </w:tc>
-        <w:tc>
-          <w:p>
-            <w:pPr>
-              <w:pStyle w:val="Compact"/>
-              <w:jc w:val="right"/>
-            </w:pPr>
-            <w:r>
-              <w:t xml:space="preserve">-0.7693473</w:t>
-            </w:r>
-          </w:p>
-        </w:tc>
-      </w:tr>
-    </w:tbl>
-    <w:p>
-      <w:pPr>
-        <w:pStyle w:val="SourceCode"/>
-      </w:pPr>
+        <w:t xml:space="preserve">CurrYear) %&gt;%</w:t>
+      </w:r>
+      <w:r>
+        <w:rPr>
+          <w:rStyle w:val="StringTok"/>
+        </w:rPr>
+        <w:t xml:space="preserve"> </w:t>
+      </w:r>
+      <w:r>
+        <w:br w:type="textWrapping"/>
+      </w:r>
+      <w:r>
+        <w:rPr>
+          <w:rStyle w:val="StringTok"/>
+        </w:rPr>
+        <w:t xml:space="preserve">  </w:t>
+      </w:r>
+      <w:r>
+        <w:rPr>
+          <w:rStyle w:val="KeywordTok"/>
+        </w:rPr>
+        <w:t xml:space="preserve">select</w:t>
+      </w:r>
+      <w:r>
+        <w:rPr>
+          <w:rStyle w:val="NormalTok"/>
+        </w:rPr>
+        <w:t xml:space="preserve">(VC, NIE)</w:t>
+      </w:r>
+      <w:r>
+        <w:br w:type="textWrapping"/>
+      </w:r>
+      <w:r>
+        <w:br w:type="textWrapping"/>
+      </w:r>
+      <w:r>
+        <w:br w:type="textWrapping"/>
+      </w:r>
       <w:r>
         <w:rPr>
           <w:rStyle w:val="CommentTok"/>
         </w:rPr>
-        <w:t xml:space="preserve">#DemScenParams = EnergyIntensityChange</w:t>
+        <w:t xml:space="preserve"># ??? Trick is how to do this assignment</w:t>
+      </w:r>
+      <w:r>
+        <w:br w:type="textWrapping"/>
+      </w:r>
+      <w:r>
+        <w:rPr>
+          <w:rStyle w:val="CommentTok"/>
+        </w:rPr>
+        <w:t xml:space="preserve">#DemScenParams$NIE = EnergyIntensityChange$NIE  # for matching VC, and Parameter=='I_deltaCAV'</w:t>
+      </w:r>
+      <w:r>
+        <w:br w:type="textWrapping"/>
+      </w:r>
+      <w:r>
+        <w:rPr>
+          <w:rStyle w:val="CommentTok"/>
+        </w:rPr>
+        <w:t xml:space="preserve">#DemScenParams %&gt;% filter(Parameter=="I_deltaCAV")</w:t>
+      </w:r>
+      <w:r>
+        <w:br w:type="textWrapping"/>
+      </w:r>
+      <w:r>
+        <w:rPr>
+          <w:rStyle w:val="NormalTok"/>
+        </w:rPr>
+        <w:t xml:space="preserve">DemScenParams %&gt;%</w:t>
+      </w:r>
+      <w:r>
+        <w:rPr>
+          <w:rStyle w:val="StringTok"/>
+        </w:rPr>
+        <w:t xml:space="preserve"> </w:t>
+      </w:r>
+      <w:r>
+        <w:rPr>
+          <w:rStyle w:val="KeywordTok"/>
+        </w:rPr>
+        <w:t xml:space="preserve">gather</w:t>
+      </w:r>
+      <w:r>
+        <w:rPr>
+          <w:rStyle w:val="NormalTok"/>
+        </w:rPr>
+        <w:t xml:space="preserve">(</w:t>
+      </w:r>
+      <w:r>
+        <w:rPr>
+          <w:rStyle w:val="DataTypeTok"/>
+        </w:rPr>
+        <w:t xml:space="preserve">key =</w:t>
+      </w:r>
+      <w:r>
+        <w:rPr>
+          <w:rStyle w:val="NormalTok"/>
+        </w:rPr>
+        <w:t xml:space="preserve"> </w:t>
+      </w:r>
+      <w:r>
+        <w:rPr>
+          <w:rStyle w:val="NormalTok"/>
+        </w:rPr>
+        <w:t xml:space="preserve">Sens, </w:t>
+      </w:r>
+      <w:r>
+        <w:rPr>
+          <w:rStyle w:val="DataTypeTok"/>
+        </w:rPr>
+        <w:t xml:space="preserve">value =</w:t>
+      </w:r>
+      <w:r>
+        <w:rPr>
+          <w:rStyle w:val="NormalTok"/>
+        </w:rPr>
+        <w:t xml:space="preserve"> </w:t>
+      </w:r>
+      <w:r>
+        <w:rPr>
+          <w:rStyle w:val="NormalTok"/>
+        </w:rPr>
+        <w:t xml:space="preserve">value, Low:Zero)  %&gt;%</w:t>
+      </w:r>
+      <w:r>
+        <w:br w:type="textWrapping"/>
+      </w:r>
+      <w:r>
+        <w:rPr>
+          <w:rStyle w:val="StringTok"/>
+        </w:rPr>
+        <w:t xml:space="preserve">  </w:t>
+      </w:r>
+      <w:r>
+        <w:rPr>
+          <w:rStyle w:val="KeywordTok"/>
+        </w:rPr>
+        <w:t xml:space="preserve">mutate</w:t>
+      </w:r>
+      <w:r>
+        <w:rPr>
+          <w:rStyle w:val="NormalTok"/>
+        </w:rPr>
+        <w:t xml:space="preserve">(</w:t>
+      </w:r>
+      <w:r>
+        <w:rPr>
+          <w:rStyle w:val="DataTypeTok"/>
+        </w:rPr>
+        <w:t xml:space="preserve">value =</w:t>
+      </w:r>
+      <w:r>
+        <w:rPr>
+          <w:rStyle w:val="NormalTok"/>
+        </w:rPr>
+        <w:t xml:space="preserve"> </w:t>
+      </w:r>
+      <w:r>
+        <w:rPr>
+          <w:rStyle w:val="KeywordTok"/>
+        </w:rPr>
+        <w:t xml:space="preserve">ifelse</w:t>
+      </w:r>
+      <w:r>
+        <w:rPr>
+          <w:rStyle w:val="NormalTok"/>
+        </w:rPr>
+        <w:t xml:space="preserve">((VC==</w:t>
+      </w:r>
+      <w:r>
+        <w:rPr>
+          <w:rStyle w:val="StringTok"/>
+        </w:rPr>
+        <w:t xml:space="preserve">"LDV"</w:t>
+      </w:r>
+      <w:r>
+        <w:rPr>
+          <w:rStyle w:val="NormalTok"/>
+        </w:rPr>
+        <w:t xml:space="preserve"> </w:t>
+      </w:r>
+      <w:r>
+        <w:rPr>
+          <w:rStyle w:val="NormalTok"/>
+        </w:rPr>
+        <w:t xml:space="preserve">&amp;</w:t>
+      </w:r>
+      <w:r>
+        <w:rPr>
+          <w:rStyle w:val="StringTok"/>
+        </w:rPr>
+        <w:t xml:space="preserve"> </w:t>
+      </w:r>
+      <w:r>
+        <w:rPr>
+          <w:rStyle w:val="NormalTok"/>
+        </w:rPr>
+        <w:t xml:space="preserve">Parameter==</w:t>
+      </w:r>
+      <w:r>
+        <w:rPr>
+          <w:rStyle w:val="StringTok"/>
+        </w:rPr>
+        <w:t xml:space="preserve">"I_deltaCAV"</w:t>
+      </w:r>
+      <w:r>
+        <w:rPr>
+          <w:rStyle w:val="NormalTok"/>
+        </w:rPr>
+        <w:t xml:space="preserve">), nie[nie$VC==</w:t>
+      </w:r>
+      <w:r>
+        <w:rPr>
+          <w:rStyle w:val="StringTok"/>
+        </w:rPr>
+        <w:t xml:space="preserve">"LDV"</w:t>
+      </w:r>
+      <w:r>
+        <w:rPr>
+          <w:rStyle w:val="NormalTok"/>
+        </w:rPr>
+        <w:t xml:space="preserve">,]$NIE, value),</w:t>
+      </w:r>
+      <w:r>
+        <w:br w:type="textWrapping"/>
+      </w:r>
+      <w:r>
+        <w:rPr>
+          <w:rStyle w:val="NormalTok"/>
+        </w:rPr>
+        <w:t xml:space="preserve"> </w:t>
+      </w:r>
+      <w:r>
+        <w:rPr>
+          <w:rStyle w:val="NormalTok"/>
+        </w:rPr>
+        <w:t xml:space="preserve"> </w:t>
+      </w:r>
+      <w:r>
+        <w:rPr>
+          <w:rStyle w:val="NormalTok"/>
+        </w:rPr>
+        <w:t xml:space="preserve"> </w:t>
+      </w:r>
+      <w:r>
+        <w:rPr>
+          <w:rStyle w:val="NormalTok"/>
+        </w:rPr>
+        <w:t xml:space="preserve"> </w:t>
+      </w:r>
+      <w:r>
+        <w:rPr>
+          <w:rStyle w:val="NormalTok"/>
+        </w:rPr>
+        <w:t xml:space="preserve"> </w:t>
+      </w:r>
+      <w:r>
+        <w:rPr>
+          <w:rStyle w:val="NormalTok"/>
+        </w:rPr>
+        <w:t xml:space="preserve"> </w:t>
+      </w:r>
+      <w:r>
+        <w:rPr>
+          <w:rStyle w:val="NormalTok"/>
+        </w:rPr>
+        <w:t xml:space="preserve"> </w:t>
+      </w:r>
+      <w:r>
+        <w:rPr>
+          <w:rStyle w:val="NormalTok"/>
+        </w:rPr>
+        <w:t xml:space="preserve"> </w:t>
+      </w:r>
+      <w:r>
+        <w:rPr>
+          <w:rStyle w:val="NormalTok"/>
+        </w:rPr>
+        <w:t xml:space="preserve"> </w:t>
+      </w:r>
+      <w:r>
+        <w:rPr>
+          <w:rStyle w:val="DataTypeTok"/>
+        </w:rPr>
+        <w:t xml:space="preserve">value =</w:t>
+      </w:r>
+      <w:r>
+        <w:rPr>
+          <w:rStyle w:val="NormalTok"/>
+        </w:rPr>
+        <w:t xml:space="preserve"> </w:t>
+      </w:r>
+      <w:r>
+        <w:rPr>
+          <w:rStyle w:val="KeywordTok"/>
+        </w:rPr>
+        <w:t xml:space="preserve">ifelse</w:t>
+      </w:r>
+      <w:r>
+        <w:rPr>
+          <w:rStyle w:val="NormalTok"/>
+        </w:rPr>
+        <w:t xml:space="preserve">((VC==</w:t>
+      </w:r>
+      <w:r>
+        <w:rPr>
+          <w:rStyle w:val="StringTok"/>
+        </w:rPr>
+        <w:t xml:space="preserve">"HDV"</w:t>
+      </w:r>
+      <w:r>
+        <w:rPr>
+          <w:rStyle w:val="NormalTok"/>
+        </w:rPr>
+        <w:t xml:space="preserve"> </w:t>
+      </w:r>
+      <w:r>
+        <w:rPr>
+          <w:rStyle w:val="NormalTok"/>
+        </w:rPr>
+        <w:t xml:space="preserve">&amp;</w:t>
+      </w:r>
+      <w:r>
+        <w:rPr>
+          <w:rStyle w:val="StringTok"/>
+        </w:rPr>
+        <w:t xml:space="preserve"> </w:t>
+      </w:r>
+      <w:r>
+        <w:rPr>
+          <w:rStyle w:val="NormalTok"/>
+        </w:rPr>
+        <w:t xml:space="preserve">Parameter==</w:t>
+      </w:r>
+      <w:r>
+        <w:rPr>
+          <w:rStyle w:val="StringTok"/>
+        </w:rPr>
+        <w:t xml:space="preserve">"I_deltaCAV"</w:t>
+      </w:r>
+      <w:r>
+        <w:rPr>
+          <w:rStyle w:val="NormalTok"/>
+        </w:rPr>
+        <w:t xml:space="preserve">), nie[nie$VC==</w:t>
+      </w:r>
+      <w:r>
+        <w:rPr>
+          <w:rStyle w:val="StringTok"/>
+        </w:rPr>
+        <w:t xml:space="preserve">"HDV"</w:t>
+      </w:r>
+      <w:r>
+        <w:rPr>
+          <w:rStyle w:val="NormalTok"/>
+        </w:rPr>
+        <w:t xml:space="preserve">,]$NIE, value)) %&gt;%</w:t>
+      </w:r>
+      <w:r>
+        <w:br w:type="textWrapping"/>
+      </w:r>
+      <w:r>
+        <w:rPr>
+          <w:rStyle w:val="StringTok"/>
+        </w:rPr>
+        <w:t xml:space="preserve">  </w:t>
+      </w:r>
+      <w:r>
+        <w:rPr>
+          <w:rStyle w:val="KeywordTok"/>
+        </w:rPr>
+        <w:t xml:space="preserve">spread</w:t>
+      </w:r>
+      <w:r>
+        <w:rPr>
+          <w:rStyle w:val="NormalTok"/>
+        </w:rPr>
+        <w:t xml:space="preserve">(</w:t>
+      </w:r>
+      <w:r>
+        <w:rPr>
+          <w:rStyle w:val="DataTypeTok"/>
+        </w:rPr>
+        <w:t xml:space="preserve">key=</w:t>
+      </w:r>
+      <w:r>
+        <w:rPr>
+          <w:rStyle w:val="NormalTok"/>
+        </w:rPr>
+        <w:t xml:space="preserve">Sens, </w:t>
+      </w:r>
+      <w:r>
+        <w:rPr>
+          <w:rStyle w:val="DataTypeTok"/>
+        </w:rPr>
+        <w:t xml:space="preserve">value=</w:t>
+      </w:r>
+      <w:r>
+        <w:rPr>
+          <w:rStyle w:val="NormalTok"/>
+        </w:rPr>
+        <w:t xml:space="preserve">value) -&gt;</w:t>
+      </w:r>
+      <w:r>
+        <w:br w:type="textWrapping"/>
+      </w:r>
+      <w:r>
+        <w:rPr>
+          <w:rStyle w:val="StringTok"/>
+        </w:rPr>
+        <w:t xml:space="preserve">  </w:t>
+      </w:r>
+      <w:r>
+        <w:rPr>
+          <w:rStyle w:val="NormalTok"/>
+        </w:rPr>
+        <w:t xml:space="preserve">DemScenParams</w:t>
+      </w:r>
+      <w:r>
+        <w:br w:type="textWrapping"/>
       </w:r>
       <w:r>
         <w:br w:type="textWrapping"/>
@@ -11663,7 +12102,13 @@
             <w:vAlign w:val="bottom"/>
           </w:tcPr>
           <w:p>
-            <w:pStyle w:val="Compact"/>
+            <w:pPr>
+              <w:pStyle w:val="Compact"/>
+              <w:jc w:val="left"/>
+            </w:pPr>
+            <w:r>
+              <w:t xml:space="preserve">VC</w:t>
+            </w:r>
           </w:p>
         </w:tc>
         <w:tc>
@@ -11676,10 +12121,10 @@
           <w:p>
             <w:pPr>
               <w:pStyle w:val="Compact"/>
-              <w:jc w:val="right"/>
-            </w:pPr>
-            <w:r>
-              <w:t xml:space="preserve">Low</w:t>
+              <w:jc w:val="left"/>
+            </w:pPr>
+            <w:r>
+              <w:t xml:space="preserve">Parameter</w:t>
             </w:r>
           </w:p>
         </w:tc>
@@ -11696,7 +12141,7 @@
               <w:jc w:val="right"/>
             </w:pPr>
             <w:r>
-              <w:t xml:space="preserve">Med</w:t>
+              <w:t xml:space="preserve">High</w:t>
             </w:r>
           </w:p>
         </w:tc>
@@ -11713,7 +12158,7 @@
               <w:jc w:val="right"/>
             </w:pPr>
             <w:r>
-              <w:t xml:space="preserve">High</w:t>
+              <w:t xml:space="preserve">Low</w:t>
             </w:r>
           </w:p>
         </w:tc>
@@ -11730,7 +12175,7 @@
               <w:jc w:val="right"/>
             </w:pPr>
             <w:r>
-              <w:t xml:space="preserve">Zero</w:t>
+              <w:t xml:space="preserve">Med</w:t>
             </w:r>
           </w:p>
         </w:tc>
@@ -11744,27 +12189,10 @@
           <w:p>
             <w:pPr>
               <w:pStyle w:val="Compact"/>
-              <w:jc w:val="left"/>
-            </w:pPr>
-            <w:r>
-              <w:t xml:space="preserve">VC</w:t>
-            </w:r>
-          </w:p>
-        </w:tc>
-        <w:tc>
-          <w:tcPr>
-            <w:tcBorders>
-              <w:bottom w:val="single"/>
-            </w:tcBorders>
-            <w:vAlign w:val="bottom"/>
-          </w:tcPr>
-          <w:p>
-            <w:pPr>
-              <w:pStyle w:val="Compact"/>
-              <w:jc w:val="left"/>
-            </w:pPr>
-            <w:r>
-              <w:t xml:space="preserve">Parameter</w:t>
+              <w:jc w:val="right"/>
+            </w:pPr>
+            <w:r>
+              <w:t xml:space="preserve">Zero</w:t>
             </w:r>
           </w:p>
         </w:tc>
@@ -11777,51 +12205,7 @@
               <w:jc w:val="left"/>
             </w:pPr>
             <w:r>
-              <w:t xml:space="preserve">LDV.ElasVKT</w:t>
-            </w:r>
-          </w:p>
-        </w:tc>
-        <w:tc>
-          <w:p>
-            <w:pPr>
-              <w:pStyle w:val="Compact"/>
-              <w:jc w:val="right"/>
-            </w:pPr>
-            <w:r>
-              <w:t xml:space="preserve">-1.0000</w:t>
-            </w:r>
-          </w:p>
-        </w:tc>
-        <w:tc>
-          <w:p>
-            <w:pPr>
-              <w:pStyle w:val="Compact"/>
-              <w:jc w:val="right"/>
-            </w:pPr>
-            <w:r>
-              <w:t xml:space="preserve">-1.0000</w:t>
-            </w:r>
-          </w:p>
-        </w:tc>
-        <w:tc>
-          <w:p>
-            <w:pPr>
-              <w:pStyle w:val="Compact"/>
-              <w:jc w:val="right"/>
-            </w:pPr>
-            <w:r>
-              <w:t xml:space="preserve">-1.0000</w:t>
-            </w:r>
-          </w:p>
-        </w:tc>
-        <w:tc>
-          <w:p>
-            <w:pPr>
-              <w:pStyle w:val="Compact"/>
-              <w:jc w:val="right"/>
-            </w:pPr>
-            <w:r>
-              <w:t xml:space="preserve">0</w:t>
+              <w:t xml:space="preserve">HDV</w:t>
             </w:r>
           </w:p>
         </w:tc>
@@ -11832,18 +12216,51 @@
               <w:jc w:val="left"/>
             </w:pPr>
             <w:r>
-              <w:t xml:space="preserve">LDV</w:t>
-            </w:r>
-          </w:p>
-        </w:tc>
-        <w:tc>
-          <w:p>
-            <w:pPr>
-              <w:pStyle w:val="Compact"/>
-              <w:jc w:val="left"/>
-            </w:pPr>
-            <w:r>
-              <w:t xml:space="preserve">ElasVKT</w:t>
+              <w:t xml:space="preserve">C_incrCAV</w:t>
+            </w:r>
+          </w:p>
+        </w:tc>
+        <w:tc>
+          <w:p>
+            <w:pPr>
+              <w:pStyle w:val="Compact"/>
+              <w:jc w:val="right"/>
+            </w:pPr>
+            <w:r>
+              <w:t xml:space="preserve">0.0000000</w:t>
+            </w:r>
+          </w:p>
+        </w:tc>
+        <w:tc>
+          <w:p>
+            <w:pPr>
+              <w:pStyle w:val="Compact"/>
+              <w:jc w:val="right"/>
+            </w:pPr>
+            <w:r>
+              <w:t xml:space="preserve">0.0000000</w:t>
+            </w:r>
+          </w:p>
+        </w:tc>
+        <w:tc>
+          <w:p>
+            <w:pPr>
+              <w:pStyle w:val="Compact"/>
+              <w:jc w:val="right"/>
+            </w:pPr>
+            <w:r>
+              <w:t xml:space="preserve">0.0000000</w:t>
+            </w:r>
+          </w:p>
+        </w:tc>
+        <w:tc>
+          <w:p>
+            <w:pPr>
+              <w:pStyle w:val="Compact"/>
+              <w:jc w:val="right"/>
+            </w:pPr>
+            <w:r>
+              <w:t xml:space="preserve">0.0000000</w:t>
             </w:r>
           </w:p>
         </w:tc>
@@ -11856,51 +12273,7 @@
               <w:jc w:val="left"/>
             </w:pPr>
             <w:r>
-              <w:t xml:space="preserve">LDV.InsurCostRed</w:t>
-            </w:r>
-          </w:p>
-        </w:tc>
-        <w:tc>
-          <w:p>
-            <w:pPr>
-              <w:pStyle w:val="Compact"/>
-              <w:jc w:val="right"/>
-            </w:pPr>
-            <w:r>
-              <w:t xml:space="preserve">0.6000</w:t>
-            </w:r>
-          </w:p>
-        </w:tc>
-        <w:tc>
-          <w:p>
-            <w:pPr>
-              <w:pStyle w:val="Compact"/>
-              <w:jc w:val="right"/>
-            </w:pPr>
-            <w:r>
-              <w:t xml:space="preserve">0.7000</w:t>
-            </w:r>
-          </w:p>
-        </w:tc>
-        <w:tc>
-          <w:p>
-            <w:pPr>
-              <w:pStyle w:val="Compact"/>
-              <w:jc w:val="right"/>
-            </w:pPr>
-            <w:r>
-              <w:t xml:space="preserve">0.8000</w:t>
-            </w:r>
-          </w:p>
-        </w:tc>
-        <w:tc>
-          <w:p>
-            <w:pPr>
-              <w:pStyle w:val="Compact"/>
-              <w:jc w:val="right"/>
-            </w:pPr>
-            <w:r>
-              <w:t xml:space="preserve">0</w:t>
+              <w:t xml:space="preserve">HDV</w:t>
             </w:r>
           </w:p>
         </w:tc>
@@ -11911,18 +12284,51 @@
               <w:jc w:val="left"/>
             </w:pPr>
             <w:r>
-              <w:t xml:space="preserve">LDV</w:t>
-            </w:r>
-          </w:p>
-        </w:tc>
-        <w:tc>
-          <w:p>
-            <w:pPr>
-              <w:pStyle w:val="Compact"/>
-              <w:jc w:val="left"/>
-            </w:pPr>
-            <w:r>
-              <w:t xml:space="preserve">InsurCostRed</w:t>
+              <w:t xml:space="preserve">ElasVKT</w:t>
+            </w:r>
+          </w:p>
+        </w:tc>
+        <w:tc>
+          <w:p>
+            <w:pPr>
+              <w:pStyle w:val="Compact"/>
+              <w:jc w:val="right"/>
+            </w:pPr>
+            <w:r>
+              <w:t xml:space="preserve">-2.0000000</w:t>
+            </w:r>
+          </w:p>
+        </w:tc>
+        <w:tc>
+          <w:p>
+            <w:pPr>
+              <w:pStyle w:val="Compact"/>
+              <w:jc w:val="right"/>
+            </w:pPr>
+            <w:r>
+              <w:t xml:space="preserve">-0.5000000</w:t>
+            </w:r>
+          </w:p>
+        </w:tc>
+        <w:tc>
+          <w:p>
+            <w:pPr>
+              <w:pStyle w:val="Compact"/>
+              <w:jc w:val="right"/>
+            </w:pPr>
+            <w:r>
+              <w:t xml:space="preserve">-0.9700000</w:t>
+            </w:r>
+          </w:p>
+        </w:tc>
+        <w:tc>
+          <w:p>
+            <w:pPr>
+              <w:pStyle w:val="Compact"/>
+              <w:jc w:val="right"/>
+            </w:pPr>
+            <w:r>
+              <w:t xml:space="preserve">0.0000000</w:t>
             </w:r>
           </w:p>
         </w:tc>
@@ -11935,51 +12341,7 @@
               <w:jc w:val="left"/>
             </w:pPr>
             <w:r>
-              <w:t xml:space="preserve">LDV.ExclWearCost</w:t>
-            </w:r>
-          </w:p>
-        </w:tc>
-        <w:tc>
-          <w:p>
-            <w:pPr>
-              <w:pStyle w:val="Compact"/>
-              <w:jc w:val="right"/>
-            </w:pPr>
-            <w:r>
-              <w:t xml:space="preserve">0.0000</w:t>
-            </w:r>
-          </w:p>
-        </w:tc>
-        <w:tc>
-          <w:p>
-            <w:pPr>
-              <w:pStyle w:val="Compact"/>
-              <w:jc w:val="right"/>
-            </w:pPr>
-            <w:r>
-              <w:t xml:space="preserve">0.0000</w:t>
-            </w:r>
-          </w:p>
-        </w:tc>
-        <w:tc>
-          <w:p>
-            <w:pPr>
-              <w:pStyle w:val="Compact"/>
-              <w:jc w:val="right"/>
-            </w:pPr>
-            <w:r>
-              <w:t xml:space="preserve">0.0000</w:t>
-            </w:r>
-          </w:p>
-        </w:tc>
-        <w:tc>
-          <w:p>
-            <w:pPr>
-              <w:pStyle w:val="Compact"/>
-              <w:jc w:val="right"/>
-            </w:pPr>
-            <w:r>
-              <w:t xml:space="preserve">0</w:t>
+              <w:t xml:space="preserve">HDV</w:t>
             </w:r>
           </w:p>
         </w:tc>
@@ -11990,18 +12352,51 @@
               <w:jc w:val="left"/>
             </w:pPr>
             <w:r>
-              <w:t xml:space="preserve">LDV</w:t>
-            </w:r>
-          </w:p>
-        </w:tc>
-        <w:tc>
-          <w:p>
-            <w:pPr>
-              <w:pStyle w:val="Compact"/>
-              <w:jc w:val="left"/>
-            </w:pPr>
-            <w:r>
               <w:t xml:space="preserve">ExclWearCost</w:t>
+            </w:r>
+          </w:p>
+        </w:tc>
+        <w:tc>
+          <w:p>
+            <w:pPr>
+              <w:pStyle w:val="Compact"/>
+              <w:jc w:val="right"/>
+            </w:pPr>
+            <w:r>
+              <w:t xml:space="preserve">0.0000000</w:t>
+            </w:r>
+          </w:p>
+        </w:tc>
+        <w:tc>
+          <w:p>
+            <w:pPr>
+              <w:pStyle w:val="Compact"/>
+              <w:jc w:val="right"/>
+            </w:pPr>
+            <w:r>
+              <w:t xml:space="preserve">0.0000000</w:t>
+            </w:r>
+          </w:p>
+        </w:tc>
+        <w:tc>
+          <w:p>
+            <w:pPr>
+              <w:pStyle w:val="Compact"/>
+              <w:jc w:val="right"/>
+            </w:pPr>
+            <w:r>
+              <w:t xml:space="preserve">0.0000000</w:t>
+            </w:r>
+          </w:p>
+        </w:tc>
+        <w:tc>
+          <w:p>
+            <w:pPr>
+              <w:pStyle w:val="Compact"/>
+              <w:jc w:val="right"/>
+            </w:pPr>
+            <w:r>
+              <w:t xml:space="preserve">0.0000000</w:t>
             </w:r>
           </w:p>
         </w:tc>
@@ -12014,51 +12409,7 @@
               <w:jc w:val="left"/>
             </w:pPr>
             <w:r>
-              <w:t xml:space="preserve">LDV.C_incrCAV</w:t>
-            </w:r>
-          </w:p>
-        </w:tc>
-        <w:tc>
-          <w:p>
-            <w:pPr>
-              <w:pStyle w:val="Compact"/>
-              <w:jc w:val="right"/>
-            </w:pPr>
-            <w:r>
-              <w:t xml:space="preserve">0.0000</w:t>
-            </w:r>
-          </w:p>
-        </w:tc>
-        <w:tc>
-          <w:p>
-            <w:pPr>
-              <w:pStyle w:val="Compact"/>
-              <w:jc w:val="right"/>
-            </w:pPr>
-            <w:r>
-              <w:t xml:space="preserve">0.0000</w:t>
-            </w:r>
-          </w:p>
-        </w:tc>
-        <w:tc>
-          <w:p>
-            <w:pPr>
-              <w:pStyle w:val="Compact"/>
-              <w:jc w:val="right"/>
-            </w:pPr>
-            <w:r>
-              <w:t xml:space="preserve">0.0000</w:t>
-            </w:r>
-          </w:p>
-        </w:tc>
-        <w:tc>
-          <w:p>
-            <w:pPr>
-              <w:pStyle w:val="Compact"/>
-              <w:jc w:val="right"/>
-            </w:pPr>
-            <w:r>
-              <w:t xml:space="preserve">0</w:t>
+              <w:t xml:space="preserve">HDV</w:t>
             </w:r>
           </w:p>
         </w:tc>
@@ -12069,18 +12420,51 @@
               <w:jc w:val="left"/>
             </w:pPr>
             <w:r>
-              <w:t xml:space="preserve">LDV</w:t>
-            </w:r>
-          </w:p>
-        </w:tc>
-        <w:tc>
-          <w:p>
-            <w:pPr>
-              <w:pStyle w:val="Compact"/>
-              <w:jc w:val="left"/>
-            </w:pPr>
-            <w:r>
-              <w:t xml:space="preserve">C_incrCAV</w:t>
+              <w:t xml:space="preserve">I_deltaCAV</w:t>
+            </w:r>
+          </w:p>
+        </w:tc>
+        <w:tc>
+          <w:p>
+            <w:pPr>
+              <w:pStyle w:val="Compact"/>
+              <w:jc w:val="right"/>
+            </w:pPr>
+            <w:r>
+              <w:t xml:space="preserve">-0.2815000</w:t>
+            </w:r>
+          </w:p>
+        </w:tc>
+        <w:tc>
+          <w:p>
+            <w:pPr>
+              <w:pStyle w:val="Compact"/>
+              <w:jc w:val="right"/>
+            </w:pPr>
+            <w:r>
+              <w:t xml:space="preserve">-0.2815000</w:t>
+            </w:r>
+          </w:p>
+        </w:tc>
+        <w:tc>
+          <w:p>
+            <w:pPr>
+              <w:pStyle w:val="Compact"/>
+              <w:jc w:val="right"/>
+            </w:pPr>
+            <w:r>
+              <w:t xml:space="preserve">-0.2815000</w:t>
+            </w:r>
+          </w:p>
+        </w:tc>
+        <w:tc>
+          <w:p>
+            <w:pPr>
+              <w:pStyle w:val="Compact"/>
+              <w:jc w:val="right"/>
+            </w:pPr>
+            <w:r>
+              <w:t xml:space="preserve">-0.2815000</w:t>
             </w:r>
           </w:p>
         </w:tc>
@@ -12093,51 +12477,7 @@
               <w:jc w:val="left"/>
             </w:pPr>
             <w:r>
-              <w:t xml:space="preserve">LDV.ShrECostInternal</w:t>
-            </w:r>
-          </w:p>
-        </w:tc>
-        <w:tc>
-          <w:p>
-            <w:pPr>
-              <w:pStyle w:val="Compact"/>
-              <w:jc w:val="right"/>
-            </w:pPr>
-            <w:r>
-              <w:t xml:space="preserve">1.0000</w:t>
-            </w:r>
-          </w:p>
-        </w:tc>
-        <w:tc>
-          <w:p>
-            <w:pPr>
-              <w:pStyle w:val="Compact"/>
-              <w:jc w:val="right"/>
-            </w:pPr>
-            <w:r>
-              <w:t xml:space="preserve">1.0000</w:t>
-            </w:r>
-          </w:p>
-        </w:tc>
-        <w:tc>
-          <w:p>
-            <w:pPr>
-              <w:pStyle w:val="Compact"/>
-              <w:jc w:val="right"/>
-            </w:pPr>
-            <w:r>
-              <w:t xml:space="preserve">1.0000</w:t>
-            </w:r>
-          </w:p>
-        </w:tc>
-        <w:tc>
-          <w:p>
-            <w:pPr>
-              <w:pStyle w:val="Compact"/>
-              <w:jc w:val="right"/>
-            </w:pPr>
-            <w:r>
-              <w:t xml:space="preserve">1</w:t>
+              <w:t xml:space="preserve">HDV</w:t>
             </w:r>
           </w:p>
         </w:tc>
@@ -12148,18 +12488,51 @@
               <w:jc w:val="left"/>
             </w:pPr>
             <w:r>
-              <w:t xml:space="preserve">LDV</w:t>
-            </w:r>
-          </w:p>
-        </w:tc>
-        <w:tc>
-          <w:p>
-            <w:pPr>
-              <w:pStyle w:val="Compact"/>
-              <w:jc w:val="left"/>
-            </w:pPr>
-            <w:r>
-              <w:t xml:space="preserve">ShrECostInternal</w:t>
+              <w:t xml:space="preserve">InsurCostRed</w:t>
+            </w:r>
+          </w:p>
+        </w:tc>
+        <w:tc>
+          <w:p>
+            <w:pPr>
+              <w:pStyle w:val="Compact"/>
+              <w:jc w:val="right"/>
+            </w:pPr>
+            <w:r>
+              <w:t xml:space="preserve">0.8000000</w:t>
+            </w:r>
+          </w:p>
+        </w:tc>
+        <w:tc>
+          <w:p>
+            <w:pPr>
+              <w:pStyle w:val="Compact"/>
+              <w:jc w:val="right"/>
+            </w:pPr>
+            <w:r>
+              <w:t xml:space="preserve">0.4000000</w:t>
+            </w:r>
+          </w:p>
+        </w:tc>
+        <w:tc>
+          <w:p>
+            <w:pPr>
+              <w:pStyle w:val="Compact"/>
+              <w:jc w:val="right"/>
+            </w:pPr>
+            <w:r>
+              <w:t xml:space="preserve">0.6000000</w:t>
+            </w:r>
+          </w:p>
+        </w:tc>
+        <w:tc>
+          <w:p>
+            <w:pPr>
+              <w:pStyle w:val="Compact"/>
+              <w:jc w:val="right"/>
+            </w:pPr>
+            <w:r>
+              <w:t xml:space="preserve">0.0000000</w:t>
             </w:r>
           </w:p>
         </w:tc>
@@ -12172,51 +12545,7 @@
               <w:jc w:val="left"/>
             </w:pPr>
             <w:r>
-              <w:t xml:space="preserve">LDV.I_deltaCAV</w:t>
-            </w:r>
-          </w:p>
-        </w:tc>
-        <w:tc>
-          <w:p>
-            <w:pPr>
-              <w:pStyle w:val="Compact"/>
-              <w:jc w:val="right"/>
-            </w:pPr>
-            <w:r>
-              <w:t xml:space="preserve">-0.7186</w:t>
-            </w:r>
-          </w:p>
-        </w:tc>
-        <w:tc>
-          <w:p>
-            <w:pPr>
-              <w:pStyle w:val="Compact"/>
-              <w:jc w:val="right"/>
-            </w:pPr>
-            <w:r>
-              <w:t xml:space="preserve">-0.7186</w:t>
-            </w:r>
-          </w:p>
-        </w:tc>
-        <w:tc>
-          <w:p>
-            <w:pPr>
-              <w:pStyle w:val="Compact"/>
-              <w:jc w:val="right"/>
-            </w:pPr>
-            <w:r>
-              <w:t xml:space="preserve">-0.7186</w:t>
-            </w:r>
-          </w:p>
-        </w:tc>
-        <w:tc>
-          <w:p>
-            <w:pPr>
-              <w:pStyle w:val="Compact"/>
-              <w:jc w:val="right"/>
-            </w:pPr>
-            <w:r>
-              <w:t xml:space="preserve">0</w:t>
+              <w:t xml:space="preserve">HDV</w:t>
             </w:r>
           </w:p>
         </w:tc>
@@ -12227,18 +12556,51 @@
               <w:jc w:val="left"/>
             </w:pPr>
             <w:r>
-              <w:t xml:space="preserve">LDV</w:t>
-            </w:r>
-          </w:p>
-        </w:tc>
-        <w:tc>
-          <w:p>
-            <w:pPr>
-              <w:pStyle w:val="Compact"/>
-              <w:jc w:val="left"/>
-            </w:pPr>
-            <w:r>
-              <w:t xml:space="preserve">I_deltaCAV</w:t>
+              <w:t xml:space="preserve">ShrECostInternal</w:t>
+            </w:r>
+          </w:p>
+        </w:tc>
+        <w:tc>
+          <w:p>
+            <w:pPr>
+              <w:pStyle w:val="Compact"/>
+              <w:jc w:val="right"/>
+            </w:pPr>
+            <w:r>
+              <w:t xml:space="preserve">1.0000000</w:t>
+            </w:r>
+          </w:p>
+        </w:tc>
+        <w:tc>
+          <w:p>
+            <w:pPr>
+              <w:pStyle w:val="Compact"/>
+              <w:jc w:val="right"/>
+            </w:pPr>
+            <w:r>
+              <w:t xml:space="preserve">1.0000000</w:t>
+            </w:r>
+          </w:p>
+        </w:tc>
+        <w:tc>
+          <w:p>
+            <w:pPr>
+              <w:pStyle w:val="Compact"/>
+              <w:jc w:val="right"/>
+            </w:pPr>
+            <w:r>
+              <w:t xml:space="preserve">1.0000000</w:t>
+            </w:r>
+          </w:p>
+        </w:tc>
+        <w:tc>
+          <w:p>
+            <w:pPr>
+              <w:pStyle w:val="Compact"/>
+              <w:jc w:val="right"/>
+            </w:pPr>
+            <w:r>
+              <w:t xml:space="preserve">1.0000000</w:t>
             </w:r>
           </w:p>
         </w:tc>
@@ -12251,51 +12613,7 @@
               <w:jc w:val="left"/>
             </w:pPr>
             <w:r>
-              <w:t xml:space="preserve">HDV.ElasVKT</w:t>
-            </w:r>
-          </w:p>
-        </w:tc>
-        <w:tc>
-          <w:p>
-            <w:pPr>
-              <w:pStyle w:val="Compact"/>
-              <w:jc w:val="right"/>
-            </w:pPr>
-            <w:r>
-              <w:t xml:space="preserve">-0.5000</w:t>
-            </w:r>
-          </w:p>
-        </w:tc>
-        <w:tc>
-          <w:p>
-            <w:pPr>
-              <w:pStyle w:val="Compact"/>
-              <w:jc w:val="right"/>
-            </w:pPr>
-            <w:r>
-              <w:t xml:space="preserve">-0.9700</w:t>
-            </w:r>
-          </w:p>
-        </w:tc>
-        <w:tc>
-          <w:p>
-            <w:pPr>
-              <w:pStyle w:val="Compact"/>
-              <w:jc w:val="right"/>
-            </w:pPr>
-            <w:r>
-              <w:t xml:space="preserve">-2.0000</w:t>
-            </w:r>
-          </w:p>
-        </w:tc>
-        <w:tc>
-          <w:p>
-            <w:pPr>
-              <w:pStyle w:val="Compact"/>
-              <w:jc w:val="right"/>
-            </w:pPr>
-            <w:r>
-              <w:t xml:space="preserve">0</w:t>
+              <w:t xml:space="preserve">LDV</w:t>
             </w:r>
           </w:p>
         </w:tc>
@@ -12306,18 +12624,51 @@
               <w:jc w:val="left"/>
             </w:pPr>
             <w:r>
-              <w:t xml:space="preserve">HDV</w:t>
-            </w:r>
-          </w:p>
-        </w:tc>
-        <w:tc>
-          <w:p>
-            <w:pPr>
-              <w:pStyle w:val="Compact"/>
-              <w:jc w:val="left"/>
-            </w:pPr>
-            <w:r>
-              <w:t xml:space="preserve">ElasVKT</w:t>
+              <w:t xml:space="preserve">C_incrCAV</w:t>
+            </w:r>
+          </w:p>
+        </w:tc>
+        <w:tc>
+          <w:p>
+            <w:pPr>
+              <w:pStyle w:val="Compact"/>
+              <w:jc w:val="right"/>
+            </w:pPr>
+            <w:r>
+              <w:t xml:space="preserve">0.0000000</w:t>
+            </w:r>
+          </w:p>
+        </w:tc>
+        <w:tc>
+          <w:p>
+            <w:pPr>
+              <w:pStyle w:val="Compact"/>
+              <w:jc w:val="right"/>
+            </w:pPr>
+            <w:r>
+              <w:t xml:space="preserve">0.0000000</w:t>
+            </w:r>
+          </w:p>
+        </w:tc>
+        <w:tc>
+          <w:p>
+            <w:pPr>
+              <w:pStyle w:val="Compact"/>
+              <w:jc w:val="right"/>
+            </w:pPr>
+            <w:r>
+              <w:t xml:space="preserve">0.0000000</w:t>
+            </w:r>
+          </w:p>
+        </w:tc>
+        <w:tc>
+          <w:p>
+            <w:pPr>
+              <w:pStyle w:val="Compact"/>
+              <w:jc w:val="right"/>
+            </w:pPr>
+            <w:r>
+              <w:t xml:space="preserve">0.0000000</w:t>
             </w:r>
           </w:p>
         </w:tc>
@@ -12330,51 +12681,7 @@
               <w:jc w:val="left"/>
             </w:pPr>
             <w:r>
-              <w:t xml:space="preserve">HDV.InsurCostRed</w:t>
-            </w:r>
-          </w:p>
-        </w:tc>
-        <w:tc>
-          <w:p>
-            <w:pPr>
-              <w:pStyle w:val="Compact"/>
-              <w:jc w:val="right"/>
-            </w:pPr>
-            <w:r>
-              <w:t xml:space="preserve">0.4000</w:t>
-            </w:r>
-          </w:p>
-        </w:tc>
-        <w:tc>
-          <w:p>
-            <w:pPr>
-              <w:pStyle w:val="Compact"/>
-              <w:jc w:val="right"/>
-            </w:pPr>
-            <w:r>
-              <w:t xml:space="preserve">0.6000</w:t>
-            </w:r>
-          </w:p>
-        </w:tc>
-        <w:tc>
-          <w:p>
-            <w:pPr>
-              <w:pStyle w:val="Compact"/>
-              <w:jc w:val="right"/>
-            </w:pPr>
-            <w:r>
-              <w:t xml:space="preserve">0.8000</w:t>
-            </w:r>
-          </w:p>
-        </w:tc>
-        <w:tc>
-          <w:p>
-            <w:pPr>
-              <w:pStyle w:val="Compact"/>
-              <w:jc w:val="right"/>
-            </w:pPr>
-            <w:r>
-              <w:t xml:space="preserve">0</w:t>
+              <w:t xml:space="preserve">LDV</w:t>
             </w:r>
           </w:p>
         </w:tc>
@@ -12385,18 +12692,51 @@
               <w:jc w:val="left"/>
             </w:pPr>
             <w:r>
-              <w:t xml:space="preserve">HDV</w:t>
-            </w:r>
-          </w:p>
-        </w:tc>
-        <w:tc>
-          <w:p>
-            <w:pPr>
-              <w:pStyle w:val="Compact"/>
-              <w:jc w:val="left"/>
-            </w:pPr>
-            <w:r>
-              <w:t xml:space="preserve">InsurCostRed</w:t>
+              <w:t xml:space="preserve">ElasVKT</w:t>
+            </w:r>
+          </w:p>
+        </w:tc>
+        <w:tc>
+          <w:p>
+            <w:pPr>
+              <w:pStyle w:val="Compact"/>
+              <w:jc w:val="right"/>
+            </w:pPr>
+            <w:r>
+              <w:t xml:space="preserve">-1.0000000</w:t>
+            </w:r>
+          </w:p>
+        </w:tc>
+        <w:tc>
+          <w:p>
+            <w:pPr>
+              <w:pStyle w:val="Compact"/>
+              <w:jc w:val="right"/>
+            </w:pPr>
+            <w:r>
+              <w:t xml:space="preserve">-1.0000000</w:t>
+            </w:r>
+          </w:p>
+        </w:tc>
+        <w:tc>
+          <w:p>
+            <w:pPr>
+              <w:pStyle w:val="Compact"/>
+              <w:jc w:val="right"/>
+            </w:pPr>
+            <w:r>
+              <w:t xml:space="preserve">-1.0000000</w:t>
+            </w:r>
+          </w:p>
+        </w:tc>
+        <w:tc>
+          <w:p>
+            <w:pPr>
+              <w:pStyle w:val="Compact"/>
+              <w:jc w:val="right"/>
+            </w:pPr>
+            <w:r>
+              <w:t xml:space="preserve">0.0000000</w:t>
             </w:r>
           </w:p>
         </w:tc>
@@ -12409,51 +12749,7 @@
               <w:jc w:val="left"/>
             </w:pPr>
             <w:r>
-              <w:t xml:space="preserve">HDV.ExclWearCost</w:t>
-            </w:r>
-          </w:p>
-        </w:tc>
-        <w:tc>
-          <w:p>
-            <w:pPr>
-              <w:pStyle w:val="Compact"/>
-              <w:jc w:val="right"/>
-            </w:pPr>
-            <w:r>
-              <w:t xml:space="preserve">0.0000</w:t>
-            </w:r>
-          </w:p>
-        </w:tc>
-        <w:tc>
-          <w:p>
-            <w:pPr>
-              <w:pStyle w:val="Compact"/>
-              <w:jc w:val="right"/>
-            </w:pPr>
-            <w:r>
-              <w:t xml:space="preserve">0.0000</w:t>
-            </w:r>
-          </w:p>
-        </w:tc>
-        <w:tc>
-          <w:p>
-            <w:pPr>
-              <w:pStyle w:val="Compact"/>
-              <w:jc w:val="right"/>
-            </w:pPr>
-            <w:r>
-              <w:t xml:space="preserve">0.0000</w:t>
-            </w:r>
-          </w:p>
-        </w:tc>
-        <w:tc>
-          <w:p>
-            <w:pPr>
-              <w:pStyle w:val="Compact"/>
-              <w:jc w:val="right"/>
-            </w:pPr>
-            <w:r>
-              <w:t xml:space="preserve">0</w:t>
+              <w:t xml:space="preserve">LDV</w:t>
             </w:r>
           </w:p>
         </w:tc>
@@ -12464,18 +12760,51 @@
               <w:jc w:val="left"/>
             </w:pPr>
             <w:r>
-              <w:t xml:space="preserve">HDV</w:t>
-            </w:r>
-          </w:p>
-        </w:tc>
-        <w:tc>
-          <w:p>
-            <w:pPr>
-              <w:pStyle w:val="Compact"/>
-              <w:jc w:val="left"/>
-            </w:pPr>
-            <w:r>
               <w:t xml:space="preserve">ExclWearCost</w:t>
+            </w:r>
+          </w:p>
+        </w:tc>
+        <w:tc>
+          <w:p>
+            <w:pPr>
+              <w:pStyle w:val="Compact"/>
+              <w:jc w:val="right"/>
+            </w:pPr>
+            <w:r>
+              <w:t xml:space="preserve">0.0000000</w:t>
+            </w:r>
+          </w:p>
+        </w:tc>
+        <w:tc>
+          <w:p>
+            <w:pPr>
+              <w:pStyle w:val="Compact"/>
+              <w:jc w:val="right"/>
+            </w:pPr>
+            <w:r>
+              <w:t xml:space="preserve">0.0000000</w:t>
+            </w:r>
+          </w:p>
+        </w:tc>
+        <w:tc>
+          <w:p>
+            <w:pPr>
+              <w:pStyle w:val="Compact"/>
+              <w:jc w:val="right"/>
+            </w:pPr>
+            <w:r>
+              <w:t xml:space="preserve">0.0000000</w:t>
+            </w:r>
+          </w:p>
+        </w:tc>
+        <w:tc>
+          <w:p>
+            <w:pPr>
+              <w:pStyle w:val="Compact"/>
+              <w:jc w:val="right"/>
+            </w:pPr>
+            <w:r>
+              <w:t xml:space="preserve">0.0000000</w:t>
             </w:r>
           </w:p>
         </w:tc>
@@ -12488,51 +12817,7 @@
               <w:jc w:val="left"/>
             </w:pPr>
             <w:r>
-              <w:t xml:space="preserve">HDV.C_incrCAV</w:t>
-            </w:r>
-          </w:p>
-        </w:tc>
-        <w:tc>
-          <w:p>
-            <w:pPr>
-              <w:pStyle w:val="Compact"/>
-              <w:jc w:val="right"/>
-            </w:pPr>
-            <w:r>
-              <w:t xml:space="preserve">0.0000</w:t>
-            </w:r>
-          </w:p>
-        </w:tc>
-        <w:tc>
-          <w:p>
-            <w:pPr>
-              <w:pStyle w:val="Compact"/>
-              <w:jc w:val="right"/>
-            </w:pPr>
-            <w:r>
-              <w:t xml:space="preserve">0.0000</w:t>
-            </w:r>
-          </w:p>
-        </w:tc>
-        <w:tc>
-          <w:p>
-            <w:pPr>
-              <w:pStyle w:val="Compact"/>
-              <w:jc w:val="right"/>
-            </w:pPr>
-            <w:r>
-              <w:t xml:space="preserve">0.0000</w:t>
-            </w:r>
-          </w:p>
-        </w:tc>
-        <w:tc>
-          <w:p>
-            <w:pPr>
-              <w:pStyle w:val="Compact"/>
-              <w:jc w:val="right"/>
-            </w:pPr>
-            <w:r>
-              <w:t xml:space="preserve">0</w:t>
+              <w:t xml:space="preserve">LDV</w:t>
             </w:r>
           </w:p>
         </w:tc>
@@ -12543,18 +12828,51 @@
               <w:jc w:val="left"/>
             </w:pPr>
             <w:r>
-              <w:t xml:space="preserve">HDV</w:t>
-            </w:r>
-          </w:p>
-        </w:tc>
-        <w:tc>
-          <w:p>
-            <w:pPr>
-              <w:pStyle w:val="Compact"/>
-              <w:jc w:val="left"/>
-            </w:pPr>
-            <w:r>
-              <w:t xml:space="preserve">C_incrCAV</w:t>
+              <w:t xml:space="preserve">I_deltaCAV</w:t>
+            </w:r>
+          </w:p>
+        </w:tc>
+        <w:tc>
+          <w:p>
+            <w:pPr>
+              <w:pStyle w:val="Compact"/>
+              <w:jc w:val="right"/>
+            </w:pPr>
+            <w:r>
+              <w:t xml:space="preserve">-0.7186037</w:t>
+            </w:r>
+          </w:p>
+        </w:tc>
+        <w:tc>
+          <w:p>
+            <w:pPr>
+              <w:pStyle w:val="Compact"/>
+              <w:jc w:val="right"/>
+            </w:pPr>
+            <w:r>
+              <w:t xml:space="preserve">-0.7186037</w:t>
+            </w:r>
+          </w:p>
+        </w:tc>
+        <w:tc>
+          <w:p>
+            <w:pPr>
+              <w:pStyle w:val="Compact"/>
+              <w:jc w:val="right"/>
+            </w:pPr>
+            <w:r>
+              <w:t xml:space="preserve">-0.7186037</w:t>
+            </w:r>
+          </w:p>
+        </w:tc>
+        <w:tc>
+          <w:p>
+            <w:pPr>
+              <w:pStyle w:val="Compact"/>
+              <w:jc w:val="right"/>
+            </w:pPr>
+            <w:r>
+              <w:t xml:space="preserve">-0.7186037</w:t>
             </w:r>
           </w:p>
         </w:tc>
@@ -12567,51 +12885,7 @@
               <w:jc w:val="left"/>
             </w:pPr>
             <w:r>
-              <w:t xml:space="preserve">HDV.ShrECostInternal</w:t>
-            </w:r>
-          </w:p>
-        </w:tc>
-        <w:tc>
-          <w:p>
-            <w:pPr>
-              <w:pStyle w:val="Compact"/>
-              <w:jc w:val="right"/>
-            </w:pPr>
-            <w:r>
-              <w:t xml:space="preserve">1.0000</w:t>
-            </w:r>
-          </w:p>
-        </w:tc>
-        <w:tc>
-          <w:p>
-            <w:pPr>
-              <w:pStyle w:val="Compact"/>
-              <w:jc w:val="right"/>
-            </w:pPr>
-            <w:r>
-              <w:t xml:space="preserve">1.0000</w:t>
-            </w:r>
-          </w:p>
-        </w:tc>
-        <w:tc>
-          <w:p>
-            <w:pPr>
-              <w:pStyle w:val="Compact"/>
-              <w:jc w:val="right"/>
-            </w:pPr>
-            <w:r>
-              <w:t xml:space="preserve">1.0000</w:t>
-            </w:r>
-          </w:p>
-        </w:tc>
-        <w:tc>
-          <w:p>
-            <w:pPr>
-              <w:pStyle w:val="Compact"/>
-              <w:jc w:val="right"/>
-            </w:pPr>
-            <w:r>
-              <w:t xml:space="preserve">1</w:t>
+              <w:t xml:space="preserve">LDV</w:t>
             </w:r>
           </w:p>
         </w:tc>
@@ -12622,18 +12896,51 @@
               <w:jc w:val="left"/>
             </w:pPr>
             <w:r>
-              <w:t xml:space="preserve">HDV</w:t>
-            </w:r>
-          </w:p>
-        </w:tc>
-        <w:tc>
-          <w:p>
-            <w:pPr>
-              <w:pStyle w:val="Compact"/>
-              <w:jc w:val="left"/>
-            </w:pPr>
-            <w:r>
-              <w:t xml:space="preserve">ShrECostInternal</w:t>
+              <w:t xml:space="preserve">InsurCostRed</w:t>
+            </w:r>
+          </w:p>
+        </w:tc>
+        <w:tc>
+          <w:p>
+            <w:pPr>
+              <w:pStyle w:val="Compact"/>
+              <w:jc w:val="right"/>
+            </w:pPr>
+            <w:r>
+              <w:t xml:space="preserve">0.8000000</w:t>
+            </w:r>
+          </w:p>
+        </w:tc>
+        <w:tc>
+          <w:p>
+            <w:pPr>
+              <w:pStyle w:val="Compact"/>
+              <w:jc w:val="right"/>
+            </w:pPr>
+            <w:r>
+              <w:t xml:space="preserve">0.6000000</w:t>
+            </w:r>
+          </w:p>
+        </w:tc>
+        <w:tc>
+          <w:p>
+            <w:pPr>
+              <w:pStyle w:val="Compact"/>
+              <w:jc w:val="right"/>
+            </w:pPr>
+            <w:r>
+              <w:t xml:space="preserve">0.7000000</w:t>
+            </w:r>
+          </w:p>
+        </w:tc>
+        <w:tc>
+          <w:p>
+            <w:pPr>
+              <w:pStyle w:val="Compact"/>
+              <w:jc w:val="right"/>
+            </w:pPr>
+            <w:r>
+              <w:t xml:space="preserve">0.0000000</w:t>
             </w:r>
           </w:p>
         </w:tc>
@@ -12646,51 +12953,7 @@
               <w:jc w:val="left"/>
             </w:pPr>
             <w:r>
-              <w:t xml:space="preserve">HDV.I_deltaCAV</w:t>
-            </w:r>
-          </w:p>
-        </w:tc>
-        <w:tc>
-          <w:p>
-            <w:pPr>
-              <w:pStyle w:val="Compact"/>
-              <w:jc w:val="right"/>
-            </w:pPr>
-            <w:r>
-              <w:t xml:space="preserve">-0.2815</w:t>
-            </w:r>
-          </w:p>
-        </w:tc>
-        <w:tc>
-          <w:p>
-            <w:pPr>
-              <w:pStyle w:val="Compact"/>
-              <w:jc w:val="right"/>
-            </w:pPr>
-            <w:r>
-              <w:t xml:space="preserve">-0.2815</w:t>
-            </w:r>
-          </w:p>
-        </w:tc>
-        <w:tc>
-          <w:p>
-            <w:pPr>
-              <w:pStyle w:val="Compact"/>
-              <w:jc w:val="right"/>
-            </w:pPr>
-            <w:r>
-              <w:t xml:space="preserve">-0.2815</w:t>
-            </w:r>
-          </w:p>
-        </w:tc>
-        <w:tc>
-          <w:p>
-            <w:pPr>
-              <w:pStyle w:val="Compact"/>
-              <w:jc w:val="right"/>
-            </w:pPr>
-            <w:r>
-              <w:t xml:space="preserve">0</w:t>
+              <w:t xml:space="preserve">LDV</w:t>
             </w:r>
           </w:p>
         </w:tc>
@@ -12701,18 +12964,51 @@
               <w:jc w:val="left"/>
             </w:pPr>
             <w:r>
-              <w:t xml:space="preserve">HDV</w:t>
-            </w:r>
-          </w:p>
-        </w:tc>
-        <w:tc>
-          <w:p>
-            <w:pPr>
-              <w:pStyle w:val="Compact"/>
-              <w:jc w:val="left"/>
-            </w:pPr>
-            <w:r>
-              <w:t xml:space="preserve">I_deltaCAV</w:t>
+              <w:t xml:space="preserve">ShrECostInternal</w:t>
+            </w:r>
+          </w:p>
+        </w:tc>
+        <w:tc>
+          <w:p>
+            <w:pPr>
+              <w:pStyle w:val="Compact"/>
+              <w:jc w:val="right"/>
+            </w:pPr>
+            <w:r>
+              <w:t xml:space="preserve">1.0000000</w:t>
+            </w:r>
+          </w:p>
+        </w:tc>
+        <w:tc>
+          <w:p>
+            <w:pPr>
+              <w:pStyle w:val="Compact"/>
+              <w:jc w:val="right"/>
+            </w:pPr>
+            <w:r>
+              <w:t xml:space="preserve">1.0000000</w:t>
+            </w:r>
+          </w:p>
+        </w:tc>
+        <w:tc>
+          <w:p>
+            <w:pPr>
+              <w:pStyle w:val="Compact"/>
+              <w:jc w:val="right"/>
+            </w:pPr>
+            <w:r>
+              <w:t xml:space="preserve">1.0000000</w:t>
+            </w:r>
+          </w:p>
+        </w:tc>
+        <w:tc>
+          <w:p>
+            <w:pPr>
+              <w:pStyle w:val="Compact"/>
+              <w:jc w:val="right"/>
+            </w:pPr>
+            <w:r>
+              <w:t xml:space="preserve">1.0000000</w:t>
             </w:r>
           </w:p>
         </w:tc>
@@ -18457,7 +18753,22 @@
         <w:t xml:space="preserve"> </w:t>
       </w:r>
       <w:r>
-        <w:t xml:space="preserve"># As in '[CAV Energy ASIF Framework WadudMacKenzieLeiby V20161024Test20170914r1.xlsx]Policy+Scenario'!$A</w:t>
+        <w:t xml:space="preserve"># As in</w:t>
+      </w:r>
+      <w:r>
+        <w:t xml:space="preserve"> </w:t>
+      </w:r>
+      <w:r>
+        <w:t xml:space="preserve">‘</w:t>
+      </w:r>
+      <w:r>
+        <w:t xml:space="preserve">[CAV Energy ASIF Framework WadudMacKenzieLeiby V20161024Test20170914r1.xlsx]Policy+Scenario</w:t>
+      </w:r>
+      <w:r>
+        <w:t xml:space="preserve">’</w:t>
+      </w:r>
+      <w:r>
+        <w:t xml:space="preserve">!$A</w:t>
       </w:r>
       <m:oMath>
         <m:r>
@@ -19627,10 +19938,10 @@
       <w:pPr>
         <w:pStyle w:val="Heading2"/>
       </w:pPr>
-      <w:bookmarkStart w:id="50" w:name="fuel-consumption-vs.-speed---thomas-et-al.-approach"/>
+      <w:bookmarkStart w:id="50" w:name="fuel-consumption-vs.speed---thomas-et-al.-approach"/>
       <w:bookmarkEnd w:id="50"/>
       <w:r>
-        <w:t xml:space="preserve">6.1 Fuel Consumption vs. Speed - Thomas et al. Approach</w:t>
+        <w:t xml:space="preserve">6.1 Fuel Consumption vs. Speed - Thomas et al. Approach</w:t>
       </w:r>
     </w:p>
     <w:p>
@@ -19661,7 +19972,22 @@
         <w:pStyle w:val="BlockText"/>
       </w:pPr>
       <w:r>
-        <w:t xml:space="preserve">Thomas et al. performed "analysis of dynamometer testing results for 74 vehicles at steady-state speeds from 50 to 80 mph [80 to 129 km/h]. Data has been collected for 23 light-duty vehicles at ORNL's vehicle research laboratory and a valuable data set for 51 vehicles was loaned to ORNL by Chrysler, LLC under a non-disclosure agreement. Vehicles were tested in dynamometer laboratories at steady speeds from 40 to 80 mph [64 to 129 km/h], with the proper road-load applied. ... The study includes various sizes of sedans, wagons, and SUVs, as well as pickup trucks, minivans and a few "muscle" and sports cars. Vehicles from model years 2003 to 2012 with a wide variety of powertrains were represented"</w:t>
+        <w:t xml:space="preserve">Thomas et al. performed</w:t>
+      </w:r>
+      <w:r>
+        <w:t xml:space="preserve"> </w:t>
+      </w:r>
+      <w:r>
+        <w:t xml:space="preserve">“</w:t>
+      </w:r>
+      <w:r>
+        <w:t xml:space="preserve">analysis of dynamometer testing results for 74 vehicles at steady-state speeds from 50 to 80 mph [80 to 129 km/h]. Data has been collected for 23 light-duty vehicles at ORNL’s vehicle research laboratory and a valuable data set for 51 vehicles was loaned to ORNL by Chrysler, LLC under a non-disclosure agreement. Vehicles were tested in dynamometer laboratories at steady speeds from 40 to 80 mph [64 to 129 km/h], with the proper road-load applied. … The study includes various sizes of sedans, wagons, and SUVs, as well as pickup trucks, minivans and a few</w:t>
+      </w:r>
+      <w:r>
+        <w:t xml:space="preserve">”</w:t>
+      </w:r>
+      <w:r>
+        <w:t xml:space="preserve">muscle" and sports cars. Vehicles from model years 2003 to 2012 with a wide variety of powertrains were represented"</w:t>
       </w:r>
       <w:r>
         <w:t xml:space="preserve"> </w:t>
@@ -19689,7 +20015,7 @@
         <w:rPr>
           <w:b/>
         </w:rPr>
-        <w:t xml:space="preserve">Summary of MPG vs. Speed data:</w:t>
+        <w:t xml:space="preserve">Summary of MPG vs. Speed data:</w:t>
       </w:r>
       <w:r>
         <w:rPr>
@@ -23615,7 +23941,7 @@
               <a:graphicData uri="http://schemas.openxmlformats.org/drawingml/2006/picture">
                 <pic:pic>
                   <pic:nvPicPr>
-                    <pic:cNvPr descr="CAVdecom20180413_files/figure-docx/FCvsSpeedBerry-1.png" id="0" name="Picture"/>
+                    <pic:cNvPr descr="CAVdecom_files/figure-docx/FCvsSpeedBerry-1.png" id="0" name="Picture"/>
                     <pic:cNvPicPr>
                       <a:picLocks noChangeArrowheads="1" noChangeAspect="1"/>
                     </pic:cNvPicPr>
@@ -25571,7 +25897,7 @@
         <w:pStyle w:val="BlockText"/>
       </w:pPr>
       <w:r>
-        <w:t xml:space="preserve">In practice the relationship is more complex. ...The higher the speed, the steeper the increase in accident risk. The relationship between speed and accident risk is a power function:</w:t>
+        <w:t xml:space="preserve">In practice the relationship is more complex. …The higher the speed, the steeper the increase in accident risk. The relationship between speed and accident risk is a power function:</w:t>
       </w:r>
     </w:p>
     <w:p>
@@ -25756,7 +26082,7 @@
         </w:numPr>
       </w:pPr>
       <w:r>
-        <w:t xml:space="preserve">Brown, A., Gonder, J., &amp; Repac, B. (2014). An Analysis of Possible Energy Impacts of Automated Vehicle. In G. Meyer &amp; S. Beiker (Eds.), Road Vehicle Automation (pp. 61-70). Springer. Retrieved from</w:t>
+        <w:t xml:space="preserve">Brown, A., Gonder, J., &amp; Repac, B. (2014). An Analysis of Possible Energy Impacts of Automated Vehicle. In G. Meyer &amp; S. Beiker (Eds.), Road Vehicle Automation (pp. 61-70). Springer. Retrieved from</w:t>
       </w:r>
       <w:r>
         <w:t xml:space="preserve"> </w:t>
@@ -25858,7 +26184,25 @@
         </w:numPr>
       </w:pPr>
       <w:r>
-        <w:t xml:space="preserve">Schipper, Lee, Calanit Saenger and Anant Sudardshan 2011. "Transport and Carbon Emissions in the United States: The Long View," Energies 2011, 4, 563-581;</w:t>
+        <w:t xml:space="preserve">Schipper, Lee, Calanit Saenger and Anant Sudardshan 2011.</w:t>
+      </w:r>
+      <w:r>
+        <w:t xml:space="preserve"> </w:t>
+      </w:r>
+      <w:r>
+        <w:t xml:space="preserve">“</w:t>
+      </w:r>
+      <w:r>
+        <w:t xml:space="preserve">Transport and Carbon Emissions in the United States: The Long View,</w:t>
+      </w:r>
+      <w:r>
+        <w:t xml:space="preserve">”</w:t>
+      </w:r>
+      <w:r>
+        <w:t xml:space="preserve"> </w:t>
+      </w:r>
+      <w:r>
+        <w:t xml:space="preserve">Energies 2011, 4, 563-581;</w:t>
       </w:r>
       <w:r>
         <w:t xml:space="preserve"> </w:t>
@@ -25893,7 +26237,25 @@
         </w:numPr>
       </w:pPr>
       <w:r>
-        <w:t xml:space="preserve">Stephens, T.S., J. Gonder, Y. Chen, Z. Lin, C. Liu, D. Gohlke, 2016 "Estimated Bounds and Important Factors for Fuel Use and Consumer Costs of Connected and Automated Vehicles," NREL Technical Report NREL/TP-5400-67216 November 2016,</w:t>
+        <w:t xml:space="preserve">Stephens, T.S., J. Gonder, Y. Chen, Z. Lin, C. Liu, D. Gohlke, 2016</w:t>
+      </w:r>
+      <w:r>
+        <w:t xml:space="preserve"> </w:t>
+      </w:r>
+      <w:r>
+        <w:t xml:space="preserve">“</w:t>
+      </w:r>
+      <w:r>
+        <w:t xml:space="preserve">Estimated Bounds and Important Factors for Fuel Use and Consumer Costs of Connected and Automated Vehicles,</w:t>
+      </w:r>
+      <w:r>
+        <w:t xml:space="preserve">”</w:t>
+      </w:r>
+      <w:r>
+        <w:t xml:space="preserve"> </w:t>
+      </w:r>
+      <w:r>
+        <w:t xml:space="preserve">NREL Technical Report NREL/TP-5400-67216 November 2016,</w:t>
       </w:r>
       <w:r>
         <w:t xml:space="preserve"> </w:t>
@@ -26085,7 +26447,7 @@
         <w:t xml:space="preserve"> </w:t>
       </w:r>
       <w:r>
-        <w:t xml:space="preserve">1 Additional potential disaggretations include by region, vehicle size class, drivetrain type, and time of day (e.g. operating costs vary by time of day, as described in Bösch et al. 2017).</w:t>
+        <w:t xml:space="preserve">1 Additional potential disaggretations include by region, vehicle size class, drivetrain type, and time of day (e.g. operating costs vary by time of day, as described in Bösch et al. 2017).</w:t>
       </w:r>
     </w:p>
   </w:footnote>
@@ -26588,7 +26950,7 @@
     </w:lvl>
   </w:abstractNum>
   <w:abstractNum w:abstractNumId="990">
-    <w:nsid w:val="104325b9"/>
+    <w:nsid w:val="5b876074"/>
     <w:multiLevelType w:val="multilevel"/>
     <w:lvl w:ilvl="0">
       <w:numFmt w:val="bullet"/>
@@ -26669,7 +27031,7 @@
     </w:lvl>
   </w:abstractNum>
   <w:abstractNum w:abstractNumId="991">
-    <w:nsid w:val="d2db5f4b"/>
+    <w:nsid w:val="a45bbaec"/>
     <w:multiLevelType w:val="multilevel"/>
     <w:lvl w:ilvl="0">
       <w:numFmt w:val="bullet"/>
@@ -26750,7 +27112,7 @@
     </w:lvl>
   </w:abstractNum>
   <w:abstractNum w:abstractNumId="99411">
-    <w:nsid w:val="d36f22ee"/>
+    <w:nsid w:val="f17abe8f"/>
     <w:multiLevelType w:val="multilevel"/>
     <w:lvl w:ilvl="0">
       <w:start w:val="1"/>
@@ -26838,7 +27200,7 @@
     </w:lvl>
   </w:abstractNum>
   <w:abstractNum w:abstractNumId="994138">
-    <w:nsid w:val="301e05a1"/>
+    <w:nsid w:val="7cbb8339"/>
     <w:multiLevelType w:val="multilevel"/>
     <w:lvl w:ilvl="0">
       <w:start w:val="38"/>

</xml_diff>

<commit_message>
Minor edits to intro text and tables in CAVdecom paper file
</commit_message>
<xml_diff>
--- a/CAVdecom.docx
+++ b/CAVdecom.docx
@@ -69,13 +69,13 @@
         <w:pStyle w:val="Date"/>
       </w:pPr>
       <w:r>
-        <w:t xml:space="preserve">July</w:t>
-      </w:r>
-      <w:r>
-        <w:t xml:space="preserve"> </w:t>
-      </w:r>
-      <w:r>
-        <w:t xml:space="preserve">05,</w:t>
+        <w:t xml:space="preserve">August</w:t>
+      </w:r>
+      <w:r>
+        <w:t xml:space="preserve"> </w:t>
+      </w:r>
+      <w:r>
+        <w:t xml:space="preserve">6,</w:t>
       </w:r>
       <w:r>
         <w:t xml:space="preserve"> </w:t>
@@ -848,7 +848,19 @@
         </w:numPr>
       </w:pPr>
       <w:r>
-        <w:t xml:space="preserve">CAFE is binding</w:t>
+        <w:t xml:space="preserve">The technically feasible case</w:t>
+      </w:r>
+    </w:p>
+    <w:p>
+      <w:pPr>
+        <w:pStyle w:val="Compact"/>
+        <w:numPr>
+          <w:numId w:val="1009"/>
+          <w:ilvl w:val="2"/>
+        </w:numPr>
+      </w:pPr>
+      <w:r>
+        <w:t xml:space="preserve">This provides an upper bound on achieved fuel savings, assuming system optimization with respect to energy.</w:t>
       </w:r>
     </w:p>
     <w:p>
@@ -860,6 +872,18 @@
         </w:numPr>
       </w:pPr>
       <w:r>
+        <w:t xml:space="preserve">CAFE-binding case</w:t>
+      </w:r>
+    </w:p>
+    <w:p>
+      <w:pPr>
+        <w:pStyle w:val="Compact"/>
+        <w:numPr>
+          <w:numId w:val="1010"/>
+          <w:ilvl w:val="2"/>
+        </w:numPr>
+      </w:pPr>
+      <w:r>
         <w:t xml:space="preserve">AVs achieve same MPG as CAFE average, counting some off-cycle benefits. AVs thus have similar intensity as MVs.</w:t>
       </w:r>
     </w:p>
@@ -872,15 +896,15 @@
         </w:numPr>
       </w:pPr>
       <w:r>
-        <w:t xml:space="preserve">Cost effective case</w:t>
+        <w:t xml:space="preserve">Cost-effective case</w:t>
       </w:r>
     </w:p>
     <w:p>
       <w:pPr>
         <w:pStyle w:val="Compact"/>
         <w:numPr>
-          <w:numId w:val="1008"/>
-          <w:ilvl w:val="1"/>
+          <w:numId w:val="1011"/>
+          <w:ilvl w:val="2"/>
         </w:numPr>
       </w:pPr>
       <w:r>
@@ -904,96 +928,12 @@
     </w:p>
     <w:p>
       <w:pPr>
-        <w:pStyle w:val="Compact"/>
-        <w:numPr>
-          <w:numId w:val="1008"/>
-          <w:ilvl w:val="1"/>
-        </w:numPr>
-      </w:pPr>
-      <w:r>
-        <w:t xml:space="preserve">Technically feasible case</w:t>
-      </w:r>
-    </w:p>
-    <w:p>
-      <w:pPr>
         <w:pStyle w:val="Heading4"/>
       </w:pPr>
       <w:bookmarkStart w:id="23" w:name="key-questions-in-order-of-attention-paid-here"/>
       <w:bookmarkEnd w:id="23"/>
       <w:r>
         <w:t xml:space="preserve">Key Questions (in order of attention paid here)</w:t>
-      </w:r>
-    </w:p>
-    <w:p>
-      <w:pPr>
-        <w:pStyle w:val="Compact"/>
-        <w:numPr>
-          <w:numId w:val="1009"/>
-          <w:ilvl w:val="0"/>
-        </w:numPr>
-      </w:pPr>
-      <w:r>
-        <w:t xml:space="preserve">How may vehicle fuel intensity/economy change?</w:t>
-      </w:r>
-    </w:p>
-    <w:p>
-      <w:pPr>
-        <w:pStyle w:val="Compact"/>
-        <w:numPr>
-          <w:numId w:val="1010"/>
-          <w:ilvl w:val="1"/>
-        </w:numPr>
-      </w:pPr>
-      <w:r>
-        <w:t xml:space="preserve">[technical and behavioral factors]</w:t>
-      </w:r>
-    </w:p>
-    <w:p>
-      <w:pPr>
-        <w:pStyle w:val="Compact"/>
-        <w:numPr>
-          <w:numId w:val="1010"/>
-          <w:ilvl w:val="1"/>
-        </w:numPr>
-      </w:pPr>
-      <w:r>
-        <w:t xml:space="preserve">[dependence on infrastructure, and degree of penetration]</w:t>
-      </w:r>
-    </w:p>
-    <w:p>
-      <w:pPr>
-        <w:pStyle w:val="Compact"/>
-        <w:numPr>
-          <w:numId w:val="1009"/>
-          <w:ilvl w:val="0"/>
-        </w:numPr>
-      </w:pPr>
-      <w:r>
-        <w:t xml:space="preserve">How will travel demand change?</w:t>
-      </w:r>
-    </w:p>
-    <w:p>
-      <w:pPr>
-        <w:pStyle w:val="Compact"/>
-        <w:numPr>
-          <w:numId w:val="1011"/>
-          <w:ilvl w:val="1"/>
-        </w:numPr>
-      </w:pPr>
-      <w:r>
-        <w:t xml:space="preserve">See EEMS2017 study of travel demand for different VOTT reports 30-50% increase in energy, mostly from demand, depending on VOTT [ToDo: see what this implies for VKTDemandElas]</w:t>
-      </w:r>
-    </w:p>
-    <w:p>
-      <w:pPr>
-        <w:pStyle w:val="Compact"/>
-        <w:numPr>
-          <w:numId w:val="1011"/>
-          <w:ilvl w:val="1"/>
-        </w:numPr>
-      </w:pPr>
-      <w:r>
-        <w:t xml:space="preserve">Travel patterns - details omitted</w:t>
       </w:r>
     </w:p>
     <w:p>
@@ -1001,47 +941,11 @@
         <w:pStyle w:val="Compact"/>
         <w:numPr>
           <w:numId w:val="1012"/>
-          <w:ilvl w:val="2"/>
-        </w:numPr>
-      </w:pPr>
-      <w:r>
-        <w:t xml:space="preserve">Impact: Trip chaining patterns</w:t>
-      </w:r>
-    </w:p>
-    <w:p>
-      <w:pPr>
-        <w:pStyle w:val="Compact"/>
-        <w:numPr>
-          <w:numId w:val="1012"/>
-          <w:ilvl w:val="2"/>
-        </w:numPr>
-      </w:pPr>
-      <w:r>
-        <w:t xml:space="preserve">Impact: detailed drive cycle changes (power use over different segments of trip)</w:t>
-      </w:r>
-    </w:p>
-    <w:p>
-      <w:pPr>
-        <w:pStyle w:val="Compact"/>
-        <w:numPr>
-          <w:numId w:val="1009"/>
           <w:ilvl w:val="0"/>
         </w:numPr>
       </w:pPr>
       <w:r>
-        <w:t xml:space="preserve">To what extent can CAVs enable fuel switching or electrification?</w:t>
-      </w:r>
-    </w:p>
-    <w:p>
-      <w:pPr>
-        <w:pStyle w:val="Compact"/>
-        <w:numPr>
-          <w:numId w:val="1009"/>
-          <w:ilvl w:val="0"/>
-        </w:numPr>
-      </w:pPr>
-      <w:r>
-        <w:t xml:space="preserve">What are the implications of shared-mobility for energy use and VKT?</w:t>
+        <w:t xml:space="preserve">How may vehicle fuel intensity/economy change?</w:t>
       </w:r>
     </w:p>
     <w:p>
@@ -1053,28 +957,7 @@
         </w:numPr>
       </w:pPr>
       <w:r>
-        <w:t xml:space="preserve">Important to differentiate shared vehicles (aTaxi or</w:t>
-      </w:r>
-      <w:r>
-        <w:t xml:space="preserve"> </w:t>
-      </w:r>
-      <w:r>
-        <w:rPr>
-          <w:i/>
-        </w:rPr>
-        <w:t xml:space="preserve">ride-hailing</w:t>
-      </w:r>
-      <w:r>
-        <w:t xml:space="preserve">) and shared rides (</w:t>
-      </w:r>
-      <w:r>
-        <w:rPr>
-          <w:i/>
-        </w:rPr>
-        <w:t xml:space="preserve">ride-pooling</w:t>
-      </w:r>
-      <w:r>
-        <w:t xml:space="preserve">)</w:t>
+        <w:t xml:space="preserve">[technical and behavioral factors]</w:t>
       </w:r>
     </w:p>
     <w:p>
@@ -1086,59 +969,19 @@
         </w:numPr>
       </w:pPr>
       <w:r>
-        <w:t xml:space="preserve">Model through occupancy, incremental VKT from re-positioning, and implications to travelers' cost</w:t>
+        <w:t xml:space="preserve">[dependence on infrastructure, and degree of penetration]</w:t>
       </w:r>
     </w:p>
     <w:p>
       <w:pPr>
         <w:pStyle w:val="Compact"/>
         <w:numPr>
-          <w:numId w:val="1009"/>
+          <w:numId w:val="1012"/>
           <w:ilvl w:val="0"/>
         </w:numPr>
       </w:pPr>
       <w:r>
-        <w:t xml:space="preserve">How/when will CAVs be adopted? (not addressed)</w:t>
-      </w:r>
-    </w:p>
-    <w:p>
-      <w:pPr>
-        <w:pStyle w:val="Compact"/>
-        <w:numPr>
-          <w:numId w:val="1009"/>
-          <w:ilvl w:val="0"/>
-        </w:numPr>
-      </w:pPr>
-      <w:r>
-        <w:t xml:space="preserve">What are the special challenges of the transitional period, when a mix of manual, partially automated, and automated vehicles will share the roadways? (not addressed)</w:t>
-      </w:r>
-    </w:p>
-    <w:p>
-      <w:pPr>
-        <w:pStyle w:val="Heading4"/>
-      </w:pPr>
-      <w:bookmarkStart w:id="24" w:name="contributions-of-this-paper"/>
-      <w:bookmarkEnd w:id="24"/>
-      <w:r>
-        <w:t xml:space="preserve">Contributions of this paper</w:t>
-      </w:r>
-    </w:p>
-    <w:p>
-      <w:pPr>
-        <w:pStyle w:val="FirstParagraph"/>
-      </w:pPr>
-      <w:r>
-        <w:t xml:space="preserve">This paper describes a new aggregated framework, building on established travel demand literature, that account for key features of vehicle automation, and estimates demand and energy use implications. Unlike prior known aggregate work, which relied largely on fixed-coefficient scenario analysis or accounting, it integrates technological and economic factors, including fuel, vehicle and other travel costs, and incorporates energy and travel behavior responses to economic incentives. This work abstracts from much detail offered by micro/mesosimulation models, which estimate travel and energy implications of specific AV technologies using agent/micro/mesosimulation of travel and traffic in real-world spatial and road network models (MATSIM, BEAM, POLARIS, others). The aggregate approach here complements that evolving work and seeks to incorporate some of the insights from that detailed spatial travel modeling. Our framework also is novel in the integration of a utility-based behavioral framework with technological detail and private and public costs, emphasizing the role of financial incentives in the form of costs, fees or taxation/subsidy of transport energy or road use. It extends the private utility maximization framework for travel behavior of Small and Parry 2005, Small and Verhauf 2007, and Leiby and Rubin 2017, combining it with the vehicle efficiency and automated vehicle technological details of Wadud et al 2016. It seeks to address the important issue of how to promote the mobility and energy benefits of CAV technologies while deterring potential adverse outcomes (congestion, emissions) which can have large unaccounted social costs.</w:t>
-      </w:r>
-    </w:p>
-    <w:p>
-      <w:pPr>
-        <w:pStyle w:val="Heading4"/>
-      </w:pPr>
-      <w:bookmarkStart w:id="25" w:name="limitations"/>
-      <w:bookmarkEnd w:id="25"/>
-      <w:r>
-        <w:t xml:space="preserve">Limitations</w:t>
+        <w:t xml:space="preserve">How will travel demand change?</w:t>
       </w:r>
     </w:p>
     <w:p>
@@ -1146,11 +989,11 @@
         <w:pStyle w:val="Compact"/>
         <w:numPr>
           <w:numId w:val="1014"/>
-          <w:ilvl w:val="0"/>
+          <w:ilvl w:val="1"/>
         </w:numPr>
       </w:pPr>
       <w:r>
-        <w:t xml:space="preserve">An incomplete consideration of role of AV safety and its endogenous effect on travel costs and travel behavior.</w:t>
+        <w:t xml:space="preserve">See EEMS2017 study of travel demand for different VOTT reports 30-50% increase in energy, mostly from demand, depending on VOTT [ToDo: see what this implies for VKTDemandElas]</w:t>
       </w:r>
     </w:p>
     <w:p>
@@ -1158,18 +1001,187 @@
         <w:pStyle w:val="Compact"/>
         <w:numPr>
           <w:numId w:val="1014"/>
+          <w:ilvl w:val="1"/>
+        </w:numPr>
+      </w:pPr>
+      <w:r>
+        <w:t xml:space="preserve">Travel patterns - details omitted</w:t>
+      </w:r>
+    </w:p>
+    <w:p>
+      <w:pPr>
+        <w:pStyle w:val="Compact"/>
+        <w:numPr>
+          <w:numId w:val="1015"/>
+          <w:ilvl w:val="2"/>
+        </w:numPr>
+      </w:pPr>
+      <w:r>
+        <w:t xml:space="preserve">Impact: Trip chaining patterns</w:t>
+      </w:r>
+    </w:p>
+    <w:p>
+      <w:pPr>
+        <w:pStyle w:val="Compact"/>
+        <w:numPr>
+          <w:numId w:val="1015"/>
+          <w:ilvl w:val="2"/>
+        </w:numPr>
+      </w:pPr>
+      <w:r>
+        <w:t xml:space="preserve">Impact: detailed drive cycle changes (power use over different segments of trip, from detailed traffic interactions and speed changes)</w:t>
+      </w:r>
+    </w:p>
+    <w:p>
+      <w:pPr>
+        <w:pStyle w:val="Compact"/>
+        <w:numPr>
+          <w:numId w:val="1012"/>
           <w:ilvl w:val="0"/>
         </w:numPr>
       </w:pPr>
       <w:r>
-        <w:t xml:space="preserve">Includes only an approximate representation of the effects of AV technologies and systems on vehicle energy use for specific drivetrains, roadway network, traffic conditions, and drivecycles, such as can be modeled in more detailed vehicle and spatial models such as Autonomie, FASTSim, BEAM/POLARIS, etc.</w:t>
+        <w:t xml:space="preserve">What are the implications of shared-mobility for energy use and VKT?</w:t>
       </w:r>
     </w:p>
     <w:p>
       <w:pPr>
         <w:pStyle w:val="Compact"/>
         <w:numPr>
-          <w:numId w:val="1014"/>
+          <w:numId w:val="1016"/>
+          <w:ilvl w:val="1"/>
+        </w:numPr>
+      </w:pPr>
+      <w:r>
+        <w:t xml:space="preserve">Important to differentiate shared vehicles (aTaxi or</w:t>
+      </w:r>
+      <w:r>
+        <w:t xml:space="preserve"> </w:t>
+      </w:r>
+      <w:r>
+        <w:rPr>
+          <w:i/>
+        </w:rPr>
+        <w:t xml:space="preserve">ride-hailing</w:t>
+      </w:r>
+      <w:r>
+        <w:t xml:space="preserve">) and shared rides (</w:t>
+      </w:r>
+      <w:r>
+        <w:rPr>
+          <w:i/>
+        </w:rPr>
+        <w:t xml:space="preserve">ride-pooling</w:t>
+      </w:r>
+      <w:r>
+        <w:t xml:space="preserve">)</w:t>
+      </w:r>
+    </w:p>
+    <w:p>
+      <w:pPr>
+        <w:pStyle w:val="Compact"/>
+        <w:numPr>
+          <w:numId w:val="1016"/>
+          <w:ilvl w:val="1"/>
+        </w:numPr>
+      </w:pPr>
+      <w:r>
+        <w:t xml:space="preserve">Model through occupancy, incremental VKT from re-positioning, and implications to travelers’ cost</w:t>
+      </w:r>
+    </w:p>
+    <w:p>
+      <w:pPr>
+        <w:pStyle w:val="Compact"/>
+        <w:numPr>
+          <w:numId w:val="1012"/>
+          <w:ilvl w:val="0"/>
+        </w:numPr>
+      </w:pPr>
+      <w:r>
+        <w:t xml:space="preserve">To what extent can CAVs enable fuel switching or electrification?</w:t>
+      </w:r>
+    </w:p>
+    <w:p>
+      <w:pPr>
+        <w:pStyle w:val="Compact"/>
+        <w:numPr>
+          <w:numId w:val="1012"/>
+          <w:ilvl w:val="0"/>
+        </w:numPr>
+      </w:pPr>
+      <w:r>
+        <w:t xml:space="preserve">How/when will CAVs be adopted? (not addressed)</w:t>
+      </w:r>
+    </w:p>
+    <w:p>
+      <w:pPr>
+        <w:pStyle w:val="Compact"/>
+        <w:numPr>
+          <w:numId w:val="1012"/>
+          <w:ilvl w:val="0"/>
+        </w:numPr>
+      </w:pPr>
+      <w:r>
+        <w:t xml:space="preserve">What are the special challenges of the transitional period, when a mix of manual, partially automated, and automated vehicles will share the roadways? (not addressed)</w:t>
+      </w:r>
+    </w:p>
+    <w:p>
+      <w:pPr>
+        <w:pStyle w:val="Heading4"/>
+      </w:pPr>
+      <w:bookmarkStart w:id="24" w:name="contributions-of-this-paper"/>
+      <w:bookmarkEnd w:id="24"/>
+      <w:r>
+        <w:t xml:space="preserve">Contributions of this paper</w:t>
+      </w:r>
+    </w:p>
+    <w:p>
+      <w:pPr>
+        <w:pStyle w:val="FirstParagraph"/>
+      </w:pPr>
+      <w:r>
+        <w:t xml:space="preserve">This paper describes a new aggregated framework, building on established travel demand literature, that account for key features of vehicle automation, and estimates demand and energy use implications. Unlike prior known aggregate work, which relied largely on fixed-coefficient scenario analysis or accounting, it integrates technological and economic factors, including fuel, vehicle and other travel costs, and incorporates energy and travel behavior responses to economic incentives. This work abstracts from much detail offered by micro and mesosimulation models, which estimate travel and energy implications of specific AV technologies using agent/micro/mesosimulation of travel and traffic in real-world spatial and road network models (MATSIM, BEAM, POLARIS, others). The aggregate approach here complements that evolving work and seeks to incorporate some of the insights from that detailed spatial travel modeling. Our framework also is novel in the integration of a utility-based behavioral framework with technological detail and private and public costs, emphasizing the role of financial incentives in the form of costs, fees or taxation/subsidy of transport energy or road use. It extends the private utility maximization framework for travel behavior of Small and Parry 2005, Small and Verhauf 2007, and Leiby and Rubin 2017, combining it with the vehicle efficiency and automated vehicle technological details of Wadud et al 2016. It seeks to address the important issue of how to promote the mobility and energy benefits of CAV technologies while deterring potential adverse outcomes (congestion, emissions) that can have large unaccounted social costs.</w:t>
+      </w:r>
+    </w:p>
+    <w:p>
+      <w:pPr>
+        <w:pStyle w:val="Heading4"/>
+      </w:pPr>
+      <w:bookmarkStart w:id="25" w:name="limitations"/>
+      <w:bookmarkEnd w:id="25"/>
+      <w:r>
+        <w:t xml:space="preserve">Limitations</w:t>
+      </w:r>
+    </w:p>
+    <w:p>
+      <w:pPr>
+        <w:pStyle w:val="Compact"/>
+        <w:numPr>
+          <w:numId w:val="1017"/>
+          <w:ilvl w:val="0"/>
+        </w:numPr>
+      </w:pPr>
+      <w:r>
+        <w:t xml:space="preserve">An incomplete consideration of role of AV safety and its endogenous effect on travel costs and travel behavior.</w:t>
+      </w:r>
+    </w:p>
+    <w:p>
+      <w:pPr>
+        <w:pStyle w:val="Compact"/>
+        <w:numPr>
+          <w:numId w:val="1017"/>
+          <w:ilvl w:val="0"/>
+        </w:numPr>
+      </w:pPr>
+      <w:r>
+        <w:t xml:space="preserve">The abstraction of potentially important detail, discussed above. It includes only an approximate representation of the effects of AV technologies and systems on vehicle energy use for specific drivetrains, roadway network, traffic conditions, and drivecycles, such as can be modeled in more detailed vehicle and spatial models such as Autonomie, FASTSim, BEAM/POLARIS, etc.</w:t>
+      </w:r>
+    </w:p>
+    <w:p>
+      <w:pPr>
+        <w:pStyle w:val="Compact"/>
+        <w:numPr>
+          <w:numId w:val="1017"/>
           <w:ilvl w:val="0"/>
         </w:numPr>
       </w:pPr>
@@ -1219,7 +1231,7 @@
         <w:t xml:space="preserve"> </w:t>
       </w:r>
       <w:r>
-        <w:t xml:space="preserve">(Schipper et al. 2000, 2011). Mechanistic and scenario-base approaches of this type have been used to explore CAV impacts by Wadud, MacKenzie and Leiby (2016) and by Stephens et al. 2016. While this approch assumes a degree of separability in the impact of certain identified mechanisms on energy use, e.g. weight reduction and aerodynamic load reduction through platooning, this is supported in some cases by more detailed models and experimental data [cite XXX].</w:t>
+        <w:t xml:space="preserve">(Schipper et al. 2000, 2011). Mechanistic and scenario-base approaches of this type have been used to explore CAV impacts by Wadud, MacKenzie and Leiby (2016) and by Stephens et al. 2016. While this approch assumes a degree of separability in the impact of certain identified mechanisms on energy use, e.g. weight reduction and aerodynamic load reduction through platooning, this is supported in some cases by more detailed models and experimental data [cite XXX].</w:t>
       </w:r>
     </w:p>
     <w:p>
@@ -1249,7 +1261,7 @@
       <w:pPr>
         <w:pStyle w:val="Compact"/>
         <w:numPr>
-          <w:numId w:val="1015"/>
+          <w:numId w:val="1018"/>
           <w:ilvl w:val="0"/>
         </w:numPr>
       </w:pPr>
@@ -1273,7 +1285,7 @@
       <w:pPr>
         <w:pStyle w:val="Compact"/>
         <w:numPr>
-          <w:numId w:val="1015"/>
+          <w:numId w:val="1018"/>
           <w:ilvl w:val="0"/>
         </w:numPr>
       </w:pPr>
@@ -1297,7 +1309,7 @@
       <w:pPr>
         <w:pStyle w:val="Compact"/>
         <w:numPr>
-          <w:numId w:val="1015"/>
+          <w:numId w:val="1018"/>
           <w:ilvl w:val="0"/>
         </w:numPr>
       </w:pPr>
@@ -1321,7 +1333,7 @@
       <w:pPr>
         <w:pStyle w:val="Compact"/>
         <w:numPr>
-          <w:numId w:val="1015"/>
+          <w:numId w:val="1018"/>
           <w:ilvl w:val="0"/>
         </w:numPr>
       </w:pPr>
@@ -1831,7 +1843,7 @@
       <w:pPr>
         <w:pStyle w:val="Compact"/>
         <w:numPr>
-          <w:numId w:val="1016"/>
+          <w:numId w:val="1019"/>
           <w:ilvl w:val="0"/>
         </w:numPr>
       </w:pPr>
@@ -1843,7 +1855,7 @@
       <w:pPr>
         <w:pStyle w:val="Compact"/>
         <w:numPr>
-          <w:numId w:val="1016"/>
+          <w:numId w:val="1019"/>
           <w:ilvl w:val="0"/>
         </w:numPr>
       </w:pPr>
@@ -1855,7 +1867,7 @@
       <w:pPr>
         <w:pStyle w:val="Compact"/>
         <w:numPr>
-          <w:numId w:val="1016"/>
+          <w:numId w:val="1019"/>
           <w:ilvl w:val="0"/>
         </w:numPr>
       </w:pPr>
@@ -1867,7 +1879,7 @@
       <w:pPr>
         <w:pStyle w:val="Compact"/>
         <w:numPr>
-          <w:numId w:val="1016"/>
+          <w:numId w:val="1019"/>
           <w:ilvl w:val="0"/>
         </w:numPr>
       </w:pPr>
@@ -1893,7 +1905,7 @@
       <w:pPr>
         <w:pStyle w:val="Compact"/>
         <w:numPr>
-          <w:numId w:val="1017"/>
+          <w:numId w:val="1020"/>
           <w:ilvl w:val="0"/>
         </w:numPr>
       </w:pPr>
@@ -1914,7 +1926,7 @@
       <w:pPr>
         <w:pStyle w:val="Compact"/>
         <w:numPr>
-          <w:numId w:val="1017"/>
+          <w:numId w:val="1020"/>
           <w:ilvl w:val="0"/>
         </w:numPr>
       </w:pPr>
@@ -1935,7 +1947,7 @@
       <w:pPr>
         <w:pStyle w:val="Compact"/>
         <w:numPr>
-          <w:numId w:val="1017"/>
+          <w:numId w:val="1020"/>
           <w:ilvl w:val="0"/>
         </w:numPr>
       </w:pPr>
@@ -1956,7 +1968,7 @@
       <w:pPr>
         <w:pStyle w:val="Compact"/>
         <w:numPr>
-          <w:numId w:val="1017"/>
+          <w:numId w:val="1020"/>
           <w:ilvl w:val="0"/>
         </w:numPr>
       </w:pPr>
@@ -1985,7 +1997,7 @@
       <w:pPr>
         <w:pStyle w:val="Compact"/>
         <w:numPr>
-          <w:numId w:val="1018"/>
+          <w:numId w:val="1021"/>
           <w:ilvl w:val="0"/>
         </w:numPr>
       </w:pPr>
@@ -2017,7 +2029,7 @@
       <w:pPr>
         <w:pStyle w:val="Compact"/>
         <w:numPr>
-          <w:numId w:val="1018"/>
+          <w:numId w:val="1021"/>
           <w:ilvl w:val="0"/>
         </w:numPr>
       </w:pPr>
@@ -2049,7 +2061,7 @@
       <w:pPr>
         <w:pStyle w:val="Compact"/>
         <w:numPr>
-          <w:numId w:val="1018"/>
+          <w:numId w:val="1021"/>
           <w:ilvl w:val="0"/>
         </w:numPr>
       </w:pPr>
@@ -2084,7 +2096,7 @@
       <w:pPr>
         <w:pStyle w:val="Compact"/>
         <w:numPr>
-          <w:numId w:val="1018"/>
+          <w:numId w:val="1021"/>
           <w:ilvl w:val="0"/>
         </w:numPr>
       </w:pPr>
@@ -2151,7 +2163,7 @@
       <w:pPr>
         <w:pStyle w:val="Compact"/>
         <w:numPr>
-          <w:numId w:val="1018"/>
+          <w:numId w:val="1021"/>
           <w:ilvl w:val="0"/>
         </w:numPr>
       </w:pPr>
@@ -2189,7 +2201,7 @@
       <w:pPr>
         <w:pStyle w:val="Compact"/>
         <w:numPr>
-          <w:numId w:val="1018"/>
+          <w:numId w:val="1021"/>
           <w:ilvl w:val="0"/>
         </w:numPr>
       </w:pPr>
@@ -2221,7 +2233,7 @@
       <w:pPr>
         <w:pStyle w:val="Compact"/>
         <w:numPr>
-          <w:numId w:val="1018"/>
+          <w:numId w:val="1021"/>
           <w:ilvl w:val="0"/>
         </w:numPr>
       </w:pPr>
@@ -2256,7 +2268,7 @@
       <w:pPr>
         <w:pStyle w:val="Compact"/>
         <w:numPr>
-          <w:numId w:val="1018"/>
+          <w:numId w:val="1021"/>
           <w:ilvl w:val="0"/>
         </w:numPr>
       </w:pPr>
@@ -3607,7 +3619,43 @@
         <w:t xml:space="preserve"> </w:t>
       </w:r>
       <w:r>
-        <w:t xml:space="preserve">of "Mechanisms" or "Technologies" associated with vehicle automation, each</w:t>
+        <w:t xml:space="preserve">of</w:t>
+      </w:r>
+      <w:r>
+        <w:t xml:space="preserve"> </w:t>
+      </w:r>
+      <w:r>
+        <w:t xml:space="preserve">“</w:t>
+      </w:r>
+      <w:r>
+        <w:t xml:space="preserve">Mechanisms</w:t>
+      </w:r>
+      <w:r>
+        <w:t xml:space="preserve">”</w:t>
+      </w:r>
+      <w:r>
+        <w:t xml:space="preserve"> </w:t>
+      </w:r>
+      <w:r>
+        <w:t xml:space="preserve">or</w:t>
+      </w:r>
+      <w:r>
+        <w:t xml:space="preserve"> </w:t>
+      </w:r>
+      <w:r>
+        <w:t xml:space="preserve">“</w:t>
+      </w:r>
+      <w:r>
+        <w:t xml:space="preserve">Technologies</w:t>
+      </w:r>
+      <w:r>
+        <w:t xml:space="preserve">”</w:t>
+      </w:r>
+      <w:r>
+        <w:t xml:space="preserve"> </w:t>
+      </w:r>
+      <w:r>
+        <w:t xml:space="preserve">associated with vehicle automation, each</w:t>
       </w:r>
       <w:r>
         <w:t xml:space="preserve"> </w:t>
@@ -3911,7 +3959,19 @@
         <w:pStyle w:val="FirstParagraph"/>
       </w:pPr>
       <w:r>
-        <w:t xml:space="preserve">Define the effects of automation on vehicle energy intensity (energy per vehicle km traveled) through a set of identified technological and operational "mechanisms."</w:t>
+        <w:t xml:space="preserve">Define the effects of automation on vehicle energy intensity (energy per vehicle km traveled) through a set of identified technological and operational</w:t>
+      </w:r>
+      <w:r>
+        <w:t xml:space="preserve"> </w:t>
+      </w:r>
+      <w:r>
+        <w:t xml:space="preserve">“</w:t>
+      </w:r>
+      <w:r>
+        <w:t xml:space="preserve">mechanisms.</w:t>
+      </w:r>
+      <w:r>
+        <w:t xml:space="preserve">”</w:t>
       </w:r>
     </w:p>
     <w:p>
@@ -3958,7 +4018,73 @@
         <w:t xml:space="preserve"> </w:t>
       </w:r>
       <w:r>
-        <w:t xml:space="preserve">from "zero" through "pessimistic," "midcase," and "optimistic." Mechanism intensity effect values</w:t>
+        <w:t xml:space="preserve">from</w:t>
+      </w:r>
+      <w:r>
+        <w:t xml:space="preserve"> </w:t>
+      </w:r>
+      <w:r>
+        <w:t xml:space="preserve">“</w:t>
+      </w:r>
+      <w:r>
+        <w:t xml:space="preserve">zero</w:t>
+      </w:r>
+      <w:r>
+        <w:t xml:space="preserve">”</w:t>
+      </w:r>
+      <w:r>
+        <w:t xml:space="preserve"> </w:t>
+      </w:r>
+      <w:r>
+        <w:t xml:space="preserve">through</w:t>
+      </w:r>
+      <w:r>
+        <w:t xml:space="preserve"> </w:t>
+      </w:r>
+      <w:r>
+        <w:t xml:space="preserve">“</w:t>
+      </w:r>
+      <w:r>
+        <w:t xml:space="preserve">pessimistic,</w:t>
+      </w:r>
+      <w:r>
+        <w:t xml:space="preserve">”</w:t>
+      </w:r>
+      <w:r>
+        <w:t xml:space="preserve"> </w:t>
+      </w:r>
+      <w:r>
+        <w:t xml:space="preserve">“</w:t>
+      </w:r>
+      <w:r>
+        <w:t xml:space="preserve">midcase,</w:t>
+      </w:r>
+      <w:r>
+        <w:t xml:space="preserve">”</w:t>
+      </w:r>
+      <w:r>
+        <w:t xml:space="preserve"> </w:t>
+      </w:r>
+      <w:r>
+        <w:t xml:space="preserve">and</w:t>
+      </w:r>
+      <w:r>
+        <w:t xml:space="preserve"> </w:t>
+      </w:r>
+      <w:r>
+        <w:t xml:space="preserve">“</w:t>
+      </w:r>
+      <w:r>
+        <w:t xml:space="preserve">optimistic.</w:t>
+      </w:r>
+      <w:r>
+        <w:t xml:space="preserve">”</w:t>
+      </w:r>
+      <w:r>
+        <w:t xml:space="preserve"> </w:t>
+      </w:r>
+      <w:r>
+        <w:t xml:space="preserve">Mechanism intensity effect values</w:t>
       </w:r>
       <w:r>
         <w:t xml:space="preserve"> </w:t>
@@ -6881,12 +7007,48 @@
       <w:pPr>
         <w:pStyle w:val="Compact"/>
         <w:numPr>
-          <w:numId w:val="1019"/>
+          <w:numId w:val="1022"/>
           <w:ilvl w:val="0"/>
         </w:numPr>
       </w:pPr>
       <w:r>
-        <w:t xml:space="preserve">Note "Right_sizing" and "Increased_feature_load" apply only to LDV passenger travel.</w:t>
+        <w:t xml:space="preserve">Note</w:t>
+      </w:r>
+      <w:r>
+        <w:t xml:space="preserve"> </w:t>
+      </w:r>
+      <w:r>
+        <w:t xml:space="preserve">“</w:t>
+      </w:r>
+      <w:r>
+        <w:t xml:space="preserve">Right_sizing</w:t>
+      </w:r>
+      <w:r>
+        <w:t xml:space="preserve">”</w:t>
+      </w:r>
+      <w:r>
+        <w:t xml:space="preserve"> </w:t>
+      </w:r>
+      <w:r>
+        <w:t xml:space="preserve">and</w:t>
+      </w:r>
+      <w:r>
+        <w:t xml:space="preserve"> </w:t>
+      </w:r>
+      <w:r>
+        <w:t xml:space="preserve">“</w:t>
+      </w:r>
+      <w:r>
+        <w:t xml:space="preserve">Increased_feature_load</w:t>
+      </w:r>
+      <w:r>
+        <w:t xml:space="preserve">”</w:t>
+      </w:r>
+      <w:r>
+        <w:t xml:space="preserve"> </w:t>
+      </w:r>
+      <w:r>
+        <w:t xml:space="preserve">apply only to LDV passenger travel.</w:t>
       </w:r>
     </w:p>
     <w:p>
@@ -7034,7 +7196,25 @@
         <w:t xml:space="preserve">k</w:t>
       </w:r>
       <w:r>
-        <w:t xml:space="preserve">, the "EffectCase" or sensitivity case</w:t>
+        <w:t xml:space="preserve">, the</w:t>
+      </w:r>
+      <w:r>
+        <w:t xml:space="preserve"> </w:t>
+      </w:r>
+      <w:r>
+        <w:t xml:space="preserve">“</w:t>
+      </w:r>
+      <w:r>
+        <w:t xml:space="preserve">EffectCase</w:t>
+      </w:r>
+      <w:r>
+        <w:t xml:space="preserve">”</w:t>
+      </w:r>
+      <w:r>
+        <w:t xml:space="preserve"> </w:t>
+      </w:r>
+      <w:r>
+        <w:t xml:space="preserve">or sensitivity case</w:t>
       </w:r>
       <w:r>
         <w:t xml:space="preserve"> </w:t>
@@ -11718,13 +11898,67 @@
         <w:pStyle w:val="FirstParagraph"/>
       </w:pPr>
       <w:r>
-        <w:t xml:space="preserve">(Note: Need to be clear which version of certain parameters dominate in subsequent application, e.g. from "DemScenCostReduction" vs "DemandResponseKeyParameters" tables.</w:t>
-      </w:r>
-      <w:r>
-        <w:t xml:space="preserve"> </w:t>
-      </w:r>
-      <w:r>
-        <w:t xml:space="preserve">The "Low, Med, High" cases in DemandResponseKeyParameters table are separate from the Demand Scenario cases in DemScenCostReduction table.</w:t>
+        <w:t xml:space="preserve">(Note: Need to be clear which version of certain parameters dominate in subsequent application, e.g. from</w:t>
+      </w:r>
+      <w:r>
+        <w:t xml:space="preserve"> </w:t>
+      </w:r>
+      <w:r>
+        <w:t xml:space="preserve">“</w:t>
+      </w:r>
+      <w:r>
+        <w:t xml:space="preserve">DemScenCostReduction</w:t>
+      </w:r>
+      <w:r>
+        <w:t xml:space="preserve">”</w:t>
+      </w:r>
+      <w:r>
+        <w:t xml:space="preserve"> </w:t>
+      </w:r>
+      <w:r>
+        <w:t xml:space="preserve">vs</w:t>
+      </w:r>
+      <w:r>
+        <w:t xml:space="preserve"> </w:t>
+      </w:r>
+      <w:r>
+        <w:t xml:space="preserve">“</w:t>
+      </w:r>
+      <w:r>
+        <w:t xml:space="preserve">DemandResponseKeyParameters</w:t>
+      </w:r>
+      <w:r>
+        <w:t xml:space="preserve">”</w:t>
+      </w:r>
+      <w:r>
+        <w:t xml:space="preserve"> </w:t>
+      </w:r>
+      <w:r>
+        <w:t xml:space="preserve">tables.</w:t>
+      </w:r>
+      <w:r>
+        <w:t xml:space="preserve"> </w:t>
+      </w:r>
+      <w:r>
+        <w:t xml:space="preserve">The</w:t>
+      </w:r>
+      <w:r>
+        <w:t xml:space="preserve"> </w:t>
+      </w:r>
+      <w:r>
+        <w:t xml:space="preserve">“</w:t>
+      </w:r>
+      <w:r>
+        <w:t xml:space="preserve">Low, Med, High</w:t>
+      </w:r>
+      <w:r>
+        <w:t xml:space="preserve">”</w:t>
+      </w:r>
+      <w:r>
+        <w:t xml:space="preserve"> </w:t>
+      </w:r>
+      <w:r>
+        <w:t xml:space="preserve">cases in DemandResponseKeyParameters table are separate from the Demand Scenario cases in DemScenCostReduction table.</w:t>
       </w:r>
     </w:p>
     <w:p>
@@ -12080,7 +12314,25 @@
               <w:jc w:val="left"/>
             </w:pPr>
             <w:r>
-              <w:t xml:space="preserve">Share of energy efficiency costs 'visible' to driver</w:t>
+              <w:t xml:space="preserve">Share of energy efficiency costs</w:t>
+            </w:r>
+            <w:r>
+              <w:t xml:space="preserve"> </w:t>
+            </w:r>
+            <w:r>
+              <w:t xml:space="preserve">‘</w:t>
+            </w:r>
+            <w:r>
+              <w:t xml:space="preserve">visible</w:t>
+            </w:r>
+            <w:r>
+              <w:t xml:space="preserve">’</w:t>
+            </w:r>
+            <w:r>
+              <w:t xml:space="preserve"> </w:t>
+            </w:r>
+            <w:r>
+              <w:t xml:space="preserve">to driver</w:t>
             </w:r>
           </w:p>
         </w:tc>
@@ -12191,7 +12443,25 @@
         <w:pStyle w:val="FirstParagraph"/>
       </w:pPr>
       <w:r>
-        <w:t xml:space="preserve">For example consider Scenario 4, the "Strong responses" scenario, in year 2050.</w:t>
+        <w:t xml:space="preserve">For example consider Scenario 4, the</w:t>
+      </w:r>
+      <w:r>
+        <w:t xml:space="preserve"> </w:t>
+      </w:r>
+      <w:r>
+        <w:t xml:space="preserve">“</w:t>
+      </w:r>
+      <w:r>
+        <w:t xml:space="preserve">Strong responses</w:t>
+      </w:r>
+      <w:r>
+        <w:t xml:space="preserve">”</w:t>
+      </w:r>
+      <w:r>
+        <w:t xml:space="preserve"> </w:t>
+      </w:r>
+      <w:r>
+        <w:t xml:space="preserve">scenario, in year 2050.</w:t>
       </w:r>
     </w:p>
     <w:p>
@@ -15365,7 +15635,7 @@
         <w:t xml:space="preserve"> </w:t>
       </w:r>
       <w:r>
-        <w:t xml:space="preserve">scenarios is by their impacts on selectec component costs (e.g. travel time costs, insurance costs). They are not CAV penetration scenarios.</w:t>
+        <w:t xml:space="preserve">scenarios is by their impacts on selectec component costs (e.g. travel time costs, insurance costs). They are not CAV penetration scenarios.</w:t>
       </w:r>
       <w:r>
         <w:t xml:space="preserve"> </w:t>
@@ -16360,7 +16630,7 @@
       <w:pPr>
         <w:pStyle w:val="Compact"/>
         <w:numPr>
-          <w:numId w:val="1020"/>
+          <w:numId w:val="1023"/>
           <w:ilvl w:val="0"/>
         </w:numPr>
       </w:pPr>
@@ -19242,24 +19512,457 @@
       <w:pPr>
         <w:pStyle w:val="FirstParagraph"/>
       </w:pPr>
-      <w:r>
-        <w:t xml:space="preserve">TranspEnergyUse_AVScenario =</w:t>
-      </w:r>
-      <w:r>
-        <w:t xml:space="preserve"> </w:t>
-      </w:r>
-      <w:r>
-        <w:t xml:space="preserve">TranspEnergyUseRef</w:t>
-      </w:r>
-      <w:r>
-        <w:rPr>
-          <w:i/>
-        </w:rPr>
-        <w:t xml:space="preserve">((1+ModalEfficiencyFactors)^ReboundElas)</w:t>
-      </w:r>
-      <w:r>
-        <w:t xml:space="preserve">(1+FuelCarbonIntensities)*(1+Modal Shares/Activity Factors)</w:t>
-      </w:r>
+      <m:oMathPara>
+        <m:oMathParaPr>
+          <m:jc m:val="center"/>
+        </m:oMathParaPr>
+        <m:oMath>
+          <m:r>
+            <m:t>T</m:t>
+          </m:r>
+          <m:r>
+            <m:t>r</m:t>
+          </m:r>
+          <m:r>
+            <m:t>a</m:t>
+          </m:r>
+          <m:r>
+            <m:t>n</m:t>
+          </m:r>
+          <m:r>
+            <m:t>s</m:t>
+          </m:r>
+          <m:r>
+            <m:t>p</m:t>
+          </m:r>
+          <m:r>
+            <m:t>E</m:t>
+          </m:r>
+          <m:r>
+            <m:t>n</m:t>
+          </m:r>
+          <m:r>
+            <m:t>e</m:t>
+          </m:r>
+          <m:r>
+            <m:t>r</m:t>
+          </m:r>
+          <m:r>
+            <m:t>g</m:t>
+          </m:r>
+          <m:r>
+            <m:t>y</m:t>
+          </m:r>
+          <m:r>
+            <m:t>U</m:t>
+          </m:r>
+          <m:r>
+            <m:t>s</m:t>
+          </m:r>
+          <m:sSub>
+            <m:e>
+              <m:r>
+                <m:t>e</m:t>
+              </m:r>
+            </m:e>
+            <m:sub>
+              <m:r>
+                <m:t>A</m:t>
+              </m:r>
+              <m:r>
+                <m:t>V</m:t>
+              </m:r>
+              <m:r>
+                <m:t>S</m:t>
+              </m:r>
+              <m:r>
+                <m:t>c</m:t>
+              </m:r>
+              <m:r>
+                <m:t>e</m:t>
+              </m:r>
+              <m:r>
+                <m:t>n</m:t>
+              </m:r>
+              <m:r>
+                <m:t>a</m:t>
+              </m:r>
+              <m:r>
+                <m:t>r</m:t>
+              </m:r>
+              <m:r>
+                <m:t>i</m:t>
+              </m:r>
+              <m:r>
+                <m:t>o</m:t>
+              </m:r>
+            </m:sub>
+          </m:sSub>
+          <m:r>
+            <m:t>=</m:t>
+          </m:r>
+          <m:r>
+            <m:t>T</m:t>
+          </m:r>
+          <m:r>
+            <m:t>r</m:t>
+          </m:r>
+          <m:r>
+            <m:t>a</m:t>
+          </m:r>
+          <m:r>
+            <m:t>n</m:t>
+          </m:r>
+          <m:r>
+            <m:t>s</m:t>
+          </m:r>
+          <m:r>
+            <m:t>p</m:t>
+          </m:r>
+          <m:r>
+            <m:t>E</m:t>
+          </m:r>
+          <m:r>
+            <m:t>n</m:t>
+          </m:r>
+          <m:r>
+            <m:t>e</m:t>
+          </m:r>
+          <m:r>
+            <m:t>r</m:t>
+          </m:r>
+          <m:r>
+            <m:t>g</m:t>
+          </m:r>
+          <m:r>
+            <m:t>y</m:t>
+          </m:r>
+          <m:r>
+            <m:t>U</m:t>
+          </m:r>
+          <m:r>
+            <m:t>s</m:t>
+          </m:r>
+          <m:sSub>
+            <m:e>
+              <m:r>
+                <m:t>e</m:t>
+              </m:r>
+            </m:e>
+            <m:sub>
+              <m:r>
+                <m:t>R</m:t>
+              </m:r>
+              <m:r>
+                <m:t>e</m:t>
+              </m:r>
+              <m:r>
+                <m:t>f</m:t>
+              </m:r>
+            </m:sub>
+          </m:sSub>
+          <m:r>
+            <m:t>⋅</m:t>
+          </m:r>
+          <m:r>
+            <m:t>(</m:t>
+          </m:r>
+          <m:r>
+            <m:t>1</m:t>
+          </m:r>
+          <m:r>
+            <m:t>+</m:t>
+          </m:r>
+          <m:r>
+            <m:t>M</m:t>
+          </m:r>
+          <m:r>
+            <m:t>o</m:t>
+          </m:r>
+          <m:r>
+            <m:t>d</m:t>
+          </m:r>
+          <m:r>
+            <m:t>a</m:t>
+          </m:r>
+          <m:r>
+            <m:t>l</m:t>
+          </m:r>
+          <m:r>
+            <m:t>E</m:t>
+          </m:r>
+          <m:r>
+            <m:t>f</m:t>
+          </m:r>
+          <m:r>
+            <m:t>f</m:t>
+          </m:r>
+          <m:r>
+            <m:t>i</m:t>
+          </m:r>
+          <m:r>
+            <m:t>c</m:t>
+          </m:r>
+          <m:r>
+            <m:t>i</m:t>
+          </m:r>
+          <m:r>
+            <m:t>e</m:t>
+          </m:r>
+          <m:r>
+            <m:t>n</m:t>
+          </m:r>
+          <m:r>
+            <m:t>c</m:t>
+          </m:r>
+          <m:r>
+            <m:t>y</m:t>
+          </m:r>
+          <m:r>
+            <m:t>F</m:t>
+          </m:r>
+          <m:r>
+            <m:t>a</m:t>
+          </m:r>
+          <m:r>
+            <m:t>c</m:t>
+          </m:r>
+          <m:r>
+            <m:t>t</m:t>
+          </m:r>
+          <m:r>
+            <m:t>o</m:t>
+          </m:r>
+          <m:r>
+            <m:t>r</m:t>
+          </m:r>
+          <m:r>
+            <m:t>s</m:t>
+          </m:r>
+          <m:sSup>
+            <m:e>
+              <m:r>
+                <m:t>)</m:t>
+              </m:r>
+            </m:e>
+            <m:sup>
+              <m:r>
+                <m:t>R</m:t>
+              </m:r>
+              <m:r>
+                <m:t>e</m:t>
+              </m:r>
+              <m:r>
+                <m:t>b</m:t>
+              </m:r>
+              <m:r>
+                <m:t>o</m:t>
+              </m:r>
+              <m:r>
+                <m:t>u</m:t>
+              </m:r>
+              <m:r>
+                <m:t>n</m:t>
+              </m:r>
+              <m:r>
+                <m:t>d</m:t>
+              </m:r>
+              <m:r>
+                <m:t>E</m:t>
+              </m:r>
+              <m:r>
+                <m:t>l</m:t>
+              </m:r>
+              <m:r>
+                <m:t>a</m:t>
+              </m:r>
+              <m:r>
+                <m:t>s</m:t>
+              </m:r>
+            </m:sup>
+          </m:sSup>
+          <m:r>
+            <m:t>⋅</m:t>
+          </m:r>
+          <m:r>
+            <m:t>(</m:t>
+          </m:r>
+          <m:r>
+            <m:t>1</m:t>
+          </m:r>
+          <m:r>
+            <m:t>+</m:t>
+          </m:r>
+          <m:r>
+            <m:t>F</m:t>
+          </m:r>
+          <m:r>
+            <m:t>u</m:t>
+          </m:r>
+          <m:r>
+            <m:t>e</m:t>
+          </m:r>
+          <m:r>
+            <m:t>l</m:t>
+          </m:r>
+          <m:r>
+            <m:t>C</m:t>
+          </m:r>
+          <m:r>
+            <m:t>a</m:t>
+          </m:r>
+          <m:r>
+            <m:t>r</m:t>
+          </m:r>
+          <m:r>
+            <m:t>b</m:t>
+          </m:r>
+          <m:r>
+            <m:t>o</m:t>
+          </m:r>
+          <m:r>
+            <m:t>n</m:t>
+          </m:r>
+          <m:r>
+            <m:t>I</m:t>
+          </m:r>
+          <m:r>
+            <m:t>n</m:t>
+          </m:r>
+          <m:r>
+            <m:t>t</m:t>
+          </m:r>
+          <m:r>
+            <m:t>e</m:t>
+          </m:r>
+          <m:r>
+            <m:t>n</m:t>
+          </m:r>
+          <m:r>
+            <m:t>s</m:t>
+          </m:r>
+          <m:r>
+            <m:t>i</m:t>
+          </m:r>
+          <m:r>
+            <m:t>t</m:t>
+          </m:r>
+          <m:r>
+            <m:t>i</m:t>
+          </m:r>
+          <m:r>
+            <m:t>e</m:t>
+          </m:r>
+          <m:r>
+            <m:t>s</m:t>
+          </m:r>
+          <m:r>
+            <m:t>)</m:t>
+          </m:r>
+          <m:r>
+            <m:t>⋅</m:t>
+          </m:r>
+          <m:r>
+            <m:t>(</m:t>
+          </m:r>
+          <m:r>
+            <m:t>1</m:t>
+          </m:r>
+          <m:r>
+            <m:t>+</m:t>
+          </m:r>
+          <m:f>
+            <m:fPr>
+              <m:type m:val="bar"/>
+            </m:fPr>
+            <m:num>
+              <m:r>
+                <m:t>M</m:t>
+              </m:r>
+              <m:r>
+                <m:t>o</m:t>
+              </m:r>
+              <m:r>
+                <m:t>d</m:t>
+              </m:r>
+              <m:r>
+                <m:t>a</m:t>
+              </m:r>
+              <m:r>
+                <m:t>l</m:t>
+              </m:r>
+              <m:r>
+                <m:t>S</m:t>
+              </m:r>
+              <m:r>
+                <m:t>h</m:t>
+              </m:r>
+              <m:r>
+                <m:t>a</m:t>
+              </m:r>
+              <m:r>
+                <m:t>r</m:t>
+              </m:r>
+              <m:r>
+                <m:t>e</m:t>
+              </m:r>
+              <m:r>
+                <m:t>s</m:t>
+              </m:r>
+            </m:num>
+            <m:den>
+              <m:r>
+                <m:t>A</m:t>
+              </m:r>
+              <m:r>
+                <m:t>c</m:t>
+              </m:r>
+              <m:r>
+                <m:t>t</m:t>
+              </m:r>
+              <m:r>
+                <m:t>i</m:t>
+              </m:r>
+              <m:r>
+                <m:t>v</m:t>
+              </m:r>
+              <m:r>
+                <m:t>i</m:t>
+              </m:r>
+              <m:r>
+                <m:t>t</m:t>
+              </m:r>
+              <m:r>
+                <m:t>y</m:t>
+              </m:r>
+              <m:r>
+                <m:t>F</m:t>
+              </m:r>
+              <m:r>
+                <m:t>a</m:t>
+              </m:r>
+              <m:r>
+                <m:t>c</m:t>
+              </m:r>
+              <m:r>
+                <m:t>t</m:t>
+              </m:r>
+              <m:r>
+                <m:t>o</m:t>
+              </m:r>
+              <m:r>
+                <m:t>r</m:t>
+              </m:r>
+              <m:r>
+                <m:t>s</m:t>
+              </m:r>
+            </m:den>
+          </m:f>
+          <m:r>
+            <m:t>)</m:t>
+          </m:r>
+        </m:oMath>
+      </m:oMathPara>
     </w:p>
     <w:p>
       <w:pPr>
@@ -19267,205 +19970,805 @@
       </w:pPr>
       <w:r>
         <w:rPr>
-          <w:rStyle w:val="CommentTok"/>
+          <w:rStyle w:val="KeywordTok"/>
         </w:rPr>
-        <w:t xml:space="preserve"># Scenario Summary 2050 Energy Intensity, VMP and Energy Use Changes at Full Adoption</w:t>
-      </w:r>
-      <w:r>
-        <w:br w:type="textWrapping"/>
+        <w:t xml:space="preserve">kable</w:t>
       </w:r>
       <w:r>
         <w:rPr>
           <w:rStyle w:val="NormalTok"/>
         </w:rPr>
-        <w:t xml:space="preserve">summaryScenarioResultsTableExample &lt;-</w:t>
-      </w:r>
-      <w:r>
-        <w:rPr>
-          <w:rStyle w:val="StringTok"/>
-        </w:rPr>
-        <w:t xml:space="preserve"> </w:t>
-      </w:r>
-      <w:r>
-        <w:rPr>
-          <w:rStyle w:val="KeywordTok"/>
-        </w:rPr>
-        <w:t xml:space="preserve">read.delim</w:t>
-      </w:r>
-      <w:r>
-        <w:rPr>
-          <w:rStyle w:val="NormalTok"/>
-        </w:rPr>
-        <w:t xml:space="preserve">(</w:t>
-      </w:r>
-      <w:r>
-        <w:rPr>
-          <w:rStyle w:val="KeywordTok"/>
-        </w:rPr>
-        <w:t xml:space="preserve">textConnection</w:t>
-      </w:r>
-      <w:r>
-        <w:rPr>
-          <w:rStyle w:val="NormalTok"/>
-        </w:rPr>
-        <w:t xml:space="preserve">(</w:t>
-      </w:r>
-      <w:r>
-        <w:rPr>
-          <w:rStyle w:val="StringTok"/>
-        </w:rPr>
-        <w:t xml:space="preserve">"</w:t>
-      </w:r>
-      <w:r>
-        <w:br w:type="textWrapping"/>
-      </w:r>
-      <w:r>
-        <w:rPr>
-          <w:rStyle w:val="StringTok"/>
-        </w:rPr>
-        <w:t xml:space="preserve">TechScen :LDV.EIntens :HDV.EIntens :LDV.VMTpveh :HDV.VMTpveh :LDV.EUse :HDV.EUse :Tot.EUse :ScenarioName</w:t>
-      </w:r>
-      <w:r>
-        <w:br w:type="textWrapping"/>
-      </w:r>
-      <w:r>
-        <w:rPr>
-          <w:rStyle w:val="StringTok"/>
-        </w:rPr>
-        <w:t xml:space="preserve">2        :-76.93%     :-28.15%     :66.73%      :42.89%      :-61.54%  : 2.67%   :-44.71%  :Have our cake &amp; eat it too</w:t>
-      </w:r>
-      <w:r>
-        <w:br w:type="textWrapping"/>
-      </w:r>
-      <w:r>
-        <w:rPr>
-          <w:rStyle w:val="StringTok"/>
-        </w:rPr>
-        <w:t xml:space="preserve">7        :-18.68%     :-17.50%     :11.91%      :11.00%      : -9.00%  :-8.43%   : -8.85%  :Stuck in the middle at Level 2</w:t>
-      </w:r>
-      <w:r>
-        <w:br w:type="textWrapping"/>
-      </w:r>
-      <w:r>
-        <w:rPr>
-          <w:rStyle w:val="StringTok"/>
-        </w:rPr>
-        <w:t xml:space="preserve">4        :-71.86%     :-28.15%     :67.12%      :68.29%      :-52.97%  :20.92%   :-33.60%  :Strong responses</w:t>
-      </w:r>
-      <w:r>
-        <w:br w:type="textWrapping"/>
-      </w:r>
-      <w:r>
-        <w:rPr>
-          <w:rStyle w:val="StringTok"/>
-        </w:rPr>
-        <w:t xml:space="preserve">3        : 34.20%     :  0.00%     :64.67%      :44.94%      :120.99%  :44.94%   :101.05%  :Dystopian nightmare</w:t>
-      </w:r>
-      <w:r>
-        <w:br w:type="textWrapping"/>
-      </w:r>
-      <w:r>
-        <w:rPr>
-          <w:rStyle w:val="StringTok"/>
-        </w:rPr>
-        <w:t xml:space="preserve">1        :-32.68%     :-19.23%     :14.26%      :11.72%      :-23.08%  :-9.76%   :-19.59%  :Cautiously optimistic</w:t>
-      </w:r>
-      <w:r>
-        <w:br w:type="textWrapping"/>
-      </w:r>
-      <w:r>
-        <w:rPr>
-          <w:rStyle w:val="StringTok"/>
-        </w:rPr>
-        <w:t xml:space="preserve">5        :  9.92%     :-10.00%     : 7.39%      : 7.98%      : 18.05%  :-2.82%   : 12.57   :Driver assist, limited other benefits</w:t>
-      </w:r>
-      <w:r>
-        <w:br w:type="textWrapping"/>
-      </w:r>
-      <w:r>
-        <w:rPr>
-          <w:rStyle w:val="StringTok"/>
-        </w:rPr>
-        <w:t xml:space="preserve">"</w:t>
-      </w:r>
-      <w:r>
-        <w:rPr>
-          <w:rStyle w:val="NormalTok"/>
-        </w:rPr>
-        <w:t xml:space="preserve">),</w:t>
-      </w:r>
-      <w:r>
-        <w:rPr>
-          <w:rStyle w:val="DataTypeTok"/>
-        </w:rPr>
-        <w:t xml:space="preserve">header=</w:t>
-      </w:r>
-      <w:r>
-        <w:rPr>
-          <w:rStyle w:val="OtherTok"/>
-        </w:rPr>
-        <w:t xml:space="preserve">TRUE</w:t>
-      </w:r>
-      <w:r>
-        <w:rPr>
-          <w:rStyle w:val="NormalTok"/>
-        </w:rPr>
-        <w:t xml:space="preserve">,</w:t>
-      </w:r>
-      <w:r>
-        <w:rPr>
-          <w:rStyle w:val="DataTypeTok"/>
-        </w:rPr>
-        <w:t xml:space="preserve">sep=</w:t>
-      </w:r>
-      <w:r>
-        <w:rPr>
-          <w:rStyle w:val="StringTok"/>
-        </w:rPr>
-        <w:t xml:space="preserve">":"</w:t>
-      </w:r>
-      <w:r>
-        <w:rPr>
-          <w:rStyle w:val="NormalTok"/>
-        </w:rPr>
-        <w:t xml:space="preserve">,</w:t>
-      </w:r>
-      <w:r>
-        <w:rPr>
-          <w:rStyle w:val="DataTypeTok"/>
-        </w:rPr>
-        <w:t xml:space="preserve">strip.white=</w:t>
-      </w:r>
-      <w:r>
-        <w:rPr>
-          <w:rStyle w:val="OtherTok"/>
-        </w:rPr>
-        <w:t xml:space="preserve">TRUE</w:t>
-      </w:r>
-      <w:r>
-        <w:rPr>
-          <w:rStyle w:val="NormalTok"/>
-        </w:rPr>
-        <w:t xml:space="preserve">)</w:t>
-      </w:r>
-      <w:r>
-        <w:br w:type="textWrapping"/>
-      </w:r>
-      <w:r>
-        <w:rPr>
-          <w:rStyle w:val="CommentTok"/>
-        </w:rPr>
-        <w:t xml:space="preserve"># As in '[CAV Energy ASIF Framework WadudMacKenzieLeiby V20161024Test20170914r1.xlsx]Policy+Scenario'!$A$97:$I$105</w:t>
+        <w:t xml:space="preserve">(summaryScenarioResultsTableExample)</w:t>
+      </w:r>
+    </w:p>
+    <w:tbl>
+      <w:tblPr>
+        <w:tblStyle w:val="TableNormal"/>
+        <w:tblW w:type="pct" w:w="0.0"/>
+        <w:tblLook w:firstRow="1"/>
+      </w:tblPr>
+      <w:tblGrid/>
+      <w:tr>
+        <w:trPr>
+          <w:cnfStyle w:firstRow="1"/>
+        </w:trPr>
+        <w:tc>
+          <w:tcPr>
+            <w:tcBorders>
+              <w:bottom w:val="single"/>
+            </w:tcBorders>
+            <w:vAlign w:val="bottom"/>
+          </w:tcPr>
+          <w:p>
+            <w:pPr>
+              <w:pStyle w:val="Compact"/>
+              <w:jc w:val="right"/>
+            </w:pPr>
+            <w:r>
+              <w:t xml:space="preserve">TechScen</w:t>
+            </w:r>
+          </w:p>
+        </w:tc>
+        <w:tc>
+          <w:tcPr>
+            <w:tcBorders>
+              <w:bottom w:val="single"/>
+            </w:tcBorders>
+            <w:vAlign w:val="bottom"/>
+          </w:tcPr>
+          <w:p>
+            <w:pPr>
+              <w:pStyle w:val="Compact"/>
+              <w:jc w:val="left"/>
+            </w:pPr>
+            <w:r>
+              <w:t xml:space="preserve">LDV.EIntens</w:t>
+            </w:r>
+          </w:p>
+        </w:tc>
+        <w:tc>
+          <w:tcPr>
+            <w:tcBorders>
+              <w:bottom w:val="single"/>
+            </w:tcBorders>
+            <w:vAlign w:val="bottom"/>
+          </w:tcPr>
+          <w:p>
+            <w:pPr>
+              <w:pStyle w:val="Compact"/>
+              <w:jc w:val="left"/>
+            </w:pPr>
+            <w:r>
+              <w:t xml:space="preserve">HDV.EIntens</w:t>
+            </w:r>
+          </w:p>
+        </w:tc>
+        <w:tc>
+          <w:tcPr>
+            <w:tcBorders>
+              <w:bottom w:val="single"/>
+            </w:tcBorders>
+            <w:vAlign w:val="bottom"/>
+          </w:tcPr>
+          <w:p>
+            <w:pPr>
+              <w:pStyle w:val="Compact"/>
+              <w:jc w:val="left"/>
+            </w:pPr>
+            <w:r>
+              <w:t xml:space="preserve">LDV.VMTpveh</w:t>
+            </w:r>
+          </w:p>
+        </w:tc>
+        <w:tc>
+          <w:tcPr>
+            <w:tcBorders>
+              <w:bottom w:val="single"/>
+            </w:tcBorders>
+            <w:vAlign w:val="bottom"/>
+          </w:tcPr>
+          <w:p>
+            <w:pPr>
+              <w:pStyle w:val="Compact"/>
+              <w:jc w:val="left"/>
+            </w:pPr>
+            <w:r>
+              <w:t xml:space="preserve">HDV.VMTpveh</w:t>
+            </w:r>
+          </w:p>
+        </w:tc>
+        <w:tc>
+          <w:tcPr>
+            <w:tcBorders>
+              <w:bottom w:val="single"/>
+            </w:tcBorders>
+            <w:vAlign w:val="bottom"/>
+          </w:tcPr>
+          <w:p>
+            <w:pPr>
+              <w:pStyle w:val="Compact"/>
+              <w:jc w:val="left"/>
+            </w:pPr>
+            <w:r>
+              <w:t xml:space="preserve">LDV.EUse</w:t>
+            </w:r>
+          </w:p>
+        </w:tc>
+        <w:tc>
+          <w:tcPr>
+            <w:tcBorders>
+              <w:bottom w:val="single"/>
+            </w:tcBorders>
+            <w:vAlign w:val="bottom"/>
+          </w:tcPr>
+          <w:p>
+            <w:pPr>
+              <w:pStyle w:val="Compact"/>
+              <w:jc w:val="left"/>
+            </w:pPr>
+            <w:r>
+              <w:t xml:space="preserve">HDV.EUse</w:t>
+            </w:r>
+          </w:p>
+        </w:tc>
+        <w:tc>
+          <w:tcPr>
+            <w:tcBorders>
+              <w:bottom w:val="single"/>
+            </w:tcBorders>
+            <w:vAlign w:val="bottom"/>
+          </w:tcPr>
+          <w:p>
+            <w:pPr>
+              <w:pStyle w:val="Compact"/>
+              <w:jc w:val="left"/>
+            </w:pPr>
+            <w:r>
+              <w:t xml:space="preserve">Tot.EUse</w:t>
+            </w:r>
+          </w:p>
+        </w:tc>
+        <w:tc>
+          <w:tcPr>
+            <w:tcBorders>
+              <w:bottom w:val="single"/>
+            </w:tcBorders>
+            <w:vAlign w:val="bottom"/>
+          </w:tcPr>
+          <w:p>
+            <w:pPr>
+              <w:pStyle w:val="Compact"/>
+              <w:jc w:val="left"/>
+            </w:pPr>
+            <w:r>
+              <w:t xml:space="preserve">ScenarioName</w:t>
+            </w:r>
+          </w:p>
+        </w:tc>
+      </w:tr>
+      <w:tr>
+        <w:tc>
+          <w:p>
+            <w:pPr>
+              <w:pStyle w:val="Compact"/>
+              <w:jc w:val="right"/>
+            </w:pPr>
+            <w:r>
+              <w:t xml:space="preserve">2</w:t>
+            </w:r>
+          </w:p>
+        </w:tc>
+        <w:tc>
+          <w:p>
+            <w:pPr>
+              <w:pStyle w:val="Compact"/>
+              <w:jc w:val="left"/>
+            </w:pPr>
+            <w:r>
+              <w:t xml:space="preserve">-76.93%</w:t>
+            </w:r>
+          </w:p>
+        </w:tc>
+        <w:tc>
+          <w:p>
+            <w:pPr>
+              <w:pStyle w:val="Compact"/>
+              <w:jc w:val="left"/>
+            </w:pPr>
+            <w:r>
+              <w:t xml:space="preserve">-28.15%</w:t>
+            </w:r>
+          </w:p>
+        </w:tc>
+        <w:tc>
+          <w:p>
+            <w:pPr>
+              <w:pStyle w:val="Compact"/>
+              <w:jc w:val="left"/>
+            </w:pPr>
+            <w:r>
+              <w:t xml:space="preserve">66.73%</w:t>
+            </w:r>
+          </w:p>
+        </w:tc>
+        <w:tc>
+          <w:p>
+            <w:pPr>
+              <w:pStyle w:val="Compact"/>
+              <w:jc w:val="left"/>
+            </w:pPr>
+            <w:r>
+              <w:t xml:space="preserve">42.89%</w:t>
+            </w:r>
+          </w:p>
+        </w:tc>
+        <w:tc>
+          <w:p>
+            <w:pPr>
+              <w:pStyle w:val="Compact"/>
+              <w:jc w:val="left"/>
+            </w:pPr>
+            <w:r>
+              <w:t xml:space="preserve">-61.54%</w:t>
+            </w:r>
+          </w:p>
+        </w:tc>
+        <w:tc>
+          <w:p>
+            <w:pPr>
+              <w:pStyle w:val="Compact"/>
+              <w:jc w:val="left"/>
+            </w:pPr>
+            <w:r>
+              <w:t xml:space="preserve">2.67%</w:t>
+            </w:r>
+          </w:p>
+        </w:tc>
+        <w:tc>
+          <w:p>
+            <w:pPr>
+              <w:pStyle w:val="Compact"/>
+              <w:jc w:val="left"/>
+            </w:pPr>
+            <w:r>
+              <w:t xml:space="preserve">-44.71%</w:t>
+            </w:r>
+          </w:p>
+        </w:tc>
+        <w:tc>
+          <w:p>
+            <w:pPr>
+              <w:pStyle w:val="Compact"/>
+              <w:jc w:val="left"/>
+            </w:pPr>
+            <w:r>
+              <w:t xml:space="preserve">Have our cake &amp; eat it too</w:t>
+            </w:r>
+          </w:p>
+        </w:tc>
+      </w:tr>
+      <w:tr>
+        <w:tc>
+          <w:p>
+            <w:pPr>
+              <w:pStyle w:val="Compact"/>
+              <w:jc w:val="right"/>
+            </w:pPr>
+            <w:r>
+              <w:t xml:space="preserve">7</w:t>
+            </w:r>
+          </w:p>
+        </w:tc>
+        <w:tc>
+          <w:p>
+            <w:pPr>
+              <w:pStyle w:val="Compact"/>
+              <w:jc w:val="left"/>
+            </w:pPr>
+            <w:r>
+              <w:t xml:space="preserve">-18.68%</w:t>
+            </w:r>
+          </w:p>
+        </w:tc>
+        <w:tc>
+          <w:p>
+            <w:pPr>
+              <w:pStyle w:val="Compact"/>
+              <w:jc w:val="left"/>
+            </w:pPr>
+            <w:r>
+              <w:t xml:space="preserve">-17.50%</w:t>
+            </w:r>
+          </w:p>
+        </w:tc>
+        <w:tc>
+          <w:p>
+            <w:pPr>
+              <w:pStyle w:val="Compact"/>
+              <w:jc w:val="left"/>
+            </w:pPr>
+            <w:r>
+              <w:t xml:space="preserve">11.91%</w:t>
+            </w:r>
+          </w:p>
+        </w:tc>
+        <w:tc>
+          <w:p>
+            <w:pPr>
+              <w:pStyle w:val="Compact"/>
+              <w:jc w:val="left"/>
+            </w:pPr>
+            <w:r>
+              <w:t xml:space="preserve">11.00%</w:t>
+            </w:r>
+          </w:p>
+        </w:tc>
+        <w:tc>
+          <w:p>
+            <w:pPr>
+              <w:pStyle w:val="Compact"/>
+              <w:jc w:val="left"/>
+            </w:pPr>
+            <w:r>
+              <w:t xml:space="preserve">-9.00%</w:t>
+            </w:r>
+          </w:p>
+        </w:tc>
+        <w:tc>
+          <w:p>
+            <w:pPr>
+              <w:pStyle w:val="Compact"/>
+              <w:jc w:val="left"/>
+            </w:pPr>
+            <w:r>
+              <w:t xml:space="preserve">-8.43%</w:t>
+            </w:r>
+          </w:p>
+        </w:tc>
+        <w:tc>
+          <w:p>
+            <w:pPr>
+              <w:pStyle w:val="Compact"/>
+              <w:jc w:val="left"/>
+            </w:pPr>
+            <w:r>
+              <w:t xml:space="preserve">-8.85%</w:t>
+            </w:r>
+          </w:p>
+        </w:tc>
+        <w:tc>
+          <w:p>
+            <w:pPr>
+              <w:pStyle w:val="Compact"/>
+              <w:jc w:val="left"/>
+            </w:pPr>
+            <w:r>
+              <w:t xml:space="preserve">Stuck in the middle at Level 2</w:t>
+            </w:r>
+          </w:p>
+        </w:tc>
+      </w:tr>
+      <w:tr>
+        <w:tc>
+          <w:p>
+            <w:pPr>
+              <w:pStyle w:val="Compact"/>
+              <w:jc w:val="right"/>
+            </w:pPr>
+            <w:r>
+              <w:t xml:space="preserve">4</w:t>
+            </w:r>
+          </w:p>
+        </w:tc>
+        <w:tc>
+          <w:p>
+            <w:pPr>
+              <w:pStyle w:val="Compact"/>
+              <w:jc w:val="left"/>
+            </w:pPr>
+            <w:r>
+              <w:t xml:space="preserve">-71.86%</w:t>
+            </w:r>
+          </w:p>
+        </w:tc>
+        <w:tc>
+          <w:p>
+            <w:pPr>
+              <w:pStyle w:val="Compact"/>
+              <w:jc w:val="left"/>
+            </w:pPr>
+            <w:r>
+              <w:t xml:space="preserve">-28.15%</w:t>
+            </w:r>
+          </w:p>
+        </w:tc>
+        <w:tc>
+          <w:p>
+            <w:pPr>
+              <w:pStyle w:val="Compact"/>
+              <w:jc w:val="left"/>
+            </w:pPr>
+            <w:r>
+              <w:t xml:space="preserve">67.12%</w:t>
+            </w:r>
+          </w:p>
+        </w:tc>
+        <w:tc>
+          <w:p>
+            <w:pPr>
+              <w:pStyle w:val="Compact"/>
+              <w:jc w:val="left"/>
+            </w:pPr>
+            <w:r>
+              <w:t xml:space="preserve">68.29%</w:t>
+            </w:r>
+          </w:p>
+        </w:tc>
+        <w:tc>
+          <w:p>
+            <w:pPr>
+              <w:pStyle w:val="Compact"/>
+              <w:jc w:val="left"/>
+            </w:pPr>
+            <w:r>
+              <w:t xml:space="preserve">-52.97%</w:t>
+            </w:r>
+          </w:p>
+        </w:tc>
+        <w:tc>
+          <w:p>
+            <w:pPr>
+              <w:pStyle w:val="Compact"/>
+              <w:jc w:val="left"/>
+            </w:pPr>
+            <w:r>
+              <w:t xml:space="preserve">20.92%</w:t>
+            </w:r>
+          </w:p>
+        </w:tc>
+        <w:tc>
+          <w:p>
+            <w:pPr>
+              <w:pStyle w:val="Compact"/>
+              <w:jc w:val="left"/>
+            </w:pPr>
+            <w:r>
+              <w:t xml:space="preserve">-33.60%</w:t>
+            </w:r>
+          </w:p>
+        </w:tc>
+        <w:tc>
+          <w:p>
+            <w:pPr>
+              <w:pStyle w:val="Compact"/>
+              <w:jc w:val="left"/>
+            </w:pPr>
+            <w:r>
+              <w:t xml:space="preserve">Strong responses</w:t>
+            </w:r>
+          </w:p>
+        </w:tc>
+      </w:tr>
+      <w:tr>
+        <w:tc>
+          <w:p>
+            <w:pPr>
+              <w:pStyle w:val="Compact"/>
+              <w:jc w:val="right"/>
+            </w:pPr>
+            <w:r>
+              <w:t xml:space="preserve">3</w:t>
+            </w:r>
+          </w:p>
+        </w:tc>
+        <w:tc>
+          <w:p>
+            <w:pPr>
+              <w:pStyle w:val="Compact"/>
+              <w:jc w:val="left"/>
+            </w:pPr>
+            <w:r>
+              <w:t xml:space="preserve">34.20%</w:t>
+            </w:r>
+          </w:p>
+        </w:tc>
+        <w:tc>
+          <w:p>
+            <w:pPr>
+              <w:pStyle w:val="Compact"/>
+              <w:jc w:val="left"/>
+            </w:pPr>
+            <w:r>
+              <w:t xml:space="preserve">0.00%</w:t>
+            </w:r>
+          </w:p>
+        </w:tc>
+        <w:tc>
+          <w:p>
+            <w:pPr>
+              <w:pStyle w:val="Compact"/>
+              <w:jc w:val="left"/>
+            </w:pPr>
+            <w:r>
+              <w:t xml:space="preserve">64.67%</w:t>
+            </w:r>
+          </w:p>
+        </w:tc>
+        <w:tc>
+          <w:p>
+            <w:pPr>
+              <w:pStyle w:val="Compact"/>
+              <w:jc w:val="left"/>
+            </w:pPr>
+            <w:r>
+              <w:t xml:space="preserve">44.94%</w:t>
+            </w:r>
+          </w:p>
+        </w:tc>
+        <w:tc>
+          <w:p>
+            <w:pPr>
+              <w:pStyle w:val="Compact"/>
+              <w:jc w:val="left"/>
+            </w:pPr>
+            <w:r>
+              <w:t xml:space="preserve">120.99%</w:t>
+            </w:r>
+          </w:p>
+        </w:tc>
+        <w:tc>
+          <w:p>
+            <w:pPr>
+              <w:pStyle w:val="Compact"/>
+              <w:jc w:val="left"/>
+            </w:pPr>
+            <w:r>
+              <w:t xml:space="preserve">44.94%</w:t>
+            </w:r>
+          </w:p>
+        </w:tc>
+        <w:tc>
+          <w:p>
+            <w:pPr>
+              <w:pStyle w:val="Compact"/>
+              <w:jc w:val="left"/>
+            </w:pPr>
+            <w:r>
+              <w:t xml:space="preserve">101.05%</w:t>
+            </w:r>
+          </w:p>
+        </w:tc>
+        <w:tc>
+          <w:p>
+            <w:pPr>
+              <w:pStyle w:val="Compact"/>
+              <w:jc w:val="left"/>
+            </w:pPr>
+            <w:r>
+              <w:t xml:space="preserve">Dystopian nightmare</w:t>
+            </w:r>
+          </w:p>
+        </w:tc>
+      </w:tr>
+      <w:tr>
+        <w:tc>
+          <w:p>
+            <w:pPr>
+              <w:pStyle w:val="Compact"/>
+              <w:jc w:val="right"/>
+            </w:pPr>
+            <w:r>
+              <w:t xml:space="preserve">1</w:t>
+            </w:r>
+          </w:p>
+        </w:tc>
+        <w:tc>
+          <w:p>
+            <w:pPr>
+              <w:pStyle w:val="Compact"/>
+              <w:jc w:val="left"/>
+            </w:pPr>
+            <w:r>
+              <w:t xml:space="preserve">-32.68%</w:t>
+            </w:r>
+          </w:p>
+        </w:tc>
+        <w:tc>
+          <w:p>
+            <w:pPr>
+              <w:pStyle w:val="Compact"/>
+              <w:jc w:val="left"/>
+            </w:pPr>
+            <w:r>
+              <w:t xml:space="preserve">-19.23%</w:t>
+            </w:r>
+          </w:p>
+        </w:tc>
+        <w:tc>
+          <w:p>
+            <w:pPr>
+              <w:pStyle w:val="Compact"/>
+              <w:jc w:val="left"/>
+            </w:pPr>
+            <w:r>
+              <w:t xml:space="preserve">14.26%</w:t>
+            </w:r>
+          </w:p>
+        </w:tc>
+        <w:tc>
+          <w:p>
+            <w:pPr>
+              <w:pStyle w:val="Compact"/>
+              <w:jc w:val="left"/>
+            </w:pPr>
+            <w:r>
+              <w:t xml:space="preserve">11.72%</w:t>
+            </w:r>
+          </w:p>
+        </w:tc>
+        <w:tc>
+          <w:p>
+            <w:pPr>
+              <w:pStyle w:val="Compact"/>
+              <w:jc w:val="left"/>
+            </w:pPr>
+            <w:r>
+              <w:t xml:space="preserve">-23.08%</w:t>
+            </w:r>
+          </w:p>
+        </w:tc>
+        <w:tc>
+          <w:p>
+            <w:pPr>
+              <w:pStyle w:val="Compact"/>
+              <w:jc w:val="left"/>
+            </w:pPr>
+            <w:r>
+              <w:t xml:space="preserve">-9.76%</w:t>
+            </w:r>
+          </w:p>
+        </w:tc>
+        <w:tc>
+          <w:p>
+            <w:pPr>
+              <w:pStyle w:val="Compact"/>
+              <w:jc w:val="left"/>
+            </w:pPr>
+            <w:r>
+              <w:t xml:space="preserve">-19.59%</w:t>
+            </w:r>
+          </w:p>
+        </w:tc>
+        <w:tc>
+          <w:p>
+            <w:pPr>
+              <w:pStyle w:val="Compact"/>
+              <w:jc w:val="left"/>
+            </w:pPr>
+            <w:r>
+              <w:t xml:space="preserve">Cautiously optimistic</w:t>
+            </w:r>
+          </w:p>
+        </w:tc>
+      </w:tr>
+      <w:tr>
+        <w:tc>
+          <w:p>
+            <w:pPr>
+              <w:pStyle w:val="Compact"/>
+              <w:jc w:val="right"/>
+            </w:pPr>
+            <w:r>
+              <w:t xml:space="preserve">5</w:t>
+            </w:r>
+          </w:p>
+        </w:tc>
+        <w:tc>
+          <w:p>
+            <w:pPr>
+              <w:pStyle w:val="Compact"/>
+              <w:jc w:val="left"/>
+            </w:pPr>
+            <w:r>
+              <w:t xml:space="preserve">9.92%</w:t>
+            </w:r>
+          </w:p>
+        </w:tc>
+        <w:tc>
+          <w:p>
+            <w:pPr>
+              <w:pStyle w:val="Compact"/>
+              <w:jc w:val="left"/>
+            </w:pPr>
+            <w:r>
+              <w:t xml:space="preserve">-10.00%</w:t>
+            </w:r>
+          </w:p>
+        </w:tc>
+        <w:tc>
+          <w:p>
+            <w:pPr>
+              <w:pStyle w:val="Compact"/>
+              <w:jc w:val="left"/>
+            </w:pPr>
+            <w:r>
+              <w:t xml:space="preserve">7.39%</w:t>
+            </w:r>
+          </w:p>
+        </w:tc>
+        <w:tc>
+          <w:p>
+            <w:pPr>
+              <w:pStyle w:val="Compact"/>
+              <w:jc w:val="left"/>
+            </w:pPr>
+            <w:r>
+              <w:t xml:space="preserve">7.98%</w:t>
+            </w:r>
+          </w:p>
+        </w:tc>
+        <w:tc>
+          <w:p>
+            <w:pPr>
+              <w:pStyle w:val="Compact"/>
+              <w:jc w:val="left"/>
+            </w:pPr>
+            <w:r>
+              <w:t xml:space="preserve">18.05%</w:t>
+            </w:r>
+          </w:p>
+        </w:tc>
+        <w:tc>
+          <w:p>
+            <w:pPr>
+              <w:pStyle w:val="Compact"/>
+              <w:jc w:val="left"/>
+            </w:pPr>
+            <w:r>
+              <w:t xml:space="preserve">-2.82%</w:t>
+            </w:r>
+          </w:p>
+        </w:tc>
+        <w:tc>
+          <w:p>
+            <w:pPr>
+              <w:pStyle w:val="Compact"/>
+              <w:jc w:val="left"/>
+            </w:pPr>
+            <w:r>
+              <w:t xml:space="preserve">12.57</w:t>
+            </w:r>
+          </w:p>
+        </w:tc>
+        <w:tc>
+          <w:p>
+            <w:pPr>
+              <w:pStyle w:val="Compact"/>
+              <w:jc w:val="left"/>
+            </w:pPr>
+            <w:r>
+              <w:t xml:space="preserve">Driver assist, limited other benefits</w:t>
+            </w:r>
+          </w:p>
+        </w:tc>
+      </w:tr>
+    </w:tbl>
+    <w:p>
+      <w:pPr>
+        <w:pStyle w:val="Heading2"/>
+      </w:pPr>
+      <w:bookmarkStart w:id="49" w:name="bar-chart-representation-of-results"/>
+      <w:bookmarkEnd w:id="49"/>
+      <w:r>
+        <w:t xml:space="preserve">5.2 Bar Chart Representation of Results</w:t>
       </w:r>
     </w:p>
     <w:p>
       <w:pPr>
-        <w:pStyle w:val="Heading2"/>
-      </w:pPr>
-      <w:bookmarkStart w:id="49" w:name="bar-chart-representation-of-results"/>
-      <w:bookmarkEnd w:id="49"/>
-      <w:r>
-        <w:t xml:space="preserve">5.2 Bar Chart Representation of Results</w:t>
+        <w:pStyle w:val="FirstParagraph"/>
+      </w:pPr>
+      <w:r>
+        <w:t xml:space="preserve">XXX</w:t>
       </w:r>
     </w:p>
     <w:p>
@@ -19636,17 +20939,17 @@
       <w:pPr>
         <w:pStyle w:val="Heading2"/>
       </w:pPr>
-      <w:bookmarkStart w:id="54" w:name="fuel-consumption-vs.-speed---thomas-et-al.-approach"/>
+      <w:bookmarkStart w:id="54" w:name="fuel-consumption-vs.speed---thomas-et-al.-approach"/>
       <w:bookmarkEnd w:id="54"/>
       <w:r>
-        <w:t xml:space="preserve">6.1 Fuel Consumption vs. Speed - Thomas et al. Approach</w:t>
+        <w:t xml:space="preserve">6.1 Fuel Consumption vs. Speed - Thomas et al. Approach</w:t>
       </w:r>
     </w:p>
     <w:p>
       <w:pPr>
         <w:pStyle w:val="Compact"/>
         <w:numPr>
-          <w:numId w:val="1021"/>
+          <w:numId w:val="1024"/>
           <w:ilvl w:val="0"/>
         </w:numPr>
       </w:pPr>
@@ -19670,7 +20973,22 @@
         <w:pStyle w:val="BlockText"/>
       </w:pPr>
       <w:r>
-        <w:t xml:space="preserve">Thomas et al. performed "analysis of dynamometer testing results for 74 vehicles at steady-state speeds from 50 to 80 mph [80 to 129 km/h]. Data has been collected for 23 light-duty vehicles at ORNL's vehicle research laboratory and a valuable data set for 51 vehicles was loaned to ORNL by Chrysler, LLC under a non-disclosure agreement. Vehicles were tested in dynamometer laboratories at steady speeds from 40 to 80 mph [64 to 129 km/h], with the proper road-load applied. ... The study includes various sizes of sedans, wagons, and SUVs, as well as pickup trucks, minivans and a few "muscle" and sports cars. Vehicles from model years 2003 to 2012 with a wide variety of powertrains were represented"</w:t>
+        <w:t xml:space="preserve">Thomas et al. performed</w:t>
+      </w:r>
+      <w:r>
+        <w:t xml:space="preserve"> </w:t>
+      </w:r>
+      <w:r>
+        <w:t xml:space="preserve">“</w:t>
+      </w:r>
+      <w:r>
+        <w:t xml:space="preserve">analysis of dynamometer testing results for 74 vehicles at steady-state speeds from 50 to 80 mph [80 to 129 km/h]. Data has been collected for 23 light-duty vehicles at ORNL’s vehicle research laboratory and a valuable data set for 51 vehicles was loaned to ORNL by Chrysler, LLC under a non-disclosure agreement. Vehicles were tested in dynamometer laboratories at steady speeds from 40 to 80 mph [64 to 129 km/h], with the proper road-load applied. … The study includes various sizes of sedans, wagons, and SUVs, as well as pickup trucks, minivans and a few</w:t>
+      </w:r>
+      <w:r>
+        <w:t xml:space="preserve">”</w:t>
+      </w:r>
+      <w:r>
+        <w:t xml:space="preserve">muscle" and sports cars. Vehicles from model years 2003 to 2012 with a wide variety of powertrains were represented"</w:t>
       </w:r>
       <w:r>
         <w:t xml:space="preserve"> </w:t>
@@ -19698,7 +21016,7 @@
         <w:rPr>
           <w:b/>
         </w:rPr>
-        <w:t xml:space="preserve">Summary of MPG vs. Speed data:</w:t>
+        <w:t xml:space="preserve">Summary of MPG vs. Speed data:</w:t>
       </w:r>
       <w:r>
         <w:rPr>
@@ -19713,341 +21031,6 @@
         <w:t xml:space="preserve">Percent mpg decrease for a given 10 mph increase based on 74 vehicles.</w:t>
       </w:r>
     </w:p>
-    <w:p>
-      <w:pPr>
-        <w:pStyle w:val="TableCaption"/>
-      </w:pPr>
-      <w:r>
-        <w:t xml:space="preserve">Percent MPG Decreases With Speed (Rows are Ref Speed)</w:t>
-      </w:r>
-    </w:p>
-    <w:tbl>
-      <w:tblPr>
-        <w:tblStyle w:val="TableNormal"/>
-        <w:tblW w:type="pct" w:w="0.0"/>
-        <w:tblLook w:firstRow="1"/>
-        <w:tblCaption w:val="Percent MPG Decreases With Speed (Rows are Ref Speed)"/>
-      </w:tblPr>
-      <w:tblGrid/>
-      <w:tr>
-        <w:trPr>
-          <w:cnfStyle w:firstRow="1"/>
-        </w:trPr>
-        <w:tc>
-          <w:tcPr>
-            <w:tcBorders>
-              <w:bottom w:val="single"/>
-            </w:tcBorders>
-            <w:vAlign w:val="bottom"/>
-          </w:tcPr>
-          <w:p>
-            <w:pPr>
-              <w:pStyle w:val="Compact"/>
-              <w:jc w:val="left"/>
-            </w:pPr>
-            <w:r>
-              <w:t xml:space="preserve">Speed increase</w:t>
-            </w:r>
-          </w:p>
-        </w:tc>
-        <w:tc>
-          <w:tcPr>
-            <w:tcBorders>
-              <w:bottom w:val="single"/>
-            </w:tcBorders>
-            <w:vAlign w:val="bottom"/>
-          </w:tcPr>
-          <w:p>
-            <w:pPr>
-              <w:pStyle w:val="Compact"/>
-              <w:jc w:val="left"/>
-            </w:pPr>
-            <w:r>
-              <w:t xml:space="preserve">Average</w:t>
-            </w:r>
-          </w:p>
-        </w:tc>
-        <w:tc>
-          <w:tcPr>
-            <w:tcBorders>
-              <w:bottom w:val="single"/>
-            </w:tcBorders>
-            <w:vAlign w:val="bottom"/>
-          </w:tcPr>
-          <w:p>
-            <w:pPr>
-              <w:pStyle w:val="Compact"/>
-              <w:jc w:val="left"/>
-            </w:pPr>
-            <w:r>
-              <w:t xml:space="preserve">Data range</w:t>
-            </w:r>
-          </w:p>
-        </w:tc>
-        <w:tc>
-          <w:tcPr>
-            <w:tcBorders>
-              <w:bottom w:val="single"/>
-            </w:tcBorders>
-            <w:vAlign w:val="bottom"/>
-          </w:tcPr>
-          <w:p>
-            <w:pPr>
-              <w:pStyle w:val="Compact"/>
-              <w:jc w:val="left"/>
-            </w:pPr>
-            <w:r>
-              <w:t xml:space="preserve">Std. deviation</w:t>
-            </w:r>
-          </w:p>
-        </w:tc>
-        <w:tc>
-          <w:tcPr>
-            <w:tcBorders>
-              <w:bottom w:val="single"/>
-            </w:tcBorders>
-            <w:vAlign w:val="bottom"/>
-          </w:tcPr>
-          <w:p>
-            <w:pPr>
-              <w:pStyle w:val="Compact"/>
-              <w:jc w:val="left"/>
-            </w:pPr>
-            <w:r>
-              <w:t xml:space="preserve">Middle 2/3s of vehicle data</w:t>
-            </w:r>
-          </w:p>
-        </w:tc>
-      </w:tr>
-      <w:tr>
-        <w:tc>
-          <w:p>
-            <w:pPr>
-              <w:pStyle w:val="Compact"/>
-              <w:jc w:val="left"/>
-            </w:pPr>
-            <w:r>
-              <w:t xml:space="preserve">50 to 60 mph</w:t>
-            </w:r>
-          </w:p>
-        </w:tc>
-        <w:tc>
-          <w:p>
-            <w:pPr>
-              <w:pStyle w:val="Compact"/>
-              <w:jc w:val="left"/>
-            </w:pPr>
-            <w:r>
-              <w:t xml:space="preserve">12.4</w:t>
-            </w:r>
-          </w:p>
-        </w:tc>
-        <w:tc>
-          <w:p>
-            <w:pPr>
-              <w:pStyle w:val="Compact"/>
-              <w:jc w:val="left"/>
-            </w:pPr>
-            <w:r>
-              <w:t xml:space="preserve">6.9-18.3</w:t>
-            </w:r>
-          </w:p>
-        </w:tc>
-        <w:tc>
-          <w:p>
-            <w:pPr>
-              <w:pStyle w:val="Compact"/>
-              <w:jc w:val="left"/>
-            </w:pPr>
-            <w:r>
-              <w:t xml:space="preserve">2.2</w:t>
-            </w:r>
-          </w:p>
-        </w:tc>
-        <w:tc>
-          <w:p>
-            <w:pPr>
-              <w:pStyle w:val="Compact"/>
-              <w:jc w:val="left"/>
-            </w:pPr>
-            <w:r>
-              <w:t xml:space="preserve">10.0-14.3</w:t>
-            </w:r>
-          </w:p>
-        </w:tc>
-      </w:tr>
-      <w:tr>
-        <w:tc>
-          <w:p>
-            <w:pPr>
-              <w:pStyle w:val="Compact"/>
-              <w:jc w:val="left"/>
-            </w:pPr>
-            <w:r>
-              <w:t xml:space="preserve">60 to 70 mph</w:t>
-            </w:r>
-          </w:p>
-        </w:tc>
-        <w:tc>
-          <w:p>
-            <w:pPr>
-              <w:pStyle w:val="Compact"/>
-              <w:jc w:val="left"/>
-            </w:pPr>
-            <w:r>
-              <w:t xml:space="preserve">14.0</w:t>
-            </w:r>
-          </w:p>
-        </w:tc>
-        <w:tc>
-          <w:p>
-            <w:pPr>
-              <w:pStyle w:val="Compact"/>
-              <w:jc w:val="left"/>
-            </w:pPr>
-            <w:r>
-              <w:t xml:space="preserve">8.8-19.5</w:t>
-            </w:r>
-          </w:p>
-        </w:tc>
-        <w:tc>
-          <w:p>
-            <w:pPr>
-              <w:pStyle w:val="Compact"/>
-              <w:jc w:val="left"/>
-            </w:pPr>
-            <w:r>
-              <w:t xml:space="preserve">2.6</w:t>
-            </w:r>
-          </w:p>
-        </w:tc>
-        <w:tc>
-          <w:p>
-            <w:pPr>
-              <w:pStyle w:val="Compact"/>
-              <w:jc w:val="left"/>
-            </w:pPr>
-            <w:r>
-              <w:t xml:space="preserve">11.2-16.1</w:t>
-            </w:r>
-          </w:p>
-        </w:tc>
-      </w:tr>
-      <w:tr>
-        <w:tc>
-          <w:p>
-            <w:pPr>
-              <w:pStyle w:val="Compact"/>
-              <w:jc w:val="left"/>
-            </w:pPr>
-            <w:r>
-              <w:t xml:space="preserve">70 to 80 mph</w:t>
-            </w:r>
-          </w:p>
-        </w:tc>
-        <w:tc>
-          <w:p>
-            <w:pPr>
-              <w:pStyle w:val="Compact"/>
-              <w:jc w:val="left"/>
-            </w:pPr>
-            <w:r>
-              <w:t xml:space="preserve">15.4</w:t>
-            </w:r>
-          </w:p>
-        </w:tc>
-        <w:tc>
-          <w:p>
-            <w:pPr>
-              <w:pStyle w:val="Compact"/>
-              <w:jc w:val="left"/>
-            </w:pPr>
-            <w:r>
-              <w:t xml:space="preserve">10.8-26.0</w:t>
-            </w:r>
-          </w:p>
-        </w:tc>
-        <w:tc>
-          <w:p>
-            <w:pPr>
-              <w:pStyle w:val="Compact"/>
-              <w:jc w:val="left"/>
-            </w:pPr>
-            <w:r>
-              <w:t xml:space="preserve">3.0</w:t>
-            </w:r>
-          </w:p>
-        </w:tc>
-        <w:tc>
-          <w:p>
-            <w:pPr>
-              <w:pStyle w:val="Compact"/>
-              <w:jc w:val="left"/>
-            </w:pPr>
-            <w:r>
-              <w:t xml:space="preserve">12.5-17.5</w:t>
-            </w:r>
-          </w:p>
-        </w:tc>
-      </w:tr>
-      <w:tr>
-        <w:tc>
-          <w:p>
-            <w:pPr>
-              <w:pStyle w:val="Compact"/>
-              <w:jc w:val="left"/>
-            </w:pPr>
-            <w:r>
-              <w:t xml:space="preserve">All three speed increments</w:t>
-            </w:r>
-          </w:p>
-        </w:tc>
-        <w:tc>
-          <w:p>
-            <w:pPr>
-              <w:pStyle w:val="Compact"/>
-              <w:jc w:val="left"/>
-            </w:pPr>
-            <w:r>
-              <w:t xml:space="preserve">13.9</w:t>
-            </w:r>
-          </w:p>
-        </w:tc>
-        <w:tc>
-          <w:p>
-            <w:pPr>
-              <w:pStyle w:val="Compact"/>
-              <w:jc w:val="left"/>
-            </w:pPr>
-            <w:r>
-              <w:t xml:space="preserve">6.9-26.0</w:t>
-            </w:r>
-          </w:p>
-        </w:tc>
-        <w:tc>
-          <w:p>
-            <w:pPr>
-              <w:pStyle w:val="Compact"/>
-              <w:jc w:val="left"/>
-            </w:pPr>
-            <w:r>
-              <w:t xml:space="preserve">2.9</w:t>
-            </w:r>
-          </w:p>
-        </w:tc>
-        <w:tc>
-          <w:p>
-            <w:pPr>
-              <w:pStyle w:val="Compact"/>
-              <w:jc w:val="left"/>
-            </w:pPr>
-            <w:r>
-              <w:t xml:space="preserve">N/A</w:t>
-            </w:r>
-          </w:p>
-        </w:tc>
-      </w:tr>
-    </w:tbl>
     <w:tbl>
       <w:tblPr>
         <w:tblStyle w:val="TableNormal"/>
@@ -20067,7 +21050,13 @@
             <w:vAlign w:val="bottom"/>
           </w:tcPr>
           <w:p>
-            <w:pStyle w:val="Compact"/>
+            <w:pPr>
+              <w:pStyle w:val="Compact"/>
+              <w:jc w:val="left"/>
+            </w:pPr>
+            <w:r>
+              <w:t xml:space="preserve">Speed increase</w:t>
+            </w:r>
           </w:p>
         </w:tc>
         <w:tc>
@@ -20080,10 +21069,10 @@
           <w:p>
             <w:pPr>
               <w:pStyle w:val="Compact"/>
-              <w:jc w:val="right"/>
-            </w:pPr>
-            <w:r>
-              <w:t xml:space="preserve">40</w:t>
+              <w:jc w:val="left"/>
+            </w:pPr>
+            <w:r>
+              <w:t xml:space="preserve">Average</w:t>
             </w:r>
           </w:p>
         </w:tc>
@@ -20097,10 +21086,10 @@
           <w:p>
             <w:pPr>
               <w:pStyle w:val="Compact"/>
-              <w:jc w:val="right"/>
-            </w:pPr>
-            <w:r>
-              <w:t xml:space="preserve">50</w:t>
+              <w:jc w:val="left"/>
+            </w:pPr>
+            <w:r>
+              <w:t xml:space="preserve">Data range</w:t>
             </w:r>
           </w:p>
         </w:tc>
@@ -20114,10 +21103,10 @@
           <w:p>
             <w:pPr>
               <w:pStyle w:val="Compact"/>
-              <w:jc w:val="right"/>
-            </w:pPr>
-            <w:r>
-              <w:t xml:space="preserve">60</w:t>
+              <w:jc w:val="left"/>
+            </w:pPr>
+            <w:r>
+              <w:t xml:space="preserve">Std. deviation</w:t>
             </w:r>
           </w:p>
         </w:tc>
@@ -20131,13 +21120,271 @@
           <w:p>
             <w:pPr>
               <w:pStyle w:val="Compact"/>
-              <w:jc w:val="right"/>
-            </w:pPr>
-            <w:r>
-              <w:t xml:space="preserve">70</w:t>
-            </w:r>
-          </w:p>
-        </w:tc>
+              <w:jc w:val="left"/>
+            </w:pPr>
+            <w:r>
+              <w:t xml:space="preserve">Middle 2/3s of vehicle data</w:t>
+            </w:r>
+          </w:p>
+        </w:tc>
+      </w:tr>
+      <w:tr>
+        <w:tc>
+          <w:p>
+            <w:pPr>
+              <w:pStyle w:val="Compact"/>
+              <w:jc w:val="left"/>
+            </w:pPr>
+            <w:r>
+              <w:t xml:space="preserve">50 to 60 mph</w:t>
+            </w:r>
+          </w:p>
+        </w:tc>
+        <w:tc>
+          <w:p>
+            <w:pPr>
+              <w:pStyle w:val="Compact"/>
+              <w:jc w:val="left"/>
+            </w:pPr>
+            <w:r>
+              <w:t xml:space="preserve">12.4</w:t>
+            </w:r>
+          </w:p>
+        </w:tc>
+        <w:tc>
+          <w:p>
+            <w:pPr>
+              <w:pStyle w:val="Compact"/>
+              <w:jc w:val="left"/>
+            </w:pPr>
+            <w:r>
+              <w:t xml:space="preserve">6.9-18.3</w:t>
+            </w:r>
+          </w:p>
+        </w:tc>
+        <w:tc>
+          <w:p>
+            <w:pPr>
+              <w:pStyle w:val="Compact"/>
+              <w:jc w:val="left"/>
+            </w:pPr>
+            <w:r>
+              <w:t xml:space="preserve">2.2</w:t>
+            </w:r>
+          </w:p>
+        </w:tc>
+        <w:tc>
+          <w:p>
+            <w:pPr>
+              <w:pStyle w:val="Compact"/>
+              <w:jc w:val="left"/>
+            </w:pPr>
+            <w:r>
+              <w:t xml:space="preserve">10.0-14.3</w:t>
+            </w:r>
+          </w:p>
+        </w:tc>
+      </w:tr>
+      <w:tr>
+        <w:tc>
+          <w:p>
+            <w:pPr>
+              <w:pStyle w:val="Compact"/>
+              <w:jc w:val="left"/>
+            </w:pPr>
+            <w:r>
+              <w:t xml:space="preserve">60 to 70 mph</w:t>
+            </w:r>
+          </w:p>
+        </w:tc>
+        <w:tc>
+          <w:p>
+            <w:pPr>
+              <w:pStyle w:val="Compact"/>
+              <w:jc w:val="left"/>
+            </w:pPr>
+            <w:r>
+              <w:t xml:space="preserve">14.0</w:t>
+            </w:r>
+          </w:p>
+        </w:tc>
+        <w:tc>
+          <w:p>
+            <w:pPr>
+              <w:pStyle w:val="Compact"/>
+              <w:jc w:val="left"/>
+            </w:pPr>
+            <w:r>
+              <w:t xml:space="preserve">8.8-19.5</w:t>
+            </w:r>
+          </w:p>
+        </w:tc>
+        <w:tc>
+          <w:p>
+            <w:pPr>
+              <w:pStyle w:val="Compact"/>
+              <w:jc w:val="left"/>
+            </w:pPr>
+            <w:r>
+              <w:t xml:space="preserve">2.6</w:t>
+            </w:r>
+          </w:p>
+        </w:tc>
+        <w:tc>
+          <w:p>
+            <w:pPr>
+              <w:pStyle w:val="Compact"/>
+              <w:jc w:val="left"/>
+            </w:pPr>
+            <w:r>
+              <w:t xml:space="preserve">11.2-16.1</w:t>
+            </w:r>
+          </w:p>
+        </w:tc>
+      </w:tr>
+      <w:tr>
+        <w:tc>
+          <w:p>
+            <w:pPr>
+              <w:pStyle w:val="Compact"/>
+              <w:jc w:val="left"/>
+            </w:pPr>
+            <w:r>
+              <w:t xml:space="preserve">70 to 80 mph</w:t>
+            </w:r>
+          </w:p>
+        </w:tc>
+        <w:tc>
+          <w:p>
+            <w:pPr>
+              <w:pStyle w:val="Compact"/>
+              <w:jc w:val="left"/>
+            </w:pPr>
+            <w:r>
+              <w:t xml:space="preserve">15.4</w:t>
+            </w:r>
+          </w:p>
+        </w:tc>
+        <w:tc>
+          <w:p>
+            <w:pPr>
+              <w:pStyle w:val="Compact"/>
+              <w:jc w:val="left"/>
+            </w:pPr>
+            <w:r>
+              <w:t xml:space="preserve">10.8-26.0</w:t>
+            </w:r>
+          </w:p>
+        </w:tc>
+        <w:tc>
+          <w:p>
+            <w:pPr>
+              <w:pStyle w:val="Compact"/>
+              <w:jc w:val="left"/>
+            </w:pPr>
+            <w:r>
+              <w:t xml:space="preserve">3.0</w:t>
+            </w:r>
+          </w:p>
+        </w:tc>
+        <w:tc>
+          <w:p>
+            <w:pPr>
+              <w:pStyle w:val="Compact"/>
+              <w:jc w:val="left"/>
+            </w:pPr>
+            <w:r>
+              <w:t xml:space="preserve">12.5-17.5</w:t>
+            </w:r>
+          </w:p>
+        </w:tc>
+      </w:tr>
+      <w:tr>
+        <w:tc>
+          <w:p>
+            <w:pPr>
+              <w:pStyle w:val="Compact"/>
+              <w:jc w:val="left"/>
+            </w:pPr>
+            <w:r>
+              <w:t xml:space="preserve">All three speed increments</w:t>
+            </w:r>
+          </w:p>
+        </w:tc>
+        <w:tc>
+          <w:p>
+            <w:pPr>
+              <w:pStyle w:val="Compact"/>
+              <w:jc w:val="left"/>
+            </w:pPr>
+            <w:r>
+              <w:t xml:space="preserve">13.9</w:t>
+            </w:r>
+          </w:p>
+        </w:tc>
+        <w:tc>
+          <w:p>
+            <w:pPr>
+              <w:pStyle w:val="Compact"/>
+              <w:jc w:val="left"/>
+            </w:pPr>
+            <w:r>
+              <w:t xml:space="preserve">6.9-26.0</w:t>
+            </w:r>
+          </w:p>
+        </w:tc>
+        <w:tc>
+          <w:p>
+            <w:pPr>
+              <w:pStyle w:val="Compact"/>
+              <w:jc w:val="left"/>
+            </w:pPr>
+            <w:r>
+              <w:t xml:space="preserve">2.9</w:t>
+            </w:r>
+          </w:p>
+        </w:tc>
+        <w:tc>
+          <w:p>
+            <w:pPr>
+              <w:pStyle w:val="Compact"/>
+              <w:jc w:val="left"/>
+            </w:pPr>
+            <w:r>
+              <w:t xml:space="preserve">N/A</w:t>
+            </w:r>
+          </w:p>
+        </w:tc>
+      </w:tr>
+    </w:tbl>
+    <w:p>
+      <w:pPr>
+        <w:pStyle w:val="BodyText"/>
+      </w:pPr>
+      <w:r>
+        <w:t xml:space="preserve">We can calculate the percentage decrease in MPG for a range of speed changes using the methodology Thomas, Hwang, West and Huff 2013.</w:t>
+      </w:r>
+    </w:p>
+    <w:p>
+      <w:pPr>
+        <w:pStyle w:val="TableCaption"/>
+      </w:pPr>
+      <w:r>
+        <w:t xml:space="preserve">Table: Percent MPG Decreases With Speed (Rows are Ref Speed)</w:t>
+      </w:r>
+    </w:p>
+    <w:tbl>
+      <w:tblPr>
+        <w:tblStyle w:val="TableNormal"/>
+        <w:tblW w:type="pct" w:w="0.0"/>
+        <w:tblLook w:firstRow="1"/>
+        <w:tblCaption w:val="Table: Percent MPG Decreases With Speed (Rows are Ref Speed)"/>
+      </w:tblPr>
+      <w:tblGrid/>
+      <w:tr>
+        <w:trPr>
+          <w:cnfStyle w:firstRow="1"/>
+        </w:trPr>
         <w:tc>
           <w:tcPr>
             <w:tcBorders>
@@ -20146,13 +21393,7 @@
             <w:vAlign w:val="bottom"/>
           </w:tcPr>
           <w:p>
-            <w:pPr>
-              <w:pStyle w:val="Compact"/>
-              <w:jc w:val="right"/>
-            </w:pPr>
-            <w:r>
-              <w:t xml:space="preserve">80</w:t>
-            </w:r>
+            <w:pStyle w:val="Compact"/>
           </w:p>
         </w:tc>
         <w:tc>
@@ -20168,7 +21409,7 @@
               <w:jc w:val="right"/>
             </w:pPr>
             <w:r>
-              <w:t xml:space="preserve">90</w:t>
+              <w:t xml:space="preserve">40</w:t>
             </w:r>
           </w:p>
         </w:tc>
@@ -20185,6 +21426,91 @@
               <w:jc w:val="right"/>
             </w:pPr>
             <w:r>
+              <w:t xml:space="preserve">50</w:t>
+            </w:r>
+          </w:p>
+        </w:tc>
+        <w:tc>
+          <w:tcPr>
+            <w:tcBorders>
+              <w:bottom w:val="single"/>
+            </w:tcBorders>
+            <w:vAlign w:val="bottom"/>
+          </w:tcPr>
+          <w:p>
+            <w:pPr>
+              <w:pStyle w:val="Compact"/>
+              <w:jc w:val="right"/>
+            </w:pPr>
+            <w:r>
+              <w:t xml:space="preserve">60</w:t>
+            </w:r>
+          </w:p>
+        </w:tc>
+        <w:tc>
+          <w:tcPr>
+            <w:tcBorders>
+              <w:bottom w:val="single"/>
+            </w:tcBorders>
+            <w:vAlign w:val="bottom"/>
+          </w:tcPr>
+          <w:p>
+            <w:pPr>
+              <w:pStyle w:val="Compact"/>
+              <w:jc w:val="right"/>
+            </w:pPr>
+            <w:r>
+              <w:t xml:space="preserve">70</w:t>
+            </w:r>
+          </w:p>
+        </w:tc>
+        <w:tc>
+          <w:tcPr>
+            <w:tcBorders>
+              <w:bottom w:val="single"/>
+            </w:tcBorders>
+            <w:vAlign w:val="bottom"/>
+          </w:tcPr>
+          <w:p>
+            <w:pPr>
+              <w:pStyle w:val="Compact"/>
+              <w:jc w:val="right"/>
+            </w:pPr>
+            <w:r>
+              <w:t xml:space="preserve">80</w:t>
+            </w:r>
+          </w:p>
+        </w:tc>
+        <w:tc>
+          <w:tcPr>
+            <w:tcBorders>
+              <w:bottom w:val="single"/>
+            </w:tcBorders>
+            <w:vAlign w:val="bottom"/>
+          </w:tcPr>
+          <w:p>
+            <w:pPr>
+              <w:pStyle w:val="Compact"/>
+              <w:jc w:val="right"/>
+            </w:pPr>
+            <w:r>
+              <w:t xml:space="preserve">90</w:t>
+            </w:r>
+          </w:p>
+        </w:tc>
+        <w:tc>
+          <w:tcPr>
+            <w:tcBorders>
+              <w:bottom w:val="single"/>
+            </w:tcBorders>
+            <w:vAlign w:val="bottom"/>
+          </w:tcPr>
+          <w:p>
+            <w:pPr>
+              <w:pStyle w:val="Compact"/>
+              <w:jc w:val="right"/>
+            </w:pPr>
+            <w:r>
               <w:t xml:space="preserve">100</w:t>
             </w:r>
           </w:p>
@@ -20220,62 +21546,62 @@
               <w:jc w:val="right"/>
             </w:pPr>
             <w:r>
-              <w:t xml:space="preserve">5.675733</w:t>
-            </w:r>
-          </w:p>
-        </w:tc>
-        <w:tc>
-          <w:p>
-            <w:pPr>
-              <w:pStyle w:val="Compact"/>
-              <w:jc w:val="right"/>
-            </w:pPr>
-            <w:r>
-              <w:t xml:space="preserve">6.699180</w:t>
-            </w:r>
-          </w:p>
-        </w:tc>
-        <w:tc>
-          <w:p>
-            <w:pPr>
-              <w:pStyle w:val="Compact"/>
-              <w:jc w:val="right"/>
-            </w:pPr>
-            <w:r>
-              <w:t xml:space="preserve">7.722627</w:t>
-            </w:r>
-          </w:p>
-        </w:tc>
-        <w:tc>
-          <w:p>
-            <w:pPr>
-              <w:pStyle w:val="Compact"/>
-              <w:jc w:val="right"/>
-            </w:pPr>
-            <w:r>
-              <w:t xml:space="preserve">8.746073</w:t>
-            </w:r>
-          </w:p>
-        </w:tc>
-        <w:tc>
-          <w:p>
-            <w:pPr>
-              <w:pStyle w:val="Compact"/>
-              <w:jc w:val="right"/>
-            </w:pPr>
-            <w:r>
-              <w:t xml:space="preserve">9.76952</w:t>
-            </w:r>
-          </w:p>
-        </w:tc>
-        <w:tc>
-          <w:p>
-            <w:pPr>
-              <w:pStyle w:val="Compact"/>
-              <w:jc w:val="right"/>
-            </w:pPr>
-            <w:r>
-              <w:t xml:space="preserve">10.79297</w:t>
+              <w:t xml:space="preserve">5.68</w:t>
+            </w:r>
+          </w:p>
+        </w:tc>
+        <w:tc>
+          <w:p>
+            <w:pPr>
+              <w:pStyle w:val="Compact"/>
+              <w:jc w:val="right"/>
+            </w:pPr>
+            <w:r>
+              <w:t xml:space="preserve">6.70</w:t>
+            </w:r>
+          </w:p>
+        </w:tc>
+        <w:tc>
+          <w:p>
+            <w:pPr>
+              <w:pStyle w:val="Compact"/>
+              <w:jc w:val="right"/>
+            </w:pPr>
+            <w:r>
+              <w:t xml:space="preserve">7.72</w:t>
+            </w:r>
+          </w:p>
+        </w:tc>
+        <w:tc>
+          <w:p>
+            <w:pPr>
+              <w:pStyle w:val="Compact"/>
+              <w:jc w:val="right"/>
+            </w:pPr>
+            <w:r>
+              <w:t xml:space="preserve">8.75</w:t>
+            </w:r>
+          </w:p>
+        </w:tc>
+        <w:tc>
+          <w:p>
+            <w:pPr>
+              <w:pStyle w:val="Compact"/>
+              <w:jc w:val="right"/>
+            </w:pPr>
+            <w:r>
+              <w:t xml:space="preserve">9.77</w:t>
+            </w:r>
+          </w:p>
+        </w:tc>
+        <w:tc>
+          <w:p>
+            <w:pPr>
+              <w:pStyle w:val="Compact"/>
+              <w:jc w:val="right"/>
+            </w:pPr>
+            <w:r>
+              <w:t xml:space="preserve">10.79</w:t>
             </w:r>
           </w:p>
         </w:tc>
@@ -20310,62 +21636,62 @@
               <w:jc w:val="right"/>
             </w:pPr>
             <w:r>
-              <w:t xml:space="preserve">6.674300</w:t>
-            </w:r>
-          </w:p>
-        </w:tc>
-        <w:tc>
-          <w:p>
-            <w:pPr>
-              <w:pStyle w:val="Compact"/>
-              <w:jc w:val="right"/>
-            </w:pPr>
-            <w:r>
-              <w:t xml:space="preserve">7.950760</w:t>
-            </w:r>
-          </w:p>
-        </w:tc>
-        <w:tc>
-          <w:p>
-            <w:pPr>
-              <w:pStyle w:val="Compact"/>
-              <w:jc w:val="right"/>
-            </w:pPr>
-            <w:r>
-              <w:t xml:space="preserve">9.227220</w:t>
-            </w:r>
-          </w:p>
-        </w:tc>
-        <w:tc>
-          <w:p>
-            <w:pPr>
-              <w:pStyle w:val="Compact"/>
-              <w:jc w:val="right"/>
-            </w:pPr>
-            <w:r>
-              <w:t xml:space="preserve">10.503680</w:t>
-            </w:r>
-          </w:p>
-        </w:tc>
-        <w:tc>
-          <w:p>
-            <w:pPr>
-              <w:pStyle w:val="Compact"/>
-              <w:jc w:val="right"/>
-            </w:pPr>
-            <w:r>
-              <w:t xml:space="preserve">11.78014</w:t>
-            </w:r>
-          </w:p>
-        </w:tc>
-        <w:tc>
-          <w:p>
-            <w:pPr>
-              <w:pStyle w:val="Compact"/>
-              <w:jc w:val="right"/>
-            </w:pPr>
-            <w:r>
-              <w:t xml:space="preserve">13.05660</w:t>
+              <w:t xml:space="preserve">6.67</w:t>
+            </w:r>
+          </w:p>
+        </w:tc>
+        <w:tc>
+          <w:p>
+            <w:pPr>
+              <w:pStyle w:val="Compact"/>
+              <w:jc w:val="right"/>
+            </w:pPr>
+            <w:r>
+              <w:t xml:space="preserve">7.95</w:t>
+            </w:r>
+          </w:p>
+        </w:tc>
+        <w:tc>
+          <w:p>
+            <w:pPr>
+              <w:pStyle w:val="Compact"/>
+              <w:jc w:val="right"/>
+            </w:pPr>
+            <w:r>
+              <w:t xml:space="preserve">9.23</w:t>
+            </w:r>
+          </w:p>
+        </w:tc>
+        <w:tc>
+          <w:p>
+            <w:pPr>
+              <w:pStyle w:val="Compact"/>
+              <w:jc w:val="right"/>
+            </w:pPr>
+            <w:r>
+              <w:t xml:space="preserve">10.50</w:t>
+            </w:r>
+          </w:p>
+        </w:tc>
+        <w:tc>
+          <w:p>
+            <w:pPr>
+              <w:pStyle w:val="Compact"/>
+              <w:jc w:val="right"/>
+            </w:pPr>
+            <w:r>
+              <w:t xml:space="preserve">11.78</w:t>
+            </w:r>
+          </w:p>
+        </w:tc>
+        <w:tc>
+          <w:p>
+            <w:pPr>
+              <w:pStyle w:val="Compact"/>
+              <w:jc w:val="right"/>
+            </w:pPr>
+            <w:r>
+              <w:t xml:space="preserve">13.06</w:t>
             </w:r>
           </w:p>
         </w:tc>
@@ -20400,62 +21726,62 @@
               <w:jc w:val="right"/>
             </w:pPr>
             <w:r>
-              <w:t xml:space="preserve">7.786840</w:t>
-            </w:r>
-          </w:p>
-        </w:tc>
-        <w:tc>
-          <w:p>
-            <w:pPr>
-              <w:pStyle w:val="Compact"/>
-              <w:jc w:val="right"/>
-            </w:pPr>
-            <w:r>
-              <w:t xml:space="preserve">9.339108</w:t>
-            </w:r>
-          </w:p>
-        </w:tc>
-        <w:tc>
-          <w:p>
-            <w:pPr>
-              <w:pStyle w:val="Compact"/>
-              <w:jc w:val="right"/>
-            </w:pPr>
-            <w:r>
-              <w:t xml:space="preserve">10.891376</w:t>
-            </w:r>
-          </w:p>
-        </w:tc>
-        <w:tc>
-          <w:p>
-            <w:pPr>
-              <w:pStyle w:val="Compact"/>
-              <w:jc w:val="right"/>
-            </w:pPr>
-            <w:r>
-              <w:t xml:space="preserve">12.443644</w:t>
-            </w:r>
-          </w:p>
-        </w:tc>
-        <w:tc>
-          <w:p>
-            <w:pPr>
-              <w:pStyle w:val="Compact"/>
-              <w:jc w:val="right"/>
-            </w:pPr>
-            <w:r>
-              <w:t xml:space="preserve">13.99591</w:t>
-            </w:r>
-          </w:p>
-        </w:tc>
-        <w:tc>
-          <w:p>
-            <w:pPr>
-              <w:pStyle w:val="Compact"/>
-              <w:jc w:val="right"/>
-            </w:pPr>
-            <w:r>
-              <w:t xml:space="preserve">15.54818</w:t>
+              <w:t xml:space="preserve">7.79</w:t>
+            </w:r>
+          </w:p>
+        </w:tc>
+        <w:tc>
+          <w:p>
+            <w:pPr>
+              <w:pStyle w:val="Compact"/>
+              <w:jc w:val="right"/>
+            </w:pPr>
+            <w:r>
+              <w:t xml:space="preserve">9.34</w:t>
+            </w:r>
+          </w:p>
+        </w:tc>
+        <w:tc>
+          <w:p>
+            <w:pPr>
+              <w:pStyle w:val="Compact"/>
+              <w:jc w:val="right"/>
+            </w:pPr>
+            <w:r>
+              <w:t xml:space="preserve">10.89</w:t>
+            </w:r>
+          </w:p>
+        </w:tc>
+        <w:tc>
+          <w:p>
+            <w:pPr>
+              <w:pStyle w:val="Compact"/>
+              <w:jc w:val="right"/>
+            </w:pPr>
+            <w:r>
+              <w:t xml:space="preserve">12.44</w:t>
+            </w:r>
+          </w:p>
+        </w:tc>
+        <w:tc>
+          <w:p>
+            <w:pPr>
+              <w:pStyle w:val="Compact"/>
+              <w:jc w:val="right"/>
+            </w:pPr>
+            <w:r>
+              <w:t xml:space="preserve">14.00</w:t>
+            </w:r>
+          </w:p>
+        </w:tc>
+        <w:tc>
+          <w:p>
+            <w:pPr>
+              <w:pStyle w:val="Compact"/>
+              <w:jc w:val="right"/>
+            </w:pPr>
+            <w:r>
+              <w:t xml:space="preserve">15.55</w:t>
             </w:r>
           </w:p>
         </w:tc>
@@ -20490,62 +21816,62 @@
               <w:jc w:val="right"/>
             </w:pPr>
             <w:r>
-              <w:t xml:space="preserve">8.956367</w:t>
-            </w:r>
-          </w:p>
-        </w:tc>
-        <w:tc>
-          <w:p>
-            <w:pPr>
-              <w:pStyle w:val="Compact"/>
-              <w:jc w:val="right"/>
-            </w:pPr>
-            <w:r>
-              <w:t xml:space="preserve">10.795840</w:t>
-            </w:r>
-          </w:p>
-        </w:tc>
-        <w:tc>
-          <w:p>
-            <w:pPr>
-              <w:pStyle w:val="Compact"/>
-              <w:jc w:val="right"/>
-            </w:pPr>
-            <w:r>
-              <w:t xml:space="preserve">12.635313</w:t>
-            </w:r>
-          </w:p>
-        </w:tc>
-        <w:tc>
-          <w:p>
-            <w:pPr>
-              <w:pStyle w:val="Compact"/>
-              <w:jc w:val="right"/>
-            </w:pPr>
-            <w:r>
-              <w:t xml:space="preserve">14.474787</w:t>
-            </w:r>
-          </w:p>
-        </w:tc>
-        <w:tc>
-          <w:p>
-            <w:pPr>
-              <w:pStyle w:val="Compact"/>
-              <w:jc w:val="right"/>
-            </w:pPr>
-            <w:r>
-              <w:t xml:space="preserve">16.31426</w:t>
-            </w:r>
-          </w:p>
-        </w:tc>
-        <w:tc>
-          <w:p>
-            <w:pPr>
-              <w:pStyle w:val="Compact"/>
-              <w:jc w:val="right"/>
-            </w:pPr>
-            <w:r>
-              <w:t xml:space="preserve">18.15373</w:t>
+              <w:t xml:space="preserve">8.96</w:t>
+            </w:r>
+          </w:p>
+        </w:tc>
+        <w:tc>
+          <w:p>
+            <w:pPr>
+              <w:pStyle w:val="Compact"/>
+              <w:jc w:val="right"/>
+            </w:pPr>
+            <w:r>
+              <w:t xml:space="preserve">10.80</w:t>
+            </w:r>
+          </w:p>
+        </w:tc>
+        <w:tc>
+          <w:p>
+            <w:pPr>
+              <w:pStyle w:val="Compact"/>
+              <w:jc w:val="right"/>
+            </w:pPr>
+            <w:r>
+              <w:t xml:space="preserve">12.64</w:t>
+            </w:r>
+          </w:p>
+        </w:tc>
+        <w:tc>
+          <w:p>
+            <w:pPr>
+              <w:pStyle w:val="Compact"/>
+              <w:jc w:val="right"/>
+            </w:pPr>
+            <w:r>
+              <w:t xml:space="preserve">14.47</w:t>
+            </w:r>
+          </w:p>
+        </w:tc>
+        <w:tc>
+          <w:p>
+            <w:pPr>
+              <w:pStyle w:val="Compact"/>
+              <w:jc w:val="right"/>
+            </w:pPr>
+            <w:r>
+              <w:t xml:space="preserve">16.31</w:t>
+            </w:r>
+          </w:p>
+        </w:tc>
+        <w:tc>
+          <w:p>
+            <w:pPr>
+              <w:pStyle w:val="Compact"/>
+              <w:jc w:val="right"/>
+            </w:pPr>
+            <w:r>
+              <w:t xml:space="preserve">18.15</w:t>
             </w:r>
           </w:p>
         </w:tc>
@@ -20580,62 +21906,62 @@
               <w:jc w:val="right"/>
             </w:pPr>
             <w:r>
-              <w:t xml:space="preserve">10.158457</w:t>
-            </w:r>
-          </w:p>
-        </w:tc>
-        <w:tc>
-          <w:p>
-            <w:pPr>
-              <w:pStyle w:val="Compact"/>
-              <w:jc w:val="right"/>
-            </w:pPr>
-            <w:r>
-              <w:t xml:space="preserve">12.291649</w:t>
-            </w:r>
-          </w:p>
-        </w:tc>
-        <w:tc>
-          <w:p>
-            <w:pPr>
-              <w:pStyle w:val="Compact"/>
-              <w:jc w:val="right"/>
-            </w:pPr>
-            <w:r>
-              <w:t xml:space="preserve">14.424840</w:t>
-            </w:r>
-          </w:p>
-        </w:tc>
-        <w:tc>
-          <w:p>
-            <w:pPr>
-              <w:pStyle w:val="Compact"/>
-              <w:jc w:val="right"/>
-            </w:pPr>
-            <w:r>
-              <w:t xml:space="preserve">16.558031</w:t>
-            </w:r>
-          </w:p>
-        </w:tc>
-        <w:tc>
-          <w:p>
-            <w:pPr>
-              <w:pStyle w:val="Compact"/>
-              <w:jc w:val="right"/>
-            </w:pPr>
-            <w:r>
-              <w:t xml:space="preserve">18.69122</w:t>
-            </w:r>
-          </w:p>
-        </w:tc>
-        <w:tc>
-          <w:p>
-            <w:pPr>
-              <w:pStyle w:val="Compact"/>
-              <w:jc w:val="right"/>
-            </w:pPr>
-            <w:r>
-              <w:t xml:space="preserve">20.82441</w:t>
+              <w:t xml:space="preserve">10.16</w:t>
+            </w:r>
+          </w:p>
+        </w:tc>
+        <w:tc>
+          <w:p>
+            <w:pPr>
+              <w:pStyle w:val="Compact"/>
+              <w:jc w:val="right"/>
+            </w:pPr>
+            <w:r>
+              <w:t xml:space="preserve">12.29</w:t>
+            </w:r>
+          </w:p>
+        </w:tc>
+        <w:tc>
+          <w:p>
+            <w:pPr>
+              <w:pStyle w:val="Compact"/>
+              <w:jc w:val="right"/>
+            </w:pPr>
+            <w:r>
+              <w:t xml:space="preserve">14.42</w:t>
+            </w:r>
+          </w:p>
+        </w:tc>
+        <w:tc>
+          <w:p>
+            <w:pPr>
+              <w:pStyle w:val="Compact"/>
+              <w:jc w:val="right"/>
+            </w:pPr>
+            <w:r>
+              <w:t xml:space="preserve">16.56</w:t>
+            </w:r>
+          </w:p>
+        </w:tc>
+        <w:tc>
+          <w:p>
+            <w:pPr>
+              <w:pStyle w:val="Compact"/>
+              <w:jc w:val="right"/>
+            </w:pPr>
+            <w:r>
+              <w:t xml:space="preserve">18.69</w:t>
+            </w:r>
+          </w:p>
+        </w:tc>
+        <w:tc>
+          <w:p>
+            <w:pPr>
+              <w:pStyle w:val="Compact"/>
+              <w:jc w:val="right"/>
+            </w:pPr>
+            <w:r>
+              <w:t xml:space="preserve">20.82</w:t>
             </w:r>
           </w:p>
         </w:tc>
@@ -20670,62 +21996,62 @@
               <w:jc w:val="right"/>
             </w:pPr>
             <w:r>
-              <w:t xml:space="preserve">11.380900</w:t>
-            </w:r>
-          </w:p>
-        </w:tc>
-        <w:tc>
-          <w:p>
-            <w:pPr>
-              <w:pStyle w:val="Compact"/>
-              <w:jc w:val="right"/>
-            </w:pPr>
-            <w:r>
-              <w:t xml:space="preserve">13.811880</w:t>
-            </w:r>
-          </w:p>
-        </w:tc>
-        <w:tc>
-          <w:p>
-            <w:pPr>
-              <w:pStyle w:val="Compact"/>
-              <w:jc w:val="right"/>
-            </w:pPr>
-            <w:r>
-              <w:t xml:space="preserve">16.242860</w:t>
-            </w:r>
-          </w:p>
-        </w:tc>
-        <w:tc>
-          <w:p>
-            <w:pPr>
-              <w:pStyle w:val="Compact"/>
-              <w:jc w:val="right"/>
-            </w:pPr>
-            <w:r>
-              <w:t xml:space="preserve">18.673840</w:t>
-            </w:r>
-          </w:p>
-        </w:tc>
-        <w:tc>
-          <w:p>
-            <w:pPr>
-              <w:pStyle w:val="Compact"/>
-              <w:jc w:val="right"/>
-            </w:pPr>
-            <w:r>
-              <w:t xml:space="preserve">21.10482</w:t>
-            </w:r>
-          </w:p>
-        </w:tc>
-        <w:tc>
-          <w:p>
-            <w:pPr>
-              <w:pStyle w:val="Compact"/>
-              <w:jc w:val="right"/>
-            </w:pPr>
-            <w:r>
-              <w:t xml:space="preserve">23.53580</w:t>
+              <w:t xml:space="preserve">11.38</w:t>
+            </w:r>
+          </w:p>
+        </w:tc>
+        <w:tc>
+          <w:p>
+            <w:pPr>
+              <w:pStyle w:val="Compact"/>
+              <w:jc w:val="right"/>
+            </w:pPr>
+            <w:r>
+              <w:t xml:space="preserve">13.81</w:t>
+            </w:r>
+          </w:p>
+        </w:tc>
+        <w:tc>
+          <w:p>
+            <w:pPr>
+              <w:pStyle w:val="Compact"/>
+              <w:jc w:val="right"/>
+            </w:pPr>
+            <w:r>
+              <w:t xml:space="preserve">16.24</w:t>
+            </w:r>
+          </w:p>
+        </w:tc>
+        <w:tc>
+          <w:p>
+            <w:pPr>
+              <w:pStyle w:val="Compact"/>
+              <w:jc w:val="right"/>
+            </w:pPr>
+            <w:r>
+              <w:t xml:space="preserve">18.67</w:t>
+            </w:r>
+          </w:p>
+        </w:tc>
+        <w:tc>
+          <w:p>
+            <w:pPr>
+              <w:pStyle w:val="Compact"/>
+              <w:jc w:val="right"/>
+            </w:pPr>
+            <w:r>
+              <w:t xml:space="preserve">21.10</w:t>
+            </w:r>
+          </w:p>
+        </w:tc>
+        <w:tc>
+          <w:p>
+            <w:pPr>
+              <w:pStyle w:val="Compact"/>
+              <w:jc w:val="right"/>
+            </w:pPr>
+            <w:r>
+              <w:t xml:space="preserve">23.54</w:t>
             </w:r>
           </w:p>
         </w:tc>
@@ -20760,62 +22086,62 @@
               <w:jc w:val="right"/>
             </w:pPr>
             <w:r>
-              <w:t xml:space="preserve">12.616911</w:t>
-            </w:r>
-          </w:p>
-        </w:tc>
-        <w:tc>
-          <w:p>
-            <w:pPr>
-              <w:pStyle w:val="Compact"/>
-              <w:jc w:val="right"/>
-            </w:pPr>
-            <w:r>
-              <w:t xml:space="preserve">15.348393</w:t>
-            </w:r>
-          </w:p>
-        </w:tc>
-        <w:tc>
-          <w:p>
-            <w:pPr>
-              <w:pStyle w:val="Compact"/>
-              <w:jc w:val="right"/>
-            </w:pPr>
-            <w:r>
-              <w:t xml:space="preserve">18.079876</w:t>
-            </w:r>
-          </w:p>
-        </w:tc>
-        <w:tc>
-          <w:p>
-            <w:pPr>
-              <w:pStyle w:val="Compact"/>
-              <w:jc w:val="right"/>
-            </w:pPr>
-            <w:r>
-              <w:t xml:space="preserve">20.811358</w:t>
-            </w:r>
-          </w:p>
-        </w:tc>
-        <w:tc>
-          <w:p>
-            <w:pPr>
-              <w:pStyle w:val="Compact"/>
-              <w:jc w:val="right"/>
-            </w:pPr>
-            <w:r>
-              <w:t xml:space="preserve">23.54284</w:t>
-            </w:r>
-          </w:p>
-        </w:tc>
-        <w:tc>
-          <w:p>
-            <w:pPr>
-              <w:pStyle w:val="Compact"/>
-              <w:jc w:val="right"/>
-            </w:pPr>
-            <w:r>
-              <w:t xml:space="preserve">26.27432</w:t>
+              <w:t xml:space="preserve">12.62</w:t>
+            </w:r>
+          </w:p>
+        </w:tc>
+        <w:tc>
+          <w:p>
+            <w:pPr>
+              <w:pStyle w:val="Compact"/>
+              <w:jc w:val="right"/>
+            </w:pPr>
+            <w:r>
+              <w:t xml:space="preserve">15.35</w:t>
+            </w:r>
+          </w:p>
+        </w:tc>
+        <w:tc>
+          <w:p>
+            <w:pPr>
+              <w:pStyle w:val="Compact"/>
+              <w:jc w:val="right"/>
+            </w:pPr>
+            <w:r>
+              <w:t xml:space="preserve">18.08</w:t>
+            </w:r>
+          </w:p>
+        </w:tc>
+        <w:tc>
+          <w:p>
+            <w:pPr>
+              <w:pStyle w:val="Compact"/>
+              <w:jc w:val="right"/>
+            </w:pPr>
+            <w:r>
+              <w:t xml:space="preserve">20.81</w:t>
+            </w:r>
+          </w:p>
+        </w:tc>
+        <w:tc>
+          <w:p>
+            <w:pPr>
+              <w:pStyle w:val="Compact"/>
+              <w:jc w:val="right"/>
+            </w:pPr>
+            <w:r>
+              <w:t xml:space="preserve">23.54</w:t>
+            </w:r>
+          </w:p>
+        </w:tc>
+        <w:tc>
+          <w:p>
+            <w:pPr>
+              <w:pStyle w:val="Compact"/>
+              <w:jc w:val="right"/>
+            </w:pPr>
+            <w:r>
+              <w:t xml:space="preserve">26.27</w:t>
             </w:r>
           </w:p>
         </w:tc>
@@ -20902,7 +22228,7 @@
       <w:pPr>
         <w:pStyle w:val="Compact"/>
         <w:numPr>
-          <w:numId w:val="1022"/>
+          <w:numId w:val="1025"/>
           <w:ilvl w:val="0"/>
         </w:numPr>
       </w:pPr>
@@ -20925,7 +22251,7 @@
       <w:pPr>
         <w:pStyle w:val="Compact"/>
         <w:numPr>
-          <w:numId w:val="1022"/>
+          <w:numId w:val="1025"/>
           <w:ilvl w:val="0"/>
         </w:numPr>
       </w:pPr>
@@ -20937,7 +22263,7 @@
       <w:pPr>
         <w:pStyle w:val="Compact"/>
         <w:numPr>
-          <w:numId w:val="1022"/>
+          <w:numId w:val="1025"/>
           <w:ilvl w:val="0"/>
         </w:numPr>
       </w:pPr>
@@ -20955,7 +22281,7 @@
       <w:pPr>
         <w:pStyle w:val="Compact"/>
         <w:numPr>
-          <w:numId w:val="1022"/>
+          <w:numId w:val="1025"/>
           <w:ilvl w:val="0"/>
         </w:numPr>
       </w:pPr>
@@ -20973,7 +22299,7 @@
       <w:pPr>
         <w:pStyle w:val="Compact"/>
         <w:numPr>
-          <w:numId w:val="1023"/>
+          <w:numId w:val="1026"/>
           <w:ilvl w:val="1"/>
         </w:numPr>
       </w:pPr>
@@ -20996,7 +22322,7 @@
       <w:pPr>
         <w:pStyle w:val="Compact"/>
         <w:numPr>
-          <w:numId w:val="1023"/>
+          <w:numId w:val="1026"/>
           <w:ilvl w:val="1"/>
         </w:numPr>
       </w:pPr>
@@ -21013,7 +22339,7 @@
       <w:pPr>
         <w:pStyle w:val="Compact"/>
         <w:numPr>
-          <w:numId w:val="1023"/>
+          <w:numId w:val="1026"/>
           <w:ilvl w:val="1"/>
         </w:numPr>
       </w:pPr>
@@ -21031,7 +22357,7 @@
       <w:pPr>
         <w:pStyle w:val="Compact"/>
         <w:numPr>
-          <w:numId w:val="1023"/>
+          <w:numId w:val="1026"/>
           <w:ilvl w:val="1"/>
         </w:numPr>
       </w:pPr>
@@ -21049,7 +22375,7 @@
       <w:pPr>
         <w:pStyle w:val="Compact"/>
         <w:numPr>
-          <w:numId w:val="1023"/>
+          <w:numId w:val="1026"/>
           <w:ilvl w:val="1"/>
         </w:numPr>
       </w:pPr>
@@ -21067,7 +22393,7 @@
       <w:pPr>
         <w:pStyle w:val="Compact"/>
         <w:numPr>
-          <w:numId w:val="1023"/>
+          <w:numId w:val="1026"/>
           <w:ilvl w:val="1"/>
         </w:numPr>
       </w:pPr>
@@ -21079,7 +22405,7 @@
       <w:pPr>
         <w:pStyle w:val="Compact"/>
         <w:numPr>
-          <w:numId w:val="1023"/>
+          <w:numId w:val="1026"/>
           <w:ilvl w:val="1"/>
         </w:numPr>
       </w:pPr>
@@ -21311,7 +22637,7 @@
       <w:pPr>
         <w:pStyle w:val="Compact"/>
         <w:numPr>
-          <w:numId w:val="1024"/>
+          <w:numId w:val="1027"/>
           <w:ilvl w:val="0"/>
         </w:numPr>
       </w:pPr>
@@ -21347,7 +22673,7 @@
       <w:pPr>
         <w:pStyle w:val="Compact"/>
         <w:numPr>
-          <w:numId w:val="1025"/>
+          <w:numId w:val="1028"/>
           <w:ilvl w:val="1"/>
         </w:numPr>
       </w:pPr>
@@ -21411,7 +22737,7 @@
       <w:pPr>
         <w:pStyle w:val="Compact"/>
         <w:numPr>
-          <w:numId w:val="1025"/>
+          <w:numId w:val="1028"/>
           <w:ilvl w:val="1"/>
         </w:numPr>
       </w:pPr>
@@ -21447,7 +22773,7 @@
       <w:pPr>
         <w:pStyle w:val="Compact"/>
         <w:numPr>
-          <w:numId w:val="1025"/>
+          <w:numId w:val="1028"/>
           <w:ilvl w:val="1"/>
         </w:numPr>
       </w:pPr>
@@ -21477,7 +22803,7 @@
       <w:pPr>
         <w:pStyle w:val="Compact"/>
         <w:numPr>
-          <w:numId w:val="1025"/>
+          <w:numId w:val="1028"/>
           <w:ilvl w:val="1"/>
         </w:numPr>
       </w:pPr>
@@ -21507,7 +22833,7 @@
       <w:pPr>
         <w:pStyle w:val="Compact"/>
         <w:numPr>
-          <w:numId w:val="1025"/>
+          <w:numId w:val="1028"/>
           <w:ilvl w:val="1"/>
         </w:numPr>
       </w:pPr>
@@ -21531,7 +22857,7 @@
       <w:pPr>
         <w:pStyle w:val="Compact"/>
         <w:numPr>
-          <w:numId w:val="1025"/>
+          <w:numId w:val="1028"/>
           <w:ilvl w:val="1"/>
         </w:numPr>
       </w:pPr>
@@ -21543,7 +22869,7 @@
       <w:pPr>
         <w:pStyle w:val="Compact"/>
         <w:numPr>
-          <w:numId w:val="1025"/>
+          <w:numId w:val="1028"/>
           <w:ilvl w:val="1"/>
         </w:numPr>
       </w:pPr>
@@ -21555,7 +22881,7 @@
       <w:pPr>
         <w:pStyle w:val="Compact"/>
         <w:numPr>
-          <w:numId w:val="1024"/>
+          <w:numId w:val="1027"/>
           <w:ilvl w:val="0"/>
         </w:numPr>
       </w:pPr>
@@ -21567,7 +22893,7 @@
       <w:pPr>
         <w:pStyle w:val="Compact"/>
         <w:numPr>
-          <w:numId w:val="1026"/>
+          <w:numId w:val="1029"/>
           <w:ilvl w:val="1"/>
         </w:numPr>
       </w:pPr>
@@ -21597,7 +22923,7 @@
       <w:pPr>
         <w:pStyle w:val="Compact"/>
         <w:numPr>
-          <w:numId w:val="1026"/>
+          <w:numId w:val="1029"/>
           <w:ilvl w:val="1"/>
         </w:numPr>
       </w:pPr>
@@ -21615,7 +22941,7 @@
       <w:pPr>
         <w:pStyle w:val="Compact"/>
         <w:numPr>
-          <w:numId w:val="1026"/>
+          <w:numId w:val="1029"/>
           <w:ilvl w:val="1"/>
         </w:numPr>
       </w:pPr>
@@ -21633,7 +22959,7 @@
       <w:pPr>
         <w:pStyle w:val="Compact"/>
         <w:numPr>
-          <w:numId w:val="1026"/>
+          <w:numId w:val="1029"/>
           <w:ilvl w:val="1"/>
         </w:numPr>
       </w:pPr>
@@ -21687,7 +23013,7 @@
       <w:pPr>
         <w:pStyle w:val="Compact"/>
         <w:numPr>
-          <w:numId w:val="1026"/>
+          <w:numId w:val="1029"/>
           <w:ilvl w:val="1"/>
         </w:numPr>
       </w:pPr>
@@ -21731,7 +23057,7 @@
       <w:pPr>
         <w:pStyle w:val="Compact"/>
         <w:numPr>
-          <w:numId w:val="1026"/>
+          <w:numId w:val="1029"/>
           <w:ilvl w:val="1"/>
         </w:numPr>
       </w:pPr>
@@ -21749,7 +23075,7 @@
       <w:pPr>
         <w:pStyle w:val="Compact"/>
         <w:numPr>
-          <w:numId w:val="1026"/>
+          <w:numId w:val="1029"/>
           <w:ilvl w:val="1"/>
         </w:numPr>
       </w:pPr>
@@ -21779,7 +23105,7 @@
       <w:pPr>
         <w:pStyle w:val="Compact"/>
         <w:numPr>
-          <w:numId w:val="1026"/>
+          <w:numId w:val="1029"/>
           <w:ilvl w:val="1"/>
         </w:numPr>
       </w:pPr>
@@ -21803,7 +23129,7 @@
       <w:pPr>
         <w:pStyle w:val="Compact"/>
         <w:numPr>
-          <w:numId w:val="1026"/>
+          <w:numId w:val="1029"/>
           <w:ilvl w:val="1"/>
         </w:numPr>
       </w:pPr>
@@ -21827,7 +23153,7 @@
       <w:pPr>
         <w:pStyle w:val="Compact"/>
         <w:numPr>
-          <w:numId w:val="1026"/>
+          <w:numId w:val="1029"/>
           <w:ilvl w:val="1"/>
         </w:numPr>
       </w:pPr>
@@ -21857,7 +23183,7 @@
       <w:pPr>
         <w:pStyle w:val="Compact"/>
         <w:numPr>
-          <w:numId w:val="1026"/>
+          <w:numId w:val="1029"/>
           <w:ilvl w:val="1"/>
         </w:numPr>
       </w:pPr>
@@ -21881,7 +23207,7 @@
       <w:pPr>
         <w:pStyle w:val="Compact"/>
         <w:numPr>
-          <w:numId w:val="1026"/>
+          <w:numId w:val="1029"/>
           <w:ilvl w:val="1"/>
         </w:numPr>
       </w:pPr>
@@ -21926,7 +23252,7 @@
     <w:p>
       <w:pPr>
         <w:numPr>
-          <w:numId w:val="1027"/>
+          <w:numId w:val="1030"/>
           <w:ilvl w:val="0"/>
         </w:numPr>
       </w:pPr>
@@ -21951,7 +23277,7 @@
     <w:p>
       <w:pPr>
         <w:numPr>
-          <w:numId w:val="1027"/>
+          <w:numId w:val="1030"/>
           <w:ilvl w:val="0"/>
         </w:numPr>
       </w:pPr>
@@ -22007,7 +23333,7 @@
         <w:pStyle w:val="BlockText"/>
       </w:pPr>
       <w:r>
-        <w:t xml:space="preserve">In practice the relationship is more complex. ...The higher the speed, the steeper the increase in accident risk. The relationship between speed and accident risk is a power function:</w:t>
+        <w:t xml:space="preserve">In practice the relationship is more complex. …The higher the speed, the steeper the increase in accident risk. The relationship between speed and accident risk is a power function:</w:t>
       </w:r>
     </w:p>
     <w:p>
@@ -22152,7 +23478,7 @@
       <w:pPr>
         <w:pStyle w:val="Compact"/>
         <w:numPr>
-          <w:numId w:val="1028"/>
+          <w:numId w:val="1031"/>
           <w:ilvl w:val="0"/>
         </w:numPr>
       </w:pPr>
@@ -22187,12 +23513,12 @@
       <w:pPr>
         <w:pStyle w:val="Compact"/>
         <w:numPr>
-          <w:numId w:val="1028"/>
+          <w:numId w:val="1031"/>
           <w:ilvl w:val="0"/>
         </w:numPr>
       </w:pPr>
       <w:r>
-        <w:t xml:space="preserve">Brown, A., Gonder, J., &amp; Repac, B. (2014). An Analysis of Possible Energy Impacts of Automated Vehicle. In G. Meyer &amp; S. Beiker (Eds.), Road Vehicle Automation (pp. 61-70). Springer. Retrieved from</w:t>
+        <w:t xml:space="preserve">Brown, A., Gonder, J., &amp; Repac, B. (2014). An Analysis of Possible Energy Impacts of Automated Vehicle. In G. Meyer &amp; S. Beiker (Eds.), Road Vehicle Automation (pp. 61-70). Springer. Retrieved from</w:t>
       </w:r>
       <w:r>
         <w:t xml:space="preserve"> </w:t>
@@ -22210,7 +23536,7 @@
       <w:pPr>
         <w:pStyle w:val="Compact"/>
         <w:numPr>
-          <w:numId w:val="1028"/>
+          <w:numId w:val="1031"/>
           <w:ilvl w:val="0"/>
         </w:numPr>
       </w:pPr>
@@ -22239,7 +23565,7 @@
       <w:pPr>
         <w:pStyle w:val="Compact"/>
         <w:numPr>
-          <w:numId w:val="1028"/>
+          <w:numId w:val="1031"/>
           <w:ilvl w:val="0"/>
         </w:numPr>
       </w:pPr>
@@ -22251,7 +23577,7 @@
       <w:pPr>
         <w:pStyle w:val="Compact"/>
         <w:numPr>
-          <w:numId w:val="1028"/>
+          <w:numId w:val="1031"/>
           <w:ilvl w:val="0"/>
         </w:numPr>
       </w:pPr>
@@ -22263,7 +23589,7 @@
       <w:pPr>
         <w:pStyle w:val="Compact"/>
         <w:numPr>
-          <w:numId w:val="1028"/>
+          <w:numId w:val="1031"/>
           <w:ilvl w:val="0"/>
         </w:numPr>
       </w:pPr>
@@ -22292,12 +23618,30 @@
       <w:pPr>
         <w:pStyle w:val="Compact"/>
         <w:numPr>
-          <w:numId w:val="1028"/>
+          <w:numId w:val="1031"/>
           <w:ilvl w:val="0"/>
         </w:numPr>
       </w:pPr>
       <w:r>
-        <w:t xml:space="preserve">Schipper, Lee, Calanit Saenger and Anant Sudardshan 2011. "Transport and Carbon Emissions in the United States: The Long View," Energies 2011, 4, 563-581;</w:t>
+        <w:t xml:space="preserve">Schipper, Lee, Calanit Saenger and Anant Sudardshan 2011.</w:t>
+      </w:r>
+      <w:r>
+        <w:t xml:space="preserve"> </w:t>
+      </w:r>
+      <w:r>
+        <w:t xml:space="preserve">“</w:t>
+      </w:r>
+      <w:r>
+        <w:t xml:space="preserve">Transport and Carbon Emissions in the United States: The Long View,</w:t>
+      </w:r>
+      <w:r>
+        <w:t xml:space="preserve">”</w:t>
+      </w:r>
+      <w:r>
+        <w:t xml:space="preserve"> </w:t>
+      </w:r>
+      <w:r>
+        <w:t xml:space="preserve">Energies 2011, 4, 563-581;</w:t>
       </w:r>
       <w:r>
         <w:t xml:space="preserve"> </w:t>
@@ -22315,7 +23659,7 @@
       <w:pPr>
         <w:pStyle w:val="Compact"/>
         <w:numPr>
-          <w:numId w:val="1028"/>
+          <w:numId w:val="1031"/>
           <w:ilvl w:val="0"/>
         </w:numPr>
       </w:pPr>
@@ -22327,12 +23671,30 @@
       <w:pPr>
         <w:pStyle w:val="Compact"/>
         <w:numPr>
-          <w:numId w:val="1028"/>
+          <w:numId w:val="1031"/>
           <w:ilvl w:val="0"/>
         </w:numPr>
       </w:pPr>
       <w:r>
-        <w:t xml:space="preserve">Stephens, T.S., J. Gonder, Y. Chen, Z. Lin, C. Liu, D. Gohlke, 2016 "Estimated Bounds and Important Factors for Fuel Use and Consumer Costs of Connected and Automated Vehicles," NREL Technical Report NREL/TP-5400-67216 November 2016,</w:t>
+        <w:t xml:space="preserve">Stephens, T.S., J. Gonder, Y. Chen, Z. Lin, C. Liu, D. Gohlke, 2016</w:t>
+      </w:r>
+      <w:r>
+        <w:t xml:space="preserve"> </w:t>
+      </w:r>
+      <w:r>
+        <w:t xml:space="preserve">“</w:t>
+      </w:r>
+      <w:r>
+        <w:t xml:space="preserve">Estimated Bounds and Important Factors for Fuel Use and Consumer Costs of Connected and Automated Vehicles,</w:t>
+      </w:r>
+      <w:r>
+        <w:t xml:space="preserve">”</w:t>
+      </w:r>
+      <w:r>
+        <w:t xml:space="preserve"> </w:t>
+      </w:r>
+      <w:r>
+        <w:t xml:space="preserve">NREL Technical Report NREL/TP-5400-67216 November 2016,</w:t>
       </w:r>
       <w:r>
         <w:t xml:space="preserve"> </w:t>
@@ -22350,7 +23712,7 @@
       <w:pPr>
         <w:pStyle w:val="Compact"/>
         <w:numPr>
-          <w:numId w:val="1028"/>
+          <w:numId w:val="1031"/>
           <w:ilvl w:val="0"/>
         </w:numPr>
       </w:pPr>
@@ -22373,7 +23735,7 @@
       <w:pPr>
         <w:pStyle w:val="Compact"/>
         <w:numPr>
-          <w:numId w:val="1028"/>
+          <w:numId w:val="1031"/>
           <w:ilvl w:val="0"/>
         </w:numPr>
       </w:pPr>
@@ -22505,7 +23867,7 @@
         <w:t xml:space="preserve"> </w:t>
       </w:r>
       <w:r>
-        <w:t xml:space="preserve">Additional potential disaggregations include by region, vehicle size class, drivetrain type, and time of day (e.g. operating costs vary by time of day, as described in Bösch et al. 2017).</w:t>
+        <w:t xml:space="preserve">Additional potential disaggregations include by region, vehicle size class, drivetrain type, and time of day (e.g. operating costs vary by time of day, as described in Bösch et al. 2017).</w:t>
       </w:r>
     </w:p>
   </w:footnote>
@@ -23008,7 +24370,7 @@
     </w:lvl>
   </w:abstractNum>
   <w:abstractNum w:abstractNumId="990">
-    <w:nsid w:val="8c3bb23f"/>
+    <w:nsid w:val="41907ef1"/>
     <w:multiLevelType w:val="multilevel"/>
     <w:lvl w:ilvl="0">
       <w:numFmt w:val="bullet"/>
@@ -23089,7 +24451,7 @@
     </w:lvl>
   </w:abstractNum>
   <w:abstractNum w:abstractNumId="991">
-    <w:nsid w:val="2c6f6271"/>
+    <w:nsid w:val="dadf0ebe"/>
     <w:multiLevelType w:val="multilevel"/>
     <w:lvl w:ilvl="0">
       <w:numFmt w:val="bullet"/>
@@ -23170,7 +24532,7 @@
     </w:lvl>
   </w:abstractNum>
   <w:abstractNum w:abstractNumId="99411">
-    <w:nsid w:val="9f306ed3"/>
+    <w:nsid w:val="7f4e4119"/>
     <w:multiLevelType w:val="multilevel"/>
     <w:lvl w:ilvl="0">
       <w:start w:val="1"/>
@@ -23258,7 +24620,7 @@
     </w:lvl>
   </w:abstractNum>
   <w:abstractNum w:abstractNumId="994138">
-    <w:nsid w:val="2fe8f5c4"/>
+    <w:nsid w:val="e91ef93d"/>
     <w:multiLevelType w:val="multilevel"/>
     <w:lvl w:ilvl="0">
       <w:start w:val="38"/>
@@ -23481,6 +24843,15 @@
     <w:abstractNumId w:val="991"/>
   </w:num>
   <w:num w:numId="1015">
+    <w:abstractNumId w:val="991"/>
+  </w:num>
+  <w:num w:numId="1016">
+    <w:abstractNumId w:val="991"/>
+  </w:num>
+  <w:num w:numId="1017">
+    <w:abstractNumId w:val="991"/>
+  </w:num>
+  <w:num w:numId="1018">
     <w:abstractNumId w:val="99411"/>
     <w:lvlOverride w:ilvl="0">
       <w:startOverride w:val="1"/>
@@ -23504,15 +24875,6 @@
       <w:startOverride w:val="1"/>
     </w:lvlOverride>
   </w:num>
-  <w:num w:numId="1016">
-    <w:abstractNumId w:val="991"/>
-  </w:num>
-  <w:num w:numId="1017">
-    <w:abstractNumId w:val="991"/>
-  </w:num>
-  <w:num w:numId="1018">
-    <w:abstractNumId w:val="991"/>
-  </w:num>
   <w:num w:numId="1019">
     <w:abstractNumId w:val="991"/>
   </w:num>
@@ -23535,6 +24897,15 @@
     <w:abstractNumId w:val="991"/>
   </w:num>
   <w:num w:numId="1026">
+    <w:abstractNumId w:val="991"/>
+  </w:num>
+  <w:num w:numId="1027">
+    <w:abstractNumId w:val="991"/>
+  </w:num>
+  <w:num w:numId="1028">
+    <w:abstractNumId w:val="991"/>
+  </w:num>
+  <w:num w:numId="1029">
     <w:abstractNumId w:val="994138"/>
     <w:lvlOverride w:ilvl="0">
       <w:startOverride w:val="38"/>
@@ -23558,10 +24929,10 @@
       <w:startOverride w:val="38"/>
     </w:lvlOverride>
   </w:num>
-  <w:num w:numId="1027">
+  <w:num w:numId="1030">
     <w:abstractNumId w:val="991"/>
   </w:num>
-  <w:num w:numId="1028">
+  <w:num w:numId="1031">
     <w:abstractNumId w:val="991"/>
   </w:num>
 </w:numbering>

</xml_diff>

<commit_message>
Correct indexing of the "Effect Senstitivity" variable in the documentation. Clean up some tables thry Sec. 3
</commit_message>
<xml_diff>
--- a/CAVdecom.docx
+++ b/CAVdecom.docx
@@ -75,7 +75,7 @@
         <w:t xml:space="preserve"> </w:t>
       </w:r>
       <w:r>
-        <w:t xml:space="preserve">6,</w:t>
+        <w:t xml:space="preserve">13,</w:t>
       </w:r>
       <w:r>
         <w:t xml:space="preserve"> </w:t>
@@ -1179,32 +1179,20 @@
     </w:p>
     <w:p>
       <w:pPr>
-        <w:pStyle w:val="Compact"/>
-        <w:numPr>
-          <w:numId w:val="1017"/>
-          <w:ilvl w:val="0"/>
-        </w:numPr>
-      </w:pPr>
-      <w:r>
-        <w:t xml:space="preserve">xxx</w:t>
+        <w:pStyle w:val="Heading1"/>
+      </w:pPr>
+      <w:bookmarkStart w:id="26" w:name="decomposition-of-energy-and-ghg-impacts-of-cavs"/>
+      <w:bookmarkEnd w:id="26"/>
+      <w:r>
+        <w:t xml:space="preserve">2. Decomposition of Energy and GHG Impacts of CAVs</w:t>
       </w:r>
     </w:p>
     <w:p>
       <w:pPr>
-        <w:pStyle w:val="Heading1"/>
-      </w:pPr>
-      <w:bookmarkStart w:id="26" w:name="decomposition-of-energy-and-ghg-impacts-of-cavs"/>
-      <w:bookmarkEnd w:id="26"/>
-      <w:r>
-        <w:t xml:space="preserve">2. Decomposition of Energy and GHG Impacts of CAVs</w:t>
-      </w:r>
-    </w:p>
-    <w:p>
-      <w:pPr>
         <w:pStyle w:val="FirstParagraph"/>
       </w:pPr>
       <w:r>
-        <w:t xml:space="preserve">The energy and GHG emissions of CAV transportation result from the interaction of a wide range of mechanisms, including the impact of vehicle technologies and vehicle design changes that alter vehicle operations and efficiency; system-level changes in infrastructure that alter traffic coordination, speeds, and patterns; and consumer behavioral responses that determine the number, length, and nature of trips demanded. The composition of the effects of many of these mechanisms can be conveniently accounted with a</w:t>
+        <w:t xml:space="preserve">The energy and GHG emissions of CAV transportation result from the interaction of a wide range of mechanisms, including the impact of vehicle technologies and vehicle design changes on vehicle operations and efficiency; system-level changes in infrastructure that alter traffic coordination, speeds, and patterns; and consumer behavioral responses that determine the number, length, and nature of trips demanded. The composition of the effects of many of these mechanisms can be conveniently accounted with a</w:t>
       </w:r>
       <w:r>
         <w:t xml:space="preserve"> </w:t>
@@ -1231,7 +1219,7 @@
         <w:t xml:space="preserve"> </w:t>
       </w:r>
       <w:r>
-        <w:t xml:space="preserve">(Schipper et al. 2000, 2011). Mechanistic and scenario-base approaches of this type have been used to explore CAV impacts by Wadud, MacKenzie and Leiby (2016) and by Stephens et al. 2016. While this approch assumes a degree of separability in the impact of certain identified mechanisms on energy use, e.g. weight reduction and aerodynamic load reduction through platooning, this is supported in some cases by more detailed models and experimental data [cite XXX].</w:t>
+        <w:t xml:space="preserve">(Schipper et al. 2000, 2011). Mechanistic and scenario-base approaches of this type have been used to explore CAV impacts by Wadud, MacKenzie and Leiby (2016) and by Stephens et al. 2016. While this approch assumes a degree of separability in the impact of certain identified mechanisms on energy use, e.g. weight reduction versus aerodynamic load reduction through platooning, this is supported in some cases by more detailed models and experimental data [cite XXX].</w:t>
       </w:r>
     </w:p>
     <w:p>
@@ -2022,7 +2010,7 @@
         <w:t xml:space="preserve"> </w:t>
       </w:r>
       <w:r>
-        <w:t xml:space="preserve">= the transportation services Activity provided by type (passenger v.s freight, or LDV/HDV) [passenger-km or tonne-km traveled/yr]</w:t>
+        <w:t xml:space="preserve">= the transportation services Activity provided by type (passenger v.s freight, or LDV/HDV) [billion passenger-km or tonne-km traveled/yr]</w:t>
       </w:r>
     </w:p>
     <w:p>
@@ -2194,7 +2182,7 @@
         <w:t xml:space="preserve"> </w:t>
       </w:r>
       <w:r>
-        <w:t xml:space="preserve">= the energy intensity of vehicle v in mode m using fuel type f in year t [MJ/veh-km]</w:t>
+        <w:t xml:space="preserve">= the energy intensity of vehicle v in mode m using fuel type f in year t [MJ/veh-km] ([EJ/Bill veh-km])</w:t>
       </w:r>
     </w:p>
     <w:p>
@@ -2261,7 +2249,7 @@
         <w:t xml:space="preserve"> </w:t>
       </w:r>
       <w:r>
-        <w:t xml:space="preserve">= energy use in form of fuel f by vehicle type v in year t [MJ/y]</w:t>
+        <w:t xml:space="preserve">= energy use in form of fuel f by vehicle type v in year t [EJ/y]</w:t>
       </w:r>
     </w:p>
     <w:p>
@@ -2507,7 +2495,7 @@
             <m:t>[</m:t>
           </m:r>
           <m:r>
-            <m:t>M</m:t>
+            <m:t>E</m:t>
           </m:r>
           <m:r>
             <m:t>J</m:t>
@@ -2529,6 +2517,21 @@
           </m:r>
           <m:r>
             <m:t>[</m:t>
+          </m:r>
+          <m:r>
+            <m:t>b</m:t>
+          </m:r>
+          <m:r>
+            <m:t>i</m:t>
+          </m:r>
+          <m:r>
+            <m:t>l</m:t>
+          </m:r>
+          <m:r>
+            <m:t>l</m:t>
+          </m:r>
+          <m:r>
+            <m:t> </m:t>
           </m:r>
           <m:r>
             <m:t>p</m:t>
@@ -2799,282 +2802,382 @@
           <m:jc m:val="center"/>
         </m:oMathParaPr>
         <m:oMath>
-          <m:r>
-            <m:t>[</m:t>
-          </m:r>
-          <m:r>
-            <m:t>g</m:t>
-          </m:r>
-          <m:r>
-            <m:t>C</m:t>
-          </m:r>
-          <m:r>
-            <m:t>O</m:t>
-          </m:r>
-          <m:r>
-            <m:t>2</m:t>
-          </m:r>
-          <m:r>
-            <m:t>e</m:t>
-          </m:r>
-          <m:r>
-            <m:t>/</m:t>
-          </m:r>
-          <m:r>
-            <m:t>y</m:t>
-          </m:r>
-          <m:r>
-            <m:t>r</m:t>
-          </m:r>
-          <m:r>
-            <m:t>]</m:t>
-          </m:r>
-          <m:r>
-            <m:t>=</m:t>
-          </m:r>
-          <m:r>
-            <m:t>[</m:t>
-          </m:r>
-          <m:r>
-            <m:t>p</m:t>
-          </m:r>
-          <m:r>
-            <m:t>k</m:t>
-          </m:r>
-          <m:r>
-            <m:t>m</m:t>
-          </m:r>
-          <m:r>
-            <m:t>/</m:t>
-          </m:r>
-          <m:r>
-            <m:t>y</m:t>
-          </m:r>
-          <m:r>
-            <m:t>r</m:t>
-          </m:r>
-          <m:r>
-            <m:t>]</m:t>
-          </m:r>
-          <m:r>
-            <m:t>⋅</m:t>
-          </m:r>
-          <m:r>
-            <m:t>[</m:t>
-          </m:r>
-          <m:r>
-            <m:t>v</m:t>
-          </m:r>
-          <m:r>
-            <m:t>k</m:t>
-          </m:r>
-          <m:r>
-            <m:t>m</m:t>
-          </m:r>
-          <m:r>
-            <m:t>/</m:t>
-          </m:r>
-          <m:r>
-            <m:t>p</m:t>
-          </m:r>
-          <m:r>
-            <m:t>k</m:t>
-          </m:r>
-          <m:r>
-            <m:t>m</m:t>
-          </m:r>
-          <m:r>
-            <m:t>]</m:t>
-          </m:r>
-          <m:r>
-            <m:t>⋅</m:t>
-          </m:r>
-          <m:r>
-            <m:t>[</m:t>
-          </m:r>
-          <m:r>
-            <m:t>u</m:t>
-          </m:r>
-          <m:r>
-            <m:t>n</m:t>
-          </m:r>
-          <m:r>
-            <m:t>i</m:t>
-          </m:r>
-          <m:r>
-            <m:t>t</m:t>
-          </m:r>
-          <m:r>
-            <m:t>l</m:t>
-          </m:r>
-          <m:r>
-            <m:t>e</m:t>
-          </m:r>
-          <m:r>
-            <m:t>s</m:t>
-          </m:r>
-          <m:r>
-            <m:t>s</m:t>
-          </m:r>
-          <m:r>
-            <m:t>S</m:t>
-          </m:r>
-          <m:r>
-            <m:t>h</m:t>
-          </m:r>
-          <m:r>
-            <m:t>a</m:t>
-          </m:r>
-          <m:r>
-            <m:t>r</m:t>
-          </m:r>
-          <m:r>
-            <m:t>e</m:t>
-          </m:r>
-          <m:r>
-            <m:t>]</m:t>
-          </m:r>
-          <m:r>
-            <m:t>⋅</m:t>
-          </m:r>
-          <m:r>
-            <m:t>[</m:t>
-          </m:r>
-          <m:r>
-            <m:t>u</m:t>
-          </m:r>
-          <m:r>
-            <m:t>n</m:t>
-          </m:r>
-          <m:r>
-            <m:t>i</m:t>
-          </m:r>
-          <m:r>
-            <m:t>t</m:t>
-          </m:r>
-          <m:r>
-            <m:t>l</m:t>
-          </m:r>
-          <m:r>
-            <m:t>e</m:t>
-          </m:r>
-          <m:r>
-            <m:t>s</m:t>
-          </m:r>
-          <m:r>
-            <m:t>s</m:t>
-          </m:r>
-          <m:r>
-            <m:t>S</m:t>
-          </m:r>
-          <m:r>
-            <m:t>h</m:t>
-          </m:r>
-          <m:r>
-            <m:t>a</m:t>
-          </m:r>
-          <m:r>
-            <m:t>r</m:t>
-          </m:r>
-          <m:r>
-            <m:t>e</m:t>
-          </m:r>
-          <m:r>
-            <m:t>]</m:t>
-          </m:r>
-          <m:r>
-            <m:t>⋅</m:t>
-          </m:r>
-          <m:r>
-            <m:t>[</m:t>
-          </m:r>
-          <m:r>
-            <m:t>M</m:t>
-          </m:r>
-          <m:r>
-            <m:t>J</m:t>
-          </m:r>
-          <m:r>
-            <m:t>/</m:t>
-          </m:r>
-          <m:r>
-            <m:t>v</m:t>
-          </m:r>
-          <m:r>
-            <m:t>k</m:t>
-          </m:r>
-          <m:r>
-            <m:t>m</m:t>
-          </m:r>
-          <m:r>
-            <m:t>]</m:t>
-          </m:r>
-          <m:r>
-            <m:t>⋅</m:t>
-          </m:r>
-          <m:r>
-            <m:t>[</m:t>
-          </m:r>
-          <m:r>
-            <m:t>g</m:t>
-          </m:r>
-          <m:r>
-            <m:t>/</m:t>
-          </m:r>
-          <m:r>
-            <m:t>M</m:t>
-          </m:r>
-          <m:r>
-            <m:t>J</m:t>
-          </m:r>
-          <m:r>
-            <m:t>]</m:t>
-          </m:r>
-          <m:r>
-            <m:t>=</m:t>
-          </m:r>
-          <m:r>
-            <m:t>[</m:t>
-          </m:r>
-          <m:r>
-            <m:t>M</m:t>
-          </m:r>
-          <m:r>
-            <m:t>J</m:t>
-          </m:r>
-          <m:r>
-            <m:t>/</m:t>
-          </m:r>
-          <m:r>
-            <m:t>y</m:t>
-          </m:r>
-          <m:r>
-            <m:t>r</m:t>
-          </m:r>
-          <m:r>
-            <m:t>]</m:t>
-          </m:r>
-          <m:r>
-            <m:t>⋅</m:t>
-          </m:r>
-          <m:r>
-            <m:t>[</m:t>
-          </m:r>
-          <m:r>
-            <m:t>g</m:t>
-          </m:r>
-          <m:r>
-            <m:t>/</m:t>
-          </m:r>
-          <m:r>
-            <m:t>M</m:t>
-          </m:r>
-          <m:r>
-            <m:t>J</m:t>
-          </m:r>
-          <m:r>
-            <m:t>]</m:t>
-          </m:r>
+          <m:m>
+            <m:mPr>
+              <m:baseJc m:val="center"/>
+              <m:plcHide m:val="1"/>
+              <m:mcs>
+                <m:mc>
+                  <m:mcPr>
+                    <m:mcJc m:val="right"/>
+                    <m:count m:val="1"/>
+                  </m:mcPr>
+                </m:mc>
+                <m:mc>
+                  <m:mcPr>
+                    <m:mcJc m:val="left"/>
+                    <m:count m:val="1"/>
+                  </m:mcPr>
+                </m:mc>
+              </m:mcs>
+            </m:mPr>
+            <m:mr>
+              <m:e>
+                <m:r>
+                  <m:t> </m:t>
+                </m:r>
+                <m:r>
+                  <m:t>[</m:t>
+                </m:r>
+                <m:r>
+                  <m:t>b</m:t>
+                </m:r>
+                <m:r>
+                  <m:t>i</m:t>
+                </m:r>
+                <m:r>
+                  <m:t>l</m:t>
+                </m:r>
+                <m:r>
+                  <m:t>l</m:t>
+                </m:r>
+                <m:r>
+                  <m:t> </m:t>
+                </m:r>
+                <m:r>
+                  <m:t>g</m:t>
+                </m:r>
+                <m:r>
+                  <m:t>C</m:t>
+                </m:r>
+                <m:r>
+                  <m:t>O</m:t>
+                </m:r>
+                <m:r>
+                  <m:t>2</m:t>
+                </m:r>
+                <m:r>
+                  <m:t>e</m:t>
+                </m:r>
+                <m:r>
+                  <m:t>/</m:t>
+                </m:r>
+                <m:r>
+                  <m:t>y</m:t>
+                </m:r>
+                <m:r>
+                  <m:t>r</m:t>
+                </m:r>
+                <m:r>
+                  <m:t>]</m:t>
+                </m:r>
+                <m:r>
+                  <m:t>=</m:t>
+                </m:r>
+                <m:r>
+                  <m:t>[</m:t>
+                </m:r>
+                <m:r>
+                  <m:t>M</m:t>
+                </m:r>
+                <m:r>
+                  <m:t>T</m:t>
+                </m:r>
+                <m:r>
+                  <m:t>C</m:t>
+                </m:r>
+                <m:r>
+                  <m:t>O</m:t>
+                </m:r>
+                <m:r>
+                  <m:t>2</m:t>
+                </m:r>
+                <m:r>
+                  <m:t>e</m:t>
+                </m:r>
+                <m:r>
+                  <m:t>/</m:t>
+                </m:r>
+                <m:r>
+                  <m:t>y</m:t>
+                </m:r>
+                <m:r>
+                  <m:t>r</m:t>
+                </m:r>
+                <m:r>
+                  <m:t>]</m:t>
+                </m:r>
+              </m:e>
+              <m:e>
+                <m:r>
+                  <m:t>=</m:t>
+                </m:r>
+                <m:r>
+                  <m:t>[</m:t>
+                </m:r>
+                <m:r>
+                  <m:t>b</m:t>
+                </m:r>
+                <m:r>
+                  <m:t>i</m:t>
+                </m:r>
+                <m:r>
+                  <m:t>l</m:t>
+                </m:r>
+                <m:r>
+                  <m:t>l</m:t>
+                </m:r>
+                <m:r>
+                  <m:t> </m:t>
+                </m:r>
+                <m:r>
+                  <m:t>p</m:t>
+                </m:r>
+                <m:r>
+                  <m:t>k</m:t>
+                </m:r>
+                <m:r>
+                  <m:t>m</m:t>
+                </m:r>
+                <m:r>
+                  <m:t>/</m:t>
+                </m:r>
+                <m:r>
+                  <m:t>y</m:t>
+                </m:r>
+                <m:r>
+                  <m:t>r</m:t>
+                </m:r>
+                <m:r>
+                  <m:t>]</m:t>
+                </m:r>
+                <m:r>
+                  <m:t>⋅</m:t>
+                </m:r>
+                <m:r>
+                  <m:t>[</m:t>
+                </m:r>
+                <m:r>
+                  <m:t>v</m:t>
+                </m:r>
+                <m:r>
+                  <m:t>k</m:t>
+                </m:r>
+                <m:r>
+                  <m:t>m</m:t>
+                </m:r>
+                <m:r>
+                  <m:t>/</m:t>
+                </m:r>
+                <m:r>
+                  <m:t>p</m:t>
+                </m:r>
+                <m:r>
+                  <m:t>k</m:t>
+                </m:r>
+                <m:r>
+                  <m:t>m</m:t>
+                </m:r>
+                <m:r>
+                  <m:t>]</m:t>
+                </m:r>
+                <m:r>
+                  <m:t>⋅</m:t>
+                </m:r>
+                <m:r>
+                  <m:t>[</m:t>
+                </m:r>
+                <m:r>
+                  <m:t>u</m:t>
+                </m:r>
+                <m:r>
+                  <m:t>n</m:t>
+                </m:r>
+                <m:r>
+                  <m:t>i</m:t>
+                </m:r>
+                <m:r>
+                  <m:t>t</m:t>
+                </m:r>
+                <m:r>
+                  <m:t>l</m:t>
+                </m:r>
+                <m:r>
+                  <m:t>e</m:t>
+                </m:r>
+                <m:r>
+                  <m:t>s</m:t>
+                </m:r>
+                <m:r>
+                  <m:t>s</m:t>
+                </m:r>
+                <m:r>
+                  <m:t>S</m:t>
+                </m:r>
+                <m:r>
+                  <m:t>h</m:t>
+                </m:r>
+                <m:r>
+                  <m:t>a</m:t>
+                </m:r>
+                <m:r>
+                  <m:t>r</m:t>
+                </m:r>
+                <m:r>
+                  <m:t>e</m:t>
+                </m:r>
+                <m:r>
+                  <m:t>]</m:t>
+                </m:r>
+                <m:r>
+                  <m:t>⋅</m:t>
+                </m:r>
+                <m:r>
+                  <m:t>[</m:t>
+                </m:r>
+                <m:r>
+                  <m:t>u</m:t>
+                </m:r>
+                <m:r>
+                  <m:t>n</m:t>
+                </m:r>
+                <m:r>
+                  <m:t>i</m:t>
+                </m:r>
+                <m:r>
+                  <m:t>t</m:t>
+                </m:r>
+                <m:r>
+                  <m:t>l</m:t>
+                </m:r>
+                <m:r>
+                  <m:t>e</m:t>
+                </m:r>
+                <m:r>
+                  <m:t>s</m:t>
+                </m:r>
+                <m:r>
+                  <m:t>s</m:t>
+                </m:r>
+                <m:r>
+                  <m:t>S</m:t>
+                </m:r>
+                <m:r>
+                  <m:t>h</m:t>
+                </m:r>
+                <m:r>
+                  <m:t>a</m:t>
+                </m:r>
+                <m:r>
+                  <m:t>r</m:t>
+                </m:r>
+                <m:r>
+                  <m:t>e</m:t>
+                </m:r>
+                <m:r>
+                  <m:t>]</m:t>
+                </m:r>
+                <m:r>
+                  <m:t>⋅</m:t>
+                </m:r>
+                <m:r>
+                  <m:t>[</m:t>
+                </m:r>
+                <m:r>
+                  <m:t>M</m:t>
+                </m:r>
+                <m:r>
+                  <m:t>J</m:t>
+                </m:r>
+                <m:r>
+                  <m:t>/</m:t>
+                </m:r>
+                <m:r>
+                  <m:t>v</m:t>
+                </m:r>
+                <m:r>
+                  <m:t>k</m:t>
+                </m:r>
+                <m:r>
+                  <m:t>m</m:t>
+                </m:r>
+                <m:r>
+                  <m:t>]</m:t>
+                </m:r>
+                <m:r>
+                  <m:t>⋅</m:t>
+                </m:r>
+                <m:r>
+                  <m:t>[</m:t>
+                </m:r>
+                <m:r>
+                  <m:t>g</m:t>
+                </m:r>
+                <m:r>
+                  <m:t>/</m:t>
+                </m:r>
+                <m:r>
+                  <m:t>M</m:t>
+                </m:r>
+                <m:r>
+                  <m:t>J</m:t>
+                </m:r>
+                <m:r>
+                  <m:t>]</m:t>
+                </m:r>
+              </m:e>
+            </m:mr>
+            <m:mr>
+              <m:e/>
+              <m:e>
+                <m:r>
+                  <m:t>=</m:t>
+                </m:r>
+                <m:r>
+                  <m:t>[</m:t>
+                </m:r>
+                <m:r>
+                  <m:t>E</m:t>
+                </m:r>
+                <m:r>
+                  <m:t>J</m:t>
+                </m:r>
+                <m:r>
+                  <m:t>/</m:t>
+                </m:r>
+                <m:r>
+                  <m:t>y</m:t>
+                </m:r>
+                <m:r>
+                  <m:t>r</m:t>
+                </m:r>
+                <m:r>
+                  <m:t>]</m:t>
+                </m:r>
+                <m:r>
+                  <m:t>⋅</m:t>
+                </m:r>
+                <m:r>
+                  <m:t>[</m:t>
+                </m:r>
+                <m:r>
+                  <m:t>g</m:t>
+                </m:r>
+                <m:r>
+                  <m:t>/</m:t>
+                </m:r>
+                <m:r>
+                  <m:t>M</m:t>
+                </m:r>
+                <m:r>
+                  <m:t>J</m:t>
+                </m:r>
+                <m:r>
+                  <m:t>]</m:t>
+                </m:r>
+              </m:e>
+            </m:mr>
+          </m:m>
         </m:oMath>
       </m:oMathPara>
     </w:p>
@@ -3675,7 +3778,7 @@
         <w:t xml:space="preserve"> </w:t>
       </w:r>
       <w:r>
-        <w:t xml:space="preserve">of which corresponds to a multiplier</w:t>
+        <w:t xml:space="preserve">of which has an effect represented by multiplier</w:t>
       </w:r>
       <w:r>
         <w:t xml:space="preserve"> </w:t>
@@ -3745,7 +3848,7 @@
         <w:t xml:space="preserve"> </w:t>
       </w:r>
       <w:r>
-        <w:t xml:space="preserve">In theory, a mechanism could also effect vehicle class shares or occupancy, but we do not yet consider such effects.</w:t>
+        <w:t xml:space="preserve">Furthermore, a mechanism could also effect vehicle class shares or occupancy, but we do not yet consider such effects.</w:t>
       </w:r>
     </w:p>
     <w:p>
@@ -3753,7 +3856,7 @@
         <w:pStyle w:val="BodyText"/>
       </w:pPr>
       <w:r>
-        <w:t xml:space="preserve">In the Scenario Approach, we can construct scenarios</w:t>
+        <w:t xml:space="preserve">Taking a Scenario Approach, we can construct scenarios</w:t>
       </w:r>
       <w:r>
         <w:t xml:space="preserve"> </w:t>
@@ -3805,7 +3908,7 @@
         </m:r>
       </m:oMath>
       <w:r>
-        <w:t xml:space="preserve">. Multiplier values are indexed by year</w:t>
+        <w:t xml:space="preserve">. For each scenario values are indexed by year</w:t>
       </w:r>
       <w:r>
         <w:t xml:space="preserve"> </w:t>
@@ -3888,7 +3991,7 @@
         </m:sSub>
       </m:oMath>
       <w:r>
-        <w:t xml:space="preserve">.</w:t>
+        <w:t xml:space="preserve">???.</w:t>
       </w:r>
     </w:p>
     <w:p>
@@ -3959,7 +4062,7 @@
         <w:pStyle w:val="FirstParagraph"/>
       </w:pPr>
       <w:r>
-        <w:t xml:space="preserve">Define the effects of automation on vehicle energy intensity (energy per vehicle km traveled) through a set of identified technological and operational</w:t>
+        <w:t xml:space="preserve">We define the effects of automation on vehicle energy intensity (energy per vehicle km traveled) through a set of identified technological and operational</w:t>
       </w:r>
       <w:r>
         <w:t xml:space="preserve"> </w:t>
@@ -4146,10 +4249,7 @@
         <w:t xml:space="preserve">t</w:t>
       </w:r>
       <w:r>
-        <w:t xml:space="preserve"> </w:t>
-      </w:r>
-      <w:r>
-        <w:t xml:space="preserve">and Vehicle class</w:t>
+        <w:t xml:space="preserve">, vehicle class</w:t>
       </w:r>
       <w:r>
         <w:t xml:space="preserve"> </w:t>
@@ -4161,7 +4261,19 @@
         <w:t xml:space="preserve">v</w:t>
       </w:r>
       <w:r>
-        <w:t xml:space="preserve">.</w:t>
+        <w:t xml:space="preserve">, and scenario</w:t>
+      </w:r>
+      <w:r>
+        <w:t xml:space="preserve"> </w:t>
+      </w:r>
+      <w:r>
+        <w:rPr>
+          <w:i/>
+        </w:rPr>
+        <w:t xml:space="preserve">s</w:t>
+      </w:r>
+      <w:r>
+        <w:t xml:space="preserve">???.</w:t>
       </w:r>
     </w:p>
     <w:p>
@@ -4247,7 +4359,7 @@
         <w:t xml:space="preserve">v</w:t>
       </w:r>
       <w:r>
-        <w:t xml:space="preserve">, and sensitivity case</w:t>
+        <w:t xml:space="preserve">, and sensitivity case???scenario</w:t>
       </w:r>
       <w:r>
         <w:t xml:space="preserve"> </w:t>
@@ -4482,7 +4594,7 @@
               <w:jc w:val="left"/>
             </w:pPr>
             <w:r>
-              <w:t xml:space="preserve">HDV</w:t>
+              <w:t xml:space="preserve">LDV</w:t>
             </w:r>
           </w:p>
         </w:tc>
@@ -4561,7 +4673,7 @@
               <w:jc w:val="left"/>
             </w:pPr>
             <w:r>
-              <w:t xml:space="preserve">HDV</w:t>
+              <w:t xml:space="preserve">LDV</w:t>
             </w:r>
           </w:p>
         </w:tc>
@@ -4594,29 +4706,29 @@
               <w:jc w:val="right"/>
             </w:pPr>
             <w:r>
-              <w:t xml:space="preserve">1.000</w:t>
-            </w:r>
-          </w:p>
-        </w:tc>
-        <w:tc>
-          <w:p>
-            <w:pPr>
-              <w:pStyle w:val="Compact"/>
-              <w:jc w:val="right"/>
-            </w:pPr>
-            <w:r>
-              <w:t xml:space="preserve">1.0000</w:t>
-            </w:r>
-          </w:p>
-        </w:tc>
-        <w:tc>
-          <w:p>
-            <w:pPr>
-              <w:pStyle w:val="Compact"/>
-              <w:jc w:val="right"/>
-            </w:pPr>
-            <w:r>
-              <w:t xml:space="preserve">1.000</w:t>
+              <w:t xml:space="preserve">0.770</w:t>
+            </w:r>
+          </w:p>
+        </w:tc>
+        <w:tc>
+          <w:p>
+            <w:pPr>
+              <w:pStyle w:val="Compact"/>
+              <w:jc w:val="right"/>
+            </w:pPr>
+            <w:r>
+              <w:t xml:space="preserve">0.8600</w:t>
+            </w:r>
+          </w:p>
+        </w:tc>
+        <w:tc>
+          <w:p>
+            <w:pPr>
+              <w:pStyle w:val="Compact"/>
+              <w:jc w:val="right"/>
+            </w:pPr>
+            <w:r>
+              <w:t xml:space="preserve">0.950</w:t>
             </w:r>
           </w:p>
         </w:tc>
@@ -4640,7 +4752,7 @@
               <w:jc w:val="left"/>
             </w:pPr>
             <w:r>
-              <w:t xml:space="preserve">HDV</w:t>
+              <w:t xml:space="preserve">LDV</w:t>
             </w:r>
           </w:p>
         </w:tc>
@@ -4673,29 +4785,29 @@
               <w:jc w:val="right"/>
             </w:pPr>
             <w:r>
-              <w:t xml:space="preserve">1.000</w:t>
-            </w:r>
-          </w:p>
-        </w:tc>
-        <w:tc>
-          <w:p>
-            <w:pPr>
-              <w:pStyle w:val="Compact"/>
-              <w:jc w:val="right"/>
-            </w:pPr>
-            <w:r>
-              <w:t xml:space="preserve">1.0000</w:t>
-            </w:r>
-          </w:p>
-        </w:tc>
-        <w:tc>
-          <w:p>
-            <w:pPr>
-              <w:pStyle w:val="Compact"/>
-              <w:jc w:val="right"/>
-            </w:pPr>
-            <w:r>
-              <w:t xml:space="preserve">1.000</w:t>
+              <w:t xml:space="preserve">0.800</w:t>
+            </w:r>
+          </w:p>
+        </w:tc>
+        <w:tc>
+          <w:p>
+            <w:pPr>
+              <w:pStyle w:val="Compact"/>
+              <w:jc w:val="right"/>
+            </w:pPr>
+            <w:r>
+              <w:t xml:space="preserve">0.8750</w:t>
+            </w:r>
+          </w:p>
+        </w:tc>
+        <w:tc>
+          <w:p>
+            <w:pPr>
+              <w:pStyle w:val="Compact"/>
+              <w:jc w:val="right"/>
+            </w:pPr>
+            <w:r>
+              <w:t xml:space="preserve">0.950</w:t>
             </w:r>
           </w:p>
         </w:tc>
@@ -4719,7 +4831,7 @@
               <w:jc w:val="left"/>
             </w:pPr>
             <w:r>
-              <w:t xml:space="preserve">HDV</w:t>
+              <w:t xml:space="preserve">LDV</w:t>
             </w:r>
           </w:p>
         </w:tc>
@@ -4752,29 +4864,29 @@
               <w:jc w:val="right"/>
             </w:pPr>
             <w:r>
-              <w:t xml:space="preserve">1.000</w:t>
-            </w:r>
-          </w:p>
-        </w:tc>
-        <w:tc>
-          <w:p>
-            <w:pPr>
-              <w:pStyle w:val="Compact"/>
-              <w:jc w:val="right"/>
-            </w:pPr>
-            <w:r>
-              <w:t xml:space="preserve">1.0000</w:t>
-            </w:r>
-          </w:p>
-        </w:tc>
-        <w:tc>
-          <w:p>
-            <w:pPr>
-              <w:pStyle w:val="Compact"/>
-              <w:jc w:val="right"/>
-            </w:pPr>
-            <w:r>
-              <w:t xml:space="preserve">1.000</w:t>
+              <w:t xml:space="preserve">1.070</w:t>
+            </w:r>
+          </w:p>
+        </w:tc>
+        <w:tc>
+          <w:p>
+            <w:pPr>
+              <w:pStyle w:val="Compact"/>
+              <w:jc w:val="right"/>
+            </w:pPr>
+            <w:r>
+              <w:t xml:space="preserve">1.1450</w:t>
+            </w:r>
+          </w:p>
+        </w:tc>
+        <w:tc>
+          <w:p>
+            <w:pPr>
+              <w:pStyle w:val="Compact"/>
+              <w:jc w:val="right"/>
+            </w:pPr>
+            <w:r>
+              <w:t xml:space="preserve">1.220</w:t>
             </w:r>
           </w:p>
         </w:tc>
@@ -4798,7 +4910,7 @@
               <w:jc w:val="left"/>
             </w:pPr>
             <w:r>
-              <w:t xml:space="preserve">HDV</w:t>
+              <w:t xml:space="preserve">LDV</w:t>
             </w:r>
           </w:p>
         </w:tc>
@@ -4831,29 +4943,29 @@
               <w:jc w:val="right"/>
             </w:pPr>
             <w:r>
-              <w:t xml:space="preserve">1.000</w:t>
-            </w:r>
-          </w:p>
-        </w:tc>
-        <w:tc>
-          <w:p>
-            <w:pPr>
-              <w:pStyle w:val="Compact"/>
-              <w:jc w:val="right"/>
-            </w:pPr>
-            <w:r>
-              <w:t xml:space="preserve">1.0000</w:t>
-            </w:r>
-          </w:p>
-        </w:tc>
-        <w:tc>
-          <w:p>
-            <w:pPr>
-              <w:pStyle w:val="Compact"/>
-              <w:jc w:val="right"/>
-            </w:pPr>
-            <w:r>
-              <w:t xml:space="preserve">1.000</w:t>
+              <w:t xml:space="preserve">0.771</w:t>
+            </w:r>
+          </w:p>
+        </w:tc>
+        <w:tc>
+          <w:p>
+            <w:pPr>
+              <w:pStyle w:val="Compact"/>
+              <w:jc w:val="right"/>
+            </w:pPr>
+            <w:r>
+              <w:t xml:space="preserve">0.8580</w:t>
+            </w:r>
+          </w:p>
+        </w:tc>
+        <w:tc>
+          <w:p>
+            <w:pPr>
+              <w:pStyle w:val="Compact"/>
+              <w:jc w:val="right"/>
+            </w:pPr>
+            <w:r>
+              <w:t xml:space="preserve">0.945</w:t>
             </w:r>
           </w:p>
         </w:tc>
@@ -4877,7 +4989,7 @@
               <w:jc w:val="left"/>
             </w:pPr>
             <w:r>
-              <w:t xml:space="preserve">HDV</w:t>
+              <w:t xml:space="preserve">LDV</w:t>
             </w:r>
           </w:p>
         </w:tc>
@@ -4921,18 +5033,18 @@
               <w:jc w:val="right"/>
             </w:pPr>
             <w:r>
-              <w:t xml:space="preserve">1.0000</w:t>
-            </w:r>
-          </w:p>
-        </w:tc>
-        <w:tc>
-          <w:p>
-            <w:pPr>
-              <w:pStyle w:val="Compact"/>
-              <w:jc w:val="right"/>
-            </w:pPr>
-            <w:r>
-              <w:t xml:space="preserve">1.000</w:t>
+              <w:t xml:space="preserve">1.0500</w:t>
+            </w:r>
+          </w:p>
+        </w:tc>
+        <w:tc>
+          <w:p>
+            <w:pPr>
+              <w:pStyle w:val="Compact"/>
+              <w:jc w:val="right"/>
+            </w:pPr>
+            <w:r>
+              <w:t xml:space="preserve">1.100</w:t>
             </w:r>
           </w:p>
         </w:tc>
@@ -4956,7 +5068,7 @@
               <w:jc w:val="left"/>
             </w:pPr>
             <w:r>
-              <w:t xml:space="preserve">HDV</w:t>
+              <w:t xml:space="preserve">LDV</w:t>
             </w:r>
           </w:p>
         </w:tc>
@@ -4989,29 +5101,29 @@
               <w:jc w:val="right"/>
             </w:pPr>
             <w:r>
-              <w:t xml:space="preserve">0.750</w:t>
-            </w:r>
-          </w:p>
-        </w:tc>
-        <w:tc>
-          <w:p>
-            <w:pPr>
-              <w:pStyle w:val="Compact"/>
-              <w:jc w:val="right"/>
-            </w:pPr>
-            <w:r>
-              <w:t xml:space="preserve">0.8250</w:t>
-            </w:r>
-          </w:p>
-        </w:tc>
-        <w:tc>
-          <w:p>
-            <w:pPr>
-              <w:pStyle w:val="Compact"/>
-              <w:jc w:val="right"/>
-            </w:pPr>
-            <w:r>
-              <w:t xml:space="preserve">0.900</w:t>
+              <w:t xml:space="preserve">0.752</w:t>
+            </w:r>
+          </w:p>
+        </w:tc>
+        <w:tc>
+          <w:p>
+            <w:pPr>
+              <w:pStyle w:val="Compact"/>
+              <w:jc w:val="right"/>
+            </w:pPr>
+            <w:r>
+              <w:t xml:space="preserve">0.8575</w:t>
+            </w:r>
+          </w:p>
+        </w:tc>
+        <w:tc>
+          <w:p>
+            <w:pPr>
+              <w:pStyle w:val="Compact"/>
+              <w:jc w:val="right"/>
+            </w:pPr>
+            <w:r>
+              <w:t xml:space="preserve">0.963</w:t>
             </w:r>
           </w:p>
         </w:tc>
@@ -5035,7 +5147,7 @@
               <w:jc w:val="left"/>
             </w:pPr>
             <w:r>
-              <w:t xml:space="preserve">HDV</w:t>
+              <w:t xml:space="preserve">LDV</w:t>
             </w:r>
           </w:p>
         </w:tc>
@@ -5068,29 +5180,29 @@
               <w:jc w:val="right"/>
             </w:pPr>
             <w:r>
-              <w:t xml:space="preserve">1.000</w:t>
-            </w:r>
-          </w:p>
-        </w:tc>
-        <w:tc>
-          <w:p>
-            <w:pPr>
-              <w:pStyle w:val="Compact"/>
-              <w:jc w:val="right"/>
-            </w:pPr>
-            <w:r>
-              <w:t xml:space="preserve">1.0000</w:t>
-            </w:r>
-          </w:p>
-        </w:tc>
-        <w:tc>
-          <w:p>
-            <w:pPr>
-              <w:pStyle w:val="Compact"/>
-              <w:jc w:val="right"/>
-            </w:pPr>
-            <w:r>
-              <w:t xml:space="preserve">1.000</w:t>
+              <w:t xml:space="preserve">0.550</w:t>
+            </w:r>
+          </w:p>
+        </w:tc>
+        <w:tc>
+          <w:p>
+            <w:pPr>
+              <w:pStyle w:val="Compact"/>
+              <w:jc w:val="right"/>
+            </w:pPr>
+            <w:r>
+              <w:t xml:space="preserve">0.6700</w:t>
+            </w:r>
+          </w:p>
+        </w:tc>
+        <w:tc>
+          <w:p>
+            <w:pPr>
+              <w:pStyle w:val="Compact"/>
+              <w:jc w:val="right"/>
+            </w:pPr>
+            <w:r>
+              <w:t xml:space="preserve">0.790</w:t>
             </w:r>
           </w:p>
         </w:tc>
@@ -5114,7 +5226,7 @@
               <w:jc w:val="left"/>
             </w:pPr>
             <w:r>
-              <w:t xml:space="preserve">HDV</w:t>
+              <w:t xml:space="preserve">LDV</w:t>
             </w:r>
           </w:p>
         </w:tc>
@@ -5193,7 +5305,7 @@
               <w:jc w:val="left"/>
             </w:pPr>
             <w:r>
-              <w:t xml:space="preserve">HDV</w:t>
+              <w:t xml:space="preserve">LDV</w:t>
             </w:r>
           </w:p>
         </w:tc>
@@ -5226,29 +5338,29 @@
               <w:jc w:val="right"/>
             </w:pPr>
             <w:r>
-              <w:t xml:space="preserve">1.000</w:t>
-            </w:r>
-          </w:p>
-        </w:tc>
-        <w:tc>
-          <w:p>
-            <w:pPr>
-              <w:pStyle w:val="Compact"/>
-              <w:jc w:val="right"/>
-            </w:pPr>
-            <w:r>
-              <w:t xml:space="preserve">1.0000</w:t>
-            </w:r>
-          </w:p>
-        </w:tc>
-        <w:tc>
-          <w:p>
-            <w:pPr>
-              <w:pStyle w:val="Compact"/>
-              <w:jc w:val="right"/>
-            </w:pPr>
-            <w:r>
-              <w:t xml:space="preserve">1.000</w:t>
+              <w:t xml:space="preserve">0.770</w:t>
+            </w:r>
+          </w:p>
+        </w:tc>
+        <w:tc>
+          <w:p>
+            <w:pPr>
+              <w:pStyle w:val="Compact"/>
+              <w:jc w:val="right"/>
+            </w:pPr>
+            <w:r>
+              <w:t xml:space="preserve">0.8600</w:t>
+            </w:r>
+          </w:p>
+        </w:tc>
+        <w:tc>
+          <w:p>
+            <w:pPr>
+              <w:pStyle w:val="Compact"/>
+              <w:jc w:val="right"/>
+            </w:pPr>
+            <w:r>
+              <w:t xml:space="preserve">0.950</w:t>
             </w:r>
           </w:p>
         </w:tc>
@@ -5272,7 +5384,7 @@
               <w:jc w:val="left"/>
             </w:pPr>
             <w:r>
-              <w:t xml:space="preserve">HDV</w:t>
+              <w:t xml:space="preserve">LDV</w:t>
             </w:r>
           </w:p>
         </w:tc>
@@ -5305,29 +5417,29 @@
               <w:jc w:val="right"/>
             </w:pPr>
             <w:r>
-              <w:t xml:space="preserve">1.000</w:t>
-            </w:r>
-          </w:p>
-        </w:tc>
-        <w:tc>
-          <w:p>
-            <w:pPr>
-              <w:pStyle w:val="Compact"/>
-              <w:jc w:val="right"/>
-            </w:pPr>
-            <w:r>
-              <w:t xml:space="preserve">1.0000</w:t>
-            </w:r>
-          </w:p>
-        </w:tc>
-        <w:tc>
-          <w:p>
-            <w:pPr>
-              <w:pStyle w:val="Compact"/>
-              <w:jc w:val="right"/>
-            </w:pPr>
-            <w:r>
-              <w:t xml:space="preserve">1.000</w:t>
+              <w:t xml:space="preserve">0.800</w:t>
+            </w:r>
+          </w:p>
+        </w:tc>
+        <w:tc>
+          <w:p>
+            <w:pPr>
+              <w:pStyle w:val="Compact"/>
+              <w:jc w:val="right"/>
+            </w:pPr>
+            <w:r>
+              <w:t xml:space="preserve">0.8750</w:t>
+            </w:r>
+          </w:p>
+        </w:tc>
+        <w:tc>
+          <w:p>
+            <w:pPr>
+              <w:pStyle w:val="Compact"/>
+              <w:jc w:val="right"/>
+            </w:pPr>
+            <w:r>
+              <w:t xml:space="preserve">0.950</w:t>
             </w:r>
           </w:p>
         </w:tc>
@@ -5351,7 +5463,7 @@
               <w:jc w:val="left"/>
             </w:pPr>
             <w:r>
-              <w:t xml:space="preserve">HDV</w:t>
+              <w:t xml:space="preserve">LDV</w:t>
             </w:r>
           </w:p>
         </w:tc>
@@ -5384,29 +5496,29 @@
               <w:jc w:val="right"/>
             </w:pPr>
             <w:r>
-              <w:t xml:space="preserve">1.000</w:t>
-            </w:r>
-          </w:p>
-        </w:tc>
-        <w:tc>
-          <w:p>
-            <w:pPr>
-              <w:pStyle w:val="Compact"/>
-              <w:jc w:val="right"/>
-            </w:pPr>
-            <w:r>
-              <w:t xml:space="preserve">1.0000</w:t>
-            </w:r>
-          </w:p>
-        </w:tc>
-        <w:tc>
-          <w:p>
-            <w:pPr>
-              <w:pStyle w:val="Compact"/>
-              <w:jc w:val="right"/>
-            </w:pPr>
-            <w:r>
-              <w:t xml:space="preserve">1.000</w:t>
+              <w:t xml:space="preserve">1.070</w:t>
+            </w:r>
+          </w:p>
+        </w:tc>
+        <w:tc>
+          <w:p>
+            <w:pPr>
+              <w:pStyle w:val="Compact"/>
+              <w:jc w:val="right"/>
+            </w:pPr>
+            <w:r>
+              <w:t xml:space="preserve">1.1450</w:t>
+            </w:r>
+          </w:p>
+        </w:tc>
+        <w:tc>
+          <w:p>
+            <w:pPr>
+              <w:pStyle w:val="Compact"/>
+              <w:jc w:val="right"/>
+            </w:pPr>
+            <w:r>
+              <w:t xml:space="preserve">1.220</w:t>
             </w:r>
           </w:p>
         </w:tc>
@@ -5430,7 +5542,7 @@
               <w:jc w:val="left"/>
             </w:pPr>
             <w:r>
-              <w:t xml:space="preserve">HDV</w:t>
+              <w:t xml:space="preserve">LDV</w:t>
             </w:r>
           </w:p>
         </w:tc>
@@ -5463,29 +5575,29 @@
               <w:jc w:val="right"/>
             </w:pPr>
             <w:r>
-              <w:t xml:space="preserve">1.000</w:t>
-            </w:r>
-          </w:p>
-        </w:tc>
-        <w:tc>
-          <w:p>
-            <w:pPr>
-              <w:pStyle w:val="Compact"/>
-              <w:jc w:val="right"/>
-            </w:pPr>
-            <w:r>
-              <w:t xml:space="preserve">1.0000</w:t>
-            </w:r>
-          </w:p>
-        </w:tc>
-        <w:tc>
-          <w:p>
-            <w:pPr>
-              <w:pStyle w:val="Compact"/>
-              <w:jc w:val="right"/>
-            </w:pPr>
-            <w:r>
-              <w:t xml:space="preserve">1.000</w:t>
+              <w:t xml:space="preserve">0.771</w:t>
+            </w:r>
+          </w:p>
+        </w:tc>
+        <w:tc>
+          <w:p>
+            <w:pPr>
+              <w:pStyle w:val="Compact"/>
+              <w:jc w:val="right"/>
+            </w:pPr>
+            <w:r>
+              <w:t xml:space="preserve">0.8580</w:t>
+            </w:r>
+          </w:p>
+        </w:tc>
+        <w:tc>
+          <w:p>
+            <w:pPr>
+              <w:pStyle w:val="Compact"/>
+              <w:jc w:val="right"/>
+            </w:pPr>
+            <w:r>
+              <w:t xml:space="preserve">0.945</w:t>
             </w:r>
           </w:p>
         </w:tc>
@@ -5509,7 +5621,7 @@
               <w:jc w:val="left"/>
             </w:pPr>
             <w:r>
-              <w:t xml:space="preserve">HDV</w:t>
+              <w:t xml:space="preserve">LDV</w:t>
             </w:r>
           </w:p>
         </w:tc>
@@ -5553,18 +5665,18 @@
               <w:jc w:val="right"/>
             </w:pPr>
             <w:r>
-              <w:t xml:space="preserve">1.0000</w:t>
-            </w:r>
-          </w:p>
-        </w:tc>
-        <w:tc>
-          <w:p>
-            <w:pPr>
-              <w:pStyle w:val="Compact"/>
-              <w:jc w:val="right"/>
-            </w:pPr>
-            <w:r>
-              <w:t xml:space="preserve">1.000</w:t>
+              <w:t xml:space="preserve">1.0500</w:t>
+            </w:r>
+          </w:p>
+        </w:tc>
+        <w:tc>
+          <w:p>
+            <w:pPr>
+              <w:pStyle w:val="Compact"/>
+              <w:jc w:val="right"/>
+            </w:pPr>
+            <w:r>
+              <w:t xml:space="preserve">1.100</w:t>
             </w:r>
           </w:p>
         </w:tc>
@@ -5588,7 +5700,7 @@
               <w:jc w:val="left"/>
             </w:pPr>
             <w:r>
-              <w:t xml:space="preserve">HDV</w:t>
+              <w:t xml:space="preserve">LDV</w:t>
             </w:r>
           </w:p>
         </w:tc>
@@ -5621,29 +5733,29 @@
               <w:jc w:val="right"/>
             </w:pPr>
             <w:r>
-              <w:t xml:space="preserve">0.750</w:t>
-            </w:r>
-          </w:p>
-        </w:tc>
-        <w:tc>
-          <w:p>
-            <w:pPr>
-              <w:pStyle w:val="Compact"/>
-              <w:jc w:val="right"/>
-            </w:pPr>
-            <w:r>
-              <w:t xml:space="preserve">0.8250</w:t>
-            </w:r>
-          </w:p>
-        </w:tc>
-        <w:tc>
-          <w:p>
-            <w:pPr>
-              <w:pStyle w:val="Compact"/>
-              <w:jc w:val="right"/>
-            </w:pPr>
-            <w:r>
-              <w:t xml:space="preserve">0.900</w:t>
+              <w:t xml:space="preserve">0.752</w:t>
+            </w:r>
+          </w:p>
+        </w:tc>
+        <w:tc>
+          <w:p>
+            <w:pPr>
+              <w:pStyle w:val="Compact"/>
+              <w:jc w:val="right"/>
+            </w:pPr>
+            <w:r>
+              <w:t xml:space="preserve">0.8560</w:t>
+            </w:r>
+          </w:p>
+        </w:tc>
+        <w:tc>
+          <w:p>
+            <w:pPr>
+              <w:pStyle w:val="Compact"/>
+              <w:jc w:val="right"/>
+            </w:pPr>
+            <w:r>
+              <w:t xml:space="preserve">0.960</w:t>
             </w:r>
           </w:p>
         </w:tc>
@@ -5667,7 +5779,7 @@
               <w:jc w:val="left"/>
             </w:pPr>
             <w:r>
-              <w:t xml:space="preserve">HDV</w:t>
+              <w:t xml:space="preserve">LDV</w:t>
             </w:r>
           </w:p>
         </w:tc>
@@ -5700,29 +5812,29 @@
               <w:jc w:val="right"/>
             </w:pPr>
             <w:r>
-              <w:t xml:space="preserve">1.000</w:t>
-            </w:r>
-          </w:p>
-        </w:tc>
-        <w:tc>
-          <w:p>
-            <w:pPr>
-              <w:pStyle w:val="Compact"/>
-              <w:jc w:val="right"/>
-            </w:pPr>
-            <w:r>
-              <w:t xml:space="preserve">1.0000</w:t>
-            </w:r>
-          </w:p>
-        </w:tc>
-        <w:tc>
-          <w:p>
-            <w:pPr>
-              <w:pStyle w:val="Compact"/>
-              <w:jc w:val="right"/>
-            </w:pPr>
-            <w:r>
-              <w:t xml:space="preserve">1.000</w:t>
+              <w:t xml:space="preserve">0.550</w:t>
+            </w:r>
+          </w:p>
+        </w:tc>
+        <w:tc>
+          <w:p>
+            <w:pPr>
+              <w:pStyle w:val="Compact"/>
+              <w:jc w:val="right"/>
+            </w:pPr>
+            <w:r>
+              <w:t xml:space="preserve">0.6700</w:t>
+            </w:r>
+          </w:p>
+        </w:tc>
+        <w:tc>
+          <w:p>
+            <w:pPr>
+              <w:pStyle w:val="Compact"/>
+              <w:jc w:val="right"/>
+            </w:pPr>
+            <w:r>
+              <w:t xml:space="preserve">0.790</w:t>
             </w:r>
           </w:p>
         </w:tc>
@@ -5746,7 +5858,7 @@
               <w:jc w:val="left"/>
             </w:pPr>
             <w:r>
-              <w:t xml:space="preserve">LDV</w:t>
+              <w:t xml:space="preserve">HDV</w:t>
             </w:r>
           </w:p>
         </w:tc>
@@ -5825,7 +5937,7 @@
               <w:jc w:val="left"/>
             </w:pPr>
             <w:r>
-              <w:t xml:space="preserve">LDV</w:t>
+              <w:t xml:space="preserve">HDV</w:t>
             </w:r>
           </w:p>
         </w:tc>
@@ -5858,29 +5970,29 @@
               <w:jc w:val="right"/>
             </w:pPr>
             <w:r>
-              <w:t xml:space="preserve">0.770</w:t>
-            </w:r>
-          </w:p>
-        </w:tc>
-        <w:tc>
-          <w:p>
-            <w:pPr>
-              <w:pStyle w:val="Compact"/>
-              <w:jc w:val="right"/>
-            </w:pPr>
-            <w:r>
-              <w:t xml:space="preserve">0.8600</w:t>
-            </w:r>
-          </w:p>
-        </w:tc>
-        <w:tc>
-          <w:p>
-            <w:pPr>
-              <w:pStyle w:val="Compact"/>
-              <w:jc w:val="right"/>
-            </w:pPr>
-            <w:r>
-              <w:t xml:space="preserve">0.950</w:t>
+              <w:t xml:space="preserve">1.000</w:t>
+            </w:r>
+          </w:p>
+        </w:tc>
+        <w:tc>
+          <w:p>
+            <w:pPr>
+              <w:pStyle w:val="Compact"/>
+              <w:jc w:val="right"/>
+            </w:pPr>
+            <w:r>
+              <w:t xml:space="preserve">1.0000</w:t>
+            </w:r>
+          </w:p>
+        </w:tc>
+        <w:tc>
+          <w:p>
+            <w:pPr>
+              <w:pStyle w:val="Compact"/>
+              <w:jc w:val="right"/>
+            </w:pPr>
+            <w:r>
+              <w:t xml:space="preserve">1.000</w:t>
             </w:r>
           </w:p>
         </w:tc>
@@ -5904,7 +6016,7 @@
               <w:jc w:val="left"/>
             </w:pPr>
             <w:r>
-              <w:t xml:space="preserve">LDV</w:t>
+              <w:t xml:space="preserve">HDV</w:t>
             </w:r>
           </w:p>
         </w:tc>
@@ -5937,29 +6049,29 @@
               <w:jc w:val="right"/>
             </w:pPr>
             <w:r>
-              <w:t xml:space="preserve">0.800</w:t>
-            </w:r>
-          </w:p>
-        </w:tc>
-        <w:tc>
-          <w:p>
-            <w:pPr>
-              <w:pStyle w:val="Compact"/>
-              <w:jc w:val="right"/>
-            </w:pPr>
-            <w:r>
-              <w:t xml:space="preserve">0.8750</w:t>
-            </w:r>
-          </w:p>
-        </w:tc>
-        <w:tc>
-          <w:p>
-            <w:pPr>
-              <w:pStyle w:val="Compact"/>
-              <w:jc w:val="right"/>
-            </w:pPr>
-            <w:r>
-              <w:t xml:space="preserve">0.950</w:t>
+              <w:t xml:space="preserve">1.000</w:t>
+            </w:r>
+          </w:p>
+        </w:tc>
+        <w:tc>
+          <w:p>
+            <w:pPr>
+              <w:pStyle w:val="Compact"/>
+              <w:jc w:val="right"/>
+            </w:pPr>
+            <w:r>
+              <w:t xml:space="preserve">1.0000</w:t>
+            </w:r>
+          </w:p>
+        </w:tc>
+        <w:tc>
+          <w:p>
+            <w:pPr>
+              <w:pStyle w:val="Compact"/>
+              <w:jc w:val="right"/>
+            </w:pPr>
+            <w:r>
+              <w:t xml:space="preserve">1.000</w:t>
             </w:r>
           </w:p>
         </w:tc>
@@ -5983,7 +6095,7 @@
               <w:jc w:val="left"/>
             </w:pPr>
             <w:r>
-              <w:t xml:space="preserve">LDV</w:t>
+              <w:t xml:space="preserve">HDV</w:t>
             </w:r>
           </w:p>
         </w:tc>
@@ -6016,29 +6128,29 @@
               <w:jc w:val="right"/>
             </w:pPr>
             <w:r>
-              <w:t xml:space="preserve">1.070</w:t>
-            </w:r>
-          </w:p>
-        </w:tc>
-        <w:tc>
-          <w:p>
-            <w:pPr>
-              <w:pStyle w:val="Compact"/>
-              <w:jc w:val="right"/>
-            </w:pPr>
-            <w:r>
-              <w:t xml:space="preserve">1.1450</w:t>
-            </w:r>
-          </w:p>
-        </w:tc>
-        <w:tc>
-          <w:p>
-            <w:pPr>
-              <w:pStyle w:val="Compact"/>
-              <w:jc w:val="right"/>
-            </w:pPr>
-            <w:r>
-              <w:t xml:space="preserve">1.220</w:t>
+              <w:t xml:space="preserve">1.000</w:t>
+            </w:r>
+          </w:p>
+        </w:tc>
+        <w:tc>
+          <w:p>
+            <w:pPr>
+              <w:pStyle w:val="Compact"/>
+              <w:jc w:val="right"/>
+            </w:pPr>
+            <w:r>
+              <w:t xml:space="preserve">1.0000</w:t>
+            </w:r>
+          </w:p>
+        </w:tc>
+        <w:tc>
+          <w:p>
+            <w:pPr>
+              <w:pStyle w:val="Compact"/>
+              <w:jc w:val="right"/>
+            </w:pPr>
+            <w:r>
+              <w:t xml:space="preserve">1.000</w:t>
             </w:r>
           </w:p>
         </w:tc>
@@ -6062,7 +6174,7 @@
               <w:jc w:val="left"/>
             </w:pPr>
             <w:r>
-              <w:t xml:space="preserve">LDV</w:t>
+              <w:t xml:space="preserve">HDV</w:t>
             </w:r>
           </w:p>
         </w:tc>
@@ -6095,29 +6207,29 @@
               <w:jc w:val="right"/>
             </w:pPr>
             <w:r>
-              <w:t xml:space="preserve">0.771</w:t>
-            </w:r>
-          </w:p>
-        </w:tc>
-        <w:tc>
-          <w:p>
-            <w:pPr>
-              <w:pStyle w:val="Compact"/>
-              <w:jc w:val="right"/>
-            </w:pPr>
-            <w:r>
-              <w:t xml:space="preserve">0.8580</w:t>
-            </w:r>
-          </w:p>
-        </w:tc>
-        <w:tc>
-          <w:p>
-            <w:pPr>
-              <w:pStyle w:val="Compact"/>
-              <w:jc w:val="right"/>
-            </w:pPr>
-            <w:r>
-              <w:t xml:space="preserve">0.945</w:t>
+              <w:t xml:space="preserve">1.000</w:t>
+            </w:r>
+          </w:p>
+        </w:tc>
+        <w:tc>
+          <w:p>
+            <w:pPr>
+              <w:pStyle w:val="Compact"/>
+              <w:jc w:val="right"/>
+            </w:pPr>
+            <w:r>
+              <w:t xml:space="preserve">1.0000</w:t>
+            </w:r>
+          </w:p>
+        </w:tc>
+        <w:tc>
+          <w:p>
+            <w:pPr>
+              <w:pStyle w:val="Compact"/>
+              <w:jc w:val="right"/>
+            </w:pPr>
+            <w:r>
+              <w:t xml:space="preserve">1.000</w:t>
             </w:r>
           </w:p>
         </w:tc>
@@ -6141,7 +6253,7 @@
               <w:jc w:val="left"/>
             </w:pPr>
             <w:r>
-              <w:t xml:space="preserve">LDV</w:t>
+              <w:t xml:space="preserve">HDV</w:t>
             </w:r>
           </w:p>
         </w:tc>
@@ -6185,18 +6297,18 @@
               <w:jc w:val="right"/>
             </w:pPr>
             <w:r>
-              <w:t xml:space="preserve">1.0500</w:t>
-            </w:r>
-          </w:p>
-        </w:tc>
-        <w:tc>
-          <w:p>
-            <w:pPr>
-              <w:pStyle w:val="Compact"/>
-              <w:jc w:val="right"/>
-            </w:pPr>
-            <w:r>
-              <w:t xml:space="preserve">1.100</w:t>
+              <w:t xml:space="preserve">1.0000</w:t>
+            </w:r>
+          </w:p>
+        </w:tc>
+        <w:tc>
+          <w:p>
+            <w:pPr>
+              <w:pStyle w:val="Compact"/>
+              <w:jc w:val="right"/>
+            </w:pPr>
+            <w:r>
+              <w:t xml:space="preserve">1.000</w:t>
             </w:r>
           </w:p>
         </w:tc>
@@ -6220,7 +6332,7 @@
               <w:jc w:val="left"/>
             </w:pPr>
             <w:r>
-              <w:t xml:space="preserve">LDV</w:t>
+              <w:t xml:space="preserve">HDV</w:t>
             </w:r>
           </w:p>
         </w:tc>
@@ -6253,29 +6365,29 @@
               <w:jc w:val="right"/>
             </w:pPr>
             <w:r>
-              <w:t xml:space="preserve">0.752</w:t>
-            </w:r>
-          </w:p>
-        </w:tc>
-        <w:tc>
-          <w:p>
-            <w:pPr>
-              <w:pStyle w:val="Compact"/>
-              <w:jc w:val="right"/>
-            </w:pPr>
-            <w:r>
-              <w:t xml:space="preserve">0.8575</w:t>
-            </w:r>
-          </w:p>
-        </w:tc>
-        <w:tc>
-          <w:p>
-            <w:pPr>
-              <w:pStyle w:val="Compact"/>
-              <w:jc w:val="right"/>
-            </w:pPr>
-            <w:r>
-              <w:t xml:space="preserve">0.963</w:t>
+              <w:t xml:space="preserve">0.750</w:t>
+            </w:r>
+          </w:p>
+        </w:tc>
+        <w:tc>
+          <w:p>
+            <w:pPr>
+              <w:pStyle w:val="Compact"/>
+              <w:jc w:val="right"/>
+            </w:pPr>
+            <w:r>
+              <w:t xml:space="preserve">0.8250</w:t>
+            </w:r>
+          </w:p>
+        </w:tc>
+        <w:tc>
+          <w:p>
+            <w:pPr>
+              <w:pStyle w:val="Compact"/>
+              <w:jc w:val="right"/>
+            </w:pPr>
+            <w:r>
+              <w:t xml:space="preserve">0.900</w:t>
             </w:r>
           </w:p>
         </w:tc>
@@ -6299,7 +6411,7 @@
               <w:jc w:val="left"/>
             </w:pPr>
             <w:r>
-              <w:t xml:space="preserve">LDV</w:t>
+              <w:t xml:space="preserve">HDV</w:t>
             </w:r>
           </w:p>
         </w:tc>
@@ -6332,29 +6444,29 @@
               <w:jc w:val="right"/>
             </w:pPr>
             <w:r>
-              <w:t xml:space="preserve">0.550</w:t>
-            </w:r>
-          </w:p>
-        </w:tc>
-        <w:tc>
-          <w:p>
-            <w:pPr>
-              <w:pStyle w:val="Compact"/>
-              <w:jc w:val="right"/>
-            </w:pPr>
-            <w:r>
-              <w:t xml:space="preserve">0.6700</w:t>
-            </w:r>
-          </w:p>
-        </w:tc>
-        <w:tc>
-          <w:p>
-            <w:pPr>
-              <w:pStyle w:val="Compact"/>
-              <w:jc w:val="right"/>
-            </w:pPr>
-            <w:r>
-              <w:t xml:space="preserve">0.790</w:t>
+              <w:t xml:space="preserve">1.000</w:t>
+            </w:r>
+          </w:p>
+        </w:tc>
+        <w:tc>
+          <w:p>
+            <w:pPr>
+              <w:pStyle w:val="Compact"/>
+              <w:jc w:val="right"/>
+            </w:pPr>
+            <w:r>
+              <w:t xml:space="preserve">1.0000</w:t>
+            </w:r>
+          </w:p>
+        </w:tc>
+        <w:tc>
+          <w:p>
+            <w:pPr>
+              <w:pStyle w:val="Compact"/>
+              <w:jc w:val="right"/>
+            </w:pPr>
+            <w:r>
+              <w:t xml:space="preserve">1.000</w:t>
             </w:r>
           </w:p>
         </w:tc>
@@ -6378,7 +6490,7 @@
               <w:jc w:val="left"/>
             </w:pPr>
             <w:r>
-              <w:t xml:space="preserve">LDV</w:t>
+              <w:t xml:space="preserve">HDV</w:t>
             </w:r>
           </w:p>
         </w:tc>
@@ -6457,7 +6569,7 @@
               <w:jc w:val="left"/>
             </w:pPr>
             <w:r>
-              <w:t xml:space="preserve">LDV</w:t>
+              <w:t xml:space="preserve">HDV</w:t>
             </w:r>
           </w:p>
         </w:tc>
@@ -6490,29 +6602,29 @@
               <w:jc w:val="right"/>
             </w:pPr>
             <w:r>
-              <w:t xml:space="preserve">0.770</w:t>
-            </w:r>
-          </w:p>
-        </w:tc>
-        <w:tc>
-          <w:p>
-            <w:pPr>
-              <w:pStyle w:val="Compact"/>
-              <w:jc w:val="right"/>
-            </w:pPr>
-            <w:r>
-              <w:t xml:space="preserve">0.8600</w:t>
-            </w:r>
-          </w:p>
-        </w:tc>
-        <w:tc>
-          <w:p>
-            <w:pPr>
-              <w:pStyle w:val="Compact"/>
-              <w:jc w:val="right"/>
-            </w:pPr>
-            <w:r>
-              <w:t xml:space="preserve">0.950</w:t>
+              <w:t xml:space="preserve">1.000</w:t>
+            </w:r>
+          </w:p>
+        </w:tc>
+        <w:tc>
+          <w:p>
+            <w:pPr>
+              <w:pStyle w:val="Compact"/>
+              <w:jc w:val="right"/>
+            </w:pPr>
+            <w:r>
+              <w:t xml:space="preserve">1.0000</w:t>
+            </w:r>
+          </w:p>
+        </w:tc>
+        <w:tc>
+          <w:p>
+            <w:pPr>
+              <w:pStyle w:val="Compact"/>
+              <w:jc w:val="right"/>
+            </w:pPr>
+            <w:r>
+              <w:t xml:space="preserve">1.000</w:t>
             </w:r>
           </w:p>
         </w:tc>
@@ -6536,7 +6648,7 @@
               <w:jc w:val="left"/>
             </w:pPr>
             <w:r>
-              <w:t xml:space="preserve">LDV</w:t>
+              <w:t xml:space="preserve">HDV</w:t>
             </w:r>
           </w:p>
         </w:tc>
@@ -6569,29 +6681,29 @@
               <w:jc w:val="right"/>
             </w:pPr>
             <w:r>
-              <w:t xml:space="preserve">0.800</w:t>
-            </w:r>
-          </w:p>
-        </w:tc>
-        <w:tc>
-          <w:p>
-            <w:pPr>
-              <w:pStyle w:val="Compact"/>
-              <w:jc w:val="right"/>
-            </w:pPr>
-            <w:r>
-              <w:t xml:space="preserve">0.8750</w:t>
-            </w:r>
-          </w:p>
-        </w:tc>
-        <w:tc>
-          <w:p>
-            <w:pPr>
-              <w:pStyle w:val="Compact"/>
-              <w:jc w:val="right"/>
-            </w:pPr>
-            <w:r>
-              <w:t xml:space="preserve">0.950</w:t>
+              <w:t xml:space="preserve">1.000</w:t>
+            </w:r>
+          </w:p>
+        </w:tc>
+        <w:tc>
+          <w:p>
+            <w:pPr>
+              <w:pStyle w:val="Compact"/>
+              <w:jc w:val="right"/>
+            </w:pPr>
+            <w:r>
+              <w:t xml:space="preserve">1.0000</w:t>
+            </w:r>
+          </w:p>
+        </w:tc>
+        <w:tc>
+          <w:p>
+            <w:pPr>
+              <w:pStyle w:val="Compact"/>
+              <w:jc w:val="right"/>
+            </w:pPr>
+            <w:r>
+              <w:t xml:space="preserve">1.000</w:t>
             </w:r>
           </w:p>
         </w:tc>
@@ -6615,7 +6727,7 @@
               <w:jc w:val="left"/>
             </w:pPr>
             <w:r>
-              <w:t xml:space="preserve">LDV</w:t>
+              <w:t xml:space="preserve">HDV</w:t>
             </w:r>
           </w:p>
         </w:tc>
@@ -6648,29 +6760,29 @@
               <w:jc w:val="right"/>
             </w:pPr>
             <w:r>
-              <w:t xml:space="preserve">1.070</w:t>
-            </w:r>
-          </w:p>
-        </w:tc>
-        <w:tc>
-          <w:p>
-            <w:pPr>
-              <w:pStyle w:val="Compact"/>
-              <w:jc w:val="right"/>
-            </w:pPr>
-            <w:r>
-              <w:t xml:space="preserve">1.1450</w:t>
-            </w:r>
-          </w:p>
-        </w:tc>
-        <w:tc>
-          <w:p>
-            <w:pPr>
-              <w:pStyle w:val="Compact"/>
-              <w:jc w:val="right"/>
-            </w:pPr>
-            <w:r>
-              <w:t xml:space="preserve">1.220</w:t>
+              <w:t xml:space="preserve">1.000</w:t>
+            </w:r>
+          </w:p>
+        </w:tc>
+        <w:tc>
+          <w:p>
+            <w:pPr>
+              <w:pStyle w:val="Compact"/>
+              <w:jc w:val="right"/>
+            </w:pPr>
+            <w:r>
+              <w:t xml:space="preserve">1.0000</w:t>
+            </w:r>
+          </w:p>
+        </w:tc>
+        <w:tc>
+          <w:p>
+            <w:pPr>
+              <w:pStyle w:val="Compact"/>
+              <w:jc w:val="right"/>
+            </w:pPr>
+            <w:r>
+              <w:t xml:space="preserve">1.000</w:t>
             </w:r>
           </w:p>
         </w:tc>
@@ -6694,7 +6806,7 @@
               <w:jc w:val="left"/>
             </w:pPr>
             <w:r>
-              <w:t xml:space="preserve">LDV</w:t>
+              <w:t xml:space="preserve">HDV</w:t>
             </w:r>
           </w:p>
         </w:tc>
@@ -6727,29 +6839,29 @@
               <w:jc w:val="right"/>
             </w:pPr>
             <w:r>
-              <w:t xml:space="preserve">0.771</w:t>
-            </w:r>
-          </w:p>
-        </w:tc>
-        <w:tc>
-          <w:p>
-            <w:pPr>
-              <w:pStyle w:val="Compact"/>
-              <w:jc w:val="right"/>
-            </w:pPr>
-            <w:r>
-              <w:t xml:space="preserve">0.8580</w:t>
-            </w:r>
-          </w:p>
-        </w:tc>
-        <w:tc>
-          <w:p>
-            <w:pPr>
-              <w:pStyle w:val="Compact"/>
-              <w:jc w:val="right"/>
-            </w:pPr>
-            <w:r>
-              <w:t xml:space="preserve">0.945</w:t>
+              <w:t xml:space="preserve">1.000</w:t>
+            </w:r>
+          </w:p>
+        </w:tc>
+        <w:tc>
+          <w:p>
+            <w:pPr>
+              <w:pStyle w:val="Compact"/>
+              <w:jc w:val="right"/>
+            </w:pPr>
+            <w:r>
+              <w:t xml:space="preserve">1.0000</w:t>
+            </w:r>
+          </w:p>
+        </w:tc>
+        <w:tc>
+          <w:p>
+            <w:pPr>
+              <w:pStyle w:val="Compact"/>
+              <w:jc w:val="right"/>
+            </w:pPr>
+            <w:r>
+              <w:t xml:space="preserve">1.000</w:t>
             </w:r>
           </w:p>
         </w:tc>
@@ -6773,7 +6885,7 @@
               <w:jc w:val="left"/>
             </w:pPr>
             <w:r>
-              <w:t xml:space="preserve">LDV</w:t>
+              <w:t xml:space="preserve">HDV</w:t>
             </w:r>
           </w:p>
         </w:tc>
@@ -6817,18 +6929,18 @@
               <w:jc w:val="right"/>
             </w:pPr>
             <w:r>
-              <w:t xml:space="preserve">1.0500</w:t>
-            </w:r>
-          </w:p>
-        </w:tc>
-        <w:tc>
-          <w:p>
-            <w:pPr>
-              <w:pStyle w:val="Compact"/>
-              <w:jc w:val="right"/>
-            </w:pPr>
-            <w:r>
-              <w:t xml:space="preserve">1.100</w:t>
+              <w:t xml:space="preserve">1.0000</w:t>
+            </w:r>
+          </w:p>
+        </w:tc>
+        <w:tc>
+          <w:p>
+            <w:pPr>
+              <w:pStyle w:val="Compact"/>
+              <w:jc w:val="right"/>
+            </w:pPr>
+            <w:r>
+              <w:t xml:space="preserve">1.000</w:t>
             </w:r>
           </w:p>
         </w:tc>
@@ -6852,7 +6964,7 @@
               <w:jc w:val="left"/>
             </w:pPr>
             <w:r>
-              <w:t xml:space="preserve">LDV</w:t>
+              <w:t xml:space="preserve">HDV</w:t>
             </w:r>
           </w:p>
         </w:tc>
@@ -6885,29 +6997,29 @@
               <w:jc w:val="right"/>
             </w:pPr>
             <w:r>
-              <w:t xml:space="preserve">0.752</w:t>
-            </w:r>
-          </w:p>
-        </w:tc>
-        <w:tc>
-          <w:p>
-            <w:pPr>
-              <w:pStyle w:val="Compact"/>
-              <w:jc w:val="right"/>
-            </w:pPr>
-            <w:r>
-              <w:t xml:space="preserve">0.8560</w:t>
-            </w:r>
-          </w:p>
-        </w:tc>
-        <w:tc>
-          <w:p>
-            <w:pPr>
-              <w:pStyle w:val="Compact"/>
-              <w:jc w:val="right"/>
-            </w:pPr>
-            <w:r>
-              <w:t xml:space="preserve">0.960</w:t>
+              <w:t xml:space="preserve">0.750</w:t>
+            </w:r>
+          </w:p>
+        </w:tc>
+        <w:tc>
+          <w:p>
+            <w:pPr>
+              <w:pStyle w:val="Compact"/>
+              <w:jc w:val="right"/>
+            </w:pPr>
+            <w:r>
+              <w:t xml:space="preserve">0.8250</w:t>
+            </w:r>
+          </w:p>
+        </w:tc>
+        <w:tc>
+          <w:p>
+            <w:pPr>
+              <w:pStyle w:val="Compact"/>
+              <w:jc w:val="right"/>
+            </w:pPr>
+            <w:r>
+              <w:t xml:space="preserve">0.900</w:t>
             </w:r>
           </w:p>
         </w:tc>
@@ -6931,7 +7043,7 @@
               <w:jc w:val="left"/>
             </w:pPr>
             <w:r>
-              <w:t xml:space="preserve">LDV</w:t>
+              <w:t xml:space="preserve">HDV</w:t>
             </w:r>
           </w:p>
         </w:tc>
@@ -6964,29 +7076,29 @@
               <w:jc w:val="right"/>
             </w:pPr>
             <w:r>
-              <w:t xml:space="preserve">0.550</w:t>
-            </w:r>
-          </w:p>
-        </w:tc>
-        <w:tc>
-          <w:p>
-            <w:pPr>
-              <w:pStyle w:val="Compact"/>
-              <w:jc w:val="right"/>
-            </w:pPr>
-            <w:r>
-              <w:t xml:space="preserve">0.6700</w:t>
-            </w:r>
-          </w:p>
-        </w:tc>
-        <w:tc>
-          <w:p>
-            <w:pPr>
-              <w:pStyle w:val="Compact"/>
-              <w:jc w:val="right"/>
-            </w:pPr>
-            <w:r>
-              <w:t xml:space="preserve">0.790</w:t>
+              <w:t xml:space="preserve">1.000</w:t>
+            </w:r>
+          </w:p>
+        </w:tc>
+        <w:tc>
+          <w:p>
+            <w:pPr>
+              <w:pStyle w:val="Compact"/>
+              <w:jc w:val="right"/>
+            </w:pPr>
+            <w:r>
+              <w:t xml:space="preserve">1.0000</w:t>
+            </w:r>
+          </w:p>
+        </w:tc>
+        <w:tc>
+          <w:p>
+            <w:pPr>
+              <w:pStyle w:val="Compact"/>
+              <w:jc w:val="right"/>
+            </w:pPr>
+            <w:r>
+              <w:t xml:space="preserve">1.000</w:t>
             </w:r>
           </w:p>
         </w:tc>
@@ -7095,7 +7207,19 @@
         <w:t xml:space="preserve"> </w:t>
       </w:r>
       <w:r>
-        <w:t xml:space="preserve">for the vehicle energy intensity of each Scenario</w:t>
+        <w:t xml:space="preserve">(supressing subscripts</w:t>
+      </w:r>
+      <w:r>
+        <w:t xml:space="preserve"> </w:t>
+      </w:r>
+      <w:r>
+        <w:rPr>
+          <w:i/>
+        </w:rPr>
+        <w:t xml:space="preserve">m, f</w:t>
+      </w:r>
+      <w:r>
+        <w:t xml:space="preserve">) for the vehicle energy intensity of each Scenario</w:t>
       </w:r>
       <w:r>
         <w:t xml:space="preserve"> </w:t>
@@ -7214,7 +7338,7 @@
         <w:t xml:space="preserve"> </w:t>
       </w:r>
       <w:r>
-        <w:t xml:space="preserve">or sensitivity case</w:t>
+        <w:t xml:space="preserve">or effect sensitivity case</w:t>
       </w:r>
       <w:r>
         <w:t xml:space="preserve"> </w:t>
@@ -7251,10 +7375,10 @@
               <m:t>t</m:t>
             </m:r>
             <m:r>
-              <m:t>m</m:t>
+              <m:t>v</m:t>
             </m:r>
             <m:r>
-              <m:t>v</m:t>
+              <m:t>k</m:t>
             </m:r>
           </m:sub>
         </m:sSub>
@@ -7350,7 +7474,7 @@
         <w:pStyle w:val="TableCaption"/>
       </w:pPr>
       <w:r>
-        <w:t xml:space="preserve">Scenario Effect Cases by Year, Vehicle Class, and AV Mechanism</w:t>
+        <w:t xml:space="preserve">Effect Sensitivity Cases by Vehicle Class, Year, AV Mechanism and Scenario</w:t>
       </w:r>
     </w:p>
     <w:tbl>
@@ -7358,7 +7482,7 @@
         <w:tblStyle w:val="TableNormal"/>
         <w:tblW w:type="pct" w:w="0.0"/>
         <w:tblLook w:firstRow="1"/>
-        <w:tblCaption w:val="Scenario Effect Cases by Year, Vehicle Class, and AV Mechanism"/>
+        <w:tblCaption w:val="Effect Sensitivity Cases by Vehicle Class, Year, AV Mechanism and Scenario"/>
       </w:tblPr>
       <w:tblGrid/>
       <w:tr>
@@ -11126,7 +11250,39 @@
         <w:pStyle w:val="BodyText"/>
       </w:pPr>
       <w:r>
-        <w:t xml:space="preserve">The total energy intensity multiplier for each scenario is the product a all mechanism multipliers</w:t>
+        <w:rPr>
+          <w:i/>
+        </w:rPr>
+        <w:t xml:space="preserve">??? VoTT assumptions for LDV and HDV by Scenario?</w:t>
+      </w:r>
+    </w:p>
+    <w:p>
+      <w:pPr>
+        <w:pStyle w:val="BodyText"/>
+      </w:pPr>
+      <w:r>
+        <w:t xml:space="preserve">The total energy intensity multiplier for each scenario</w:t>
+      </w:r>
+      <w:r>
+        <w:t xml:space="preserve"> </w:t>
+      </w:r>
+      <w:r>
+        <w:rPr>
+          <w:i/>
+        </w:rPr>
+        <w:t xml:space="preserve">j</w:t>
+      </w:r>
+      <w:r>
+        <w:t xml:space="preserve"> </w:t>
+      </w:r>
+      <w:r>
+        <w:t xml:space="preserve">is the product of all mechanism multipliers</w:t>
+      </w:r>
+      <w:r>
+        <w:rPr>
+          <w:rStyle w:val="FootnoteReference"/>
+        </w:rPr>
+        <w:footnoteReference w:id="34"/>
       </w:r>
       <w:r>
         <w:t xml:space="preserve"> </w:t>
@@ -11197,10 +11353,10 @@
                       <m:t>t</m:t>
                     </m:r>
                     <m:r>
-                      <m:t>m</m:t>
+                      <m:t>v</m:t>
                     </m:r>
                     <m:r>
-                      <m:t>v</m:t>
+                      <m:t>k</m:t>
                     </m:r>
                   </m:sub>
                 </m:sSub>
@@ -11238,13 +11394,13 @@
             </m:e>
             <m:sub>
               <m:r>
+                <m:t>j</m:t>
+              </m:r>
+              <m:r>
                 <m:t>t</m:t>
               </m:r>
               <m:r>
                 <m:t>v</m:t>
-              </m:r>
-              <m:r>
-                <m:t>s</m:t>
               </m:r>
             </m:sub>
           </m:sSub>
@@ -11328,10 +11484,10 @@
                         <m:t>t</m:t>
                       </m:r>
                       <m:r>
-                        <m:t>m</m:t>
+                        <m:t>v</m:t>
                       </m:r>
                       <m:r>
-                        <m:t>v</m:t>
+                        <m:t>k</m:t>
                       </m:r>
                     </m:sub>
                   </m:sSub>
@@ -11856,49 +12012,38 @@
     </w:tbl>
     <w:p>
       <w:pPr>
-        <w:pStyle w:val="BodyText"/>
-      </w:pPr>
-      <w:r>
-        <w:t xml:space="preserve">Note/Aside: Constructed Net Energy Intensity Changes match old workbook to within 1.2874308</w:t>
-      </w:r>
-      <w:r>
-        <w:t xml:space="preserve">10^{-9} total error.</w:t>
+        <w:pStyle w:val="Heading1"/>
+      </w:pPr>
+      <w:bookmarkStart w:id="35" w:name="demand-response-to-cavs"/>
+      <w:bookmarkEnd w:id="35"/>
+      <w:r>
+        <w:t xml:space="preserve">4. Demand Response to CAVs</w:t>
       </w:r>
     </w:p>
     <w:p>
       <w:pPr>
-        <w:pStyle w:val="Heading1"/>
-      </w:pPr>
-      <w:bookmarkStart w:id="34" w:name="demand-response-to-cavs"/>
-      <w:bookmarkEnd w:id="34"/>
-      <w:r>
-        <w:t xml:space="preserve">4. Demand Response to CAVs</w:t>
+        <w:pStyle w:val="FirstParagraph"/>
+      </w:pPr>
+      <w:r>
+        <w:t xml:space="preserve">In addition to the changes in energy intensity we account for a travel demand response based on the change in net generalized cost of travel.</w:t>
       </w:r>
     </w:p>
     <w:p>
       <w:pPr>
-        <w:pStyle w:val="FirstParagraph"/>
-      </w:pPr>
-      <w:r>
-        <w:t xml:space="preserve">In addition to the changes in energy intensity we account for a travel demand response based on the change in net generalized cost of travel.</w:t>
+        <w:pStyle w:val="Heading2"/>
+      </w:pPr>
+      <w:bookmarkStart w:id="36" w:name="key-parameters-for-demand-scenarios"/>
+      <w:bookmarkEnd w:id="36"/>
+      <w:r>
+        <w:t xml:space="preserve">4.1 Key parameters for Demand scenarios</w:t>
       </w:r>
     </w:p>
     <w:p>
       <w:pPr>
-        <w:pStyle w:val="Heading2"/>
-      </w:pPr>
-      <w:bookmarkStart w:id="35" w:name="key-parameters-for-demand-scenarios"/>
-      <w:bookmarkEnd w:id="35"/>
-      <w:r>
-        <w:t xml:space="preserve">4.1 Key parameters for Demand scenarios</w:t>
-      </w:r>
-    </w:p>
-    <w:p>
-      <w:pPr>
         <w:pStyle w:val="FirstParagraph"/>
       </w:pPr>
       <w:r>
-        <w:t xml:space="preserve">(Note: Need to be clear which version of certain parameters dominate in subsequent application, e.g. from</w:t>
+        <w:t xml:space="preserve">The following are the default parameter values. (Note: Need to be clear which version of certain parameters dominate in subsequent application, e.g. from</w:t>
       </w:r>
       <w:r>
         <w:t xml:space="preserve"> </w:t>
@@ -12432,8 +12577,8 @@
       <w:pPr>
         <w:pStyle w:val="Heading3"/>
       </w:pPr>
-      <w:bookmarkStart w:id="36" w:name="select-a-single-scenario-to-examine"/>
-      <w:bookmarkEnd w:id="36"/>
+      <w:bookmarkStart w:id="37" w:name="select-a-single-scenario-to-examine"/>
+      <w:bookmarkEnd w:id="37"/>
       <w:r>
         <w:t xml:space="preserve">Select a Single Scenario to Examine</w:t>
       </w:r>
@@ -12443,25 +12588,7 @@
         <w:pStyle w:val="FirstParagraph"/>
       </w:pPr>
       <w:r>
-        <w:t xml:space="preserve">For example consider Scenario 4, the</w:t>
-      </w:r>
-      <w:r>
-        <w:t xml:space="preserve"> </w:t>
-      </w:r>
-      <w:r>
-        <w:t xml:space="preserve">“</w:t>
-      </w:r>
-      <w:r>
-        <w:t xml:space="preserve">Strong responses</w:t>
-      </w:r>
-      <w:r>
-        <w:t xml:space="preserve">”</w:t>
-      </w:r>
-      <w:r>
-        <w:t xml:space="preserve"> </w:t>
-      </w:r>
-      <w:r>
-        <w:t xml:space="preserve">scenario, in year 2050.</w:t>
+        <w:t xml:space="preserve">Energy Intensity change is dependent on the Technology Scenario, and year of interest.</w:t>
       </w:r>
     </w:p>
     <w:p>
@@ -12469,11 +12596,31 @@
         <w:pStyle w:val="BodyText"/>
       </w:pPr>
       <w:r>
-        <w:t xml:space="preserve">Energy Intensity change is dependent on the Technology Scenario.</w:t>
-      </w:r>
-      <w:r>
-        <w:t xml:space="preserve"> </w:t>
-      </w:r>
+        <w:t xml:space="preserve">For example consider Scenario 4, the</w:t>
+      </w:r>
+      <w:r>
+        <w:t xml:space="preserve"> </w:t>
+      </w:r>
+      <w:r>
+        <w:t xml:space="preserve">“</w:t>
+      </w:r>
+      <w:r>
+        <w:t xml:space="preserve">Strong responses</w:t>
+      </w:r>
+      <w:r>
+        <w:t xml:space="preserve">”</w:t>
+      </w:r>
+      <w:r>
+        <w:t xml:space="preserve"> </w:t>
+      </w:r>
+      <w:r>
+        <w:t xml:space="preserve">scenario, in year 2050.</w:t>
+      </w:r>
+    </w:p>
+    <w:p>
+      <w:pPr>
+        <w:pStyle w:val="BodyText"/>
+      </w:pPr>
       <w:r>
         <w:t xml:space="preserve">Update demand response parameters with energy intensity reduction (by vehicle class and year) for this Technology Scenario,</w:t>
       </w:r>
@@ -13422,8 +13569,8 @@
       <w:pPr>
         <w:pStyle w:val="Heading2"/>
       </w:pPr>
-      <w:bookmarkStart w:id="37" w:name="establish-base-travel-costs-for-each-cost-component"/>
-      <w:bookmarkEnd w:id="37"/>
+      <w:bookmarkStart w:id="38" w:name="establish-base-travel-costs-for-each-cost-component"/>
+      <w:bookmarkEnd w:id="38"/>
       <w:r>
         <w:t xml:space="preserve">4.2 Establish Base Travel Costs for Each Cost Component</w:t>
       </w:r>
@@ -13432,8 +13579,8 @@
       <w:pPr>
         <w:pStyle w:val="Heading3"/>
       </w:pPr>
-      <w:bookmarkStart w:id="38" w:name="simple-base-travel-time-cost-calculation"/>
-      <w:bookmarkEnd w:id="38"/>
+      <w:bookmarkStart w:id="39" w:name="simple-base-travel-time-cost-calculation"/>
+      <w:bookmarkEnd w:id="39"/>
       <w:r>
         <w:t xml:space="preserve">Simple Base Travel Time Cost Calculation</w:t>
       </w:r>
@@ -14143,8 +14290,8 @@
       <w:pPr>
         <w:pStyle w:val="Heading3"/>
       </w:pPr>
-      <w:bookmarkStart w:id="39" w:name="base-vehicle-travel-cost-components"/>
-      <w:bookmarkEnd w:id="39"/>
+      <w:bookmarkStart w:id="40" w:name="base-vehicle-travel-cost-components"/>
+      <w:bookmarkEnd w:id="40"/>
       <w:r>
         <w:t xml:space="preserve">Base Vehicle Travel Cost Components</w:t>
       </w:r>
@@ -15549,8 +15696,8 @@
       <w:pPr>
         <w:pStyle w:val="Heading2"/>
       </w:pPr>
-      <w:bookmarkStart w:id="40" w:name="fractional-increase-in-vkt-for-demand-scenarios"/>
-      <w:bookmarkEnd w:id="40"/>
+      <w:bookmarkStart w:id="41" w:name="fractional-increase-in-vkt-for-demand-scenarios"/>
+      <w:bookmarkEnd w:id="41"/>
       <w:r>
         <w:t xml:space="preserve">4.3 Fractional Increase in VKT for Demand Scenarios</w:t>
       </w:r>
@@ -15609,8 +15756,8 @@
       <w:pPr>
         <w:pStyle w:val="Heading3"/>
       </w:pPr>
-      <w:bookmarkStart w:id="41" w:name="demand-scenario-cost-reduction-parameters-and-demand-response-parameters-drive-demand-scenarios"/>
-      <w:bookmarkEnd w:id="41"/>
+      <w:bookmarkStart w:id="42" w:name="demand-scenario-cost-reduction-parameters-and-demand-response-parameters-drive-demand-scenarios"/>
+      <w:bookmarkEnd w:id="42"/>
       <w:r>
         <w:t xml:space="preserve">Demand Scenario Cost Reduction Parameters and Demand Response Parameters Drive Demand Scenarios</w:t>
       </w:r>
@@ -15922,8 +16069,8 @@
       <w:pPr>
         <w:pStyle w:val="Heading3"/>
       </w:pPr>
-      <w:bookmarkStart w:id="42" w:name="vehicle-travel-cost-shares-by-component---base"/>
-      <w:bookmarkEnd w:id="42"/>
+      <w:bookmarkStart w:id="43" w:name="vehicle-travel-cost-shares-by-component---base"/>
+      <w:bookmarkEnd w:id="43"/>
       <w:r>
         <w:t xml:space="preserve">Vehicle Travel Cost Shares by Component - Base</w:t>
       </w:r>
@@ -16436,8 +16583,8 @@
       <w:pPr>
         <w:pStyle w:val="Heading3"/>
       </w:pPr>
-      <w:bookmarkStart w:id="43" w:name="cost-shares-by-component---cav-scenario"/>
-      <w:bookmarkEnd w:id="43"/>
+      <w:bookmarkStart w:id="44" w:name="cost-shares-by-component---cav-scenario"/>
+      <w:bookmarkEnd w:id="44"/>
       <w:r>
         <w:t xml:space="preserve">Cost Shares by Component - CAV Scenario</w:t>
       </w:r>
@@ -16891,8 +17038,8 @@
       <w:pPr>
         <w:pStyle w:val="Heading2"/>
       </w:pPr>
-      <w:bookmarkStart w:id="44" w:name="calculate-adjusted-travel-cost-components-for-scenario-conditions"/>
-      <w:bookmarkEnd w:id="44"/>
+      <w:bookmarkStart w:id="45" w:name="calculate-adjusted-travel-cost-components-for-scenario-conditions"/>
+      <w:bookmarkEnd w:id="45"/>
       <w:r>
         <w:t xml:space="preserve">4.4 Calculate Adjusted Travel Cost Components for Scenario Conditions</w:t>
       </w:r>
@@ -19060,8 +19207,8 @@
       <w:pPr>
         <w:pStyle w:val="Heading2"/>
       </w:pPr>
-      <w:bookmarkStart w:id="45" w:name="fractional-vmt-changes-in-cav-scenario"/>
-      <w:bookmarkEnd w:id="45"/>
+      <w:bookmarkStart w:id="46" w:name="fractional-vmt-changes-in-cav-scenario"/>
+      <w:bookmarkEnd w:id="46"/>
       <w:r>
         <w:t xml:space="preserve">4.5 Fractional VMT Changes in CAV Scenario</w:t>
       </w:r>
@@ -19319,8 +19466,8 @@
       <w:pPr>
         <w:pStyle w:val="Heading3"/>
       </w:pPr>
-      <w:bookmarkStart w:id="46" w:name="effects-on-vmt-demand-from-elderly-drivers-and-car-sharing-ride-pooling"/>
-      <w:bookmarkEnd w:id="46"/>
+      <w:bookmarkStart w:id="47" w:name="effects-on-vmt-demand-from-elderly-drivers-and-car-sharing-ride-pooling"/>
+      <w:bookmarkEnd w:id="47"/>
       <w:r>
         <w:t xml:space="preserve">Effects on VMT Demand from Elderly Drivers, and Car Sharing (Ride Pooling)</w:t>
       </w:r>
@@ -19360,8 +19507,8 @@
       <w:pPr>
         <w:pStyle w:val="Heading1"/>
       </w:pPr>
-      <w:bookmarkStart w:id="47" w:name="policy-and-scenario-calculations"/>
-      <w:bookmarkEnd w:id="47"/>
+      <w:bookmarkStart w:id="48" w:name="policy-and-scenario-calculations"/>
+      <w:bookmarkEnd w:id="48"/>
       <w:r>
         <w:t xml:space="preserve">5. Policy and Scenario Calculations</w:t>
       </w:r>
@@ -19502,8 +19649,8 @@
       <w:pPr>
         <w:pStyle w:val="Heading2"/>
       </w:pPr>
-      <w:bookmarkStart w:id="48" w:name="final-scenario-results-table-for-2050"/>
-      <w:bookmarkEnd w:id="48"/>
+      <w:bookmarkStart w:id="49" w:name="final-scenario-results-table-for-2050"/>
+      <w:bookmarkEnd w:id="49"/>
       <w:r>
         <w:t xml:space="preserve">Final Scenario Results Table for 2050</w:t>
       </w:r>
@@ -20757,8 +20904,8 @@
       <w:pPr>
         <w:pStyle w:val="Heading2"/>
       </w:pPr>
-      <w:bookmarkStart w:id="49" w:name="bar-chart-representation-of-results"/>
-      <w:bookmarkEnd w:id="49"/>
+      <w:bookmarkStart w:id="50" w:name="bar-chart-representation-of-results"/>
+      <w:bookmarkEnd w:id="50"/>
       <w:r>
         <w:t xml:space="preserve">5.2 Bar Chart Representation of Results</w:t>
       </w:r>
@@ -20775,8 +20922,8 @@
       <w:pPr>
         <w:pStyle w:val="Heading2"/>
       </w:pPr>
-      <w:bookmarkStart w:id="50" w:name="travel-time-budget"/>
-      <w:bookmarkEnd w:id="50"/>
+      <w:bookmarkStart w:id="51" w:name="travel-time-budget"/>
+      <w:bookmarkEnd w:id="51"/>
       <w:r>
         <w:t xml:space="preserve">Travel Time Budget</w:t>
       </w:r>
@@ -20887,8 +21034,8 @@
       <w:pPr>
         <w:pStyle w:val="Heading2"/>
       </w:pPr>
-      <w:bookmarkStart w:id="51" w:name="physical-constants"/>
-      <w:bookmarkEnd w:id="51"/>
+      <w:bookmarkStart w:id="52" w:name="physical-constants"/>
+      <w:bookmarkEnd w:id="52"/>
       <w:r>
         <w:t xml:space="preserve">Physical Constants</w:t>
       </w:r>
@@ -20897,8 +21044,8 @@
       <w:pPr>
         <w:pStyle w:val="Heading2"/>
       </w:pPr>
-      <w:bookmarkStart w:id="52" w:name="vehicle-scenario-parameters"/>
-      <w:bookmarkEnd w:id="52"/>
+      <w:bookmarkStart w:id="53" w:name="vehicle-scenario-parameters"/>
+      <w:bookmarkEnd w:id="53"/>
       <w:r>
         <w:t xml:space="preserve">Vehicle Scenario Parameters</w:t>
       </w:r>
@@ -20929,8 +21076,8 @@
       <w:pPr>
         <w:pStyle w:val="Heading1"/>
       </w:pPr>
-      <w:bookmarkStart w:id="53" w:name="simple-functions-for-mpg-as-a-function-of-highway-speed"/>
-      <w:bookmarkEnd w:id="53"/>
+      <w:bookmarkStart w:id="54" w:name="simple-functions-for-mpg-as-a-function-of-highway-speed"/>
+      <w:bookmarkEnd w:id="54"/>
       <w:r>
         <w:t xml:space="preserve">6. Simple functions for MPG as a function of highway speed</w:t>
       </w:r>
@@ -20939,8 +21086,8 @@
       <w:pPr>
         <w:pStyle w:val="Heading2"/>
       </w:pPr>
-      <w:bookmarkStart w:id="54" w:name="fuel-consumption-vs.speed---thomas-et-al.-approach"/>
-      <w:bookmarkEnd w:id="54"/>
+      <w:bookmarkStart w:id="55" w:name="fuel-consumption-vs.speed---thomas-et-al.-approach"/>
+      <w:bookmarkEnd w:id="55"/>
       <w:r>
         <w:t xml:space="preserve">6.1 Fuel Consumption vs. Speed - Thomas et al. Approach</w:t>
       </w:r>
@@ -20959,7 +21106,7 @@
       <w:r>
         <w:t xml:space="preserve"> </w:t>
       </w:r>
-      <w:hyperlink r:id="rId55">
+      <w:hyperlink r:id="rId56">
         <w:r>
           <w:rPr>
             <w:rStyle w:val="Hyperlink"/>
@@ -20993,7 +21140,7 @@
       <w:r>
         <w:t xml:space="preserve"> </w:t>
       </w:r>
-      <w:hyperlink r:id="rId56">
+      <w:hyperlink r:id="rId57">
         <w:r>
           <w:rPr>
             <w:rStyle w:val="Hyperlink"/>
@@ -22151,8 +22298,8 @@
       <w:pPr>
         <w:pStyle w:val="Heading2"/>
       </w:pPr>
-      <w:bookmarkStart w:id="57" w:name="fuel-consumption-vs-speed---berry-approach"/>
-      <w:bookmarkEnd w:id="57"/>
+      <w:bookmarkStart w:id="58" w:name="fuel-consumption-vs-speed---berry-approach"/>
+      <w:bookmarkEnd w:id="58"/>
       <w:r>
         <w:t xml:space="preserve">6.2 Fuel Consumption vs Speed - Berry Approach</w:t>
       </w:r>
@@ -22177,7 +22324,7 @@
                     </pic:cNvPicPr>
                   </pic:nvPicPr>
                   <pic:blipFill>
-                    <a:blip r:embed="rId58"/>
+                    <a:blip r:embed="rId59"/>
                     <a:stretch>
                       <a:fillRect/>
                     </a:stretch>
@@ -22208,8 +22355,8 @@
       <w:pPr>
         <w:pStyle w:val="Heading2"/>
       </w:pPr>
-      <w:bookmarkStart w:id="59" w:name="compute-the-optimum-highway-speed-for-a-range-of-time-costs-and-fuel-costs"/>
-      <w:bookmarkEnd w:id="59"/>
+      <w:bookmarkStart w:id="60" w:name="compute-the-optimum-highway-speed-for-a-range-of-time-costs-and-fuel-costs"/>
+      <w:bookmarkEnd w:id="60"/>
       <w:r>
         <w:t xml:space="preserve">Compute the Optimum Highway Speed for a Range of Time Costs and Fuel Costs</w:t>
       </w:r>
@@ -22218,8 +22365,8 @@
       <w:pPr>
         <w:pStyle w:val="Heading1"/>
       </w:pPr>
-      <w:bookmarkStart w:id="60" w:name="safety-costs-associated-with-speed"/>
-      <w:bookmarkEnd w:id="60"/>
+      <w:bookmarkStart w:id="61" w:name="safety-costs-associated-with-speed"/>
+      <w:bookmarkEnd w:id="61"/>
       <w:r>
         <w:t xml:space="preserve">7. Safety Costs Associated with Speed</w:t>
       </w:r>
@@ -22232,7 +22379,7 @@
           <w:ilvl w:val="0"/>
         </w:numPr>
       </w:pPr>
-      <w:hyperlink r:id="rId61">
+      <w:hyperlink r:id="rId62">
         <w:r>
           <w:rPr>
             <w:rStyle w:val="Hyperlink"/>
@@ -22309,7 +22456,7 @@
       <w:r>
         <w:t xml:space="preserve"> </w:t>
       </w:r>
-      <w:hyperlink r:id="rId62">
+      <w:hyperlink r:id="rId63">
         <w:r>
           <w:rPr>
             <w:rStyle w:val="Hyperlink"/>
@@ -22326,7 +22473,7 @@
           <w:ilvl w:val="1"/>
         </w:numPr>
       </w:pPr>
-      <w:hyperlink r:id="rId63">
+      <w:hyperlink r:id="rId64">
         <w:r>
           <w:rPr>
             <w:rStyle w:val="Hyperlink"/>
@@ -22624,8 +22771,8 @@
       <w:pPr>
         <w:pStyle w:val="Heading3"/>
       </w:pPr>
-      <w:bookmarkStart w:id="64" w:name="severity-of-crash-injuries"/>
-      <w:bookmarkEnd w:id="64"/>
+      <w:bookmarkStart w:id="65" w:name="severity-of-crash-injuries"/>
+      <w:bookmarkEnd w:id="65"/>
       <w:r>
         <w:rPr>
           <w:b/>
@@ -23032,7 +23179,7 @@
       <w:r>
         <w:t xml:space="preserve">Transfer Series Number 181) (</w:t>
       </w:r>
-      <w:hyperlink r:id="rId65">
+      <w:hyperlink r:id="rId66">
         <w:r>
           <w:rPr>
             <w:rStyle w:val="Hyperlink"/>
@@ -23243,8 +23390,8 @@
       <w:pPr>
         <w:pStyle w:val="Heading2"/>
       </w:pPr>
-      <w:bookmarkStart w:id="66" w:name="speed-and-accident-risk"/>
-      <w:bookmarkEnd w:id="66"/>
+      <w:bookmarkStart w:id="67" w:name="speed-and-accident-risk"/>
+      <w:bookmarkEnd w:id="67"/>
       <w:r>
         <w:t xml:space="preserve">7.2 Speed and Accident Risk</w:t>
       </w:r>
@@ -23262,7 +23409,7 @@
       <w:r>
         <w:t xml:space="preserve"> </w:t>
       </w:r>
-      <w:hyperlink r:id="rId67">
+      <w:hyperlink r:id="rId68">
         <w:r>
           <w:rPr>
             <w:rStyle w:val="Hyperlink"/>
@@ -23281,7 +23428,7 @@
           <w:ilvl w:val="0"/>
         </w:numPr>
       </w:pPr>
-      <w:hyperlink r:id="rId68">
+      <w:hyperlink r:id="rId69">
         <w:r>
           <w:rPr>
             <w:rStyle w:val="Hyperlink"/>
@@ -23343,7 +23490,7 @@
       <w:r>
         <w:t xml:space="preserve">Based on the principles of kinetic energy and validated by empirical data, Nilsson [</w:t>
       </w:r>
-      <w:hyperlink r:id="rId69">
+      <w:hyperlink r:id="rId70">
         <w:r>
           <w:rPr>
             <w:rStyle w:val="Hyperlink"/>
@@ -23354,7 +23501,7 @@
       <w:r>
         <w:t xml:space="preserve">][</w:t>
       </w:r>
-      <w:hyperlink r:id="rId70">
+      <w:hyperlink r:id="rId71">
         <w:r>
           <w:rPr>
             <w:rStyle w:val="Hyperlink"/>
@@ -23468,8 +23615,8 @@
       <w:pPr>
         <w:pStyle w:val="Heading1"/>
       </w:pPr>
-      <w:bookmarkStart w:id="71" w:name="references"/>
-      <w:bookmarkEnd w:id="71"/>
+      <w:bookmarkStart w:id="72" w:name="references"/>
+      <w:bookmarkEnd w:id="72"/>
       <w:r>
         <w:t xml:space="preserve">References</w:t>
       </w:r>
@@ -23500,7 +23647,7 @@
       <w:r>
         <w:t xml:space="preserve"> </w:t>
       </w:r>
-      <w:hyperlink r:id="rId72">
+      <w:hyperlink r:id="rId73">
         <w:r>
           <w:rPr>
             <w:rStyle w:val="Hyperlink"/>
@@ -23523,7 +23670,7 @@
       <w:r>
         <w:t xml:space="preserve"> </w:t>
       </w:r>
-      <w:hyperlink r:id="rId73">
+      <w:hyperlink r:id="rId74">
         <w:r>
           <w:rPr>
             <w:rStyle w:val="Hyperlink"/>
@@ -23546,7 +23693,7 @@
       <w:r>
         <w:t xml:space="preserve"> </w:t>
       </w:r>
-      <w:hyperlink r:id="rId67">
+      <w:hyperlink r:id="rId68">
         <w:r>
           <w:rPr>
             <w:rStyle w:val="Hyperlink"/>
@@ -23602,7 +23749,7 @@
       <w:r>
         <w:t xml:space="preserve">(</w:t>
       </w:r>
-      <w:hyperlink r:id="rId74">
+      <w:hyperlink r:id="rId75">
         <w:r>
           <w:rPr>
             <w:rStyle w:val="Hyperlink"/>
@@ -23646,7 +23793,7 @@
       <w:r>
         <w:t xml:space="preserve"> </w:t>
       </w:r>
-      <w:hyperlink r:id="rId75">
+      <w:hyperlink r:id="rId76">
         <w:r>
           <w:rPr>
             <w:rStyle w:val="Hyperlink"/>
@@ -23699,7 +23846,7 @@
       <w:r>
         <w:t xml:space="preserve"> </w:t>
       </w:r>
-      <w:hyperlink r:id="rId76">
+      <w:hyperlink r:id="rId77">
         <w:r>
           <w:rPr>
             <w:rStyle w:val="Hyperlink"/>
@@ -23722,7 +23869,7 @@
       <w:r>
         <w:t xml:space="preserve"> </w:t>
       </w:r>
-      <w:hyperlink r:id="rId55">
+      <w:hyperlink r:id="rId56">
         <w:r>
           <w:rPr>
             <w:rStyle w:val="Hyperlink"/>
@@ -23745,7 +23892,7 @@
       <w:r>
         <w:t xml:space="preserve"> </w:t>
       </w:r>
-      <w:hyperlink r:id="rId77">
+      <w:hyperlink r:id="rId78">
         <w:r>
           <w:rPr>
             <w:rStyle w:val="Hyperlink"/>
@@ -23886,7 +24033,86 @@
         <w:t xml:space="preserve"> </w:t>
       </w:r>
       <w:r>
-        <w:t xml:space="preserve">Wadud, MacKenzie and Leiby 2016.</w:t>
+        <w:t xml:space="preserve">We start from the values developed in Wadud, MacKenzie and Leiby 2016.</w:t>
+      </w:r>
+    </w:p>
+  </w:footnote>
+  <w:footnote w:id="34">
+    <w:p>
+      <w:pPr>
+        <w:pStyle w:val="FootnoteText"/>
+      </w:pPr>
+      <w:r>
+        <w:rPr>
+          <w:rStyle w:val="FootnoteReference"/>
+        </w:rPr>
+        <w:footnoteRef/>
+      </w:r>
+      <w:r>
+        <w:t xml:space="preserve"> </w:t>
+      </w:r>
+      <w:r>
+        <w:t xml:space="preserve">Here mode</w:t>
+      </w:r>
+      <w:r>
+        <w:t xml:space="preserve"> </w:t>
+      </w:r>
+      <w:r>
+        <w:rPr>
+          <w:i/>
+        </w:rPr>
+        <w:t xml:space="preserve">m</w:t>
+      </w:r>
+      <w:r>
+        <w:t xml:space="preserve"> </w:t>
+      </w:r>
+      <w:r>
+        <w:t xml:space="preserve">and fuel</w:t>
+      </w:r>
+      <w:r>
+        <w:t xml:space="preserve"> </w:t>
+      </w:r>
+      <w:r>
+        <w:rPr>
+          <w:i/>
+        </w:rPr>
+        <w:t xml:space="preserve">f</w:t>
+      </w:r>
+      <w:r>
+        <w:t xml:space="preserve"> </w:t>
+      </w:r>
+      <w:r>
+        <w:t xml:space="preserve">are initially suppressed and fixed. I.e.</w:t>
+      </w:r>
+      <w:r>
+        <w:t xml:space="preserve"> </w:t>
+      </w:r>
+      <w:r>
+        <w:rPr>
+          <w:i/>
+        </w:rPr>
+        <w:t xml:space="preserve">m</w:t>
+      </w:r>
+      <w:r>
+        <w:t xml:space="preserve"> </w:t>
+      </w:r>
+      <w:r>
+        <w:t xml:space="preserve">= road_vehicle and</w:t>
+      </w:r>
+      <w:r>
+        <w:t xml:space="preserve"> </w:t>
+      </w:r>
+      <w:r>
+        <w:rPr>
+          <w:i/>
+        </w:rPr>
+        <w:t xml:space="preserve">f</w:t>
+      </w:r>
+      <w:r>
+        <w:t xml:space="preserve"> </w:t>
+      </w:r>
+      <w:r>
+        <w:t xml:space="preserve">= petro</w:t>
       </w:r>
     </w:p>
   </w:footnote>
@@ -24370,7 +24596,7 @@
     </w:lvl>
   </w:abstractNum>
   <w:abstractNum w:abstractNumId="990">
-    <w:nsid w:val="41907ef1"/>
+    <w:nsid w:val="713e3a91"/>
     <w:multiLevelType w:val="multilevel"/>
     <w:lvl w:ilvl="0">
       <w:numFmt w:val="bullet"/>
@@ -24451,7 +24677,7 @@
     </w:lvl>
   </w:abstractNum>
   <w:abstractNum w:abstractNumId="991">
-    <w:nsid w:val="dadf0ebe"/>
+    <w:nsid w:val="6f2dcd9a"/>
     <w:multiLevelType w:val="multilevel"/>
     <w:lvl w:ilvl="0">
       <w:numFmt w:val="bullet"/>
@@ -24532,7 +24758,7 @@
     </w:lvl>
   </w:abstractNum>
   <w:abstractNum w:abstractNumId="99411">
-    <w:nsid w:val="7f4e4119"/>
+    <w:nsid w:val="de884758"/>
     <w:multiLevelType w:val="multilevel"/>
     <w:lvl w:ilvl="0">
       <w:start w:val="1"/>
@@ -24620,7 +24846,7 @@
     </w:lvl>
   </w:abstractNum>
   <w:abstractNum w:abstractNumId="994138">
-    <w:nsid w:val="e91ef93d"/>
+    <w:nsid w:val="4bb226c9"/>
     <w:multiLevelType w:val="multilevel"/>
     <w:lvl w:ilvl="0">
       <w:start w:val="38"/>

</xml_diff>

<commit_message>
Expand CAVESIM presentation of summary and status. Minor CAVdecom edits and start finalizing section 4.2 demand impacts
</commit_message>
<xml_diff>
--- a/CAVdecom.docx
+++ b/CAVdecom.docx
@@ -75,7 +75,7 @@
         <w:t xml:space="preserve"> </w:t>
       </w:r>
       <w:r>
-        <w:t xml:space="preserve">13,</w:t>
+        <w:t xml:space="preserve">22,</w:t>
       </w:r>
       <w:r>
         <w:t xml:space="preserve"> </w:t>
@@ -4106,7 +4106,7 @@
         <w:t xml:space="preserve">k</w:t>
       </w:r>
       <w:r>
-        <w:t xml:space="preserve">, for sensitivity cases</w:t>
+        <w:t xml:space="preserve">, for effect sensitivity cases</w:t>
       </w:r>
       <w:r>
         <w:t xml:space="preserve"> </w:t>
@@ -4261,7 +4261,7 @@
         <w:t xml:space="preserve">v</w:t>
       </w:r>
       <w:r>
-        <w:t xml:space="preserve">, and scenario</w:t>
+        <w:t xml:space="preserve">, and effect sensitivity</w:t>
       </w:r>
       <w:r>
         <w:t xml:space="preserve"> </w:t>
@@ -4273,7 +4273,7 @@
         <w:t xml:space="preserve">s</w:t>
       </w:r>
       <w:r>
-        <w:t xml:space="preserve">???.</w:t>
+        <w:t xml:space="preserve">.</w:t>
       </w:r>
     </w:p>
     <w:p>
@@ -4359,7 +4359,7 @@
         <w:t xml:space="preserve">v</w:t>
       </w:r>
       <w:r>
-        <w:t xml:space="preserve">, and sensitivity case???scenario</w:t>
+        <w:t xml:space="preserve">, and effect sensitivity case</w:t>
       </w:r>
       <w:r>
         <w:t xml:space="preserve"> </w:t>
@@ -12111,7 +12111,7 @@
         <w:pStyle w:val="TableCaption"/>
       </w:pPr>
       <w:r>
-        <w:t xml:space="preserve">Key Parameters for LDV Demand Response (for all Demand Scenarios</w:t>
+        <w:t xml:space="preserve">Key Parameters for LDV Demand Response (for all Demand Scenarios)</w:t>
       </w:r>
     </w:p>
     <w:tbl>
@@ -12119,7 +12119,7 @@
         <w:tblStyle w:val="TableNormal"/>
         <w:tblW w:type="pct" w:w="0.0"/>
         <w:tblLook w:firstRow="1"/>
-        <w:tblCaption w:val="Key Parameters for LDV Demand Response (for all Demand Scenarios"/>
+        <w:tblCaption w:val="Key Parameters for LDV Demand Response (for all Demand Scenarios)"/>
       </w:tblPr>
       <w:tblGrid/>
       <w:tr>
@@ -12588,7 +12588,25 @@
         <w:pStyle w:val="FirstParagraph"/>
       </w:pPr>
       <w:r>
-        <w:t xml:space="preserve">Energy Intensity change is dependent on the Technology Scenario, and year of interest.</w:t>
+        <w:t xml:space="preserve">Energy Intensity change is dependent on the Technology Scenario, and year of interest. For example consider Scenario 4, the</w:t>
+      </w:r>
+      <w:r>
+        <w:t xml:space="preserve"> </w:t>
+      </w:r>
+      <w:r>
+        <w:t xml:space="preserve">“</w:t>
+      </w:r>
+      <w:r>
+        <w:t xml:space="preserve">Strong responses</w:t>
+      </w:r>
+      <w:r>
+        <w:t xml:space="preserve">”</w:t>
+      </w:r>
+      <w:r>
+        <w:t xml:space="preserve"> </w:t>
+      </w:r>
+      <w:r>
+        <w:t xml:space="preserve">scenario, in year 2050.</w:t>
       </w:r>
     </w:p>
     <w:p>
@@ -12596,33 +12614,7 @@
         <w:pStyle w:val="BodyText"/>
       </w:pPr>
       <w:r>
-        <w:t xml:space="preserve">For example consider Scenario 4, the</w:t>
-      </w:r>
-      <w:r>
-        <w:t xml:space="preserve"> </w:t>
-      </w:r>
-      <w:r>
-        <w:t xml:space="preserve">“</w:t>
-      </w:r>
-      <w:r>
-        <w:t xml:space="preserve">Strong responses</w:t>
-      </w:r>
-      <w:r>
-        <w:t xml:space="preserve">”</w:t>
-      </w:r>
-      <w:r>
-        <w:t xml:space="preserve"> </w:t>
-      </w:r>
-      <w:r>
-        <w:t xml:space="preserve">scenario, in year 2050.</w:t>
-      </w:r>
-    </w:p>
-    <w:p>
-      <w:pPr>
-        <w:pStyle w:val="BodyText"/>
-      </w:pPr>
-      <w:r>
-        <w:t xml:space="preserve">Update demand response parameters with energy intensity reduction (by vehicle class and year) for this Technology Scenario,</w:t>
+        <w:t xml:space="preserve">Demand response is a function of full (generalized) travel cost, and energy intensity affects the energy component of travel cost. So the full scenario requires updating Demand Response parameters with energy intensity reduction (by vehicle class and year) for this Technology Scenario and year</w:t>
       </w:r>
     </w:p>
     <w:p>
@@ -24082,7 +24074,7 @@
         <w:t xml:space="preserve"> </w:t>
       </w:r>
       <w:r>
-        <w:t xml:space="preserve">are initially suppressed and fixed. I.e.</w:t>
+        <w:t xml:space="preserve">are initially fixed and suppressed, i.e.</w:t>
       </w:r>
       <w:r>
         <w:t xml:space="preserve"> </w:t>
@@ -24112,7 +24104,7 @@
         <w:t xml:space="preserve"> </w:t>
       </w:r>
       <w:r>
-        <w:t xml:space="preserve">= petro</w:t>
+        <w:t xml:space="preserve">= petro.</w:t>
       </w:r>
     </w:p>
   </w:footnote>
@@ -24596,7 +24588,7 @@
     </w:lvl>
   </w:abstractNum>
   <w:abstractNum w:abstractNumId="990">
-    <w:nsid w:val="713e3a91"/>
+    <w:nsid w:val="ce2492e6"/>
     <w:multiLevelType w:val="multilevel"/>
     <w:lvl w:ilvl="0">
       <w:numFmt w:val="bullet"/>
@@ -24677,7 +24669,7 @@
     </w:lvl>
   </w:abstractNum>
   <w:abstractNum w:abstractNumId="991">
-    <w:nsid w:val="6f2dcd9a"/>
+    <w:nsid w:val="9d444356"/>
     <w:multiLevelType w:val="multilevel"/>
     <w:lvl w:ilvl="0">
       <w:numFmt w:val="bullet"/>
@@ -24758,7 +24750,7 @@
     </w:lvl>
   </w:abstractNum>
   <w:abstractNum w:abstractNumId="99411">
-    <w:nsid w:val="de884758"/>
+    <w:nsid w:val="1ca02b16"/>
     <w:multiLevelType w:val="multilevel"/>
     <w:lvl w:ilvl="0">
       <w:start w:val="1"/>
@@ -24846,7 +24838,7 @@
     </w:lvl>
   </w:abstractNum>
   <w:abstractNum w:abstractNumId="994138">
-    <w:nsid w:val="4bb226c9"/>
+    <w:nsid w:val="98617fe4"/>
     <w:multiLevelType w:val="multilevel"/>
     <w:lvl w:ilvl="0">
       <w:start w:val="38"/>

</xml_diff>

<commit_message>
Delete table "DemandResponseKeyParameters" as unused and duplicative of "DemRespParams"
</commit_message>
<xml_diff>
--- a/CAVdecom.docx
+++ b/CAVdecom.docx
@@ -75,7 +75,7 @@
         <w:t xml:space="preserve"> </w:t>
       </w:r>
       <w:r>
-        <w:t xml:space="preserve">22,</w:t>
+        <w:t xml:space="preserve">29,</w:t>
       </w:r>
       <w:r>
         <w:t xml:space="preserve"> </w:t>
@@ -627,6 +627,32 @@
         <w:t xml:space="preserve">constraints.</w:t>
       </w:r>
     </w:p>
+    <w:sdt>
+      <w:sdtPr>
+        <w:docPartObj>
+          <w:docPartGallery w:val="Table of Contents"/>
+          <w:docPartUnique/>
+        </w:docPartObj>
+      </w:sdtPr>
+      <w:sdtContent>
+        <w:p>
+          <w:pPr>
+            <w:pStyle w:val="TOCHeading"/>
+          </w:pPr>
+          <w:r>
+            <w:t xml:space="preserve">Table of Contents</w:t>
+          </w:r>
+        </w:p>
+        <w:p>
+          <w:r>
+            <w:fldChar w:fldCharType="begin" w:dirty="true"/>
+            <w:instrText xml:space="preserve">TOC \o "1-3" \h \z \u</w:instrText>
+            <w:fldChar w:fldCharType="separate"/>
+            <w:fldChar w:fldCharType="end"/>
+          </w:r>
+        </w:p>
+      </w:sdtContent>
+    </w:sdt>
     <w:p>
       <w:pPr>
         <w:pStyle w:val="Heading1"/>
@@ -11370,6 +11396,97 @@
       <w:pPr>
         <w:pStyle w:val="BodyText"/>
       </w:pPr>
+      <m:oMath>
+        <m:sSub>
+          <m:e>
+            <m:r>
+              <m:t>s</m:t>
+            </m:r>
+          </m:e>
+          <m:sub>
+            <m:r>
+              <m:t>j</m:t>
+            </m:r>
+            <m:r>
+              <m:t>t</m:t>
+            </m:r>
+            <m:r>
+              <m:t>v</m:t>
+            </m:r>
+            <m:r>
+              <m:t>k</m:t>
+            </m:r>
+          </m:sub>
+        </m:sSub>
+      </m:oMath>
+      <w:r>
+        <w:t xml:space="preserve"> </w:t>
+      </w:r>
+      <w:r>
+        <w:t xml:space="preserve">is the sensitivity case value for mechanism</w:t>
+      </w:r>
+      <w:r>
+        <w:t xml:space="preserve"> </w:t>
+      </w:r>
+      <w:r>
+        <w:rPr>
+          <w:i/>
+        </w:rPr>
+        <w:t xml:space="preserve">k</w:t>
+      </w:r>
+      <w:r>
+        <w:t xml:space="preserve"> </w:t>
+      </w:r>
+      <w:r>
+        <w:t xml:space="preserve">on vehicle class</w:t>
+      </w:r>
+      <w:r>
+        <w:t xml:space="preserve"> </w:t>
+      </w:r>
+      <w:r>
+        <w:rPr>
+          <w:i/>
+        </w:rPr>
+        <w:t xml:space="preserve">v</w:t>
+      </w:r>
+      <w:r>
+        <w:t xml:space="preserve"> </w:t>
+      </w:r>
+      <w:r>
+        <w:t xml:space="preserve">in technology scenario</w:t>
+      </w:r>
+      <w:r>
+        <w:t xml:space="preserve"> </w:t>
+      </w:r>
+      <w:r>
+        <w:rPr>
+          <w:i/>
+        </w:rPr>
+        <w:t xml:space="preserve">j</w:t>
+      </w:r>
+      <w:r>
+        <w:t xml:space="preserve"> </w:t>
+      </w:r>
+      <w:r>
+        <w:t xml:space="preserve">and year</w:t>
+      </w:r>
+      <w:r>
+        <w:t xml:space="preserve"> </w:t>
+      </w:r>
+      <w:r>
+        <w:rPr>
+          <w:i/>
+        </w:rPr>
+        <w:t xml:space="preserve">t</w:t>
+      </w:r>
+      <w:r>
+        <w:t xml:space="preserve">.</w:t>
+      </w:r>
+    </w:p>
+    <w:p>
+      <w:pPr>
+        <w:pStyle w:val="BodyText"/>
+      </w:pPr>
       <w:r>
         <w:t xml:space="preserve">The Net Energy Intensity change is the difference between the combined effect of the intensity mechanism multipliers and 1.0.</w:t>
       </w:r>
@@ -12070,7 +12187,7 @@
         <w:t xml:space="preserve">“</w:t>
       </w:r>
       <w:r>
-        <w:t xml:space="preserve">DemandResponseKeyParameters</w:t>
+        <w:t xml:space="preserve">DemRespParams</w:t>
       </w:r>
       <w:r>
         <w:t xml:space="preserve">”</w:t>
@@ -12103,7 +12220,7 @@
         <w:t xml:space="preserve"> </w:t>
       </w:r>
       <w:r>
-        <w:t xml:space="preserve">cases in DemandResponseKeyParameters table are separate from the Demand Scenario cases in DemScenCostReduction table.</w:t>
+        <w:t xml:space="preserve">cases in DemdRespParams table are separate from the Demand Scenario cases in DemScenCostReduction table.</w:t>
       </w:r>
     </w:p>
     <w:p>
@@ -12139,7 +12256,7 @@
               <w:jc w:val="left"/>
             </w:pPr>
             <w:r>
-              <w:t xml:space="preserve">Name</w:t>
+              <w:t xml:space="preserve">VC</w:t>
             </w:r>
           </w:p>
         </w:tc>
@@ -12156,7 +12273,7 @@
               <w:jc w:val="left"/>
             </w:pPr>
             <w:r>
-              <w:t xml:space="preserve">Description</w:t>
+              <w:t xml:space="preserve">Parameter</w:t>
             </w:r>
           </w:p>
         </w:tc>
@@ -12173,7 +12290,7 @@
               <w:jc w:val="right"/>
             </w:pPr>
             <w:r>
-              <w:t xml:space="preserve">Low</w:t>
+              <w:t xml:space="preserve">Zero</w:t>
             </w:r>
           </w:p>
         </w:tc>
@@ -12190,7 +12307,7 @@
               <w:jc w:val="right"/>
             </w:pPr>
             <w:r>
-              <w:t xml:space="preserve">Med</w:t>
+              <w:t xml:space="preserve">Low</w:t>
             </w:r>
           </w:p>
         </w:tc>
@@ -12207,6 +12324,23 @@
               <w:jc w:val="right"/>
             </w:pPr>
             <w:r>
+              <w:t xml:space="preserve">Med</w:t>
+            </w:r>
+          </w:p>
+        </w:tc>
+        <w:tc>
+          <w:tcPr>
+            <w:tcBorders>
+              <w:bottom w:val="single"/>
+            </w:tcBorders>
+            <w:vAlign w:val="bottom"/>
+          </w:tcPr>
+          <w:p>
+            <w:pPr>
+              <w:pStyle w:val="Compact"/>
+              <w:jc w:val="right"/>
+            </w:pPr>
+            <w:r>
               <w:t xml:space="preserve">High</w:t>
             </w:r>
           </w:p>
@@ -12220,51 +12354,62 @@
               <w:jc w:val="left"/>
             </w:pPr>
             <w:r>
-              <w:t xml:space="preserve">VMTElas</w:t>
-            </w:r>
-          </w:p>
-        </w:tc>
-        <w:tc>
-          <w:p>
-            <w:pPr>
-              <w:pStyle w:val="Compact"/>
-              <w:jc w:val="left"/>
-            </w:pPr>
-            <w:r>
-              <w:t xml:space="preserve">Elasticity of travel w.r.t. generalized cost</w:t>
-            </w:r>
-          </w:p>
-        </w:tc>
-        <w:tc>
-          <w:p>
-            <w:pPr>
-              <w:pStyle w:val="Compact"/>
-              <w:jc w:val="right"/>
-            </w:pPr>
-            <w:r>
-              <w:t xml:space="preserve">-1.000</w:t>
-            </w:r>
-          </w:p>
-        </w:tc>
-        <w:tc>
-          <w:p>
-            <w:pPr>
-              <w:pStyle w:val="Compact"/>
-              <w:jc w:val="right"/>
-            </w:pPr>
-            <w:r>
-              <w:t xml:space="preserve">-1.000</w:t>
-            </w:r>
-          </w:p>
-        </w:tc>
-        <w:tc>
-          <w:p>
-            <w:pPr>
-              <w:pStyle w:val="Compact"/>
-              <w:jc w:val="right"/>
-            </w:pPr>
-            <w:r>
-              <w:t xml:space="preserve">-1.000</w:t>
+              <w:t xml:space="preserve">LDV</w:t>
+            </w:r>
+          </w:p>
+        </w:tc>
+        <w:tc>
+          <w:p>
+            <w:pPr>
+              <w:pStyle w:val="Compact"/>
+              <w:jc w:val="left"/>
+            </w:pPr>
+            <w:r>
+              <w:t xml:space="preserve">ElasVKT</w:t>
+            </w:r>
+          </w:p>
+        </w:tc>
+        <w:tc>
+          <w:p>
+            <w:pPr>
+              <w:pStyle w:val="Compact"/>
+              <w:jc w:val="right"/>
+            </w:pPr>
+            <w:r>
+              <w:t xml:space="preserve">0</w:t>
+            </w:r>
+          </w:p>
+        </w:tc>
+        <w:tc>
+          <w:p>
+            <w:pPr>
+              <w:pStyle w:val="Compact"/>
+              <w:jc w:val="right"/>
+            </w:pPr>
+            <w:r>
+              <w:t xml:space="preserve">-1.0000</w:t>
+            </w:r>
+          </w:p>
+        </w:tc>
+        <w:tc>
+          <w:p>
+            <w:pPr>
+              <w:pStyle w:val="Compact"/>
+              <w:jc w:val="right"/>
+            </w:pPr>
+            <w:r>
+              <w:t xml:space="preserve">-1.0000</w:t>
+            </w:r>
+          </w:p>
+        </w:tc>
+        <w:tc>
+          <w:p>
+            <w:pPr>
+              <w:pStyle w:val="Compact"/>
+              <w:jc w:val="right"/>
+            </w:pPr>
+            <w:r>
+              <w:t xml:space="preserve">-1.0000</w:t>
             </w:r>
           </w:p>
         </w:tc>
@@ -12277,51 +12422,62 @@
               <w:jc w:val="left"/>
             </w:pPr>
             <w:r>
-              <w:t xml:space="preserve">InsReduc</w:t>
-            </w:r>
-          </w:p>
-        </w:tc>
-        <w:tc>
-          <w:p>
-            <w:pPr>
-              <w:pStyle w:val="Compact"/>
-              <w:jc w:val="left"/>
-            </w:pPr>
-            <w:r>
-              <w:t xml:space="preserve">Reduction in insurance premiums</w:t>
-            </w:r>
-          </w:p>
-        </w:tc>
-        <w:tc>
-          <w:p>
-            <w:pPr>
-              <w:pStyle w:val="Compact"/>
-              <w:jc w:val="right"/>
-            </w:pPr>
-            <w:r>
-              <w:t xml:space="preserve">0.600</w:t>
-            </w:r>
-          </w:p>
-        </w:tc>
-        <w:tc>
-          <w:p>
-            <w:pPr>
-              <w:pStyle w:val="Compact"/>
-              <w:jc w:val="right"/>
-            </w:pPr>
-            <w:r>
-              <w:t xml:space="preserve">0.700</w:t>
-            </w:r>
-          </w:p>
-        </w:tc>
-        <w:tc>
-          <w:p>
-            <w:pPr>
-              <w:pStyle w:val="Compact"/>
-              <w:jc w:val="right"/>
-            </w:pPr>
-            <w:r>
-              <w:t xml:space="preserve">0.800</w:t>
+              <w:t xml:space="preserve">LDV</w:t>
+            </w:r>
+          </w:p>
+        </w:tc>
+        <w:tc>
+          <w:p>
+            <w:pPr>
+              <w:pStyle w:val="Compact"/>
+              <w:jc w:val="left"/>
+            </w:pPr>
+            <w:r>
+              <w:t xml:space="preserve">InsurCostRed</w:t>
+            </w:r>
+          </w:p>
+        </w:tc>
+        <w:tc>
+          <w:p>
+            <w:pPr>
+              <w:pStyle w:val="Compact"/>
+              <w:jc w:val="right"/>
+            </w:pPr>
+            <w:r>
+              <w:t xml:space="preserve">0</w:t>
+            </w:r>
+          </w:p>
+        </w:tc>
+        <w:tc>
+          <w:p>
+            <w:pPr>
+              <w:pStyle w:val="Compact"/>
+              <w:jc w:val="right"/>
+            </w:pPr>
+            <w:r>
+              <w:t xml:space="preserve">0.6000</w:t>
+            </w:r>
+          </w:p>
+        </w:tc>
+        <w:tc>
+          <w:p>
+            <w:pPr>
+              <w:pStyle w:val="Compact"/>
+              <w:jc w:val="right"/>
+            </w:pPr>
+            <w:r>
+              <w:t xml:space="preserve">0.7000</w:t>
+            </w:r>
+          </w:p>
+        </w:tc>
+        <w:tc>
+          <w:p>
+            <w:pPr>
+              <w:pStyle w:val="Compact"/>
+              <w:jc w:val="right"/>
+            </w:pPr>
+            <w:r>
+              <w:t xml:space="preserve">0.8000</w:t>
             </w:r>
           </w:p>
         </w:tc>
@@ -12334,6 +12490,17 @@
               <w:jc w:val="left"/>
             </w:pPr>
             <w:r>
+              <w:t xml:space="preserve">LDV</w:t>
+            </w:r>
+          </w:p>
+        </w:tc>
+        <w:tc>
+          <w:p>
+            <w:pPr>
+              <w:pStyle w:val="Compact"/>
+              <w:jc w:val="left"/>
+            </w:pPr>
+            <w:r>
               <w:t xml:space="preserve">ExclWearCost</w:t>
             </w:r>
           </w:p>
@@ -12342,43 +12509,43 @@
           <w:p>
             <w:pPr>
               <w:pStyle w:val="Compact"/>
-              <w:jc w:val="left"/>
-            </w:pPr>
-            <w:r>
-              <w:t xml:space="preserve">Exclude Wear and Ownership Costs (1 True, 0 False)</w:t>
-            </w:r>
-          </w:p>
-        </w:tc>
-        <w:tc>
-          <w:p>
-            <w:pPr>
-              <w:pStyle w:val="Compact"/>
-              <w:jc w:val="right"/>
-            </w:pPr>
-            <w:r>
-              <w:t xml:space="preserve">0.000</w:t>
-            </w:r>
-          </w:p>
-        </w:tc>
-        <w:tc>
-          <w:p>
-            <w:pPr>
-              <w:pStyle w:val="Compact"/>
-              <w:jc w:val="right"/>
-            </w:pPr>
-            <w:r>
-              <w:t xml:space="preserve">0.000</w:t>
-            </w:r>
-          </w:p>
-        </w:tc>
-        <w:tc>
-          <w:p>
-            <w:pPr>
-              <w:pStyle w:val="Compact"/>
-              <w:jc w:val="right"/>
-            </w:pPr>
-            <w:r>
-              <w:t xml:space="preserve">0.000</w:t>
+              <w:jc w:val="right"/>
+            </w:pPr>
+            <w:r>
+              <w:t xml:space="preserve">0</w:t>
+            </w:r>
+          </w:p>
+        </w:tc>
+        <w:tc>
+          <w:p>
+            <w:pPr>
+              <w:pStyle w:val="Compact"/>
+              <w:jc w:val="right"/>
+            </w:pPr>
+            <w:r>
+              <w:t xml:space="preserve">0.0000</w:t>
+            </w:r>
+          </w:p>
+        </w:tc>
+        <w:tc>
+          <w:p>
+            <w:pPr>
+              <w:pStyle w:val="Compact"/>
+              <w:jc w:val="right"/>
+            </w:pPr>
+            <w:r>
+              <w:t xml:space="preserve">0.0000</w:t>
+            </w:r>
+          </w:p>
+        </w:tc>
+        <w:tc>
+          <w:p>
+            <w:pPr>
+              <w:pStyle w:val="Compact"/>
+              <w:jc w:val="right"/>
+            </w:pPr>
+            <w:r>
+              <w:t xml:space="preserve">0.0000</w:t>
             </w:r>
           </w:p>
         </w:tc>
@@ -12391,6 +12558,17 @@
               <w:jc w:val="left"/>
             </w:pPr>
             <w:r>
+              <w:t xml:space="preserve">LDV</w:t>
+            </w:r>
+          </w:p>
+        </w:tc>
+        <w:tc>
+          <w:p>
+            <w:pPr>
+              <w:pStyle w:val="Compact"/>
+              <w:jc w:val="left"/>
+            </w:pPr>
+            <w:r>
               <w:t xml:space="preserve">C_incrCAV</w:t>
             </w:r>
           </w:p>
@@ -12399,43 +12577,43 @@
           <w:p>
             <w:pPr>
               <w:pStyle w:val="Compact"/>
-              <w:jc w:val="left"/>
-            </w:pPr>
-            <w:r>
-              <w:t xml:space="preserve">Incremental veh capital cost from automation</w:t>
-            </w:r>
-          </w:p>
-        </w:tc>
-        <w:tc>
-          <w:p>
-            <w:pPr>
-              <w:pStyle w:val="Compact"/>
-              <w:jc w:val="right"/>
-            </w:pPr>
-            <w:r>
-              <w:t xml:space="preserve">0.000</w:t>
-            </w:r>
-          </w:p>
-        </w:tc>
-        <w:tc>
-          <w:p>
-            <w:pPr>
-              <w:pStyle w:val="Compact"/>
-              <w:jc w:val="right"/>
-            </w:pPr>
-            <w:r>
-              <w:t xml:space="preserve">0.000</w:t>
-            </w:r>
-          </w:p>
-        </w:tc>
-        <w:tc>
-          <w:p>
-            <w:pPr>
-              <w:pStyle w:val="Compact"/>
-              <w:jc w:val="right"/>
-            </w:pPr>
-            <w:r>
-              <w:t xml:space="preserve">0.000</w:t>
+              <w:jc w:val="right"/>
+            </w:pPr>
+            <w:r>
+              <w:t xml:space="preserve">0</w:t>
+            </w:r>
+          </w:p>
+        </w:tc>
+        <w:tc>
+          <w:p>
+            <w:pPr>
+              <w:pStyle w:val="Compact"/>
+              <w:jc w:val="right"/>
+            </w:pPr>
+            <w:r>
+              <w:t xml:space="preserve">0.0000</w:t>
+            </w:r>
+          </w:p>
+        </w:tc>
+        <w:tc>
+          <w:p>
+            <w:pPr>
+              <w:pStyle w:val="Compact"/>
+              <w:jc w:val="right"/>
+            </w:pPr>
+            <w:r>
+              <w:t xml:space="preserve">0.0000</w:t>
+            </w:r>
+          </w:p>
+        </w:tc>
+        <w:tc>
+          <w:p>
+            <w:pPr>
+              <w:pStyle w:val="Compact"/>
+              <w:jc w:val="right"/>
+            </w:pPr>
+            <w:r>
+              <w:t xml:space="preserve">0.0000</w:t>
             </w:r>
           </w:p>
         </w:tc>
@@ -12448,6 +12626,17 @@
               <w:jc w:val="left"/>
             </w:pPr>
             <w:r>
+              <w:t xml:space="preserve">LDV</w:t>
+            </w:r>
+          </w:p>
+        </w:tc>
+        <w:tc>
+          <w:p>
+            <w:pPr>
+              <w:pStyle w:val="Compact"/>
+              <w:jc w:val="left"/>
+            </w:pPr>
+            <w:r>
               <w:t xml:space="preserve">ShrECostInt</w:t>
             </w:r>
           </w:p>
@@ -12456,61 +12645,43 @@
           <w:p>
             <w:pPr>
               <w:pStyle w:val="Compact"/>
-              <w:jc w:val="left"/>
-            </w:pPr>
-            <w:r>
-              <w:t xml:space="preserve">Share of energy efficiency costs</w:t>
-            </w:r>
-            <w:r>
-              <w:t xml:space="preserve"> </w:t>
-            </w:r>
-            <w:r>
-              <w:t xml:space="preserve">‘</w:t>
-            </w:r>
-            <w:r>
-              <w:t xml:space="preserve">visible</w:t>
-            </w:r>
-            <w:r>
-              <w:t xml:space="preserve">’</w:t>
-            </w:r>
-            <w:r>
-              <w:t xml:space="preserve"> </w:t>
-            </w:r>
-            <w:r>
-              <w:t xml:space="preserve">to driver</w:t>
-            </w:r>
-          </w:p>
-        </w:tc>
-        <w:tc>
-          <w:p>
-            <w:pPr>
-              <w:pStyle w:val="Compact"/>
-              <w:jc w:val="right"/>
-            </w:pPr>
-            <w:r>
-              <w:t xml:space="preserve">1.000</w:t>
-            </w:r>
-          </w:p>
-        </w:tc>
-        <w:tc>
-          <w:p>
-            <w:pPr>
-              <w:pStyle w:val="Compact"/>
-              <w:jc w:val="right"/>
-            </w:pPr>
-            <w:r>
-              <w:t xml:space="preserve">1.000</w:t>
-            </w:r>
-          </w:p>
-        </w:tc>
-        <w:tc>
-          <w:p>
-            <w:pPr>
-              <w:pStyle w:val="Compact"/>
-              <w:jc w:val="right"/>
-            </w:pPr>
-            <w:r>
-              <w:t xml:space="preserve">1.000</w:t>
+              <w:jc w:val="right"/>
+            </w:pPr>
+            <w:r>
+              <w:t xml:space="preserve">1</w:t>
+            </w:r>
+          </w:p>
+        </w:tc>
+        <w:tc>
+          <w:p>
+            <w:pPr>
+              <w:pStyle w:val="Compact"/>
+              <w:jc w:val="right"/>
+            </w:pPr>
+            <w:r>
+              <w:t xml:space="preserve">1.0000</w:t>
+            </w:r>
+          </w:p>
+        </w:tc>
+        <w:tc>
+          <w:p>
+            <w:pPr>
+              <w:pStyle w:val="Compact"/>
+              <w:jc w:val="right"/>
+            </w:pPr>
+            <w:r>
+              <w:t xml:space="preserve">1.0000</w:t>
+            </w:r>
+          </w:p>
+        </w:tc>
+        <w:tc>
+          <w:p>
+            <w:pPr>
+              <w:pStyle w:val="Compact"/>
+              <w:jc w:val="right"/>
+            </w:pPr>
+            <w:r>
+              <w:t xml:space="preserve">1.0000</w:t>
             </w:r>
           </w:p>
         </w:tc>
@@ -12523,6 +12694,17 @@
               <w:jc w:val="left"/>
             </w:pPr>
             <w:r>
+              <w:t xml:space="preserve">LDV</w:t>
+            </w:r>
+          </w:p>
+        </w:tc>
+        <w:tc>
+          <w:p>
+            <w:pPr>
+              <w:pStyle w:val="Compact"/>
+              <w:jc w:val="left"/>
+            </w:pPr>
+            <w:r>
               <w:t xml:space="preserve">I_deltaCAV</w:t>
             </w:r>
           </w:p>
@@ -12531,43 +12713,451 @@
           <w:p>
             <w:pPr>
               <w:pStyle w:val="Compact"/>
-              <w:jc w:val="left"/>
-            </w:pPr>
-            <w:r>
-              <w:t xml:space="preserve">Fuel energy cost reduction (from energy efficiency)</w:t>
-            </w:r>
-          </w:p>
-        </w:tc>
-        <w:tc>
-          <w:p>
-            <w:pPr>
-              <w:pStyle w:val="Compact"/>
-              <w:jc w:val="right"/>
-            </w:pPr>
-            <w:r>
-              <w:t xml:space="preserve">0.342</w:t>
-            </w:r>
-          </w:p>
-        </w:tc>
-        <w:tc>
-          <w:p>
-            <w:pPr>
-              <w:pStyle w:val="Compact"/>
-              <w:jc w:val="right"/>
-            </w:pPr>
-            <w:r>
-              <w:t xml:space="preserve">0.342</w:t>
-            </w:r>
-          </w:p>
-        </w:tc>
-        <w:tc>
-          <w:p>
-            <w:pPr>
-              <w:pStyle w:val="Compact"/>
-              <w:jc w:val="right"/>
-            </w:pPr>
-            <w:r>
-              <w:t xml:space="preserve">0.342</w:t>
+              <w:jc w:val="right"/>
+            </w:pPr>
+            <w:r>
+              <w:t xml:space="preserve">0</w:t>
+            </w:r>
+          </w:p>
+        </w:tc>
+        <w:tc>
+          <w:p>
+            <w:pPr>
+              <w:pStyle w:val="Compact"/>
+              <w:jc w:val="right"/>
+            </w:pPr>
+            <w:r>
+              <w:t xml:space="preserve">-0.7186</w:t>
+            </w:r>
+          </w:p>
+        </w:tc>
+        <w:tc>
+          <w:p>
+            <w:pPr>
+              <w:pStyle w:val="Compact"/>
+              <w:jc w:val="right"/>
+            </w:pPr>
+            <w:r>
+              <w:t xml:space="preserve">-0.7186</w:t>
+            </w:r>
+          </w:p>
+        </w:tc>
+        <w:tc>
+          <w:p>
+            <w:pPr>
+              <w:pStyle w:val="Compact"/>
+              <w:jc w:val="right"/>
+            </w:pPr>
+            <w:r>
+              <w:t xml:space="preserve">-0.7186</w:t>
+            </w:r>
+          </w:p>
+        </w:tc>
+      </w:tr>
+      <w:tr>
+        <w:tc>
+          <w:p>
+            <w:pPr>
+              <w:pStyle w:val="Compact"/>
+              <w:jc w:val="left"/>
+            </w:pPr>
+            <w:r>
+              <w:t xml:space="preserve">HDV</w:t>
+            </w:r>
+          </w:p>
+        </w:tc>
+        <w:tc>
+          <w:p>
+            <w:pPr>
+              <w:pStyle w:val="Compact"/>
+              <w:jc w:val="left"/>
+            </w:pPr>
+            <w:r>
+              <w:t xml:space="preserve">ElasVKT</w:t>
+            </w:r>
+          </w:p>
+        </w:tc>
+        <w:tc>
+          <w:p>
+            <w:pPr>
+              <w:pStyle w:val="Compact"/>
+              <w:jc w:val="right"/>
+            </w:pPr>
+            <w:r>
+              <w:t xml:space="preserve">0</w:t>
+            </w:r>
+          </w:p>
+        </w:tc>
+        <w:tc>
+          <w:p>
+            <w:pPr>
+              <w:pStyle w:val="Compact"/>
+              <w:jc w:val="right"/>
+            </w:pPr>
+            <w:r>
+              <w:t xml:space="preserve">-0.9700</w:t>
+            </w:r>
+          </w:p>
+        </w:tc>
+        <w:tc>
+          <w:p>
+            <w:pPr>
+              <w:pStyle w:val="Compact"/>
+              <w:jc w:val="right"/>
+            </w:pPr>
+            <w:r>
+              <w:t xml:space="preserve">-0.9700</w:t>
+            </w:r>
+          </w:p>
+        </w:tc>
+        <w:tc>
+          <w:p>
+            <w:pPr>
+              <w:pStyle w:val="Compact"/>
+              <w:jc w:val="right"/>
+            </w:pPr>
+            <w:r>
+              <w:t xml:space="preserve">-2.0000</w:t>
+            </w:r>
+          </w:p>
+        </w:tc>
+      </w:tr>
+      <w:tr>
+        <w:tc>
+          <w:p>
+            <w:pPr>
+              <w:pStyle w:val="Compact"/>
+              <w:jc w:val="left"/>
+            </w:pPr>
+            <w:r>
+              <w:t xml:space="preserve">HDV</w:t>
+            </w:r>
+          </w:p>
+        </w:tc>
+        <w:tc>
+          <w:p>
+            <w:pPr>
+              <w:pStyle w:val="Compact"/>
+              <w:jc w:val="left"/>
+            </w:pPr>
+            <w:r>
+              <w:t xml:space="preserve">InsurCostRed</w:t>
+            </w:r>
+          </w:p>
+        </w:tc>
+        <w:tc>
+          <w:p>
+            <w:pPr>
+              <w:pStyle w:val="Compact"/>
+              <w:jc w:val="right"/>
+            </w:pPr>
+            <w:r>
+              <w:t xml:space="preserve">0</w:t>
+            </w:r>
+          </w:p>
+        </w:tc>
+        <w:tc>
+          <w:p>
+            <w:pPr>
+              <w:pStyle w:val="Compact"/>
+              <w:jc w:val="right"/>
+            </w:pPr>
+            <w:r>
+              <w:t xml:space="preserve">0.4000</w:t>
+            </w:r>
+          </w:p>
+        </w:tc>
+        <w:tc>
+          <w:p>
+            <w:pPr>
+              <w:pStyle w:val="Compact"/>
+              <w:jc w:val="right"/>
+            </w:pPr>
+            <w:r>
+              <w:t xml:space="preserve">0.6000</w:t>
+            </w:r>
+          </w:p>
+        </w:tc>
+        <w:tc>
+          <w:p>
+            <w:pPr>
+              <w:pStyle w:val="Compact"/>
+              <w:jc w:val="right"/>
+            </w:pPr>
+            <w:r>
+              <w:t xml:space="preserve">0.8000</w:t>
+            </w:r>
+          </w:p>
+        </w:tc>
+      </w:tr>
+      <w:tr>
+        <w:tc>
+          <w:p>
+            <w:pPr>
+              <w:pStyle w:val="Compact"/>
+              <w:jc w:val="left"/>
+            </w:pPr>
+            <w:r>
+              <w:t xml:space="preserve">HDV</w:t>
+            </w:r>
+          </w:p>
+        </w:tc>
+        <w:tc>
+          <w:p>
+            <w:pPr>
+              <w:pStyle w:val="Compact"/>
+              <w:jc w:val="left"/>
+            </w:pPr>
+            <w:r>
+              <w:t xml:space="preserve">ExclWearCost</w:t>
+            </w:r>
+          </w:p>
+        </w:tc>
+        <w:tc>
+          <w:p>
+            <w:pPr>
+              <w:pStyle w:val="Compact"/>
+              <w:jc w:val="right"/>
+            </w:pPr>
+            <w:r>
+              <w:t xml:space="preserve">0</w:t>
+            </w:r>
+          </w:p>
+        </w:tc>
+        <w:tc>
+          <w:p>
+            <w:pPr>
+              <w:pStyle w:val="Compact"/>
+              <w:jc w:val="right"/>
+            </w:pPr>
+            <w:r>
+              <w:t xml:space="preserve">0.0000</w:t>
+            </w:r>
+          </w:p>
+        </w:tc>
+        <w:tc>
+          <w:p>
+            <w:pPr>
+              <w:pStyle w:val="Compact"/>
+              <w:jc w:val="right"/>
+            </w:pPr>
+            <w:r>
+              <w:t xml:space="preserve">0.0000</w:t>
+            </w:r>
+          </w:p>
+        </w:tc>
+        <w:tc>
+          <w:p>
+            <w:pPr>
+              <w:pStyle w:val="Compact"/>
+              <w:jc w:val="right"/>
+            </w:pPr>
+            <w:r>
+              <w:t xml:space="preserve">0.0000</w:t>
+            </w:r>
+          </w:p>
+        </w:tc>
+      </w:tr>
+      <w:tr>
+        <w:tc>
+          <w:p>
+            <w:pPr>
+              <w:pStyle w:val="Compact"/>
+              <w:jc w:val="left"/>
+            </w:pPr>
+            <w:r>
+              <w:t xml:space="preserve">HDV</w:t>
+            </w:r>
+          </w:p>
+        </w:tc>
+        <w:tc>
+          <w:p>
+            <w:pPr>
+              <w:pStyle w:val="Compact"/>
+              <w:jc w:val="left"/>
+            </w:pPr>
+            <w:r>
+              <w:t xml:space="preserve">C_incrCAV</w:t>
+            </w:r>
+          </w:p>
+        </w:tc>
+        <w:tc>
+          <w:p>
+            <w:pPr>
+              <w:pStyle w:val="Compact"/>
+              <w:jc w:val="right"/>
+            </w:pPr>
+            <w:r>
+              <w:t xml:space="preserve">0</w:t>
+            </w:r>
+          </w:p>
+        </w:tc>
+        <w:tc>
+          <w:p>
+            <w:pPr>
+              <w:pStyle w:val="Compact"/>
+              <w:jc w:val="right"/>
+            </w:pPr>
+            <w:r>
+              <w:t xml:space="preserve">0.0000</w:t>
+            </w:r>
+          </w:p>
+        </w:tc>
+        <w:tc>
+          <w:p>
+            <w:pPr>
+              <w:pStyle w:val="Compact"/>
+              <w:jc w:val="right"/>
+            </w:pPr>
+            <w:r>
+              <w:t xml:space="preserve">0.0000</w:t>
+            </w:r>
+          </w:p>
+        </w:tc>
+        <w:tc>
+          <w:p>
+            <w:pPr>
+              <w:pStyle w:val="Compact"/>
+              <w:jc w:val="right"/>
+            </w:pPr>
+            <w:r>
+              <w:t xml:space="preserve">0.0000</w:t>
+            </w:r>
+          </w:p>
+        </w:tc>
+      </w:tr>
+      <w:tr>
+        <w:tc>
+          <w:p>
+            <w:pPr>
+              <w:pStyle w:val="Compact"/>
+              <w:jc w:val="left"/>
+            </w:pPr>
+            <w:r>
+              <w:t xml:space="preserve">HDV</w:t>
+            </w:r>
+          </w:p>
+        </w:tc>
+        <w:tc>
+          <w:p>
+            <w:pPr>
+              <w:pStyle w:val="Compact"/>
+              <w:jc w:val="left"/>
+            </w:pPr>
+            <w:r>
+              <w:t xml:space="preserve">ShrECostInt</w:t>
+            </w:r>
+          </w:p>
+        </w:tc>
+        <w:tc>
+          <w:p>
+            <w:pPr>
+              <w:pStyle w:val="Compact"/>
+              <w:jc w:val="right"/>
+            </w:pPr>
+            <w:r>
+              <w:t xml:space="preserve">1</w:t>
+            </w:r>
+          </w:p>
+        </w:tc>
+        <w:tc>
+          <w:p>
+            <w:pPr>
+              <w:pStyle w:val="Compact"/>
+              <w:jc w:val="right"/>
+            </w:pPr>
+            <w:r>
+              <w:t xml:space="preserve">1.0000</w:t>
+            </w:r>
+          </w:p>
+        </w:tc>
+        <w:tc>
+          <w:p>
+            <w:pPr>
+              <w:pStyle w:val="Compact"/>
+              <w:jc w:val="right"/>
+            </w:pPr>
+            <w:r>
+              <w:t xml:space="preserve">1.0000</w:t>
+            </w:r>
+          </w:p>
+        </w:tc>
+        <w:tc>
+          <w:p>
+            <w:pPr>
+              <w:pStyle w:val="Compact"/>
+              <w:jc w:val="right"/>
+            </w:pPr>
+            <w:r>
+              <w:t xml:space="preserve">1.0000</w:t>
+            </w:r>
+          </w:p>
+        </w:tc>
+      </w:tr>
+      <w:tr>
+        <w:tc>
+          <w:p>
+            <w:pPr>
+              <w:pStyle w:val="Compact"/>
+              <w:jc w:val="left"/>
+            </w:pPr>
+            <w:r>
+              <w:t xml:space="preserve">HDV</w:t>
+            </w:r>
+          </w:p>
+        </w:tc>
+        <w:tc>
+          <w:p>
+            <w:pPr>
+              <w:pStyle w:val="Compact"/>
+              <w:jc w:val="left"/>
+            </w:pPr>
+            <w:r>
+              <w:t xml:space="preserve">I_deltaCAV</w:t>
+            </w:r>
+          </w:p>
+        </w:tc>
+        <w:tc>
+          <w:p>
+            <w:pPr>
+              <w:pStyle w:val="Compact"/>
+              <w:jc w:val="right"/>
+            </w:pPr>
+            <w:r>
+              <w:t xml:space="preserve">0</w:t>
+            </w:r>
+          </w:p>
+        </w:tc>
+        <w:tc>
+          <w:p>
+            <w:pPr>
+              <w:pStyle w:val="Compact"/>
+              <w:jc w:val="right"/>
+            </w:pPr>
+            <w:r>
+              <w:t xml:space="preserve">-0.2815</w:t>
+            </w:r>
+          </w:p>
+        </w:tc>
+        <w:tc>
+          <w:p>
+            <w:pPr>
+              <w:pStyle w:val="Compact"/>
+              <w:jc w:val="right"/>
+            </w:pPr>
+            <w:r>
+              <w:t xml:space="preserve">-0.2815</w:t>
+            </w:r>
+          </w:p>
+        </w:tc>
+        <w:tc>
+          <w:p>
+            <w:pPr>
+              <w:pStyle w:val="Compact"/>
+              <w:jc w:val="right"/>
+            </w:pPr>
+            <w:r>
+              <w:t xml:space="preserve">-0.2815</w:t>
             </w:r>
           </w:p>
         </w:tc>
@@ -19492,7 +20082,7 @@
         <w:rPr>
           <w:rStyle w:val="VerbatimChar"/>
         </w:rPr>
-        <w:t xml:space="preserve">## Test output to Kaya (VMTIncrease table) matches example to within 1.967125e-08</w:t>
+        <w:t xml:space="preserve">## Test output to Kaya (VMTIncrease table) matches example to within 2.30628e-06</w:t>
       </w:r>
     </w:p>
     <w:p>
@@ -24588,7 +25178,7 @@
     </w:lvl>
   </w:abstractNum>
   <w:abstractNum w:abstractNumId="990">
-    <w:nsid w:val="ce2492e6"/>
+    <w:nsid w:val="de851959"/>
     <w:multiLevelType w:val="multilevel"/>
     <w:lvl w:ilvl="0">
       <w:numFmt w:val="bullet"/>
@@ -24669,7 +25259,7 @@
     </w:lvl>
   </w:abstractNum>
   <w:abstractNum w:abstractNumId="991">
-    <w:nsid w:val="9d444356"/>
+    <w:nsid w:val="4ac3f6cc"/>
     <w:multiLevelType w:val="multilevel"/>
     <w:lvl w:ilvl="0">
       <w:numFmt w:val="bullet"/>
@@ -24750,7 +25340,7 @@
     </w:lvl>
   </w:abstractNum>
   <w:abstractNum w:abstractNumId="99411">
-    <w:nsid w:val="1ca02b16"/>
+    <w:nsid w:val="a3c2af31"/>
     <w:multiLevelType w:val="multilevel"/>
     <w:lvl w:ilvl="0">
       <w:start w:val="1"/>
@@ -24838,7 +25428,7 @@
     </w:lvl>
   </w:abstractNum>
   <w:abstractNum w:abstractNumId="994138">
-    <w:nsid w:val="98617fe4"/>
+    <w:nsid w:val="4eccbf9c"/>
     <w:multiLevelType w:val="multilevel"/>
     <w:lvl w:ilvl="0">
       <w:start w:val="38"/>

</xml_diff>

<commit_message>
Improve Travel Cost logic in Section 4.1, 4.2
</commit_message>
<xml_diff>
--- a/CAVdecom.docx
+++ b/CAVdecom.docx
@@ -75,7 +75,7 @@
         <w:t xml:space="preserve"> </w:t>
       </w:r>
       <w:r>
-        <w:t xml:space="preserve">29,</w:t>
+        <w:t xml:space="preserve">30,</w:t>
       </w:r>
       <w:r>
         <w:t xml:space="preserve"> </w:t>
@@ -1112,7 +1112,7 @@
         </w:numPr>
       </w:pPr>
       <w:r>
-        <w:t xml:space="preserve">Model through occupancy, incremental VKT from re-positioning, and implications to travelers’ cost</w:t>
+        <w:t xml:space="preserve">Model through occupancy, incremental VKT from re-positioning, and implications to travelers' cost</w:t>
       </w:r>
     </w:p>
     <w:p>
@@ -1245,7 +1245,7 @@
         <w:t xml:space="preserve"> </w:t>
       </w:r>
       <w:r>
-        <w:t xml:space="preserve">(Schipper et al. 2000, 2011). Mechanistic and scenario-base approaches of this type have been used to explore CAV impacts by Wadud, MacKenzie and Leiby (2016) and by Stephens et al. 2016. While this approch assumes a degree of separability in the impact of certain identified mechanisms on energy use, e.g. weight reduction versus aerodynamic load reduction through platooning, this is supported in some cases by more detailed models and experimental data [cite XXX].</w:t>
+        <w:t xml:space="preserve">(Schipper et al. 2000, 2011). Mechanistic and scenario-base approaches of this type have been used to explore CAV impacts by Wadud, MacKenzie and Leiby (2016) and by Stephens et al. 2016. While this approch assumes a degree of separability in the impact of certain identified mechanisms on energy use, e.g. weight reduction versus aerodynamic load reduction through platooning, this is supported in some cases by more detailed models and experimental data [cite XXX].</w:t>
       </w:r>
     </w:p>
     <w:p>
@@ -3748,43 +3748,7 @@
         <w:t xml:space="preserve"> </w:t>
       </w:r>
       <w:r>
-        <w:t xml:space="preserve">of</w:t>
-      </w:r>
-      <w:r>
-        <w:t xml:space="preserve"> </w:t>
-      </w:r>
-      <w:r>
-        <w:t xml:space="preserve">“</w:t>
-      </w:r>
-      <w:r>
-        <w:t xml:space="preserve">Mechanisms</w:t>
-      </w:r>
-      <w:r>
-        <w:t xml:space="preserve">”</w:t>
-      </w:r>
-      <w:r>
-        <w:t xml:space="preserve"> </w:t>
-      </w:r>
-      <w:r>
-        <w:t xml:space="preserve">or</w:t>
-      </w:r>
-      <w:r>
-        <w:t xml:space="preserve"> </w:t>
-      </w:r>
-      <w:r>
-        <w:t xml:space="preserve">“</w:t>
-      </w:r>
-      <w:r>
-        <w:t xml:space="preserve">Technologies</w:t>
-      </w:r>
-      <w:r>
-        <w:t xml:space="preserve">”</w:t>
-      </w:r>
-      <w:r>
-        <w:t xml:space="preserve"> </w:t>
-      </w:r>
-      <w:r>
-        <w:t xml:space="preserve">associated with vehicle automation, each</w:t>
+        <w:t xml:space="preserve">of "Mechanisms" or "Technologies" associated with vehicle automation, each</w:t>
       </w:r>
       <w:r>
         <w:t xml:space="preserve"> </w:t>
@@ -4088,19 +4052,7 @@
         <w:pStyle w:val="FirstParagraph"/>
       </w:pPr>
       <w:r>
-        <w:t xml:space="preserve">We define the effects of automation on vehicle energy intensity (energy per vehicle km traveled) through a set of identified technological and operational</w:t>
-      </w:r>
-      <w:r>
-        <w:t xml:space="preserve"> </w:t>
-      </w:r>
-      <w:r>
-        <w:t xml:space="preserve">“</w:t>
-      </w:r>
-      <w:r>
-        <w:t xml:space="preserve">mechanisms.</w:t>
-      </w:r>
-      <w:r>
-        <w:t xml:space="preserve">”</w:t>
+        <w:t xml:space="preserve">We define the effects of automation on vehicle energy intensity (energy per vehicle km traveled) through a set of identified technological and operational "mechanisms."</w:t>
       </w:r>
     </w:p>
     <w:p>
@@ -4147,73 +4099,7 @@
         <w:t xml:space="preserve"> </w:t>
       </w:r>
       <w:r>
-        <w:t xml:space="preserve">from</w:t>
-      </w:r>
-      <w:r>
-        <w:t xml:space="preserve"> </w:t>
-      </w:r>
-      <w:r>
-        <w:t xml:space="preserve">“</w:t>
-      </w:r>
-      <w:r>
-        <w:t xml:space="preserve">zero</w:t>
-      </w:r>
-      <w:r>
-        <w:t xml:space="preserve">”</w:t>
-      </w:r>
-      <w:r>
-        <w:t xml:space="preserve"> </w:t>
-      </w:r>
-      <w:r>
-        <w:t xml:space="preserve">through</w:t>
-      </w:r>
-      <w:r>
-        <w:t xml:space="preserve"> </w:t>
-      </w:r>
-      <w:r>
-        <w:t xml:space="preserve">“</w:t>
-      </w:r>
-      <w:r>
-        <w:t xml:space="preserve">pessimistic,</w:t>
-      </w:r>
-      <w:r>
-        <w:t xml:space="preserve">”</w:t>
-      </w:r>
-      <w:r>
-        <w:t xml:space="preserve"> </w:t>
-      </w:r>
-      <w:r>
-        <w:t xml:space="preserve">“</w:t>
-      </w:r>
-      <w:r>
-        <w:t xml:space="preserve">midcase,</w:t>
-      </w:r>
-      <w:r>
-        <w:t xml:space="preserve">”</w:t>
-      </w:r>
-      <w:r>
-        <w:t xml:space="preserve"> </w:t>
-      </w:r>
-      <w:r>
-        <w:t xml:space="preserve">and</w:t>
-      </w:r>
-      <w:r>
-        <w:t xml:space="preserve"> </w:t>
-      </w:r>
-      <w:r>
-        <w:t xml:space="preserve">“</w:t>
-      </w:r>
-      <w:r>
-        <w:t xml:space="preserve">optimistic.</w:t>
-      </w:r>
-      <w:r>
-        <w:t xml:space="preserve">”</w:t>
-      </w:r>
-      <w:r>
-        <w:t xml:space="preserve"> </w:t>
-      </w:r>
-      <w:r>
-        <w:t xml:space="preserve">Mechanism intensity effect values</w:t>
+        <w:t xml:space="preserve">from "zero" through "pessimistic," "midcase," and "optimistic." Mechanism intensity effect values</w:t>
       </w:r>
       <w:r>
         <w:t xml:space="preserve"> </w:t>
@@ -7150,43 +7036,7 @@
         </w:numPr>
       </w:pPr>
       <w:r>
-        <w:t xml:space="preserve">Note</w:t>
-      </w:r>
-      <w:r>
-        <w:t xml:space="preserve"> </w:t>
-      </w:r>
-      <w:r>
-        <w:t xml:space="preserve">“</w:t>
-      </w:r>
-      <w:r>
-        <w:t xml:space="preserve">Right_sizing</w:t>
-      </w:r>
-      <w:r>
-        <w:t xml:space="preserve">”</w:t>
-      </w:r>
-      <w:r>
-        <w:t xml:space="preserve"> </w:t>
-      </w:r>
-      <w:r>
-        <w:t xml:space="preserve">and</w:t>
-      </w:r>
-      <w:r>
-        <w:t xml:space="preserve"> </w:t>
-      </w:r>
-      <w:r>
-        <w:t xml:space="preserve">“</w:t>
-      </w:r>
-      <w:r>
-        <w:t xml:space="preserve">Increased_feature_load</w:t>
-      </w:r>
-      <w:r>
-        <w:t xml:space="preserve">”</w:t>
-      </w:r>
-      <w:r>
-        <w:t xml:space="preserve"> </w:t>
-      </w:r>
-      <w:r>
-        <w:t xml:space="preserve">apply only to LDV passenger travel.</w:t>
+        <w:t xml:space="preserve">Note "Right_sizing" and "Increased_feature_load" apply only to LDV passenger travel.</w:t>
       </w:r>
     </w:p>
     <w:p>
@@ -7346,25 +7196,7 @@
         <w:t xml:space="preserve">k</w:t>
       </w:r>
       <w:r>
-        <w:t xml:space="preserve">, the</w:t>
-      </w:r>
-      <w:r>
-        <w:t xml:space="preserve"> </w:t>
-      </w:r>
-      <w:r>
-        <w:t xml:space="preserve">“</w:t>
-      </w:r>
-      <w:r>
-        <w:t xml:space="preserve">EffectCase</w:t>
-      </w:r>
-      <w:r>
-        <w:t xml:space="preserve">”</w:t>
-      </w:r>
-      <w:r>
-        <w:t xml:space="preserve"> </w:t>
-      </w:r>
-      <w:r>
-        <w:t xml:space="preserve">or effect sensitivity case</w:t>
+        <w:t xml:space="preserve">, the "EffectCase" or effect sensitivity case</w:t>
       </w:r>
       <w:r>
         <w:t xml:space="preserve"> </w:t>
@@ -12160,67 +11992,13 @@
         <w:pStyle w:val="FirstParagraph"/>
       </w:pPr>
       <w:r>
-        <w:t xml:space="preserve">The following are the default parameter values. (Note: Need to be clear which version of certain parameters dominate in subsequent application, e.g. from</w:t>
-      </w:r>
-      <w:r>
-        <w:t xml:space="preserve"> </w:t>
-      </w:r>
-      <w:r>
-        <w:t xml:space="preserve">“</w:t>
-      </w:r>
-      <w:r>
-        <w:t xml:space="preserve">DemScenCostReduction</w:t>
-      </w:r>
-      <w:r>
-        <w:t xml:space="preserve">”</w:t>
-      </w:r>
-      <w:r>
-        <w:t xml:space="preserve"> </w:t>
-      </w:r>
-      <w:r>
-        <w:t xml:space="preserve">vs</w:t>
-      </w:r>
-      <w:r>
-        <w:t xml:space="preserve"> </w:t>
-      </w:r>
-      <w:r>
-        <w:t xml:space="preserve">“</w:t>
-      </w:r>
-      <w:r>
-        <w:t xml:space="preserve">DemRespParams</w:t>
-      </w:r>
-      <w:r>
-        <w:t xml:space="preserve">”</w:t>
-      </w:r>
-      <w:r>
-        <w:t xml:space="preserve"> </w:t>
-      </w:r>
-      <w:r>
-        <w:t xml:space="preserve">tables.</w:t>
-      </w:r>
-      <w:r>
-        <w:t xml:space="preserve"> </w:t>
-      </w:r>
-      <w:r>
-        <w:t xml:space="preserve">The</w:t>
-      </w:r>
-      <w:r>
-        <w:t xml:space="preserve"> </w:t>
-      </w:r>
-      <w:r>
-        <w:t xml:space="preserve">“</w:t>
-      </w:r>
-      <w:r>
-        <w:t xml:space="preserve">Low, Med, High</w:t>
-      </w:r>
-      <w:r>
-        <w:t xml:space="preserve">”</w:t>
-      </w:r>
-      <w:r>
-        <w:t xml:space="preserve"> </w:t>
-      </w:r>
-      <w:r>
-        <w:t xml:space="preserve">cases in DemdRespParams table are separate from the Demand Scenario cases in DemScenCostReduction table.</w:t>
+        <w:t xml:space="preserve">The following are the default parameter values. (Note: Need to be clear which version of certain parameters dominate in subsequent application, e.g. from "DemScenCostReduction" vs "DemRespParams" tables.</w:t>
+      </w:r>
+      <w:r>
+        <w:t xml:space="preserve"> </w:t>
+      </w:r>
+      <w:r>
+        <w:t xml:space="preserve">The "Low, Med, High" cases in DemdRespParams table are separate from the Demand Scenario cases in DemScenCostReduction table.</w:t>
       </w:r>
     </w:p>
     <w:p>
@@ -13178,25 +12956,7 @@
         <w:pStyle w:val="FirstParagraph"/>
       </w:pPr>
       <w:r>
-        <w:t xml:space="preserve">Energy Intensity change is dependent on the Technology Scenario, and year of interest. For example consider Scenario 4, the</w:t>
-      </w:r>
-      <w:r>
-        <w:t xml:space="preserve"> </w:t>
-      </w:r>
-      <w:r>
-        <w:t xml:space="preserve">“</w:t>
-      </w:r>
-      <w:r>
-        <w:t xml:space="preserve">Strong responses</w:t>
-      </w:r>
-      <w:r>
-        <w:t xml:space="preserve">”</w:t>
-      </w:r>
-      <w:r>
-        <w:t xml:space="preserve"> </w:t>
-      </w:r>
-      <w:r>
-        <w:t xml:space="preserve">scenario, in year 2050.</w:t>
+        <w:t xml:space="preserve">Energy Intensity change is dependent on the Technology Scenario, and year of interest. For example consider Scenario 4, the "Strong responses" scenario, in year 2050.</w:t>
       </w:r>
     </w:p>
     <w:p>
@@ -14169,6 +13929,52 @@
     </w:p>
     <w:p>
       <w:pPr>
+        <w:pStyle w:val="FirstParagraph"/>
+      </w:pPr>
+      <w:r>
+        <w:t xml:space="preserve">Unit travel time cost per mile</w:t>
+      </w:r>
+      <w:r>
+        <w:t xml:space="preserve"> </w:t>
+      </w:r>
+      <m:oMath>
+        <m:sSub>
+          <m:e>
+            <m:limLow>
+              <m:e>
+                <m:r>
+                  <m:t>c</m:t>
+                </m:r>
+              </m:e>
+              <m:lim>
+                <m:r>
+                  <m:t>̲</m:t>
+                </m:r>
+              </m:lim>
+            </m:limLow>
+          </m:e>
+          <m:sub>
+            <m:r>
+              <m:t>T</m:t>
+            </m:r>
+            <m:r>
+              <m:t>,</m:t>
+            </m:r>
+            <m:r>
+              <m:t>v</m:t>
+            </m:r>
+          </m:sub>
+        </m:sSub>
+      </m:oMath>
+      <w:r>
+        <w:t xml:space="preserve"> </w:t>
+      </w:r>
+      <w:r>
+        <w:t xml:space="preserve">is differentiated by vehicle class, and depends on average speed and hourly time cost.</w:t>
+      </w:r>
+    </w:p>
+    <w:p>
+      <w:pPr>
         <w:pStyle w:val="TableCaption"/>
       </w:pPr>
       <w:r>
@@ -15651,125 +15457,6 @@
         <w:t xml:space="preserve">## Check: Input VTCostBase Time cost for LDVs and HDV matches Average TTC per mile to within c(-2.00000016548074e-10, -2.00000016548074e-10, 0) cents/mi.</w:t>
       </w:r>
     </w:p>
-    <w:tbl>
-      <w:tblPr>
-        <w:tblStyle w:val="TableNormal"/>
-        <w:tblW w:type="pct" w:w="0.0"/>
-        <w:tblLook w:firstRow="1"/>
-      </w:tblPr>
-      <w:tblGrid/>
-      <w:tr>
-        <w:trPr>
-          <w:cnfStyle w:firstRow="1"/>
-        </w:trPr>
-        <w:tc>
-          <w:tcPr>
-            <w:tcBorders>
-              <w:bottom w:val="single"/>
-            </w:tcBorders>
-            <w:vAlign w:val="bottom"/>
-          </w:tcPr>
-          <w:p>
-            <w:pPr>
-              <w:pStyle w:val="Compact"/>
-              <w:jc w:val="left"/>
-            </w:pPr>
-            <w:r>
-              <w:t xml:space="preserve">VehType</w:t>
-            </w:r>
-          </w:p>
-        </w:tc>
-        <w:tc>
-          <w:tcPr>
-            <w:tcBorders>
-              <w:bottom w:val="single"/>
-            </w:tcBorders>
-            <w:vAlign w:val="bottom"/>
-          </w:tcPr>
-          <w:p>
-            <w:pPr>
-              <w:pStyle w:val="Compact"/>
-              <w:jc w:val="right"/>
-            </w:pPr>
-            <w:r>
-              <w:t xml:space="preserve">Total</w:t>
-            </w:r>
-          </w:p>
-        </w:tc>
-      </w:tr>
-      <w:tr>
-        <w:tc>
-          <w:p>
-            <w:pPr>
-              <w:pStyle w:val="Compact"/>
-              <w:jc w:val="left"/>
-            </w:pPr>
-            <w:r>
-              <w:t xml:space="preserve">HDVClass8</w:t>
-            </w:r>
-          </w:p>
-        </w:tc>
-        <w:tc>
-          <w:p>
-            <w:pPr>
-              <w:pStyle w:val="Compact"/>
-              <w:jc w:val="right"/>
-            </w:pPr>
-            <w:r>
-              <w:t xml:space="preserve">170.6000</w:t>
-            </w:r>
-          </w:p>
-        </w:tc>
-      </w:tr>
-      <w:tr>
-        <w:tc>
-          <w:p>
-            <w:pPr>
-              <w:pStyle w:val="Compact"/>
-              <w:jc w:val="left"/>
-            </w:pPr>
-            <w:r>
-              <w:t xml:space="preserve">LDVAvgLtTruck</w:t>
-            </w:r>
-          </w:p>
-        </w:tc>
-        <w:tc>
-          <w:p>
-            <w:pPr>
-              <w:pStyle w:val="Compact"/>
-              <w:jc w:val="right"/>
-            </w:pPr>
-            <w:r>
-              <w:t xml:space="preserve">137.2477</w:t>
-            </w:r>
-          </w:p>
-        </w:tc>
-      </w:tr>
-      <w:tr>
-        <w:tc>
-          <w:p>
-            <w:pPr>
-              <w:pStyle w:val="Compact"/>
-              <w:jc w:val="left"/>
-            </w:pPr>
-            <w:r>
-              <w:t xml:space="preserve">LDVAvgSedan</w:t>
-            </w:r>
-          </w:p>
-        </w:tc>
-        <w:tc>
-          <w:p>
-            <w:pPr>
-              <w:pStyle w:val="Compact"/>
-              <w:jc w:val="right"/>
-            </w:pPr>
-            <w:r>
-              <w:t xml:space="preserve">115.6667</w:t>
-            </w:r>
-          </w:p>
-        </w:tc>
-      </w:tr>
-    </w:tbl>
     <w:p>
       <w:pPr>
         <w:pStyle w:val="TableCaption"/>
@@ -15889,18 +15576,18 @@
               <w:jc w:val="right"/>
             </w:pPr>
             <w:r>
-              <w:t xml:space="preserve">19.630000</w:t>
-            </w:r>
-          </w:p>
-        </w:tc>
-        <w:tc>
-          <w:p>
-            <w:pPr>
-              <w:pStyle w:val="Compact"/>
-              <w:jc w:val="right"/>
-            </w:pPr>
-            <w:r>
-              <w:t xml:space="preserve">14.590000</w:t>
+              <w:t xml:space="preserve">19.630</w:t>
+            </w:r>
+          </w:p>
+        </w:tc>
+        <w:tc>
+          <w:p>
+            <w:pPr>
+              <w:pStyle w:val="Compact"/>
+              <w:jc w:val="right"/>
+            </w:pPr>
+            <w:r>
+              <w:t xml:space="preserve">14.590</w:t>
             </w:r>
           </w:p>
         </w:tc>
@@ -15935,18 +15622,18 @@
               <w:jc w:val="right"/>
             </w:pPr>
             <w:r>
-              <w:t xml:space="preserve">6.150000</w:t>
-            </w:r>
-          </w:p>
-        </w:tc>
-        <w:tc>
-          <w:p>
-            <w:pPr>
-              <w:pStyle w:val="Compact"/>
-              <w:jc w:val="right"/>
-            </w:pPr>
-            <w:r>
-              <w:t xml:space="preserve">5.470000</w:t>
+              <w:t xml:space="preserve">6.150</w:t>
+            </w:r>
+          </w:p>
+        </w:tc>
+        <w:tc>
+          <w:p>
+            <w:pPr>
+              <w:pStyle w:val="Compact"/>
+              <w:jc w:val="right"/>
+            </w:pPr>
+            <w:r>
+              <w:t xml:space="preserve">5.470</w:t>
             </w:r>
           </w:p>
         </w:tc>
@@ -15981,18 +15668,18 @@
               <w:jc w:val="right"/>
             </w:pPr>
             <w:r>
-              <w:t xml:space="preserve">8.490909</w:t>
-            </w:r>
-          </w:p>
-        </w:tc>
-        <w:tc>
-          <w:p>
-            <w:pPr>
-              <w:pStyle w:val="Compact"/>
-              <w:jc w:val="right"/>
-            </w:pPr>
-            <w:r>
-              <w:t xml:space="preserve">8.447257</w:t>
+              <w:t xml:space="preserve">8.491</w:t>
+            </w:r>
+          </w:p>
+        </w:tc>
+        <w:tc>
+          <w:p>
+            <w:pPr>
+              <w:pStyle w:val="Compact"/>
+              <w:jc w:val="right"/>
+            </w:pPr>
+            <w:r>
+              <w:t xml:space="preserve">8.447</w:t>
             </w:r>
           </w:p>
         </w:tc>
@@ -16027,18 +15714,18 @@
               <w:jc w:val="right"/>
             </w:pPr>
             <w:r>
-              <w:t xml:space="preserve">43.490909</w:t>
-            </w:r>
-          </w:p>
-        </w:tc>
-        <w:tc>
-          <w:p>
-            <w:pPr>
-              <w:pStyle w:val="Compact"/>
-              <w:jc w:val="right"/>
-            </w:pPr>
-            <w:r>
-              <w:t xml:space="preserve">29.907173</w:t>
+              <w:t xml:space="preserve">43.491</w:t>
+            </w:r>
+          </w:p>
+        </w:tc>
+        <w:tc>
+          <w:p>
+            <w:pPr>
+              <w:pStyle w:val="Compact"/>
+              <w:jc w:val="right"/>
+            </w:pPr>
+            <w:r>
+              <w:t xml:space="preserve">29.907</w:t>
             </w:r>
           </w:p>
         </w:tc>
@@ -16073,18 +15760,18 @@
               <w:jc w:val="right"/>
             </w:pPr>
             <w:r>
-              <w:t xml:space="preserve">0.000000</w:t>
-            </w:r>
-          </w:p>
-        </w:tc>
-        <w:tc>
-          <w:p>
-            <w:pPr>
-              <w:pStyle w:val="Compact"/>
-              <w:jc w:val="right"/>
-            </w:pPr>
-            <w:r>
-              <w:t xml:space="preserve">0.000000</w:t>
+              <w:t xml:space="preserve">0.000</w:t>
+            </w:r>
+          </w:p>
+        </w:tc>
+        <w:tc>
+          <w:p>
+            <w:pPr>
+              <w:pStyle w:val="Compact"/>
+              <w:jc w:val="right"/>
+            </w:pPr>
+            <w:r>
+              <w:t xml:space="preserve">0.000</w:t>
             </w:r>
           </w:p>
         </w:tc>
@@ -16119,18 +15806,18 @@
               <w:jc w:val="right"/>
             </w:pPr>
             <w:r>
-              <w:t xml:space="preserve">2.272727</w:t>
-            </w:r>
-          </w:p>
-        </w:tc>
-        <w:tc>
-          <w:p>
-            <w:pPr>
-              <w:pStyle w:val="Compact"/>
-              <w:jc w:val="right"/>
-            </w:pPr>
-            <w:r>
-              <w:t xml:space="preserve">2.109705</w:t>
+              <w:t xml:space="preserve">2.273</w:t>
+            </w:r>
+          </w:p>
+        </w:tc>
+        <w:tc>
+          <w:p>
+            <w:pPr>
+              <w:pStyle w:val="Compact"/>
+              <w:jc w:val="right"/>
+            </w:pPr>
+            <w:r>
+              <w:t xml:space="preserve">2.110</w:t>
             </w:r>
           </w:p>
         </w:tc>
@@ -16165,18 +15852,18 @@
               <w:jc w:val="right"/>
             </w:pPr>
             <w:r>
-              <w:t xml:space="preserve">49.994933</w:t>
-            </w:r>
-          </w:p>
-        </w:tc>
-        <w:tc>
-          <w:p>
-            <w:pPr>
-              <w:pStyle w:val="Compact"/>
-              <w:jc w:val="right"/>
-            </w:pPr>
-            <w:r>
-              <w:t xml:space="preserve">49.994933</w:t>
+              <w:t xml:space="preserve">49.995</w:t>
+            </w:r>
+          </w:p>
+        </w:tc>
+        <w:tc>
+          <w:p>
+            <w:pPr>
+              <w:pStyle w:val="Compact"/>
+              <w:jc w:val="right"/>
+            </w:pPr>
+            <w:r>
+              <w:t xml:space="preserve">49.995</w:t>
             </w:r>
           </w:p>
         </w:tc>
@@ -16211,18 +15898,18 @@
               <w:jc w:val="right"/>
             </w:pPr>
             <w:r>
-              <w:t xml:space="preserve">7.218182</w:t>
-            </w:r>
-          </w:p>
-        </w:tc>
-        <w:tc>
-          <w:p>
-            <w:pPr>
-              <w:pStyle w:val="Compact"/>
-              <w:jc w:val="right"/>
-            </w:pPr>
-            <w:r>
-              <w:t xml:space="preserve">5.147679</w:t>
+              <w:t xml:space="preserve">7.218</w:t>
+            </w:r>
+          </w:p>
+        </w:tc>
+        <w:tc>
+          <w:p>
+            <w:pPr>
+              <w:pStyle w:val="Compact"/>
+              <w:jc w:val="right"/>
+            </w:pPr>
+            <w:r>
+              <w:t xml:space="preserve">5.148</w:t>
             </w:r>
           </w:p>
         </w:tc>
@@ -16257,18 +15944,18 @@
               <w:jc w:val="right"/>
             </w:pPr>
             <w:r>
-              <w:t xml:space="preserve">137.247660</w:t>
-            </w:r>
-          </w:p>
-        </w:tc>
-        <w:tc>
-          <w:p>
-            <w:pPr>
-              <w:pStyle w:val="Compact"/>
-              <w:jc w:val="right"/>
-            </w:pPr>
-            <w:r>
-              <w:t xml:space="preserve">115.666747</w:t>
+              <w:t xml:space="preserve">137.248</w:t>
+            </w:r>
+          </w:p>
+        </w:tc>
+        <w:tc>
+          <w:p>
+            <w:pPr>
+              <w:pStyle w:val="Compact"/>
+              <w:jc w:val="right"/>
+            </w:pPr>
+            <w:r>
+              <w:t xml:space="preserve">115.667</w:t>
             </w:r>
           </w:p>
         </w:tc>
@@ -16364,7 +16051,7 @@
         <w:t xml:space="preserve"> </w:t>
       </w:r>
       <w:r>
-        <w:t xml:space="preserve">scenarios is by their impacts on selectec component costs (e.g. travel time costs, insurance costs). They are not CAV penetration scenarios.</w:t>
+        <w:t xml:space="preserve">scenarios is by their impacts on selectec component costs (e.g. travel time costs, insurance costs). They are not CAV penetration scenarios.</w:t>
       </w:r>
       <w:r>
         <w:t xml:space="preserve"> </w:t>
@@ -21668,10 +21355,10 @@
       <w:pPr>
         <w:pStyle w:val="Heading2"/>
       </w:pPr>
-      <w:bookmarkStart w:id="55" w:name="fuel-consumption-vs.speed---thomas-et-al.-approach"/>
+      <w:bookmarkStart w:id="55" w:name="fuel-consumption-vs.-speed---thomas-et-al.-approach"/>
       <w:bookmarkEnd w:id="55"/>
       <w:r>
-        <w:t xml:space="preserve">6.1 Fuel Consumption vs. Speed - Thomas et al. Approach</w:t>
+        <w:t xml:space="preserve">6.1 Fuel Consumption vs. Speed - Thomas et al. Approach</w:t>
       </w:r>
     </w:p>
     <w:p>
@@ -21702,22 +21389,7 @@
         <w:pStyle w:val="BlockText"/>
       </w:pPr>
       <w:r>
-        <w:t xml:space="preserve">Thomas et al. performed</w:t>
-      </w:r>
-      <w:r>
-        <w:t xml:space="preserve"> </w:t>
-      </w:r>
-      <w:r>
-        <w:t xml:space="preserve">“</w:t>
-      </w:r>
-      <w:r>
-        <w:t xml:space="preserve">analysis of dynamometer testing results for 74 vehicles at steady-state speeds from 50 to 80 mph [80 to 129 km/h]. Data has been collected for 23 light-duty vehicles at ORNL’s vehicle research laboratory and a valuable data set for 51 vehicles was loaned to ORNL by Chrysler, LLC under a non-disclosure agreement. Vehicles were tested in dynamometer laboratories at steady speeds from 40 to 80 mph [64 to 129 km/h], with the proper road-load applied. … The study includes various sizes of sedans, wagons, and SUVs, as well as pickup trucks, minivans and a few</w:t>
-      </w:r>
-      <w:r>
-        <w:t xml:space="preserve">”</w:t>
-      </w:r>
-      <w:r>
-        <w:t xml:space="preserve">muscle" and sports cars. Vehicles from model years 2003 to 2012 with a wide variety of powertrains were represented"</w:t>
+        <w:t xml:space="preserve">Thomas et al. performed "analysis of dynamometer testing results for 74 vehicles at steady-state speeds from 50 to 80 mph [80 to 129 km/h]. Data has been collected for 23 light-duty vehicles at ORNL's vehicle research laboratory and a valuable data set for 51 vehicles was loaned to ORNL by Chrysler, LLC under a non-disclosure agreement. Vehicles were tested in dynamometer laboratories at steady speeds from 40 to 80 mph [64 to 129 km/h], with the proper road-load applied. ... The study includes various sizes of sedans, wagons, and SUVs, as well as pickup trucks, minivans and a few "muscle" and sports cars. Vehicles from model years 2003 to 2012 with a wide variety of powertrains were represented"</w:t>
       </w:r>
       <w:r>
         <w:t xml:space="preserve"> </w:t>
@@ -21745,7 +21417,7 @@
         <w:rPr>
           <w:b/>
         </w:rPr>
-        <w:t xml:space="preserve">Summary of MPG vs. Speed data:</w:t>
+        <w:t xml:space="preserve">Summary of MPG vs. Speed data:</w:t>
       </w:r>
       <w:r>
         <w:rPr>
@@ -24062,7 +23734,7 @@
         <w:pStyle w:val="BlockText"/>
       </w:pPr>
       <w:r>
-        <w:t xml:space="preserve">In practice the relationship is more complex. …The higher the speed, the steeper the increase in accident risk. The relationship between speed and accident risk is a power function:</w:t>
+        <w:t xml:space="preserve">In practice the relationship is more complex. ...The higher the speed, the steeper the increase in accident risk. The relationship between speed and accident risk is a power function:</w:t>
       </w:r>
     </w:p>
     <w:p>
@@ -24247,7 +23919,7 @@
         </w:numPr>
       </w:pPr>
       <w:r>
-        <w:t xml:space="preserve">Brown, A., Gonder, J., &amp; Repac, B. (2014). An Analysis of Possible Energy Impacts of Automated Vehicle. In G. Meyer &amp; S. Beiker (Eds.), Road Vehicle Automation (pp. 61-70). Springer. Retrieved from</w:t>
+        <w:t xml:space="preserve">Brown, A., Gonder, J., &amp; Repac, B. (2014). An Analysis of Possible Energy Impacts of Automated Vehicle. In G. Meyer &amp; S. Beiker (Eds.), Road Vehicle Automation (pp. 61-70). Springer. Retrieved from</w:t>
       </w:r>
       <w:r>
         <w:t xml:space="preserve"> </w:t>
@@ -24352,25 +24024,7 @@
         </w:numPr>
       </w:pPr>
       <w:r>
-        <w:t xml:space="preserve">Schipper, Lee, Calanit Saenger and Anant Sudardshan 2011.</w:t>
-      </w:r>
-      <w:r>
-        <w:t xml:space="preserve"> </w:t>
-      </w:r>
-      <w:r>
-        <w:t xml:space="preserve">“</w:t>
-      </w:r>
-      <w:r>
-        <w:t xml:space="preserve">Transport and Carbon Emissions in the United States: The Long View,</w:t>
-      </w:r>
-      <w:r>
-        <w:t xml:space="preserve">”</w:t>
-      </w:r>
-      <w:r>
-        <w:t xml:space="preserve"> </w:t>
-      </w:r>
-      <w:r>
-        <w:t xml:space="preserve">Energies 2011, 4, 563-581;</w:t>
+        <w:t xml:space="preserve">Schipper, Lee, Calanit Saenger and Anant Sudardshan 2011. "Transport and Carbon Emissions in the United States: The Long View," Energies 2011, 4, 563-581;</w:t>
       </w:r>
       <w:r>
         <w:t xml:space="preserve"> </w:t>
@@ -24405,25 +24059,7 @@
         </w:numPr>
       </w:pPr>
       <w:r>
-        <w:t xml:space="preserve">Stephens, T.S., J. Gonder, Y. Chen, Z. Lin, C. Liu, D. Gohlke, 2016</w:t>
-      </w:r>
-      <w:r>
-        <w:t xml:space="preserve"> </w:t>
-      </w:r>
-      <w:r>
-        <w:t xml:space="preserve">“</w:t>
-      </w:r>
-      <w:r>
-        <w:t xml:space="preserve">Estimated Bounds and Important Factors for Fuel Use and Consumer Costs of Connected and Automated Vehicles,</w:t>
-      </w:r>
-      <w:r>
-        <w:t xml:space="preserve">”</w:t>
-      </w:r>
-      <w:r>
-        <w:t xml:space="preserve"> </w:t>
-      </w:r>
-      <w:r>
-        <w:t xml:space="preserve">NREL Technical Report NREL/TP-5400-67216 November 2016,</w:t>
+        <w:t xml:space="preserve">Stephens, T.S., J. Gonder, Y. Chen, Z. Lin, C. Liu, D. Gohlke, 2016 "Estimated Bounds and Important Factors for Fuel Use and Consumer Costs of Connected and Automated Vehicles," NREL Technical Report NREL/TP-5400-67216 November 2016,</w:t>
       </w:r>
       <w:r>
         <w:t xml:space="preserve"> </w:t>
@@ -24596,7 +24232,7 @@
         <w:t xml:space="preserve"> </w:t>
       </w:r>
       <w:r>
-        <w:t xml:space="preserve">Additional potential disaggregations include by region, vehicle size class, drivetrain type, and time of day (e.g. operating costs vary by time of day, as described in Bösch et al. 2017).</w:t>
+        <w:t xml:space="preserve">Additional potential disaggregations include by region, vehicle size class, drivetrain type, and time of day (e.g. operating costs vary by time of day, as described in Bösch et al. 2017).</w:t>
       </w:r>
     </w:p>
   </w:footnote>
@@ -25178,7 +24814,7 @@
     </w:lvl>
   </w:abstractNum>
   <w:abstractNum w:abstractNumId="990">
-    <w:nsid w:val="de851959"/>
+    <w:nsid w:val="bd588be8"/>
     <w:multiLevelType w:val="multilevel"/>
     <w:lvl w:ilvl="0">
       <w:numFmt w:val="bullet"/>
@@ -25259,7 +24895,7 @@
     </w:lvl>
   </w:abstractNum>
   <w:abstractNum w:abstractNumId="991">
-    <w:nsid w:val="4ac3f6cc"/>
+    <w:nsid w:val="c2f98fd6"/>
     <w:multiLevelType w:val="multilevel"/>
     <w:lvl w:ilvl="0">
       <w:numFmt w:val="bullet"/>
@@ -25340,7 +24976,7 @@
     </w:lvl>
   </w:abstractNum>
   <w:abstractNum w:abstractNumId="99411">
-    <w:nsid w:val="a3c2af31"/>
+    <w:nsid w:val="9ef31bd4"/>
     <w:multiLevelType w:val="multilevel"/>
     <w:lvl w:ilvl="0">
       <w:start w:val="1"/>
@@ -25428,7 +25064,7 @@
     </w:lvl>
   </w:abstractNum>
   <w:abstractNum w:abstractNumId="994138">
-    <w:nsid w:val="4eccbf9c"/>
+    <w:nsid w:val="284c7428"/>
     <w:multiLevelType w:val="multilevel"/>
     <w:lvl w:ilvl="0">
       <w:start w:val="38"/>

</xml_diff>

<commit_message>
Generate CAVdecom docx on windows machine. For CAVESIM_pres.Rmd, failed experiment with new Powerpoint rendering from rmarkdown.
</commit_message>
<xml_diff>
--- a/CAVdecom.docx
+++ b/CAVdecom.docx
@@ -240,13 +240,7 @@
         <w:t xml:space="preserve"> </w:t>
       </w:r>
       <w:r>
-        <w:t xml:space="preserve">al.</w:t>
-      </w:r>
-      <w:r>
-        <w:t xml:space="preserve"> </w:t>
-      </w:r>
-      <w:r>
-        <w:t xml:space="preserve">2016,</w:t>
+        <w:t xml:space="preserve">al. 2016,</w:t>
       </w:r>
       <w:r>
         <w:t xml:space="preserve"> </w:t>
@@ -264,13 +258,7 @@
         <w:t xml:space="preserve"> </w:t>
       </w:r>
       <w:r>
-        <w:t xml:space="preserve">al.</w:t>
-      </w:r>
-      <w:r>
-        <w:t xml:space="preserve"> </w:t>
-      </w:r>
-      <w:r>
-        <w:t xml:space="preserve">2016)</w:t>
+        <w:t xml:space="preserve">al. 2016)</w:t>
       </w:r>
       <w:r>
         <w:t xml:space="preserve"> </w:t>
@@ -657,11 +645,11 @@
       <w:pPr>
         <w:pStyle w:val="Heading1"/>
       </w:pPr>
-      <w:bookmarkStart w:id="21" w:name="introduction-main-points-key-factors"/>
-      <w:bookmarkEnd w:id="21"/>
+      <w:bookmarkStart w:id="20" w:name="introduction-main-points-key-factors"/>
       <w:r>
         <w:t xml:space="preserve">1. Introduction, Main Points, Key Factors</w:t>
       </w:r>
+      <w:bookmarkEnd w:id="20"/>
     </w:p>
     <w:p>
       <w:pPr>
@@ -715,11 +703,11 @@
       <w:pPr>
         <w:pStyle w:val="Heading4"/>
       </w:pPr>
-      <w:bookmarkStart w:id="22" w:name="important-driving-factors-have-an-economic-dimension"/>
-      <w:bookmarkEnd w:id="22"/>
+      <w:bookmarkStart w:id="21" w:name="important-driving-factors-have-an-economic-dimension"/>
       <w:r>
         <w:t xml:space="preserve">Important driving factors have an economic dimension</w:t>
       </w:r>
+      <w:bookmarkEnd w:id="21"/>
     </w:p>
     <w:p>
       <w:pPr>
@@ -956,11 +944,11 @@
       <w:pPr>
         <w:pStyle w:val="Heading4"/>
       </w:pPr>
-      <w:bookmarkStart w:id="23" w:name="key-questions-in-order-of-attention-paid-here"/>
-      <w:bookmarkEnd w:id="23"/>
+      <w:bookmarkStart w:id="22" w:name="key-questions-in-order-of-attention-paid-here"/>
       <w:r>
         <w:t xml:space="preserve">Key Questions (in order of attention paid here)</w:t>
       </w:r>
+      <w:bookmarkEnd w:id="22"/>
     </w:p>
     <w:p>
       <w:pPr>
@@ -1112,7 +1100,7 @@
         </w:numPr>
       </w:pPr>
       <w:r>
-        <w:t xml:space="preserve">Model through occupancy, incremental VKT from re-positioning, and implications to travelers' cost</w:t>
+        <w:t xml:space="preserve">Model through occupancy, incremental VKT from re-positioning, and implications to travelers’ cost</w:t>
       </w:r>
     </w:p>
     <w:p>
@@ -1155,11 +1143,11 @@
       <w:pPr>
         <w:pStyle w:val="Heading4"/>
       </w:pPr>
-      <w:bookmarkStart w:id="24" w:name="contributions-of-this-paper"/>
-      <w:bookmarkEnd w:id="24"/>
+      <w:bookmarkStart w:id="23" w:name="contributions-of-this-paper"/>
       <w:r>
         <w:t xml:space="preserve">Contributions of this paper</w:t>
       </w:r>
+      <w:bookmarkEnd w:id="23"/>
     </w:p>
     <w:p>
       <w:pPr>
@@ -1173,11 +1161,11 @@
       <w:pPr>
         <w:pStyle w:val="Heading4"/>
       </w:pPr>
-      <w:bookmarkStart w:id="25" w:name="limitations"/>
-      <w:bookmarkEnd w:id="25"/>
+      <w:bookmarkStart w:id="24" w:name="limitations"/>
       <w:r>
         <w:t xml:space="preserve">Limitations</w:t>
       </w:r>
+      <w:bookmarkEnd w:id="24"/>
     </w:p>
     <w:p>
       <w:pPr>
@@ -1207,11 +1195,11 @@
       <w:pPr>
         <w:pStyle w:val="Heading1"/>
       </w:pPr>
-      <w:bookmarkStart w:id="26" w:name="decomposition-of-energy-and-ghg-impacts-of-cavs"/>
-      <w:bookmarkEnd w:id="26"/>
+      <w:bookmarkStart w:id="25" w:name="decomposition-of-energy-and-ghg-impacts-of-cavs"/>
       <w:r>
         <w:t xml:space="preserve">2. Decomposition of Energy and GHG Impacts of CAVs</w:t>
       </w:r>
+      <w:bookmarkEnd w:id="25"/>
     </w:p>
     <w:p>
       <w:pPr>
@@ -1245,7 +1233,7 @@
         <w:t xml:space="preserve"> </w:t>
       </w:r>
       <w:r>
-        <w:t xml:space="preserve">(Schipper et al. 2000, 2011). Mechanistic and scenario-base approaches of this type have been used to explore CAV impacts by Wadud, MacKenzie and Leiby (2016) and by Stephens et al. 2016. While this approch assumes a degree of separability in the impact of certain identified mechanisms on energy use, e.g. weight reduction versus aerodynamic load reduction through platooning, this is supported in some cases by more detailed models and experimental data [cite XXX].</w:t>
+        <w:t xml:space="preserve">(Schipper et al. 2000, 2011). Mechanistic and scenario-base approaches of this type have been used to explore CAV impacts by Wadud, MacKenzie and Leiby (2016) and by Stephens et al. 2016. While this approch assumes a degree of separability in the impact of certain identified mechanisms on energy use, e.g. weight reduction versus aerodynamic load reduction through platooning, this is supported in some cases by more detailed models and experimental data [cite XXX].</w:t>
       </w:r>
     </w:p>
     <w:p>
@@ -1378,7 +1366,7 @@
         <w:rPr>
           <w:rStyle w:val="FootnoteReference"/>
         </w:rPr>
-        <w:footnoteReference w:id="27"/>
+        <w:footnoteReference w:id="26"/>
       </w:r>
       <w:r>
         <w:t xml:space="preserve">} x {Shares of each mode-vehicle-fuel type} x {Energy Intensity} x {Fuel GHG Intensity}.</w:t>
@@ -1912,7 +1900,7 @@
         <w:rPr>
           <w:rStyle w:val="FootnoteReference"/>
         </w:rPr>
-        <w:footnoteReference w:id="28"/>
+        <w:footnoteReference w:id="27"/>
       </w:r>
     </w:p>
     <w:p>
@@ -3722,11 +3710,11 @@
       <w:pPr>
         <w:pStyle w:val="Heading2"/>
       </w:pPr>
-      <w:bookmarkStart w:id="29" w:name="mechanisms-by-which-cavs-can-alter-energy-use-and-emissiona"/>
-      <w:bookmarkEnd w:id="29"/>
+      <w:bookmarkStart w:id="28" w:name="mechanisms-by-which-cavs-can-alter-energy-use-and-emissiona"/>
       <w:r>
         <w:t xml:space="preserve">Mechanisms by Which CAVs Can Alter Energy Use and Emissiona</w:t>
       </w:r>
+      <w:bookmarkEnd w:id="28"/>
     </w:p>
     <w:p>
       <w:pPr>
@@ -3748,7 +3736,43 @@
         <w:t xml:space="preserve"> </w:t>
       </w:r>
       <w:r>
-        <w:t xml:space="preserve">of "Mechanisms" or "Technologies" associated with vehicle automation, each</w:t>
+        <w:t xml:space="preserve">of</w:t>
+      </w:r>
+      <w:r>
+        <w:t xml:space="preserve"> </w:t>
+      </w:r>
+      <w:r>
+        <w:t xml:space="preserve">“</w:t>
+      </w:r>
+      <w:r>
+        <w:t xml:space="preserve">Mechanisms</w:t>
+      </w:r>
+      <w:r>
+        <w:t xml:space="preserve">”</w:t>
+      </w:r>
+      <w:r>
+        <w:t xml:space="preserve"> </w:t>
+      </w:r>
+      <w:r>
+        <w:t xml:space="preserve">or</w:t>
+      </w:r>
+      <w:r>
+        <w:t xml:space="preserve"> </w:t>
+      </w:r>
+      <w:r>
+        <w:t xml:space="preserve">“</w:t>
+      </w:r>
+      <w:r>
+        <w:t xml:space="preserve">Technologies</w:t>
+      </w:r>
+      <w:r>
+        <w:t xml:space="preserve">”</w:t>
+      </w:r>
+      <w:r>
+        <w:t xml:space="preserve"> </w:t>
+      </w:r>
+      <w:r>
+        <w:t xml:space="preserve">associated with vehicle automation, each</w:t>
       </w:r>
       <w:r>
         <w:t xml:space="preserve"> </w:t>
@@ -4041,18 +4065,30 @@
       <w:pPr>
         <w:pStyle w:val="Heading1"/>
       </w:pPr>
-      <w:bookmarkStart w:id="30" w:name="estimating-energy-impacts"/>
-      <w:bookmarkEnd w:id="30"/>
+      <w:bookmarkStart w:id="29" w:name="estimating-energy-impacts"/>
       <w:r>
         <w:t xml:space="preserve">3. Estimating Energy Impacts</w:t>
       </w:r>
+      <w:bookmarkEnd w:id="29"/>
     </w:p>
     <w:p>
       <w:pPr>
         <w:pStyle w:val="FirstParagraph"/>
       </w:pPr>
       <w:r>
-        <w:t xml:space="preserve">We define the effects of automation on vehicle energy intensity (energy per vehicle km traveled) through a set of identified technological and operational "mechanisms."</w:t>
+        <w:t xml:space="preserve">We define the effects of automation on vehicle energy intensity (energy per vehicle km traveled) through a set of identified technological and operational</w:t>
+      </w:r>
+      <w:r>
+        <w:t xml:space="preserve"> </w:t>
+      </w:r>
+      <w:r>
+        <w:t xml:space="preserve">“</w:t>
+      </w:r>
+      <w:r>
+        <w:t xml:space="preserve">mechanisms.</w:t>
+      </w:r>
+      <w:r>
+        <w:t xml:space="preserve">”</w:t>
       </w:r>
     </w:p>
     <w:p>
@@ -4066,7 +4102,7 @@
         <w:rPr>
           <w:rStyle w:val="FootnoteReference"/>
         </w:rPr>
-        <w:footnoteReference w:id="31"/>
+        <w:footnoteReference w:id="30"/>
       </w:r>
       <w:r>
         <w:t xml:space="preserve"> </w:t>
@@ -4099,7 +4135,73 @@
         <w:t xml:space="preserve"> </w:t>
       </w:r>
       <w:r>
-        <w:t xml:space="preserve">from "zero" through "pessimistic," "midcase," and "optimistic." Mechanism intensity effect values</w:t>
+        <w:t xml:space="preserve">from</w:t>
+      </w:r>
+      <w:r>
+        <w:t xml:space="preserve"> </w:t>
+      </w:r>
+      <w:r>
+        <w:t xml:space="preserve">“</w:t>
+      </w:r>
+      <w:r>
+        <w:t xml:space="preserve">zero</w:t>
+      </w:r>
+      <w:r>
+        <w:t xml:space="preserve">”</w:t>
+      </w:r>
+      <w:r>
+        <w:t xml:space="preserve"> </w:t>
+      </w:r>
+      <w:r>
+        <w:t xml:space="preserve">through</w:t>
+      </w:r>
+      <w:r>
+        <w:t xml:space="preserve"> </w:t>
+      </w:r>
+      <w:r>
+        <w:t xml:space="preserve">“</w:t>
+      </w:r>
+      <w:r>
+        <w:t xml:space="preserve">pessimistic,</w:t>
+      </w:r>
+      <w:r>
+        <w:t xml:space="preserve">”</w:t>
+      </w:r>
+      <w:r>
+        <w:t xml:space="preserve"> </w:t>
+      </w:r>
+      <w:r>
+        <w:t xml:space="preserve">“</w:t>
+      </w:r>
+      <w:r>
+        <w:t xml:space="preserve">midcase,</w:t>
+      </w:r>
+      <w:r>
+        <w:t xml:space="preserve">”</w:t>
+      </w:r>
+      <w:r>
+        <w:t xml:space="preserve"> </w:t>
+      </w:r>
+      <w:r>
+        <w:t xml:space="preserve">and</w:t>
+      </w:r>
+      <w:r>
+        <w:t xml:space="preserve"> </w:t>
+      </w:r>
+      <w:r>
+        <w:t xml:space="preserve">“</w:t>
+      </w:r>
+      <w:r>
+        <w:t xml:space="preserve">optimistic.</w:t>
+      </w:r>
+      <w:r>
+        <w:t xml:space="preserve">”</w:t>
+      </w:r>
+      <w:r>
+        <w:t xml:space="preserve"> </w:t>
+      </w:r>
+      <w:r>
+        <w:t xml:space="preserve">Mechanism intensity effect values</w:t>
       </w:r>
       <w:r>
         <w:t xml:space="preserve"> </w:t>
@@ -4192,11 +4294,11 @@
       <w:pPr>
         <w:pStyle w:val="Heading3"/>
       </w:pPr>
-      <w:bookmarkStart w:id="32" w:name="construct-multiplicative-factors-to-apply-to-energy-intensities-for-each-mechanism"/>
-      <w:bookmarkEnd w:id="32"/>
+      <w:bookmarkStart w:id="31" w:name="construct-multiplicative-factors-to-apply-to-energy-intensities-for-each-mechanism"/>
       <w:r>
         <w:t xml:space="preserve">3.1 Construct multiplicative factors to apply to energy intensities for each mechanism</w:t>
       </w:r>
+      <w:bookmarkEnd w:id="31"/>
     </w:p>
     <w:p>
       <w:pPr>
@@ -4368,7 +4470,7 @@
     </w:p>
     <w:tbl>
       <w:tblPr>
-        <w:tblStyle w:val="TableNormal"/>
+        <w:tblStyle w:val="Table"/>
         <w:tblW w:type="pct" w:w="0.0"/>
         <w:tblLook w:firstRow="1"/>
         <w:tblCaption w:val="Intensity Multipliers by Vehicle-type, Year, and Case"/>
@@ -7036,18 +7138,54 @@
         </w:numPr>
       </w:pPr>
       <w:r>
-        <w:t xml:space="preserve">Note "Right_sizing" and "Increased_feature_load" apply only to LDV passenger travel.</w:t>
+        <w:t xml:space="preserve">Note</w:t>
+      </w:r>
+      <w:r>
+        <w:t xml:space="preserve"> </w:t>
+      </w:r>
+      <w:r>
+        <w:t xml:space="preserve">“</w:t>
+      </w:r>
+      <w:r>
+        <w:t xml:space="preserve">Right_sizing</w:t>
+      </w:r>
+      <w:r>
+        <w:t xml:space="preserve">”</w:t>
+      </w:r>
+      <w:r>
+        <w:t xml:space="preserve"> </w:t>
+      </w:r>
+      <w:r>
+        <w:t xml:space="preserve">and</w:t>
+      </w:r>
+      <w:r>
+        <w:t xml:space="preserve"> </w:t>
+      </w:r>
+      <w:r>
+        <w:t xml:space="preserve">“</w:t>
+      </w:r>
+      <w:r>
+        <w:t xml:space="preserve">Increased_feature_load</w:t>
+      </w:r>
+      <w:r>
+        <w:t xml:space="preserve">”</w:t>
+      </w:r>
+      <w:r>
+        <w:t xml:space="preserve"> </w:t>
+      </w:r>
+      <w:r>
+        <w:t xml:space="preserve">apply only to LDV passenger travel.</w:t>
       </w:r>
     </w:p>
     <w:p>
       <w:pPr>
         <w:pStyle w:val="Heading3"/>
       </w:pPr>
-      <w:bookmarkStart w:id="33" w:name="energy-intensity-by-vehicle-type-and-technology-scenario-by-composing-mechanism-effects"/>
-      <w:bookmarkEnd w:id="33"/>
+      <w:bookmarkStart w:id="32" w:name="energy-intensity-by-vehicle-type-and-technology-scenario-by-composing-mechanism-effects"/>
       <w:r>
         <w:t xml:space="preserve">3.2 Energy Intensity by Vehicle Type and Technology Scenario, by Composing Mechanism Effects</w:t>
       </w:r>
+      <w:bookmarkEnd w:id="32"/>
     </w:p>
     <w:p>
       <w:pPr>
@@ -7196,7 +7334,25 @@
         <w:t xml:space="preserve">k</w:t>
       </w:r>
       <w:r>
-        <w:t xml:space="preserve">, the "EffectCase" or effect sensitivity case</w:t>
+        <w:t xml:space="preserve">, the</w:t>
+      </w:r>
+      <w:r>
+        <w:t xml:space="preserve"> </w:t>
+      </w:r>
+      <w:r>
+        <w:t xml:space="preserve">“</w:t>
+      </w:r>
+      <w:r>
+        <w:t xml:space="preserve">EffectCase</w:t>
+      </w:r>
+      <w:r>
+        <w:t xml:space="preserve">”</w:t>
+      </w:r>
+      <w:r>
+        <w:t xml:space="preserve"> </w:t>
+      </w:r>
+      <w:r>
+        <w:t xml:space="preserve">or effect sensitivity case</w:t>
       </w:r>
       <w:r>
         <w:t xml:space="preserve"> </w:t>
@@ -7337,7 +7493,7 @@
     </w:p>
     <w:tbl>
       <w:tblPr>
-        <w:tblStyle w:val="TableNormal"/>
+        <w:tblStyle w:val="Table"/>
         <w:tblW w:type="pct" w:w="0.0"/>
         <w:tblLook w:firstRow="1"/>
         <w:tblCaption w:val="Effect Sensitivity Cases by Vehicle Class, Year, AV Mechanism and Scenario"/>
@@ -11140,7 +11296,7 @@
         <w:rPr>
           <w:rStyle w:val="FootnoteReference"/>
         </w:rPr>
-        <w:footnoteReference w:id="34"/>
+        <w:footnoteReference w:id="33"/>
       </w:r>
       <w:r>
         <w:t xml:space="preserve"> </w:t>
@@ -11171,15 +11327,15 @@
           <m:naryPr>
             <m:chr m:val="∏"/>
             <m:limLoc m:val="undOvr"/>
-            <m:subHide m:val="1"/>
-            <m:supHide m:val="0"/>
+            <m:subHide m:val="0"/>
+            <m:supHide m:val="1"/>
           </m:naryPr>
-          <m:sub/>
-          <m:sup>
+          <m:sub>
             <m:r>
               <m:t>k</m:t>
             </m:r>
-          </m:sup>
+          </m:sub>
+          <m:sup/>
           <m:e>
             <m:sSub>
               <m:e>
@@ -11393,15 +11549,15 @@
             <m:naryPr>
               <m:chr m:val="∏"/>
               <m:limLoc m:val="undOvr"/>
-              <m:subHide m:val="1"/>
-              <m:supHide m:val="0"/>
+              <m:subHide m:val="0"/>
+              <m:supHide m:val="1"/>
             </m:naryPr>
-            <m:sub/>
-            <m:sup>
+            <m:sub>
               <m:r>
                 <m:t>k</m:t>
               </m:r>
-            </m:sup>
+            </m:sub>
+            <m:sup/>
             <m:e>
               <m:sSub>
                 <m:e>
@@ -11463,7 +11619,7 @@
     </w:p>
     <w:tbl>
       <w:tblPr>
-        <w:tblStyle w:val="TableNormal"/>
+        <w:tblStyle w:val="Table"/>
         <w:tblW w:type="pct" w:w="0.0"/>
         <w:tblLook w:firstRow="1"/>
         <w:tblCaption w:val="Net Energy Intensity Change by Scenario, Vehicle-type, and Year"/>
@@ -11963,11 +12119,11 @@
       <w:pPr>
         <w:pStyle w:val="Heading1"/>
       </w:pPr>
-      <w:bookmarkStart w:id="35" w:name="demand-response-to-cavs"/>
-      <w:bookmarkEnd w:id="35"/>
+      <w:bookmarkStart w:id="34" w:name="demand-response-to-cavs"/>
       <w:r>
         <w:t xml:space="preserve">4. Demand Response to CAVs</w:t>
       </w:r>
+      <w:bookmarkEnd w:id="34"/>
     </w:p>
     <w:p>
       <w:pPr>
@@ -11981,24 +12137,78 @@
       <w:pPr>
         <w:pStyle w:val="Heading2"/>
       </w:pPr>
-      <w:bookmarkStart w:id="36" w:name="key-parameters-for-demand-scenarios"/>
-      <w:bookmarkEnd w:id="36"/>
+      <w:bookmarkStart w:id="35" w:name="key-parameters-for-demand-scenarios"/>
       <w:r>
         <w:t xml:space="preserve">4.1 Key parameters for Demand scenarios</w:t>
       </w:r>
+      <w:bookmarkEnd w:id="35"/>
     </w:p>
     <w:p>
       <w:pPr>
         <w:pStyle w:val="FirstParagraph"/>
       </w:pPr>
       <w:r>
-        <w:t xml:space="preserve">The following are the default parameter values. (Note: Need to be clear which version of certain parameters dominate in subsequent application, e.g. from "DemScenCostReduction" vs "DemRespParams" tables.</w:t>
-      </w:r>
-      <w:r>
-        <w:t xml:space="preserve"> </w:t>
-      </w:r>
-      <w:r>
-        <w:t xml:space="preserve">The "Low, Med, High" cases in DemdRespParams table are separate from the Demand Scenario cases in DemScenCostReduction table.</w:t>
+        <w:t xml:space="preserve">The following are the default parameter values. (Note: Need to be clear which version of certain parameters dominate in subsequent application, e.g. from</w:t>
+      </w:r>
+      <w:r>
+        <w:t xml:space="preserve"> </w:t>
+      </w:r>
+      <w:r>
+        <w:t xml:space="preserve">“</w:t>
+      </w:r>
+      <w:r>
+        <w:t xml:space="preserve">DemScenCostReduction</w:t>
+      </w:r>
+      <w:r>
+        <w:t xml:space="preserve">”</w:t>
+      </w:r>
+      <w:r>
+        <w:t xml:space="preserve"> </w:t>
+      </w:r>
+      <w:r>
+        <w:t xml:space="preserve">vs</w:t>
+      </w:r>
+      <w:r>
+        <w:t xml:space="preserve"> </w:t>
+      </w:r>
+      <w:r>
+        <w:t xml:space="preserve">“</w:t>
+      </w:r>
+      <w:r>
+        <w:t xml:space="preserve">DemRespParams</w:t>
+      </w:r>
+      <w:r>
+        <w:t xml:space="preserve">”</w:t>
+      </w:r>
+      <w:r>
+        <w:t xml:space="preserve"> </w:t>
+      </w:r>
+      <w:r>
+        <w:t xml:space="preserve">tables.</w:t>
+      </w:r>
+      <w:r>
+        <w:t xml:space="preserve"> </w:t>
+      </w:r>
+      <w:r>
+        <w:t xml:space="preserve">The</w:t>
+      </w:r>
+      <w:r>
+        <w:t xml:space="preserve"> </w:t>
+      </w:r>
+      <w:r>
+        <w:t xml:space="preserve">“</w:t>
+      </w:r>
+      <w:r>
+        <w:t xml:space="preserve">Low, Med, High</w:t>
+      </w:r>
+      <w:r>
+        <w:t xml:space="preserve">”</w:t>
+      </w:r>
+      <w:r>
+        <w:t xml:space="preserve"> </w:t>
+      </w:r>
+      <w:r>
+        <w:t xml:space="preserve">cases in DemdRespParams table are separate from the Demand Scenario cases in DemScenCostReduction table.</w:t>
       </w:r>
     </w:p>
     <w:p>
@@ -12011,7 +12221,7 @@
     </w:p>
     <w:tbl>
       <w:tblPr>
-        <w:tblStyle w:val="TableNormal"/>
+        <w:tblStyle w:val="Table"/>
         <w:tblW w:type="pct" w:w="0.0"/>
         <w:tblLook w:firstRow="1"/>
         <w:tblCaption w:val="Key Parameters for LDV Demand Response (for all Demand Scenarios)"/>
@@ -12945,18 +13155,36 @@
       <w:pPr>
         <w:pStyle w:val="Heading3"/>
       </w:pPr>
-      <w:bookmarkStart w:id="37" w:name="select-a-single-scenario-to-examine"/>
-      <w:bookmarkEnd w:id="37"/>
+      <w:bookmarkStart w:id="36" w:name="select-a-single-scenario-to-examine"/>
       <w:r>
         <w:t xml:space="preserve">Select a Single Scenario to Examine</w:t>
       </w:r>
+      <w:bookmarkEnd w:id="36"/>
     </w:p>
     <w:p>
       <w:pPr>
         <w:pStyle w:val="FirstParagraph"/>
       </w:pPr>
       <w:r>
-        <w:t xml:space="preserve">Energy Intensity change is dependent on the Technology Scenario, and year of interest. For example consider Scenario 4, the "Strong responses" scenario, in year 2050.</w:t>
+        <w:t xml:space="preserve">Energy Intensity change is dependent on the Technology Scenario, and year of interest. For example consider Scenario 4, the</w:t>
+      </w:r>
+      <w:r>
+        <w:t xml:space="preserve"> </w:t>
+      </w:r>
+      <w:r>
+        <w:t xml:space="preserve">“</w:t>
+      </w:r>
+      <w:r>
+        <w:t xml:space="preserve">Strong responses</w:t>
+      </w:r>
+      <w:r>
+        <w:t xml:space="preserve">”</w:t>
+      </w:r>
+      <w:r>
+        <w:t xml:space="preserve"> </w:t>
+      </w:r>
+      <w:r>
+        <w:t xml:space="preserve">scenario, in year 2050.</w:t>
       </w:r>
     </w:p>
     <w:p>
@@ -12977,7 +13205,7 @@
     </w:p>
     <w:tbl>
       <w:tblPr>
-        <w:tblStyle w:val="TableNormal"/>
+        <w:tblStyle w:val="Table"/>
         <w:tblW w:type="pct" w:w="0.0"/>
         <w:tblLook w:firstRow="1"/>
         <w:tblCaption w:val="DemRespParams: Important Parameters for the Calculation of Demand Reponse, by Vehicle-type, and Year"/>
@@ -13911,21 +14139,21 @@
       <w:pPr>
         <w:pStyle w:val="Heading2"/>
       </w:pPr>
-      <w:bookmarkStart w:id="38" w:name="establish-base-travel-costs-for-each-cost-component"/>
-      <w:bookmarkEnd w:id="38"/>
+      <w:bookmarkStart w:id="37" w:name="establish-base-travel-costs-for-each-cost-component"/>
       <w:r>
         <w:t xml:space="preserve">4.2 Establish Base Travel Costs for Each Cost Component</w:t>
       </w:r>
+      <w:bookmarkEnd w:id="37"/>
     </w:p>
     <w:p>
       <w:pPr>
         <w:pStyle w:val="Heading3"/>
       </w:pPr>
-      <w:bookmarkStart w:id="39" w:name="simple-base-travel-time-cost-calculation"/>
-      <w:bookmarkEnd w:id="39"/>
+      <w:bookmarkStart w:id="38" w:name="simple-base-travel-time-cost-calculation"/>
       <w:r>
         <w:t xml:space="preserve">Simple Base Travel Time Cost Calculation</w:t>
       </w:r>
+      <w:bookmarkEnd w:id="38"/>
     </w:p>
     <w:p>
       <w:pPr>
@@ -13940,18 +14168,18 @@
       <m:oMath>
         <m:sSub>
           <m:e>
-            <m:limLow>
+            <m:groupChr>
+              <m:groupChrPr>
+                <m:chr m:val="̲"/>
+                <m:pos m:val="bot"/>
+                <m:vertJc m:val="top"/>
+              </m:groupChrPr>
               <m:e>
                 <m:r>
                   <m:t>c</m:t>
                 </m:r>
               </m:e>
-              <m:lim>
-                <m:r>
-                  <m:t>̲</m:t>
-                </m:r>
-              </m:lim>
-            </m:limLow>
+            </m:groupChr>
           </m:e>
           <m:sub>
             <m:r>
@@ -13983,7 +14211,7 @@
     </w:p>
     <w:tbl>
       <w:tblPr>
-        <w:tblStyle w:val="TableNormal"/>
+        <w:tblStyle w:val="Table"/>
         <w:tblW w:type="pct" w:w="0.0"/>
         <w:tblLook w:firstRow="1"/>
         <w:tblCaption w:val="Travel Time Cost Base Parameters"/>
@@ -14678,11 +14906,11 @@
       <w:pPr>
         <w:pStyle w:val="Heading3"/>
       </w:pPr>
-      <w:bookmarkStart w:id="40" w:name="base-vehicle-travel-cost-components"/>
-      <w:bookmarkEnd w:id="40"/>
+      <w:bookmarkStart w:id="39" w:name="base-vehicle-travel-cost-components"/>
       <w:r>
         <w:t xml:space="preserve">Base Vehicle Travel Cost Components</w:t>
       </w:r>
+      <w:bookmarkEnd w:id="39"/>
     </w:p>
     <w:p>
       <w:pPr>
@@ -14702,7 +14930,7 @@
     </w:p>
     <w:tbl>
       <w:tblPr>
-        <w:tblStyle w:val="TableNormal"/>
+        <w:tblStyle w:val="Table"/>
         <w:tblW w:type="pct" w:w="0.0"/>
         <w:tblLook w:firstRow="1"/>
         <w:tblCaption w:val="Vehicle Travel Cost Components by Vehicle Type"/>
@@ -15467,7 +15695,7 @@
     </w:p>
     <w:tbl>
       <w:tblPr>
-        <w:tblStyle w:val="TableNormal"/>
+        <w:tblStyle w:val="Table"/>
         <w:tblW w:type="pct" w:w="0.0"/>
         <w:tblLook w:firstRow="1"/>
         <w:tblCaption w:val="Base Vehicle Travel Cost Components by Vehicle Type (cents/mi)"/>
@@ -15965,11 +16193,11 @@
       <w:pPr>
         <w:pStyle w:val="Heading2"/>
       </w:pPr>
-      <w:bookmarkStart w:id="41" w:name="fractional-increase-in-vkt-for-demand-scenarios"/>
-      <w:bookmarkEnd w:id="41"/>
+      <w:bookmarkStart w:id="40" w:name="fractional-increase-in-vkt-for-demand-scenarios"/>
       <w:r>
         <w:t xml:space="preserve">4.3 Fractional Increase in VKT for Demand Scenarios</w:t>
       </w:r>
+      <w:bookmarkEnd w:id="40"/>
     </w:p>
     <w:p>
       <w:pPr>
@@ -16025,11 +16253,11 @@
       <w:pPr>
         <w:pStyle w:val="Heading3"/>
       </w:pPr>
-      <w:bookmarkStart w:id="42" w:name="demand-scenario-cost-reduction-parameters-and-demand-response-parameters-drive-demand-scenarios"/>
-      <w:bookmarkEnd w:id="42"/>
+      <w:bookmarkStart w:id="41" w:name="demand-scenario-cost-reduction-parameters-and-demand-response-parameters-drive-demand-scenarios"/>
       <w:r>
         <w:t xml:space="preserve">Demand Scenario Cost Reduction Parameters and Demand Response Parameters Drive Demand Scenarios</w:t>
       </w:r>
+      <w:bookmarkEnd w:id="41"/>
     </w:p>
     <w:p>
       <w:pPr>
@@ -16051,7 +16279,7 @@
         <w:t xml:space="preserve"> </w:t>
       </w:r>
       <w:r>
-        <w:t xml:space="preserve">scenarios is by their impacts on selectec component costs (e.g. travel time costs, insurance costs). They are not CAV penetration scenarios.</w:t>
+        <w:t xml:space="preserve">scenarios is by their impacts on selectec component costs (e.g. travel time costs, insurance costs). They are not CAV penetration scenarios.</w:t>
       </w:r>
       <w:r>
         <w:t xml:space="preserve"> </w:t>
@@ -16070,7 +16298,7 @@
     </w:p>
     <w:tbl>
       <w:tblPr>
-        <w:tblStyle w:val="TableNormal"/>
+        <w:tblStyle w:val="Table"/>
         <w:tblW w:type="pct" w:w="0.0"/>
         <w:tblLook w:firstRow="1"/>
         <w:tblCaption w:val="Vehicle Travel Cost Component Reduction by Demand Scenario"/>
@@ -16338,11 +16566,11 @@
       <w:pPr>
         <w:pStyle w:val="Heading3"/>
       </w:pPr>
-      <w:bookmarkStart w:id="43" w:name="vehicle-travel-cost-shares-by-component---base"/>
-      <w:bookmarkEnd w:id="43"/>
+      <w:bookmarkStart w:id="42" w:name="vehicle-travel-cost-shares-by-component---base"/>
       <w:r>
         <w:t xml:space="preserve">Vehicle Travel Cost Shares by Component - Base</w:t>
       </w:r>
+      <w:bookmarkEnd w:id="42"/>
     </w:p>
     <w:p>
       <w:pPr>
@@ -16354,7 +16582,7 @@
     </w:p>
     <w:tbl>
       <w:tblPr>
-        <w:tblStyle w:val="TableNormal"/>
+        <w:tblStyle w:val="Table"/>
         <w:tblW w:type="pct" w:w="0.0"/>
         <w:tblLook w:firstRow="1"/>
         <w:tblCaption w:val="Base Vehicle Travel Cost: Components Share by Vehicle Type"/>
@@ -16852,11 +17080,11 @@
       <w:pPr>
         <w:pStyle w:val="Heading3"/>
       </w:pPr>
-      <w:bookmarkStart w:id="44" w:name="cost-shares-by-component---cav-scenario"/>
-      <w:bookmarkEnd w:id="44"/>
+      <w:bookmarkStart w:id="43" w:name="cost-shares-by-component---cav-scenario"/>
       <w:r>
         <w:t xml:space="preserve">Cost Shares by Component - CAV Scenario</w:t>
       </w:r>
+      <w:bookmarkEnd w:id="43"/>
     </w:p>
     <w:p>
       <w:pPr>
@@ -17307,11 +17535,11 @@
       <w:pPr>
         <w:pStyle w:val="Heading2"/>
       </w:pPr>
-      <w:bookmarkStart w:id="45" w:name="calculate-adjusted-travel-cost-components-for-scenario-conditions"/>
-      <w:bookmarkEnd w:id="45"/>
+      <w:bookmarkStart w:id="44" w:name="calculate-adjusted-travel-cost-components-for-scenario-conditions"/>
       <w:r>
         <w:t xml:space="preserve">4.4 Calculate Adjusted Travel Cost Components for Scenario Conditions</w:t>
       </w:r>
+      <w:bookmarkEnd w:id="44"/>
     </w:p>
     <w:p>
       <w:pPr>
@@ -17323,7 +17551,7 @@
     </w:p>
     <w:tbl>
       <w:tblPr>
-        <w:tblStyle w:val="TableNormal"/>
+        <w:tblStyle w:val="Table"/>
         <w:tblW w:type="pct" w:w="0.0"/>
         <w:tblLook w:firstRow="1"/>
         <w:tblCaption w:val="Alt Travel Cost Components Relative to Base, by Vehicle Type &amp; Dem Scenario"/>
@@ -19476,11 +19704,11 @@
       <w:pPr>
         <w:pStyle w:val="Heading2"/>
       </w:pPr>
-      <w:bookmarkStart w:id="46" w:name="fractional-vmt-changes-in-cav-scenario"/>
-      <w:bookmarkEnd w:id="46"/>
+      <w:bookmarkStart w:id="45" w:name="fractional-vmt-changes-in-cav-scenario"/>
       <w:r>
         <w:t xml:space="preserve">4.5 Fractional VMT Changes in CAV Scenario</w:t>
       </w:r>
+      <w:bookmarkEnd w:id="45"/>
     </w:p>
     <w:p>
       <w:pPr>
@@ -19735,11 +19963,11 @@
       <w:pPr>
         <w:pStyle w:val="Heading3"/>
       </w:pPr>
-      <w:bookmarkStart w:id="47" w:name="effects-on-vmt-demand-from-elderly-drivers-and-car-sharing-ride-pooling"/>
-      <w:bookmarkEnd w:id="47"/>
+      <w:bookmarkStart w:id="46" w:name="effects-on-vmt-demand-from-elderly-drivers-and-car-sharing-ride-pooling"/>
       <w:r>
         <w:t xml:space="preserve">Effects on VMT Demand from Elderly Drivers, and Car Sharing (Ride Pooling)</w:t>
       </w:r>
+      <w:bookmarkEnd w:id="46"/>
     </w:p>
     <w:p>
       <w:pPr>
@@ -19776,11 +20004,11 @@
       <w:pPr>
         <w:pStyle w:val="Heading1"/>
       </w:pPr>
-      <w:bookmarkStart w:id="48" w:name="policy-and-scenario-calculations"/>
-      <w:bookmarkEnd w:id="48"/>
+      <w:bookmarkStart w:id="47" w:name="policy-and-scenario-calculations"/>
       <w:r>
         <w:t xml:space="preserve">5. Policy and Scenario Calculations</w:t>
       </w:r>
+      <w:bookmarkEnd w:id="47"/>
     </w:p>
     <w:p>
       <w:pPr>
@@ -19918,11 +20146,11 @@
       <w:pPr>
         <w:pStyle w:val="Heading2"/>
       </w:pPr>
-      <w:bookmarkStart w:id="49" w:name="final-scenario-results-table-for-2050"/>
-      <w:bookmarkEnd w:id="49"/>
+      <w:bookmarkStart w:id="48" w:name="final-scenario-results-table-for-2050"/>
       <w:r>
         <w:t xml:space="preserve">Final Scenario Results Table for 2050</w:t>
       </w:r>
+      <w:bookmarkEnd w:id="48"/>
     </w:p>
     <w:p>
       <w:pPr>
@@ -20399,7 +20627,7 @@
     </w:p>
     <w:tbl>
       <w:tblPr>
-        <w:tblStyle w:val="TableNormal"/>
+        <w:tblStyle w:val="Table"/>
         <w:tblW w:type="pct" w:w="0.0"/>
         <w:tblLook w:firstRow="1"/>
       </w:tblPr>
@@ -21173,11 +21401,11 @@
       <w:pPr>
         <w:pStyle w:val="Heading2"/>
       </w:pPr>
-      <w:bookmarkStart w:id="50" w:name="bar-chart-representation-of-results"/>
-      <w:bookmarkEnd w:id="50"/>
+      <w:bookmarkStart w:id="49" w:name="bar-chart-representation-of-results"/>
       <w:r>
         <w:t xml:space="preserve">5.2 Bar Chart Representation of Results</w:t>
       </w:r>
+      <w:bookmarkEnd w:id="49"/>
     </w:p>
     <w:p>
       <w:pPr>
@@ -21191,18 +21419,18 @@
       <w:pPr>
         <w:pStyle w:val="Heading2"/>
       </w:pPr>
-      <w:bookmarkStart w:id="51" w:name="travel-time-budget"/>
-      <w:bookmarkEnd w:id="51"/>
+      <w:bookmarkStart w:id="50" w:name="travel-time-budget"/>
       <w:r>
         <w:t xml:space="preserve">Travel Time Budget</w:t>
       </w:r>
+      <w:bookmarkEnd w:id="50"/>
     </w:p>
     <w:p>
       <w:pPr>
         <w:pStyle w:val="FirstParagraph"/>
       </w:pPr>
       <w:r>
-        <w:t xml:space="preserve">BGR2014:144 (referencing Shaefer et al. 2009) apply a Travel Time Budget constraint in the following straight-forward way:</w:t>
+        <w:t xml:space="preserve">BGR2014:144 (referencing Shaefer et al. 2009) apply a Travel Time Budget constraint in the following straight-forward way:</w:t>
       </w:r>
     </w:p>
     <w:p>
@@ -21303,21 +21531,21 @@
       <w:pPr>
         <w:pStyle w:val="Heading2"/>
       </w:pPr>
-      <w:bookmarkStart w:id="52" w:name="physical-constants"/>
-      <w:bookmarkEnd w:id="52"/>
+      <w:bookmarkStart w:id="51" w:name="physical-constants"/>
       <w:r>
         <w:t xml:space="preserve">Physical Constants</w:t>
       </w:r>
+      <w:bookmarkEnd w:id="51"/>
     </w:p>
     <w:p>
       <w:pPr>
         <w:pStyle w:val="Heading2"/>
       </w:pPr>
-      <w:bookmarkStart w:id="53" w:name="vehicle-scenario-parameters"/>
-      <w:bookmarkEnd w:id="53"/>
+      <w:bookmarkStart w:id="52" w:name="vehicle-scenario-parameters"/>
       <w:r>
         <w:t xml:space="preserve">Vehicle Scenario Parameters</w:t>
       </w:r>
+      <w:bookmarkEnd w:id="52"/>
     </w:p>
     <w:p>
       <w:pPr>
@@ -21345,25 +21573,24 @@
       <w:pPr>
         <w:pStyle w:val="Heading1"/>
       </w:pPr>
-      <w:bookmarkStart w:id="54" w:name="simple-functions-for-mpg-as-a-function-of-highway-speed"/>
-      <w:bookmarkEnd w:id="54"/>
+      <w:bookmarkStart w:id="53" w:name="simple-functions-for-mpg-as-a-function-of-highway-speed"/>
       <w:r>
         <w:t xml:space="preserve">6. Simple functions for MPG as a function of highway speed</w:t>
       </w:r>
+      <w:bookmarkEnd w:id="53"/>
     </w:p>
     <w:p>
       <w:pPr>
         <w:pStyle w:val="Heading2"/>
       </w:pPr>
-      <w:bookmarkStart w:id="55" w:name="fuel-consumption-vs.-speed---thomas-et-al.-approach"/>
-      <w:bookmarkEnd w:id="55"/>
-      <w:r>
-        <w:t xml:space="preserve">6.1 Fuel Consumption vs. Speed - Thomas et al. Approach</w:t>
-      </w:r>
+      <w:bookmarkStart w:id="54" w:name="fuel-consumption-vs.speed---thomas-et-al.approach"/>
+      <w:r>
+        <w:t xml:space="preserve">6.1 Fuel Consumption vs. Speed - Thomas et al. Approach</w:t>
+      </w:r>
+      <w:bookmarkEnd w:id="54"/>
     </w:p>
     <w:p>
       <w:pPr>
-        <w:pStyle w:val="Compact"/>
         <w:numPr>
           <w:numId w:val="1024"/>
           <w:ilvl w:val="0"/>
@@ -21375,7 +21602,7 @@
       <w:r>
         <w:t xml:space="preserve"> </w:t>
       </w:r>
-      <w:hyperlink r:id="rId56">
+      <w:hyperlink r:id="rId55">
         <w:r>
           <w:rPr>
             <w:rStyle w:val="Hyperlink"/>
@@ -21387,14 +21614,33 @@
     <w:p>
       <w:pPr>
         <w:pStyle w:val="BlockText"/>
-      </w:pPr>
-      <w:r>
-        <w:t xml:space="preserve">Thomas et al. performed "analysis of dynamometer testing results for 74 vehicles at steady-state speeds from 50 to 80 mph [80 to 129 km/h]. Data has been collected for 23 light-duty vehicles at ORNL's vehicle research laboratory and a valuable data set for 51 vehicles was loaned to ORNL by Chrysler, LLC under a non-disclosure agreement. Vehicles were tested in dynamometer laboratories at steady speeds from 40 to 80 mph [64 to 129 km/h], with the proper road-load applied. ... The study includes various sizes of sedans, wagons, and SUVs, as well as pickup trucks, minivans and a few "muscle" and sports cars. Vehicles from model years 2003 to 2012 with a wide variety of powertrains were represented"</w:t>
-      </w:r>
-      <w:r>
-        <w:t xml:space="preserve"> </w:t>
-      </w:r>
-      <w:hyperlink r:id="rId57">
+        <w:numPr>
+          <w:numId w:val="1000"/>
+          <w:ilvl w:val="0"/>
+        </w:numPr>
+      </w:pPr>
+      <w:r>
+        <w:t xml:space="preserve">Thomas et al. performed</w:t>
+      </w:r>
+      <w:r>
+        <w:t xml:space="preserve"> </w:t>
+      </w:r>
+      <w:r>
+        <w:t xml:space="preserve">“</w:t>
+      </w:r>
+      <w:r>
+        <w:t xml:space="preserve">analysis of dynamometer testing results for 74 vehicles at steady-state speeds from 50 to 80 mph [80 to 129 km/h]. Data has been collected for 23 light-duty vehicles at ORNL’s vehicle research laboratory and a valuable data set for 51 vehicles was loaned to ORNL by Chrysler, LLC under a non-disclosure agreement. Vehicles were tested in dynamometer laboratories at steady speeds from 40 to 80 mph [64 to 129 km/h], with the proper road-load applied. … The study includes various sizes of sedans, wagons, and SUVs, as well as pickup trucks, minivans and a few</w:t>
+      </w:r>
+      <w:r>
+        <w:t xml:space="preserve">”</w:t>
+      </w:r>
+      <w:r>
+        <w:t xml:space="preserve">muscle" and sports cars. Vehicles from model years 2003 to 2012 with a wide variety of powertrains were represented"</w:t>
+      </w:r>
+      <w:r>
+        <w:t xml:space="preserve"> </w:t>
+      </w:r>
+      <w:hyperlink r:id="rId56">
         <w:r>
           <w:rPr>
             <w:rStyle w:val="Hyperlink"/>
@@ -21417,7 +21663,7 @@
         <w:rPr>
           <w:b/>
         </w:rPr>
-        <w:t xml:space="preserve">Summary of MPG vs. Speed data:</w:t>
+        <w:t xml:space="preserve">Summary of MPG vs. Speed data:</w:t>
       </w:r>
       <w:r>
         <w:rPr>
@@ -21434,7 +21680,7 @@
     </w:p>
     <w:tbl>
       <w:tblPr>
-        <w:tblStyle w:val="TableNormal"/>
+        <w:tblStyle w:val="Table"/>
         <w:tblW w:type="pct" w:w="0.0"/>
         <w:tblLook w:firstRow="1"/>
       </w:tblPr>
@@ -21776,7 +22022,7 @@
     </w:p>
     <w:tbl>
       <w:tblPr>
-        <w:tblStyle w:val="TableNormal"/>
+        <w:tblStyle w:val="Table"/>
         <w:tblW w:type="pct" w:w="0.0"/>
         <w:tblLook w:firstRow="1"/>
         <w:tblCaption w:val="Table: Percent MPG Decreases With Speed (Rows are Ref Speed)"/>
@@ -21794,7 +22040,9 @@
             <w:vAlign w:val="bottom"/>
           </w:tcPr>
           <w:p>
-            <w:pStyle w:val="Compact"/>
+            <w:pPr>
+              <w:pStyle w:val="Compact"/>
+            </w:pPr>
           </w:p>
         </w:tc>
         <w:tc>
@@ -22552,11 +22800,11 @@
       <w:pPr>
         <w:pStyle w:val="Heading2"/>
       </w:pPr>
-      <w:bookmarkStart w:id="58" w:name="fuel-consumption-vs-speed---berry-approach"/>
-      <w:bookmarkEnd w:id="58"/>
+      <w:bookmarkStart w:id="57" w:name="fuel-consumption-vs-speed---berry-approach"/>
       <w:r>
         <w:t xml:space="preserve">6.2 Fuel Consumption vs Speed - Berry Approach</w:t>
       </w:r>
+      <w:bookmarkEnd w:id="57"/>
     </w:p>
     <w:p>
       <w:pPr>
@@ -22567,7 +22815,7 @@
           <wp:inline>
             <wp:extent cx="5943600" cy="4245428"/>
             <wp:effectExtent b="0" l="0" r="0" t="0"/>
-            <wp:docPr descr="" id="1" name="Picture"/>
+            <wp:docPr descr="" title="" id="1" name="Picture"/>
             <a:graphic>
               <a:graphicData uri="http://schemas.openxmlformats.org/drawingml/2006/picture">
                 <pic:pic>
@@ -22578,7 +22826,7 @@
                     </pic:cNvPicPr>
                   </pic:nvPicPr>
                   <pic:blipFill>
-                    <a:blip r:embed="rId59"/>
+                    <a:blip r:embed="rId58"/>
                     <a:stretch>
                       <a:fillRect/>
                     </a:stretch>
@@ -22609,21 +22857,21 @@
       <w:pPr>
         <w:pStyle w:val="Heading2"/>
       </w:pPr>
-      <w:bookmarkStart w:id="60" w:name="compute-the-optimum-highway-speed-for-a-range-of-time-costs-and-fuel-costs"/>
-      <w:bookmarkEnd w:id="60"/>
+      <w:bookmarkStart w:id="59" w:name="compute-the-optimum-highway-speed-for-a-range-of-time-costs-and-fuel-costs"/>
       <w:r>
         <w:t xml:space="preserve">Compute the Optimum Highway Speed for a Range of Time Costs and Fuel Costs</w:t>
       </w:r>
+      <w:bookmarkEnd w:id="59"/>
     </w:p>
     <w:p>
       <w:pPr>
         <w:pStyle w:val="Heading1"/>
       </w:pPr>
-      <w:bookmarkStart w:id="61" w:name="safety-costs-associated-with-speed"/>
-      <w:bookmarkEnd w:id="61"/>
+      <w:bookmarkStart w:id="60" w:name="safety-costs-associated-with-speed"/>
       <w:r>
         <w:t xml:space="preserve">7. Safety Costs Associated with Speed</w:t>
       </w:r>
+      <w:bookmarkEnd w:id="60"/>
     </w:p>
     <w:p>
       <w:pPr>
@@ -22633,7 +22881,7 @@
           <w:ilvl w:val="0"/>
         </w:numPr>
       </w:pPr>
-      <w:hyperlink r:id="rId62">
+      <w:hyperlink r:id="rId61">
         <w:r>
           <w:rPr>
             <w:rStyle w:val="Hyperlink"/>
@@ -22652,12 +22900,30 @@
       <w:pPr>
         <w:pStyle w:val="Compact"/>
         <w:numPr>
-          <w:numId w:val="1025"/>
-          <w:ilvl w:val="0"/>
+          <w:numId w:val="1026"/>
+          <w:ilvl w:val="1"/>
         </w:numPr>
       </w:pPr>
       <w:r>
         <w:t xml:space="preserve">An increase in average speed of 1 km/h typically results in a 3% higher risk of a crash involving injury, with a 4-5% increase for crashes that result in fatalities.</w:t>
+      </w:r>
+    </w:p>
+    <w:p>
+      <w:pPr>
+        <w:pStyle w:val="Compact"/>
+        <w:numPr>
+          <w:numId w:val="1026"/>
+          <w:ilvl w:val="1"/>
+        </w:numPr>
+      </w:pPr>
+      <w:r>
+        <w:t xml:space="preserve">Speed also contributes to the severity of the impact when a collision does occur. For car occupants in a crash with an impact speed of 80 km/h, the likelihood of death is 20 times what it would have been at an impact speed</w:t>
+      </w:r>
+      <w:r>
+        <w:t xml:space="preserve"> </w:t>
+      </w:r>
+      <w:r>
+        <w:t xml:space="preserve">of 30 km/h.</w:t>
       </w:r>
     </w:p>
     <w:p>
@@ -22669,38 +22935,20 @@
         </w:numPr>
       </w:pPr>
       <w:r>
-        <w:t xml:space="preserve">Speed also contributes to the severity of the impact when a collision does occur. For car occupants in a crash with an impact speed of 80 km/h, the likelihood of death is 20 times what it would have been at an impact speed</w:t>
-      </w:r>
-      <w:r>
-        <w:t xml:space="preserve"> </w:t>
-      </w:r>
-      <w:r>
-        <w:t xml:space="preserve">of 30 km/h.</w:t>
+        <w:t xml:space="preserve">WHO 2004 World report on road traffic injury prevention</w:t>
+      </w:r>
+      <w:r>
+        <w:t xml:space="preserve"> </w:t>
+      </w:r>
+      <w:r>
+        <w:t xml:space="preserve">** Crash Risk**</w:t>
       </w:r>
     </w:p>
     <w:p>
       <w:pPr>
         <w:pStyle w:val="Compact"/>
         <w:numPr>
-          <w:numId w:val="1025"/>
-          <w:ilvl w:val="0"/>
-        </w:numPr>
-      </w:pPr>
-      <w:r>
-        <w:t xml:space="preserve">WHO 2004 World report on road traffic injury prevention</w:t>
-      </w:r>
-      <w:r>
-        <w:t xml:space="preserve"> </w:t>
-      </w:r>
-      <w:r>
-        <w:t xml:space="preserve">** Crash Risk**</w:t>
-      </w:r>
-    </w:p>
-    <w:p>
-      <w:pPr>
-        <w:pStyle w:val="Compact"/>
-        <w:numPr>
-          <w:numId w:val="1026"/>
+          <w:numId w:val="1027"/>
           <w:ilvl w:val="1"/>
         </w:numPr>
       </w:pPr>
@@ -22710,7 +22958,7 @@
       <w:r>
         <w:t xml:space="preserve"> </w:t>
       </w:r>
-      <w:hyperlink r:id="rId63">
+      <w:hyperlink r:id="rId62">
         <w:r>
           <w:rPr>
             <w:rStyle w:val="Hyperlink"/>
@@ -22723,11 +22971,11 @@
       <w:pPr>
         <w:pStyle w:val="Compact"/>
         <w:numPr>
-          <w:numId w:val="1026"/>
+          <w:numId w:val="1027"/>
           <w:ilvl w:val="1"/>
         </w:numPr>
       </w:pPr>
-      <w:hyperlink r:id="rId64">
+      <w:hyperlink r:id="rId63">
         <w:r>
           <w:rPr>
             <w:rStyle w:val="Hyperlink"/>
@@ -22740,7 +22988,7 @@
       <w:pPr>
         <w:pStyle w:val="Compact"/>
         <w:numPr>
-          <w:numId w:val="1026"/>
+          <w:numId w:val="1027"/>
           <w:ilvl w:val="1"/>
         </w:numPr>
       </w:pPr>
@@ -22758,7 +23006,7 @@
       <w:pPr>
         <w:pStyle w:val="Compact"/>
         <w:numPr>
-          <w:numId w:val="1026"/>
+          <w:numId w:val="1027"/>
           <w:ilvl w:val="1"/>
         </w:numPr>
       </w:pPr>
@@ -22776,7 +23024,7 @@
       <w:pPr>
         <w:pStyle w:val="Compact"/>
         <w:numPr>
-          <w:numId w:val="1026"/>
+          <w:numId w:val="1027"/>
           <w:ilvl w:val="1"/>
         </w:numPr>
       </w:pPr>
@@ -22794,7 +23042,7 @@
       <w:pPr>
         <w:pStyle w:val="Compact"/>
         <w:numPr>
-          <w:numId w:val="1026"/>
+          <w:numId w:val="1027"/>
           <w:ilvl w:val="1"/>
         </w:numPr>
       </w:pPr>
@@ -22806,7 +23054,7 @@
       <w:pPr>
         <w:pStyle w:val="Compact"/>
         <w:numPr>
-          <w:numId w:val="1026"/>
+          <w:numId w:val="1027"/>
           <w:ilvl w:val="1"/>
         </w:numPr>
       </w:pPr>
@@ -22842,7 +23090,7 @@
     </w:p>
     <w:tbl>
       <w:tblPr>
-        <w:tblStyle w:val="TableNormal"/>
+        <w:tblStyle w:val="Table"/>
         <w:tblW w:type="pct" w:w="0.0"/>
         <w:tblLook w:firstRow="1"/>
       </w:tblPr>
@@ -23018,63 +23266,63 @@
         <w:t xml:space="preserve"> </w:t>
       </w:r>
       <w:r>
-        <w:t xml:space="preserve">(Source: Kloeden et al., 1997. See alos Kloeden et al. 2001)</w:t>
+        <w:t xml:space="preserve">(Source: Kloeden et al., 1997. See alos Kloeden et al. 2001)</w:t>
       </w:r>
     </w:p>
     <w:p>
       <w:pPr>
         <w:pStyle w:val="Heading3"/>
       </w:pPr>
-      <w:bookmarkStart w:id="65" w:name="severity-of-crash-injuries"/>
-      <w:bookmarkEnd w:id="65"/>
+      <w:bookmarkStart w:id="64" w:name="severity-of-crash-injuries"/>
       <w:r>
         <w:rPr>
           <w:b/>
         </w:rPr>
         <w:t xml:space="preserve">Severity of crash injuries</w:t>
       </w:r>
-    </w:p>
-    <w:p>
-      <w:pPr>
-        <w:pStyle w:val="Compact"/>
-        <w:numPr>
-          <w:numId w:val="1027"/>
-          <w:ilvl w:val="0"/>
-        </w:numPr>
-      </w:pPr>
-      <w:r>
-        <w:t xml:space="preserve">Speed has an exponentially detrimental effect on</w:t>
-      </w:r>
-      <w:r>
-        <w:t xml:space="preserve"> </w:t>
-      </w:r>
-      <w:r>
-        <w:t xml:space="preserve">safety. As speeds increase, so do the number and</w:t>
-      </w:r>
-      <w:r>
-        <w:t xml:space="preserve"> </w:t>
-      </w:r>
-      <w:r>
-        <w:t xml:space="preserve">severity of injuries. Studies show that the higher</w:t>
-      </w:r>
-      <w:r>
-        <w:t xml:space="preserve"> </w:t>
-      </w:r>
-      <w:r>
-        <w:t xml:space="preserve">the impact speed, the greater the likelihood of serious</w:t>
-      </w:r>
-      <w:r>
-        <w:t xml:space="preserve"> </w:t>
-      </w:r>
-      <w:r>
-        <w:t xml:space="preserve">and fatal injury:</w:t>
-      </w:r>
+      <w:bookmarkEnd w:id="64"/>
     </w:p>
     <w:p>
       <w:pPr>
         <w:pStyle w:val="Compact"/>
         <w:numPr>
           <w:numId w:val="1028"/>
+          <w:ilvl w:val="0"/>
+        </w:numPr>
+      </w:pPr>
+      <w:r>
+        <w:t xml:space="preserve">Speed has an exponentially detrimental effect on</w:t>
+      </w:r>
+      <w:r>
+        <w:t xml:space="preserve"> </w:t>
+      </w:r>
+      <w:r>
+        <w:t xml:space="preserve">safety. As speeds increase, so do the number and</w:t>
+      </w:r>
+      <w:r>
+        <w:t xml:space="preserve"> </w:t>
+      </w:r>
+      <w:r>
+        <w:t xml:space="preserve">severity of injuries. Studies show that the higher</w:t>
+      </w:r>
+      <w:r>
+        <w:t xml:space="preserve"> </w:t>
+      </w:r>
+      <w:r>
+        <w:t xml:space="preserve">the impact speed, the greater the likelihood of serious</w:t>
+      </w:r>
+      <w:r>
+        <w:t xml:space="preserve"> </w:t>
+      </w:r>
+      <w:r>
+        <w:t xml:space="preserve">and fatal injury:</w:t>
+      </w:r>
+    </w:p>
+    <w:p>
+      <w:pPr>
+        <w:pStyle w:val="Compact"/>
+        <w:numPr>
+          <w:numId w:val="1029"/>
           <w:ilvl w:val="1"/>
         </w:numPr>
       </w:pPr>
@@ -23138,7 +23386,7 @@
       <w:pPr>
         <w:pStyle w:val="Compact"/>
         <w:numPr>
-          <w:numId w:val="1028"/>
+          <w:numId w:val="1029"/>
           <w:ilvl w:val="1"/>
         </w:numPr>
       </w:pPr>
@@ -23168,126 +23416,6 @@
       </w:r>
       <w:r>
         <w:t xml:space="preserve">risk at 20 miles/h (32 km/h) (47).</w:t>
-      </w:r>
-    </w:p>
-    <w:p>
-      <w:pPr>
-        <w:pStyle w:val="Compact"/>
-        <w:numPr>
-          <w:numId w:val="1028"/>
-          <w:ilvl w:val="1"/>
-        </w:numPr>
-      </w:pPr>
-      <w:r>
-        <w:t xml:space="preserve">For car occupants in a crash with an impact</w:t>
-      </w:r>
-      <w:r>
-        <w:t xml:space="preserve"> </w:t>
-      </w:r>
-      <w:r>
-        <w:t xml:space="preserve">speed of 50 miles/h (80 km/h), the likelihood</w:t>
-      </w:r>
-      <w:r>
-        <w:t xml:space="preserve"> </w:t>
-      </w:r>
-      <w:r>
-        <w:t xml:space="preserve">of death is 20 times what it would have been at</w:t>
-      </w:r>
-      <w:r>
-        <w:t xml:space="preserve"> </w:t>
-      </w:r>
-      <w:r>
-        <w:t xml:space="preserve">an impact speed of 20 miles/h (32 km/h) (48).</w:t>
-      </w:r>
-    </w:p>
-    <w:p>
-      <w:pPr>
-        <w:pStyle w:val="Compact"/>
-        <w:numPr>
-          <w:numId w:val="1028"/>
-          <w:ilvl w:val="1"/>
-        </w:numPr>
-      </w:pPr>
-      <w:r>
-        <w:t xml:space="preserve">Pedestrians have a 90% chance of surviving car</w:t>
-      </w:r>
-      <w:r>
-        <w:t xml:space="preserve"> </w:t>
-      </w:r>
-      <w:r>
-        <w:t xml:space="preserve">crashes at 30 km/h or below, but less than a</w:t>
-      </w:r>
-      <w:r>
-        <w:t xml:space="preserve"> </w:t>
-      </w:r>
-      <w:r>
-        <w:t xml:space="preserve">50% chance of surviving impacts at 45 km/h</w:t>
-      </w:r>
-      <w:r>
-        <w:t xml:space="preserve"> </w:t>
-      </w:r>
-      <w:r>
-        <w:t xml:space="preserve">or above (49, 50) (see Figure 3.3).</w:t>
-      </w:r>
-    </w:p>
-    <w:p>
-      <w:pPr>
-        <w:pStyle w:val="Compact"/>
-        <w:numPr>
-          <w:numId w:val="1028"/>
-          <w:ilvl w:val="1"/>
-        </w:numPr>
-      </w:pPr>
-      <w:r>
-        <w:t xml:space="preserve">The probability of a pedestrian being killed rises</w:t>
-      </w:r>
-      <w:r>
-        <w:t xml:space="preserve"> </w:t>
-      </w:r>
-      <w:r>
-        <w:t xml:space="preserve">by a factor of eight as the impact speed of the car</w:t>
-      </w:r>
-      <w:r>
-        <w:t xml:space="preserve"> </w:t>
-      </w:r>
-      <w:r>
-        <w:t xml:space="preserve">increases from 30 km/h to 50 km/h (51).</w:t>
-      </w:r>
-    </w:p>
-    <w:p>
-      <w:pPr>
-        <w:pStyle w:val="Compact"/>
-        <w:numPr>
-          <w:numId w:val="1028"/>
-          <w:ilvl w:val="1"/>
-        </w:numPr>
-      </w:pPr>
-      <w:r>
-        <w:t xml:space="preserve">Older pedestrians are even more physically vulnerable as speeds increase (52) (see Figure 3.4).</w:t>
-      </w:r>
-    </w:p>
-    <w:p>
-      <w:pPr>
-        <w:pStyle w:val="Compact"/>
-        <w:numPr>
-          <w:numId w:val="1028"/>
-          <w:ilvl w:val="1"/>
-        </w:numPr>
-      </w:pPr>
-      <w:r>
-        <w:t xml:space="preserve">Excess and inappropriate speed contributes to around 30% of fatal crashes in high-income countries (53).</w:t>
-      </w:r>
-    </w:p>
-    <w:p>
-      <w:pPr>
-        <w:pStyle w:val="Compact"/>
-        <w:numPr>
-          <w:numId w:val="1027"/>
-          <w:ilvl w:val="0"/>
-        </w:numPr>
-      </w:pPr>
-      <w:r>
-        <w:t xml:space="preserve">Safety References</w:t>
       </w:r>
     </w:p>
     <w:p>
@@ -23299,25 +23427,25 @@
         </w:numPr>
       </w:pPr>
       <w:r>
-        <w:t xml:space="preserve">Wegman F, Elsenaar P. Sustainable solutions to</w:t>
-      </w:r>
-      <w:r>
-        <w:t xml:space="preserve"> </w:t>
-      </w:r>
-      <w:r>
-        <w:t xml:space="preserve">improve road safety in the Netherlands. Leidschendam,</w:t>
-      </w:r>
-      <w:r>
-        <w:t xml:space="preserve"> </w:t>
-      </w:r>
-      <w:r>
-        <w:t xml:space="preserve">Institute for Road Safety Research, 1997</w:t>
-      </w:r>
-      <w:r>
-        <w:t xml:space="preserve"> </w:t>
-      </w:r>
-      <w:r>
-        <w:t xml:space="preserve">(SWOV Report D-097-8).</w:t>
+        <w:t xml:space="preserve">For car occupants in a crash with an impact</w:t>
+      </w:r>
+      <w:r>
+        <w:t xml:space="preserve"> </w:t>
+      </w:r>
+      <w:r>
+        <w:t xml:space="preserve">speed of 50 miles/h (80 km/h), the likelihood</w:t>
+      </w:r>
+      <w:r>
+        <w:t xml:space="preserve"> </w:t>
+      </w:r>
+      <w:r>
+        <w:t xml:space="preserve">of death is 20 times what it would have been at</w:t>
+      </w:r>
+      <w:r>
+        <w:t xml:space="preserve"> </w:t>
+      </w:r>
+      <w:r>
+        <w:t xml:space="preserve">an impact speed of 20 miles/h (32 km/h) (48).</w:t>
       </w:r>
     </w:p>
     <w:p>
@@ -23329,13 +23457,25 @@
         </w:numPr>
       </w:pPr>
       <w:r>
-        <w:t xml:space="preserve">Ogden KW. Safer roads: a guide to road safety engineering.</w:t>
-      </w:r>
-      <w:r>
-        <w:t xml:space="preserve"> </w:t>
-      </w:r>
-      <w:r>
-        <w:t xml:space="preserve">Melbourne, Ashgate Publishing Ltd, 1996.</w:t>
+        <w:t xml:space="preserve">Pedestrians have a 90% chance of surviving car</w:t>
+      </w:r>
+      <w:r>
+        <w:t xml:space="preserve"> </w:t>
+      </w:r>
+      <w:r>
+        <w:t xml:space="preserve">crashes at 30 km/h or below, but less than a</w:t>
+      </w:r>
+      <w:r>
+        <w:t xml:space="preserve"> </w:t>
+      </w:r>
+      <w:r>
+        <w:t xml:space="preserve">50% chance of surviving impacts at 45 km/h</w:t>
+      </w:r>
+      <w:r>
+        <w:t xml:space="preserve"> </w:t>
+      </w:r>
+      <w:r>
+        <w:t xml:space="preserve">or above (49, 50) (see Figure 3.3).</w:t>
       </w:r>
     </w:p>
     <w:p>
@@ -23347,13 +23487,19 @@
         </w:numPr>
       </w:pPr>
       <w:r>
-        <w:t xml:space="preserve">Cities on the move: a World Bank urban strategy review.</w:t>
-      </w:r>
-      <w:r>
-        <w:t xml:space="preserve"> </w:t>
-      </w:r>
-      <w:r>
-        <w:t xml:space="preserve">Washington, DC, The World Bank, 2002.</w:t>
+        <w:t xml:space="preserve">The probability of a pedestrian being killed rises</w:t>
+      </w:r>
+      <w:r>
+        <w:t xml:space="preserve"> </w:t>
+      </w:r>
+      <w:r>
+        <w:t xml:space="preserve">by a factor of eight as the impact speed of the car</w:t>
+      </w:r>
+      <w:r>
+        <w:t xml:space="preserve"> </w:t>
+      </w:r>
+      <w:r>
+        <w:t xml:space="preserve">increases from 30 km/h to 50 km/h (51).</w:t>
       </w:r>
     </w:p>
     <w:p>
@@ -23365,49 +23511,7 @@
         </w:numPr>
       </w:pPr>
       <w:r>
-        <w:t xml:space="preserve">Handboek: categorisering wegen op duurzaam veilige</w:t>
-      </w:r>
-      <w:r>
-        <w:t xml:space="preserve"> </w:t>
-      </w:r>
-      <w:r>
-        <w:t xml:space="preserve">basis. Deel I (Voorlopige): functionele en operationele eisen</w:t>
-      </w:r>
-      <w:r>
-        <w:t xml:space="preserve"> </w:t>
-      </w:r>
-      <w:r>
-        <w:t xml:space="preserve">[Handbook: categorizing roads on long-lasting safe basis.</w:t>
-      </w:r>
-      <w:r>
-        <w:t xml:space="preserve"> </w:t>
-      </w:r>
-      <w:r>
-        <w:t xml:space="preserve">Part I (Provisional): functional and operational demands].</w:t>
-      </w:r>
-      <w:r>
-        <w:t xml:space="preserve"> </w:t>
-      </w:r>
-      <w:r>
-        <w:t xml:space="preserve">Ede, Stichting centrum voor regelgeving en</w:t>
-      </w:r>
-      <w:r>
-        <w:t xml:space="preserve"> </w:t>
-      </w:r>
-      <w:r>
-        <w:t xml:space="preserve">onderwoek in de grond-, water- en wegenbouw</w:t>
-      </w:r>
-      <w:r>
-        <w:t xml:space="preserve"> </w:t>
-      </w:r>
-      <w:r>
-        <w:t xml:space="preserve">en de verkeerstechniek, 1997 (CROW</w:t>
-      </w:r>
-      <w:r>
-        <w:t xml:space="preserve"> </w:t>
-      </w:r>
-      <w:r>
-        <w:t xml:space="preserve">Report 116).</w:t>
+        <w:t xml:space="preserve">Older pedestrians are even more physically vulnerable as speeds increase (52) (see Figure 3.4).</w:t>
       </w:r>
     </w:p>
     <w:p>
@@ -23419,6 +23523,150 @@
         </w:numPr>
       </w:pPr>
       <w:r>
+        <w:t xml:space="preserve">Excess and inappropriate speed contributes to around 30% of fatal crashes in high-income countries (53).</w:t>
+      </w:r>
+    </w:p>
+    <w:p>
+      <w:pPr>
+        <w:pStyle w:val="Compact"/>
+        <w:numPr>
+          <w:numId w:val="1028"/>
+          <w:ilvl w:val="0"/>
+        </w:numPr>
+      </w:pPr>
+      <w:r>
+        <w:t xml:space="preserve">Safety References</w:t>
+      </w:r>
+    </w:p>
+    <w:p>
+      <w:pPr>
+        <w:pStyle w:val="Compact"/>
+        <w:numPr>
+          <w:numId w:val="1030"/>
+          <w:ilvl w:val="1"/>
+        </w:numPr>
+      </w:pPr>
+      <w:r>
+        <w:t xml:space="preserve">Wegman F, Elsenaar P. Sustainable solutions to</w:t>
+      </w:r>
+      <w:r>
+        <w:t xml:space="preserve"> </w:t>
+      </w:r>
+      <w:r>
+        <w:t xml:space="preserve">improve road safety in the Netherlands. Leidschendam,</w:t>
+      </w:r>
+      <w:r>
+        <w:t xml:space="preserve"> </w:t>
+      </w:r>
+      <w:r>
+        <w:t xml:space="preserve">Institute for Road Safety Research, 1997</w:t>
+      </w:r>
+      <w:r>
+        <w:t xml:space="preserve"> </w:t>
+      </w:r>
+      <w:r>
+        <w:t xml:space="preserve">(SWOV Report D-097-8).</w:t>
+      </w:r>
+    </w:p>
+    <w:p>
+      <w:pPr>
+        <w:pStyle w:val="Compact"/>
+        <w:numPr>
+          <w:numId w:val="1030"/>
+          <w:ilvl w:val="1"/>
+        </w:numPr>
+      </w:pPr>
+      <w:r>
+        <w:t xml:space="preserve">Ogden KW. Safer roads: a guide to road safety engineering.</w:t>
+      </w:r>
+      <w:r>
+        <w:t xml:space="preserve"> </w:t>
+      </w:r>
+      <w:r>
+        <w:t xml:space="preserve">Melbourne, Ashgate Publishing Ltd, 1996.</w:t>
+      </w:r>
+    </w:p>
+    <w:p>
+      <w:pPr>
+        <w:pStyle w:val="Compact"/>
+        <w:numPr>
+          <w:numId w:val="1030"/>
+          <w:ilvl w:val="1"/>
+        </w:numPr>
+      </w:pPr>
+      <w:r>
+        <w:t xml:space="preserve">Cities on the move: a World Bank urban strategy review.</w:t>
+      </w:r>
+      <w:r>
+        <w:t xml:space="preserve"> </w:t>
+      </w:r>
+      <w:r>
+        <w:t xml:space="preserve">Washington, DC, The World Bank, 2002.</w:t>
+      </w:r>
+    </w:p>
+    <w:p>
+      <w:pPr>
+        <w:pStyle w:val="Compact"/>
+        <w:numPr>
+          <w:numId w:val="1030"/>
+          <w:ilvl w:val="1"/>
+        </w:numPr>
+      </w:pPr>
+      <w:r>
+        <w:t xml:space="preserve">Handboek: categorisering wegen op duurzaam veilige</w:t>
+      </w:r>
+      <w:r>
+        <w:t xml:space="preserve"> </w:t>
+      </w:r>
+      <w:r>
+        <w:t xml:space="preserve">basis. Deel I (Voorlopige): functionele en operationele eisen</w:t>
+      </w:r>
+      <w:r>
+        <w:t xml:space="preserve"> </w:t>
+      </w:r>
+      <w:r>
+        <w:t xml:space="preserve">[Handbook: categorizing roads on long-lasting safe basis.</w:t>
+      </w:r>
+      <w:r>
+        <w:t xml:space="preserve"> </w:t>
+      </w:r>
+      <w:r>
+        <w:t xml:space="preserve">Part I (Provisional): functional and operational demands].</w:t>
+      </w:r>
+      <w:r>
+        <w:t xml:space="preserve"> </w:t>
+      </w:r>
+      <w:r>
+        <w:t xml:space="preserve">Ede, Stichting centrum voor regelgeving en</w:t>
+      </w:r>
+      <w:r>
+        <w:t xml:space="preserve"> </w:t>
+      </w:r>
+      <w:r>
+        <w:t xml:space="preserve">onderwoek in de grond-, water- en wegenbouw</w:t>
+      </w:r>
+      <w:r>
+        <w:t xml:space="preserve"> </w:t>
+      </w:r>
+      <w:r>
+        <w:t xml:space="preserve">en de verkeerstechniek, 1997 (CROW</w:t>
+      </w:r>
+      <w:r>
+        <w:t xml:space="preserve"> </w:t>
+      </w:r>
+      <w:r>
+        <w:t xml:space="preserve">Report 116).</w:t>
+      </w:r>
+    </w:p>
+    <w:p>
+      <w:pPr>
+        <w:pStyle w:val="Compact"/>
+        <w:numPr>
+          <w:numId w:val="1030"/>
+          <w:ilvl w:val="1"/>
+        </w:numPr>
+      </w:pPr>
+      <w:r>
         <w:t xml:space="preserve">Zone guide for pedestrian safety shows how to make systematic improvements. Washington, DC, National Highway</w:t>
       </w:r>
       <w:r>
@@ -23433,7 +23681,7 @@
       <w:r>
         <w:t xml:space="preserve">Transfer Series Number 181) (</w:t>
       </w:r>
-      <w:hyperlink r:id="rId66">
+      <w:hyperlink r:id="rId65">
         <w:r>
           <w:rPr>
             <w:rStyle w:val="Hyperlink"/>
@@ -23458,7 +23706,7 @@
       <w:pPr>
         <w:pStyle w:val="Compact"/>
         <w:numPr>
-          <w:numId w:val="1029"/>
+          <w:numId w:val="1030"/>
           <w:ilvl w:val="1"/>
         </w:numPr>
       </w:pPr>
@@ -23476,7 +23724,7 @@
       <w:pPr>
         <w:pStyle w:val="Compact"/>
         <w:numPr>
-          <w:numId w:val="1029"/>
+          <w:numId w:val="1030"/>
           <w:ilvl w:val="1"/>
         </w:numPr>
       </w:pPr>
@@ -23506,7 +23754,7 @@
       <w:pPr>
         <w:pStyle w:val="Compact"/>
         <w:numPr>
-          <w:numId w:val="1029"/>
+          <w:numId w:val="1030"/>
           <w:ilvl w:val="1"/>
         </w:numPr>
       </w:pPr>
@@ -23530,12 +23778,12 @@
       <w:pPr>
         <w:pStyle w:val="Compact"/>
         <w:numPr>
-          <w:numId w:val="1029"/>
+          <w:numId w:val="1030"/>
           <w:ilvl w:val="1"/>
         </w:numPr>
       </w:pPr>
       <w:r>
-        <w:t xml:space="preserve">Khan FM et al. Pedestrian environment and</w:t>
+        <w:t xml:space="preserve">Khan FM et al. Pedestrian environment and</w:t>
       </w:r>
       <w:r>
         <w:t xml:space="preserve"> </w:t>
@@ -23554,7 +23802,7 @@
       <w:pPr>
         <w:pStyle w:val="Compact"/>
         <w:numPr>
-          <w:numId w:val="1029"/>
+          <w:numId w:val="1030"/>
           <w:ilvl w:val="1"/>
         </w:numPr>
       </w:pPr>
@@ -23584,7 +23832,7 @@
       <w:pPr>
         <w:pStyle w:val="Compact"/>
         <w:numPr>
-          <w:numId w:val="1029"/>
+          <w:numId w:val="1030"/>
           <w:ilvl w:val="1"/>
         </w:numPr>
       </w:pPr>
@@ -23608,7 +23856,7 @@
       <w:pPr>
         <w:pStyle w:val="Compact"/>
         <w:numPr>
-          <w:numId w:val="1029"/>
+          <w:numId w:val="1030"/>
           <w:ilvl w:val="1"/>
         </w:numPr>
       </w:pPr>
@@ -23644,16 +23892,16 @@
       <w:pPr>
         <w:pStyle w:val="Heading2"/>
       </w:pPr>
-      <w:bookmarkStart w:id="67" w:name="speed-and-accident-risk"/>
-      <w:bookmarkEnd w:id="67"/>
+      <w:bookmarkStart w:id="66" w:name="speed-and-accident-risk"/>
       <w:r>
         <w:t xml:space="preserve">7.2 Speed and Accident Risk</w:t>
       </w:r>
+      <w:bookmarkEnd w:id="66"/>
     </w:p>
     <w:p>
       <w:pPr>
         <w:numPr>
-          <w:numId w:val="1030"/>
+          <w:numId w:val="1031"/>
           <w:ilvl w:val="0"/>
         </w:numPr>
       </w:pPr>
@@ -23663,7 +23911,7 @@
       <w:r>
         <w:t xml:space="preserve"> </w:t>
       </w:r>
-      <w:hyperlink r:id="rId68">
+      <w:hyperlink r:id="rId67">
         <w:r>
           <w:rPr>
             <w:rStyle w:val="Hyperlink"/>
@@ -23678,11 +23926,11 @@
     <w:p>
       <w:pPr>
         <w:numPr>
-          <w:numId w:val="1030"/>
+          <w:numId w:val="1031"/>
           <w:ilvl w:val="0"/>
         </w:numPr>
       </w:pPr>
-      <w:hyperlink r:id="rId69">
+      <w:hyperlink r:id="rId68">
         <w:r>
           <w:rPr>
             <w:rStyle w:val="Hyperlink"/>
@@ -23694,6 +23942,10 @@
     <w:p>
       <w:pPr>
         <w:pStyle w:val="BlockText"/>
+        <w:numPr>
+          <w:numId w:val="1000"/>
+          <w:ilvl w:val="0"/>
+        </w:numPr>
       </w:pPr>
       <w:r>
         <w:t xml:space="preserve">Assessing potential effectiveness of speed reduction measures</w:t>
@@ -23708,6 +23960,10 @@
     <w:p>
       <w:pPr>
         <w:pStyle w:val="BlockText"/>
+        <w:numPr>
+          <w:numId w:val="1000"/>
+          <w:ilvl w:val="0"/>
+        </w:numPr>
       </w:pPr>
       <w:r>
         <w:t xml:space="preserve">A similar relationship is assumed in Britain, based on empirical studies by Taylor, where changes in accident numbers associated with a 1 km/h change in speed have been shown to vary between 1% and 4% for urban roads and 2.5% and 5.5% for rural roads, with the lower value reflecting good quality roads and the higher value poorer quality roads.</w:t>
@@ -23716,6 +23972,10 @@
     <w:p>
       <w:pPr>
         <w:pStyle w:val="BlockText"/>
+        <w:numPr>
+          <w:numId w:val="1000"/>
+          <w:ilvl w:val="0"/>
+        </w:numPr>
       </w:pPr>
       <w:r>
         <w:t xml:space="preserve">Higher speeds: more accidents : High speed reduces the possibility to respond in time when necessary. People need time to process information, to decide whether or not to react and, finally to execute a reaction. At high speed the distance covered in this period is longer. At high speeds the distance between starting to brake and a complete stand still is longer as well. The braking distance is proportional to the square of speed (v2). Therefore, the possibility to avoid a collision becomes smaller as speed increases. This is well illustrated at a broad average level by Finch [24].</w:t>
@@ -23723,7 +23983,10 @@
     </w:p>
     <w:p>
       <w:pPr>
-        <w:pStyle w:val="FirstParagraph"/>
+        <w:numPr>
+          <w:numId w:val="1000"/>
+          <w:ilvl w:val="0"/>
+        </w:numPr>
       </w:pPr>
       <w:r>
         <w:t xml:space="preserve">1 km/h increase in speed implies a 3% increase in accidents</w:t>
@@ -23732,19 +23995,27 @@
     <w:p>
       <w:pPr>
         <w:pStyle w:val="BlockText"/>
-      </w:pPr>
-      <w:r>
-        <w:t xml:space="preserve">In practice the relationship is more complex. ...The higher the speed, the steeper the increase in accident risk. The relationship between speed and accident risk is a power function:</w:t>
+        <w:numPr>
+          <w:numId w:val="1000"/>
+          <w:ilvl w:val="0"/>
+        </w:numPr>
+      </w:pPr>
+      <w:r>
+        <w:t xml:space="preserve">In practice the relationship is more complex. …The higher the speed, the steeper the increase in accident risk. The relationship between speed and accident risk is a power function:</w:t>
       </w:r>
     </w:p>
     <w:p>
       <w:pPr>
         <w:pStyle w:val="BlockText"/>
+        <w:numPr>
+          <w:numId w:val="1000"/>
+          <w:ilvl w:val="0"/>
+        </w:numPr>
       </w:pPr>
       <w:r>
         <w:t xml:space="preserve">Based on the principles of kinetic energy and validated by empirical data, Nilsson [</w:t>
       </w:r>
-      <w:hyperlink r:id="rId70">
+      <w:hyperlink r:id="rId69">
         <w:r>
           <w:rPr>
             <w:rStyle w:val="Hyperlink"/>
@@ -23755,7 +24026,7 @@
       <w:r>
         <w:t xml:space="preserve">][</w:t>
       </w:r>
-      <w:hyperlink r:id="rId71">
+      <w:hyperlink r:id="rId70">
         <w:r>
           <w:rPr>
             <w:rStyle w:val="Hyperlink"/>
@@ -23860,6 +24131,10 @@
     <w:p>
       <w:pPr>
         <w:pStyle w:val="BlockText"/>
+        <w:numPr>
+          <w:numId w:val="1000"/>
+          <w:ilvl w:val="0"/>
+        </w:numPr>
       </w:pPr>
       <w:r>
         <w:t xml:space="preserve">In words: the number of injury accidents after the change in speed (A2) equals the number of accidents before the change (A1) multiplied by the new average speed (v2) divided by the former average speed (v1), raised to the square power.</w:t>
@@ -23869,17 +24144,17 @@
       <w:pPr>
         <w:pStyle w:val="Heading1"/>
       </w:pPr>
-      <w:bookmarkStart w:id="72" w:name="references"/>
-      <w:bookmarkEnd w:id="72"/>
+      <w:bookmarkStart w:id="71" w:name="references"/>
       <w:r>
         <w:t xml:space="preserve">References</w:t>
       </w:r>
+      <w:bookmarkEnd w:id="71"/>
     </w:p>
     <w:p>
       <w:pPr>
         <w:pStyle w:val="Compact"/>
         <w:numPr>
-          <w:numId w:val="1031"/>
+          <w:numId w:val="1032"/>
           <w:ilvl w:val="0"/>
         </w:numPr>
       </w:pPr>
@@ -23901,7 +24176,7 @@
       <w:r>
         <w:t xml:space="preserve"> </w:t>
       </w:r>
-      <w:hyperlink r:id="rId73">
+      <w:hyperlink r:id="rId72">
         <w:r>
           <w:rPr>
             <w:rStyle w:val="Hyperlink"/>
@@ -23914,17 +24189,17 @@
       <w:pPr>
         <w:pStyle w:val="Compact"/>
         <w:numPr>
-          <w:numId w:val="1031"/>
+          <w:numId w:val="1032"/>
           <w:ilvl w:val="0"/>
         </w:numPr>
       </w:pPr>
       <w:r>
-        <w:t xml:space="preserve">Brown, A., Gonder, J., &amp; Repac, B. (2014). An Analysis of Possible Energy Impacts of Automated Vehicle. In G. Meyer &amp; S. Beiker (Eds.), Road Vehicle Automation (pp. 61-70). Springer. Retrieved from</w:t>
-      </w:r>
-      <w:r>
-        <w:t xml:space="preserve"> </w:t>
-      </w:r>
-      <w:hyperlink r:id="rId74">
+        <w:t xml:space="preserve">Brown, A., Gonder, J., &amp; Repac, B. (2014). An Analysis of Possible Energy Impacts of Automated Vehicle. In G. Meyer &amp; S. Beiker (Eds.), Road Vehicle Automation (pp. 61-70). Springer. Retrieved from</w:t>
+      </w:r>
+      <w:r>
+        <w:t xml:space="preserve"> </w:t>
+      </w:r>
+      <w:hyperlink r:id="rId73">
         <w:r>
           <w:rPr>
             <w:rStyle w:val="Hyperlink"/>
@@ -23937,7 +24212,7 @@
       <w:pPr>
         <w:pStyle w:val="Compact"/>
         <w:numPr>
-          <w:numId w:val="1031"/>
+          <w:numId w:val="1032"/>
           <w:ilvl w:val="0"/>
         </w:numPr>
       </w:pPr>
@@ -23947,7 +24222,7 @@
       <w:r>
         <w:t xml:space="preserve"> </w:t>
       </w:r>
-      <w:hyperlink r:id="rId68">
+      <w:hyperlink r:id="rId67">
         <w:r>
           <w:rPr>
             <w:rStyle w:val="Hyperlink"/>
@@ -23966,31 +24241,31 @@
       <w:pPr>
         <w:pStyle w:val="Compact"/>
         <w:numPr>
-          <w:numId w:val="1031"/>
+          <w:numId w:val="1032"/>
           <w:ilvl w:val="0"/>
         </w:numPr>
       </w:pPr>
       <w:r>
-        <w:t xml:space="preserve">Kloeden, C. N., McLean, A. J., Moore, V. M. &amp; Ponte, G. (1997) Travelling speed and the rate of crash involvement. Volume 1: findings. Report No. CR 172. Federal Office of Road Safety FORS, Canberra</w:t>
+        <w:t xml:space="preserve">Kloeden, C. N., McLean, A. J., Moore, V. M. &amp; Ponte, G. (1997) Travelling speed and the rate of crash involvement. Volume 1: findings. Report No. CR 172. Federal Office of Road Safety FORS, Canberra</w:t>
       </w:r>
     </w:p>
     <w:p>
       <w:pPr>
         <w:pStyle w:val="Compact"/>
         <w:numPr>
-          <w:numId w:val="1031"/>
+          <w:numId w:val="1032"/>
           <w:ilvl w:val="0"/>
         </w:numPr>
       </w:pPr>
       <w:r>
-        <w:t xml:space="preserve">Kloeden, C. N., Ponte, G. &amp; McLean, A. J. (2001) Travelling speed and the rate of crash involvement on rural roads. Report No. CR 204. Australian Transport Safety Bureau ATSB, Civic Square, ACT</w:t>
+        <w:t xml:space="preserve">Kloeden, C. N., Ponte, G. &amp; McLean, A. J. (2001) Travelling speed and the rate of crash involvement on rural roads. Report No. CR 204. Australian Transport Safety Bureau ATSB, Civic Square, ACT</w:t>
       </w:r>
     </w:p>
     <w:p>
       <w:pPr>
         <w:pStyle w:val="Compact"/>
         <w:numPr>
-          <w:numId w:val="1031"/>
+          <w:numId w:val="1032"/>
           <w:ilvl w:val="0"/>
         </w:numPr>
       </w:pPr>
@@ -24003,7 +24278,7 @@
       <w:r>
         <w:t xml:space="preserve">(</w:t>
       </w:r>
-      <w:hyperlink r:id="rId75">
+      <w:hyperlink r:id="rId74">
         <w:r>
           <w:rPr>
             <w:rStyle w:val="Hyperlink"/>
@@ -24019,17 +24294,35 @@
       <w:pPr>
         <w:pStyle w:val="Compact"/>
         <w:numPr>
-          <w:numId w:val="1031"/>
+          <w:numId w:val="1032"/>
           <w:ilvl w:val="0"/>
         </w:numPr>
       </w:pPr>
       <w:r>
-        <w:t xml:space="preserve">Schipper, Lee, Calanit Saenger and Anant Sudardshan 2011. "Transport and Carbon Emissions in the United States: The Long View," Energies 2011, 4, 563-581;</w:t>
-      </w:r>
-      <w:r>
-        <w:t xml:space="preserve"> </w:t>
-      </w:r>
-      <w:hyperlink r:id="rId76">
+        <w:t xml:space="preserve">Schipper, Lee, Calanit Saenger and Anant Sudardshan 2011.</w:t>
+      </w:r>
+      <w:r>
+        <w:t xml:space="preserve"> </w:t>
+      </w:r>
+      <w:r>
+        <w:t xml:space="preserve">“</w:t>
+      </w:r>
+      <w:r>
+        <w:t xml:space="preserve">Transport and Carbon Emissions in the United States: The Long View,</w:t>
+      </w:r>
+      <w:r>
+        <w:t xml:space="preserve">”</w:t>
+      </w:r>
+      <w:r>
+        <w:t xml:space="preserve"> </w:t>
+      </w:r>
+      <w:r>
+        <w:t xml:space="preserve">Energies 2011, 4, 563-581;</w:t>
+      </w:r>
+      <w:r>
+        <w:t xml:space="preserve"> </w:t>
+      </w:r>
+      <w:hyperlink r:id="rId75">
         <w:r>
           <w:rPr>
             <w:rStyle w:val="Hyperlink"/>
@@ -24042,29 +24335,47 @@
       <w:pPr>
         <w:pStyle w:val="Compact"/>
         <w:numPr>
-          <w:numId w:val="1031"/>
+          <w:numId w:val="1032"/>
           <w:ilvl w:val="0"/>
         </w:numPr>
       </w:pPr>
       <w:r>
-        <w:t xml:space="preserve">Shaefer et al. 2009.</w:t>
+        <w:t xml:space="preserve">Shaefer et al. 2009.</w:t>
       </w:r>
     </w:p>
     <w:p>
       <w:pPr>
         <w:pStyle w:val="Compact"/>
         <w:numPr>
-          <w:numId w:val="1031"/>
+          <w:numId w:val="1032"/>
           <w:ilvl w:val="0"/>
         </w:numPr>
       </w:pPr>
       <w:r>
-        <w:t xml:space="preserve">Stephens, T.S., J. Gonder, Y. Chen, Z. Lin, C. Liu, D. Gohlke, 2016 "Estimated Bounds and Important Factors for Fuel Use and Consumer Costs of Connected and Automated Vehicles," NREL Technical Report NREL/TP-5400-67216 November 2016,</w:t>
-      </w:r>
-      <w:r>
-        <w:t xml:space="preserve"> </w:t>
-      </w:r>
-      <w:hyperlink r:id="rId77">
+        <w:t xml:space="preserve">Stephens, T.S., J. Gonder, Y. Chen, Z. Lin, C. Liu, D. Gohlke, 2016</w:t>
+      </w:r>
+      <w:r>
+        <w:t xml:space="preserve"> </w:t>
+      </w:r>
+      <w:r>
+        <w:t xml:space="preserve">“</w:t>
+      </w:r>
+      <w:r>
+        <w:t xml:space="preserve">Estimated Bounds and Important Factors for Fuel Use and Consumer Costs of Connected and Automated Vehicles,</w:t>
+      </w:r>
+      <w:r>
+        <w:t xml:space="preserve">”</w:t>
+      </w:r>
+      <w:r>
+        <w:t xml:space="preserve"> </w:t>
+      </w:r>
+      <w:r>
+        <w:t xml:space="preserve">NREL Technical Report NREL/TP-5400-67216 November 2016,</w:t>
+      </w:r>
+      <w:r>
+        <w:t xml:space="preserve"> </w:t>
+      </w:r>
+      <w:hyperlink r:id="rId76">
         <w:r>
           <w:rPr>
             <w:rStyle w:val="Hyperlink"/>
@@ -24077,7 +24388,7 @@
       <w:pPr>
         <w:pStyle w:val="Compact"/>
         <w:numPr>
-          <w:numId w:val="1031"/>
+          <w:numId w:val="1032"/>
           <w:ilvl w:val="0"/>
         </w:numPr>
       </w:pPr>
@@ -24087,7 +24398,7 @@
       <w:r>
         <w:t xml:space="preserve"> </w:t>
       </w:r>
-      <w:hyperlink r:id="rId56">
+      <w:hyperlink r:id="rId55">
         <w:r>
           <w:rPr>
             <w:rStyle w:val="Hyperlink"/>
@@ -24100,7 +24411,7 @@
       <w:pPr>
         <w:pStyle w:val="Compact"/>
         <w:numPr>
-          <w:numId w:val="1031"/>
+          <w:numId w:val="1032"/>
           <w:ilvl w:val="0"/>
         </w:numPr>
       </w:pPr>
@@ -24110,7 +24421,7 @@
       <w:r>
         <w:t xml:space="preserve"> </w:t>
       </w:r>
-      <w:hyperlink r:id="rId78">
+      <w:hyperlink r:id="rId77">
         <w:r>
           <w:rPr>
             <w:rStyle w:val="Hyperlink"/>
@@ -24120,13 +24431,17 @@
       </w:hyperlink>
     </w:p>
     <w:sectPr>
-      <w:footerReference w:type="default" r:id="rId8"/>
+      <w:footerReference w:type="default" r:id="rId9"/>
       <w:pgSz w:w="12240" w:h="15840"/>
       <w:pgMar w:top="1440" w:right="1440" w:bottom="1440" w:left="1440" w:header="720" w:footer="720" w:gutter="0"/>
       <w:cols w:space="720"/>
     </w:sectPr>
   </w:body>
 </w:document>
+</file>
+
+<file path=word/comments.xml><?xml version="1.0" encoding="utf-8"?>
+<w:comments xmlns:w="http://schemas.openxmlformats.org/wordprocessingml/2006/main" xmlns:m="http://schemas.openxmlformats.org/officeDocument/2006/math" xmlns:r="http://schemas.openxmlformats.org/officeDocument/2006/relationships" xmlns:o="urn:schemas-microsoft-com:office:office" xmlns:v="urn:schemas-microsoft-com:vml" xmlns:w10="urn:schemas-microsoft-com:office:word" xmlns:a="http://schemas.openxmlformats.org/drawingml/2006/main" xmlns:pic="http://schemas.openxmlformats.org/drawingml/2006/picture" xmlns:wp="http://schemas.openxmlformats.org/drawingml/2006/wordprocessingDrawing"/>
 </file>
 
 <file path=word/footer1.xml><?xml version="1.0" encoding="utf-8"?>
@@ -24198,7 +24513,7 @@
       </w:r>
     </w:p>
   </w:footnote>
-  <w:footnote w:id="27">
+  <w:footnote w:id="26">
     <w:p>
       <w:pPr>
         <w:pStyle w:val="FootnoteText"/>
@@ -24217,7 +24532,7 @@
       </w:r>
     </w:p>
   </w:footnote>
-  <w:footnote w:id="28">
+  <w:footnote w:id="27">
     <w:p>
       <w:pPr>
         <w:pStyle w:val="FootnoteText"/>
@@ -24232,11 +24547,11 @@
         <w:t xml:space="preserve"> </w:t>
       </w:r>
       <w:r>
-        <w:t xml:space="preserve">Additional potential disaggregations include by region, vehicle size class, drivetrain type, and time of day (e.g. operating costs vary by time of day, as described in Bösch et al. 2017).</w:t>
+        <w:t xml:space="preserve">Additional potential disaggregations include by region, vehicle size class, drivetrain type, and time of day (e.g. operating costs vary by time of day, as described in Bösch et al. 2017).</w:t>
       </w:r>
     </w:p>
   </w:footnote>
-  <w:footnote w:id="31">
+  <w:footnote w:id="30">
     <w:p>
       <w:pPr>
         <w:pStyle w:val="FootnoteText"/>
@@ -24255,7 +24570,7 @@
       </w:r>
     </w:p>
   </w:footnote>
-  <w:footnote w:id="34">
+  <w:footnote w:id="33">
     <w:p>
       <w:pPr>
         <w:pStyle w:val="FootnoteText"/>
@@ -24814,7 +25129,7 @@
     </w:lvl>
   </w:abstractNum>
   <w:abstractNum w:abstractNumId="990">
-    <w:nsid w:val="bd588be8"/>
+    <w:nsid w:val="2c1ae401"/>
     <w:multiLevelType w:val="multilevel"/>
     <w:lvl w:ilvl="0">
       <w:numFmt w:val="bullet"/>
@@ -24893,9 +25208,31 @@
         <w:ind w:left="4800" w:hanging="480"/>
       </w:pPr>
     </w:lvl>
+    <w:lvl w:ilvl="7">
+      <w:numFmt w:val="bullet"/>
+      <w:lvlText w:val=" "/>
+      <w:lvlJc w:val="left"/>
+      <w:pPr>
+        <w:tabs>
+          <w:tab w:val="num" w:pos="5040"/>
+        </w:tabs>
+        <w:ind w:left="5520" w:hanging="480"/>
+      </w:pPr>
+    </w:lvl>
+    <w:lvl w:ilvl="8">
+      <w:numFmt w:val="bullet"/>
+      <w:lvlText w:val=" "/>
+      <w:lvlJc w:val="left"/>
+      <w:pPr>
+        <w:tabs>
+          <w:tab w:val="num" w:pos="5760"/>
+        </w:tabs>
+        <w:ind w:left="6240" w:hanging="480"/>
+      </w:pPr>
+    </w:lvl>
   </w:abstractNum>
   <w:abstractNum w:abstractNumId="991">
-    <w:nsid w:val="c2f98fd6"/>
+    <w:nsid w:val="ea454b4c"/>
     <w:multiLevelType w:val="multilevel"/>
     <w:lvl w:ilvl="0">
       <w:numFmt w:val="bullet"/>
@@ -24974,9 +25311,31 @@
         <w:ind w:left="4800" w:hanging="480"/>
       </w:pPr>
     </w:lvl>
+    <w:lvl w:ilvl="7">
+      <w:numFmt w:val="bullet"/>
+      <w:lvlText w:val="–"/>
+      <w:lvlJc w:val="left"/>
+      <w:pPr>
+        <w:tabs>
+          <w:tab w:val="num" w:pos="5040"/>
+        </w:tabs>
+        <w:ind w:left="5520" w:hanging="480"/>
+      </w:pPr>
+    </w:lvl>
+    <w:lvl w:ilvl="8">
+      <w:numFmt w:val="bullet"/>
+      <w:lvlText w:val="•"/>
+      <w:lvlJc w:val="left"/>
+      <w:pPr>
+        <w:tabs>
+          <w:tab w:val="num" w:pos="5760"/>
+        </w:tabs>
+        <w:ind w:left="6240" w:hanging="480"/>
+      </w:pPr>
+    </w:lvl>
   </w:abstractNum>
   <w:abstractNum w:abstractNumId="99411">
-    <w:nsid w:val="9ef31bd4"/>
+    <w:nsid w:val="71315dca"/>
     <w:multiLevelType w:val="multilevel"/>
     <w:lvl w:ilvl="0">
       <w:start w:val="1"/>
@@ -25062,9 +25421,33 @@
         <w:ind w:left="4800" w:hanging="480"/>
       </w:pPr>
     </w:lvl>
+    <w:lvl w:ilvl="7">
+      <w:start w:val="1"/>
+      <w:numFmt w:val="decimal"/>
+      <w:lvlText w:val="%8."/>
+      <w:lvlJc w:val="left"/>
+      <w:pPr>
+        <w:tabs>
+          <w:tab w:val="num" w:pos="5040"/>
+        </w:tabs>
+        <w:ind w:left="5520" w:hanging="480"/>
+      </w:pPr>
+    </w:lvl>
+    <w:lvl w:ilvl="8">
+      <w:start w:val="1"/>
+      <w:numFmt w:val="decimal"/>
+      <w:lvlText w:val="%9."/>
+      <w:lvlJc w:val="left"/>
+      <w:pPr>
+        <w:tabs>
+          <w:tab w:val="num" w:pos="5760"/>
+        </w:tabs>
+        <w:ind w:left="6240" w:hanging="480"/>
+      </w:pPr>
+    </w:lvl>
   </w:abstractNum>
   <w:abstractNum w:abstractNumId="994138">
-    <w:nsid w:val="284c7428"/>
+    <w:nsid w:val="47261bad"/>
     <w:multiLevelType w:val="multilevel"/>
     <w:lvl w:ilvl="0">
       <w:start w:val="38"/>
@@ -25148,6 +25531,30 @@
           <w:tab w:val="num" w:pos="4320"/>
         </w:tabs>
         <w:ind w:left="4800" w:hanging="480"/>
+      </w:pPr>
+    </w:lvl>
+    <w:lvl w:ilvl="7">
+      <w:start w:val="38"/>
+      <w:numFmt w:val="decimal"/>
+      <w:lvlText w:val="%8."/>
+      <w:lvlJc w:val="left"/>
+      <w:pPr>
+        <w:tabs>
+          <w:tab w:val="num" w:pos="5040"/>
+        </w:tabs>
+        <w:ind w:left="5520" w:hanging="480"/>
+      </w:pPr>
+    </w:lvl>
+    <w:lvl w:ilvl="8">
+      <w:start w:val="38"/>
+      <w:numFmt w:val="decimal"/>
+      <w:lvlText w:val="%9."/>
+      <w:lvlJc w:val="left"/>
+      <w:pPr>
+        <w:tabs>
+          <w:tab w:val="num" w:pos="5760"/>
+        </w:tabs>
+        <w:ind w:left="6240" w:hanging="480"/>
       </w:pPr>
     </w:lvl>
   </w:abstractNum>
@@ -25318,6 +25725,12 @@
     <w:lvlOverride w:ilvl="6">
       <w:startOverride w:val="1"/>
     </w:lvlOverride>
+    <w:lvlOverride w:ilvl="7">
+      <w:startOverride w:val="1"/>
+    </w:lvlOverride>
+    <w:lvlOverride w:ilvl="8">
+      <w:startOverride w:val="1"/>
+    </w:lvlOverride>
   </w:num>
   <w:num w:numId="1019">
     <w:abstractNumId w:val="991"/>
@@ -25350,6 +25763,9 @@
     <w:abstractNumId w:val="991"/>
   </w:num>
   <w:num w:numId="1029">
+    <w:abstractNumId w:val="991"/>
+  </w:num>
+  <w:num w:numId="1030">
     <w:abstractNumId w:val="994138"/>
     <w:lvlOverride w:ilvl="0">
       <w:startOverride w:val="38"/>
@@ -25372,11 +25788,17 @@
     <w:lvlOverride w:ilvl="6">
       <w:startOverride w:val="38"/>
     </w:lvlOverride>
+    <w:lvlOverride w:ilvl="7">
+      <w:startOverride w:val="38"/>
+    </w:lvlOverride>
+    <w:lvlOverride w:ilvl="8">
+      <w:startOverride w:val="38"/>
+    </w:lvlOverride>
   </w:num>
-  <w:num w:numId="1030">
+  <w:num w:numId="1031">
     <w:abstractNumId w:val="991"/>
   </w:num>
-  <w:num w:numId="1031">
+  <w:num w:numId="1032">
     <w:abstractNumId w:val="991"/>
   </w:num>
 </w:numbering>

</xml_diff>

<commit_message>
Clean up (do not alter) base data tables. Assume HDV VoTT ($/hr) same for local and intercity. Rename "Wear" as "CapCost", e.g. ExclWearCost" -> "ExclVehCapCost," "WearAndOwn" -> "VehCapCost" etc.
</commit_message>
<xml_diff>
--- a/CAVdecom.docx
+++ b/CAVdecom.docx
@@ -69,13 +69,13 @@
         <w:pStyle w:val="Date"/>
       </w:pPr>
       <w:r>
-        <w:t xml:space="preserve">August</w:t>
-      </w:r>
-      <w:r>
-        <w:t xml:space="preserve"> </w:t>
-      </w:r>
-      <w:r>
-        <w:t xml:space="preserve">30,</w:t>
+        <w:t xml:space="preserve">Sept.</w:t>
+      </w:r>
+      <w:r>
+        <w:t xml:space="preserve"> </w:t>
+      </w:r>
+      <w:r>
+        <w:t xml:space="preserve">9,</w:t>
       </w:r>
       <w:r>
         <w:t xml:space="preserve"> </w:t>
@@ -240,7 +240,13 @@
         <w:t xml:space="preserve"> </w:t>
       </w:r>
       <w:r>
-        <w:t xml:space="preserve">al. 2016,</w:t>
+        <w:t xml:space="preserve">al.</w:t>
+      </w:r>
+      <w:r>
+        <w:t xml:space="preserve"> </w:t>
+      </w:r>
+      <w:r>
+        <w:t xml:space="preserve">2016,</w:t>
       </w:r>
       <w:r>
         <w:t xml:space="preserve"> </w:t>
@@ -258,7 +264,13 @@
         <w:t xml:space="preserve"> </w:t>
       </w:r>
       <w:r>
-        <w:t xml:space="preserve">al. 2016)</w:t>
+        <w:t xml:space="preserve">al.</w:t>
+      </w:r>
+      <w:r>
+        <w:t xml:space="preserve"> </w:t>
+      </w:r>
+      <w:r>
+        <w:t xml:space="preserve">2016)</w:t>
       </w:r>
       <w:r>
         <w:t xml:space="preserve"> </w:t>
@@ -645,11 +657,11 @@
       <w:pPr>
         <w:pStyle w:val="Heading1"/>
       </w:pPr>
-      <w:bookmarkStart w:id="20" w:name="introduction-main-points-key-factors"/>
+      <w:bookmarkStart w:id="21" w:name="introduction-main-points-key-factors"/>
+      <w:bookmarkEnd w:id="21"/>
       <w:r>
         <w:t xml:space="preserve">1. Introduction, Main Points, Key Factors</w:t>
       </w:r>
-      <w:bookmarkEnd w:id="20"/>
     </w:p>
     <w:p>
       <w:pPr>
@@ -703,11 +715,11 @@
       <w:pPr>
         <w:pStyle w:val="Heading4"/>
       </w:pPr>
-      <w:bookmarkStart w:id="21" w:name="important-driving-factors-have-an-economic-dimension"/>
+      <w:bookmarkStart w:id="22" w:name="important-driving-factors-have-an-economic-dimension"/>
+      <w:bookmarkEnd w:id="22"/>
       <w:r>
         <w:t xml:space="preserve">Important driving factors have an economic dimension</w:t>
       </w:r>
-      <w:bookmarkEnd w:id="21"/>
     </w:p>
     <w:p>
       <w:pPr>
@@ -944,11 +956,11 @@
       <w:pPr>
         <w:pStyle w:val="Heading4"/>
       </w:pPr>
-      <w:bookmarkStart w:id="22" w:name="key-questions-in-order-of-attention-paid-here"/>
+      <w:bookmarkStart w:id="23" w:name="key-questions-in-order-of-attention-paid-here"/>
+      <w:bookmarkEnd w:id="23"/>
       <w:r>
         <w:t xml:space="preserve">Key Questions (in order of attention paid here)</w:t>
       </w:r>
-      <w:bookmarkEnd w:id="22"/>
     </w:p>
     <w:p>
       <w:pPr>
@@ -1100,7 +1112,7 @@
         </w:numPr>
       </w:pPr>
       <w:r>
-        <w:t xml:space="preserve">Model through occupancy, incremental VKT from re-positioning, and implications to travelers’ cost</w:t>
+        <w:t xml:space="preserve">Model through occupancy, incremental VKT from re-positioning, and implications to travelers' cost</w:t>
       </w:r>
     </w:p>
     <w:p>
@@ -1143,11 +1155,11 @@
       <w:pPr>
         <w:pStyle w:val="Heading4"/>
       </w:pPr>
-      <w:bookmarkStart w:id="23" w:name="contributions-of-this-paper"/>
+      <w:bookmarkStart w:id="24" w:name="contributions-of-this-paper"/>
+      <w:bookmarkEnd w:id="24"/>
       <w:r>
         <w:t xml:space="preserve">Contributions of this paper</w:t>
       </w:r>
-      <w:bookmarkEnd w:id="23"/>
     </w:p>
     <w:p>
       <w:pPr>
@@ -1161,11 +1173,11 @@
       <w:pPr>
         <w:pStyle w:val="Heading4"/>
       </w:pPr>
-      <w:bookmarkStart w:id="24" w:name="limitations"/>
+      <w:bookmarkStart w:id="25" w:name="limitations"/>
+      <w:bookmarkEnd w:id="25"/>
       <w:r>
         <w:t xml:space="preserve">Limitations</w:t>
       </w:r>
-      <w:bookmarkEnd w:id="24"/>
     </w:p>
     <w:p>
       <w:pPr>
@@ -1195,11 +1207,11 @@
       <w:pPr>
         <w:pStyle w:val="Heading1"/>
       </w:pPr>
-      <w:bookmarkStart w:id="25" w:name="decomposition-of-energy-and-ghg-impacts-of-cavs"/>
+      <w:bookmarkStart w:id="26" w:name="decomposition-of-energy-and-ghg-impacts-of-cavs"/>
+      <w:bookmarkEnd w:id="26"/>
       <w:r>
         <w:t xml:space="preserve">2. Decomposition of Energy and GHG Impacts of CAVs</w:t>
       </w:r>
-      <w:bookmarkEnd w:id="25"/>
     </w:p>
     <w:p>
       <w:pPr>
@@ -1233,7 +1245,7 @@
         <w:t xml:space="preserve"> </w:t>
       </w:r>
       <w:r>
-        <w:t xml:space="preserve">(Schipper et al. 2000, 2011). Mechanistic and scenario-base approaches of this type have been used to explore CAV impacts by Wadud, MacKenzie and Leiby (2016) and by Stephens et al. 2016. While this approch assumes a degree of separability in the impact of certain identified mechanisms on energy use, e.g. weight reduction versus aerodynamic load reduction through platooning, this is supported in some cases by more detailed models and experimental data [cite XXX].</w:t>
+        <w:t xml:space="preserve">(Schipper et al. 2000, 2011). Mechanistic and scenario-base approaches of this type have been used to explore CAV impacts by Wadud, MacKenzie and Leiby (2016) and by Stephens et al. 2016. While this approch assumes a degree of separability in the impact of certain identified mechanisms on energy use, e.g. weight reduction versus aerodynamic load reduction through platooning, this is supported in some cases by more detailed models and experimental data [cite XXX].</w:t>
       </w:r>
     </w:p>
     <w:p>
@@ -1366,7 +1378,7 @@
         <w:rPr>
           <w:rStyle w:val="FootnoteReference"/>
         </w:rPr>
-        <w:footnoteReference w:id="26"/>
+        <w:footnoteReference w:id="27"/>
       </w:r>
       <w:r>
         <w:t xml:space="preserve">} x {Shares of each mode-vehicle-fuel type} x {Energy Intensity} x {Fuel GHG Intensity}.</w:t>
@@ -1900,7 +1912,7 @@
         <w:rPr>
           <w:rStyle w:val="FootnoteReference"/>
         </w:rPr>
-        <w:footnoteReference w:id="27"/>
+        <w:footnoteReference w:id="28"/>
       </w:r>
     </w:p>
     <w:p>
@@ -3710,11 +3722,11 @@
       <w:pPr>
         <w:pStyle w:val="Heading2"/>
       </w:pPr>
-      <w:bookmarkStart w:id="28" w:name="mechanisms-by-which-cavs-can-alter-energy-use-and-emissiona"/>
+      <w:bookmarkStart w:id="29" w:name="mechanisms-by-which-cavs-can-alter-energy-use-and-emissiona"/>
+      <w:bookmarkEnd w:id="29"/>
       <w:r>
         <w:t xml:space="preserve">Mechanisms by Which CAVs Can Alter Energy Use and Emissiona</w:t>
       </w:r>
-      <w:bookmarkEnd w:id="28"/>
     </w:p>
     <w:p>
       <w:pPr>
@@ -3736,43 +3748,7 @@
         <w:t xml:space="preserve"> </w:t>
       </w:r>
       <w:r>
-        <w:t xml:space="preserve">of</w:t>
-      </w:r>
-      <w:r>
-        <w:t xml:space="preserve"> </w:t>
-      </w:r>
-      <w:r>
-        <w:t xml:space="preserve">“</w:t>
-      </w:r>
-      <w:r>
-        <w:t xml:space="preserve">Mechanisms</w:t>
-      </w:r>
-      <w:r>
-        <w:t xml:space="preserve">”</w:t>
-      </w:r>
-      <w:r>
-        <w:t xml:space="preserve"> </w:t>
-      </w:r>
-      <w:r>
-        <w:t xml:space="preserve">or</w:t>
-      </w:r>
-      <w:r>
-        <w:t xml:space="preserve"> </w:t>
-      </w:r>
-      <w:r>
-        <w:t xml:space="preserve">“</w:t>
-      </w:r>
-      <w:r>
-        <w:t xml:space="preserve">Technologies</w:t>
-      </w:r>
-      <w:r>
-        <w:t xml:space="preserve">”</w:t>
-      </w:r>
-      <w:r>
-        <w:t xml:space="preserve"> </w:t>
-      </w:r>
-      <w:r>
-        <w:t xml:space="preserve">associated with vehicle automation, each</w:t>
+        <w:t xml:space="preserve">of "Mechanisms" or "Technologies" associated with vehicle automation, each</w:t>
       </w:r>
       <w:r>
         <w:t xml:space="preserve"> </w:t>
@@ -4065,30 +4041,18 @@
       <w:pPr>
         <w:pStyle w:val="Heading1"/>
       </w:pPr>
-      <w:bookmarkStart w:id="29" w:name="estimating-energy-impacts"/>
+      <w:bookmarkStart w:id="30" w:name="estimating-energy-impacts"/>
+      <w:bookmarkEnd w:id="30"/>
       <w:r>
         <w:t xml:space="preserve">3. Estimating Energy Impacts</w:t>
       </w:r>
-      <w:bookmarkEnd w:id="29"/>
     </w:p>
     <w:p>
       <w:pPr>
         <w:pStyle w:val="FirstParagraph"/>
       </w:pPr>
       <w:r>
-        <w:t xml:space="preserve">We define the effects of automation on vehicle energy intensity (energy per vehicle km traveled) through a set of identified technological and operational</w:t>
-      </w:r>
-      <w:r>
-        <w:t xml:space="preserve"> </w:t>
-      </w:r>
-      <w:r>
-        <w:t xml:space="preserve">“</w:t>
-      </w:r>
-      <w:r>
-        <w:t xml:space="preserve">mechanisms.</w:t>
-      </w:r>
-      <w:r>
-        <w:t xml:space="preserve">”</w:t>
+        <w:t xml:space="preserve">We define the effects of automation on vehicle energy intensity (energy per vehicle km traveled) through a set of identified technological and operational "mechanisms."</w:t>
       </w:r>
     </w:p>
     <w:p>
@@ -4102,7 +4066,7 @@
         <w:rPr>
           <w:rStyle w:val="FootnoteReference"/>
         </w:rPr>
-        <w:footnoteReference w:id="30"/>
+        <w:footnoteReference w:id="31"/>
       </w:r>
       <w:r>
         <w:t xml:space="preserve"> </w:t>
@@ -4135,73 +4099,7 @@
         <w:t xml:space="preserve"> </w:t>
       </w:r>
       <w:r>
-        <w:t xml:space="preserve">from</w:t>
-      </w:r>
-      <w:r>
-        <w:t xml:space="preserve"> </w:t>
-      </w:r>
-      <w:r>
-        <w:t xml:space="preserve">“</w:t>
-      </w:r>
-      <w:r>
-        <w:t xml:space="preserve">zero</w:t>
-      </w:r>
-      <w:r>
-        <w:t xml:space="preserve">”</w:t>
-      </w:r>
-      <w:r>
-        <w:t xml:space="preserve"> </w:t>
-      </w:r>
-      <w:r>
-        <w:t xml:space="preserve">through</w:t>
-      </w:r>
-      <w:r>
-        <w:t xml:space="preserve"> </w:t>
-      </w:r>
-      <w:r>
-        <w:t xml:space="preserve">“</w:t>
-      </w:r>
-      <w:r>
-        <w:t xml:space="preserve">pessimistic,</w:t>
-      </w:r>
-      <w:r>
-        <w:t xml:space="preserve">”</w:t>
-      </w:r>
-      <w:r>
-        <w:t xml:space="preserve"> </w:t>
-      </w:r>
-      <w:r>
-        <w:t xml:space="preserve">“</w:t>
-      </w:r>
-      <w:r>
-        <w:t xml:space="preserve">midcase,</w:t>
-      </w:r>
-      <w:r>
-        <w:t xml:space="preserve">”</w:t>
-      </w:r>
-      <w:r>
-        <w:t xml:space="preserve"> </w:t>
-      </w:r>
-      <w:r>
-        <w:t xml:space="preserve">and</w:t>
-      </w:r>
-      <w:r>
-        <w:t xml:space="preserve"> </w:t>
-      </w:r>
-      <w:r>
-        <w:t xml:space="preserve">“</w:t>
-      </w:r>
-      <w:r>
-        <w:t xml:space="preserve">optimistic.</w:t>
-      </w:r>
-      <w:r>
-        <w:t xml:space="preserve">”</w:t>
-      </w:r>
-      <w:r>
-        <w:t xml:space="preserve"> </w:t>
-      </w:r>
-      <w:r>
-        <w:t xml:space="preserve">Mechanism intensity effect values</w:t>
+        <w:t xml:space="preserve">from "zero" through "pessimistic," "midcase," and "optimistic." Mechanism intensity effect values</w:t>
       </w:r>
       <w:r>
         <w:t xml:space="preserve"> </w:t>
@@ -4294,11 +4192,11 @@
       <w:pPr>
         <w:pStyle w:val="Heading3"/>
       </w:pPr>
-      <w:bookmarkStart w:id="31" w:name="construct-multiplicative-factors-to-apply-to-energy-intensities-for-each-mechanism"/>
+      <w:bookmarkStart w:id="32" w:name="construct-multiplicative-factors-to-apply-to-energy-intensities-for-each-mechanism"/>
+      <w:bookmarkEnd w:id="32"/>
       <w:r>
         <w:t xml:space="preserve">3.1 Construct multiplicative factors to apply to energy intensities for each mechanism</w:t>
       </w:r>
-      <w:bookmarkEnd w:id="31"/>
     </w:p>
     <w:p>
       <w:pPr>
@@ -4470,7 +4368,7 @@
     </w:p>
     <w:tbl>
       <w:tblPr>
-        <w:tblStyle w:val="Table"/>
+        <w:tblStyle w:val="TableNormal"/>
         <w:tblW w:type="pct" w:w="0.0"/>
         <w:tblLook w:firstRow="1"/>
         <w:tblCaption w:val="Intensity Multipliers by Vehicle-type, Year, and Case"/>
@@ -7138,54 +7036,18 @@
         </w:numPr>
       </w:pPr>
       <w:r>
-        <w:t xml:space="preserve">Note</w:t>
-      </w:r>
-      <w:r>
-        <w:t xml:space="preserve"> </w:t>
-      </w:r>
-      <w:r>
-        <w:t xml:space="preserve">“</w:t>
-      </w:r>
-      <w:r>
-        <w:t xml:space="preserve">Right_sizing</w:t>
-      </w:r>
-      <w:r>
-        <w:t xml:space="preserve">”</w:t>
-      </w:r>
-      <w:r>
-        <w:t xml:space="preserve"> </w:t>
-      </w:r>
-      <w:r>
-        <w:t xml:space="preserve">and</w:t>
-      </w:r>
-      <w:r>
-        <w:t xml:space="preserve"> </w:t>
-      </w:r>
-      <w:r>
-        <w:t xml:space="preserve">“</w:t>
-      </w:r>
-      <w:r>
-        <w:t xml:space="preserve">Increased_feature_load</w:t>
-      </w:r>
-      <w:r>
-        <w:t xml:space="preserve">”</w:t>
-      </w:r>
-      <w:r>
-        <w:t xml:space="preserve"> </w:t>
-      </w:r>
-      <w:r>
-        <w:t xml:space="preserve">apply only to LDV passenger travel.</w:t>
+        <w:t xml:space="preserve">Note "Right_sizing" and "Increased_feature_load" apply only to LDV passenger travel.</w:t>
       </w:r>
     </w:p>
     <w:p>
       <w:pPr>
         <w:pStyle w:val="Heading3"/>
       </w:pPr>
-      <w:bookmarkStart w:id="32" w:name="energy-intensity-by-vehicle-type-and-technology-scenario-by-composing-mechanism-effects"/>
+      <w:bookmarkStart w:id="33" w:name="energy-intensity-by-vehicle-type-and-technology-scenario-by-composing-mechanism-effects"/>
+      <w:bookmarkEnd w:id="33"/>
       <w:r>
         <w:t xml:space="preserve">3.2 Energy Intensity by Vehicle Type and Technology Scenario, by Composing Mechanism Effects</w:t>
       </w:r>
-      <w:bookmarkEnd w:id="32"/>
     </w:p>
     <w:p>
       <w:pPr>
@@ -7334,25 +7196,7 @@
         <w:t xml:space="preserve">k</w:t>
       </w:r>
       <w:r>
-        <w:t xml:space="preserve">, the</w:t>
-      </w:r>
-      <w:r>
-        <w:t xml:space="preserve"> </w:t>
-      </w:r>
-      <w:r>
-        <w:t xml:space="preserve">“</w:t>
-      </w:r>
-      <w:r>
-        <w:t xml:space="preserve">EffectCase</w:t>
-      </w:r>
-      <w:r>
-        <w:t xml:space="preserve">”</w:t>
-      </w:r>
-      <w:r>
-        <w:t xml:space="preserve"> </w:t>
-      </w:r>
-      <w:r>
-        <w:t xml:space="preserve">or effect sensitivity case</w:t>
+        <w:t xml:space="preserve">, the "EffectCase" or effect sensitivity case</w:t>
       </w:r>
       <w:r>
         <w:t xml:space="preserve"> </w:t>
@@ -7493,7 +7337,7 @@
     </w:p>
     <w:tbl>
       <w:tblPr>
-        <w:tblStyle w:val="Table"/>
+        <w:tblStyle w:val="TableNormal"/>
         <w:tblW w:type="pct" w:w="0.0"/>
         <w:tblLook w:firstRow="1"/>
         <w:tblCaption w:val="Effect Sensitivity Cases by Vehicle Class, Year, AV Mechanism and Scenario"/>
@@ -11296,7 +11140,7 @@
         <w:rPr>
           <w:rStyle w:val="FootnoteReference"/>
         </w:rPr>
-        <w:footnoteReference w:id="33"/>
+        <w:footnoteReference w:id="34"/>
       </w:r>
       <w:r>
         <w:t xml:space="preserve"> </w:t>
@@ -11327,15 +11171,15 @@
           <m:naryPr>
             <m:chr m:val="∏"/>
             <m:limLoc m:val="undOvr"/>
-            <m:subHide m:val="0"/>
-            <m:supHide m:val="1"/>
+            <m:subHide m:val="1"/>
+            <m:supHide m:val="0"/>
           </m:naryPr>
-          <m:sub>
+          <m:sub/>
+          <m:sup>
             <m:r>
               <m:t>k</m:t>
             </m:r>
-          </m:sub>
-          <m:sup/>
+          </m:sup>
           <m:e>
             <m:sSub>
               <m:e>
@@ -11549,15 +11393,15 @@
             <m:naryPr>
               <m:chr m:val="∏"/>
               <m:limLoc m:val="undOvr"/>
-              <m:subHide m:val="0"/>
-              <m:supHide m:val="1"/>
+              <m:subHide m:val="1"/>
+              <m:supHide m:val="0"/>
             </m:naryPr>
-            <m:sub>
+            <m:sub/>
+            <m:sup>
               <m:r>
                 <m:t>k</m:t>
               </m:r>
-            </m:sub>
-            <m:sup/>
+            </m:sup>
             <m:e>
               <m:sSub>
                 <m:e>
@@ -11619,7 +11463,7 @@
     </w:p>
     <w:tbl>
       <w:tblPr>
-        <w:tblStyle w:val="Table"/>
+        <w:tblStyle w:val="TableNormal"/>
         <w:tblW w:type="pct" w:w="0.0"/>
         <w:tblLook w:firstRow="1"/>
         <w:tblCaption w:val="Net Energy Intensity Change by Scenario, Vehicle-type, and Year"/>
@@ -12119,11 +11963,11 @@
       <w:pPr>
         <w:pStyle w:val="Heading1"/>
       </w:pPr>
-      <w:bookmarkStart w:id="34" w:name="demand-response-to-cavs"/>
+      <w:bookmarkStart w:id="35" w:name="demand-response-to-cavs"/>
+      <w:bookmarkEnd w:id="35"/>
       <w:r>
         <w:t xml:space="preserve">4. Demand Response to CAVs</w:t>
       </w:r>
-      <w:bookmarkEnd w:id="34"/>
     </w:p>
     <w:p>
       <w:pPr>
@@ -12137,78 +11981,24 @@
       <w:pPr>
         <w:pStyle w:val="Heading2"/>
       </w:pPr>
-      <w:bookmarkStart w:id="35" w:name="key-parameters-for-demand-scenarios"/>
+      <w:bookmarkStart w:id="36" w:name="key-parameters-for-demand-scenarios"/>
+      <w:bookmarkEnd w:id="36"/>
       <w:r>
         <w:t xml:space="preserve">4.1 Key parameters for Demand scenarios</w:t>
       </w:r>
-      <w:bookmarkEnd w:id="35"/>
     </w:p>
     <w:p>
       <w:pPr>
         <w:pStyle w:val="FirstParagraph"/>
       </w:pPr>
       <w:r>
-        <w:t xml:space="preserve">The following are the default parameter values. (Note: Need to be clear which version of certain parameters dominate in subsequent application, e.g. from</w:t>
-      </w:r>
-      <w:r>
-        <w:t xml:space="preserve"> </w:t>
-      </w:r>
-      <w:r>
-        <w:t xml:space="preserve">“</w:t>
-      </w:r>
-      <w:r>
-        <w:t xml:space="preserve">DemScenCostReduction</w:t>
-      </w:r>
-      <w:r>
-        <w:t xml:space="preserve">”</w:t>
-      </w:r>
-      <w:r>
-        <w:t xml:space="preserve"> </w:t>
-      </w:r>
-      <w:r>
-        <w:t xml:space="preserve">vs</w:t>
-      </w:r>
-      <w:r>
-        <w:t xml:space="preserve"> </w:t>
-      </w:r>
-      <w:r>
-        <w:t xml:space="preserve">“</w:t>
-      </w:r>
-      <w:r>
-        <w:t xml:space="preserve">DemRespParams</w:t>
-      </w:r>
-      <w:r>
-        <w:t xml:space="preserve">”</w:t>
-      </w:r>
-      <w:r>
-        <w:t xml:space="preserve"> </w:t>
-      </w:r>
-      <w:r>
-        <w:t xml:space="preserve">tables.</w:t>
-      </w:r>
-      <w:r>
-        <w:t xml:space="preserve"> </w:t>
-      </w:r>
-      <w:r>
-        <w:t xml:space="preserve">The</w:t>
-      </w:r>
-      <w:r>
-        <w:t xml:space="preserve"> </w:t>
-      </w:r>
-      <w:r>
-        <w:t xml:space="preserve">“</w:t>
-      </w:r>
-      <w:r>
-        <w:t xml:space="preserve">Low, Med, High</w:t>
-      </w:r>
-      <w:r>
-        <w:t xml:space="preserve">”</w:t>
-      </w:r>
-      <w:r>
-        <w:t xml:space="preserve"> </w:t>
-      </w:r>
-      <w:r>
-        <w:t xml:space="preserve">cases in DemdRespParams table are separate from the Demand Scenario cases in DemScenCostReduction table.</w:t>
+        <w:t xml:space="preserve">The following are the default parameter values. (Note: Need to be clear which version of certain parameters dominate in subsequent application, e.g. from "DemScenCostReduction" vs "DemRespParams" tables.</w:t>
+      </w:r>
+      <w:r>
+        <w:t xml:space="preserve"> </w:t>
+      </w:r>
+      <w:r>
+        <w:t xml:space="preserve">The "Low, Med, High" cases in DemdRespParams table are separate from the Demand Scenario cases in DemScenCostReduction table (section 4.3 below).</w:t>
       </w:r>
     </w:p>
     <w:p>
@@ -12221,7 +12011,7 @@
     </w:p>
     <w:tbl>
       <w:tblPr>
-        <w:tblStyle w:val="Table"/>
+        <w:tblStyle w:val="TableNormal"/>
         <w:tblW w:type="pct" w:w="0.0"/>
         <w:tblLook w:firstRow="1"/>
         <w:tblCaption w:val="Key Parameters for LDV Demand Response (for all Demand Scenarios)"/>
@@ -12489,7 +12279,7 @@
               <w:jc w:val="left"/>
             </w:pPr>
             <w:r>
-              <w:t xml:space="preserve">ExclWearCost</w:t>
+              <w:t xml:space="preserve">ExclVehCapCost</w:t>
             </w:r>
           </w:p>
         </w:tc>
@@ -12897,7 +12687,7 @@
               <w:jc w:val="left"/>
             </w:pPr>
             <w:r>
-              <w:t xml:space="preserve">ExclWearCost</w:t>
+              <w:t xml:space="preserve">ExclVehCapCost</w:t>
             </w:r>
           </w:p>
         </w:tc>
@@ -13155,36 +12945,18 @@
       <w:pPr>
         <w:pStyle w:val="Heading3"/>
       </w:pPr>
-      <w:bookmarkStart w:id="36" w:name="select-a-single-scenario-to-examine"/>
+      <w:bookmarkStart w:id="37" w:name="select-a-single-scenario-to-examine"/>
+      <w:bookmarkEnd w:id="37"/>
       <w:r>
         <w:t xml:space="preserve">Select a Single Scenario to Examine</w:t>
       </w:r>
-      <w:bookmarkEnd w:id="36"/>
     </w:p>
     <w:p>
       <w:pPr>
         <w:pStyle w:val="FirstParagraph"/>
       </w:pPr>
       <w:r>
-        <w:t xml:space="preserve">Energy Intensity change is dependent on the Technology Scenario, and year of interest. For example consider Scenario 4, the</w:t>
-      </w:r>
-      <w:r>
-        <w:t xml:space="preserve"> </w:t>
-      </w:r>
-      <w:r>
-        <w:t xml:space="preserve">“</w:t>
-      </w:r>
-      <w:r>
-        <w:t xml:space="preserve">Strong responses</w:t>
-      </w:r>
-      <w:r>
-        <w:t xml:space="preserve">”</w:t>
-      </w:r>
-      <w:r>
-        <w:t xml:space="preserve"> </w:t>
-      </w:r>
-      <w:r>
-        <w:t xml:space="preserve">scenario, in year 2050.</w:t>
+        <w:t xml:space="preserve">Energy Intensity change is dependent on the Technology Scenario, and year of interest. For example consider Scenario 4, the "Strong responses" scenario, in year 2050.</w:t>
       </w:r>
     </w:p>
     <w:p>
@@ -13205,7 +12977,7 @@
     </w:p>
     <w:tbl>
       <w:tblPr>
-        <w:tblStyle w:val="Table"/>
+        <w:tblStyle w:val="TableNormal"/>
         <w:tblW w:type="pct" w:w="0.0"/>
         <w:tblLook w:firstRow="1"/>
         <w:tblCaption w:val="DemRespParams: Important Parameters for the Calculation of Demand Reponse, by Vehicle-type, and Year"/>
@@ -13473,7 +13245,7 @@
               <w:jc w:val="left"/>
             </w:pPr>
             <w:r>
-              <w:t xml:space="preserve">ExclWearCost</w:t>
+              <w:t xml:space="preserve">ExclVehCapCost</w:t>
             </w:r>
           </w:p>
         </w:tc>
@@ -13881,7 +13653,7 @@
               <w:jc w:val="left"/>
             </w:pPr>
             <w:r>
-              <w:t xml:space="preserve">ExclWearCost</w:t>
+              <w:t xml:space="preserve">ExclVehCapCost</w:t>
             </w:r>
           </w:p>
         </w:tc>
@@ -14139,21 +13911,21 @@
       <w:pPr>
         <w:pStyle w:val="Heading2"/>
       </w:pPr>
-      <w:bookmarkStart w:id="37" w:name="establish-base-travel-costs-for-each-cost-component"/>
+      <w:bookmarkStart w:id="38" w:name="establish-base-travel-costs-for-each-cost-component"/>
+      <w:bookmarkEnd w:id="38"/>
       <w:r>
         <w:t xml:space="preserve">4.2 Establish Base Travel Costs for Each Cost Component</w:t>
       </w:r>
-      <w:bookmarkEnd w:id="37"/>
     </w:p>
     <w:p>
       <w:pPr>
         <w:pStyle w:val="Heading3"/>
       </w:pPr>
-      <w:bookmarkStart w:id="38" w:name="simple-base-travel-time-cost-calculation"/>
+      <w:bookmarkStart w:id="39" w:name="simple-base-travel-time-cost-calculation"/>
+      <w:bookmarkEnd w:id="39"/>
       <w:r>
         <w:t xml:space="preserve">Simple Base Travel Time Cost Calculation</w:t>
       </w:r>
-      <w:bookmarkEnd w:id="38"/>
     </w:p>
     <w:p>
       <w:pPr>
@@ -14168,18 +13940,18 @@
       <m:oMath>
         <m:sSub>
           <m:e>
-            <m:groupChr>
-              <m:groupChrPr>
-                <m:chr m:val="̲"/>
-                <m:pos m:val="bot"/>
-                <m:vertJc m:val="top"/>
-              </m:groupChrPr>
+            <m:limLow>
               <m:e>
                 <m:r>
                   <m:t>c</m:t>
                 </m:r>
               </m:e>
-            </m:groupChr>
+              <m:lim>
+                <m:r>
+                  <m:t>̲</m:t>
+                </m:r>
+              </m:lim>
+            </m:limLow>
           </m:e>
           <m:sub>
             <m:r>
@@ -14211,7 +13983,7 @@
     </w:p>
     <w:tbl>
       <w:tblPr>
-        <w:tblStyle w:val="Table"/>
+        <w:tblStyle w:val="TableNormal"/>
         <w:tblW w:type="pct" w:w="0.0"/>
         <w:tblLook w:firstRow="1"/>
         <w:tblCaption w:val="Travel Time Cost Base Parameters"/>
@@ -14626,18 +14398,18 @@
               <w:jc w:val="right"/>
             </w:pPr>
             <w:r>
-              <w:t xml:space="preserve">NA</w:t>
-            </w:r>
-          </w:p>
-        </w:tc>
-        <w:tc>
-          <w:p>
-            <w:pPr>
-              <w:pStyle w:val="Compact"/>
-              <w:jc w:val="right"/>
-            </w:pPr>
-            <w:r>
-              <w:t xml:space="preserve">NA</w:t>
+              <w:t xml:space="preserve">24.428</w:t>
+            </w:r>
+          </w:p>
+        </w:tc>
+        <w:tc>
+          <w:p>
+            <w:pPr>
+              <w:pStyle w:val="Compact"/>
+              <w:jc w:val="right"/>
+            </w:pPr>
+            <w:r>
+              <w:t xml:space="preserve">24.428</w:t>
             </w:r>
           </w:p>
         </w:tc>
@@ -14904,20 +14676,55 @@
     </w:p>
     <w:p>
       <w:pPr>
-        <w:pStyle w:val="Heading3"/>
-      </w:pPr>
-      <w:bookmarkStart w:id="39" w:name="base-vehicle-travel-cost-components"/>
-      <w:r>
-        <w:t xml:space="preserve">Base Vehicle Travel Cost Components</w:t>
-      </w:r>
-      <w:bookmarkEnd w:id="39"/>
+        <w:pStyle w:val="FirstParagraph"/>
+      </w:pPr>
+      <w:r>
+        <w:t xml:space="preserve">Note: travel time parameter values for LDVs are an average for Car and Light-truck vehicle types</w:t>
+      </w:r>
     </w:p>
     <w:p>
       <w:pPr>
+        <w:pStyle w:val="BodyText"/>
+      </w:pPr>
+      <w:r>
+        <w:rPr>
+          <w:b/>
+        </w:rPr>
+        <w:t xml:space="preserve">ToDo</w:t>
+      </w:r>
+      <w:r>
+        <w:t xml:space="preserve"> </w:t>
+      </w:r>
+      <w:r>
+        <w:t xml:space="preserve">Needed data: Seek to benchmark average speed for local and intercity driving, for both LDVs and HDVs. These regional values should be consistent with overall average speed.</w:t>
+      </w:r>
+    </w:p>
+    <w:p>
+      <w:pPr>
+        <w:pStyle w:val="Heading3"/>
+      </w:pPr>
+      <w:bookmarkStart w:id="40" w:name="base-vehicle-travel-cost-components"/>
+      <w:bookmarkEnd w:id="40"/>
+      <w:r>
+        <w:t xml:space="preserve">Base Vehicle Travel Cost Components</w:t>
+      </w:r>
+    </w:p>
+    <w:p>
+      <w:pPr>
         <w:pStyle w:val="FirstParagraph"/>
       </w:pPr>
       <w:r>
         <w:t xml:space="preserve">Specify the primary (private) cost components for base case (conventional, manual) road vehicle travel.</w:t>
+      </w:r>
+    </w:p>
+    <w:p>
+      <w:pPr>
+        <w:pStyle w:val="Heading4"/>
+      </w:pPr>
+      <w:bookmarkStart w:id="41" w:name="original-base-table"/>
+      <w:bookmarkEnd w:id="41"/>
+      <w:r>
+        <w:t xml:space="preserve">Original base table</w:t>
       </w:r>
     </w:p>
     <w:p>
@@ -14930,7 +14737,7 @@
     </w:p>
     <w:tbl>
       <w:tblPr>
-        <w:tblStyle w:val="Table"/>
+        <w:tblStyle w:val="TableNormal"/>
         <w:tblW w:type="pct" w:w="0.0"/>
         <w:tblLook w:firstRow="1"/>
         <w:tblCaption w:val="Vehicle Travel Cost Components by Vehicle Type"/>
@@ -15078,7 +14885,7 @@
               <w:jc w:val="left"/>
             </w:pPr>
             <w:r>
-              <w:t xml:space="preserve">[mi/yr]</w:t>
+              <w:t xml:space="preserve">[mi/veh-yr]</w:t>
             </w:r>
           </w:p>
         </w:tc>
@@ -15262,7 +15069,7 @@
               <w:jc w:val="left"/>
             </w:pPr>
             <w:r>
-              <w:t xml:space="preserve">WearAndOwn</w:t>
+              <w:t xml:space="preserve">VehCapCost</w:t>
             </w:r>
           </w:p>
         </w:tc>
@@ -15654,6 +15461,16 @@
         </w:tc>
       </w:tr>
     </w:tbl>
+    <w:p>
+      <w:pPr>
+        <w:pStyle w:val="Heading3"/>
+      </w:pPr>
+      <w:bookmarkStart w:id="42" w:name="xxx-transform"/>
+      <w:bookmarkEnd w:id="42"/>
+      <w:r>
+        <w:t xml:space="preserve">XXX Transform</w:t>
+      </w:r>
+    </w:p>
     <w:p>
       <w:pPr>
         <w:pStyle w:val="SourceCode"/>
@@ -15687,6 +15504,46 @@
     </w:p>
     <w:p>
       <w:pPr>
+        <w:pStyle w:val="SourceCode"/>
+      </w:pPr>
+      <w:r>
+        <w:rPr>
+          <w:rStyle w:val="VerbatimChar"/>
+        </w:rPr>
+        <w:t xml:space="preserve">## Warning in bind_rows_(x, .id): binding factor and character vector,</w:t>
+      </w:r>
+      <w:r>
+        <w:br w:type="textWrapping"/>
+      </w:r>
+      <w:r>
+        <w:rPr>
+          <w:rStyle w:val="VerbatimChar"/>
+        </w:rPr>
+        <w:t xml:space="preserve">## coercing into character vector</w:t>
+      </w:r>
+    </w:p>
+    <w:p>
+      <w:pPr>
+        <w:pStyle w:val="SourceCode"/>
+      </w:pPr>
+      <w:r>
+        <w:rPr>
+          <w:rStyle w:val="VerbatimChar"/>
+        </w:rPr>
+        <w:t xml:space="preserve">## Warning in bind_rows_(x, .id): binding character and factor vector,</w:t>
+      </w:r>
+      <w:r>
+        <w:br w:type="textWrapping"/>
+      </w:r>
+      <w:r>
+        <w:rPr>
+          <w:rStyle w:val="VerbatimChar"/>
+        </w:rPr>
+        <w:t xml:space="preserve">## coercing into character vector</w:t>
+      </w:r>
+    </w:p>
+    <w:p>
+      <w:pPr>
         <w:pStyle w:val="TableCaption"/>
       </w:pPr>
       <w:r>
@@ -15695,7 +15552,7 @@
     </w:p>
     <w:tbl>
       <w:tblPr>
-        <w:tblStyle w:val="Table"/>
+        <w:tblStyle w:val="TableNormal"/>
         <w:tblW w:type="pct" w:w="0.0"/>
         <w:tblLook w:firstRow="1"/>
         <w:tblCaption w:val="Base Vehicle Travel Cost Components by Vehicle Type (cents/mi)"/>
@@ -15920,7 +15777,7 @@
               <w:jc w:val="left"/>
             </w:pPr>
             <w:r>
-              <w:t xml:space="preserve">WearAndOwn</w:t>
+              <w:t xml:space="preserve">VehCapCost</w:t>
             </w:r>
           </w:p>
         </w:tc>
@@ -16193,11 +16050,11 @@
       <w:pPr>
         <w:pStyle w:val="Heading2"/>
       </w:pPr>
-      <w:bookmarkStart w:id="40" w:name="fractional-increase-in-vkt-for-demand-scenarios"/>
+      <w:bookmarkStart w:id="43" w:name="fractional-increase-in-vkt-for-demand-scenarios"/>
+      <w:bookmarkEnd w:id="43"/>
       <w:r>
         <w:t xml:space="preserve">4.3 Fractional Increase in VKT for Demand Scenarios</w:t>
       </w:r>
-      <w:bookmarkEnd w:id="40"/>
     </w:p>
     <w:p>
       <w:pPr>
@@ -16253,11 +16110,11 @@
       <w:pPr>
         <w:pStyle w:val="Heading3"/>
       </w:pPr>
-      <w:bookmarkStart w:id="41" w:name="demand-scenario-cost-reduction-parameters-and-demand-response-parameters-drive-demand-scenarios"/>
+      <w:bookmarkStart w:id="44" w:name="demand-scenario-cost-reduction-parameters-and-demand-response-parameters-drive-demand-scenarios"/>
+      <w:bookmarkEnd w:id="44"/>
       <w:r>
         <w:t xml:space="preserve">Demand Scenario Cost Reduction Parameters and Demand Response Parameters Drive Demand Scenarios</w:t>
       </w:r>
-      <w:bookmarkEnd w:id="41"/>
     </w:p>
     <w:p>
       <w:pPr>
@@ -16279,7 +16136,7 @@
         <w:t xml:space="preserve"> </w:t>
       </w:r>
       <w:r>
-        <w:t xml:space="preserve">scenarios is by their impacts on selectec component costs (e.g. travel time costs, insurance costs). They are not CAV penetration scenarios.</w:t>
+        <w:t xml:space="preserve">scenarios is by their impacts on selectec component costs (e.g. travel time costs, insurance costs). They are not CAV penetration scenarios.</w:t>
       </w:r>
       <w:r>
         <w:t xml:space="preserve"> </w:t>
@@ -16298,7 +16155,7 @@
     </w:p>
     <w:tbl>
       <w:tblPr>
-        <w:tblStyle w:val="Table"/>
+        <w:tblStyle w:val="TableNormal"/>
         <w:tblW w:type="pct" w:w="0.0"/>
         <w:tblLook w:firstRow="1"/>
         <w:tblCaption w:val="Vehicle Travel Cost Component Reduction by Demand Scenario"/>
@@ -16566,11 +16423,11 @@
       <w:pPr>
         <w:pStyle w:val="Heading3"/>
       </w:pPr>
-      <w:bookmarkStart w:id="42" w:name="vehicle-travel-cost-shares-by-component---base"/>
+      <w:bookmarkStart w:id="45" w:name="vehicle-travel-cost-shares-by-component---base"/>
+      <w:bookmarkEnd w:id="45"/>
       <w:r>
         <w:t xml:space="preserve">Vehicle Travel Cost Shares by Component - Base</w:t>
       </w:r>
-      <w:bookmarkEnd w:id="42"/>
     </w:p>
     <w:p>
       <w:pPr>
@@ -16582,7 +16439,7 @@
     </w:p>
     <w:tbl>
       <w:tblPr>
-        <w:tblStyle w:val="Table"/>
+        <w:tblStyle w:val="TableNormal"/>
         <w:tblW w:type="pct" w:w="0.0"/>
         <w:tblLook w:firstRow="1"/>
         <w:tblCaption w:val="Base Vehicle Travel Cost: Components Share by Vehicle Type"/>
@@ -16807,7 +16664,7 @@
               <w:jc w:val="left"/>
             </w:pPr>
             <w:r>
-              <w:t xml:space="preserve">WearAndOwn</w:t>
+              <w:t xml:space="preserve">VehCapCost</w:t>
             </w:r>
           </w:p>
         </w:tc>
@@ -17080,11 +16937,11 @@
       <w:pPr>
         <w:pStyle w:val="Heading3"/>
       </w:pPr>
-      <w:bookmarkStart w:id="43" w:name="cost-shares-by-component---cav-scenario"/>
+      <w:bookmarkStart w:id="46" w:name="cost-shares-by-component---cav-scenario"/>
+      <w:bookmarkEnd w:id="46"/>
       <w:r>
         <w:t xml:space="preserve">Cost Shares by Component - CAV Scenario</w:t>
       </w:r>
-      <w:bookmarkEnd w:id="43"/>
     </w:p>
     <w:p>
       <w:pPr>
@@ -17535,11 +17392,11 @@
       <w:pPr>
         <w:pStyle w:val="Heading2"/>
       </w:pPr>
-      <w:bookmarkStart w:id="44" w:name="calculate-adjusted-travel-cost-components-for-scenario-conditions"/>
+      <w:bookmarkStart w:id="47" w:name="calculate-adjusted-travel-cost-components-for-scenario-conditions"/>
+      <w:bookmarkEnd w:id="47"/>
       <w:r>
         <w:t xml:space="preserve">4.4 Calculate Adjusted Travel Cost Components for Scenario Conditions</w:t>
       </w:r>
-      <w:bookmarkEnd w:id="44"/>
     </w:p>
     <w:p>
       <w:pPr>
@@ -17551,7 +17408,7 @@
     </w:p>
     <w:tbl>
       <w:tblPr>
-        <w:tblStyle w:val="Table"/>
+        <w:tblStyle w:val="TableNormal"/>
         <w:tblW w:type="pct" w:w="0.0"/>
         <w:tblLook w:firstRow="1"/>
         <w:tblCaption w:val="Alt Travel Cost Components Relative to Base, by Vehicle Type &amp; Dem Scenario"/>
@@ -18111,7 +17968,7 @@
               <w:jc w:val="left"/>
             </w:pPr>
             <w:r>
-              <w:t xml:space="preserve">WearAndOwn</w:t>
+              <w:t xml:space="preserve">VehCapCost</w:t>
             </w:r>
           </w:p>
         </w:tc>
@@ -18624,7 +18481,7 @@
               <w:jc w:val="left"/>
             </w:pPr>
             <w:r>
-              <w:t xml:space="preserve">WearAndOwn</w:t>
+              <w:t xml:space="preserve">VehCapCost</w:t>
             </w:r>
           </w:p>
         </w:tc>
@@ -19137,7 +18994,7 @@
               <w:jc w:val="left"/>
             </w:pPr>
             <w:r>
-              <w:t xml:space="preserve">WearAndOwn</w:t>
+              <w:t xml:space="preserve">VehCapCost</w:t>
             </w:r>
           </w:p>
         </w:tc>
@@ -19650,7 +19507,7 @@
               <w:jc w:val="left"/>
             </w:pPr>
             <w:r>
-              <w:t xml:space="preserve">WearAndOwn</w:t>
+              <w:t xml:space="preserve">VehCapCost</w:t>
             </w:r>
           </w:p>
         </w:tc>
@@ -19704,11 +19561,11 @@
       <w:pPr>
         <w:pStyle w:val="Heading2"/>
       </w:pPr>
-      <w:bookmarkStart w:id="45" w:name="fractional-vmt-changes-in-cav-scenario"/>
+      <w:bookmarkStart w:id="48" w:name="fractional-vmt-changes-in-cav-scenario"/>
+      <w:bookmarkEnd w:id="48"/>
       <w:r>
         <w:t xml:space="preserve">4.5 Fractional VMT Changes in CAV Scenario</w:t>
       </w:r>
-      <w:bookmarkEnd w:id="45"/>
     </w:p>
     <w:p>
       <w:pPr>
@@ -19963,11 +19820,11 @@
       <w:pPr>
         <w:pStyle w:val="Heading3"/>
       </w:pPr>
-      <w:bookmarkStart w:id="46" w:name="effects-on-vmt-demand-from-elderly-drivers-and-car-sharing-ride-pooling"/>
+      <w:bookmarkStart w:id="49" w:name="effects-on-vmt-demand-from-elderly-drivers-and-car-sharing-ride-pooling"/>
+      <w:bookmarkEnd w:id="49"/>
       <w:r>
         <w:t xml:space="preserve">Effects on VMT Demand from Elderly Drivers, and Car Sharing (Ride Pooling)</w:t>
       </w:r>
-      <w:bookmarkEnd w:id="46"/>
     </w:p>
     <w:p>
       <w:pPr>
@@ -20004,11 +19861,11 @@
       <w:pPr>
         <w:pStyle w:val="Heading1"/>
       </w:pPr>
-      <w:bookmarkStart w:id="47" w:name="policy-and-scenario-calculations"/>
+      <w:bookmarkStart w:id="50" w:name="policy-and-scenario-calculations"/>
+      <w:bookmarkEnd w:id="50"/>
       <w:r>
         <w:t xml:space="preserve">5. Policy and Scenario Calculations</w:t>
       </w:r>
-      <w:bookmarkEnd w:id="47"/>
     </w:p>
     <w:p>
       <w:pPr>
@@ -20146,11 +20003,11 @@
       <w:pPr>
         <w:pStyle w:val="Heading2"/>
       </w:pPr>
-      <w:bookmarkStart w:id="48" w:name="final-scenario-results-table-for-2050"/>
+      <w:bookmarkStart w:id="51" w:name="final-scenario-results-table-for-2050"/>
+      <w:bookmarkEnd w:id="51"/>
       <w:r>
         <w:t xml:space="preserve">Final Scenario Results Table for 2050</w:t>
       </w:r>
-      <w:bookmarkEnd w:id="48"/>
     </w:p>
     <w:p>
       <w:pPr>
@@ -20627,7 +20484,7 @@
     </w:p>
     <w:tbl>
       <w:tblPr>
-        <w:tblStyle w:val="Table"/>
+        <w:tblStyle w:val="TableNormal"/>
         <w:tblW w:type="pct" w:w="0.0"/>
         <w:tblLook w:firstRow="1"/>
       </w:tblPr>
@@ -21401,11 +21258,11 @@
       <w:pPr>
         <w:pStyle w:val="Heading2"/>
       </w:pPr>
-      <w:bookmarkStart w:id="49" w:name="bar-chart-representation-of-results"/>
+      <w:bookmarkStart w:id="52" w:name="bar-chart-representation-of-results"/>
+      <w:bookmarkEnd w:id="52"/>
       <w:r>
         <w:t xml:space="preserve">5.2 Bar Chart Representation of Results</w:t>
       </w:r>
-      <w:bookmarkEnd w:id="49"/>
     </w:p>
     <w:p>
       <w:pPr>
@@ -21419,18 +21276,18 @@
       <w:pPr>
         <w:pStyle w:val="Heading2"/>
       </w:pPr>
-      <w:bookmarkStart w:id="50" w:name="travel-time-budget"/>
+      <w:bookmarkStart w:id="53" w:name="travel-time-budget"/>
+      <w:bookmarkEnd w:id="53"/>
       <w:r>
         <w:t xml:space="preserve">Travel Time Budget</w:t>
       </w:r>
-      <w:bookmarkEnd w:id="50"/>
     </w:p>
     <w:p>
       <w:pPr>
         <w:pStyle w:val="FirstParagraph"/>
       </w:pPr>
       <w:r>
-        <w:t xml:space="preserve">BGR2014:144 (referencing Shaefer et al. 2009) apply a Travel Time Budget constraint in the following straight-forward way:</w:t>
+        <w:t xml:space="preserve">BGR2014:144 (referencing Shaefer et al. 2009) apply a Travel Time Budget constraint in the following straight-forward way:</w:t>
       </w:r>
     </w:p>
     <w:p>
@@ -21531,21 +21388,21 @@
       <w:pPr>
         <w:pStyle w:val="Heading2"/>
       </w:pPr>
-      <w:bookmarkStart w:id="51" w:name="physical-constants"/>
+      <w:bookmarkStart w:id="54" w:name="physical-constants"/>
+      <w:bookmarkEnd w:id="54"/>
       <w:r>
         <w:t xml:space="preserve">Physical Constants</w:t>
       </w:r>
-      <w:bookmarkEnd w:id="51"/>
     </w:p>
     <w:p>
       <w:pPr>
         <w:pStyle w:val="Heading2"/>
       </w:pPr>
-      <w:bookmarkStart w:id="52" w:name="vehicle-scenario-parameters"/>
+      <w:bookmarkStart w:id="55" w:name="vehicle-scenario-parameters"/>
+      <w:bookmarkEnd w:id="55"/>
       <w:r>
         <w:t xml:space="preserve">Vehicle Scenario Parameters</w:t>
       </w:r>
-      <w:bookmarkEnd w:id="52"/>
     </w:p>
     <w:p>
       <w:pPr>
@@ -21573,24 +21430,25 @@
       <w:pPr>
         <w:pStyle w:val="Heading1"/>
       </w:pPr>
-      <w:bookmarkStart w:id="53" w:name="simple-functions-for-mpg-as-a-function-of-highway-speed"/>
+      <w:bookmarkStart w:id="56" w:name="simple-functions-for-mpg-as-a-function-of-highway-speed"/>
+      <w:bookmarkEnd w:id="56"/>
       <w:r>
         <w:t xml:space="preserve">6. Simple functions for MPG as a function of highway speed</w:t>
       </w:r>
-      <w:bookmarkEnd w:id="53"/>
     </w:p>
     <w:p>
       <w:pPr>
         <w:pStyle w:val="Heading2"/>
       </w:pPr>
-      <w:bookmarkStart w:id="54" w:name="fuel-consumption-vs.speed---thomas-et-al.approach"/>
-      <w:r>
-        <w:t xml:space="preserve">6.1 Fuel Consumption vs. Speed - Thomas et al. Approach</w:t>
-      </w:r>
-      <w:bookmarkEnd w:id="54"/>
+      <w:bookmarkStart w:id="57" w:name="fuel-consumption-vs.-speed---thomas-et-al.-approach"/>
+      <w:bookmarkEnd w:id="57"/>
+      <w:r>
+        <w:t xml:space="preserve">6.1 Fuel Consumption vs. Speed - Thomas et al. Approach</w:t>
+      </w:r>
     </w:p>
     <w:p>
       <w:pPr>
+        <w:pStyle w:val="Compact"/>
         <w:numPr>
           <w:numId w:val="1024"/>
           <w:ilvl w:val="0"/>
@@ -21602,7 +21460,7 @@
       <w:r>
         <w:t xml:space="preserve"> </w:t>
       </w:r>
-      <w:hyperlink r:id="rId55">
+      <w:hyperlink r:id="rId58">
         <w:r>
           <w:rPr>
             <w:rStyle w:val="Hyperlink"/>
@@ -21614,33 +21472,14 @@
     <w:p>
       <w:pPr>
         <w:pStyle w:val="BlockText"/>
-        <w:numPr>
-          <w:numId w:val="1000"/>
-          <w:ilvl w:val="0"/>
-        </w:numPr>
-      </w:pPr>
-      <w:r>
-        <w:t xml:space="preserve">Thomas et al. performed</w:t>
-      </w:r>
-      <w:r>
-        <w:t xml:space="preserve"> </w:t>
-      </w:r>
-      <w:r>
-        <w:t xml:space="preserve">“</w:t>
-      </w:r>
-      <w:r>
-        <w:t xml:space="preserve">analysis of dynamometer testing results for 74 vehicles at steady-state speeds from 50 to 80 mph [80 to 129 km/h]. Data has been collected for 23 light-duty vehicles at ORNL’s vehicle research laboratory and a valuable data set for 51 vehicles was loaned to ORNL by Chrysler, LLC under a non-disclosure agreement. Vehicles were tested in dynamometer laboratories at steady speeds from 40 to 80 mph [64 to 129 km/h], with the proper road-load applied. … The study includes various sizes of sedans, wagons, and SUVs, as well as pickup trucks, minivans and a few</w:t>
-      </w:r>
-      <w:r>
-        <w:t xml:space="preserve">”</w:t>
-      </w:r>
-      <w:r>
-        <w:t xml:space="preserve">muscle" and sports cars. Vehicles from model years 2003 to 2012 with a wide variety of powertrains were represented"</w:t>
-      </w:r>
-      <w:r>
-        <w:t xml:space="preserve"> </w:t>
-      </w:r>
-      <w:hyperlink r:id="rId56">
+      </w:pPr>
+      <w:r>
+        <w:t xml:space="preserve">Thomas et al. performed "analysis of dynamometer testing results for 74 vehicles at steady-state speeds from 50 to 80 mph [80 to 129 km/h]. Data has been collected for 23 light-duty vehicles at ORNL's vehicle research laboratory and a valuable data set for 51 vehicles was loaned to ORNL by Chrysler, LLC under a non-disclosure agreement. Vehicles were tested in dynamometer laboratories at steady speeds from 40 to 80 mph [64 to 129 km/h], with the proper road-load applied. ... The study includes various sizes of sedans, wagons, and SUVs, as well as pickup trucks, minivans and a few "muscle" and sports cars. Vehicles from model years 2003 to 2012 with a wide variety of powertrains were represented"</w:t>
+      </w:r>
+      <w:r>
+        <w:t xml:space="preserve"> </w:t>
+      </w:r>
+      <w:hyperlink r:id="rId59">
         <w:r>
           <w:rPr>
             <w:rStyle w:val="Hyperlink"/>
@@ -21663,7 +21502,7 @@
         <w:rPr>
           <w:b/>
         </w:rPr>
-        <w:t xml:space="preserve">Summary of MPG vs. Speed data:</w:t>
+        <w:t xml:space="preserve">Summary of MPG vs. Speed data:</w:t>
       </w:r>
       <w:r>
         <w:rPr>
@@ -21680,7 +21519,7 @@
     </w:p>
     <w:tbl>
       <w:tblPr>
-        <w:tblStyle w:val="Table"/>
+        <w:tblStyle w:val="TableNormal"/>
         <w:tblW w:type="pct" w:w="0.0"/>
         <w:tblLook w:firstRow="1"/>
       </w:tblPr>
@@ -22022,7 +21861,7 @@
     </w:p>
     <w:tbl>
       <w:tblPr>
-        <w:tblStyle w:val="Table"/>
+        <w:tblStyle w:val="TableNormal"/>
         <w:tblW w:type="pct" w:w="0.0"/>
         <w:tblLook w:firstRow="1"/>
         <w:tblCaption w:val="Table: Percent MPG Decreases With Speed (Rows are Ref Speed)"/>
@@ -22040,9 +21879,7 @@
             <w:vAlign w:val="bottom"/>
           </w:tcPr>
           <w:p>
-            <w:pPr>
-              <w:pStyle w:val="Compact"/>
-            </w:pPr>
+            <w:pStyle w:val="Compact"/>
           </w:p>
         </w:tc>
         <w:tc>
@@ -22800,11 +22637,11 @@
       <w:pPr>
         <w:pStyle w:val="Heading2"/>
       </w:pPr>
-      <w:bookmarkStart w:id="57" w:name="fuel-consumption-vs-speed---berry-approach"/>
+      <w:bookmarkStart w:id="60" w:name="fuel-consumption-vs-speed---berry-approach"/>
+      <w:bookmarkEnd w:id="60"/>
       <w:r>
         <w:t xml:space="preserve">6.2 Fuel Consumption vs Speed - Berry Approach</w:t>
       </w:r>
-      <w:bookmarkEnd w:id="57"/>
     </w:p>
     <w:p>
       <w:pPr>
@@ -22815,7 +22652,7 @@
           <wp:inline>
             <wp:extent cx="5943600" cy="4245428"/>
             <wp:effectExtent b="0" l="0" r="0" t="0"/>
-            <wp:docPr descr="" title="" id="1" name="Picture"/>
+            <wp:docPr descr="" id="1" name="Picture"/>
             <a:graphic>
               <a:graphicData uri="http://schemas.openxmlformats.org/drawingml/2006/picture">
                 <pic:pic>
@@ -22826,7 +22663,7 @@
                     </pic:cNvPicPr>
                   </pic:nvPicPr>
                   <pic:blipFill>
-                    <a:blip r:embed="rId58"/>
+                    <a:blip r:embed="rId61"/>
                     <a:stretch>
                       <a:fillRect/>
                     </a:stretch>
@@ -22857,21 +22694,21 @@
       <w:pPr>
         <w:pStyle w:val="Heading2"/>
       </w:pPr>
-      <w:bookmarkStart w:id="59" w:name="compute-the-optimum-highway-speed-for-a-range-of-time-costs-and-fuel-costs"/>
+      <w:bookmarkStart w:id="62" w:name="compute-the-optimum-highway-speed-for-a-range-of-time-costs-and-fuel-costs"/>
+      <w:bookmarkEnd w:id="62"/>
       <w:r>
         <w:t xml:space="preserve">Compute the Optimum Highway Speed for a Range of Time Costs and Fuel Costs</w:t>
       </w:r>
-      <w:bookmarkEnd w:id="59"/>
     </w:p>
     <w:p>
       <w:pPr>
         <w:pStyle w:val="Heading1"/>
       </w:pPr>
-      <w:bookmarkStart w:id="60" w:name="safety-costs-associated-with-speed"/>
+      <w:bookmarkStart w:id="63" w:name="safety-costs-associated-with-speed"/>
+      <w:bookmarkEnd w:id="63"/>
       <w:r>
         <w:t xml:space="preserve">7. Safety Costs Associated with Speed</w:t>
       </w:r>
-      <w:bookmarkEnd w:id="60"/>
     </w:p>
     <w:p>
       <w:pPr>
@@ -22881,7 +22718,7 @@
           <w:ilvl w:val="0"/>
         </w:numPr>
       </w:pPr>
-      <w:hyperlink r:id="rId61">
+      <w:hyperlink r:id="rId64">
         <w:r>
           <w:rPr>
             <w:rStyle w:val="Hyperlink"/>
@@ -22900,12 +22737,48 @@
       <w:pPr>
         <w:pStyle w:val="Compact"/>
         <w:numPr>
-          <w:numId w:val="1026"/>
-          <w:ilvl w:val="1"/>
+          <w:numId w:val="1025"/>
+          <w:ilvl w:val="0"/>
         </w:numPr>
       </w:pPr>
       <w:r>
         <w:t xml:space="preserve">An increase in average speed of 1 km/h typically results in a 3% higher risk of a crash involving injury, with a 4-5% increase for crashes that result in fatalities.</w:t>
+      </w:r>
+    </w:p>
+    <w:p>
+      <w:pPr>
+        <w:pStyle w:val="Compact"/>
+        <w:numPr>
+          <w:numId w:val="1025"/>
+          <w:ilvl w:val="0"/>
+        </w:numPr>
+      </w:pPr>
+      <w:r>
+        <w:t xml:space="preserve">Speed also contributes to the severity of the impact when a collision does occur. For car occupants in a crash with an impact speed of 80 km/h, the likelihood of death is 20 times what it would have been at an impact speed</w:t>
+      </w:r>
+      <w:r>
+        <w:t xml:space="preserve"> </w:t>
+      </w:r>
+      <w:r>
+        <w:t xml:space="preserve">of 30 km/h.</w:t>
+      </w:r>
+    </w:p>
+    <w:p>
+      <w:pPr>
+        <w:pStyle w:val="Compact"/>
+        <w:numPr>
+          <w:numId w:val="1025"/>
+          <w:ilvl w:val="0"/>
+        </w:numPr>
+      </w:pPr>
+      <w:r>
+        <w:t xml:space="preserve">WHO 2004 World report on road traffic injury prevention</w:t>
+      </w:r>
+      <w:r>
+        <w:t xml:space="preserve"> </w:t>
+      </w:r>
+      <w:r>
+        <w:t xml:space="preserve">** Crash Risk**</w:t>
       </w:r>
     </w:p>
     <w:p>
@@ -22917,48 +22790,12 @@
         </w:numPr>
       </w:pPr>
       <w:r>
-        <w:t xml:space="preserve">Speed also contributes to the severity of the impact when a collision does occur. For car occupants in a crash with an impact speed of 80 km/h, the likelihood of death is 20 times what it would have been at an impact speed</w:t>
-      </w:r>
-      <w:r>
-        <w:t xml:space="preserve"> </w:t>
-      </w:r>
-      <w:r>
-        <w:t xml:space="preserve">of 30 km/h.</w:t>
-      </w:r>
-    </w:p>
-    <w:p>
-      <w:pPr>
-        <w:pStyle w:val="Compact"/>
-        <w:numPr>
-          <w:numId w:val="1025"/>
-          <w:ilvl w:val="0"/>
-        </w:numPr>
-      </w:pPr>
-      <w:r>
-        <w:t xml:space="preserve">WHO 2004 World report on road traffic injury prevention</w:t>
-      </w:r>
-      <w:r>
-        <w:t xml:space="preserve"> </w:t>
-      </w:r>
-      <w:r>
-        <w:t xml:space="preserve">** Crash Risk**</w:t>
-      </w:r>
-    </w:p>
-    <w:p>
-      <w:pPr>
-        <w:pStyle w:val="Compact"/>
-        <w:numPr>
-          <w:numId w:val="1027"/>
-          <w:ilvl w:val="1"/>
-        </w:numPr>
-      </w:pPr>
-      <w:r>
         <w:t xml:space="preserve">WHO 2004</w:t>
       </w:r>
       <w:r>
         <w:t xml:space="preserve"> </w:t>
       </w:r>
-      <w:hyperlink r:id="rId62">
+      <w:hyperlink r:id="rId65">
         <w:r>
           <w:rPr>
             <w:rStyle w:val="Hyperlink"/>
@@ -22971,11 +22808,11 @@
       <w:pPr>
         <w:pStyle w:val="Compact"/>
         <w:numPr>
-          <w:numId w:val="1027"/>
+          <w:numId w:val="1026"/>
           <w:ilvl w:val="1"/>
         </w:numPr>
       </w:pPr>
-      <w:hyperlink r:id="rId63">
+      <w:hyperlink r:id="rId66">
         <w:r>
           <w:rPr>
             <w:rStyle w:val="Hyperlink"/>
@@ -22988,7 +22825,7 @@
       <w:pPr>
         <w:pStyle w:val="Compact"/>
         <w:numPr>
-          <w:numId w:val="1027"/>
+          <w:numId w:val="1026"/>
           <w:ilvl w:val="1"/>
         </w:numPr>
       </w:pPr>
@@ -23006,7 +22843,7 @@
       <w:pPr>
         <w:pStyle w:val="Compact"/>
         <w:numPr>
-          <w:numId w:val="1027"/>
+          <w:numId w:val="1026"/>
           <w:ilvl w:val="1"/>
         </w:numPr>
       </w:pPr>
@@ -23024,7 +22861,7 @@
       <w:pPr>
         <w:pStyle w:val="Compact"/>
         <w:numPr>
-          <w:numId w:val="1027"/>
+          <w:numId w:val="1026"/>
           <w:ilvl w:val="1"/>
         </w:numPr>
       </w:pPr>
@@ -23042,7 +22879,7 @@
       <w:pPr>
         <w:pStyle w:val="Compact"/>
         <w:numPr>
-          <w:numId w:val="1027"/>
+          <w:numId w:val="1026"/>
           <w:ilvl w:val="1"/>
         </w:numPr>
       </w:pPr>
@@ -23054,7 +22891,7 @@
       <w:pPr>
         <w:pStyle w:val="Compact"/>
         <w:numPr>
-          <w:numId w:val="1027"/>
+          <w:numId w:val="1026"/>
           <w:ilvl w:val="1"/>
         </w:numPr>
       </w:pPr>
@@ -23090,7 +22927,7 @@
     </w:p>
     <w:tbl>
       <w:tblPr>
-        <w:tblStyle w:val="Table"/>
+        <w:tblStyle w:val="TableNormal"/>
         <w:tblW w:type="pct" w:w="0.0"/>
         <w:tblLook w:firstRow="1"/>
       </w:tblPr>
@@ -23266,56 +23103,276 @@
         <w:t xml:space="preserve"> </w:t>
       </w:r>
       <w:r>
-        <w:t xml:space="preserve">(Source: Kloeden et al., 1997. See alos Kloeden et al. 2001)</w:t>
+        <w:t xml:space="preserve">(Source: Kloeden et al., 1997. See alos Kloeden et al. 2001)</w:t>
       </w:r>
     </w:p>
     <w:p>
       <w:pPr>
         <w:pStyle w:val="Heading3"/>
       </w:pPr>
-      <w:bookmarkStart w:id="64" w:name="severity-of-crash-injuries"/>
+      <w:bookmarkStart w:id="67" w:name="severity-of-crash-injuries"/>
+      <w:bookmarkEnd w:id="67"/>
       <w:r>
         <w:rPr>
           <w:b/>
         </w:rPr>
         <w:t xml:space="preserve">Severity of crash injuries</w:t>
       </w:r>
-      <w:bookmarkEnd w:id="64"/>
+    </w:p>
+    <w:p>
+      <w:pPr>
+        <w:pStyle w:val="Compact"/>
+        <w:numPr>
+          <w:numId w:val="1027"/>
+          <w:ilvl w:val="0"/>
+        </w:numPr>
+      </w:pPr>
+      <w:r>
+        <w:t xml:space="preserve">Speed has an exponentially detrimental effect on</w:t>
+      </w:r>
+      <w:r>
+        <w:t xml:space="preserve"> </w:t>
+      </w:r>
+      <w:r>
+        <w:t xml:space="preserve">safety. As speeds increase, so do the number and</w:t>
+      </w:r>
+      <w:r>
+        <w:t xml:space="preserve"> </w:t>
+      </w:r>
+      <w:r>
+        <w:t xml:space="preserve">severity of injuries. Studies show that the higher</w:t>
+      </w:r>
+      <w:r>
+        <w:t xml:space="preserve"> </w:t>
+      </w:r>
+      <w:r>
+        <w:t xml:space="preserve">the impact speed, the greater the likelihood of serious</w:t>
+      </w:r>
+      <w:r>
+        <w:t xml:space="preserve"> </w:t>
+      </w:r>
+      <w:r>
+        <w:t xml:space="preserve">and fatal injury:</w:t>
+      </w:r>
     </w:p>
     <w:p>
       <w:pPr>
         <w:pStyle w:val="Compact"/>
         <w:numPr>
           <w:numId w:val="1028"/>
+          <w:ilvl w:val="1"/>
+        </w:numPr>
+      </w:pPr>
+      <w:r>
+        <w:t xml:space="preserve">For car occupants, the severity of crash injury</w:t>
+      </w:r>
+      <w:r>
+        <w:t xml:space="preserve"> </w:t>
+      </w:r>
+      <w:r>
+        <w:t xml:space="preserve">depends on the change of speed during the</w:t>
+      </w:r>
+      <w:r>
+        <w:t xml:space="preserve"> </w:t>
+      </w:r>
+      <w:r>
+        <w:t xml:space="preserve">impact, usually denoted as</w:t>
+      </w:r>
+      <w:r>
+        <w:t xml:space="preserve"> </w:t>
+      </w:r>
+      <m:oMath>
+        <m:r>
+          <m:t>δ</m:t>
+        </m:r>
+      </m:oMath>
+      <w:r>
+        <w:t xml:space="preserve">v. As</w:t>
+      </w:r>
+      <w:r>
+        <w:t xml:space="preserve"> </w:t>
+      </w:r>
+      <m:oMath>
+        <m:r>
+          <m:t>δ</m:t>
+        </m:r>
+      </m:oMath>
+      <w:r>
+        <w:t xml:space="preserve">v increases</w:t>
+      </w:r>
+      <w:r>
+        <w:t xml:space="preserve"> </w:t>
+      </w:r>
+      <w:r>
+        <w:t xml:space="preserve">from about 20 km/h to 100 km/h, the probability</w:t>
+      </w:r>
+      <w:r>
+        <w:t xml:space="preserve"> </w:t>
+      </w:r>
+      <w:r>
+        <w:t xml:space="preserve">of fatal injuries increases from close to</w:t>
+      </w:r>
+      <w:r>
+        <w:t xml:space="preserve"> </w:t>
+      </w:r>
+      <w:r>
+        <w:t xml:space="preserve">zero to almost 100% (46).</w:t>
+      </w:r>
+    </w:p>
+    <w:p>
+      <w:pPr>
+        <w:pStyle w:val="Compact"/>
+        <w:numPr>
+          <w:numId w:val="1028"/>
+          <w:ilvl w:val="1"/>
+        </w:numPr>
+      </w:pPr>
+      <w:r>
+        <w:t xml:space="preserve">The probability of serious injury for belted</w:t>
+      </w:r>
+      <w:r>
+        <w:t xml:space="preserve"> </w:t>
+      </w:r>
+      <w:r>
+        <w:t xml:space="preserve">front-seat occupants is three times as great at</w:t>
+      </w:r>
+      <w:r>
+        <w:t xml:space="preserve"> </w:t>
+      </w:r>
+      <w:r>
+        <w:t xml:space="preserve">30 miles/h (48 km/h) and four times as great</w:t>
+      </w:r>
+      <w:r>
+        <w:t xml:space="preserve"> </w:t>
+      </w:r>
+      <w:r>
+        <w:t xml:space="preserve">at 40 miles/h (64 km/h), compared with the</w:t>
+      </w:r>
+      <w:r>
+        <w:t xml:space="preserve"> </w:t>
+      </w:r>
+      <w:r>
+        <w:t xml:space="preserve">risk at 20 miles/h (32 km/h) (47).</w:t>
+      </w:r>
+    </w:p>
+    <w:p>
+      <w:pPr>
+        <w:pStyle w:val="Compact"/>
+        <w:numPr>
+          <w:numId w:val="1028"/>
+          <w:ilvl w:val="1"/>
+        </w:numPr>
+      </w:pPr>
+      <w:r>
+        <w:t xml:space="preserve">For car occupants in a crash with an impact</w:t>
+      </w:r>
+      <w:r>
+        <w:t xml:space="preserve"> </w:t>
+      </w:r>
+      <w:r>
+        <w:t xml:space="preserve">speed of 50 miles/h (80 km/h), the likelihood</w:t>
+      </w:r>
+      <w:r>
+        <w:t xml:space="preserve"> </w:t>
+      </w:r>
+      <w:r>
+        <w:t xml:space="preserve">of death is 20 times what it would have been at</w:t>
+      </w:r>
+      <w:r>
+        <w:t xml:space="preserve"> </w:t>
+      </w:r>
+      <w:r>
+        <w:t xml:space="preserve">an impact speed of 20 miles/h (32 km/h) (48).</w:t>
+      </w:r>
+    </w:p>
+    <w:p>
+      <w:pPr>
+        <w:pStyle w:val="Compact"/>
+        <w:numPr>
+          <w:numId w:val="1028"/>
+          <w:ilvl w:val="1"/>
+        </w:numPr>
+      </w:pPr>
+      <w:r>
+        <w:t xml:space="preserve">Pedestrians have a 90% chance of surviving car</w:t>
+      </w:r>
+      <w:r>
+        <w:t xml:space="preserve"> </w:t>
+      </w:r>
+      <w:r>
+        <w:t xml:space="preserve">crashes at 30 km/h or below, but less than a</w:t>
+      </w:r>
+      <w:r>
+        <w:t xml:space="preserve"> </w:t>
+      </w:r>
+      <w:r>
+        <w:t xml:space="preserve">50% chance of surviving impacts at 45 km/h</w:t>
+      </w:r>
+      <w:r>
+        <w:t xml:space="preserve"> </w:t>
+      </w:r>
+      <w:r>
+        <w:t xml:space="preserve">or above (49, 50) (see Figure 3.3).</w:t>
+      </w:r>
+    </w:p>
+    <w:p>
+      <w:pPr>
+        <w:pStyle w:val="Compact"/>
+        <w:numPr>
+          <w:numId w:val="1028"/>
+          <w:ilvl w:val="1"/>
+        </w:numPr>
+      </w:pPr>
+      <w:r>
+        <w:t xml:space="preserve">The probability of a pedestrian being killed rises</w:t>
+      </w:r>
+      <w:r>
+        <w:t xml:space="preserve"> </w:t>
+      </w:r>
+      <w:r>
+        <w:t xml:space="preserve">by a factor of eight as the impact speed of the car</w:t>
+      </w:r>
+      <w:r>
+        <w:t xml:space="preserve"> </w:t>
+      </w:r>
+      <w:r>
+        <w:t xml:space="preserve">increases from 30 km/h to 50 km/h (51).</w:t>
+      </w:r>
+    </w:p>
+    <w:p>
+      <w:pPr>
+        <w:pStyle w:val="Compact"/>
+        <w:numPr>
+          <w:numId w:val="1028"/>
+          <w:ilvl w:val="1"/>
+        </w:numPr>
+      </w:pPr>
+      <w:r>
+        <w:t xml:space="preserve">Older pedestrians are even more physically vulnerable as speeds increase (52) (see Figure 3.4).</w:t>
+      </w:r>
+    </w:p>
+    <w:p>
+      <w:pPr>
+        <w:pStyle w:val="Compact"/>
+        <w:numPr>
+          <w:numId w:val="1028"/>
+          <w:ilvl w:val="1"/>
+        </w:numPr>
+      </w:pPr>
+      <w:r>
+        <w:t xml:space="preserve">Excess and inappropriate speed contributes to around 30% of fatal crashes in high-income countries (53).</w:t>
+      </w:r>
+    </w:p>
+    <w:p>
+      <w:pPr>
+        <w:pStyle w:val="Compact"/>
+        <w:numPr>
+          <w:numId w:val="1027"/>
           <w:ilvl w:val="0"/>
         </w:numPr>
       </w:pPr>
       <w:r>
-        <w:t xml:space="preserve">Speed has an exponentially detrimental effect on</w:t>
-      </w:r>
-      <w:r>
-        <w:t xml:space="preserve"> </w:t>
-      </w:r>
-      <w:r>
-        <w:t xml:space="preserve">safety. As speeds increase, so do the number and</w:t>
-      </w:r>
-      <w:r>
-        <w:t xml:space="preserve"> </w:t>
-      </w:r>
-      <w:r>
-        <w:t xml:space="preserve">severity of injuries. Studies show that the higher</w:t>
-      </w:r>
-      <w:r>
-        <w:t xml:space="preserve"> </w:t>
-      </w:r>
-      <w:r>
-        <w:t xml:space="preserve">the impact speed, the greater the likelihood of serious</w:t>
-      </w:r>
-      <w:r>
-        <w:t xml:space="preserve"> </w:t>
-      </w:r>
-      <w:r>
-        <w:t xml:space="preserve">and fatal injury:</w:t>
+        <w:t xml:space="preserve">Safety References</w:t>
       </w:r>
     </w:p>
     <w:p>
@@ -23327,59 +23384,25 @@
         </w:numPr>
       </w:pPr>
       <w:r>
-        <w:t xml:space="preserve">For car occupants, the severity of crash injury</w:t>
-      </w:r>
-      <w:r>
-        <w:t xml:space="preserve"> </w:t>
-      </w:r>
-      <w:r>
-        <w:t xml:space="preserve">depends on the change of speed during the</w:t>
-      </w:r>
-      <w:r>
-        <w:t xml:space="preserve"> </w:t>
-      </w:r>
-      <w:r>
-        <w:t xml:space="preserve">impact, usually denoted as</w:t>
-      </w:r>
-      <w:r>
-        <w:t xml:space="preserve"> </w:t>
-      </w:r>
-      <m:oMath>
-        <m:r>
-          <m:t>δ</m:t>
-        </m:r>
-      </m:oMath>
-      <w:r>
-        <w:t xml:space="preserve">v. As</w:t>
-      </w:r>
-      <w:r>
-        <w:t xml:space="preserve"> </w:t>
-      </w:r>
-      <m:oMath>
-        <m:r>
-          <m:t>δ</m:t>
-        </m:r>
-      </m:oMath>
-      <w:r>
-        <w:t xml:space="preserve">v increases</w:t>
-      </w:r>
-      <w:r>
-        <w:t xml:space="preserve"> </w:t>
-      </w:r>
-      <w:r>
-        <w:t xml:space="preserve">from about 20 km/h to 100 km/h, the probability</w:t>
-      </w:r>
-      <w:r>
-        <w:t xml:space="preserve"> </w:t>
-      </w:r>
-      <w:r>
-        <w:t xml:space="preserve">of fatal injuries increases from close to</w:t>
-      </w:r>
-      <w:r>
-        <w:t xml:space="preserve"> </w:t>
-      </w:r>
-      <w:r>
-        <w:t xml:space="preserve">zero to almost 100% (46).</w:t>
+        <w:t xml:space="preserve">Wegman F, Elsenaar P. Sustainable solutions to</w:t>
+      </w:r>
+      <w:r>
+        <w:t xml:space="preserve"> </w:t>
+      </w:r>
+      <w:r>
+        <w:t xml:space="preserve">improve road safety in the Netherlands. Leidschendam,</w:t>
+      </w:r>
+      <w:r>
+        <w:t xml:space="preserve"> </w:t>
+      </w:r>
+      <w:r>
+        <w:t xml:space="preserve">Institute for Road Safety Research, 1997</w:t>
+      </w:r>
+      <w:r>
+        <w:t xml:space="preserve"> </w:t>
+      </w:r>
+      <w:r>
+        <w:t xml:space="preserve">(SWOV Report D-097-8).</w:t>
       </w:r>
     </w:p>
     <w:p>
@@ -23391,31 +23414,13 @@
         </w:numPr>
       </w:pPr>
       <w:r>
-        <w:t xml:space="preserve">The probability of serious injury for belted</w:t>
-      </w:r>
-      <w:r>
-        <w:t xml:space="preserve"> </w:t>
-      </w:r>
-      <w:r>
-        <w:t xml:space="preserve">front-seat occupants is three times as great at</w:t>
-      </w:r>
-      <w:r>
-        <w:t xml:space="preserve"> </w:t>
-      </w:r>
-      <w:r>
-        <w:t xml:space="preserve">30 miles/h (48 km/h) and four times as great</w:t>
-      </w:r>
-      <w:r>
-        <w:t xml:space="preserve"> </w:t>
-      </w:r>
-      <w:r>
-        <w:t xml:space="preserve">at 40 miles/h (64 km/h), compared with the</w:t>
-      </w:r>
-      <w:r>
-        <w:t xml:space="preserve"> </w:t>
-      </w:r>
-      <w:r>
-        <w:t xml:space="preserve">risk at 20 miles/h (32 km/h) (47).</w:t>
+        <w:t xml:space="preserve">Ogden KW. Safer roads: a guide to road safety engineering.</w:t>
+      </w:r>
+      <w:r>
+        <w:t xml:space="preserve"> </w:t>
+      </w:r>
+      <w:r>
+        <w:t xml:space="preserve">Melbourne, Ashgate Publishing Ltd, 1996.</w:t>
       </w:r>
     </w:p>
     <w:p>
@@ -23427,25 +23432,13 @@
         </w:numPr>
       </w:pPr>
       <w:r>
-        <w:t xml:space="preserve">For car occupants in a crash with an impact</w:t>
-      </w:r>
-      <w:r>
-        <w:t xml:space="preserve"> </w:t>
-      </w:r>
-      <w:r>
-        <w:t xml:space="preserve">speed of 50 miles/h (80 km/h), the likelihood</w:t>
-      </w:r>
-      <w:r>
-        <w:t xml:space="preserve"> </w:t>
-      </w:r>
-      <w:r>
-        <w:t xml:space="preserve">of death is 20 times what it would have been at</w:t>
-      </w:r>
-      <w:r>
-        <w:t xml:space="preserve"> </w:t>
-      </w:r>
-      <w:r>
-        <w:t xml:space="preserve">an impact speed of 20 miles/h (32 km/h) (48).</w:t>
+        <w:t xml:space="preserve">Cities on the move: a World Bank urban strategy review.</w:t>
+      </w:r>
+      <w:r>
+        <w:t xml:space="preserve"> </w:t>
+      </w:r>
+      <w:r>
+        <w:t xml:space="preserve">Washington, DC, The World Bank, 2002.</w:t>
       </w:r>
     </w:p>
     <w:p>
@@ -23457,25 +23450,49 @@
         </w:numPr>
       </w:pPr>
       <w:r>
-        <w:t xml:space="preserve">Pedestrians have a 90% chance of surviving car</w:t>
-      </w:r>
-      <w:r>
-        <w:t xml:space="preserve"> </w:t>
-      </w:r>
-      <w:r>
-        <w:t xml:space="preserve">crashes at 30 km/h or below, but less than a</w:t>
-      </w:r>
-      <w:r>
-        <w:t xml:space="preserve"> </w:t>
-      </w:r>
-      <w:r>
-        <w:t xml:space="preserve">50% chance of surviving impacts at 45 km/h</w:t>
-      </w:r>
-      <w:r>
-        <w:t xml:space="preserve"> </w:t>
-      </w:r>
-      <w:r>
-        <w:t xml:space="preserve">or above (49, 50) (see Figure 3.3).</w:t>
+        <w:t xml:space="preserve">Handboek: categorisering wegen op duurzaam veilige</w:t>
+      </w:r>
+      <w:r>
+        <w:t xml:space="preserve"> </w:t>
+      </w:r>
+      <w:r>
+        <w:t xml:space="preserve">basis. Deel I (Voorlopige): functionele en operationele eisen</w:t>
+      </w:r>
+      <w:r>
+        <w:t xml:space="preserve"> </w:t>
+      </w:r>
+      <w:r>
+        <w:t xml:space="preserve">[Handbook: categorizing roads on long-lasting safe basis.</w:t>
+      </w:r>
+      <w:r>
+        <w:t xml:space="preserve"> </w:t>
+      </w:r>
+      <w:r>
+        <w:t xml:space="preserve">Part I (Provisional): functional and operational demands].</w:t>
+      </w:r>
+      <w:r>
+        <w:t xml:space="preserve"> </w:t>
+      </w:r>
+      <w:r>
+        <w:t xml:space="preserve">Ede, Stichting centrum voor regelgeving en</w:t>
+      </w:r>
+      <w:r>
+        <w:t xml:space="preserve"> </w:t>
+      </w:r>
+      <w:r>
+        <w:t xml:space="preserve">onderwoek in de grond-, water- en wegenbouw</w:t>
+      </w:r>
+      <w:r>
+        <w:t xml:space="preserve"> </w:t>
+      </w:r>
+      <w:r>
+        <w:t xml:space="preserve">en de verkeerstechniek, 1997 (CROW</w:t>
+      </w:r>
+      <w:r>
+        <w:t xml:space="preserve"> </w:t>
+      </w:r>
+      <w:r>
+        <w:t xml:space="preserve">Report 116).</w:t>
       </w:r>
     </w:p>
     <w:p>
@@ -23487,186 +23504,6 @@
         </w:numPr>
       </w:pPr>
       <w:r>
-        <w:t xml:space="preserve">The probability of a pedestrian being killed rises</w:t>
-      </w:r>
-      <w:r>
-        <w:t xml:space="preserve"> </w:t>
-      </w:r>
-      <w:r>
-        <w:t xml:space="preserve">by a factor of eight as the impact speed of the car</w:t>
-      </w:r>
-      <w:r>
-        <w:t xml:space="preserve"> </w:t>
-      </w:r>
-      <w:r>
-        <w:t xml:space="preserve">increases from 30 km/h to 50 km/h (51).</w:t>
-      </w:r>
-    </w:p>
-    <w:p>
-      <w:pPr>
-        <w:pStyle w:val="Compact"/>
-        <w:numPr>
-          <w:numId w:val="1029"/>
-          <w:ilvl w:val="1"/>
-        </w:numPr>
-      </w:pPr>
-      <w:r>
-        <w:t xml:space="preserve">Older pedestrians are even more physically vulnerable as speeds increase (52) (see Figure 3.4).</w:t>
-      </w:r>
-    </w:p>
-    <w:p>
-      <w:pPr>
-        <w:pStyle w:val="Compact"/>
-        <w:numPr>
-          <w:numId w:val="1029"/>
-          <w:ilvl w:val="1"/>
-        </w:numPr>
-      </w:pPr>
-      <w:r>
-        <w:t xml:space="preserve">Excess and inappropriate speed contributes to around 30% of fatal crashes in high-income countries (53).</w:t>
-      </w:r>
-    </w:p>
-    <w:p>
-      <w:pPr>
-        <w:pStyle w:val="Compact"/>
-        <w:numPr>
-          <w:numId w:val="1028"/>
-          <w:ilvl w:val="0"/>
-        </w:numPr>
-      </w:pPr>
-      <w:r>
-        <w:t xml:space="preserve">Safety References</w:t>
-      </w:r>
-    </w:p>
-    <w:p>
-      <w:pPr>
-        <w:pStyle w:val="Compact"/>
-        <w:numPr>
-          <w:numId w:val="1030"/>
-          <w:ilvl w:val="1"/>
-        </w:numPr>
-      </w:pPr>
-      <w:r>
-        <w:t xml:space="preserve">Wegman F, Elsenaar P. Sustainable solutions to</w:t>
-      </w:r>
-      <w:r>
-        <w:t xml:space="preserve"> </w:t>
-      </w:r>
-      <w:r>
-        <w:t xml:space="preserve">improve road safety in the Netherlands. Leidschendam,</w:t>
-      </w:r>
-      <w:r>
-        <w:t xml:space="preserve"> </w:t>
-      </w:r>
-      <w:r>
-        <w:t xml:space="preserve">Institute for Road Safety Research, 1997</w:t>
-      </w:r>
-      <w:r>
-        <w:t xml:space="preserve"> </w:t>
-      </w:r>
-      <w:r>
-        <w:t xml:space="preserve">(SWOV Report D-097-8).</w:t>
-      </w:r>
-    </w:p>
-    <w:p>
-      <w:pPr>
-        <w:pStyle w:val="Compact"/>
-        <w:numPr>
-          <w:numId w:val="1030"/>
-          <w:ilvl w:val="1"/>
-        </w:numPr>
-      </w:pPr>
-      <w:r>
-        <w:t xml:space="preserve">Ogden KW. Safer roads: a guide to road safety engineering.</w:t>
-      </w:r>
-      <w:r>
-        <w:t xml:space="preserve"> </w:t>
-      </w:r>
-      <w:r>
-        <w:t xml:space="preserve">Melbourne, Ashgate Publishing Ltd, 1996.</w:t>
-      </w:r>
-    </w:p>
-    <w:p>
-      <w:pPr>
-        <w:pStyle w:val="Compact"/>
-        <w:numPr>
-          <w:numId w:val="1030"/>
-          <w:ilvl w:val="1"/>
-        </w:numPr>
-      </w:pPr>
-      <w:r>
-        <w:t xml:space="preserve">Cities on the move: a World Bank urban strategy review.</w:t>
-      </w:r>
-      <w:r>
-        <w:t xml:space="preserve"> </w:t>
-      </w:r>
-      <w:r>
-        <w:t xml:space="preserve">Washington, DC, The World Bank, 2002.</w:t>
-      </w:r>
-    </w:p>
-    <w:p>
-      <w:pPr>
-        <w:pStyle w:val="Compact"/>
-        <w:numPr>
-          <w:numId w:val="1030"/>
-          <w:ilvl w:val="1"/>
-        </w:numPr>
-      </w:pPr>
-      <w:r>
-        <w:t xml:space="preserve">Handboek: categorisering wegen op duurzaam veilige</w:t>
-      </w:r>
-      <w:r>
-        <w:t xml:space="preserve"> </w:t>
-      </w:r>
-      <w:r>
-        <w:t xml:space="preserve">basis. Deel I (Voorlopige): functionele en operationele eisen</w:t>
-      </w:r>
-      <w:r>
-        <w:t xml:space="preserve"> </w:t>
-      </w:r>
-      <w:r>
-        <w:t xml:space="preserve">[Handbook: categorizing roads on long-lasting safe basis.</w:t>
-      </w:r>
-      <w:r>
-        <w:t xml:space="preserve"> </w:t>
-      </w:r>
-      <w:r>
-        <w:t xml:space="preserve">Part I (Provisional): functional and operational demands].</w:t>
-      </w:r>
-      <w:r>
-        <w:t xml:space="preserve"> </w:t>
-      </w:r>
-      <w:r>
-        <w:t xml:space="preserve">Ede, Stichting centrum voor regelgeving en</w:t>
-      </w:r>
-      <w:r>
-        <w:t xml:space="preserve"> </w:t>
-      </w:r>
-      <w:r>
-        <w:t xml:space="preserve">onderwoek in de grond-, water- en wegenbouw</w:t>
-      </w:r>
-      <w:r>
-        <w:t xml:space="preserve"> </w:t>
-      </w:r>
-      <w:r>
-        <w:t xml:space="preserve">en de verkeerstechniek, 1997 (CROW</w:t>
-      </w:r>
-      <w:r>
-        <w:t xml:space="preserve"> </w:t>
-      </w:r>
-      <w:r>
-        <w:t xml:space="preserve">Report 116).</w:t>
-      </w:r>
-    </w:p>
-    <w:p>
-      <w:pPr>
-        <w:pStyle w:val="Compact"/>
-        <w:numPr>
-          <w:numId w:val="1030"/>
-          <w:ilvl w:val="1"/>
-        </w:numPr>
-      </w:pPr>
-      <w:r>
         <w:t xml:space="preserve">Zone guide for pedestrian safety shows how to make systematic improvements. Washington, DC, National Highway</w:t>
       </w:r>
       <w:r>
@@ -23681,7 +23518,7 @@
       <w:r>
         <w:t xml:space="preserve">Transfer Series Number 181) (</w:t>
       </w:r>
-      <w:hyperlink r:id="rId65">
+      <w:hyperlink r:id="rId68">
         <w:r>
           <w:rPr>
             <w:rStyle w:val="Hyperlink"/>
@@ -23706,7 +23543,7 @@
       <w:pPr>
         <w:pStyle w:val="Compact"/>
         <w:numPr>
-          <w:numId w:val="1030"/>
+          <w:numId w:val="1029"/>
           <w:ilvl w:val="1"/>
         </w:numPr>
       </w:pPr>
@@ -23724,7 +23561,7 @@
       <w:pPr>
         <w:pStyle w:val="Compact"/>
         <w:numPr>
-          <w:numId w:val="1030"/>
+          <w:numId w:val="1029"/>
           <w:ilvl w:val="1"/>
         </w:numPr>
       </w:pPr>
@@ -23754,7 +23591,7 @@
       <w:pPr>
         <w:pStyle w:val="Compact"/>
         <w:numPr>
-          <w:numId w:val="1030"/>
+          <w:numId w:val="1029"/>
           <w:ilvl w:val="1"/>
         </w:numPr>
       </w:pPr>
@@ -23778,12 +23615,12 @@
       <w:pPr>
         <w:pStyle w:val="Compact"/>
         <w:numPr>
-          <w:numId w:val="1030"/>
+          <w:numId w:val="1029"/>
           <w:ilvl w:val="1"/>
         </w:numPr>
       </w:pPr>
       <w:r>
-        <w:t xml:space="preserve">Khan FM et al. Pedestrian environment and</w:t>
+        <w:t xml:space="preserve">Khan FM et al. Pedestrian environment and</w:t>
       </w:r>
       <w:r>
         <w:t xml:space="preserve"> </w:t>
@@ -23802,7 +23639,7 @@
       <w:pPr>
         <w:pStyle w:val="Compact"/>
         <w:numPr>
-          <w:numId w:val="1030"/>
+          <w:numId w:val="1029"/>
           <w:ilvl w:val="1"/>
         </w:numPr>
       </w:pPr>
@@ -23832,7 +23669,7 @@
       <w:pPr>
         <w:pStyle w:val="Compact"/>
         <w:numPr>
-          <w:numId w:val="1030"/>
+          <w:numId w:val="1029"/>
           <w:ilvl w:val="1"/>
         </w:numPr>
       </w:pPr>
@@ -23856,7 +23693,7 @@
       <w:pPr>
         <w:pStyle w:val="Compact"/>
         <w:numPr>
-          <w:numId w:val="1030"/>
+          <w:numId w:val="1029"/>
           <w:ilvl w:val="1"/>
         </w:numPr>
       </w:pPr>
@@ -23892,16 +23729,16 @@
       <w:pPr>
         <w:pStyle w:val="Heading2"/>
       </w:pPr>
-      <w:bookmarkStart w:id="66" w:name="speed-and-accident-risk"/>
+      <w:bookmarkStart w:id="69" w:name="speed-and-accident-risk"/>
+      <w:bookmarkEnd w:id="69"/>
       <w:r>
         <w:t xml:space="preserve">7.2 Speed and Accident Risk</w:t>
       </w:r>
-      <w:bookmarkEnd w:id="66"/>
     </w:p>
     <w:p>
       <w:pPr>
         <w:numPr>
-          <w:numId w:val="1031"/>
+          <w:numId w:val="1030"/>
           <w:ilvl w:val="0"/>
         </w:numPr>
       </w:pPr>
@@ -23911,7 +23748,7 @@
       <w:r>
         <w:t xml:space="preserve"> </w:t>
       </w:r>
-      <w:hyperlink r:id="rId67">
+      <w:hyperlink r:id="rId70">
         <w:r>
           <w:rPr>
             <w:rStyle w:val="Hyperlink"/>
@@ -23926,11 +23763,11 @@
     <w:p>
       <w:pPr>
         <w:numPr>
-          <w:numId w:val="1031"/>
+          <w:numId w:val="1030"/>
           <w:ilvl w:val="0"/>
         </w:numPr>
       </w:pPr>
-      <w:hyperlink r:id="rId68">
+      <w:hyperlink r:id="rId71">
         <w:r>
           <w:rPr>
             <w:rStyle w:val="Hyperlink"/>
@@ -23942,10 +23779,6 @@
     <w:p>
       <w:pPr>
         <w:pStyle w:val="BlockText"/>
-        <w:numPr>
-          <w:numId w:val="1000"/>
-          <w:ilvl w:val="0"/>
-        </w:numPr>
       </w:pPr>
       <w:r>
         <w:t xml:space="preserve">Assessing potential effectiveness of speed reduction measures</w:t>
@@ -23960,10 +23793,6 @@
     <w:p>
       <w:pPr>
         <w:pStyle w:val="BlockText"/>
-        <w:numPr>
-          <w:numId w:val="1000"/>
-          <w:ilvl w:val="0"/>
-        </w:numPr>
       </w:pPr>
       <w:r>
         <w:t xml:space="preserve">A similar relationship is assumed in Britain, based on empirical studies by Taylor, where changes in accident numbers associated with a 1 km/h change in speed have been shown to vary between 1% and 4% for urban roads and 2.5% and 5.5% for rural roads, with the lower value reflecting good quality roads and the higher value poorer quality roads.</w:t>
@@ -23972,10 +23801,6 @@
     <w:p>
       <w:pPr>
         <w:pStyle w:val="BlockText"/>
-        <w:numPr>
-          <w:numId w:val="1000"/>
-          <w:ilvl w:val="0"/>
-        </w:numPr>
       </w:pPr>
       <w:r>
         <w:t xml:space="preserve">Higher speeds: more accidents : High speed reduces the possibility to respond in time when necessary. People need time to process information, to decide whether or not to react and, finally to execute a reaction. At high speed the distance covered in this period is longer. At high speeds the distance between starting to brake and a complete stand still is longer as well. The braking distance is proportional to the square of speed (v2). Therefore, the possibility to avoid a collision becomes smaller as speed increases. This is well illustrated at a broad average level by Finch [24].</w:t>
@@ -23983,10 +23808,7 @@
     </w:p>
     <w:p>
       <w:pPr>
-        <w:numPr>
-          <w:numId w:val="1000"/>
-          <w:ilvl w:val="0"/>
-        </w:numPr>
+        <w:pStyle w:val="FirstParagraph"/>
       </w:pPr>
       <w:r>
         <w:t xml:space="preserve">1 km/h increase in speed implies a 3% increase in accidents</w:t>
@@ -23995,27 +23817,19 @@
     <w:p>
       <w:pPr>
         <w:pStyle w:val="BlockText"/>
-        <w:numPr>
-          <w:numId w:val="1000"/>
-          <w:ilvl w:val="0"/>
-        </w:numPr>
-      </w:pPr>
-      <w:r>
-        <w:t xml:space="preserve">In practice the relationship is more complex. …The higher the speed, the steeper the increase in accident risk. The relationship between speed and accident risk is a power function:</w:t>
+      </w:pPr>
+      <w:r>
+        <w:t xml:space="preserve">In practice the relationship is more complex. ...The higher the speed, the steeper the increase in accident risk. The relationship between speed and accident risk is a power function:</w:t>
       </w:r>
     </w:p>
     <w:p>
       <w:pPr>
         <w:pStyle w:val="BlockText"/>
-        <w:numPr>
-          <w:numId w:val="1000"/>
-          <w:ilvl w:val="0"/>
-        </w:numPr>
       </w:pPr>
       <w:r>
         <w:t xml:space="preserve">Based on the principles of kinetic energy and validated by empirical data, Nilsson [</w:t>
       </w:r>
-      <w:hyperlink r:id="rId69">
+      <w:hyperlink r:id="rId72">
         <w:r>
           <w:rPr>
             <w:rStyle w:val="Hyperlink"/>
@@ -24026,7 +23840,7 @@
       <w:r>
         <w:t xml:space="preserve">][</w:t>
       </w:r>
-      <w:hyperlink r:id="rId70">
+      <w:hyperlink r:id="rId73">
         <w:r>
           <w:rPr>
             <w:rStyle w:val="Hyperlink"/>
@@ -24131,10 +23945,6 @@
     <w:p>
       <w:pPr>
         <w:pStyle w:val="BlockText"/>
-        <w:numPr>
-          <w:numId w:val="1000"/>
-          <w:ilvl w:val="0"/>
-        </w:numPr>
       </w:pPr>
       <w:r>
         <w:t xml:space="preserve">In words: the number of injury accidents after the change in speed (A2) equals the number of accidents before the change (A1) multiplied by the new average speed (v2) divided by the former average speed (v1), raised to the square power.</w:t>
@@ -24144,17 +23954,17 @@
       <w:pPr>
         <w:pStyle w:val="Heading1"/>
       </w:pPr>
-      <w:bookmarkStart w:id="71" w:name="references"/>
+      <w:bookmarkStart w:id="74" w:name="references"/>
+      <w:bookmarkEnd w:id="74"/>
       <w:r>
         <w:t xml:space="preserve">References</w:t>
       </w:r>
-      <w:bookmarkEnd w:id="71"/>
     </w:p>
     <w:p>
       <w:pPr>
         <w:pStyle w:val="Compact"/>
         <w:numPr>
-          <w:numId w:val="1032"/>
+          <w:numId w:val="1031"/>
           <w:ilvl w:val="0"/>
         </w:numPr>
       </w:pPr>
@@ -24176,7 +23986,7 @@
       <w:r>
         <w:t xml:space="preserve"> </w:t>
       </w:r>
-      <w:hyperlink r:id="rId72">
+      <w:hyperlink r:id="rId75">
         <w:r>
           <w:rPr>
             <w:rStyle w:val="Hyperlink"/>
@@ -24189,17 +23999,17 @@
       <w:pPr>
         <w:pStyle w:val="Compact"/>
         <w:numPr>
-          <w:numId w:val="1032"/>
+          <w:numId w:val="1031"/>
           <w:ilvl w:val="0"/>
         </w:numPr>
       </w:pPr>
       <w:r>
-        <w:t xml:space="preserve">Brown, A., Gonder, J., &amp; Repac, B. (2014). An Analysis of Possible Energy Impacts of Automated Vehicle. In G. Meyer &amp; S. Beiker (Eds.), Road Vehicle Automation (pp. 61-70). Springer. Retrieved from</w:t>
-      </w:r>
-      <w:r>
-        <w:t xml:space="preserve"> </w:t>
-      </w:r>
-      <w:hyperlink r:id="rId73">
+        <w:t xml:space="preserve">Brown, A., Gonder, J., &amp; Repac, B. (2014). An Analysis of Possible Energy Impacts of Automated Vehicle. In G. Meyer &amp; S. Beiker (Eds.), Road Vehicle Automation (pp. 61-70). Springer. Retrieved from</w:t>
+      </w:r>
+      <w:r>
+        <w:t xml:space="preserve"> </w:t>
+      </w:r>
+      <w:hyperlink r:id="rId76">
         <w:r>
           <w:rPr>
             <w:rStyle w:val="Hyperlink"/>
@@ -24212,7 +24022,7 @@
       <w:pPr>
         <w:pStyle w:val="Compact"/>
         <w:numPr>
-          <w:numId w:val="1032"/>
+          <w:numId w:val="1031"/>
           <w:ilvl w:val="0"/>
         </w:numPr>
       </w:pPr>
@@ -24222,7 +24032,7 @@
       <w:r>
         <w:t xml:space="preserve"> </w:t>
       </w:r>
-      <w:hyperlink r:id="rId67">
+      <w:hyperlink r:id="rId70">
         <w:r>
           <w:rPr>
             <w:rStyle w:val="Hyperlink"/>
@@ -24241,31 +24051,31 @@
       <w:pPr>
         <w:pStyle w:val="Compact"/>
         <w:numPr>
-          <w:numId w:val="1032"/>
+          <w:numId w:val="1031"/>
           <w:ilvl w:val="0"/>
         </w:numPr>
       </w:pPr>
       <w:r>
-        <w:t xml:space="preserve">Kloeden, C. N., McLean, A. J., Moore, V. M. &amp; Ponte, G. (1997) Travelling speed and the rate of crash involvement. Volume 1: findings. Report No. CR 172. Federal Office of Road Safety FORS, Canberra</w:t>
+        <w:t xml:space="preserve">Kloeden, C. N., McLean, A. J., Moore, V. M. &amp; Ponte, G. (1997) Travelling speed and the rate of crash involvement. Volume 1: findings. Report No. CR 172. Federal Office of Road Safety FORS, Canberra</w:t>
       </w:r>
     </w:p>
     <w:p>
       <w:pPr>
         <w:pStyle w:val="Compact"/>
         <w:numPr>
-          <w:numId w:val="1032"/>
+          <w:numId w:val="1031"/>
           <w:ilvl w:val="0"/>
         </w:numPr>
       </w:pPr>
       <w:r>
-        <w:t xml:space="preserve">Kloeden, C. N., Ponte, G. &amp; McLean, A. J. (2001) Travelling speed and the rate of crash involvement on rural roads. Report No. CR 204. Australian Transport Safety Bureau ATSB, Civic Square, ACT</w:t>
+        <w:t xml:space="preserve">Kloeden, C. N., Ponte, G. &amp; McLean, A. J. (2001) Travelling speed and the rate of crash involvement on rural roads. Report No. CR 204. Australian Transport Safety Bureau ATSB, Civic Square, ACT</w:t>
       </w:r>
     </w:p>
     <w:p>
       <w:pPr>
         <w:pStyle w:val="Compact"/>
         <w:numPr>
-          <w:numId w:val="1032"/>
+          <w:numId w:val="1031"/>
           <w:ilvl w:val="0"/>
         </w:numPr>
       </w:pPr>
@@ -24278,7 +24088,7 @@
       <w:r>
         <w:t xml:space="preserve">(</w:t>
       </w:r>
-      <w:hyperlink r:id="rId74">
+      <w:hyperlink r:id="rId77">
         <w:r>
           <w:rPr>
             <w:rStyle w:val="Hyperlink"/>
@@ -24294,35 +24104,17 @@
       <w:pPr>
         <w:pStyle w:val="Compact"/>
         <w:numPr>
-          <w:numId w:val="1032"/>
+          <w:numId w:val="1031"/>
           <w:ilvl w:val="0"/>
         </w:numPr>
       </w:pPr>
       <w:r>
-        <w:t xml:space="preserve">Schipper, Lee, Calanit Saenger and Anant Sudardshan 2011.</w:t>
-      </w:r>
-      <w:r>
-        <w:t xml:space="preserve"> </w:t>
-      </w:r>
-      <w:r>
-        <w:t xml:space="preserve">“</w:t>
-      </w:r>
-      <w:r>
-        <w:t xml:space="preserve">Transport and Carbon Emissions in the United States: The Long View,</w:t>
-      </w:r>
-      <w:r>
-        <w:t xml:space="preserve">”</w:t>
-      </w:r>
-      <w:r>
-        <w:t xml:space="preserve"> </w:t>
-      </w:r>
-      <w:r>
-        <w:t xml:space="preserve">Energies 2011, 4, 563-581;</w:t>
-      </w:r>
-      <w:r>
-        <w:t xml:space="preserve"> </w:t>
-      </w:r>
-      <w:hyperlink r:id="rId75">
+        <w:t xml:space="preserve">Schipper, Lee, Calanit Saenger and Anant Sudardshan 2011. "Transport and Carbon Emissions in the United States: The Long View," Energies 2011, 4, 563-581;</w:t>
+      </w:r>
+      <w:r>
+        <w:t xml:space="preserve"> </w:t>
+      </w:r>
+      <w:hyperlink r:id="rId78">
         <w:r>
           <w:rPr>
             <w:rStyle w:val="Hyperlink"/>
@@ -24335,47 +24127,29 @@
       <w:pPr>
         <w:pStyle w:val="Compact"/>
         <w:numPr>
-          <w:numId w:val="1032"/>
+          <w:numId w:val="1031"/>
           <w:ilvl w:val="0"/>
         </w:numPr>
       </w:pPr>
       <w:r>
-        <w:t xml:space="preserve">Shaefer et al. 2009.</w:t>
+        <w:t xml:space="preserve">Shaefer et al. 2009.</w:t>
       </w:r>
     </w:p>
     <w:p>
       <w:pPr>
         <w:pStyle w:val="Compact"/>
         <w:numPr>
-          <w:numId w:val="1032"/>
+          <w:numId w:val="1031"/>
           <w:ilvl w:val="0"/>
         </w:numPr>
       </w:pPr>
       <w:r>
-        <w:t xml:space="preserve">Stephens, T.S., J. Gonder, Y. Chen, Z. Lin, C. Liu, D. Gohlke, 2016</w:t>
-      </w:r>
-      <w:r>
-        <w:t xml:space="preserve"> </w:t>
-      </w:r>
-      <w:r>
-        <w:t xml:space="preserve">“</w:t>
-      </w:r>
-      <w:r>
-        <w:t xml:space="preserve">Estimated Bounds and Important Factors for Fuel Use and Consumer Costs of Connected and Automated Vehicles,</w:t>
-      </w:r>
-      <w:r>
-        <w:t xml:space="preserve">”</w:t>
-      </w:r>
-      <w:r>
-        <w:t xml:space="preserve"> </w:t>
-      </w:r>
-      <w:r>
-        <w:t xml:space="preserve">NREL Technical Report NREL/TP-5400-67216 November 2016,</w:t>
-      </w:r>
-      <w:r>
-        <w:t xml:space="preserve"> </w:t>
-      </w:r>
-      <w:hyperlink r:id="rId76">
+        <w:t xml:space="preserve">Stephens, T.S., J. Gonder, Y. Chen, Z. Lin, C. Liu, D. Gohlke, 2016 "Estimated Bounds and Important Factors for Fuel Use and Consumer Costs of Connected and Automated Vehicles," NREL Technical Report NREL/TP-5400-67216 November 2016,</w:t>
+      </w:r>
+      <w:r>
+        <w:t xml:space="preserve"> </w:t>
+      </w:r>
+      <w:hyperlink r:id="rId79">
         <w:r>
           <w:rPr>
             <w:rStyle w:val="Hyperlink"/>
@@ -24388,7 +24162,7 @@
       <w:pPr>
         <w:pStyle w:val="Compact"/>
         <w:numPr>
-          <w:numId w:val="1032"/>
+          <w:numId w:val="1031"/>
           <w:ilvl w:val="0"/>
         </w:numPr>
       </w:pPr>
@@ -24398,7 +24172,7 @@
       <w:r>
         <w:t xml:space="preserve"> </w:t>
       </w:r>
-      <w:hyperlink r:id="rId55">
+      <w:hyperlink r:id="rId58">
         <w:r>
           <w:rPr>
             <w:rStyle w:val="Hyperlink"/>
@@ -24411,7 +24185,7 @@
       <w:pPr>
         <w:pStyle w:val="Compact"/>
         <w:numPr>
-          <w:numId w:val="1032"/>
+          <w:numId w:val="1031"/>
           <w:ilvl w:val="0"/>
         </w:numPr>
       </w:pPr>
@@ -24421,7 +24195,7 @@
       <w:r>
         <w:t xml:space="preserve"> </w:t>
       </w:r>
-      <w:hyperlink r:id="rId77">
+      <w:hyperlink r:id="rId80">
         <w:r>
           <w:rPr>
             <w:rStyle w:val="Hyperlink"/>
@@ -24431,17 +24205,13 @@
       </w:hyperlink>
     </w:p>
     <w:sectPr>
-      <w:footerReference w:type="default" r:id="rId9"/>
+      <w:footerReference w:type="default" r:id="rId8"/>
       <w:pgSz w:w="12240" w:h="15840"/>
       <w:pgMar w:top="1440" w:right="1440" w:bottom="1440" w:left="1440" w:header="720" w:footer="720" w:gutter="0"/>
       <w:cols w:space="720"/>
     </w:sectPr>
   </w:body>
 </w:document>
-</file>
-
-<file path=word/comments.xml><?xml version="1.0" encoding="utf-8"?>
-<w:comments xmlns:w="http://schemas.openxmlformats.org/wordprocessingml/2006/main" xmlns:m="http://schemas.openxmlformats.org/officeDocument/2006/math" xmlns:r="http://schemas.openxmlformats.org/officeDocument/2006/relationships" xmlns:o="urn:schemas-microsoft-com:office:office" xmlns:v="urn:schemas-microsoft-com:vml" xmlns:w10="urn:schemas-microsoft-com:office:word" xmlns:a="http://schemas.openxmlformats.org/drawingml/2006/main" xmlns:pic="http://schemas.openxmlformats.org/drawingml/2006/picture" xmlns:wp="http://schemas.openxmlformats.org/drawingml/2006/wordprocessingDrawing"/>
 </file>
 
 <file path=word/footer1.xml><?xml version="1.0" encoding="utf-8"?>
@@ -24513,7 +24283,7 @@
       </w:r>
     </w:p>
   </w:footnote>
-  <w:footnote w:id="26">
+  <w:footnote w:id="27">
     <w:p>
       <w:pPr>
         <w:pStyle w:val="FootnoteText"/>
@@ -24532,7 +24302,7 @@
       </w:r>
     </w:p>
   </w:footnote>
-  <w:footnote w:id="27">
+  <w:footnote w:id="28">
     <w:p>
       <w:pPr>
         <w:pStyle w:val="FootnoteText"/>
@@ -24547,11 +24317,11 @@
         <w:t xml:space="preserve"> </w:t>
       </w:r>
       <w:r>
-        <w:t xml:space="preserve">Additional potential disaggregations include by region, vehicle size class, drivetrain type, and time of day (e.g. operating costs vary by time of day, as described in Bösch et al. 2017).</w:t>
+        <w:t xml:space="preserve">Additional potential disaggregations include by region, vehicle size class, drivetrain type, and time of day (e.g. operating costs vary by time of day, as described in Bösch et al. 2017).</w:t>
       </w:r>
     </w:p>
   </w:footnote>
-  <w:footnote w:id="30">
+  <w:footnote w:id="31">
     <w:p>
       <w:pPr>
         <w:pStyle w:val="FootnoteText"/>
@@ -24570,7 +24340,7 @@
       </w:r>
     </w:p>
   </w:footnote>
-  <w:footnote w:id="33">
+  <w:footnote w:id="34">
     <w:p>
       <w:pPr>
         <w:pStyle w:val="FootnoteText"/>
@@ -25129,7 +24899,7 @@
     </w:lvl>
   </w:abstractNum>
   <w:abstractNum w:abstractNumId="990">
-    <w:nsid w:val="2c1ae401"/>
+    <w:nsid w:val="9c196d30"/>
     <w:multiLevelType w:val="multilevel"/>
     <w:lvl w:ilvl="0">
       <w:numFmt w:val="bullet"/>
@@ -25208,31 +24978,9 @@
         <w:ind w:left="4800" w:hanging="480"/>
       </w:pPr>
     </w:lvl>
-    <w:lvl w:ilvl="7">
-      <w:numFmt w:val="bullet"/>
-      <w:lvlText w:val=" "/>
-      <w:lvlJc w:val="left"/>
-      <w:pPr>
-        <w:tabs>
-          <w:tab w:val="num" w:pos="5040"/>
-        </w:tabs>
-        <w:ind w:left="5520" w:hanging="480"/>
-      </w:pPr>
-    </w:lvl>
-    <w:lvl w:ilvl="8">
-      <w:numFmt w:val="bullet"/>
-      <w:lvlText w:val=" "/>
-      <w:lvlJc w:val="left"/>
-      <w:pPr>
-        <w:tabs>
-          <w:tab w:val="num" w:pos="5760"/>
-        </w:tabs>
-        <w:ind w:left="6240" w:hanging="480"/>
-      </w:pPr>
-    </w:lvl>
   </w:abstractNum>
   <w:abstractNum w:abstractNumId="991">
-    <w:nsid w:val="ea454b4c"/>
+    <w:nsid w:val="6dd347d7"/>
     <w:multiLevelType w:val="multilevel"/>
     <w:lvl w:ilvl="0">
       <w:numFmt w:val="bullet"/>
@@ -25311,31 +25059,9 @@
         <w:ind w:left="4800" w:hanging="480"/>
       </w:pPr>
     </w:lvl>
-    <w:lvl w:ilvl="7">
-      <w:numFmt w:val="bullet"/>
-      <w:lvlText w:val="–"/>
-      <w:lvlJc w:val="left"/>
-      <w:pPr>
-        <w:tabs>
-          <w:tab w:val="num" w:pos="5040"/>
-        </w:tabs>
-        <w:ind w:left="5520" w:hanging="480"/>
-      </w:pPr>
-    </w:lvl>
-    <w:lvl w:ilvl="8">
-      <w:numFmt w:val="bullet"/>
-      <w:lvlText w:val="•"/>
-      <w:lvlJc w:val="left"/>
-      <w:pPr>
-        <w:tabs>
-          <w:tab w:val="num" w:pos="5760"/>
-        </w:tabs>
-        <w:ind w:left="6240" w:hanging="480"/>
-      </w:pPr>
-    </w:lvl>
   </w:abstractNum>
   <w:abstractNum w:abstractNumId="99411">
-    <w:nsid w:val="71315dca"/>
+    <w:nsid w:val="4ea26cad"/>
     <w:multiLevelType w:val="multilevel"/>
     <w:lvl w:ilvl="0">
       <w:start w:val="1"/>
@@ -25421,33 +25147,9 @@
         <w:ind w:left="4800" w:hanging="480"/>
       </w:pPr>
     </w:lvl>
-    <w:lvl w:ilvl="7">
-      <w:start w:val="1"/>
-      <w:numFmt w:val="decimal"/>
-      <w:lvlText w:val="%8."/>
-      <w:lvlJc w:val="left"/>
-      <w:pPr>
-        <w:tabs>
-          <w:tab w:val="num" w:pos="5040"/>
-        </w:tabs>
-        <w:ind w:left="5520" w:hanging="480"/>
-      </w:pPr>
-    </w:lvl>
-    <w:lvl w:ilvl="8">
-      <w:start w:val="1"/>
-      <w:numFmt w:val="decimal"/>
-      <w:lvlText w:val="%9."/>
-      <w:lvlJc w:val="left"/>
-      <w:pPr>
-        <w:tabs>
-          <w:tab w:val="num" w:pos="5760"/>
-        </w:tabs>
-        <w:ind w:left="6240" w:hanging="480"/>
-      </w:pPr>
-    </w:lvl>
   </w:abstractNum>
   <w:abstractNum w:abstractNumId="994138">
-    <w:nsid w:val="47261bad"/>
+    <w:nsid w:val="d2362c33"/>
     <w:multiLevelType w:val="multilevel"/>
     <w:lvl w:ilvl="0">
       <w:start w:val="38"/>
@@ -25531,30 +25233,6 @@
           <w:tab w:val="num" w:pos="4320"/>
         </w:tabs>
         <w:ind w:left="4800" w:hanging="480"/>
-      </w:pPr>
-    </w:lvl>
-    <w:lvl w:ilvl="7">
-      <w:start w:val="38"/>
-      <w:numFmt w:val="decimal"/>
-      <w:lvlText w:val="%8."/>
-      <w:lvlJc w:val="left"/>
-      <w:pPr>
-        <w:tabs>
-          <w:tab w:val="num" w:pos="5040"/>
-        </w:tabs>
-        <w:ind w:left="5520" w:hanging="480"/>
-      </w:pPr>
-    </w:lvl>
-    <w:lvl w:ilvl="8">
-      <w:start w:val="38"/>
-      <w:numFmt w:val="decimal"/>
-      <w:lvlText w:val="%9."/>
-      <w:lvlJc w:val="left"/>
-      <w:pPr>
-        <w:tabs>
-          <w:tab w:val="num" w:pos="5760"/>
-        </w:tabs>
-        <w:ind w:left="6240" w:hanging="480"/>
       </w:pPr>
     </w:lvl>
   </w:abstractNum>
@@ -25725,12 +25403,6 @@
     <w:lvlOverride w:ilvl="6">
       <w:startOverride w:val="1"/>
     </w:lvlOverride>
-    <w:lvlOverride w:ilvl="7">
-      <w:startOverride w:val="1"/>
-    </w:lvlOverride>
-    <w:lvlOverride w:ilvl="8">
-      <w:startOverride w:val="1"/>
-    </w:lvlOverride>
   </w:num>
   <w:num w:numId="1019">
     <w:abstractNumId w:val="991"/>
@@ -25763,9 +25435,6 @@
     <w:abstractNumId w:val="991"/>
   </w:num>
   <w:num w:numId="1029">
-    <w:abstractNumId w:val="991"/>
-  </w:num>
-  <w:num w:numId="1030">
     <w:abstractNumId w:val="994138"/>
     <w:lvlOverride w:ilvl="0">
       <w:startOverride w:val="38"/>
@@ -25788,17 +25457,11 @@
     <w:lvlOverride w:ilvl="6">
       <w:startOverride w:val="38"/>
     </w:lvlOverride>
-    <w:lvlOverride w:ilvl="7">
-      <w:startOverride w:val="38"/>
-    </w:lvlOverride>
-    <w:lvlOverride w:ilvl="8">
-      <w:startOverride w:val="38"/>
-    </w:lvlOverride>
+  </w:num>
+  <w:num w:numId="1030">
+    <w:abstractNumId w:val="991"/>
   </w:num>
   <w:num w:numId="1031">
-    <w:abstractNumId w:val="991"/>
-  </w:num>
-  <w:num w:numId="1032">
     <w:abstractNumId w:val="991"/>
   </w:num>
 </w:numbering>

</xml_diff>

<commit_message>
Tighten code for table calc/display in section 4.2-4.3 for tables VTCostBase, VTCShrBase & VTCShrAlt, Recode DemScen (demand scenarios) from 1:4 to DS1:DS4.
</commit_message>
<xml_diff>
--- a/CAVdecom.docx
+++ b/CAVdecom.docx
@@ -16282,7 +16282,7 @@
           <w:p>
             <w:pPr>
               <w:pStyle w:val="Compact"/>
-              <w:jc w:val="right"/>
+              <w:jc w:val="left"/>
             </w:pPr>
             <w:r>
               <w:t xml:space="preserve">DemScen</w:t>
@@ -16346,10 +16346,10 @@
           <w:p>
             <w:pPr>
               <w:pStyle w:val="Compact"/>
-              <w:jc w:val="right"/>
-            </w:pPr>
-            <w:r>
-              <w:t xml:space="preserve">1</w:t>
+              <w:jc w:val="left"/>
+            </w:pPr>
+            <w:r>
+              <w:t xml:space="preserve">DS1</w:t>
             </w:r>
           </w:p>
         </w:tc>
@@ -16392,10 +16392,10 @@
           <w:p>
             <w:pPr>
               <w:pStyle w:val="Compact"/>
-              <w:jc w:val="right"/>
-            </w:pPr>
-            <w:r>
-              <w:t xml:space="preserve">2</w:t>
+              <w:jc w:val="left"/>
+            </w:pPr>
+            <w:r>
+              <w:t xml:space="preserve">DS2</w:t>
             </w:r>
           </w:p>
         </w:tc>
@@ -16438,10 +16438,10 @@
           <w:p>
             <w:pPr>
               <w:pStyle w:val="Compact"/>
-              <w:jc w:val="right"/>
-            </w:pPr>
-            <w:r>
-              <w:t xml:space="preserve">3</w:t>
+              <w:jc w:val="left"/>
+            </w:pPr>
+            <w:r>
+              <w:t xml:space="preserve">DS3</w:t>
             </w:r>
           </w:p>
         </w:tc>
@@ -16484,10 +16484,10 @@
           <w:p>
             <w:pPr>
               <w:pStyle w:val="Compact"/>
-              <w:jc w:val="right"/>
-            </w:pPr>
-            <w:r>
-              <w:t xml:space="preserve">4</w:t>
+              <w:jc w:val="left"/>
+            </w:pPr>
+            <w:r>
+              <w:t xml:space="preserve">DS4</w:t>
             </w:r>
           </w:p>
         </w:tc>
@@ -17313,7 +17313,7 @@
               <w:jc w:val="left"/>
             </w:pPr>
             <w:r>
-              <w:t xml:space="preserve">1</w:t>
+              <w:t xml:space="preserve">DS1</w:t>
             </w:r>
           </w:p>
         </w:tc>
@@ -17370,7 +17370,7 @@
               <w:jc w:val="left"/>
             </w:pPr>
             <w:r>
-              <w:t xml:space="preserve">1</w:t>
+              <w:t xml:space="preserve">DS1</w:t>
             </w:r>
           </w:p>
         </w:tc>
@@ -17427,7 +17427,7 @@
               <w:jc w:val="left"/>
             </w:pPr>
             <w:r>
-              <w:t xml:space="preserve">1</w:t>
+              <w:t xml:space="preserve">DS1</w:t>
             </w:r>
           </w:p>
         </w:tc>
@@ -17484,7 +17484,7 @@
               <w:jc w:val="left"/>
             </w:pPr>
             <w:r>
-              <w:t xml:space="preserve">1</w:t>
+              <w:t xml:space="preserve">DS1</w:t>
             </w:r>
           </w:p>
         </w:tc>
@@ -17541,7 +17541,7 @@
               <w:jc w:val="left"/>
             </w:pPr>
             <w:r>
-              <w:t xml:space="preserve">1</w:t>
+              <w:t xml:space="preserve">DS1</w:t>
             </w:r>
           </w:p>
         </w:tc>
@@ -17598,7 +17598,7 @@
               <w:jc w:val="left"/>
             </w:pPr>
             <w:r>
-              <w:t xml:space="preserve">1</w:t>
+              <w:t xml:space="preserve">DS1</w:t>
             </w:r>
           </w:p>
         </w:tc>
@@ -17655,7 +17655,7 @@
               <w:jc w:val="left"/>
             </w:pPr>
             <w:r>
-              <w:t xml:space="preserve">1</w:t>
+              <w:t xml:space="preserve">DS1</w:t>
             </w:r>
           </w:p>
         </w:tc>
@@ -17712,7 +17712,7 @@
               <w:jc w:val="left"/>
             </w:pPr>
             <w:r>
-              <w:t xml:space="preserve">1</w:t>
+              <w:t xml:space="preserve">DS1</w:t>
             </w:r>
           </w:p>
         </w:tc>
@@ -17769,7 +17769,7 @@
               <w:jc w:val="left"/>
             </w:pPr>
             <w:r>
-              <w:t xml:space="preserve">1</w:t>
+              <w:t xml:space="preserve">DS1</w:t>
             </w:r>
           </w:p>
         </w:tc>
@@ -17826,7 +17826,7 @@
               <w:jc w:val="left"/>
             </w:pPr>
             <w:r>
-              <w:t xml:space="preserve">2</w:t>
+              <w:t xml:space="preserve">DS2</w:t>
             </w:r>
           </w:p>
         </w:tc>
@@ -17883,7 +17883,7 @@
               <w:jc w:val="left"/>
             </w:pPr>
             <w:r>
-              <w:t xml:space="preserve">2</w:t>
+              <w:t xml:space="preserve">DS2</w:t>
             </w:r>
           </w:p>
         </w:tc>
@@ -17940,7 +17940,7 @@
               <w:jc w:val="left"/>
             </w:pPr>
             <w:r>
-              <w:t xml:space="preserve">2</w:t>
+              <w:t xml:space="preserve">DS2</w:t>
             </w:r>
           </w:p>
         </w:tc>
@@ -17997,7 +17997,7 @@
               <w:jc w:val="left"/>
             </w:pPr>
             <w:r>
-              <w:t xml:space="preserve">2</w:t>
+              <w:t xml:space="preserve">DS2</w:t>
             </w:r>
           </w:p>
         </w:tc>
@@ -18054,7 +18054,7 @@
               <w:jc w:val="left"/>
             </w:pPr>
             <w:r>
-              <w:t xml:space="preserve">2</w:t>
+              <w:t xml:space="preserve">DS2</w:t>
             </w:r>
           </w:p>
         </w:tc>
@@ -18111,7 +18111,7 @@
               <w:jc w:val="left"/>
             </w:pPr>
             <w:r>
-              <w:t xml:space="preserve">2</w:t>
+              <w:t xml:space="preserve">DS2</w:t>
             </w:r>
           </w:p>
         </w:tc>
@@ -18168,7 +18168,7 @@
               <w:jc w:val="left"/>
             </w:pPr>
             <w:r>
-              <w:t xml:space="preserve">2</w:t>
+              <w:t xml:space="preserve">DS2</w:t>
             </w:r>
           </w:p>
         </w:tc>
@@ -18225,7 +18225,7 @@
               <w:jc w:val="left"/>
             </w:pPr>
             <w:r>
-              <w:t xml:space="preserve">2</w:t>
+              <w:t xml:space="preserve">DS2</w:t>
             </w:r>
           </w:p>
         </w:tc>
@@ -18282,7 +18282,7 @@
               <w:jc w:val="left"/>
             </w:pPr>
             <w:r>
-              <w:t xml:space="preserve">2</w:t>
+              <w:t xml:space="preserve">DS2</w:t>
             </w:r>
           </w:p>
         </w:tc>
@@ -18339,7 +18339,7 @@
               <w:jc w:val="left"/>
             </w:pPr>
             <w:r>
-              <w:t xml:space="preserve">3</w:t>
+              <w:t xml:space="preserve">DS3</w:t>
             </w:r>
           </w:p>
         </w:tc>
@@ -18396,7 +18396,7 @@
               <w:jc w:val="left"/>
             </w:pPr>
             <w:r>
-              <w:t xml:space="preserve">3</w:t>
+              <w:t xml:space="preserve">DS3</w:t>
             </w:r>
           </w:p>
         </w:tc>
@@ -18453,7 +18453,7 @@
               <w:jc w:val="left"/>
             </w:pPr>
             <w:r>
-              <w:t xml:space="preserve">3</w:t>
+              <w:t xml:space="preserve">DS3</w:t>
             </w:r>
           </w:p>
         </w:tc>
@@ -18510,7 +18510,7 @@
               <w:jc w:val="left"/>
             </w:pPr>
             <w:r>
-              <w:t xml:space="preserve">3</w:t>
+              <w:t xml:space="preserve">DS3</w:t>
             </w:r>
           </w:p>
         </w:tc>
@@ -18567,7 +18567,7 @@
               <w:jc w:val="left"/>
             </w:pPr>
             <w:r>
-              <w:t xml:space="preserve">3</w:t>
+              <w:t xml:space="preserve">DS3</w:t>
             </w:r>
           </w:p>
         </w:tc>
@@ -18624,7 +18624,7 @@
               <w:jc w:val="left"/>
             </w:pPr>
             <w:r>
-              <w:t xml:space="preserve">3</w:t>
+              <w:t xml:space="preserve">DS3</w:t>
             </w:r>
           </w:p>
         </w:tc>
@@ -18681,7 +18681,7 @@
               <w:jc w:val="left"/>
             </w:pPr>
             <w:r>
-              <w:t xml:space="preserve">3</w:t>
+              <w:t xml:space="preserve">DS3</w:t>
             </w:r>
           </w:p>
         </w:tc>
@@ -18738,7 +18738,7 @@
               <w:jc w:val="left"/>
             </w:pPr>
             <w:r>
-              <w:t xml:space="preserve">3</w:t>
+              <w:t xml:space="preserve">DS3</w:t>
             </w:r>
           </w:p>
         </w:tc>
@@ -18795,7 +18795,7 @@
               <w:jc w:val="left"/>
             </w:pPr>
             <w:r>
-              <w:t xml:space="preserve">3</w:t>
+              <w:t xml:space="preserve">DS3</w:t>
             </w:r>
           </w:p>
         </w:tc>
@@ -18852,7 +18852,7 @@
               <w:jc w:val="left"/>
             </w:pPr>
             <w:r>
-              <w:t xml:space="preserve">4</w:t>
+              <w:t xml:space="preserve">DS4</w:t>
             </w:r>
           </w:p>
         </w:tc>
@@ -18909,7 +18909,7 @@
               <w:jc w:val="left"/>
             </w:pPr>
             <w:r>
-              <w:t xml:space="preserve">4</w:t>
+              <w:t xml:space="preserve">DS4</w:t>
             </w:r>
           </w:p>
         </w:tc>
@@ -18966,7 +18966,7 @@
               <w:jc w:val="left"/>
             </w:pPr>
             <w:r>
-              <w:t xml:space="preserve">4</w:t>
+              <w:t xml:space="preserve">DS4</w:t>
             </w:r>
           </w:p>
         </w:tc>
@@ -19023,7 +19023,7 @@
               <w:jc w:val="left"/>
             </w:pPr>
             <w:r>
-              <w:t xml:space="preserve">4</w:t>
+              <w:t xml:space="preserve">DS4</w:t>
             </w:r>
           </w:p>
         </w:tc>
@@ -19080,7 +19080,7 @@
               <w:jc w:val="left"/>
             </w:pPr>
             <w:r>
-              <w:t xml:space="preserve">4</w:t>
+              <w:t xml:space="preserve">DS4</w:t>
             </w:r>
           </w:p>
         </w:tc>
@@ -19137,7 +19137,7 @@
               <w:jc w:val="left"/>
             </w:pPr>
             <w:r>
-              <w:t xml:space="preserve">4</w:t>
+              <w:t xml:space="preserve">DS4</w:t>
             </w:r>
           </w:p>
         </w:tc>
@@ -19194,7 +19194,7 @@
               <w:jc w:val="left"/>
             </w:pPr>
             <w:r>
-              <w:t xml:space="preserve">4</w:t>
+              <w:t xml:space="preserve">DS4</w:t>
             </w:r>
           </w:p>
         </w:tc>
@@ -19251,7 +19251,7 @@
               <w:jc w:val="left"/>
             </w:pPr>
             <w:r>
-              <w:t xml:space="preserve">4</w:t>
+              <w:t xml:space="preserve">DS4</w:t>
             </w:r>
           </w:p>
         </w:tc>
@@ -19308,7 +19308,7 @@
               <w:jc w:val="left"/>
             </w:pPr>
             <w:r>
-              <w:t xml:space="preserve">4</w:t>
+              <w:t xml:space="preserve">DS4</w:t>
             </w:r>
           </w:p>
         </w:tc>
@@ -19667,9 +19667,65 @@
           <w:ilvl w:val="0"/>
         </w:numPr>
       </w:pPr>
-      <w:r>
-        <w:t xml:space="preserve">$m_{vtdj}(c_{rel,vtdj)$</w:t>
-      </w:r>
+      <m:oMath>
+        <m:sSub>
+          <m:e>
+            <m:r>
+              <m:t>m</m:t>
+            </m:r>
+          </m:e>
+          <m:sub>
+            <m:r>
+              <m:t>v</m:t>
+            </m:r>
+            <m:r>
+              <m:t>t</m:t>
+            </m:r>
+            <m:r>
+              <m:t>d</m:t>
+            </m:r>
+            <m:r>
+              <m:t>j</m:t>
+            </m:r>
+          </m:sub>
+        </m:sSub>
+        <m:r>
+          <m:t>(</m:t>
+        </m:r>
+        <m:sSub>
+          <m:e>
+            <m:r>
+              <m:t>c</m:t>
+            </m:r>
+          </m:e>
+          <m:sub>
+            <m:r>
+              <m:t>r</m:t>
+            </m:r>
+            <m:r>
+              <m:t>e</m:t>
+            </m:r>
+            <m:r>
+              <m:t>l</m:t>
+            </m:r>
+            <m:r>
+              <m:t>,</m:t>
+            </m:r>
+            <m:r>
+              <m:t>v</m:t>
+            </m:r>
+            <m:r>
+              <m:t>t</m:t>
+            </m:r>
+            <m:r>
+              <m:t>d</m:t>
+            </m:r>
+            <m:r>
+              <m:t>j</m:t>
+            </m:r>
+          </m:sub>
+        </m:sSub>
+      </m:oMath>
       <w:r>
         <w:t xml:space="preserve"> </w:t>
       </w:r>
@@ -20775,23 +20831,6 @@
           </m:r>
         </m:oMath>
       </m:oMathPara>
-    </w:p>
-    <w:p>
-      <w:pPr>
-        <w:pStyle w:val="SourceCode"/>
-      </w:pPr>
-      <w:r>
-        <w:rPr>
-          <w:rStyle w:val="KeywordTok"/>
-        </w:rPr>
-        <w:t xml:space="preserve">kable</w:t>
-      </w:r>
-      <w:r>
-        <w:rPr>
-          <w:rStyle w:val="NormalTok"/>
-        </w:rPr>
-        <w:t xml:space="preserve">(summaryScenarioResultsTableExample)</w:t>
-      </w:r>
     </w:p>
     <w:tbl>
       <w:tblPr>

</xml_diff>

<commit_message>
Rename Notes on CAV Literature.ms", Post refreshed Word file CAVdecom.docx
</commit_message>
<xml_diff>
--- a/CAVdecom.docx
+++ b/CAVdecom.docx
@@ -69,7 +69,7 @@
         <w:pStyle w:val="Date"/>
       </w:pPr>
       <w:r>
-        <w:t xml:space="preserve">Sept. 9,</w:t>
+        <w:t xml:space="preserve">Sept. 12,</w:t>
       </w:r>
       <w:r>
         <w:t xml:space="preserve"> </w:t>
@@ -16302,7 +16302,7 @@
               <w:jc w:val="right"/>
             </w:pPr>
             <w:r>
-              <w:t xml:space="preserve">VoTT</w:t>
+              <w:t xml:space="preserve">C_deltaVoTT</w:t>
             </w:r>
           </w:p>
         </w:tc>
@@ -16319,7 +16319,7 @@
               <w:jc w:val="right"/>
             </w:pPr>
             <w:r>
-              <w:t xml:space="preserve">Insurance</w:t>
+              <w:t xml:space="preserve">C_deltaInsur</w:t>
             </w:r>
           </w:p>
         </w:tc>
@@ -17221,7 +17221,7 @@
               <w:jc w:val="left"/>
             </w:pPr>
             <w:r>
-              <w:t xml:space="preserve">CostCat</w:t>
+              <w:t xml:space="preserve">DemScen</w:t>
             </w:r>
           </w:p>
         </w:tc>
@@ -17238,7 +17238,7 @@
               <w:jc w:val="left"/>
             </w:pPr>
             <w:r>
-              <w:t xml:space="preserve">DemScen</w:t>
+              <w:t xml:space="preserve">CostCat</w:t>
             </w:r>
           </w:p>
         </w:tc>
@@ -17302,18 +17302,18 @@
               <w:jc w:val="left"/>
             </w:pPr>
             <w:r>
+              <w:t xml:space="preserve">DS1</w:t>
+            </w:r>
+          </w:p>
+        </w:tc>
+        <w:tc>
+          <w:p>
+            <w:pPr>
+              <w:pStyle w:val="Compact"/>
+              <w:jc w:val="left"/>
+            </w:pPr>
+            <w:r>
               <w:t xml:space="preserve">AccAndIns</w:t>
-            </w:r>
-          </w:p>
-        </w:tc>
-        <w:tc>
-          <w:p>
-            <w:pPr>
-              <w:pStyle w:val="Compact"/>
-              <w:jc w:val="left"/>
-            </w:pPr>
-            <w:r>
-              <w:t xml:space="preserve">DS1</w:t>
             </w:r>
           </w:p>
         </w:tc>
@@ -17359,18 +17359,18 @@
               <w:jc w:val="left"/>
             </w:pPr>
             <w:r>
+              <w:t xml:space="preserve">DS1</w:t>
+            </w:r>
+          </w:p>
+        </w:tc>
+        <w:tc>
+          <w:p>
+            <w:pPr>
+              <w:pStyle w:val="Compact"/>
+              <w:jc w:val="left"/>
+            </w:pPr>
+            <w:r>
               <w:t xml:space="preserve">Fuel</w:t>
-            </w:r>
-          </w:p>
-        </w:tc>
-        <w:tc>
-          <w:p>
-            <w:pPr>
-              <w:pStyle w:val="Compact"/>
-              <w:jc w:val="left"/>
-            </w:pPr>
-            <w:r>
-              <w:t xml:space="preserve">DS1</w:t>
             </w:r>
           </w:p>
         </w:tc>
@@ -17416,18 +17416,18 @@
               <w:jc w:val="left"/>
             </w:pPr>
             <w:r>
+              <w:t xml:space="preserve">DS1</w:t>
+            </w:r>
+          </w:p>
+        </w:tc>
+        <w:tc>
+          <w:p>
+            <w:pPr>
+              <w:pStyle w:val="Compact"/>
+              <w:jc w:val="left"/>
+            </w:pPr>
+            <w:r>
               <w:t xml:space="preserve">Maintenance</w:t>
-            </w:r>
-          </w:p>
-        </w:tc>
-        <w:tc>
-          <w:p>
-            <w:pPr>
-              <w:pStyle w:val="Compact"/>
-              <w:jc w:val="left"/>
-            </w:pPr>
-            <w:r>
-              <w:t xml:space="preserve">DS1</w:t>
             </w:r>
           </w:p>
         </w:tc>
@@ -17473,18 +17473,18 @@
               <w:jc w:val="left"/>
             </w:pPr>
             <w:r>
+              <w:t xml:space="preserve">DS1</w:t>
+            </w:r>
+          </w:p>
+        </w:tc>
+        <w:tc>
+          <w:p>
+            <w:pPr>
+              <w:pStyle w:val="Compact"/>
+              <w:jc w:val="left"/>
+            </w:pPr>
+            <w:r>
               <w:t xml:space="preserve">Parking</w:t>
-            </w:r>
-          </w:p>
-        </w:tc>
-        <w:tc>
-          <w:p>
-            <w:pPr>
-              <w:pStyle w:val="Compact"/>
-              <w:jc w:val="left"/>
-            </w:pPr>
-            <w:r>
-              <w:t xml:space="preserve">DS1</w:t>
             </w:r>
           </w:p>
         </w:tc>
@@ -17530,18 +17530,18 @@
               <w:jc w:val="left"/>
             </w:pPr>
             <w:r>
+              <w:t xml:space="preserve">DS1</w:t>
+            </w:r>
+          </w:p>
+        </w:tc>
+        <w:tc>
+          <w:p>
+            <w:pPr>
+              <w:pStyle w:val="Compact"/>
+              <w:jc w:val="left"/>
+            </w:pPr>
+            <w:r>
               <w:t xml:space="preserve">Registration</w:t>
-            </w:r>
-          </w:p>
-        </w:tc>
-        <w:tc>
-          <w:p>
-            <w:pPr>
-              <w:pStyle w:val="Compact"/>
-              <w:jc w:val="left"/>
-            </w:pPr>
-            <w:r>
-              <w:t xml:space="preserve">DS1</w:t>
             </w:r>
           </w:p>
         </w:tc>
@@ -17587,18 +17587,18 @@
               <w:jc w:val="left"/>
             </w:pPr>
             <w:r>
+              <w:t xml:space="preserve">DS1</w:t>
+            </w:r>
+          </w:p>
+        </w:tc>
+        <w:tc>
+          <w:p>
+            <w:pPr>
+              <w:pStyle w:val="Compact"/>
+              <w:jc w:val="left"/>
+            </w:pPr>
+            <w:r>
               <w:t xml:space="preserve">Time</w:t>
-            </w:r>
-          </w:p>
-        </w:tc>
-        <w:tc>
-          <w:p>
-            <w:pPr>
-              <w:pStyle w:val="Compact"/>
-              <w:jc w:val="left"/>
-            </w:pPr>
-            <w:r>
-              <w:t xml:space="preserve">DS1</w:t>
             </w:r>
           </w:p>
         </w:tc>
@@ -17644,18 +17644,18 @@
               <w:jc w:val="left"/>
             </w:pPr>
             <w:r>
+              <w:t xml:space="preserve">DS1</w:t>
+            </w:r>
+          </w:p>
+        </w:tc>
+        <w:tc>
+          <w:p>
+            <w:pPr>
+              <w:pStyle w:val="Compact"/>
+              <w:jc w:val="left"/>
+            </w:pPr>
+            <w:r>
               <w:t xml:space="preserve">TollsFees</w:t>
-            </w:r>
-          </w:p>
-        </w:tc>
-        <w:tc>
-          <w:p>
-            <w:pPr>
-              <w:pStyle w:val="Compact"/>
-              <w:jc w:val="left"/>
-            </w:pPr>
-            <w:r>
-              <w:t xml:space="preserve">DS1</w:t>
             </w:r>
           </w:p>
         </w:tc>
@@ -17701,18 +17701,18 @@
               <w:jc w:val="left"/>
             </w:pPr>
             <w:r>
+              <w:t xml:space="preserve">DS1</w:t>
+            </w:r>
+          </w:p>
+        </w:tc>
+        <w:tc>
+          <w:p>
+            <w:pPr>
+              <w:pStyle w:val="Compact"/>
+              <w:jc w:val="left"/>
+            </w:pPr>
+            <w:r>
               <w:t xml:space="preserve">Total</w:t>
-            </w:r>
-          </w:p>
-        </w:tc>
-        <w:tc>
-          <w:p>
-            <w:pPr>
-              <w:pStyle w:val="Compact"/>
-              <w:jc w:val="left"/>
-            </w:pPr>
-            <w:r>
-              <w:t xml:space="preserve">DS1</w:t>
             </w:r>
           </w:p>
         </w:tc>
@@ -17758,18 +17758,18 @@
               <w:jc w:val="left"/>
             </w:pPr>
             <w:r>
+              <w:t xml:space="preserve">DS1</w:t>
+            </w:r>
+          </w:p>
+        </w:tc>
+        <w:tc>
+          <w:p>
+            <w:pPr>
+              <w:pStyle w:val="Compact"/>
+              <w:jc w:val="left"/>
+            </w:pPr>
+            <w:r>
               <w:t xml:space="preserve">VehCapCost</w:t>
-            </w:r>
-          </w:p>
-        </w:tc>
-        <w:tc>
-          <w:p>
-            <w:pPr>
-              <w:pStyle w:val="Compact"/>
-              <w:jc w:val="left"/>
-            </w:pPr>
-            <w:r>
-              <w:t xml:space="preserve">DS1</w:t>
             </w:r>
           </w:p>
         </w:tc>
@@ -17815,18 +17815,18 @@
               <w:jc w:val="left"/>
             </w:pPr>
             <w:r>
+              <w:t xml:space="preserve">DS2</w:t>
+            </w:r>
+          </w:p>
+        </w:tc>
+        <w:tc>
+          <w:p>
+            <w:pPr>
+              <w:pStyle w:val="Compact"/>
+              <w:jc w:val="left"/>
+            </w:pPr>
+            <w:r>
               <w:t xml:space="preserve">AccAndIns</w:t>
-            </w:r>
-          </w:p>
-        </w:tc>
-        <w:tc>
-          <w:p>
-            <w:pPr>
-              <w:pStyle w:val="Compact"/>
-              <w:jc w:val="left"/>
-            </w:pPr>
-            <w:r>
-              <w:t xml:space="preserve">DS2</w:t>
             </w:r>
           </w:p>
         </w:tc>
@@ -17872,18 +17872,18 @@
               <w:jc w:val="left"/>
             </w:pPr>
             <w:r>
+              <w:t xml:space="preserve">DS2</w:t>
+            </w:r>
+          </w:p>
+        </w:tc>
+        <w:tc>
+          <w:p>
+            <w:pPr>
+              <w:pStyle w:val="Compact"/>
+              <w:jc w:val="left"/>
+            </w:pPr>
+            <w:r>
               <w:t xml:space="preserve">Fuel</w:t>
-            </w:r>
-          </w:p>
-        </w:tc>
-        <w:tc>
-          <w:p>
-            <w:pPr>
-              <w:pStyle w:val="Compact"/>
-              <w:jc w:val="left"/>
-            </w:pPr>
-            <w:r>
-              <w:t xml:space="preserve">DS2</w:t>
             </w:r>
           </w:p>
         </w:tc>
@@ -17929,18 +17929,18 @@
               <w:jc w:val="left"/>
             </w:pPr>
             <w:r>
+              <w:t xml:space="preserve">DS2</w:t>
+            </w:r>
+          </w:p>
+        </w:tc>
+        <w:tc>
+          <w:p>
+            <w:pPr>
+              <w:pStyle w:val="Compact"/>
+              <w:jc w:val="left"/>
+            </w:pPr>
+            <w:r>
               <w:t xml:space="preserve">Maintenance</w:t>
-            </w:r>
-          </w:p>
-        </w:tc>
-        <w:tc>
-          <w:p>
-            <w:pPr>
-              <w:pStyle w:val="Compact"/>
-              <w:jc w:val="left"/>
-            </w:pPr>
-            <w:r>
-              <w:t xml:space="preserve">DS2</w:t>
             </w:r>
           </w:p>
         </w:tc>
@@ -17986,18 +17986,18 @@
               <w:jc w:val="left"/>
             </w:pPr>
             <w:r>
+              <w:t xml:space="preserve">DS2</w:t>
+            </w:r>
+          </w:p>
+        </w:tc>
+        <w:tc>
+          <w:p>
+            <w:pPr>
+              <w:pStyle w:val="Compact"/>
+              <w:jc w:val="left"/>
+            </w:pPr>
+            <w:r>
               <w:t xml:space="preserve">Parking</w:t>
-            </w:r>
-          </w:p>
-        </w:tc>
-        <w:tc>
-          <w:p>
-            <w:pPr>
-              <w:pStyle w:val="Compact"/>
-              <w:jc w:val="left"/>
-            </w:pPr>
-            <w:r>
-              <w:t xml:space="preserve">DS2</w:t>
             </w:r>
           </w:p>
         </w:tc>
@@ -18043,18 +18043,18 @@
               <w:jc w:val="left"/>
             </w:pPr>
             <w:r>
+              <w:t xml:space="preserve">DS2</w:t>
+            </w:r>
+          </w:p>
+        </w:tc>
+        <w:tc>
+          <w:p>
+            <w:pPr>
+              <w:pStyle w:val="Compact"/>
+              <w:jc w:val="left"/>
+            </w:pPr>
+            <w:r>
               <w:t xml:space="preserve">Registration</w:t>
-            </w:r>
-          </w:p>
-        </w:tc>
-        <w:tc>
-          <w:p>
-            <w:pPr>
-              <w:pStyle w:val="Compact"/>
-              <w:jc w:val="left"/>
-            </w:pPr>
-            <w:r>
-              <w:t xml:space="preserve">DS2</w:t>
             </w:r>
           </w:p>
         </w:tc>
@@ -18100,18 +18100,18 @@
               <w:jc w:val="left"/>
             </w:pPr>
             <w:r>
+              <w:t xml:space="preserve">DS2</w:t>
+            </w:r>
+          </w:p>
+        </w:tc>
+        <w:tc>
+          <w:p>
+            <w:pPr>
+              <w:pStyle w:val="Compact"/>
+              <w:jc w:val="left"/>
+            </w:pPr>
+            <w:r>
               <w:t xml:space="preserve">Time</w:t>
-            </w:r>
-          </w:p>
-        </w:tc>
-        <w:tc>
-          <w:p>
-            <w:pPr>
-              <w:pStyle w:val="Compact"/>
-              <w:jc w:val="left"/>
-            </w:pPr>
-            <w:r>
-              <w:t xml:space="preserve">DS2</w:t>
             </w:r>
           </w:p>
         </w:tc>
@@ -18157,18 +18157,18 @@
               <w:jc w:val="left"/>
             </w:pPr>
             <w:r>
+              <w:t xml:space="preserve">DS2</w:t>
+            </w:r>
+          </w:p>
+        </w:tc>
+        <w:tc>
+          <w:p>
+            <w:pPr>
+              <w:pStyle w:val="Compact"/>
+              <w:jc w:val="left"/>
+            </w:pPr>
+            <w:r>
               <w:t xml:space="preserve">TollsFees</w:t>
-            </w:r>
-          </w:p>
-        </w:tc>
-        <w:tc>
-          <w:p>
-            <w:pPr>
-              <w:pStyle w:val="Compact"/>
-              <w:jc w:val="left"/>
-            </w:pPr>
-            <w:r>
-              <w:t xml:space="preserve">DS2</w:t>
             </w:r>
           </w:p>
         </w:tc>
@@ -18214,18 +18214,18 @@
               <w:jc w:val="left"/>
             </w:pPr>
             <w:r>
+              <w:t xml:space="preserve">DS2</w:t>
+            </w:r>
+          </w:p>
+        </w:tc>
+        <w:tc>
+          <w:p>
+            <w:pPr>
+              <w:pStyle w:val="Compact"/>
+              <w:jc w:val="left"/>
+            </w:pPr>
+            <w:r>
               <w:t xml:space="preserve">Total</w:t>
-            </w:r>
-          </w:p>
-        </w:tc>
-        <w:tc>
-          <w:p>
-            <w:pPr>
-              <w:pStyle w:val="Compact"/>
-              <w:jc w:val="left"/>
-            </w:pPr>
-            <w:r>
-              <w:t xml:space="preserve">DS2</w:t>
             </w:r>
           </w:p>
         </w:tc>
@@ -18271,18 +18271,18 @@
               <w:jc w:val="left"/>
             </w:pPr>
             <w:r>
+              <w:t xml:space="preserve">DS2</w:t>
+            </w:r>
+          </w:p>
+        </w:tc>
+        <w:tc>
+          <w:p>
+            <w:pPr>
+              <w:pStyle w:val="Compact"/>
+              <w:jc w:val="left"/>
+            </w:pPr>
+            <w:r>
               <w:t xml:space="preserve">VehCapCost</w:t>
-            </w:r>
-          </w:p>
-        </w:tc>
-        <w:tc>
-          <w:p>
-            <w:pPr>
-              <w:pStyle w:val="Compact"/>
-              <w:jc w:val="left"/>
-            </w:pPr>
-            <w:r>
-              <w:t xml:space="preserve">DS2</w:t>
             </w:r>
           </w:p>
         </w:tc>
@@ -18328,18 +18328,18 @@
               <w:jc w:val="left"/>
             </w:pPr>
             <w:r>
+              <w:t xml:space="preserve">DS3</w:t>
+            </w:r>
+          </w:p>
+        </w:tc>
+        <w:tc>
+          <w:p>
+            <w:pPr>
+              <w:pStyle w:val="Compact"/>
+              <w:jc w:val="left"/>
+            </w:pPr>
+            <w:r>
               <w:t xml:space="preserve">AccAndIns</w:t>
-            </w:r>
-          </w:p>
-        </w:tc>
-        <w:tc>
-          <w:p>
-            <w:pPr>
-              <w:pStyle w:val="Compact"/>
-              <w:jc w:val="left"/>
-            </w:pPr>
-            <w:r>
-              <w:t xml:space="preserve">DS3</w:t>
             </w:r>
           </w:p>
         </w:tc>
@@ -18385,18 +18385,18 @@
               <w:jc w:val="left"/>
             </w:pPr>
             <w:r>
+              <w:t xml:space="preserve">DS3</w:t>
+            </w:r>
+          </w:p>
+        </w:tc>
+        <w:tc>
+          <w:p>
+            <w:pPr>
+              <w:pStyle w:val="Compact"/>
+              <w:jc w:val="left"/>
+            </w:pPr>
+            <w:r>
               <w:t xml:space="preserve">Fuel</w:t>
-            </w:r>
-          </w:p>
-        </w:tc>
-        <w:tc>
-          <w:p>
-            <w:pPr>
-              <w:pStyle w:val="Compact"/>
-              <w:jc w:val="left"/>
-            </w:pPr>
-            <w:r>
-              <w:t xml:space="preserve">DS3</w:t>
             </w:r>
           </w:p>
         </w:tc>
@@ -18442,18 +18442,18 @@
               <w:jc w:val="left"/>
             </w:pPr>
             <w:r>
+              <w:t xml:space="preserve">DS3</w:t>
+            </w:r>
+          </w:p>
+        </w:tc>
+        <w:tc>
+          <w:p>
+            <w:pPr>
+              <w:pStyle w:val="Compact"/>
+              <w:jc w:val="left"/>
+            </w:pPr>
+            <w:r>
               <w:t xml:space="preserve">Maintenance</w:t>
-            </w:r>
-          </w:p>
-        </w:tc>
-        <w:tc>
-          <w:p>
-            <w:pPr>
-              <w:pStyle w:val="Compact"/>
-              <w:jc w:val="left"/>
-            </w:pPr>
-            <w:r>
-              <w:t xml:space="preserve">DS3</w:t>
             </w:r>
           </w:p>
         </w:tc>
@@ -18499,18 +18499,18 @@
               <w:jc w:val="left"/>
             </w:pPr>
             <w:r>
+              <w:t xml:space="preserve">DS3</w:t>
+            </w:r>
+          </w:p>
+        </w:tc>
+        <w:tc>
+          <w:p>
+            <w:pPr>
+              <w:pStyle w:val="Compact"/>
+              <w:jc w:val="left"/>
+            </w:pPr>
+            <w:r>
               <w:t xml:space="preserve">Parking</w:t>
-            </w:r>
-          </w:p>
-        </w:tc>
-        <w:tc>
-          <w:p>
-            <w:pPr>
-              <w:pStyle w:val="Compact"/>
-              <w:jc w:val="left"/>
-            </w:pPr>
-            <w:r>
-              <w:t xml:space="preserve">DS3</w:t>
             </w:r>
           </w:p>
         </w:tc>
@@ -18556,18 +18556,18 @@
               <w:jc w:val="left"/>
             </w:pPr>
             <w:r>
+              <w:t xml:space="preserve">DS3</w:t>
+            </w:r>
+          </w:p>
+        </w:tc>
+        <w:tc>
+          <w:p>
+            <w:pPr>
+              <w:pStyle w:val="Compact"/>
+              <w:jc w:val="left"/>
+            </w:pPr>
+            <w:r>
               <w:t xml:space="preserve">Registration</w:t>
-            </w:r>
-          </w:p>
-        </w:tc>
-        <w:tc>
-          <w:p>
-            <w:pPr>
-              <w:pStyle w:val="Compact"/>
-              <w:jc w:val="left"/>
-            </w:pPr>
-            <w:r>
-              <w:t xml:space="preserve">DS3</w:t>
             </w:r>
           </w:p>
         </w:tc>
@@ -18613,18 +18613,18 @@
               <w:jc w:val="left"/>
             </w:pPr>
             <w:r>
+              <w:t xml:space="preserve">DS3</w:t>
+            </w:r>
+          </w:p>
+        </w:tc>
+        <w:tc>
+          <w:p>
+            <w:pPr>
+              <w:pStyle w:val="Compact"/>
+              <w:jc w:val="left"/>
+            </w:pPr>
+            <w:r>
               <w:t xml:space="preserve">Time</w:t>
-            </w:r>
-          </w:p>
-        </w:tc>
-        <w:tc>
-          <w:p>
-            <w:pPr>
-              <w:pStyle w:val="Compact"/>
-              <w:jc w:val="left"/>
-            </w:pPr>
-            <w:r>
-              <w:t xml:space="preserve">DS3</w:t>
             </w:r>
           </w:p>
         </w:tc>
@@ -18670,18 +18670,18 @@
               <w:jc w:val="left"/>
             </w:pPr>
             <w:r>
+              <w:t xml:space="preserve">DS3</w:t>
+            </w:r>
+          </w:p>
+        </w:tc>
+        <w:tc>
+          <w:p>
+            <w:pPr>
+              <w:pStyle w:val="Compact"/>
+              <w:jc w:val="left"/>
+            </w:pPr>
+            <w:r>
               <w:t xml:space="preserve">TollsFees</w:t>
-            </w:r>
-          </w:p>
-        </w:tc>
-        <w:tc>
-          <w:p>
-            <w:pPr>
-              <w:pStyle w:val="Compact"/>
-              <w:jc w:val="left"/>
-            </w:pPr>
-            <w:r>
-              <w:t xml:space="preserve">DS3</w:t>
             </w:r>
           </w:p>
         </w:tc>
@@ -18727,18 +18727,18 @@
               <w:jc w:val="left"/>
             </w:pPr>
             <w:r>
+              <w:t xml:space="preserve">DS3</w:t>
+            </w:r>
+          </w:p>
+        </w:tc>
+        <w:tc>
+          <w:p>
+            <w:pPr>
+              <w:pStyle w:val="Compact"/>
+              <w:jc w:val="left"/>
+            </w:pPr>
+            <w:r>
               <w:t xml:space="preserve">Total</w:t>
-            </w:r>
-          </w:p>
-        </w:tc>
-        <w:tc>
-          <w:p>
-            <w:pPr>
-              <w:pStyle w:val="Compact"/>
-              <w:jc w:val="left"/>
-            </w:pPr>
-            <w:r>
-              <w:t xml:space="preserve">DS3</w:t>
             </w:r>
           </w:p>
         </w:tc>
@@ -18784,18 +18784,18 @@
               <w:jc w:val="left"/>
             </w:pPr>
             <w:r>
+              <w:t xml:space="preserve">DS3</w:t>
+            </w:r>
+          </w:p>
+        </w:tc>
+        <w:tc>
+          <w:p>
+            <w:pPr>
+              <w:pStyle w:val="Compact"/>
+              <w:jc w:val="left"/>
+            </w:pPr>
+            <w:r>
               <w:t xml:space="preserve">VehCapCost</w:t>
-            </w:r>
-          </w:p>
-        </w:tc>
-        <w:tc>
-          <w:p>
-            <w:pPr>
-              <w:pStyle w:val="Compact"/>
-              <w:jc w:val="left"/>
-            </w:pPr>
-            <w:r>
-              <w:t xml:space="preserve">DS3</w:t>
             </w:r>
           </w:p>
         </w:tc>
@@ -18841,18 +18841,18 @@
               <w:jc w:val="left"/>
             </w:pPr>
             <w:r>
+              <w:t xml:space="preserve">DS4</w:t>
+            </w:r>
+          </w:p>
+        </w:tc>
+        <w:tc>
+          <w:p>
+            <w:pPr>
+              <w:pStyle w:val="Compact"/>
+              <w:jc w:val="left"/>
+            </w:pPr>
+            <w:r>
               <w:t xml:space="preserve">AccAndIns</w:t>
-            </w:r>
-          </w:p>
-        </w:tc>
-        <w:tc>
-          <w:p>
-            <w:pPr>
-              <w:pStyle w:val="Compact"/>
-              <w:jc w:val="left"/>
-            </w:pPr>
-            <w:r>
-              <w:t xml:space="preserve">DS4</w:t>
             </w:r>
           </w:p>
         </w:tc>
@@ -18898,18 +18898,18 @@
               <w:jc w:val="left"/>
             </w:pPr>
             <w:r>
+              <w:t xml:space="preserve">DS4</w:t>
+            </w:r>
+          </w:p>
+        </w:tc>
+        <w:tc>
+          <w:p>
+            <w:pPr>
+              <w:pStyle w:val="Compact"/>
+              <w:jc w:val="left"/>
+            </w:pPr>
+            <w:r>
               <w:t xml:space="preserve">Fuel</w:t>
-            </w:r>
-          </w:p>
-        </w:tc>
-        <w:tc>
-          <w:p>
-            <w:pPr>
-              <w:pStyle w:val="Compact"/>
-              <w:jc w:val="left"/>
-            </w:pPr>
-            <w:r>
-              <w:t xml:space="preserve">DS4</w:t>
             </w:r>
           </w:p>
         </w:tc>
@@ -18955,18 +18955,18 @@
               <w:jc w:val="left"/>
             </w:pPr>
             <w:r>
+              <w:t xml:space="preserve">DS4</w:t>
+            </w:r>
+          </w:p>
+        </w:tc>
+        <w:tc>
+          <w:p>
+            <w:pPr>
+              <w:pStyle w:val="Compact"/>
+              <w:jc w:val="left"/>
+            </w:pPr>
+            <w:r>
               <w:t xml:space="preserve">Maintenance</w:t>
-            </w:r>
-          </w:p>
-        </w:tc>
-        <w:tc>
-          <w:p>
-            <w:pPr>
-              <w:pStyle w:val="Compact"/>
-              <w:jc w:val="left"/>
-            </w:pPr>
-            <w:r>
-              <w:t xml:space="preserve">DS4</w:t>
             </w:r>
           </w:p>
         </w:tc>
@@ -19012,18 +19012,18 @@
               <w:jc w:val="left"/>
             </w:pPr>
             <w:r>
+              <w:t xml:space="preserve">DS4</w:t>
+            </w:r>
+          </w:p>
+        </w:tc>
+        <w:tc>
+          <w:p>
+            <w:pPr>
+              <w:pStyle w:val="Compact"/>
+              <w:jc w:val="left"/>
+            </w:pPr>
+            <w:r>
               <w:t xml:space="preserve">Parking</w:t>
-            </w:r>
-          </w:p>
-        </w:tc>
-        <w:tc>
-          <w:p>
-            <w:pPr>
-              <w:pStyle w:val="Compact"/>
-              <w:jc w:val="left"/>
-            </w:pPr>
-            <w:r>
-              <w:t xml:space="preserve">DS4</w:t>
             </w:r>
           </w:p>
         </w:tc>
@@ -19069,18 +19069,18 @@
               <w:jc w:val="left"/>
             </w:pPr>
             <w:r>
+              <w:t xml:space="preserve">DS4</w:t>
+            </w:r>
+          </w:p>
+        </w:tc>
+        <w:tc>
+          <w:p>
+            <w:pPr>
+              <w:pStyle w:val="Compact"/>
+              <w:jc w:val="left"/>
+            </w:pPr>
+            <w:r>
               <w:t xml:space="preserve">Registration</w:t>
-            </w:r>
-          </w:p>
-        </w:tc>
-        <w:tc>
-          <w:p>
-            <w:pPr>
-              <w:pStyle w:val="Compact"/>
-              <w:jc w:val="left"/>
-            </w:pPr>
-            <w:r>
-              <w:t xml:space="preserve">DS4</w:t>
             </w:r>
           </w:p>
         </w:tc>
@@ -19126,18 +19126,18 @@
               <w:jc w:val="left"/>
             </w:pPr>
             <w:r>
+              <w:t xml:space="preserve">DS4</w:t>
+            </w:r>
+          </w:p>
+        </w:tc>
+        <w:tc>
+          <w:p>
+            <w:pPr>
+              <w:pStyle w:val="Compact"/>
+              <w:jc w:val="left"/>
+            </w:pPr>
+            <w:r>
               <w:t xml:space="preserve">Time</w:t>
-            </w:r>
-          </w:p>
-        </w:tc>
-        <w:tc>
-          <w:p>
-            <w:pPr>
-              <w:pStyle w:val="Compact"/>
-              <w:jc w:val="left"/>
-            </w:pPr>
-            <w:r>
-              <w:t xml:space="preserve">DS4</w:t>
             </w:r>
           </w:p>
         </w:tc>
@@ -19183,18 +19183,18 @@
               <w:jc w:val="left"/>
             </w:pPr>
             <w:r>
+              <w:t xml:space="preserve">DS4</w:t>
+            </w:r>
+          </w:p>
+        </w:tc>
+        <w:tc>
+          <w:p>
+            <w:pPr>
+              <w:pStyle w:val="Compact"/>
+              <w:jc w:val="left"/>
+            </w:pPr>
+            <w:r>
               <w:t xml:space="preserve">TollsFees</w:t>
-            </w:r>
-          </w:p>
-        </w:tc>
-        <w:tc>
-          <w:p>
-            <w:pPr>
-              <w:pStyle w:val="Compact"/>
-              <w:jc w:val="left"/>
-            </w:pPr>
-            <w:r>
-              <w:t xml:space="preserve">DS4</w:t>
             </w:r>
           </w:p>
         </w:tc>
@@ -19240,18 +19240,18 @@
               <w:jc w:val="left"/>
             </w:pPr>
             <w:r>
+              <w:t xml:space="preserve">DS4</w:t>
+            </w:r>
+          </w:p>
+        </w:tc>
+        <w:tc>
+          <w:p>
+            <w:pPr>
+              <w:pStyle w:val="Compact"/>
+              <w:jc w:val="left"/>
+            </w:pPr>
+            <w:r>
               <w:t xml:space="preserve">Total</w:t>
-            </w:r>
-          </w:p>
-        </w:tc>
-        <w:tc>
-          <w:p>
-            <w:pPr>
-              <w:pStyle w:val="Compact"/>
-              <w:jc w:val="left"/>
-            </w:pPr>
-            <w:r>
-              <w:t xml:space="preserve">DS4</w:t>
             </w:r>
           </w:p>
         </w:tc>
@@ -19297,18 +19297,18 @@
               <w:jc w:val="left"/>
             </w:pPr>
             <w:r>
+              <w:t xml:space="preserve">DS4</w:t>
+            </w:r>
+          </w:p>
+        </w:tc>
+        <w:tc>
+          <w:p>
+            <w:pPr>
+              <w:pStyle w:val="Compact"/>
+              <w:jc w:val="left"/>
+            </w:pPr>
+            <w:r>
               <w:t xml:space="preserve">VehCapCost</w:t>
-            </w:r>
-          </w:p>
-        </w:tc>
-        <w:tc>
-          <w:p>
-            <w:pPr>
-              <w:pStyle w:val="Compact"/>
-              <w:jc w:val="left"/>
-            </w:pPr>
-            <w:r>
-              <w:t xml:space="preserve">DS4</w:t>
             </w:r>
           </w:p>
         </w:tc>
@@ -19371,7 +19371,7 @@
               <a:graphicData uri="http://schemas.openxmlformats.org/drawingml/2006/picture">
                 <pic:pic>
                   <pic:nvPicPr>
-                    <pic:cNvPr descr="CAVdecom_files/figure-docx/altCostComponStackedBarGraph-1.png" id="0" name="Picture"/>
+                    <pic:cNvPr descr="CAVdecom_files/figure-docx/altCostSharesStackedBarGraph-1.png" id="0" name="Picture"/>
                     <pic:cNvPicPr>
                       <a:picLocks noChangeArrowheads="1" noChangeAspect="1"/>
                     </pic:cNvPicPr>
@@ -19413,7 +19413,7 @@
               <a:graphicData uri="http://schemas.openxmlformats.org/drawingml/2006/picture">
                 <pic:pic>
                   <pic:nvPicPr>
-                    <pic:cNvPr descr="CAVdecom_files/figure-docx/altCostComponStackedBarGraph-2.png" id="0" name="Picture"/>
+                    <pic:cNvPr descr="CAVdecom_files/figure-docx/altCostSharesStackedBarGraph-2.png" id="0" name="Picture"/>
                     <pic:cNvPicPr>
                       <a:picLocks noChangeArrowheads="1" noChangeAspect="1"/>
                     </pic:cNvPicPr>
@@ -19455,7 +19455,7 @@
               <a:graphicData uri="http://schemas.openxmlformats.org/drawingml/2006/picture">
                 <pic:pic>
                   <pic:nvPicPr>
-                    <pic:cNvPr descr="CAVdecom_files/figure-docx/altCostComponStackedBarGraph-3.png" id="0" name="Picture"/>
+                    <pic:cNvPr descr="CAVdecom_files/figure-docx/altCostSharesStackedBarGraph-3.png" id="0" name="Picture"/>
                     <pic:cNvPicPr>
                       <a:picLocks noChangeArrowheads="1" noChangeAspect="1"/>
                     </pic:cNvPicPr>
@@ -19497,7 +19497,7 @@
               <a:graphicData uri="http://schemas.openxmlformats.org/drawingml/2006/picture">
                 <pic:pic>
                   <pic:nvPicPr>
-                    <pic:cNvPr descr="CAVdecom_files/figure-docx/altCostComponStackedBarGraph-4.png" id="0" name="Picture"/>
+                    <pic:cNvPr descr="CAVdecom_files/figure-docx/altCostSharesStackedBarGraph-4.png" id="0" name="Picture"/>
                     <pic:cNvPicPr>
                       <a:picLocks noChangeArrowheads="1" noChangeAspect="1"/>
                     </pic:cNvPicPr>
@@ -19532,13 +19532,470 @@
     </w:p>
     <w:p>
       <w:pPr>
+        <w:pStyle w:val="SourceCode"/>
+      </w:pPr>
+      <w:r>
+        <w:rPr>
+          <w:rStyle w:val="NormalTok"/>
+        </w:rPr>
+        <w:t xml:space="preserve">VTCostAlt =</w:t>
+      </w:r>
+      <w:r>
+        <w:rPr>
+          <w:rStyle w:val="StringTok"/>
+        </w:rPr>
+        <w:t xml:space="preserve"> </w:t>
+      </w:r>
+      <w:r>
+        <w:rPr>
+          <w:rStyle w:val="NormalTok"/>
+        </w:rPr>
+        <w:t xml:space="preserve">VTCostBase </w:t>
+      </w:r>
+      <w:r>
+        <w:rPr>
+          <w:rStyle w:val="OperatorTok"/>
+        </w:rPr>
+        <w:t xml:space="preserve">%&gt;%</w:t>
+      </w:r>
+      <w:r>
+        <w:rPr>
+          <w:rStyle w:val="StringTok"/>
+        </w:rPr>
+        <w:t xml:space="preserve"> </w:t>
+      </w:r>
+      <w:r>
+        <w:rPr>
+          <w:rStyle w:val="KeywordTok"/>
+        </w:rPr>
+        <w:t xml:space="preserve">filter</w:t>
+      </w:r>
+      <w:r>
+        <w:rPr>
+          <w:rStyle w:val="NormalTok"/>
+        </w:rPr>
+        <w:t xml:space="preserve">(CostCat</w:t>
+      </w:r>
+      <w:r>
+        <w:rPr>
+          <w:rStyle w:val="OperatorTok"/>
+        </w:rPr>
+        <w:t xml:space="preserve">==</w:t>
+      </w:r>
+      <w:r>
+        <w:rPr>
+          <w:rStyle w:val="StringTok"/>
+        </w:rPr>
+        <w:t xml:space="preserve">"Total"</w:t>
+      </w:r>
+      <w:r>
+        <w:rPr>
+          <w:rStyle w:val="NormalTok"/>
+        </w:rPr>
+        <w:t xml:space="preserve">) </w:t>
+      </w:r>
+      <w:r>
+        <w:rPr>
+          <w:rStyle w:val="OperatorTok"/>
+        </w:rPr>
+        <w:t xml:space="preserve">%&gt;%</w:t>
+      </w:r>
+      <w:r>
+        <w:rPr>
+          <w:rStyle w:val="StringTok"/>
+        </w:rPr>
+        <w:t xml:space="preserve"> </w:t>
+      </w:r>
+      <w:r>
+        <w:rPr>
+          <w:rStyle w:val="KeywordTok"/>
+        </w:rPr>
+        <w:t xml:space="preserve">select</w:t>
+      </w:r>
+      <w:r>
+        <w:rPr>
+          <w:rStyle w:val="NormalTok"/>
+        </w:rPr>
+        <w:t xml:space="preserve">(</w:t>
+      </w:r>
+      <w:r>
+        <w:rPr>
+          <w:rStyle w:val="OperatorTok"/>
+        </w:rPr>
+        <w:t xml:space="preserve">-</w:t>
+      </w:r>
+      <w:r>
+        <w:rPr>
+          <w:rStyle w:val="NormalTok"/>
+        </w:rPr>
+        <w:t xml:space="preserve">CostCat) </w:t>
+      </w:r>
+      <w:r>
+        <w:rPr>
+          <w:rStyle w:val="CommentTok"/>
+        </w:rPr>
+        <w:t xml:space="preserve"># first get Base total cost for each VehType</w:t>
+      </w:r>
+      <w:r>
+        <w:br w:type="textWrapping"/>
+      </w:r>
+      <w:r>
+        <w:rPr>
+          <w:rStyle w:val="NormalTok"/>
+        </w:rPr>
+        <w:t xml:space="preserve">VTCostAlt =</w:t>
+      </w:r>
+      <w:r>
+        <w:rPr>
+          <w:rStyle w:val="StringTok"/>
+        </w:rPr>
+        <w:t xml:space="preserve"> </w:t>
+      </w:r>
+      <w:r>
+        <w:rPr>
+          <w:rStyle w:val="KeywordTok"/>
+        </w:rPr>
+        <w:t xml:space="preserve">left_join</w:t>
+      </w:r>
+      <w:r>
+        <w:rPr>
+          <w:rStyle w:val="NormalTok"/>
+        </w:rPr>
+        <w:t xml:space="preserve">(VTCShrAlt, VTCostAlt, </w:t>
+      </w:r>
+      <w:r>
+        <w:rPr>
+          <w:rStyle w:val="DataTypeTok"/>
+        </w:rPr>
+        <w:t xml:space="preserve">by =</w:t>
+      </w:r>
+      <w:r>
+        <w:rPr>
+          <w:rStyle w:val="NormalTok"/>
+        </w:rPr>
+        <w:t xml:space="preserve"> </w:t>
+      </w:r>
+      <w:r>
+        <w:rPr>
+          <w:rStyle w:val="KeywordTok"/>
+        </w:rPr>
+        <w:t xml:space="preserve">c</w:t>
+      </w:r>
+      <w:r>
+        <w:rPr>
+          <w:rStyle w:val="NormalTok"/>
+        </w:rPr>
+        <w:t xml:space="preserve">(</w:t>
+      </w:r>
+      <w:r>
+        <w:rPr>
+          <w:rStyle w:val="StringTok"/>
+        </w:rPr>
+        <w:t xml:space="preserve">"VehType"</w:t>
+      </w:r>
+      <w:r>
+        <w:rPr>
+          <w:rStyle w:val="NormalTok"/>
+        </w:rPr>
+        <w:t xml:space="preserve">))</w:t>
+      </w:r>
+      <w:r>
+        <w:br w:type="textWrapping"/>
+      </w:r>
+      <w:r>
+        <w:rPr>
+          <w:rStyle w:val="NormalTok"/>
+        </w:rPr>
+        <w:t xml:space="preserve">VTCostAlt =</w:t>
+      </w:r>
+      <w:r>
+        <w:rPr>
+          <w:rStyle w:val="StringTok"/>
+        </w:rPr>
+        <w:t xml:space="preserve"> </w:t>
+      </w:r>
+      <w:r>
+        <w:rPr>
+          <w:rStyle w:val="NormalTok"/>
+        </w:rPr>
+        <w:t xml:space="preserve">VTCostAlt </w:t>
+      </w:r>
+      <w:r>
+        <w:rPr>
+          <w:rStyle w:val="OperatorTok"/>
+        </w:rPr>
+        <w:t xml:space="preserve">%&gt;%</w:t>
+      </w:r>
+      <w:r>
+        <w:rPr>
+          <w:rStyle w:val="StringTok"/>
+        </w:rPr>
+        <w:t xml:space="preserve"> </w:t>
+      </w:r>
+      <w:r>
+        <w:rPr>
+          <w:rStyle w:val="KeywordTok"/>
+        </w:rPr>
+        <w:t xml:space="preserve">rename</w:t>
+      </w:r>
+      <w:r>
+        <w:rPr>
+          <w:rStyle w:val="NormalTok"/>
+        </w:rPr>
+        <w:t xml:space="preserve">(</w:t>
+      </w:r>
+      <w:r>
+        <w:rPr>
+          <w:rStyle w:val="DataTypeTok"/>
+        </w:rPr>
+        <w:t xml:space="preserve">BaseVTCost_cpm=</w:t>
+      </w:r>
+      <w:r>
+        <w:rPr>
+          <w:rStyle w:val="NormalTok"/>
+        </w:rPr>
+        <w:t xml:space="preserve">VTCost_cpm) </w:t>
+      </w:r>
+      <w:r>
+        <w:rPr>
+          <w:rStyle w:val="OperatorTok"/>
+        </w:rPr>
+        <w:t xml:space="preserve">%&gt;%</w:t>
+      </w:r>
+      <w:r>
+        <w:br w:type="textWrapping"/>
+      </w:r>
+      <w:r>
+        <w:rPr>
+          <w:rStyle w:val="StringTok"/>
+        </w:rPr>
+        <w:t xml:space="preserve">  </w:t>
+      </w:r>
+      <w:r>
+        <w:rPr>
+          <w:rStyle w:val="KeywordTok"/>
+        </w:rPr>
+        <w:t xml:space="preserve">mutate</w:t>
+      </w:r>
+      <w:r>
+        <w:rPr>
+          <w:rStyle w:val="NormalTok"/>
+        </w:rPr>
+        <w:t xml:space="preserve">(</w:t>
+      </w:r>
+      <w:r>
+        <w:rPr>
+          <w:rStyle w:val="DataTypeTok"/>
+        </w:rPr>
+        <w:t xml:space="preserve">VTCost_cpm =</w:t>
+      </w:r>
+      <w:r>
+        <w:rPr>
+          <w:rStyle w:val="NormalTok"/>
+        </w:rPr>
+        <w:t xml:space="preserve"> BaseVTCost_cpm </w:t>
+      </w:r>
+      <w:r>
+        <w:rPr>
+          <w:rStyle w:val="OperatorTok"/>
+        </w:rPr>
+        <w:t xml:space="preserve">*</w:t>
+      </w:r>
+      <w:r>
+        <w:rPr>
+          <w:rStyle w:val="StringTok"/>
+        </w:rPr>
+        <w:t xml:space="preserve"> </w:t>
+      </w:r>
+      <w:r>
+        <w:rPr>
+          <w:rStyle w:val="NormalTok"/>
+        </w:rPr>
+        <w:t xml:space="preserve">VTCost_shr)</w:t>
+      </w:r>
+    </w:p>
+    <w:p>
+      <w:pPr>
+        <w:pStyle w:val="FirstParagraph"/>
+      </w:pPr>
+      <w:r>
+        <w:drawing>
+          <wp:inline>
+            <wp:extent cx="5943600" cy="4245428"/>
+            <wp:effectExtent b="0" l="0" r="0" t="0"/>
+            <wp:docPr descr="" title="" id="1" name="Picture"/>
+            <a:graphic>
+              <a:graphicData uri="http://schemas.openxmlformats.org/drawingml/2006/picture">
+                <pic:pic>
+                  <pic:nvPicPr>
+                    <pic:cNvPr descr="CAVdecom_files/figure-docx/altCostComponStackedBarGraph-1.png" id="0" name="Picture"/>
+                    <pic:cNvPicPr>
+                      <a:picLocks noChangeArrowheads="1" noChangeAspect="1"/>
+                    </pic:cNvPicPr>
+                  </pic:nvPicPr>
+                  <pic:blipFill>
+                    <a:blip r:embed="rId53"/>
+                    <a:stretch>
+                      <a:fillRect/>
+                    </a:stretch>
+                  </pic:blipFill>
+                  <pic:spPr bwMode="auto">
+                    <a:xfrm>
+                      <a:off x="0" y="0"/>
+                      <a:ext cx="5943600" cy="4245428"/>
+                    </a:xfrm>
+                    <a:prstGeom prst="rect">
+                      <a:avLst/>
+                    </a:prstGeom>
+                    <a:noFill/>
+                    <a:ln w="9525">
+                      <a:noFill/>
+                      <a:headEnd/>
+                      <a:tailEnd/>
+                    </a:ln>
+                  </pic:spPr>
+                </pic:pic>
+              </a:graphicData>
+            </a:graphic>
+          </wp:inline>
+        </w:drawing>
+      </w:r>
+      <w:r>
+        <w:drawing>
+          <wp:inline>
+            <wp:extent cx="5943600" cy="4245428"/>
+            <wp:effectExtent b="0" l="0" r="0" t="0"/>
+            <wp:docPr descr="" title="" id="1" name="Picture"/>
+            <a:graphic>
+              <a:graphicData uri="http://schemas.openxmlformats.org/drawingml/2006/picture">
+                <pic:pic>
+                  <pic:nvPicPr>
+                    <pic:cNvPr descr="CAVdecom_files/figure-docx/altCostComponStackedBarGraph-2.png" id="0" name="Picture"/>
+                    <pic:cNvPicPr>
+                      <a:picLocks noChangeArrowheads="1" noChangeAspect="1"/>
+                    </pic:cNvPicPr>
+                  </pic:nvPicPr>
+                  <pic:blipFill>
+                    <a:blip r:embed="rId54"/>
+                    <a:stretch>
+                      <a:fillRect/>
+                    </a:stretch>
+                  </pic:blipFill>
+                  <pic:spPr bwMode="auto">
+                    <a:xfrm>
+                      <a:off x="0" y="0"/>
+                      <a:ext cx="5943600" cy="4245428"/>
+                    </a:xfrm>
+                    <a:prstGeom prst="rect">
+                      <a:avLst/>
+                    </a:prstGeom>
+                    <a:noFill/>
+                    <a:ln w="9525">
+                      <a:noFill/>
+                      <a:headEnd/>
+                      <a:tailEnd/>
+                    </a:ln>
+                  </pic:spPr>
+                </pic:pic>
+              </a:graphicData>
+            </a:graphic>
+          </wp:inline>
+        </w:drawing>
+      </w:r>
+      <w:r>
+        <w:drawing>
+          <wp:inline>
+            <wp:extent cx="5943600" cy="4245428"/>
+            <wp:effectExtent b="0" l="0" r="0" t="0"/>
+            <wp:docPr descr="" title="" id="1" name="Picture"/>
+            <a:graphic>
+              <a:graphicData uri="http://schemas.openxmlformats.org/drawingml/2006/picture">
+                <pic:pic>
+                  <pic:nvPicPr>
+                    <pic:cNvPr descr="CAVdecom_files/figure-docx/altCostComponStackedBarGraph-3.png" id="0" name="Picture"/>
+                    <pic:cNvPicPr>
+                      <a:picLocks noChangeArrowheads="1" noChangeAspect="1"/>
+                    </pic:cNvPicPr>
+                  </pic:nvPicPr>
+                  <pic:blipFill>
+                    <a:blip r:embed="rId55"/>
+                    <a:stretch>
+                      <a:fillRect/>
+                    </a:stretch>
+                  </pic:blipFill>
+                  <pic:spPr bwMode="auto">
+                    <a:xfrm>
+                      <a:off x="0" y="0"/>
+                      <a:ext cx="5943600" cy="4245428"/>
+                    </a:xfrm>
+                    <a:prstGeom prst="rect">
+                      <a:avLst/>
+                    </a:prstGeom>
+                    <a:noFill/>
+                    <a:ln w="9525">
+                      <a:noFill/>
+                      <a:headEnd/>
+                      <a:tailEnd/>
+                    </a:ln>
+                  </pic:spPr>
+                </pic:pic>
+              </a:graphicData>
+            </a:graphic>
+          </wp:inline>
+        </w:drawing>
+      </w:r>
+      <w:r>
+        <w:drawing>
+          <wp:inline>
+            <wp:extent cx="5943600" cy="4245428"/>
+            <wp:effectExtent b="0" l="0" r="0" t="0"/>
+            <wp:docPr descr="" title="" id="1" name="Picture"/>
+            <a:graphic>
+              <a:graphicData uri="http://schemas.openxmlformats.org/drawingml/2006/picture">
+                <pic:pic>
+                  <pic:nvPicPr>
+                    <pic:cNvPr descr="CAVdecom_files/figure-docx/altCostComponStackedBarGraph-4.png" id="0" name="Picture"/>
+                    <pic:cNvPicPr>
+                      <a:picLocks noChangeArrowheads="1" noChangeAspect="1"/>
+                    </pic:cNvPicPr>
+                  </pic:nvPicPr>
+                  <pic:blipFill>
+                    <a:blip r:embed="rId56"/>
+                    <a:stretch>
+                      <a:fillRect/>
+                    </a:stretch>
+                  </pic:blipFill>
+                  <pic:spPr bwMode="auto">
+                    <a:xfrm>
+                      <a:off x="0" y="0"/>
+                      <a:ext cx="5943600" cy="4245428"/>
+                    </a:xfrm>
+                    <a:prstGeom prst="rect">
+                      <a:avLst/>
+                    </a:prstGeom>
+                    <a:noFill/>
+                    <a:ln w="9525">
+                      <a:noFill/>
+                      <a:headEnd/>
+                      <a:tailEnd/>
+                    </a:ln>
+                  </pic:spPr>
+                </pic:pic>
+              </a:graphicData>
+            </a:graphic>
+          </wp:inline>
+        </w:drawing>
+      </w:r>
+    </w:p>
+    <w:p>
+      <w:pPr>
         <w:pStyle w:val="Heading2"/>
       </w:pPr>
-      <w:bookmarkStart w:id="53" w:name="fractional-vmt-changes-in-cav-scenario"/>
+      <w:bookmarkStart w:id="57" w:name="fractional-vmt-changes-in-cav-scenario"/>
       <w:r>
         <w:t xml:space="preserve">4.5 Fractional VMT Changes in CAV Scenario</w:t>
       </w:r>
-      <w:bookmarkEnd w:id="53"/>
+      <w:bookmarkEnd w:id="57"/>
     </w:p>
     <w:p>
       <w:pPr>
@@ -19598,7 +20055,31 @@
         <w:t xml:space="preserve"> </w:t>
       </w:r>
       <w:r>
-        <w:t xml:space="preserve">[??? is elasticity case to be governed by demand scenario?]</w:t>
+        <w:t xml:space="preserve">[??? is elasticity case to be governed by demand scenario</w:t>
+      </w:r>
+      <w:r>
+        <w:t xml:space="preserve"> </w:t>
+      </w:r>
+      <w:r>
+        <w:rPr>
+          <w:i/>
+        </w:rPr>
+        <w:t xml:space="preserve">d</w:t>
+      </w:r>
+      <w:r>
+        <w:t xml:space="preserve">, or separate index</w:t>
+      </w:r>
+      <w:r>
+        <w:t xml:space="preserve"> </w:t>
+      </w:r>
+      <w:r>
+        <w:rPr>
+          <w:i/>
+        </w:rPr>
+        <w:t xml:space="preserve">c</w:t>
+      </w:r>
+      <w:r>
+        <w:t xml:space="preserve">?]</w:t>
       </w:r>
     </w:p>
     <w:p>
@@ -20080,7 +20561,7 @@
                 </m:e>
                 <m:sub>
                   <m:r>
-                    <m:t>d</m:t>
+                    <m:t>c</m:t>
                   </m:r>
                   <m:r>
                     <m:t>v</m:t>
@@ -20103,7 +20584,7 @@
         <w:pStyle w:val="FirstParagraph"/>
       </w:pPr>
       <w:r>
-        <w:t xml:space="preserve">Note: The Elasticity of VKT with respect to (generalized) travel cost is key assumption. Does this include mode switching, vehicle efficiency, locational choices, etc?</w:t>
+        <w:t xml:space="preserve">Note: The Elasticity of VKT with respect to (generalized) travel cost is a key assumption. Does this include mode switching, and longer-run locational choices, etc. as well the costs considered here (travel-time, vehicle capital and operation costs, including fuel, insuarance, maintenance, etc.)?</w:t>
       </w:r>
       <w:r>
         <w:t xml:space="preserve"> </w:t>
@@ -20117,7 +20598,7 @@
         <w:pStyle w:val="BodyText"/>
       </w:pPr>
       <w:r>
-        <w:t xml:space="preserve">Note: Additional adjustments to the fractional change in VKT for LDV travel follow from:</w:t>
+        <w:t xml:space="preserve">Note: Additional adjustments to the fractional change in VKT for LDV travel, beyond those from the elastic demand response to changing full generalized cost, follow from:</w:t>
       </w:r>
     </w:p>
     <w:p>
@@ -20129,7 +20610,7 @@
         </w:numPr>
       </w:pPr>
       <w:r>
-        <w:t xml:space="preserve">multiplier factors on VMT to include larger travel by the elderly</w:t>
+        <w:t xml:space="preserve">multiplier factors on VMT to include larger travel by underserved population (elderly, youth, physically challenged)</w:t>
       </w:r>
     </w:p>
     <w:p>
@@ -20176,7 +20657,7 @@
         </w:numPr>
       </w:pPr>
       <w:r>
-        <w:t xml:space="preserve">multiplier factors on VMT to account for VMT decline in response to carsharing</w:t>
+        <w:t xml:space="preserve">multiplier factors on VMT to account for VKT increase or decline in response to ride-hailing/ride-pooling, for the same level of PKT.</w:t>
       </w:r>
     </w:p>
     <w:p>
@@ -20218,60 +20699,48 @@
       <w:pPr>
         <w:pStyle w:val="Heading3"/>
       </w:pPr>
-      <w:bookmarkStart w:id="54" w:name="effects-on-vmt-demand-from-elderly-drivers-and-car-sharing-ride-pooling"/>
-      <w:r>
-        <w:t xml:space="preserve">Effects on VMT Demand from Elderly Drivers, and Car Sharing (Ride Pooling)</w:t>
-      </w:r>
-      <w:bookmarkEnd w:id="54"/>
+      <w:bookmarkStart w:id="58" w:name="effects-on-vmt-demand-from-underserved-population-and-car-sharingride-pooling"/>
+      <w:r>
+        <w:t xml:space="preserve">Effects on VMT Demand from Underserved Population, and Car Sharing/Ride Pooling</w:t>
+      </w:r>
+      <w:bookmarkEnd w:id="58"/>
     </w:p>
     <w:p>
       <w:pPr>
-        <w:pStyle w:val="Heading1"/>
-      </w:pPr>
-      <w:bookmarkStart w:id="55" w:name="policy-and-scenario-calculations"/>
-      <w:r>
-        <w:t xml:space="preserve">5. Policy and Scenario Calculations</w:t>
-      </w:r>
-      <w:bookmarkEnd w:id="55"/>
+        <w:pStyle w:val="FirstParagraph"/>
+      </w:pPr>
+      <w:r>
+        <w:t xml:space="preserve">The fractional change in VMT demand due to the cost-elastic response is augmented by adjustments reflecting:</w:t>
+      </w:r>
+      <w:r>
+        <w:t xml:space="preserve"> </w:t>
+      </w:r>
+      <w:r>
+        <w:t xml:space="preserve">- estimated additional road travel by underserved/non-driving populations, specifically older and young people;</w:t>
+      </w:r>
+      <w:r>
+        <w:t xml:space="preserve"> </w:t>
+      </w:r>
+      <w:r>
+        <w:t xml:space="preserve">-</w:t>
+      </w:r>
     </w:p>
     <w:p>
       <w:pPr>
-        <w:pStyle w:val="FirstParagraph"/>
-      </w:pPr>
-      <w:r>
-        <w:t xml:space="preserve">VMT Demand Response: pick up chosen Demand and Technology Scenario, and value for chosen scenario, for years 2035 &amp; 2050</w:t>
-      </w:r>
+        <w:pStyle w:val="Heading1"/>
+      </w:pPr>
+      <w:bookmarkStart w:id="59" w:name="policy-and-scenario-calculations"/>
+      <w:r>
+        <w:t xml:space="preserve">5. Policy and Scenario Calculations</w:t>
+      </w:r>
+      <w:bookmarkEnd w:id="59"/>
     </w:p>
     <w:p>
       <w:pPr>
-        <w:pStyle w:val="BodyText"/>
-      </w:pPr>
-      <w:r>
-        <w:t xml:space="preserve">LDV Demand impact (depends on scenario choice in B3)</w:t>
-      </w:r>
-      <w:r>
-        <w:t xml:space="preserve"> </w:t>
-      </w:r>
-      <w:r>
-        <w:t xml:space="preserve">HDV Demand impact (depends on scenario choice in B3)</w:t>
-      </w:r>
-      <w:r>
-        <w:t xml:space="preserve"> </w:t>
-      </w:r>
-      <w:r>
-        <w:t xml:space="preserve">Year 2035 2050</w:t>
-      </w:r>
-      <w:r>
-        <w:t xml:space="preserve"> </w:t>
-      </w:r>
-      <w:r>
-        <w:t xml:space="preserve">LDV penetration: automated/total stock 0.40 1.00</w:t>
-      </w:r>
-      <w:r>
-        <w:t xml:space="preserve"> </w:t>
-      </w:r>
-      <w:r>
-        <w:t xml:space="preserve">HDV penetration: automated/total stock 0.40 1.00</w:t>
+        <w:pStyle w:val="FirstParagraph"/>
+      </w:pPr>
+      <w:r>
+        <w:t xml:space="preserve">VMT Demand Response: pick up chosen Demand and Technology Scenario, and value for chosen scenario, for years 2035 &amp; 2050</w:t>
       </w:r>
     </w:p>
     <w:p>
@@ -20279,25 +20748,31 @@
         <w:pStyle w:val="BodyText"/>
       </w:pPr>
       <w:r>
-        <w:t xml:space="preserve">LDV Demand impact (depends on scenario choice in B3) (not year t dependent)</w:t>
-      </w:r>
-      <w:r>
-        <w:t xml:space="preserve"> </w:t>
-      </w:r>
-      <w:r>
-        <w:t xml:space="preserve">HDV Demand impact (depends on scenario choice in B3) (not year t dependent)</w:t>
-      </w:r>
-      <w:r>
-        <w:t xml:space="preserve"> </w:t>
-      </w:r>
-      <w:r>
-        <w:t xml:space="preserve">LDV penetration: total automated/total stock in 2050</w:t>
-      </w:r>
-      <w:r>
-        <w:t xml:space="preserve"> </w:t>
-      </w:r>
-      <w:r>
-        <w:t xml:space="preserve">HDV penetration: total automated/total stock in 2050</w:t>
+        <w:t xml:space="preserve">LDV Demand impact (depends on scenario choice in B3)</w:t>
+      </w:r>
+      <w:r>
+        <w:t xml:space="preserve"> </w:t>
+      </w:r>
+      <w:r>
+        <w:t xml:space="preserve">HDV Demand impact (depends on scenario choice in B3)</w:t>
+      </w:r>
+      <w:r>
+        <w:t xml:space="preserve"> </w:t>
+      </w:r>
+      <w:r>
+        <w:t xml:space="preserve">Year 2035 2050</w:t>
+      </w:r>
+      <w:r>
+        <w:t xml:space="preserve"> </w:t>
+      </w:r>
+      <w:r>
+        <w:t xml:space="preserve">LDV penetration: automated/total stock 0.40 1.00</w:t>
+      </w:r>
+      <w:r>
+        <w:t xml:space="preserve"> </w:t>
+      </w:r>
+      <w:r>
+        <w:t xml:space="preserve">HDV penetration: automated/total stock 0.40 1.00</w:t>
       </w:r>
     </w:p>
     <w:p>
@@ -20305,19 +20780,25 @@
         <w:pStyle w:val="BodyText"/>
       </w:pPr>
       <w:r>
-        <w:t xml:space="preserve">LDV Penetration rate=fullyauto/totalstock</w:t>
-      </w:r>
-      <w:r>
-        <w:t xml:space="preserve"> </w:t>
-      </w:r>
-      <w:r>
-        <w:t xml:space="preserve">LDV Increase in VMT for each automated vehicle</w:t>
-      </w:r>
-      <w:r>
-        <w:t xml:space="preserve"> </w:t>
-      </w:r>
-      <w:r>
-        <w:t xml:space="preserve">LDV VMT increase ratio/this is linked to calculation sheets</w:t>
+        <w:t xml:space="preserve">LDV Demand impact (depends on scenario choice in B3) (not year t dependent)</w:t>
+      </w:r>
+      <w:r>
+        <w:t xml:space="preserve"> </w:t>
+      </w:r>
+      <w:r>
+        <w:t xml:space="preserve">HDV Demand impact (depends on scenario choice in B3) (not year t dependent)</w:t>
+      </w:r>
+      <w:r>
+        <w:t xml:space="preserve"> </w:t>
+      </w:r>
+      <w:r>
+        <w:t xml:space="preserve">LDV penetration: total automated/total stock in 2050</w:t>
+      </w:r>
+      <w:r>
+        <w:t xml:space="preserve"> </w:t>
+      </w:r>
+      <w:r>
+        <w:t xml:space="preserve">HDV penetration: total automated/total stock in 2050</w:t>
       </w:r>
     </w:p>
     <w:p>
@@ -20325,19 +20806,19 @@
         <w:pStyle w:val="BodyText"/>
       </w:pPr>
       <w:r>
-        <w:t xml:space="preserve">HDV Penetration rate=fullyauto/totalstock</w:t>
-      </w:r>
-      <w:r>
-        <w:t xml:space="preserve"> </w:t>
-      </w:r>
-      <w:r>
-        <w:t xml:space="preserve">HDV Increase in VMT for each automated vehicle</w:t>
-      </w:r>
-      <w:r>
-        <w:t xml:space="preserve"> </w:t>
-      </w:r>
-      <w:r>
-        <w:t xml:space="preserve">HDV VMT increase ratio/this is linked to calculation sheets</w:t>
+        <w:t xml:space="preserve">LDV Penetration rate=fullyauto/totalstock</w:t>
+      </w:r>
+      <w:r>
+        <w:t xml:space="preserve"> </w:t>
+      </w:r>
+      <w:r>
+        <w:t xml:space="preserve">LDV Increase in VMT for each automated vehicle</w:t>
+      </w:r>
+      <w:r>
+        <w:t xml:space="preserve"> </w:t>
+      </w:r>
+      <w:r>
+        <w:t xml:space="preserve">LDV VMT increase ratio/this is linked to calculation sheets</w:t>
       </w:r>
     </w:p>
     <w:p>
@@ -20345,36 +20826,56 @@
         <w:pStyle w:val="BodyText"/>
       </w:pPr>
       <w:r>
-        <w:t xml:space="preserve">LDV Energy Intensity Multiplier, scaled by penetration</w:t>
-      </w:r>
-      <w:r>
-        <w:t xml:space="preserve"> </w:t>
-      </w:r>
-      <w:r>
-        <w:t xml:space="preserve">HDV Energy Intensity Fractional Increase at full adoption - from above</w:t>
-      </w:r>
-      <w:r>
-        <w:t xml:space="preserve"> </w:t>
-      </w:r>
-      <w:r>
-        <w:t xml:space="preserve">LDV Energy Intensity Multiplier, scaled by penetration</w:t>
-      </w:r>
-      <w:r>
-        <w:t xml:space="preserve"> </w:t>
-      </w:r>
-      <w:r>
-        <w:t xml:space="preserve">HDV Energy Intensity Multiplier, scaled by penetration</w:t>
+        <w:t xml:space="preserve">HDV Penetration rate=fullyauto/totalstock</w:t>
+      </w:r>
+      <w:r>
+        <w:t xml:space="preserve"> </w:t>
+      </w:r>
+      <w:r>
+        <w:t xml:space="preserve">HDV Increase in VMT for each automated vehicle</w:t>
+      </w:r>
+      <w:r>
+        <w:t xml:space="preserve"> </w:t>
+      </w:r>
+      <w:r>
+        <w:t xml:space="preserve">HDV VMT increase ratio/this is linked to calculation sheets</w:t>
       </w:r>
     </w:p>
     <w:p>
       <w:pPr>
+        <w:pStyle w:val="BodyText"/>
+      </w:pPr>
+      <w:r>
+        <w:t xml:space="preserve">LDV Energy Intensity Multiplier, scaled by penetration</w:t>
+      </w:r>
+      <w:r>
+        <w:t xml:space="preserve"> </w:t>
+      </w:r>
+      <w:r>
+        <w:t xml:space="preserve">HDV Energy Intensity Fractional Increase at full adoption - from above</w:t>
+      </w:r>
+      <w:r>
+        <w:t xml:space="preserve"> </w:t>
+      </w:r>
+      <w:r>
+        <w:t xml:space="preserve">LDV Energy Intensity Multiplier, scaled by penetration</w:t>
+      </w:r>
+      <w:r>
+        <w:t xml:space="preserve"> </w:t>
+      </w:r>
+      <w:r>
+        <w:t xml:space="preserve">HDV Energy Intensity Multiplier, scaled by penetration</w:t>
+      </w:r>
+    </w:p>
+    <w:p>
+      <w:pPr>
         <w:pStyle w:val="Heading2"/>
       </w:pPr>
-      <w:bookmarkStart w:id="56" w:name="final-scenario-results-table-for-2050"/>
+      <w:bookmarkStart w:id="60" w:name="final-scenario-results-table-for-2050"/>
       <w:r>
         <w:t xml:space="preserve">Final Scenario Results Table for 2050</w:t>
       </w:r>
-      <w:bookmarkEnd w:id="56"/>
+      <w:bookmarkEnd w:id="60"/>
     </w:p>
     <w:p>
       <w:pPr>
@@ -21608,11 +22109,11 @@
       <w:pPr>
         <w:pStyle w:val="Heading2"/>
       </w:pPr>
-      <w:bookmarkStart w:id="57" w:name="bar-chart-representation-of-results"/>
+      <w:bookmarkStart w:id="61" w:name="bar-chart-representation-of-results"/>
       <w:r>
         <w:t xml:space="preserve">5.2 Bar Chart Representation of Results</w:t>
       </w:r>
-      <w:bookmarkEnd w:id="57"/>
+      <w:bookmarkEnd w:id="61"/>
     </w:p>
     <w:p>
       <w:pPr>
@@ -21626,11 +22127,11 @@
       <w:pPr>
         <w:pStyle w:val="Heading2"/>
       </w:pPr>
-      <w:bookmarkStart w:id="58" w:name="travel-time-budget"/>
+      <w:bookmarkStart w:id="62" w:name="travel-time-budget"/>
       <w:r>
         <w:t xml:space="preserve">Travel Time Budget</w:t>
       </w:r>
-      <w:bookmarkEnd w:id="58"/>
+      <w:bookmarkEnd w:id="62"/>
     </w:p>
     <w:p>
       <w:pPr>
@@ -21738,21 +22239,21 @@
       <w:pPr>
         <w:pStyle w:val="Heading2"/>
       </w:pPr>
-      <w:bookmarkStart w:id="59" w:name="physical-constants"/>
+      <w:bookmarkStart w:id="63" w:name="physical-constants"/>
       <w:r>
         <w:t xml:space="preserve">Physical Constants</w:t>
       </w:r>
-      <w:bookmarkEnd w:id="59"/>
+      <w:bookmarkEnd w:id="63"/>
     </w:p>
     <w:p>
       <w:pPr>
         <w:pStyle w:val="Heading2"/>
       </w:pPr>
-      <w:bookmarkStart w:id="60" w:name="vehicle-scenario-parameters"/>
+      <w:bookmarkStart w:id="64" w:name="vehicle-scenario-parameters"/>
       <w:r>
         <w:t xml:space="preserve">Vehicle Scenario Parameters</w:t>
       </w:r>
-      <w:bookmarkEnd w:id="60"/>
+      <w:bookmarkEnd w:id="64"/>
     </w:p>
     <w:p>
       <w:pPr>
@@ -21780,21 +22281,21 @@
       <w:pPr>
         <w:pStyle w:val="Heading1"/>
       </w:pPr>
-      <w:bookmarkStart w:id="61" w:name="simple-functions-for-mpg-as-a-function-of-highway-speed"/>
+      <w:bookmarkStart w:id="65" w:name="simple-functions-for-mpg-as-a-function-of-highway-speed"/>
       <w:r>
         <w:t xml:space="preserve">6. Simple functions for MPG as a function of highway speed</w:t>
       </w:r>
-      <w:bookmarkEnd w:id="61"/>
+      <w:bookmarkEnd w:id="65"/>
     </w:p>
     <w:p>
       <w:pPr>
         <w:pStyle w:val="Heading2"/>
       </w:pPr>
-      <w:bookmarkStart w:id="62" w:name="fuel-consumption-vs.speed---thomas-et-al.approach"/>
+      <w:bookmarkStart w:id="66" w:name="fuel-consumption-vs.speed---thomas-et-al.approach"/>
       <w:r>
         <w:t xml:space="preserve">6.1 Fuel Consumption vs. Speed - Thomas et al. Approach</w:t>
       </w:r>
-      <w:bookmarkEnd w:id="62"/>
+      <w:bookmarkEnd w:id="66"/>
     </w:p>
     <w:p>
       <w:pPr>
@@ -21809,7 +22310,7 @@
       <w:r>
         <w:t xml:space="preserve"> </w:t>
       </w:r>
-      <w:hyperlink r:id="rId63">
+      <w:hyperlink r:id="rId67">
         <w:r>
           <w:rPr>
             <w:rStyle w:val="Hyperlink"/>
@@ -21847,7 +22348,7 @@
       <w:r>
         <w:t xml:space="preserve"> </w:t>
       </w:r>
-      <w:hyperlink r:id="rId64">
+      <w:hyperlink r:id="rId68">
         <w:r>
           <w:rPr>
             <w:rStyle w:val="Hyperlink"/>
@@ -23007,11 +23508,11 @@
       <w:pPr>
         <w:pStyle w:val="Heading2"/>
       </w:pPr>
-      <w:bookmarkStart w:id="65" w:name="fuel-consumption-vs-speed---berry-approach"/>
+      <w:bookmarkStart w:id="69" w:name="fuel-consumption-vs-speed---berry-approach"/>
       <w:r>
         <w:t xml:space="preserve">6.2 Fuel Consumption vs Speed - Berry Approach</w:t>
       </w:r>
-      <w:bookmarkEnd w:id="65"/>
+      <w:bookmarkEnd w:id="69"/>
     </w:p>
     <w:p>
       <w:pPr>
@@ -23033,7 +23534,7 @@
                     </pic:cNvPicPr>
                   </pic:nvPicPr>
                   <pic:blipFill>
-                    <a:blip r:embed="rId66"/>
+                    <a:blip r:embed="rId70"/>
                     <a:stretch>
                       <a:fillRect/>
                     </a:stretch>
@@ -23064,21 +23565,21 @@
       <w:pPr>
         <w:pStyle w:val="Heading2"/>
       </w:pPr>
-      <w:bookmarkStart w:id="67" w:name="compute-the-optimum-highway-speed-for-a-range-of-time-costs-and-fuel-costs"/>
+      <w:bookmarkStart w:id="71" w:name="compute-the-optimum-highway-speed-for-a-range-of-time-costs-and-fuel-costs"/>
       <w:r>
         <w:t xml:space="preserve">Compute the Optimum Highway Speed for a Range of Time Costs and Fuel Costs</w:t>
       </w:r>
-      <w:bookmarkEnd w:id="67"/>
+      <w:bookmarkEnd w:id="71"/>
     </w:p>
     <w:p>
       <w:pPr>
         <w:pStyle w:val="Heading1"/>
       </w:pPr>
-      <w:bookmarkStart w:id="68" w:name="safety-costs-associated-with-speed"/>
+      <w:bookmarkStart w:id="72" w:name="safety-costs-associated-with-speed"/>
       <w:r>
         <w:t xml:space="preserve">7. Safety Costs Associated with Speed</w:t>
       </w:r>
-      <w:bookmarkEnd w:id="68"/>
+      <w:bookmarkEnd w:id="72"/>
     </w:p>
     <w:p>
       <w:pPr>
@@ -23088,7 +23589,7 @@
           <w:ilvl w:val="0"/>
         </w:numPr>
       </w:pPr>
-      <w:hyperlink r:id="rId69">
+      <w:hyperlink r:id="rId73">
         <w:r>
           <w:rPr>
             <w:rStyle w:val="Hyperlink"/>
@@ -23165,7 +23666,7 @@
       <w:r>
         <w:t xml:space="preserve"> </w:t>
       </w:r>
-      <w:hyperlink r:id="rId70">
+      <w:hyperlink r:id="rId74">
         <w:r>
           <w:rPr>
             <w:rStyle w:val="Hyperlink"/>
@@ -23182,7 +23683,7 @@
           <w:ilvl w:val="1"/>
         </w:numPr>
       </w:pPr>
-      <w:hyperlink r:id="rId71">
+      <w:hyperlink r:id="rId75">
         <w:r>
           <w:rPr>
             <w:rStyle w:val="Hyperlink"/>
@@ -23480,14 +23981,14 @@
       <w:pPr>
         <w:pStyle w:val="Heading3"/>
       </w:pPr>
-      <w:bookmarkStart w:id="72" w:name="severity-of-crash-injuries"/>
+      <w:bookmarkStart w:id="76" w:name="severity-of-crash-injuries"/>
       <w:r>
         <w:rPr>
           <w:b/>
         </w:rPr>
         <w:t xml:space="preserve">Severity of crash injuries</w:t>
       </w:r>
-      <w:bookmarkEnd w:id="72"/>
+      <w:bookmarkEnd w:id="76"/>
     </w:p>
     <w:p>
       <w:pPr>
@@ -23888,7 +24389,7 @@
       <w:r>
         <w:t xml:space="preserve">Transfer Series Number 181) (</w:t>
       </w:r>
-      <w:hyperlink r:id="rId73">
+      <w:hyperlink r:id="rId77">
         <w:r>
           <w:rPr>
             <w:rStyle w:val="Hyperlink"/>
@@ -24099,11 +24600,11 @@
       <w:pPr>
         <w:pStyle w:val="Heading2"/>
       </w:pPr>
-      <w:bookmarkStart w:id="74" w:name="speed-and-accident-risk"/>
+      <w:bookmarkStart w:id="78" w:name="speed-and-accident-risk"/>
       <w:r>
         <w:t xml:space="preserve">7.2 Speed and Accident Risk</w:t>
       </w:r>
-      <w:bookmarkEnd w:id="74"/>
+      <w:bookmarkEnd w:id="78"/>
     </w:p>
     <w:p>
       <w:pPr>
@@ -24118,7 +24619,7 @@
       <w:r>
         <w:t xml:space="preserve"> </w:t>
       </w:r>
-      <w:hyperlink r:id="rId75">
+      <w:hyperlink r:id="rId79">
         <w:r>
           <w:rPr>
             <w:rStyle w:val="Hyperlink"/>
@@ -24137,7 +24638,7 @@
           <w:ilvl w:val="0"/>
         </w:numPr>
       </w:pPr>
-      <w:hyperlink r:id="rId76">
+      <w:hyperlink r:id="rId80">
         <w:r>
           <w:rPr>
             <w:rStyle w:val="Hyperlink"/>
@@ -24222,7 +24723,7 @@
       <w:r>
         <w:t xml:space="preserve">Based on the principles of kinetic energy and validated by empirical data, Nilsson [</w:t>
       </w:r>
-      <w:hyperlink r:id="rId77">
+      <w:hyperlink r:id="rId81">
         <w:r>
           <w:rPr>
             <w:rStyle w:val="Hyperlink"/>
@@ -24233,7 +24734,7 @@
       <w:r>
         <w:t xml:space="preserve">][</w:t>
       </w:r>
-      <w:hyperlink r:id="rId78">
+      <w:hyperlink r:id="rId82">
         <w:r>
           <w:rPr>
             <w:rStyle w:val="Hyperlink"/>
@@ -24351,11 +24852,11 @@
       <w:pPr>
         <w:pStyle w:val="Heading1"/>
       </w:pPr>
-      <w:bookmarkStart w:id="79" w:name="references"/>
+      <w:bookmarkStart w:id="83" w:name="references"/>
       <w:r>
         <w:t xml:space="preserve">References</w:t>
       </w:r>
-      <w:bookmarkEnd w:id="79"/>
+      <w:bookmarkEnd w:id="83"/>
     </w:p>
     <w:p>
       <w:pPr>
@@ -24383,7 +24884,7 @@
       <w:r>
         <w:t xml:space="preserve"> </w:t>
       </w:r>
-      <w:hyperlink r:id="rId80">
+      <w:hyperlink r:id="rId84">
         <w:r>
           <w:rPr>
             <w:rStyle w:val="Hyperlink"/>
@@ -24406,7 +24907,7 @@
       <w:r>
         <w:t xml:space="preserve"> </w:t>
       </w:r>
-      <w:hyperlink r:id="rId81">
+      <w:hyperlink r:id="rId85">
         <w:r>
           <w:rPr>
             <w:rStyle w:val="Hyperlink"/>
@@ -24429,7 +24930,7 @@
       <w:r>
         <w:t xml:space="preserve"> </w:t>
       </w:r>
-      <w:hyperlink r:id="rId75">
+      <w:hyperlink r:id="rId79">
         <w:r>
           <w:rPr>
             <w:rStyle w:val="Hyperlink"/>
@@ -24485,7 +24986,7 @@
       <w:r>
         <w:t xml:space="preserve">(</w:t>
       </w:r>
-      <w:hyperlink r:id="rId82">
+      <w:hyperlink r:id="rId86">
         <w:r>
           <w:rPr>
             <w:rStyle w:val="Hyperlink"/>
@@ -24529,7 +25030,7 @@
       <w:r>
         <w:t xml:space="preserve"> </w:t>
       </w:r>
-      <w:hyperlink r:id="rId83">
+      <w:hyperlink r:id="rId87">
         <w:r>
           <w:rPr>
             <w:rStyle w:val="Hyperlink"/>
@@ -24582,7 +25083,7 @@
       <w:r>
         <w:t xml:space="preserve"> </w:t>
       </w:r>
-      <w:hyperlink r:id="rId84">
+      <w:hyperlink r:id="rId88">
         <w:r>
           <w:rPr>
             <w:rStyle w:val="Hyperlink"/>
@@ -24605,7 +25106,7 @@
       <w:r>
         <w:t xml:space="preserve"> </w:t>
       </w:r>
-      <w:hyperlink r:id="rId63">
+      <w:hyperlink r:id="rId67">
         <w:r>
           <w:rPr>
             <w:rStyle w:val="Hyperlink"/>
@@ -24628,7 +25129,7 @@
       <w:r>
         <w:t xml:space="preserve"> </w:t>
       </w:r>
-      <w:hyperlink r:id="rId85">
+      <w:hyperlink r:id="rId89">
         <w:r>
           <w:rPr>
             <w:rStyle w:val="Hyperlink"/>

</xml_diff>

<commit_message>
Test/edit thru all of section 4. Annotate. RideSharing renamed RideHailing
</commit_message>
<xml_diff>
--- a/CAVdecom.docx
+++ b/CAVdecom.docx
@@ -69,7 +69,13 @@
         <w:pStyle w:val="Date"/>
       </w:pPr>
       <w:r>
-        <w:t xml:space="preserve">Sept. 12,</w:t>
+        <w:t xml:space="preserve">Nov.</w:t>
+      </w:r>
+      <w:r>
+        <w:t xml:space="preserve"> </w:t>
+      </w:r>
+      <w:r>
+        <w:t xml:space="preserve">07,</w:t>
       </w:r>
       <w:r>
         <w:t xml:space="preserve"> </w:t>
@@ -234,7 +240,13 @@
         <w:t xml:space="preserve"> </w:t>
       </w:r>
       <w:r>
-        <w:t xml:space="preserve">al. 2016,</w:t>
+        <w:t xml:space="preserve">al.</w:t>
+      </w:r>
+      <w:r>
+        <w:t xml:space="preserve"> </w:t>
+      </w:r>
+      <w:r>
+        <w:t xml:space="preserve">2016,</w:t>
       </w:r>
       <w:r>
         <w:t xml:space="preserve"> </w:t>
@@ -252,7 +264,13 @@
         <w:t xml:space="preserve"> </w:t>
       </w:r>
       <w:r>
-        <w:t xml:space="preserve">al. 2016)</w:t>
+        <w:t xml:space="preserve">al.</w:t>
+      </w:r>
+      <w:r>
+        <w:t xml:space="preserve"> </w:t>
+      </w:r>
+      <w:r>
+        <w:t xml:space="preserve">2016)</w:t>
       </w:r>
       <w:r>
         <w:t xml:space="preserve"> </w:t>
@@ -639,11 +657,21 @@
       <w:pPr>
         <w:pStyle w:val="Heading1"/>
       </w:pPr>
-      <w:bookmarkStart w:id="20" w:name="introduction-main-points-key-factors"/>
+      <w:bookmarkStart w:id="21" w:name="introduction-main-points-key-factors"/>
+      <w:bookmarkEnd w:id="21"/>
       <w:r>
         <w:t xml:space="preserve">1. Introduction, Main Points, Key Factors</w:t>
       </w:r>
-      <w:bookmarkEnd w:id="20"/>
+    </w:p>
+    <w:p>
+      <w:pPr>
+        <w:pStyle w:val="Heading4"/>
+      </w:pPr>
+      <w:bookmarkStart w:id="22" w:name="goals-for-and-potential-value-of-compactaggregate-model"/>
+      <w:bookmarkEnd w:id="22"/>
+      <w:r>
+        <w:t xml:space="preserve">Goals for and Potential value of compact/aggregate model:</w:t>
+      </w:r>
     </w:p>
     <w:p>
       <w:pPr>
@@ -654,7 +682,19 @@
         </w:numPr>
       </w:pPr>
       <w:r>
-        <w:t xml:space="preserve">Potential value of (goals for) compact/aggregate model:</w:t>
+        <w:t xml:space="preserve">explore affects of costs and tecnological progress on outcomes</w:t>
+      </w:r>
+    </w:p>
+    <w:p>
+      <w:pPr>
+        <w:pStyle w:val="Compact"/>
+        <w:numPr>
+          <w:numId w:val="1001"/>
+          <w:ilvl w:val="0"/>
+        </w:numPr>
+      </w:pPr>
+      <w:r>
+        <w:t xml:space="preserve">determine minimum cost to achieve some level of energy use and level of mobility</w:t>
       </w:r>
     </w:p>
     <w:p>
@@ -666,7 +706,41 @@
         </w:numPr>
       </w:pPr>
       <w:r>
-        <w:t xml:space="preserve">determine minimum cost to achieve some level of energy use and level of mobility</w:t>
+        <w:t xml:space="preserve">large simulation models would have to do many simulations</w:t>
+      </w:r>
+    </w:p>
+    <w:p>
+      <w:pPr>
+        <w:pStyle w:val="Compact"/>
+        <w:numPr>
+          <w:numId w:val="1001"/>
+          <w:ilvl w:val="0"/>
+        </w:numPr>
+      </w:pPr>
+      <w:r>
+        <w:t xml:space="preserve">approximate influence of some factors not yet in detailed ABM/Microsimulation models</w:t>
+      </w:r>
+    </w:p>
+    <w:p>
+      <w:pPr>
+        <w:pStyle w:val="Compact"/>
+        <w:numPr>
+          <w:numId w:val="1001"/>
+          <w:ilvl w:val="0"/>
+        </w:numPr>
+      </w:pPr>
+      <w:r>
+        <w:t xml:space="preserve">simulate effect of changing costs from technological advances through vehicle automation, electrification, and sharing.</w:t>
+      </w:r>
+    </w:p>
+    <w:p>
+      <w:pPr>
+        <w:pStyle w:val="Heading4"/>
+      </w:pPr>
+      <w:bookmarkStart w:id="23" w:name="important-driving-factors-have-an-economic-dimension"/>
+      <w:bookmarkEnd w:id="23"/>
+      <w:r>
+        <w:t xml:space="preserve">Important driving factors have an economic dimension</w:t>
       </w:r>
     </w:p>
     <w:p>
@@ -674,45 +748,71 @@
         <w:pStyle w:val="Compact"/>
         <w:numPr>
           <w:numId w:val="1003"/>
-          <w:ilvl w:val="2"/>
+          <w:ilvl w:val="0"/>
         </w:numPr>
       </w:pPr>
       <w:r>
-        <w:t xml:space="preserve">large simulation models would have to do many simulations</w:t>
-      </w:r>
-    </w:p>
-    <w:p>
-      <w:pPr>
-        <w:pStyle w:val="Compact"/>
-        <w:numPr>
-          <w:numId w:val="1002"/>
-          <w:ilvl w:val="1"/>
-        </w:numPr>
-      </w:pPr>
-      <w:r>
-        <w:t xml:space="preserve">simulate effect of changing costs from technological advances through vehicle automation, electrification, and sharing.</w:t>
-      </w:r>
-    </w:p>
-    <w:p>
-      <w:pPr>
-        <w:pStyle w:val="Heading4"/>
-      </w:pPr>
-      <w:bookmarkStart w:id="21" w:name="important-driving-factors-have-an-economic-dimension"/>
-      <w:r>
-        <w:t xml:space="preserve">Important driving factors have an economic dimension</w:t>
-      </w:r>
-      <w:bookmarkEnd w:id="21"/>
+        <w:t xml:space="preserve">Demand response to automation and shared mobility</w:t>
+      </w:r>
     </w:p>
     <w:p>
       <w:pPr>
         <w:pStyle w:val="Compact"/>
         <w:numPr>
           <w:numId w:val="1004"/>
+          <w:ilvl w:val="1"/>
+        </w:numPr>
+      </w:pPr>
+      <w:r>
+        <w:t xml:space="preserve">consumer behavior model drives demand response</w:t>
+      </w:r>
+    </w:p>
+    <w:p>
+      <w:pPr>
+        <w:pStyle w:val="Compact"/>
+        <w:numPr>
+          <w:numId w:val="1004"/>
+          <w:ilvl w:val="1"/>
+        </w:numPr>
+      </w:pPr>
+      <w:r>
+        <w:t xml:space="preserve">particularly, following Small &amp; Verhoef, others, consumer behavior model determines choice of travel VKT, vehicle efficiency, and travel time</w:t>
+      </w:r>
+    </w:p>
+    <w:p>
+      <w:pPr>
+        <w:pStyle w:val="Compact"/>
+        <w:numPr>
+          <w:numId w:val="1004"/>
+          <w:ilvl w:val="1"/>
+        </w:numPr>
+      </w:pPr>
+      <w:r>
+        <w:t xml:space="preserve">Utility derives from travel, goods, leisure.</w:t>
+      </w:r>
+    </w:p>
+    <w:p>
+      <w:pPr>
+        <w:pStyle w:val="Compact"/>
+        <w:numPr>
+          <w:numId w:val="1004"/>
+          <w:ilvl w:val="1"/>
+        </w:numPr>
+      </w:pPr>
+      <w:r>
+        <w:t xml:space="preserve">Utility maximization subject to joint constraints on budget and time</w:t>
+      </w:r>
+    </w:p>
+    <w:p>
+      <w:pPr>
+        <w:pStyle w:val="Compact"/>
+        <w:numPr>
+          <w:numId w:val="1003"/>
           <w:ilvl w:val="0"/>
         </w:numPr>
       </w:pPr>
       <w:r>
-        <w:t xml:space="preserve">Demand response to automation and shared mobility</w:t>
+        <w:t xml:space="preserve">Endogenous interactions (identified, in development)</w:t>
       </w:r>
     </w:p>
     <w:p>
@@ -724,7 +824,7 @@
         </w:numPr>
       </w:pPr>
       <w:r>
-        <w:t xml:space="preserve">consumer behavior model drives demand response</w:t>
+        <w:t xml:space="preserve">Speed - (highway free-flow) endogenous to trade-off between energy cost, time and safety costs</w:t>
       </w:r>
     </w:p>
     <w:p>
@@ -736,7 +836,7 @@
         </w:numPr>
       </w:pPr>
       <w:r>
-        <w:t xml:space="preserve">particularly, following Small &amp; Verhoef, others, consumer behavior model determines choice of travel VKT, vehicle efficiency, and travel time</w:t>
+        <w:t xml:space="preserve">Congestion – (determines average achieved speed in traffic) endogenous to vehicle mix, VKT, automation</w:t>
       </w:r>
     </w:p>
     <w:p>
@@ -748,7 +848,7 @@
         </w:numPr>
       </w:pPr>
       <w:r>
-        <w:t xml:space="preserve">Utility derives from travel, goods, leisure.</w:t>
+        <w:t xml:space="preserve">Travel demand - endogenous to costs, including energy, congestion and safety, as well as travel time utility (VTT)</w:t>
       </w:r>
     </w:p>
     <w:p>
@@ -760,19 +860,7 @@
         </w:numPr>
       </w:pPr>
       <w:r>
-        <w:t xml:space="preserve">Utility maximization subject to joint constraints on budget and time</w:t>
-      </w:r>
-    </w:p>
-    <w:p>
-      <w:pPr>
-        <w:pStyle w:val="Compact"/>
-        <w:numPr>
-          <w:numId w:val="1004"/>
-          <w:ilvl w:val="0"/>
-        </w:numPr>
-      </w:pPr>
-      <w:r>
-        <w:t xml:space="preserve">Endogenous interactions</w:t>
+        <w:t xml:space="preserve">Distinguish between VKT and PKT, given ride-hailing and ride-pooling</w:t>
       </w:r>
     </w:p>
     <w:p>
@@ -780,47 +868,23 @@
         <w:pStyle w:val="Compact"/>
         <w:numPr>
           <w:numId w:val="1006"/>
-          <w:ilvl w:val="1"/>
+          <w:ilvl w:val="2"/>
         </w:numPr>
       </w:pPr>
       <w:r>
-        <w:t xml:space="preserve">Speed - (highway free-flow) endogenous to trade-off between energy cost, time and safety costs</w:t>
+        <w:t xml:space="preserve">Compact representation of ride pooling choice</w:t>
       </w:r>
     </w:p>
     <w:p>
       <w:pPr>
         <w:pStyle w:val="Compact"/>
         <w:numPr>
-          <w:numId w:val="1006"/>
-          <w:ilvl w:val="1"/>
+          <w:numId w:val="1003"/>
+          <w:ilvl w:val="0"/>
         </w:numPr>
       </w:pPr>
       <w:r>
-        <w:t xml:space="preserve">Congestion – (determines average achieved speed in traffic) endogenous to vehicle mix, VKT, automation</w:t>
-      </w:r>
-    </w:p>
-    <w:p>
-      <w:pPr>
-        <w:pStyle w:val="Compact"/>
-        <w:numPr>
-          <w:numId w:val="1006"/>
-          <w:ilvl w:val="1"/>
-        </w:numPr>
-      </w:pPr>
-      <w:r>
-        <w:t xml:space="preserve">Travel demand - endogenous to costs, including energy, congestion and safety, as well as travel time utility (VTT)</w:t>
-      </w:r>
-    </w:p>
-    <w:p>
-      <w:pPr>
-        <w:pStyle w:val="Compact"/>
-        <w:numPr>
-          <w:numId w:val="1006"/>
-          <w:ilvl w:val="1"/>
-        </w:numPr>
-      </w:pPr>
-      <w:r>
-        <w:t xml:space="preserve">Distinguish between VKT and PKT, given car-sharing and ride-pooling</w:t>
+        <w:t xml:space="preserve">CAV fuel efficiency follows one of three models</w:t>
       </w:r>
     </w:p>
     <w:p>
@@ -828,23 +892,11 @@
         <w:pStyle w:val="Compact"/>
         <w:numPr>
           <w:numId w:val="1007"/>
-          <w:ilvl w:val="2"/>
+          <w:ilvl w:val="1"/>
         </w:numPr>
       </w:pPr>
       <w:r>
-        <w:t xml:space="preserve">Compact representation of ride pooling choice</w:t>
-      </w:r>
-    </w:p>
-    <w:p>
-      <w:pPr>
-        <w:pStyle w:val="Compact"/>
-        <w:numPr>
-          <w:numId w:val="1004"/>
-          <w:ilvl w:val="0"/>
-        </w:numPr>
-      </w:pPr>
-      <w:r>
-        <w:t xml:space="preserve">CAV fuel efficiency follows one of three models</w:t>
+        <w:t xml:space="preserve">The technically feasible case</w:t>
       </w:r>
     </w:p>
     <w:p>
@@ -852,11 +904,23 @@
         <w:pStyle w:val="Compact"/>
         <w:numPr>
           <w:numId w:val="1008"/>
+          <w:ilvl w:val="2"/>
+        </w:numPr>
+      </w:pPr>
+      <w:r>
+        <w:t xml:space="preserve">This provides an upper bound on achieved fuel savings, assuming system optimization with respect to energy.</w:t>
+      </w:r>
+    </w:p>
+    <w:p>
+      <w:pPr>
+        <w:pStyle w:val="Compact"/>
+        <w:numPr>
+          <w:numId w:val="1007"/>
           <w:ilvl w:val="1"/>
         </w:numPr>
       </w:pPr>
       <w:r>
-        <w:t xml:space="preserve">The technically feasible case</w:t>
+        <w:t xml:space="preserve">CAFE-binding case</w:t>
       </w:r>
     </w:p>
     <w:p>
@@ -868,19 +932,19 @@
         </w:numPr>
       </w:pPr>
       <w:r>
-        <w:t xml:space="preserve">This provides an upper bound on achieved fuel savings, assuming system optimization with respect to energy.</w:t>
+        <w:t xml:space="preserve">AVs achieve same MPG as CAFE average, counting some off-cycle benefits. AVs thus have similar intensity as MVs.</w:t>
       </w:r>
     </w:p>
     <w:p>
       <w:pPr>
         <w:pStyle w:val="Compact"/>
         <w:numPr>
-          <w:numId w:val="1008"/>
+          <w:numId w:val="1007"/>
           <w:ilvl w:val="1"/>
         </w:numPr>
       </w:pPr>
       <w:r>
-        <w:t xml:space="preserve">CAFE-binding case</w:t>
+        <w:t xml:space="preserve">Cost-effective case</w:t>
       </w:r>
     </w:p>
     <w:p>
@@ -892,30 +956,6 @@
         </w:numPr>
       </w:pPr>
       <w:r>
-        <w:t xml:space="preserve">AVs achieve same MPG as CAFE average, counting some off-cycle benefits. AVs thus have similar intensity as MVs.</w:t>
-      </w:r>
-    </w:p>
-    <w:p>
-      <w:pPr>
-        <w:pStyle w:val="Compact"/>
-        <w:numPr>
-          <w:numId w:val="1008"/>
-          <w:ilvl w:val="1"/>
-        </w:numPr>
-      </w:pPr>
-      <w:r>
-        <w:t xml:space="preserve">Cost-effective case</w:t>
-      </w:r>
-    </w:p>
-    <w:p>
-      <w:pPr>
-        <w:pStyle w:val="Compact"/>
-        <w:numPr>
-          <w:numId w:val="1011"/>
-          <w:ilvl w:val="2"/>
-        </w:numPr>
-      </w:pPr>
-      <w:r>
         <w:t xml:space="preserve">AVs may be more efficient than standard,</w:t>
       </w:r>
       <w:r>
@@ -938,22 +978,58 @@
       <w:pPr>
         <w:pStyle w:val="Heading4"/>
       </w:pPr>
-      <w:bookmarkStart w:id="22" w:name="key-questions-in-order-of-attention-paid-here"/>
+      <w:bookmarkStart w:id="24" w:name="key-questions-in-order-of-attention-paid-here"/>
+      <w:bookmarkEnd w:id="24"/>
       <w:r>
         <w:t xml:space="preserve">Key Questions (in order of attention paid here)</w:t>
       </w:r>
-      <w:bookmarkEnd w:id="22"/>
+    </w:p>
+    <w:p>
+      <w:pPr>
+        <w:pStyle w:val="Compact"/>
+        <w:numPr>
+          <w:numId w:val="1011"/>
+          <w:ilvl w:val="0"/>
+        </w:numPr>
+      </w:pPr>
+      <w:r>
+        <w:t xml:space="preserve">How may vehicle fuel intensity/economy change?</w:t>
+      </w:r>
     </w:p>
     <w:p>
       <w:pPr>
         <w:pStyle w:val="Compact"/>
         <w:numPr>
           <w:numId w:val="1012"/>
+          <w:ilvl w:val="1"/>
+        </w:numPr>
+      </w:pPr>
+      <w:r>
+        <w:t xml:space="preserve">[technical and behavioral factors]</w:t>
+      </w:r>
+    </w:p>
+    <w:p>
+      <w:pPr>
+        <w:pStyle w:val="Compact"/>
+        <w:numPr>
+          <w:numId w:val="1012"/>
+          <w:ilvl w:val="1"/>
+        </w:numPr>
+      </w:pPr>
+      <w:r>
+        <w:t xml:space="preserve">[dependence on infrastructure, and degree of penetration]</w:t>
+      </w:r>
+    </w:p>
+    <w:p>
+      <w:pPr>
+        <w:pStyle w:val="Compact"/>
+        <w:numPr>
+          <w:numId w:val="1011"/>
           <w:ilvl w:val="0"/>
         </w:numPr>
       </w:pPr>
       <w:r>
-        <w:t xml:space="preserve">How may vehicle fuel intensity/economy change?</w:t>
+        <w:t xml:space="preserve">How will travel demand change?</w:t>
       </w:r>
     </w:p>
     <w:p>
@@ -965,7 +1041,19 @@
         </w:numPr>
       </w:pPr>
       <w:r>
-        <w:t xml:space="preserve">[technical and behavioral factors]</w:t>
+        <w:t xml:space="preserve">See EEMS2017 study of travel demand for different VOTT reports 30-50% increase in energy, mostly from demand, depending on VOTT</w:t>
+      </w:r>
+    </w:p>
+    <w:p>
+      <w:pPr>
+        <w:pStyle w:val="Compact"/>
+        <w:numPr>
+          <w:numId w:val="1014"/>
+          <w:ilvl w:val="2"/>
+        </w:numPr>
+      </w:pPr>
+      <w:r>
+        <w:t xml:space="preserve">[ToDo: see what this implies for VKTDemandElas]</w:t>
       </w:r>
     </w:p>
     <w:p>
@@ -977,42 +1065,6 @@
         </w:numPr>
       </w:pPr>
       <w:r>
-        <w:t xml:space="preserve">[dependence on infrastructure, and degree of penetration]</w:t>
-      </w:r>
-    </w:p>
-    <w:p>
-      <w:pPr>
-        <w:pStyle w:val="Compact"/>
-        <w:numPr>
-          <w:numId w:val="1012"/>
-          <w:ilvl w:val="0"/>
-        </w:numPr>
-      </w:pPr>
-      <w:r>
-        <w:t xml:space="preserve">How will travel demand change?</w:t>
-      </w:r>
-    </w:p>
-    <w:p>
-      <w:pPr>
-        <w:pStyle w:val="Compact"/>
-        <w:numPr>
-          <w:numId w:val="1014"/>
-          <w:ilvl w:val="1"/>
-        </w:numPr>
-      </w:pPr>
-      <w:r>
-        <w:t xml:space="preserve">See EEMS2017 study of travel demand for different VOTT reports 30-50% increase in energy, mostly from demand, depending on VOTT [ToDo: see what this implies for VKTDemandElas]</w:t>
-      </w:r>
-    </w:p>
-    <w:p>
-      <w:pPr>
-        <w:pStyle w:val="Compact"/>
-        <w:numPr>
-          <w:numId w:val="1014"/>
-          <w:ilvl w:val="1"/>
-        </w:numPr>
-      </w:pPr>
-      <w:r>
         <w:t xml:space="preserve">Travel patterns - details omitted</w:t>
       </w:r>
     </w:p>
@@ -1044,7 +1096,7 @@
       <w:pPr>
         <w:pStyle w:val="Compact"/>
         <w:numPr>
-          <w:numId w:val="1012"/>
+          <w:numId w:val="1011"/>
           <w:ilvl w:val="0"/>
         </w:numPr>
       </w:pPr>
@@ -1094,14 +1146,14 @@
         </w:numPr>
       </w:pPr>
       <w:r>
-        <w:t xml:space="preserve">Model through occupancy, incremental VKT from re-positioning, and implications to travelers’ cost</w:t>
+        <w:t xml:space="preserve">Model through occupancy, incremental VKT from re-positioning, and implications to travelers' cost</w:t>
       </w:r>
     </w:p>
     <w:p>
       <w:pPr>
         <w:pStyle w:val="Compact"/>
         <w:numPr>
-          <w:numId w:val="1012"/>
+          <w:numId w:val="1011"/>
           <w:ilvl w:val="0"/>
         </w:numPr>
       </w:pPr>
@@ -1113,19 +1165,19 @@
       <w:pPr>
         <w:pStyle w:val="Compact"/>
         <w:numPr>
-          <w:numId w:val="1012"/>
+          <w:numId w:val="1011"/>
           <w:ilvl w:val="0"/>
         </w:numPr>
       </w:pPr>
       <w:r>
-        <w:t xml:space="preserve">How/when will CAVs be adopted? (not addressed)</w:t>
+        <w:t xml:space="preserve">How/when will CAVs be adopted? (not addressed endogenously)</w:t>
       </w:r>
     </w:p>
     <w:p>
       <w:pPr>
         <w:pStyle w:val="Compact"/>
         <w:numPr>
-          <w:numId w:val="1012"/>
+          <w:numId w:val="1011"/>
           <w:ilvl w:val="0"/>
         </w:numPr>
       </w:pPr>
@@ -1135,122 +1187,54 @@
     </w:p>
     <w:p>
       <w:pPr>
-        <w:pStyle w:val="Heading4"/>
-      </w:pPr>
-      <w:bookmarkStart w:id="23" w:name="contributions-of-this-paper"/>
-      <w:r>
-        <w:t xml:space="preserve">Contributions of this paper</w:t>
-      </w:r>
-      <w:bookmarkEnd w:id="23"/>
-    </w:p>
-    <w:p>
-      <w:pPr>
-        <w:pStyle w:val="FirstParagraph"/>
-      </w:pPr>
-      <w:r>
-        <w:t xml:space="preserve">This paper describes a new aggregated framework, building on established travel demand literature, that account for key features of vehicle automation, and estimates demand and energy use implications. Unlike prior known aggregate work, which relied largely on fixed-coefficient scenario analysis or accounting, it integrates technological and economic factors, including fuel, vehicle and other travel costs, and incorporates energy and travel behavior responses to economic incentives. This work abstracts from much detail offered by micro and mesosimulation models, which estimate travel and energy implications of specific AV technologies using agent/micro/mesosimulation of travel and traffic in real-world spatial and road network models (MATSIM, BEAM, POLARIS, others). The aggregate approach here complements that evolving work and seeks to incorporate some of the insights from that detailed spatial travel modeling. Our framework also is novel in the integration of a utility-based behavioral framework with technological detail and private and public costs, emphasizing the role of financial incentives in the form of costs, fees or taxation/subsidy of transport energy or road use. It extends the private utility maximization framework for travel behavior of Small and Parry 2005, Small and Verhauf 2007, and Leiby and Rubin 2017, combining it with the vehicle efficiency and automated vehicle technological details of Wadud et al 2016. It seeks to address the important issue of how to promote the mobility and energy benefits of CAV technologies while deterring potential adverse outcomes (congestion, emissions) that can have large unaccounted social costs.</w:t>
-      </w:r>
-    </w:p>
-    <w:p>
-      <w:pPr>
-        <w:pStyle w:val="Heading4"/>
-      </w:pPr>
-      <w:bookmarkStart w:id="24" w:name="limitations"/>
-      <w:r>
-        <w:t xml:space="preserve">Limitations</w:t>
-      </w:r>
-      <w:bookmarkEnd w:id="24"/>
+        <w:pStyle w:val="Compact"/>
+        <w:numPr>
+          <w:numId w:val="1011"/>
+          <w:ilvl w:val="0"/>
+        </w:numPr>
+      </w:pPr>
+      <w:r>
+        <w:t xml:space="preserve">HDV Automation: travel demand and energy intensity implications</w:t>
+      </w:r>
     </w:p>
     <w:p>
       <w:pPr>
         <w:pStyle w:val="Compact"/>
         <w:numPr>
           <w:numId w:val="1017"/>
-          <w:ilvl w:val="0"/>
+          <w:ilvl w:val="1"/>
         </w:numPr>
       </w:pPr>
       <w:r>
-        <w:t xml:space="preserve">An incomplete consideration of role of AV safety and its endogenous effect on travel costs and travel behavior.</w:t>
-      </w:r>
-    </w:p>
-    <w:p>
-      <w:pPr>
-        <w:pStyle w:val="Compact"/>
-        <w:numPr>
-          <w:numId w:val="1017"/>
-          <w:ilvl w:val="0"/>
-        </w:numPr>
-      </w:pPr>
-      <w:r>
-        <w:t xml:space="preserve">The abstraction of potentially important detail, discussed above. It includes only an approximate representation of the effects of AV technologies and systems on vehicle energy use for specific drivetrains, roadway network, traffic conditions, and drivecycles, such as can be modeled in more detailed vehicle and spatial models such as Autonomie, FASTSim, BEAM/POLARIS, etc.</w:t>
-      </w:r>
-    </w:p>
-    <w:p>
-      <w:pPr>
-        <w:pStyle w:val="Heading1"/>
-      </w:pPr>
-      <w:bookmarkStart w:id="25" w:name="decomposition-of-energy-and-ghg-impacts-of-cavs"/>
-      <w:r>
-        <w:t xml:space="preserve">2. Decomposition of Energy and GHG Impacts of CAVs</w:t>
-      </w:r>
+        <w:t xml:space="preserve">Restricted focus on long-distance HD trucking</w:t>
+      </w:r>
+    </w:p>
+    <w:p>
+      <w:pPr>
+        <w:pStyle w:val="Heading4"/>
+      </w:pPr>
+      <w:bookmarkStart w:id="25" w:name="contributions-of-this-paper"/>
       <w:bookmarkEnd w:id="25"/>
+      <w:r>
+        <w:t xml:space="preserve">Contributions of this paper</w:t>
+      </w:r>
     </w:p>
     <w:p>
       <w:pPr>
         <w:pStyle w:val="FirstParagraph"/>
       </w:pPr>
       <w:r>
-        <w:t xml:space="preserve">The energy and GHG emissions of CAV transportation result from the interaction of a wide range of mechanisms, including the impact of vehicle technologies and vehicle design changes on vehicle operations and efficiency; system-level changes in infrastructure that alter traffic coordination, speeds, and patterns; and consumer behavioral responses that determine the number, length, and nature of trips demanded. The composition of the effects of many of these mechanisms can be conveniently accounted with a</w:t>
-      </w:r>
-      <w:r>
-        <w:t xml:space="preserve"> </w:t>
-      </w:r>
-      <w:r>
-        <w:rPr>
-          <w:i/>
-        </w:rPr>
-        <w:t xml:space="preserve">Kaya Identity</w:t>
-      </w:r>
-      <w:r>
-        <w:t xml:space="preserve">, as used in transportation emissions by (McCollum &amp; Yang, 2009, Greene and Plotkin, 2011) or equivalently the</w:t>
-      </w:r>
-      <w:r>
-        <w:t xml:space="preserve"> </w:t>
-      </w:r>
-      <w:r>
-        <w:rPr>
-          <w:i/>
-        </w:rPr>
-        <w:t xml:space="preserve">Schipper ASIF framework</w:t>
-      </w:r>
-      <w:r>
-        <w:t xml:space="preserve"> </w:t>
-      </w:r>
-      <w:r>
-        <w:t xml:space="preserve">(Schipper et al. 2000, 2011). Mechanistic and scenario-base approaches of this type have been used to explore CAV impacts by Wadud, MacKenzie and Leiby (2016) and by Stephens et al. 2016. While this approch assumes a degree of separability in the impact of certain identified mechanisms on energy use, e.g. weight reduction versus aerodynamic load reduction through platooning, this is supported in some cases by more detailed models and experimental data [cite XXX].</w:t>
-      </w:r>
-    </w:p>
-    <w:p>
-      <w:pPr>
-        <w:pStyle w:val="BodyText"/>
-      </w:pPr>
-      <w:r>
-        <w:t xml:space="preserve">From this so-called</w:t>
-      </w:r>
-      <w:r>
-        <w:t xml:space="preserve"> </w:t>
-      </w:r>
-      <w:r>
-        <w:rPr>
-          <w:i/>
-        </w:rPr>
-        <w:t xml:space="preserve">ASIF</w:t>
-      </w:r>
-      <w:r>
-        <w:t xml:space="preserve"> </w:t>
-      </w:r>
-      <w:r>
-        <w:t xml:space="preserve">approach the total GHG emissions are the product of</w:t>
+        <w:t xml:space="preserve">This paper describes a new aggregated framework, building on established travel demand literature, that accounts for key features of vehicle automation, and estimates demand and energy use implications. Unlike prior known aggregate work, which relied largely on fixed-coefficient scenario analysis or accounting, it integrates technological and economic factors, including fuel, vehicle and other travel costs, and incorporates energy and travel behavior responses to economic incentives. This work abstracts from much detail offered by micro and meso-simulation models, which estimate travel and energy implications of specific AV technologies using agent/micro/mesosimulation of travel and traffic in real-world spatial and road network models (MATSIM, BEAM, POLARIS, others). The aggregate approach here complements that evolving work and seeks to incorporate some of the insights from that detailed spatial travel modeling. Our framework also is novel in the integration of a utility-based behavioral framework with technological detail and private and public costs, emphasizing the role of financial incentives in the form of costs, fees or taxation/subsidy of transport energy or road use. It extends the private utility maximization framework for travel behavior of Small and Parry 2005, Small and Verhauf 2007, and Leiby and Rubin 2017, combining it with the vehicle efficiency and automated vehicle technological details of Wadud et al 2016. It seeks to address the important issue of how to promote the mobility and energy benefits of CAV technologies while deterring potential adverse outcomes (congestion, emissions) that can have large unaccounted social costs.</w:t>
+      </w:r>
+    </w:p>
+    <w:p>
+      <w:pPr>
+        <w:pStyle w:val="Heading4"/>
+      </w:pPr>
+      <w:bookmarkStart w:id="26" w:name="limitations"/>
+      <w:bookmarkEnd w:id="26"/>
+      <w:r>
+        <w:t xml:space="preserve">Limitations</w:t>
       </w:r>
     </w:p>
     <w:p>
@@ -1262,19 +1246,7 @@
         </w:numPr>
       </w:pPr>
       <w:r>
-        <w:t xml:space="preserve">the level of</w:t>
-      </w:r>
-      <w:r>
-        <w:t xml:space="preserve"> </w:t>
-      </w:r>
-      <w:r>
-        <w:rPr>
-          <w:b/>
-        </w:rPr>
-        <w:t xml:space="preserve">A</w:t>
-      </w:r>
-      <w:r>
-        <w:t xml:space="preserve">ctivity (e.g., passenger miles of travel),</w:t>
+        <w:t xml:space="preserve">An incomplete consideration of role of AV safety and its endogenous effect on travel costs and travel behavior.</w:t>
       </w:r>
     </w:p>
     <w:p>
@@ -1286,6 +1258,110 @@
         </w:numPr>
       </w:pPr>
       <w:r>
+        <w:t xml:space="preserve">The abstraction of potentially important detail, discussed above. It includes only an approximate representation of the effects of AV technologies and systems on vehicle energy use for specific drivetrains, roadway network, traffic conditions, and drivecycles, such as can be modeled in more detailed vehicle and spatial models such as Autonomie, FASTSim, BEAM/POLARIS, etc.</w:t>
+      </w:r>
+    </w:p>
+    <w:p>
+      <w:pPr>
+        <w:pStyle w:val="Heading1"/>
+      </w:pPr>
+      <w:bookmarkStart w:id="27" w:name="decomposition-of-energy-and-ghg-impacts-of-cavs"/>
+      <w:bookmarkEnd w:id="27"/>
+      <w:r>
+        <w:t xml:space="preserve">2. Decomposition of Energy and GHG Impacts of CAVs</w:t>
+      </w:r>
+    </w:p>
+    <w:p>
+      <w:pPr>
+        <w:pStyle w:val="FirstParagraph"/>
+      </w:pPr>
+      <w:r>
+        <w:t xml:space="preserve">The energy and GHG emissions of CAV transportation result from the interaction of a wide range of mechanisms, including the impact of vehicle technologies and vehicle design changes on vehicle operations and efficiency; system-level changes in infrastructure that alter traffic coordination, speeds, and patterns; and consumer behavioral responses that determine the number, length, and nature of trips demanded. The composition of the effects of many of these mechanisms can be conveniently accounted with a</w:t>
+      </w:r>
+      <w:r>
+        <w:t xml:space="preserve"> </w:t>
+      </w:r>
+      <w:r>
+        <w:rPr>
+          <w:i/>
+        </w:rPr>
+        <w:t xml:space="preserve">Kaya Identity</w:t>
+      </w:r>
+      <w:r>
+        <w:t xml:space="preserve">, as used in transportation emissions by (McCollum &amp; Yang, 2009, Greene and Plotkin, 2011) or equivalently the</w:t>
+      </w:r>
+      <w:r>
+        <w:t xml:space="preserve"> </w:t>
+      </w:r>
+      <w:r>
+        <w:rPr>
+          <w:i/>
+        </w:rPr>
+        <w:t xml:space="preserve">Schipper ASIF framework</w:t>
+      </w:r>
+      <w:r>
+        <w:t xml:space="preserve"> </w:t>
+      </w:r>
+      <w:r>
+        <w:t xml:space="preserve">(Schipper et al. 2000, 2011). Mechanistic and scenario-base approaches of this type have been used to explore CAV impacts by Wadud, MacKenzie and Leiby (2016) and by Stephens et al. 2016. While this approch assumes a degree of separability in the impact of certain identified mechanisms on energy use, e.g. weight reduction versus aerodynamic load reduction through platooning, this is supported in some cases by more detailed models and experimental data [cite XXX].</w:t>
+      </w:r>
+    </w:p>
+    <w:p>
+      <w:pPr>
+        <w:pStyle w:val="BodyText"/>
+      </w:pPr>
+      <w:r>
+        <w:t xml:space="preserve">From this so-called</w:t>
+      </w:r>
+      <w:r>
+        <w:t xml:space="preserve"> </w:t>
+      </w:r>
+      <w:r>
+        <w:rPr>
+          <w:i/>
+        </w:rPr>
+        <w:t xml:space="preserve">ASIF</w:t>
+      </w:r>
+      <w:r>
+        <w:t xml:space="preserve"> </w:t>
+      </w:r>
+      <w:r>
+        <w:t xml:space="preserve">approach the total GHG emissions are the product of</w:t>
+      </w:r>
+    </w:p>
+    <w:p>
+      <w:pPr>
+        <w:pStyle w:val="Compact"/>
+        <w:numPr>
+          <w:numId w:val="1019"/>
+          <w:ilvl w:val="0"/>
+        </w:numPr>
+      </w:pPr>
+      <w:r>
+        <w:t xml:space="preserve">the level of</w:t>
+      </w:r>
+      <w:r>
+        <w:t xml:space="preserve"> </w:t>
+      </w:r>
+      <w:r>
+        <w:rPr>
+          <w:b/>
+        </w:rPr>
+        <w:t xml:space="preserve">A</w:t>
+      </w:r>
+      <w:r>
+        <w:t xml:space="preserve">ctivity (e.g., passenger miles of travel),</w:t>
+      </w:r>
+    </w:p>
+    <w:p>
+      <w:pPr>
+        <w:pStyle w:val="Compact"/>
+        <w:numPr>
+          <w:numId w:val="1019"/>
+          <w:ilvl w:val="0"/>
+        </w:numPr>
+      </w:pPr>
+      <w:r>
         <w:t xml:space="preserve">the</w:t>
       </w:r>
       <w:r>
@@ -1305,7 +1381,7 @@
       <w:pPr>
         <w:pStyle w:val="Compact"/>
         <w:numPr>
-          <w:numId w:val="1018"/>
+          <w:numId w:val="1019"/>
           <w:ilvl w:val="0"/>
         </w:numPr>
       </w:pPr>
@@ -1329,7 +1405,7 @@
       <w:pPr>
         <w:pStyle w:val="Compact"/>
         <w:numPr>
-          <w:numId w:val="1018"/>
+          <w:numId w:val="1019"/>
           <w:ilvl w:val="0"/>
         </w:numPr>
       </w:pPr>
@@ -1360,7 +1436,7 @@
         <w:rPr>
           <w:rStyle w:val="FootnoteReference"/>
         </w:rPr>
-        <w:footnoteReference w:id="26"/>
+        <w:footnoteReference w:id="28"/>
       </w:r>
       <w:r>
         <w:t xml:space="preserve">} x {Shares of each mode-vehicle-fuel type} x {Energy Intensity} x {Fuel GHG Intensity}.</w:t>
@@ -1839,62 +1915,12 @@
       <w:pPr>
         <w:pStyle w:val="Compact"/>
         <w:numPr>
-          <w:numId w:val="1019"/>
+          <w:numId w:val="1020"/>
           <w:ilvl w:val="0"/>
         </w:numPr>
       </w:pPr>
       <w:r>
         <w:t xml:space="preserve">m = transportation mode</w:t>
-      </w:r>
-    </w:p>
-    <w:p>
-      <w:pPr>
-        <w:pStyle w:val="Compact"/>
-        <w:numPr>
-          <w:numId w:val="1019"/>
-          <w:ilvl w:val="0"/>
-        </w:numPr>
-      </w:pPr>
-      <w:r>
-        <w:t xml:space="preserve">v = vehicle type</w:t>
-      </w:r>
-    </w:p>
-    <w:p>
-      <w:pPr>
-        <w:pStyle w:val="Compact"/>
-        <w:numPr>
-          <w:numId w:val="1019"/>
-          <w:ilvl w:val="0"/>
-        </w:numPr>
-      </w:pPr>
-      <w:r>
-        <w:t xml:space="preserve">f = fuel type</w:t>
-      </w:r>
-    </w:p>
-    <w:p>
-      <w:pPr>
-        <w:pStyle w:val="Compact"/>
-        <w:numPr>
-          <w:numId w:val="1019"/>
-          <w:ilvl w:val="0"/>
-        </w:numPr>
-      </w:pPr>
-      <w:r>
-        <w:t xml:space="preserve">t = time period (year)</w:t>
-      </w:r>
-    </w:p>
-    <w:p>
-      <w:pPr>
-        <w:pStyle w:val="FirstParagraph"/>
-      </w:pPr>
-      <w:r>
-        <w:t xml:space="preserve">for sets</w:t>
-      </w:r>
-      <w:r>
-        <w:rPr>
-          <w:rStyle w:val="FootnoteReference"/>
-        </w:rPr>
-        <w:footnoteReference w:id="27"/>
       </w:r>
     </w:p>
     <w:p>
@@ -1906,16 +1932,7 @@
         </w:numPr>
       </w:pPr>
       <w:r>
-        <w:t xml:space="preserve">M = set of transportation modes</w:t>
-      </w:r>
-      <w:r>
-        <w:t xml:space="preserve"> </w:t>
-      </w:r>
-      <w:r>
-        <w:rPr>
-          <w:i/>
-        </w:rPr>
-        <w:t xml:space="preserve">m</w:t>
+        <w:t xml:space="preserve">v = vehicle type</w:t>
       </w:r>
     </w:p>
     <w:p>
@@ -1927,16 +1944,7 @@
         </w:numPr>
       </w:pPr>
       <w:r>
-        <w:t xml:space="preserve">V = set of vehicle types</w:t>
-      </w:r>
-      <w:r>
-        <w:t xml:space="preserve"> </w:t>
-      </w:r>
-      <w:r>
-        <w:rPr>
-          <w:i/>
-        </w:rPr>
-        <w:t xml:space="preserve">v</w:t>
+        <w:t xml:space="preserve">f = fuel type</w:t>
       </w:r>
     </w:p>
     <w:p>
@@ -1948,6 +1956,74 @@
         </w:numPr>
       </w:pPr>
       <w:r>
+        <w:t xml:space="preserve">t = time period (year)</w:t>
+      </w:r>
+    </w:p>
+    <w:p>
+      <w:pPr>
+        <w:pStyle w:val="FirstParagraph"/>
+      </w:pPr>
+      <w:r>
+        <w:t xml:space="preserve">for sets</w:t>
+      </w:r>
+      <w:r>
+        <w:rPr>
+          <w:rStyle w:val="FootnoteReference"/>
+        </w:rPr>
+        <w:footnoteReference w:id="29"/>
+      </w:r>
+    </w:p>
+    <w:p>
+      <w:pPr>
+        <w:pStyle w:val="Compact"/>
+        <w:numPr>
+          <w:numId w:val="1021"/>
+          <w:ilvl w:val="0"/>
+        </w:numPr>
+      </w:pPr>
+      <w:r>
+        <w:t xml:space="preserve">M = set of transportation modes</w:t>
+      </w:r>
+      <w:r>
+        <w:t xml:space="preserve"> </w:t>
+      </w:r>
+      <w:r>
+        <w:rPr>
+          <w:i/>
+        </w:rPr>
+        <w:t xml:space="preserve">m</w:t>
+      </w:r>
+    </w:p>
+    <w:p>
+      <w:pPr>
+        <w:pStyle w:val="Compact"/>
+        <w:numPr>
+          <w:numId w:val="1021"/>
+          <w:ilvl w:val="0"/>
+        </w:numPr>
+      </w:pPr>
+      <w:r>
+        <w:t xml:space="preserve">V = set of vehicle types</w:t>
+      </w:r>
+      <w:r>
+        <w:t xml:space="preserve"> </w:t>
+      </w:r>
+      <w:r>
+        <w:rPr>
+          <w:i/>
+        </w:rPr>
+        <w:t xml:space="preserve">v</w:t>
+      </w:r>
+    </w:p>
+    <w:p>
+      <w:pPr>
+        <w:pStyle w:val="Compact"/>
+        <w:numPr>
+          <w:numId w:val="1021"/>
+          <w:ilvl w:val="0"/>
+        </w:numPr>
+      </w:pPr>
+      <w:r>
         <w:t xml:space="preserve">F = set of fuel types</w:t>
       </w:r>
       <w:r>
@@ -1964,7 +2040,7 @@
       <w:pPr>
         <w:pStyle w:val="Compact"/>
         <w:numPr>
-          <w:numId w:val="1020"/>
+          <w:numId w:val="1021"/>
           <w:ilvl w:val="0"/>
         </w:numPr>
       </w:pPr>
@@ -1993,7 +2069,7 @@
       <w:pPr>
         <w:pStyle w:val="Compact"/>
         <w:numPr>
-          <w:numId w:val="1021"/>
+          <w:numId w:val="1022"/>
           <w:ilvl w:val="0"/>
         </w:numPr>
       </w:pPr>
@@ -2025,7 +2101,7 @@
       <w:pPr>
         <w:pStyle w:val="Compact"/>
         <w:numPr>
-          <w:numId w:val="1021"/>
+          <w:numId w:val="1022"/>
           <w:ilvl w:val="0"/>
         </w:numPr>
       </w:pPr>
@@ -2057,7 +2133,7 @@
       <w:pPr>
         <w:pStyle w:val="Compact"/>
         <w:numPr>
-          <w:numId w:val="1021"/>
+          <w:numId w:val="1022"/>
           <w:ilvl w:val="0"/>
         </w:numPr>
       </w:pPr>
@@ -2092,7 +2168,7 @@
       <w:pPr>
         <w:pStyle w:val="Compact"/>
         <w:numPr>
-          <w:numId w:val="1021"/>
+          <w:numId w:val="1022"/>
           <w:ilvl w:val="0"/>
         </w:numPr>
       </w:pPr>
@@ -2159,7 +2235,7 @@
       <w:pPr>
         <w:pStyle w:val="Compact"/>
         <w:numPr>
-          <w:numId w:val="1021"/>
+          <w:numId w:val="1022"/>
           <w:ilvl w:val="0"/>
         </w:numPr>
       </w:pPr>
@@ -2197,7 +2273,7 @@
       <w:pPr>
         <w:pStyle w:val="Compact"/>
         <w:numPr>
-          <w:numId w:val="1021"/>
+          <w:numId w:val="1022"/>
           <w:ilvl w:val="0"/>
         </w:numPr>
       </w:pPr>
@@ -2229,7 +2305,7 @@
       <w:pPr>
         <w:pStyle w:val="Compact"/>
         <w:numPr>
-          <w:numId w:val="1021"/>
+          <w:numId w:val="1022"/>
           <w:ilvl w:val="0"/>
         </w:numPr>
       </w:pPr>
@@ -2264,7 +2340,7 @@
       <w:pPr>
         <w:pStyle w:val="Compact"/>
         <w:numPr>
-          <w:numId w:val="1021"/>
+          <w:numId w:val="1022"/>
           <w:ilvl w:val="0"/>
         </w:numPr>
       </w:pPr>
@@ -3704,11 +3780,11 @@
       <w:pPr>
         <w:pStyle w:val="Heading2"/>
       </w:pPr>
-      <w:bookmarkStart w:id="28" w:name="mechanisms-by-which-cavs-can-alter-energy-use-and-emissiona"/>
+      <w:bookmarkStart w:id="30" w:name="mechanisms-by-which-cavs-can-alter-energy-use-and-emissiona"/>
+      <w:bookmarkEnd w:id="30"/>
       <w:r>
         <w:t xml:space="preserve">Mechanisms by Which CAVs Can Alter Energy Use and Emissiona</w:t>
       </w:r>
-      <w:bookmarkEnd w:id="28"/>
     </w:p>
     <w:p>
       <w:pPr>
@@ -3730,43 +3806,7 @@
         <w:t xml:space="preserve"> </w:t>
       </w:r>
       <w:r>
-        <w:t xml:space="preserve">of</w:t>
-      </w:r>
-      <w:r>
-        <w:t xml:space="preserve"> </w:t>
-      </w:r>
-      <w:r>
-        <w:t xml:space="preserve">“</w:t>
-      </w:r>
-      <w:r>
-        <w:t xml:space="preserve">Mechanisms</w:t>
-      </w:r>
-      <w:r>
-        <w:t xml:space="preserve">”</w:t>
-      </w:r>
-      <w:r>
-        <w:t xml:space="preserve"> </w:t>
-      </w:r>
-      <w:r>
-        <w:t xml:space="preserve">or</w:t>
-      </w:r>
-      <w:r>
-        <w:t xml:space="preserve"> </w:t>
-      </w:r>
-      <w:r>
-        <w:t xml:space="preserve">“</w:t>
-      </w:r>
-      <w:r>
-        <w:t xml:space="preserve">Technologies</w:t>
-      </w:r>
-      <w:r>
-        <w:t xml:space="preserve">”</w:t>
-      </w:r>
-      <w:r>
-        <w:t xml:space="preserve"> </w:t>
-      </w:r>
-      <w:r>
-        <w:t xml:space="preserve">associated with vehicle automation, each</w:t>
+        <w:t xml:space="preserve">of "Mechanisms" or "Technologies" associated with vehicle automation, each</w:t>
       </w:r>
       <w:r>
         <w:t xml:space="preserve"> </w:t>
@@ -4059,30 +4099,18 @@
       <w:pPr>
         <w:pStyle w:val="Heading1"/>
       </w:pPr>
-      <w:bookmarkStart w:id="29" w:name="estimating-energy-impacts"/>
+      <w:bookmarkStart w:id="31" w:name="estimating-energy-impacts"/>
+      <w:bookmarkEnd w:id="31"/>
       <w:r>
         <w:t xml:space="preserve">3. Estimating Energy Impacts</w:t>
       </w:r>
-      <w:bookmarkEnd w:id="29"/>
     </w:p>
     <w:p>
       <w:pPr>
         <w:pStyle w:val="FirstParagraph"/>
       </w:pPr>
       <w:r>
-        <w:t xml:space="preserve">We define the effects of automation on vehicle energy intensity (energy per vehicle km traveled) through a set of identified technological and operational</w:t>
-      </w:r>
-      <w:r>
-        <w:t xml:space="preserve"> </w:t>
-      </w:r>
-      <w:r>
-        <w:t xml:space="preserve">“</w:t>
-      </w:r>
-      <w:r>
-        <w:t xml:space="preserve">mechanisms.</w:t>
-      </w:r>
-      <w:r>
-        <w:t xml:space="preserve">”</w:t>
+        <w:t xml:space="preserve">We define the effects of automation on vehicle energy intensity (energy per vehicle km traveled) through a set of identified technological and operational "mechanisms."</w:t>
       </w:r>
     </w:p>
     <w:p>
@@ -4096,7 +4124,7 @@
         <w:rPr>
           <w:rStyle w:val="FootnoteReference"/>
         </w:rPr>
-        <w:footnoteReference w:id="30"/>
+        <w:footnoteReference w:id="32"/>
       </w:r>
       <w:r>
         <w:t xml:space="preserve"> </w:t>
@@ -4129,73 +4157,7 @@
         <w:t xml:space="preserve"> </w:t>
       </w:r>
       <w:r>
-        <w:t xml:space="preserve">from</w:t>
-      </w:r>
-      <w:r>
-        <w:t xml:space="preserve"> </w:t>
-      </w:r>
-      <w:r>
-        <w:t xml:space="preserve">“</w:t>
-      </w:r>
-      <w:r>
-        <w:t xml:space="preserve">zero</w:t>
-      </w:r>
-      <w:r>
-        <w:t xml:space="preserve">”</w:t>
-      </w:r>
-      <w:r>
-        <w:t xml:space="preserve"> </w:t>
-      </w:r>
-      <w:r>
-        <w:t xml:space="preserve">through</w:t>
-      </w:r>
-      <w:r>
-        <w:t xml:space="preserve"> </w:t>
-      </w:r>
-      <w:r>
-        <w:t xml:space="preserve">“</w:t>
-      </w:r>
-      <w:r>
-        <w:t xml:space="preserve">pessimistic,</w:t>
-      </w:r>
-      <w:r>
-        <w:t xml:space="preserve">”</w:t>
-      </w:r>
-      <w:r>
-        <w:t xml:space="preserve"> </w:t>
-      </w:r>
-      <w:r>
-        <w:t xml:space="preserve">“</w:t>
-      </w:r>
-      <w:r>
-        <w:t xml:space="preserve">midcase,</w:t>
-      </w:r>
-      <w:r>
-        <w:t xml:space="preserve">”</w:t>
-      </w:r>
-      <w:r>
-        <w:t xml:space="preserve"> </w:t>
-      </w:r>
-      <w:r>
-        <w:t xml:space="preserve">and</w:t>
-      </w:r>
-      <w:r>
-        <w:t xml:space="preserve"> </w:t>
-      </w:r>
-      <w:r>
-        <w:t xml:space="preserve">“</w:t>
-      </w:r>
-      <w:r>
-        <w:t xml:space="preserve">optimistic.</w:t>
-      </w:r>
-      <w:r>
-        <w:t xml:space="preserve">”</w:t>
-      </w:r>
-      <w:r>
-        <w:t xml:space="preserve"> </w:t>
-      </w:r>
-      <w:r>
-        <w:t xml:space="preserve">Mechanism intensity effect values</w:t>
+        <w:t xml:space="preserve">from "zero" through "pessimistic," "midcase," and "optimistic." Mechanism intensity effect values</w:t>
       </w:r>
       <w:r>
         <w:t xml:space="preserve"> </w:t>
@@ -4288,11 +4250,11 @@
       <w:pPr>
         <w:pStyle w:val="Heading3"/>
       </w:pPr>
-      <w:bookmarkStart w:id="31" w:name="construct-multiplicative-factors-to-apply-to-energy-intensities-for-each-mechanism"/>
+      <w:bookmarkStart w:id="33" w:name="construct-multiplicative-factors-to-apply-to-energy-intensities-for-each-mechanism"/>
+      <w:bookmarkEnd w:id="33"/>
       <w:r>
         <w:t xml:space="preserve">3.1 Construct multiplicative factors to apply to energy intensities for each mechanism</w:t>
       </w:r>
-      <w:bookmarkEnd w:id="31"/>
     </w:p>
     <w:p>
       <w:pPr>
@@ -4464,7 +4426,7 @@
     </w:p>
     <w:tbl>
       <w:tblPr>
-        <w:tblStyle w:val="Table"/>
+        <w:tblStyle w:val="TableNormal"/>
         <w:tblW w:type="pct" w:w="0.0"/>
         <w:tblLook w:firstRow="1"/>
         <w:tblCaption w:val="Intensity Multipliers by Vehicle-type, Year, and Case"/>
@@ -7127,59 +7089,23 @@
       <w:pPr>
         <w:pStyle w:val="Compact"/>
         <w:numPr>
-          <w:numId w:val="1022"/>
+          <w:numId w:val="1023"/>
           <w:ilvl w:val="0"/>
         </w:numPr>
       </w:pPr>
       <w:r>
-        <w:t xml:space="preserve">Note</w:t>
-      </w:r>
-      <w:r>
-        <w:t xml:space="preserve"> </w:t>
-      </w:r>
-      <w:r>
-        <w:t xml:space="preserve">“</w:t>
-      </w:r>
-      <w:r>
-        <w:t xml:space="preserve">Right_sizing</w:t>
-      </w:r>
-      <w:r>
-        <w:t xml:space="preserve">”</w:t>
-      </w:r>
-      <w:r>
-        <w:t xml:space="preserve"> </w:t>
-      </w:r>
-      <w:r>
-        <w:t xml:space="preserve">and</w:t>
-      </w:r>
-      <w:r>
-        <w:t xml:space="preserve"> </w:t>
-      </w:r>
-      <w:r>
-        <w:t xml:space="preserve">“</w:t>
-      </w:r>
-      <w:r>
-        <w:t xml:space="preserve">Increased_feature_load</w:t>
-      </w:r>
-      <w:r>
-        <w:t xml:space="preserve">”</w:t>
-      </w:r>
-      <w:r>
-        <w:t xml:space="preserve"> </w:t>
-      </w:r>
-      <w:r>
-        <w:t xml:space="preserve">apply only to LDV passenger travel.</w:t>
+        <w:t xml:space="preserve">Note "Right_sizing" and "Increased_feature_load" apply only to LDV passenger travel.</w:t>
       </w:r>
     </w:p>
     <w:p>
       <w:pPr>
         <w:pStyle w:val="Heading3"/>
       </w:pPr>
-      <w:bookmarkStart w:id="32" w:name="energy-intensity-by-vehicle-type-and-technology-scenario-by-composing-mechanism-effects"/>
+      <w:bookmarkStart w:id="34" w:name="energy-intensity-by-vehicle-type-and-technology-scenario-by-composing-mechanism-effects"/>
+      <w:bookmarkEnd w:id="34"/>
       <w:r>
         <w:t xml:space="preserve">3.2 Energy Intensity by Vehicle Type and Technology Scenario, by Composing Mechanism Effects</w:t>
       </w:r>
-      <w:bookmarkEnd w:id="32"/>
     </w:p>
     <w:p>
       <w:pPr>
@@ -7328,25 +7254,7 @@
         <w:t xml:space="preserve">k</w:t>
       </w:r>
       <w:r>
-        <w:t xml:space="preserve">, the</w:t>
-      </w:r>
-      <w:r>
-        <w:t xml:space="preserve"> </w:t>
-      </w:r>
-      <w:r>
-        <w:t xml:space="preserve">“</w:t>
-      </w:r>
-      <w:r>
-        <w:t xml:space="preserve">EffectCase</w:t>
-      </w:r>
-      <w:r>
-        <w:t xml:space="preserve">”</w:t>
-      </w:r>
-      <w:r>
-        <w:t xml:space="preserve"> </w:t>
-      </w:r>
-      <w:r>
-        <w:t xml:space="preserve">or effect sensitivity case</w:t>
+        <w:t xml:space="preserve">, the "EffectCase" or effect sensitivity case</w:t>
       </w:r>
       <w:r>
         <w:t xml:space="preserve"> </w:t>
@@ -7474,7 +7382,7 @@
         <w:pStyle w:val="BodyText"/>
       </w:pPr>
       <w:r>
-        <w:t xml:space="preserve">This determines the appropriate intensity multiplier for each mechanism.</w:t>
+        <w:t xml:space="preserve">This determines the appropriate intensity multiplier for each mechanism in the technology scenario.</w:t>
       </w:r>
     </w:p>
     <w:p>
@@ -7487,7 +7395,7 @@
     </w:p>
     <w:tbl>
       <w:tblPr>
-        <w:tblStyle w:val="Table"/>
+        <w:tblStyle w:val="TableNormal"/>
         <w:tblW w:type="pct" w:w="0.0"/>
         <w:tblLook w:firstRow="1"/>
         <w:tblCaption w:val="Effect Sensitivity Cases by Vehicle Class, Year, AV Mechanism and Tech Scenario"/>
@@ -11261,7 +11169,7 @@
         <w:rPr>
           <w:i/>
         </w:rPr>
-        <w:t xml:space="preserve">??? Specify VoTT assumptions for LDV and HDV by Scenario here?</w:t>
+        <w:t xml:space="preserve">??? Specify VoTT assumptions for LDV and HDV by Tech Scenario here? Or leave specification to the Demand Scenario</w:t>
       </w:r>
     </w:p>
     <w:p>
@@ -11269,7 +11177,7 @@
         <w:pStyle w:val="BodyText"/>
       </w:pPr>
       <w:r>
-        <w:t xml:space="preserve">The total energy intensity multiplier for each scenario</w:t>
+        <w:t xml:space="preserve">The total energy intensity multiplier for each technology scenario</w:t>
       </w:r>
       <w:r>
         <w:t xml:space="preserve"> </w:t>
@@ -11290,7 +11198,7 @@
         <w:rPr>
           <w:rStyle w:val="FootnoteReference"/>
         </w:rPr>
-        <w:footnoteReference w:id="33"/>
+        <w:footnoteReference w:id="35"/>
       </w:r>
       <w:r>
         <w:t xml:space="preserve"> </w:t>
@@ -11321,15 +11229,15 @@
           <m:naryPr>
             <m:chr m:val="∏"/>
             <m:limLoc m:val="undOvr"/>
-            <m:subHide m:val="0"/>
-            <m:supHide m:val="1"/>
+            <m:subHide m:val="1"/>
+            <m:supHide m:val="0"/>
           </m:naryPr>
-          <m:sub>
+          <m:sub/>
+          <m:sup>
             <m:r>
               <m:t>k</m:t>
             </m:r>
-          </m:sub>
-          <m:sup/>
+          </m:sup>
           <m:e>
             <m:sSub>
               <m:e>
@@ -11558,15 +11466,15 @@
             <m:naryPr>
               <m:chr m:val="∏"/>
               <m:limLoc m:val="undOvr"/>
-              <m:subHide m:val="0"/>
-              <m:supHide m:val="1"/>
+              <m:subHide m:val="1"/>
+              <m:supHide m:val="0"/>
             </m:naryPr>
-            <m:sub>
+            <m:sub/>
+            <m:sup>
               <m:r>
                 <m:t>k</m:t>
               </m:r>
-            </m:sub>
-            <m:sup/>
+            </m:sup>
             <m:e>
               <m:sSub>
                 <m:e>
@@ -11623,15 +11531,15 @@
         <w:pStyle w:val="TableCaption"/>
       </w:pPr>
       <w:r>
-        <w:t xml:space="preserve">Net Energy Intensity Change by Scenario, Vehicle-type, and Year</w:t>
+        <w:t xml:space="preserve">Net Energy Intensity Change by Technology Scenario, Vehicle-type, and Year</w:t>
       </w:r>
     </w:p>
     <w:tbl>
       <w:tblPr>
-        <w:tblStyle w:val="Table"/>
+        <w:tblStyle w:val="TableNormal"/>
         <w:tblW w:type="pct" w:w="0.0"/>
         <w:tblLook w:firstRow="1"/>
-        <w:tblCaption w:val="Net Energy Intensity Change by Scenario, Vehicle-type, and Year"/>
+        <w:tblCaption w:val="Net Energy Intensity Change by Technology Scenario, Vehicle-type, and Year"/>
       </w:tblPr>
       <w:tblGrid/>
       <w:tr>
@@ -12126,98 +12034,52 @@
     </w:tbl>
     <w:p>
       <w:pPr>
+        <w:pStyle w:val="BodyText"/>
+      </w:pPr>
+      <w:r>
+        <w:t xml:space="preserve">This table is the fractional change in vehicle energy use per mile-travelled, as a result of the combined effect of the (8) identified technological mechanisms by which automation alters vehicle energy intensity.</w:t>
+      </w:r>
+    </w:p>
+    <w:p>
+      <w:pPr>
         <w:pStyle w:val="Heading1"/>
       </w:pPr>
-      <w:bookmarkStart w:id="34" w:name="demand-response-to-cavs"/>
+      <w:bookmarkStart w:id="36" w:name="demand-response-to-cavs"/>
+      <w:bookmarkEnd w:id="36"/>
       <w:r>
         <w:t xml:space="preserve">4. Demand Response to CAVs</w:t>
       </w:r>
-      <w:bookmarkEnd w:id="34"/>
     </w:p>
     <w:p>
       <w:pPr>
         <w:pStyle w:val="FirstParagraph"/>
       </w:pPr>
       <w:r>
-        <w:t xml:space="preserve">In addition to the changes in energy intensity we account for a travel demand response based on the change in net generalized cost of travel.</w:t>
+        <w:t xml:space="preserve">In addition to the changes in energy intensity we account for a travel demand response based on the net change in generalized cost of travel. The change in generalized costs reflects both the change in energy cost per mile and potential changes in several other cost components, including travel time cost and other vehicle capital and operating cost.</w:t>
       </w:r>
     </w:p>
     <w:p>
       <w:pPr>
         <w:pStyle w:val="Heading2"/>
       </w:pPr>
-      <w:bookmarkStart w:id="35" w:name="key-parameters-for-demand-scenarios"/>
+      <w:bookmarkStart w:id="37" w:name="key-parameters-for-demand-scenarios"/>
+      <w:bookmarkEnd w:id="37"/>
       <w:r>
         <w:t xml:space="preserve">4.1 Key parameters for Demand scenarios</w:t>
       </w:r>
-      <w:bookmarkEnd w:id="35"/>
     </w:p>
     <w:p>
       <w:pPr>
         <w:pStyle w:val="FirstParagraph"/>
       </w:pPr>
       <w:r>
-        <w:t xml:space="preserve">The following are the default parameter values. (Note: Need to be clear which version of certain parameters dominate in subsequent application, e.g. from</w:t>
-      </w:r>
-      <w:r>
-        <w:t xml:space="preserve"> </w:t>
-      </w:r>
-      <w:r>
-        <w:t xml:space="preserve">“</w:t>
-      </w:r>
-      <w:r>
-        <w:t xml:space="preserve">DemScenCostChange</w:t>
-      </w:r>
-      <w:r>
-        <w:t xml:space="preserve">”</w:t>
-      </w:r>
-      <w:r>
-        <w:t xml:space="preserve"> </w:t>
-      </w:r>
-      <w:r>
-        <w:t xml:space="preserve">vs</w:t>
-      </w:r>
-      <w:r>
-        <w:t xml:space="preserve"> </w:t>
-      </w:r>
-      <w:r>
-        <w:t xml:space="preserve">“</w:t>
-      </w:r>
-      <w:r>
-        <w:t xml:space="preserve">DemRespParams</w:t>
-      </w:r>
-      <w:r>
-        <w:t xml:space="preserve">”</w:t>
-      </w:r>
-      <w:r>
-        <w:t xml:space="preserve"> </w:t>
-      </w:r>
-      <w:r>
-        <w:t xml:space="preserve">tables.</w:t>
-      </w:r>
-      <w:r>
-        <w:t xml:space="preserve"> </w:t>
-      </w:r>
-      <w:r>
-        <w:t xml:space="preserve">The</w:t>
-      </w:r>
-      <w:r>
-        <w:t xml:space="preserve"> </w:t>
-      </w:r>
-      <w:r>
-        <w:t xml:space="preserve">“</w:t>
-      </w:r>
-      <w:r>
-        <w:t xml:space="preserve">Low, Med, High</w:t>
-      </w:r>
-      <w:r>
-        <w:t xml:space="preserve">”</w:t>
-      </w:r>
-      <w:r>
-        <w:t xml:space="preserve"> </w:t>
-      </w:r>
-      <w:r>
-        <w:t xml:space="preserve">cases in DemdRespParams table are separate from the Demand Scenario cases in DemScenCostChange table (section 4.3 below).</w:t>
+        <w:t xml:space="preserve">The following are the default parameter values. (Note: Need to be clear which version of certain parameters dominate in subsequent application, e.g. from "DemScenCostChange" vs "DemRespParams" tables.</w:t>
+      </w:r>
+      <w:r>
+        <w:t xml:space="preserve"> </w:t>
+      </w:r>
+      <w:r>
+        <w:t xml:space="preserve">The "Low, Med, High" cases in DemdRespParams table are separate from the Demand Scenario cases in DemScenCostChange table (section 4.3 below)).</w:t>
       </w:r>
     </w:p>
     <w:p>
@@ -12230,7 +12092,7 @@
     </w:p>
     <w:tbl>
       <w:tblPr>
-        <w:tblStyle w:val="Table"/>
+        <w:tblStyle w:val="TableNormal"/>
         <w:tblW w:type="pct" w:w="0.0"/>
         <w:tblLook w:firstRow="1"/>
         <w:tblCaption w:val="Key Parameters for LDV Demand Response (for all Demand Scenarios)"/>
@@ -13164,36 +13026,18 @@
       <w:pPr>
         <w:pStyle w:val="Heading3"/>
       </w:pPr>
-      <w:bookmarkStart w:id="36" w:name="select-a-single-scenario-to-examine"/>
+      <w:bookmarkStart w:id="38" w:name="select-a-single-scenario-to-examine"/>
+      <w:bookmarkEnd w:id="38"/>
       <w:r>
         <w:t xml:space="preserve">Select a Single Scenario to Examine</w:t>
       </w:r>
-      <w:bookmarkEnd w:id="36"/>
     </w:p>
     <w:p>
       <w:pPr>
         <w:pStyle w:val="FirstParagraph"/>
       </w:pPr>
       <w:r>
-        <w:t xml:space="preserve">Energy Intensity change is dependent on the Technology Scenario, and year of interest. For example consider Technology Scenario 4, the</w:t>
-      </w:r>
-      <w:r>
-        <w:t xml:space="preserve"> </w:t>
-      </w:r>
-      <w:r>
-        <w:t xml:space="preserve">“</w:t>
-      </w:r>
-      <w:r>
-        <w:t xml:space="preserve">Strong responses</w:t>
-      </w:r>
-      <w:r>
-        <w:t xml:space="preserve">”</w:t>
-      </w:r>
-      <w:r>
-        <w:t xml:space="preserve"> </w:t>
-      </w:r>
-      <w:r>
-        <w:t xml:space="preserve">scenario, in year 2050.</w:t>
+        <w:t xml:space="preserve">Energy Intensity change is dependent on the Technology Scenario, and year of interest. For example consider Technology Scenario 4, the "Strong responses" scenario, in year 2050.</w:t>
       </w:r>
     </w:p>
     <w:p>
@@ -13201,7 +13045,19 @@
         <w:pStyle w:val="BodyText"/>
       </w:pPr>
       <w:r>
-        <w:t xml:space="preserve">Demand response is a function of full (generalized) travel cost, and energy intensity affects the energy component of travel cost. The full scenario requires updating Demand Response parameters with energy intensity reduction (by vehicle class and year) for this Technology Scenario and year, and updating other costs (travel time cost, accident/insurance costs, vehicle capital and maintenance costs) based on the Demand Scenario assumptions.</w:t>
+        <w:t xml:space="preserve">Demand response is a function of full (generalized) travel cost, and energy intensity affects the energy component of travel cost.</w:t>
+      </w:r>
+      <w:r>
+        <w:rPr>
+          <w:rStyle w:val="FootnoteReference"/>
+        </w:rPr>
+        <w:footnoteReference w:id="39"/>
+      </w:r>
+      <w:r>
+        <w:t xml:space="preserve"> </w:t>
+      </w:r>
+      <w:r>
+        <w:t xml:space="preserve">The full scenario requires updating Demand Response parameters with energy intensity reduction (by vehicle class and year) for this Technology Scenario and year, and updating other costs (travel time cost, accident/insurance costs, vehicle capital and maintenance costs) based on the Demand Scenario assumptions.</w:t>
       </w:r>
     </w:p>
     <w:p>
@@ -13214,7 +13070,7 @@
     </w:p>
     <w:tbl>
       <w:tblPr>
-        <w:tblStyle w:val="Table"/>
+        <w:tblStyle w:val="TableNormal"/>
         <w:tblW w:type="pct" w:w="0.0"/>
         <w:tblLook w:firstRow="1"/>
         <w:tblCaption w:val="DemRespParams: Important Parameters for the Calculation of Demand Reponse, by Vehicle-type, and Year"/>
@@ -14148,21 +14004,21 @@
       <w:pPr>
         <w:pStyle w:val="Heading2"/>
       </w:pPr>
-      <w:bookmarkStart w:id="37" w:name="establish-base-travel-costs-for-each-cost-component"/>
+      <w:bookmarkStart w:id="40" w:name="establish-base-travel-costs-for-each-cost-component"/>
+      <w:bookmarkEnd w:id="40"/>
       <w:r>
         <w:t xml:space="preserve">4.2 Establish Base Travel Costs for Each Cost Component</w:t>
       </w:r>
-      <w:bookmarkEnd w:id="37"/>
     </w:p>
     <w:p>
       <w:pPr>
         <w:pStyle w:val="Heading3"/>
       </w:pPr>
-      <w:bookmarkStart w:id="38" w:name="simple-base-travel-time-cost-calculation"/>
+      <w:bookmarkStart w:id="41" w:name="simple-base-travel-time-cost-calculation"/>
+      <w:bookmarkEnd w:id="41"/>
       <w:r>
         <w:t xml:space="preserve">Simple Base Travel Time Cost Calculation</w:t>
       </w:r>
-      <w:bookmarkEnd w:id="38"/>
     </w:p>
     <w:p>
       <w:pPr>
@@ -14177,18 +14033,18 @@
       <m:oMath>
         <m:sSub>
           <m:e>
-            <m:groupChr>
-              <m:groupChrPr>
-                <m:chr m:val="̲"/>
-                <m:pos m:val="bot"/>
-                <m:vertJc m:val="top"/>
-              </m:groupChrPr>
+            <m:limLow>
               <m:e>
                 <m:r>
                   <m:t>c</m:t>
                 </m:r>
               </m:e>
-            </m:groupChr>
+              <m:lim>
+                <m:r>
+                  <m:t>̲</m:t>
+                </m:r>
+              </m:lim>
+            </m:limLow>
           </m:e>
           <m:sub>
             <m:r>
@@ -14220,7 +14076,7 @@
     </w:p>
     <w:tbl>
       <w:tblPr>
-        <w:tblStyle w:val="Table"/>
+        <w:tblStyle w:val="TableNormal"/>
         <w:tblW w:type="pct" w:w="0.0"/>
         <w:tblLook w:firstRow="1"/>
         <w:tblCaption w:val="Base Travel Time Cost Parameters"/>
@@ -14886,7 +14742,7 @@
         <w:rPr>
           <w:rStyle w:val="VerbatimChar"/>
         </w:rPr>
-        <w:t xml:space="preserve">## VoTT for LDV average value matches VMT-weighted average to within -3.663731e-09 $/hr.</w:t>
+        <w:t xml:space="preserve">## Check: VoTT for LDV average value matches VMT-weighted average to within -3.663731e-09 $/hr.</w:t>
       </w:r>
     </w:p>
     <w:p>
@@ -14897,7 +14753,7 @@
         <w:rPr>
           <w:rStyle w:val="VerbatimChar"/>
         </w:rPr>
-        <w:t xml:space="preserve">## Average TTC per mile for LDV average value matches VoTT/speed to within 2.898551e-10 $/mi.</w:t>
+        <w:t xml:space="preserve">## Check: Average TTC per mile for LDV average value matches VoTT/speed to within 2.898551e-10 $/mi.</w:t>
       </w:r>
     </w:p>
     <w:p>
@@ -14908,7 +14764,7 @@
         <w:rPr>
           <w:rStyle w:val="VerbatimChar"/>
         </w:rPr>
-        <w:t xml:space="preserve">## Average TTC per mile for HDV average value matches VoTT/speed to within 0 $/mi.</w:t>
+        <w:t xml:space="preserve">## Check: Average TTC per mile for HDV average value matches VoTT/speed to within 0 $/mi.</w:t>
       </w:r>
     </w:p>
     <w:p>
@@ -14916,7 +14772,7 @@
         <w:pStyle w:val="FirstParagraph"/>
       </w:pPr>
       <w:r>
-        <w:t xml:space="preserve">Note: travel time parameter values for LDVs are an average for Car and Light-truck vehicle types</w:t>
+        <w:t xml:space="preserve">Travel time parameter values for LDVs are an average for Car and Light-truck vehicle types, and in per-mile terms they depend directly on average travel speed.</w:t>
       </w:r>
     </w:p>
     <w:p>
@@ -14935,16 +14791,31 @@
       <w:r>
         <w:t xml:space="preserve">Needed data: Seek to benchmark average speed for local and intercity driving, for both LDVs and HDVs. These regional values should be consistent with overall average speed.</w:t>
       </w:r>
+      <w:r>
+        <w:t xml:space="preserve"> </w:t>
+      </w:r>
+      <w:r>
+        <w:rPr>
+          <w:b/>
+        </w:rPr>
+        <w:t xml:space="preserve">ToDo</w:t>
+      </w:r>
+      <w:r>
+        <w:t xml:space="preserve"> </w:t>
+      </w:r>
+      <w:r>
+        <w:t xml:space="preserve">Better-represent ways CAVs could alter average speed, and therefor travel time cost per mile.</w:t>
+      </w:r>
     </w:p>
     <w:p>
       <w:pPr>
         <w:pStyle w:val="Heading3"/>
       </w:pPr>
-      <w:bookmarkStart w:id="39" w:name="base-vehicle-travel-cost-components"/>
+      <w:bookmarkStart w:id="42" w:name="base-vehicle-travel-cost-components"/>
+      <w:bookmarkEnd w:id="42"/>
       <w:r>
         <w:t xml:space="preserve">Base Vehicle Travel Cost Components</w:t>
       </w:r>
-      <w:bookmarkEnd w:id="39"/>
     </w:p>
     <w:p>
       <w:pPr>
@@ -14995,7 +14866,7 @@
     </w:p>
     <w:tbl>
       <w:tblPr>
-        <w:tblStyle w:val="Table"/>
+        <w:tblStyle w:val="TableNormal"/>
         <w:tblW w:type="pct" w:w="0.0"/>
         <w:tblLook w:firstRow="1"/>
         <w:tblCaption w:val="Base Vehicle Travel Cost Components by Vehicle Type (cents/mi)"/>
@@ -15488,62 +15359,32 @@
           </w:p>
         </w:tc>
       </w:tr>
-      <w:tr>
-        <w:tc>
-          <w:p>
-            <w:pPr>
-              <w:pStyle w:val="Compact"/>
-              <w:jc w:val="left"/>
-            </w:pPr>
-            <w:r>
-              <w:t xml:space="preserve">Note: these val</w:t>
-            </w:r>
-          </w:p>
-        </w:tc>
-        <w:tc>
-          <w:p>
-            <w:pPr>
-              <w:pStyle w:val="Compact"/>
-              <w:jc w:val="right"/>
-            </w:pPr>
-            <w:r>
-              <w:t xml:space="preserve">ues are the</w:t>
-            </w:r>
-          </w:p>
-        </w:tc>
-        <w:tc>
-          <w:p>
-            <w:pPr>
-              <w:pStyle w:val="Compact"/>
-              <w:jc w:val="right"/>
-            </w:pPr>
-            <w:r>
-              <w:t xml:space="preserve">average of local</w:t>
-            </w:r>
-          </w:p>
-        </w:tc>
-        <w:tc>
-          <w:p>
-            <w:pPr>
-              <w:pStyle w:val="Compact"/>
-              <w:jc w:val="right"/>
-            </w:pPr>
-            <w:r>
-              <w:t xml:space="preserve">and intercity.</w:t>
-            </w:r>
-          </w:p>
-        </w:tc>
-      </w:tr>
     </w:tbl>
     <w:p>
       <w:pPr>
+        <w:pStyle w:val="BodyText"/>
+      </w:pPr>
+      <w:r>
+        <w:t xml:space="preserve">Note: these values are the average of local and intercity.</w:t>
+      </w:r>
+    </w:p>
+    <w:p>
+      <w:pPr>
         <w:pStyle w:val="Heading3"/>
       </w:pPr>
-      <w:bookmarkStart w:id="40" w:name="vehicle-travel-cost-shares-by-component---base"/>
-      <w:r>
-        <w:t xml:space="preserve">Vehicle Travel Cost Shares by Component - Base</w:t>
-      </w:r>
-      <w:bookmarkEnd w:id="40"/>
+      <w:bookmarkStart w:id="43" w:name="base-vehicle-travel-cost-shares-by-component"/>
+      <w:bookmarkEnd w:id="43"/>
+      <w:r>
+        <w:t xml:space="preserve">Base Vehicle Travel Cost Shares by Component</w:t>
+      </w:r>
+    </w:p>
+    <w:p>
+      <w:pPr>
+        <w:pStyle w:val="FirstParagraph"/>
+      </w:pPr>
+      <w:r>
+        <w:t xml:space="preserve">The base costs components are normalized to cost shares, establishing a reference point for the relative cost changes from vehicle automation.</w:t>
+      </w:r>
     </w:p>
     <w:p>
       <w:pPr>
@@ -15555,7 +15396,7 @@
     </w:p>
     <w:tbl>
       <w:tblPr>
-        <w:tblStyle w:val="Table"/>
+        <w:tblStyle w:val="TableNormal"/>
         <w:tblW w:type="pct" w:w="0.0"/>
         <w:tblLook w:firstRow="1"/>
         <w:tblCaption w:val="Base Vehicle Travel Cost: Components Share by Vehicle Type, Year=2018"/>
@@ -16058,7 +15899,7 @@
           <wp:inline>
             <wp:extent cx="5943600" cy="4245428"/>
             <wp:effectExtent b="0" l="0" r="0" t="0"/>
-            <wp:docPr descr="" title="" id="1" name="Picture"/>
+            <wp:docPr descr="" id="1" name="Picture"/>
             <a:graphic>
               <a:graphicData uri="http://schemas.openxmlformats.org/drawingml/2006/picture">
                 <pic:pic>
@@ -16069,7 +15910,7 @@
                     </pic:cNvPicPr>
                   </pic:nvPicPr>
                   <pic:blipFill>
-                    <a:blip r:embed="rId41"/>
+                    <a:blip r:embed="rId44"/>
                     <a:stretch>
                       <a:fillRect/>
                     </a:stretch>
@@ -16100,11 +15941,11 @@
       <w:pPr>
         <w:pStyle w:val="Heading4"/>
       </w:pPr>
-      <w:bookmarkStart w:id="42" w:name="display-base-travel-costs-per-mile-by-component"/>
+      <w:bookmarkStart w:id="45" w:name="display-base-travel-costs-per-mile-by-component"/>
+      <w:bookmarkEnd w:id="45"/>
       <w:r>
         <w:t xml:space="preserve">Display Base Travel Costs per Mile by Component</w:t>
       </w:r>
-      <w:bookmarkEnd w:id="42"/>
     </w:p>
     <w:p>
       <w:pPr>
@@ -16115,7 +15956,7 @@
           <wp:inline>
             <wp:extent cx="5943600" cy="4245428"/>
             <wp:effectExtent b="0" l="0" r="0" t="0"/>
-            <wp:docPr descr="" title="" id="1" name="Picture"/>
+            <wp:docPr descr="" id="1" name="Picture"/>
             <a:graphic>
               <a:graphicData uri="http://schemas.openxmlformats.org/drawingml/2006/picture">
                 <pic:pic>
@@ -16126,7 +15967,7 @@
                     </pic:cNvPicPr>
                   </pic:nvPicPr>
                   <pic:blipFill>
-                    <a:blip r:embed="rId43"/>
+                    <a:blip r:embed="rId46"/>
                     <a:stretch>
                       <a:fillRect/>
                     </a:stretch>
@@ -16157,11 +15998,11 @@
       <w:pPr>
         <w:pStyle w:val="Heading2"/>
       </w:pPr>
-      <w:bookmarkStart w:id="44" w:name="fractional-increase-in-vkt-for-demand-scenarios"/>
+      <w:bookmarkStart w:id="47" w:name="fractional-increase-in-vkt-for-demand-scenarios"/>
+      <w:bookmarkEnd w:id="47"/>
       <w:r>
         <w:t xml:space="preserve">4.3 Fractional Increase in VKT for Demand Scenarios</w:t>
       </w:r>
-      <w:bookmarkEnd w:id="44"/>
     </w:p>
     <w:p>
       <w:pPr>
@@ -16217,11 +16058,11 @@
       <w:pPr>
         <w:pStyle w:val="Heading3"/>
       </w:pPr>
-      <w:bookmarkStart w:id="45" w:name="demand-scenario-cost-reduction-parameters-and-demand-response-parameters-drive-demand-scenarios"/>
-      <w:r>
-        <w:t xml:space="preserve">Demand Scenario Cost Reduction Parameters and Demand Response Parameters Drive Demand Scenarios</w:t>
-      </w:r>
-      <w:bookmarkEnd w:id="45"/>
+      <w:bookmarkStart w:id="48" w:name="demand-scenarios-driven-by-cost-reduction-parameters-and-demand-response-parameters"/>
+      <w:bookmarkEnd w:id="48"/>
+      <w:r>
+        <w:t xml:space="preserve">Demand Scenarios Driven by Cost Reduction Parameters and Demand Response Parameters</w:t>
+      </w:r>
     </w:p>
     <w:p>
       <w:pPr>
@@ -16243,13 +16084,13 @@
         <w:t xml:space="preserve"> </w:t>
       </w:r>
       <w:r>
-        <w:t xml:space="preserve">scenarios are defined by assumptions regarding CAV impacts on selected component costs (e.g. travel time costs, internal accident and insurance costs, and vehicle costs), and on the sensitivity of road travel demand to costs. They are not CAV penetration scenarios.</w:t>
-      </w:r>
-      <w:r>
-        <w:t xml:space="preserve"> </w:t>
-      </w:r>
-      <w:r>
-        <w:t xml:space="preserve">Penetration is exogenous, and initially assumed 100%.</w:t>
+        <w:t xml:space="preserve">scenarios are defined by assumptions regarding CAV impacts on selected component costs (e.g. travel time costs, internal accident and insurance costs, and vehicle costs), and on the sensitivity of road travel demand to costs. They are not CAV penetration scenarios.</w:t>
+      </w:r>
+      <w:r>
+        <w:t xml:space="preserve"> </w:t>
+      </w:r>
+      <w:r>
+        <w:t xml:space="preserve">CAV penetration is exogenous, and initially assumed 100%.</w:t>
       </w:r>
     </w:p>
     <w:p>
@@ -16262,7 +16103,7 @@
     </w:p>
     <w:tbl>
       <w:tblPr>
-        <w:tblStyle w:val="Table"/>
+        <w:tblStyle w:val="TableNormal"/>
         <w:tblW w:type="pct" w:w="0.0"/>
         <w:tblLook w:firstRow="1"/>
         <w:tblCaption w:val="Vehicle Travel Cost Component Change (Reduction) by Demand Scenario"/>
@@ -16530,18 +16371,18 @@
       <w:pPr>
         <w:pStyle w:val="Heading3"/>
       </w:pPr>
-      <w:bookmarkStart w:id="46" w:name="vehicle-travel-cost-shares-by-component---cav-scenario"/>
-      <w:r>
-        <w:t xml:space="preserve">Vehicle Travel Cost Shares by Component - CAV Scenario</w:t>
-      </w:r>
-      <w:bookmarkEnd w:id="46"/>
+      <w:bookmarkStart w:id="49" w:name="cav-scenario-vehicle-travel-cost-shares-by-component"/>
+      <w:bookmarkEnd w:id="49"/>
+      <w:r>
+        <w:t xml:space="preserve">CAV Scenario Vehicle Travel Cost Shares by Component</w:t>
+      </w:r>
     </w:p>
     <w:p>
       <w:pPr>
         <w:pStyle w:val="FirstParagraph"/>
       </w:pPr>
       <w:r>
-        <w:t xml:space="preserve">Costs are adjusted relative to Base for cost and other assumptions of each Demand Scenario and for the Energy Intensity change associated with the current Technology Scenario. Energy intensity drives the energy cost, but this component is typically less than 15% of total costs for LDVs, and less than 35% of total costs for HDVs.</w:t>
+        <w:t xml:space="preserve">Costs are adjusted relative to Base for the cost-related assumptions of each Demand Scenario and for the Energy Intensity change associated with the current Technology Scenario. Energy intensity drives the travel energy cost, but this component is typically less than 15% of total travel costs for LDVs, and less than 35% of total costs for HDVs.</w:t>
       </w:r>
     </w:p>
     <w:p>
@@ -16549,7 +16390,7 @@
         <w:pStyle w:val="BodyText"/>
       </w:pPr>
       <w:r>
-        <w:t xml:space="preserve">Base cost components</w:t>
+        <w:t xml:space="preserve">Base cost component shares</w:t>
       </w:r>
       <w:r>
         <w:t xml:space="preserve"> </w:t>
@@ -16645,7 +16486,7 @@
         </m:sSub>
       </m:oMath>
       <w:r>
-        <w:t xml:space="preserve">, they depend on cost component</w:t>
+        <w:t xml:space="preserve">, the scenario travel cost component shares depend on cost component</w:t>
       </w:r>
       <w:r>
         <w:t xml:space="preserve"> </w:t>
@@ -16713,11 +16554,7 @@
     </w:p>
     <w:p>
       <w:pPr>
-        <w:pStyle w:val="Compact"/>
-        <w:numPr>
-          <w:numId w:val="1023"/>
-          <w:ilvl w:val="0"/>
-        </w:numPr>
+        <w:pStyle w:val="BodyText"/>
       </w:pPr>
       <w:r>
         <w:t xml:space="preserve">Fuel costs per mile are adjusted by the Scenario Multipliers for energy intensity,</w:t>
@@ -16866,7 +16703,7 @@
     </w:p>
     <w:p>
       <w:pPr>
-        <w:pStyle w:val="Compact"/>
+        <w:pStyle w:val="BodyText"/>
       </w:pPr>
       <m:oMathPara>
         <m:oMathParaPr>
@@ -17015,7 +16852,7 @@
         <w:pStyle w:val="FirstParagraph"/>
       </w:pPr>
       <w:r>
-        <w:t xml:space="preserve">Other cost components</w:t>
+        <w:t xml:space="preserve">Other travel cost components</w:t>
       </w:r>
       <w:r>
         <w:t xml:space="preserve"> </w:t>
@@ -17030,7 +16867,7 @@
         <w:t xml:space="preserve"> </w:t>
       </w:r>
       <w:r>
-        <w:t xml:space="preserve">have similar scenario-based adjustments:</w:t>
+        <w:t xml:space="preserve">have similar scenario-based adjustments, some directly specified by assumption:</w:t>
       </w:r>
     </w:p>
     <w:p>
@@ -17144,11 +16981,11 @@
       <w:pPr>
         <w:pStyle w:val="Heading2"/>
       </w:pPr>
-      <w:bookmarkStart w:id="47" w:name="calculate-adjusted-travel-cost-components-for-scenario-conditions"/>
+      <w:bookmarkStart w:id="50" w:name="calculate-adjusted-travel-cost-components-for-scenario-conditions"/>
+      <w:bookmarkEnd w:id="50"/>
       <w:r>
         <w:t xml:space="preserve">4.4 Calculate Adjusted Travel Cost Components for Scenario Conditions</w:t>
       </w:r>
-      <w:bookmarkEnd w:id="47"/>
     </w:p>
     <w:p>
       <w:pPr>
@@ -17161,31 +16998,19 @@
         <w:t xml:space="preserve"> </w:t>
       </w:r>
       <w:r>
-        <w:t xml:space="preserve">Calculate cost component fractions for all demand scenarios. The Technology (energy intensity) scenario is held</w:t>
-      </w:r>
-      <w:r>
-        <w:t xml:space="preserve"> </w:t>
-      </w:r>
-      <w:r>
-        <w:t xml:space="preserve">at number 4, the</w:t>
-      </w:r>
-      <w:r>
-        <w:t xml:space="preserve"> </w:t>
-      </w:r>
-      <w:r>
-        <w:t xml:space="preserve">“</w:t>
-      </w:r>
-      <w:r>
-        <w:t xml:space="preserve">Strong responses</w:t>
-      </w:r>
-      <w:r>
-        <w:t xml:space="preserve">”</w:t>
-      </w:r>
-      <w:r>
-        <w:t xml:space="preserve"> </w:t>
-      </w:r>
-      <w:r>
-        <w:t xml:space="preserve">scenario.</w:t>
+        <w:t xml:space="preserve">Calculate cost component fractions (shares) for all demand scenarios.</w:t>
+      </w:r>
+      <w:r>
+        <w:t xml:space="preserve"> </w:t>
+      </w:r>
+      <w:r>
+        <w:t xml:space="preserve">The Technology (energy intensity) scenario is currently held</w:t>
+      </w:r>
+      <w:r>
+        <w:t xml:space="preserve"> </w:t>
+      </w:r>
+      <w:r>
+        <w:t xml:space="preserve">at number 4, the "Strong responses" scenario.</w:t>
       </w:r>
     </w:p>
     <w:p>
@@ -17198,7 +17023,7 @@
     </w:p>
     <w:tbl>
       <w:tblPr>
-        <w:tblStyle w:val="Table"/>
+        <w:tblStyle w:val="TableNormal"/>
         <w:tblW w:type="pct" w:w="0.0"/>
         <w:tblLook w:firstRow="1"/>
         <w:tblCaption w:val="Alt Travel Cost Components Relative to Base, by Demand Scenario &amp; Vehicle Type"/>
@@ -19349,13 +19174,13 @@
     </w:tbl>
     <w:p>
       <w:pPr>
-        <w:pStyle w:val="Heading4"/>
-      </w:pPr>
-      <w:bookmarkStart w:id="48" w:name="display-alternative-scenario-travel-costs-per-mile-by-component"/>
+        <w:pStyle w:val="Heading3"/>
+      </w:pPr>
+      <w:bookmarkStart w:id="51" w:name="display-alternative-scenario-travel-costs-per-mile-by-component"/>
+      <w:bookmarkEnd w:id="51"/>
       <w:r>
         <w:t xml:space="preserve">Display Alternative Scenario Travel Costs per Mile by Component</w:t>
       </w:r>
-      <w:bookmarkEnd w:id="48"/>
     </w:p>
     <w:p>
       <w:pPr>
@@ -19366,138 +19191,12 @@
           <wp:inline>
             <wp:extent cx="5943600" cy="4245428"/>
             <wp:effectExtent b="0" l="0" r="0" t="0"/>
-            <wp:docPr descr="" title="" id="1" name="Picture"/>
+            <wp:docPr descr="" id="1" name="Picture"/>
             <a:graphic>
               <a:graphicData uri="http://schemas.openxmlformats.org/drawingml/2006/picture">
                 <pic:pic>
                   <pic:nvPicPr>
                     <pic:cNvPr descr="CAVdecom_files/figure-docx/altCostSharesStackedBarGraph-1.png" id="0" name="Picture"/>
-                    <pic:cNvPicPr>
-                      <a:picLocks noChangeArrowheads="1" noChangeAspect="1"/>
-                    </pic:cNvPicPr>
-                  </pic:nvPicPr>
-                  <pic:blipFill>
-                    <a:blip r:embed="rId49"/>
-                    <a:stretch>
-                      <a:fillRect/>
-                    </a:stretch>
-                  </pic:blipFill>
-                  <pic:spPr bwMode="auto">
-                    <a:xfrm>
-                      <a:off x="0" y="0"/>
-                      <a:ext cx="5943600" cy="4245428"/>
-                    </a:xfrm>
-                    <a:prstGeom prst="rect">
-                      <a:avLst/>
-                    </a:prstGeom>
-                    <a:noFill/>
-                    <a:ln w="9525">
-                      <a:noFill/>
-                      <a:headEnd/>
-                      <a:tailEnd/>
-                    </a:ln>
-                  </pic:spPr>
-                </pic:pic>
-              </a:graphicData>
-            </a:graphic>
-          </wp:inline>
-        </w:drawing>
-      </w:r>
-      <w:r>
-        <w:drawing>
-          <wp:inline>
-            <wp:extent cx="5943600" cy="4245428"/>
-            <wp:effectExtent b="0" l="0" r="0" t="0"/>
-            <wp:docPr descr="" title="" id="1" name="Picture"/>
-            <a:graphic>
-              <a:graphicData uri="http://schemas.openxmlformats.org/drawingml/2006/picture">
-                <pic:pic>
-                  <pic:nvPicPr>
-                    <pic:cNvPr descr="CAVdecom_files/figure-docx/altCostSharesStackedBarGraph-2.png" id="0" name="Picture"/>
-                    <pic:cNvPicPr>
-                      <a:picLocks noChangeArrowheads="1" noChangeAspect="1"/>
-                    </pic:cNvPicPr>
-                  </pic:nvPicPr>
-                  <pic:blipFill>
-                    <a:blip r:embed="rId50"/>
-                    <a:stretch>
-                      <a:fillRect/>
-                    </a:stretch>
-                  </pic:blipFill>
-                  <pic:spPr bwMode="auto">
-                    <a:xfrm>
-                      <a:off x="0" y="0"/>
-                      <a:ext cx="5943600" cy="4245428"/>
-                    </a:xfrm>
-                    <a:prstGeom prst="rect">
-                      <a:avLst/>
-                    </a:prstGeom>
-                    <a:noFill/>
-                    <a:ln w="9525">
-                      <a:noFill/>
-                      <a:headEnd/>
-                      <a:tailEnd/>
-                    </a:ln>
-                  </pic:spPr>
-                </pic:pic>
-              </a:graphicData>
-            </a:graphic>
-          </wp:inline>
-        </w:drawing>
-      </w:r>
-      <w:r>
-        <w:drawing>
-          <wp:inline>
-            <wp:extent cx="5943600" cy="4245428"/>
-            <wp:effectExtent b="0" l="0" r="0" t="0"/>
-            <wp:docPr descr="" title="" id="1" name="Picture"/>
-            <a:graphic>
-              <a:graphicData uri="http://schemas.openxmlformats.org/drawingml/2006/picture">
-                <pic:pic>
-                  <pic:nvPicPr>
-                    <pic:cNvPr descr="CAVdecom_files/figure-docx/altCostSharesStackedBarGraph-3.png" id="0" name="Picture"/>
-                    <pic:cNvPicPr>
-                      <a:picLocks noChangeArrowheads="1" noChangeAspect="1"/>
-                    </pic:cNvPicPr>
-                  </pic:nvPicPr>
-                  <pic:blipFill>
-                    <a:blip r:embed="rId51"/>
-                    <a:stretch>
-                      <a:fillRect/>
-                    </a:stretch>
-                  </pic:blipFill>
-                  <pic:spPr bwMode="auto">
-                    <a:xfrm>
-                      <a:off x="0" y="0"/>
-                      <a:ext cx="5943600" cy="4245428"/>
-                    </a:xfrm>
-                    <a:prstGeom prst="rect">
-                      <a:avLst/>
-                    </a:prstGeom>
-                    <a:noFill/>
-                    <a:ln w="9525">
-                      <a:noFill/>
-                      <a:headEnd/>
-                      <a:tailEnd/>
-                    </a:ln>
-                  </pic:spPr>
-                </pic:pic>
-              </a:graphicData>
-            </a:graphic>
-          </wp:inline>
-        </w:drawing>
-      </w:r>
-      <w:r>
-        <w:drawing>
-          <wp:inline>
-            <wp:extent cx="5943600" cy="4245428"/>
-            <wp:effectExtent b="0" l="0" r="0" t="0"/>
-            <wp:docPr descr="" title="" id="1" name="Picture"/>
-            <a:graphic>
-              <a:graphicData uri="http://schemas.openxmlformats.org/drawingml/2006/picture">
-                <pic:pic>
-                  <pic:nvPicPr>
-                    <pic:cNvPr descr="CAVdecom_files/figure-docx/altCostSharesStackedBarGraph-4.png" id="0" name="Picture"/>
                     <pic:cNvPicPr>
                       <a:picLocks noChangeArrowheads="1" noChangeAspect="1"/>
                     </pic:cNvPicPr>
@@ -19529,306 +19228,17 @@
           </wp:inline>
         </w:drawing>
       </w:r>
-    </w:p>
-    <w:p>
-      <w:pPr>
-        <w:pStyle w:val="SourceCode"/>
-      </w:pPr>
-      <w:r>
-        <w:rPr>
-          <w:rStyle w:val="NormalTok"/>
-        </w:rPr>
-        <w:t xml:space="preserve">VTCostAlt =</w:t>
-      </w:r>
-      <w:r>
-        <w:rPr>
-          <w:rStyle w:val="StringTok"/>
-        </w:rPr>
-        <w:t xml:space="preserve"> </w:t>
-      </w:r>
-      <w:r>
-        <w:rPr>
-          <w:rStyle w:val="NormalTok"/>
-        </w:rPr>
-        <w:t xml:space="preserve">VTCostBase </w:t>
-      </w:r>
-      <w:r>
-        <w:rPr>
-          <w:rStyle w:val="OperatorTok"/>
-        </w:rPr>
-        <w:t xml:space="preserve">%&gt;%</w:t>
-      </w:r>
-      <w:r>
-        <w:rPr>
-          <w:rStyle w:val="StringTok"/>
-        </w:rPr>
-        <w:t xml:space="preserve"> </w:t>
-      </w:r>
-      <w:r>
-        <w:rPr>
-          <w:rStyle w:val="KeywordTok"/>
-        </w:rPr>
-        <w:t xml:space="preserve">filter</w:t>
-      </w:r>
-      <w:r>
-        <w:rPr>
-          <w:rStyle w:val="NormalTok"/>
-        </w:rPr>
-        <w:t xml:space="preserve">(CostCat</w:t>
-      </w:r>
-      <w:r>
-        <w:rPr>
-          <w:rStyle w:val="OperatorTok"/>
-        </w:rPr>
-        <w:t xml:space="preserve">==</w:t>
-      </w:r>
-      <w:r>
-        <w:rPr>
-          <w:rStyle w:val="StringTok"/>
-        </w:rPr>
-        <w:t xml:space="preserve">"Total"</w:t>
-      </w:r>
-      <w:r>
-        <w:rPr>
-          <w:rStyle w:val="NormalTok"/>
-        </w:rPr>
-        <w:t xml:space="preserve">) </w:t>
-      </w:r>
-      <w:r>
-        <w:rPr>
-          <w:rStyle w:val="OperatorTok"/>
-        </w:rPr>
-        <w:t xml:space="preserve">%&gt;%</w:t>
-      </w:r>
-      <w:r>
-        <w:rPr>
-          <w:rStyle w:val="StringTok"/>
-        </w:rPr>
-        <w:t xml:space="preserve"> </w:t>
-      </w:r>
-      <w:r>
-        <w:rPr>
-          <w:rStyle w:val="KeywordTok"/>
-        </w:rPr>
-        <w:t xml:space="preserve">select</w:t>
-      </w:r>
-      <w:r>
-        <w:rPr>
-          <w:rStyle w:val="NormalTok"/>
-        </w:rPr>
-        <w:t xml:space="preserve">(</w:t>
-      </w:r>
-      <w:r>
-        <w:rPr>
-          <w:rStyle w:val="OperatorTok"/>
-        </w:rPr>
-        <w:t xml:space="preserve">-</w:t>
-      </w:r>
-      <w:r>
-        <w:rPr>
-          <w:rStyle w:val="NormalTok"/>
-        </w:rPr>
-        <w:t xml:space="preserve">CostCat) </w:t>
-      </w:r>
-      <w:r>
-        <w:rPr>
-          <w:rStyle w:val="CommentTok"/>
-        </w:rPr>
-        <w:t xml:space="preserve"># first get Base total cost for each VehType</w:t>
-      </w:r>
-      <w:r>
-        <w:br w:type="textWrapping"/>
-      </w:r>
-      <w:r>
-        <w:rPr>
-          <w:rStyle w:val="NormalTok"/>
-        </w:rPr>
-        <w:t xml:space="preserve">VTCostAlt =</w:t>
-      </w:r>
-      <w:r>
-        <w:rPr>
-          <w:rStyle w:val="StringTok"/>
-        </w:rPr>
-        <w:t xml:space="preserve"> </w:t>
-      </w:r>
-      <w:r>
-        <w:rPr>
-          <w:rStyle w:val="KeywordTok"/>
-        </w:rPr>
-        <w:t xml:space="preserve">left_join</w:t>
-      </w:r>
-      <w:r>
-        <w:rPr>
-          <w:rStyle w:val="NormalTok"/>
-        </w:rPr>
-        <w:t xml:space="preserve">(VTCShrAlt, VTCostAlt, </w:t>
-      </w:r>
-      <w:r>
-        <w:rPr>
-          <w:rStyle w:val="DataTypeTok"/>
-        </w:rPr>
-        <w:t xml:space="preserve">by =</w:t>
-      </w:r>
-      <w:r>
-        <w:rPr>
-          <w:rStyle w:val="NormalTok"/>
-        </w:rPr>
-        <w:t xml:space="preserve"> </w:t>
-      </w:r>
-      <w:r>
-        <w:rPr>
-          <w:rStyle w:val="KeywordTok"/>
-        </w:rPr>
-        <w:t xml:space="preserve">c</w:t>
-      </w:r>
-      <w:r>
-        <w:rPr>
-          <w:rStyle w:val="NormalTok"/>
-        </w:rPr>
-        <w:t xml:space="preserve">(</w:t>
-      </w:r>
-      <w:r>
-        <w:rPr>
-          <w:rStyle w:val="StringTok"/>
-        </w:rPr>
-        <w:t xml:space="preserve">"VehType"</w:t>
-      </w:r>
-      <w:r>
-        <w:rPr>
-          <w:rStyle w:val="NormalTok"/>
-        </w:rPr>
-        <w:t xml:space="preserve">))</w:t>
-      </w:r>
-      <w:r>
-        <w:br w:type="textWrapping"/>
-      </w:r>
-      <w:r>
-        <w:rPr>
-          <w:rStyle w:val="NormalTok"/>
-        </w:rPr>
-        <w:t xml:space="preserve">VTCostAlt =</w:t>
-      </w:r>
-      <w:r>
-        <w:rPr>
-          <w:rStyle w:val="StringTok"/>
-        </w:rPr>
-        <w:t xml:space="preserve"> </w:t>
-      </w:r>
-      <w:r>
-        <w:rPr>
-          <w:rStyle w:val="NormalTok"/>
-        </w:rPr>
-        <w:t xml:space="preserve">VTCostAlt </w:t>
-      </w:r>
-      <w:r>
-        <w:rPr>
-          <w:rStyle w:val="OperatorTok"/>
-        </w:rPr>
-        <w:t xml:space="preserve">%&gt;%</w:t>
-      </w:r>
-      <w:r>
-        <w:rPr>
-          <w:rStyle w:val="StringTok"/>
-        </w:rPr>
-        <w:t xml:space="preserve"> </w:t>
-      </w:r>
-      <w:r>
-        <w:rPr>
-          <w:rStyle w:val="KeywordTok"/>
-        </w:rPr>
-        <w:t xml:space="preserve">rename</w:t>
-      </w:r>
-      <w:r>
-        <w:rPr>
-          <w:rStyle w:val="NormalTok"/>
-        </w:rPr>
-        <w:t xml:space="preserve">(</w:t>
-      </w:r>
-      <w:r>
-        <w:rPr>
-          <w:rStyle w:val="DataTypeTok"/>
-        </w:rPr>
-        <w:t xml:space="preserve">BaseVTCost_cpm=</w:t>
-      </w:r>
-      <w:r>
-        <w:rPr>
-          <w:rStyle w:val="NormalTok"/>
-        </w:rPr>
-        <w:t xml:space="preserve">VTCost_cpm) </w:t>
-      </w:r>
-      <w:r>
-        <w:rPr>
-          <w:rStyle w:val="OperatorTok"/>
-        </w:rPr>
-        <w:t xml:space="preserve">%&gt;%</w:t>
-      </w:r>
-      <w:r>
-        <w:br w:type="textWrapping"/>
-      </w:r>
-      <w:r>
-        <w:rPr>
-          <w:rStyle w:val="StringTok"/>
-        </w:rPr>
-        <w:t xml:space="preserve">  </w:t>
-      </w:r>
-      <w:r>
-        <w:rPr>
-          <w:rStyle w:val="KeywordTok"/>
-        </w:rPr>
-        <w:t xml:space="preserve">mutate</w:t>
-      </w:r>
-      <w:r>
-        <w:rPr>
-          <w:rStyle w:val="NormalTok"/>
-        </w:rPr>
-        <w:t xml:space="preserve">(</w:t>
-      </w:r>
-      <w:r>
-        <w:rPr>
-          <w:rStyle w:val="DataTypeTok"/>
-        </w:rPr>
-        <w:t xml:space="preserve">VTCost_cpm =</w:t>
-      </w:r>
-      <w:r>
-        <w:rPr>
-          <w:rStyle w:val="NormalTok"/>
-        </w:rPr>
-        <w:t xml:space="preserve"> BaseVTCost_cpm </w:t>
-      </w:r>
-      <w:r>
-        <w:rPr>
-          <w:rStyle w:val="OperatorTok"/>
-        </w:rPr>
-        <w:t xml:space="preserve">*</w:t>
-      </w:r>
-      <w:r>
-        <w:rPr>
-          <w:rStyle w:val="StringTok"/>
-        </w:rPr>
-        <w:t xml:space="preserve"> </w:t>
-      </w:r>
-      <w:r>
-        <w:rPr>
-          <w:rStyle w:val="NormalTok"/>
-        </w:rPr>
-        <w:t xml:space="preserve">VTCost_shr)</w:t>
-      </w:r>
-    </w:p>
-    <w:p>
-      <w:pPr>
-        <w:pStyle w:val="FirstParagraph"/>
-      </w:pPr>
       <w:r>
         <w:drawing>
           <wp:inline>
             <wp:extent cx="5943600" cy="4245428"/>
             <wp:effectExtent b="0" l="0" r="0" t="0"/>
-            <wp:docPr descr="" title="" id="1" name="Picture"/>
+            <wp:docPr descr="" id="1" name="Picture"/>
             <a:graphic>
               <a:graphicData uri="http://schemas.openxmlformats.org/drawingml/2006/picture">
                 <pic:pic>
                   <pic:nvPicPr>
-                    <pic:cNvPr descr="CAVdecom_files/figure-docx/altCostComponStackedBarGraph-1.png" id="0" name="Picture"/>
+                    <pic:cNvPr descr="CAVdecom_files/figure-docx/altCostSharesStackedBarGraph-2.png" id="0" name="Picture"/>
                     <pic:cNvPicPr>
                       <a:picLocks noChangeArrowheads="1" noChangeAspect="1"/>
                     </pic:cNvPicPr>
@@ -19865,12 +19275,12 @@
           <wp:inline>
             <wp:extent cx="5943600" cy="4245428"/>
             <wp:effectExtent b="0" l="0" r="0" t="0"/>
-            <wp:docPr descr="" title="" id="1" name="Picture"/>
+            <wp:docPr descr="" id="1" name="Picture"/>
             <a:graphic>
               <a:graphicData uri="http://schemas.openxmlformats.org/drawingml/2006/picture">
                 <pic:pic>
                   <pic:nvPicPr>
-                    <pic:cNvPr descr="CAVdecom_files/figure-docx/altCostComponStackedBarGraph-2.png" id="0" name="Picture"/>
+                    <pic:cNvPr descr="CAVdecom_files/figure-docx/altCostSharesStackedBarGraph-3.png" id="0" name="Picture"/>
                     <pic:cNvPicPr>
                       <a:picLocks noChangeArrowheads="1" noChangeAspect="1"/>
                     </pic:cNvPicPr>
@@ -19907,12 +19317,12 @@
           <wp:inline>
             <wp:extent cx="5943600" cy="4245428"/>
             <wp:effectExtent b="0" l="0" r="0" t="0"/>
-            <wp:docPr descr="" title="" id="1" name="Picture"/>
+            <wp:docPr descr="" id="1" name="Picture"/>
             <a:graphic>
               <a:graphicData uri="http://schemas.openxmlformats.org/drawingml/2006/picture">
                 <pic:pic>
                   <pic:nvPicPr>
-                    <pic:cNvPr descr="CAVdecom_files/figure-docx/altCostComponStackedBarGraph-3.png" id="0" name="Picture"/>
+                    <pic:cNvPr descr="CAVdecom_files/figure-docx/altCostSharesStackedBarGraph-4.png" id="0" name="Picture"/>
                     <pic:cNvPicPr>
                       <a:picLocks noChangeArrowheads="1" noChangeAspect="1"/>
                     </pic:cNvPicPr>
@@ -19944,17 +19354,30 @@
           </wp:inline>
         </w:drawing>
       </w:r>
+    </w:p>
+    <w:p>
+      <w:pPr>
+        <w:pStyle w:val="BodyText"/>
+      </w:pPr>
+      <w:r>
+        <w:t xml:space="preserve">From scenario-based cost shares, we can easily compute and visualize the total travel cost per mile for CAVs, by component.</w:t>
+      </w:r>
+    </w:p>
+    <w:p>
+      <w:pPr>
+        <w:pStyle w:val="BodyText"/>
+      </w:pPr>
       <w:r>
         <w:drawing>
           <wp:inline>
             <wp:extent cx="5943600" cy="4245428"/>
             <wp:effectExtent b="0" l="0" r="0" t="0"/>
-            <wp:docPr descr="" title="" id="1" name="Picture"/>
+            <wp:docPr descr="" id="1" name="Picture"/>
             <a:graphic>
               <a:graphicData uri="http://schemas.openxmlformats.org/drawingml/2006/picture">
                 <pic:pic>
                   <pic:nvPicPr>
-                    <pic:cNvPr descr="CAVdecom_files/figure-docx/altCostComponStackedBarGraph-4.png" id="0" name="Picture"/>
+                    <pic:cNvPr descr="CAVdecom_files/figure-docx/altCostComponStackedBarGraph-1.png" id="0" name="Picture"/>
                     <pic:cNvPicPr>
                       <a:picLocks noChangeArrowheads="1" noChangeAspect="1"/>
                     </pic:cNvPicPr>
@@ -19986,16 +19409,142 @@
           </wp:inline>
         </w:drawing>
       </w:r>
+      <w:r>
+        <w:drawing>
+          <wp:inline>
+            <wp:extent cx="5943600" cy="4245428"/>
+            <wp:effectExtent b="0" l="0" r="0" t="0"/>
+            <wp:docPr descr="" id="1" name="Picture"/>
+            <a:graphic>
+              <a:graphicData uri="http://schemas.openxmlformats.org/drawingml/2006/picture">
+                <pic:pic>
+                  <pic:nvPicPr>
+                    <pic:cNvPr descr="CAVdecom_files/figure-docx/altCostComponStackedBarGraph-2.png" id="0" name="Picture"/>
+                    <pic:cNvPicPr>
+                      <a:picLocks noChangeArrowheads="1" noChangeAspect="1"/>
+                    </pic:cNvPicPr>
+                  </pic:nvPicPr>
+                  <pic:blipFill>
+                    <a:blip r:embed="rId57"/>
+                    <a:stretch>
+                      <a:fillRect/>
+                    </a:stretch>
+                  </pic:blipFill>
+                  <pic:spPr bwMode="auto">
+                    <a:xfrm>
+                      <a:off x="0" y="0"/>
+                      <a:ext cx="5943600" cy="4245428"/>
+                    </a:xfrm>
+                    <a:prstGeom prst="rect">
+                      <a:avLst/>
+                    </a:prstGeom>
+                    <a:noFill/>
+                    <a:ln w="9525">
+                      <a:noFill/>
+                      <a:headEnd/>
+                      <a:tailEnd/>
+                    </a:ln>
+                  </pic:spPr>
+                </pic:pic>
+              </a:graphicData>
+            </a:graphic>
+          </wp:inline>
+        </w:drawing>
+      </w:r>
+      <w:r>
+        <w:drawing>
+          <wp:inline>
+            <wp:extent cx="5943600" cy="4245428"/>
+            <wp:effectExtent b="0" l="0" r="0" t="0"/>
+            <wp:docPr descr="" id="1" name="Picture"/>
+            <a:graphic>
+              <a:graphicData uri="http://schemas.openxmlformats.org/drawingml/2006/picture">
+                <pic:pic>
+                  <pic:nvPicPr>
+                    <pic:cNvPr descr="CAVdecom_files/figure-docx/altCostComponStackedBarGraph-3.png" id="0" name="Picture"/>
+                    <pic:cNvPicPr>
+                      <a:picLocks noChangeArrowheads="1" noChangeAspect="1"/>
+                    </pic:cNvPicPr>
+                  </pic:nvPicPr>
+                  <pic:blipFill>
+                    <a:blip r:embed="rId58"/>
+                    <a:stretch>
+                      <a:fillRect/>
+                    </a:stretch>
+                  </pic:blipFill>
+                  <pic:spPr bwMode="auto">
+                    <a:xfrm>
+                      <a:off x="0" y="0"/>
+                      <a:ext cx="5943600" cy="4245428"/>
+                    </a:xfrm>
+                    <a:prstGeom prst="rect">
+                      <a:avLst/>
+                    </a:prstGeom>
+                    <a:noFill/>
+                    <a:ln w="9525">
+                      <a:noFill/>
+                      <a:headEnd/>
+                      <a:tailEnd/>
+                    </a:ln>
+                  </pic:spPr>
+                </pic:pic>
+              </a:graphicData>
+            </a:graphic>
+          </wp:inline>
+        </w:drawing>
+      </w:r>
+      <w:r>
+        <w:drawing>
+          <wp:inline>
+            <wp:extent cx="5943600" cy="4245428"/>
+            <wp:effectExtent b="0" l="0" r="0" t="0"/>
+            <wp:docPr descr="" id="1" name="Picture"/>
+            <a:graphic>
+              <a:graphicData uri="http://schemas.openxmlformats.org/drawingml/2006/picture">
+                <pic:pic>
+                  <pic:nvPicPr>
+                    <pic:cNvPr descr="CAVdecom_files/figure-docx/altCostComponStackedBarGraph-4.png" id="0" name="Picture"/>
+                    <pic:cNvPicPr>
+                      <a:picLocks noChangeArrowheads="1" noChangeAspect="1"/>
+                    </pic:cNvPicPr>
+                  </pic:nvPicPr>
+                  <pic:blipFill>
+                    <a:blip r:embed="rId59"/>
+                    <a:stretch>
+                      <a:fillRect/>
+                    </a:stretch>
+                  </pic:blipFill>
+                  <pic:spPr bwMode="auto">
+                    <a:xfrm>
+                      <a:off x="0" y="0"/>
+                      <a:ext cx="5943600" cy="4245428"/>
+                    </a:xfrm>
+                    <a:prstGeom prst="rect">
+                      <a:avLst/>
+                    </a:prstGeom>
+                    <a:noFill/>
+                    <a:ln w="9525">
+                      <a:noFill/>
+                      <a:headEnd/>
+                      <a:tailEnd/>
+                    </a:ln>
+                  </pic:spPr>
+                </pic:pic>
+              </a:graphicData>
+            </a:graphic>
+          </wp:inline>
+        </w:drawing>
+      </w:r>
     </w:p>
     <w:p>
       <w:pPr>
         <w:pStyle w:val="Heading2"/>
       </w:pPr>
-      <w:bookmarkStart w:id="57" w:name="fractional-vmt-changes-in-cav-scenario"/>
+      <w:bookmarkStart w:id="60" w:name="fractional-vmt-changes-in-cav-scenario"/>
+      <w:bookmarkEnd w:id="60"/>
       <w:r>
         <w:t xml:space="preserve">4.5 Fractional VMT Changes in CAV Scenario</w:t>
       </w:r>
-      <w:bookmarkEnd w:id="57"/>
     </w:p>
     <w:p>
       <w:pPr>
@@ -20622,19 +20171,7 @@
         </w:numPr>
       </w:pPr>
       <w:r>
-        <w:t xml:space="preserve">Aside on original ests: =</w:t>
-      </w:r>
-      <w:r>
-        <w:t xml:space="preserve">‘</w:t>
-      </w:r>
-      <w:r>
-        <w:t xml:space="preserve">[CAV Energy ASIF Framework WadudMacKenzieLeiby V20161024_Test.xlsx]calcul Dem_LDV</w:t>
-      </w:r>
-      <w:r>
-        <w:t xml:space="preserve">’</w:t>
-      </w:r>
-      <w:r>
-        <w:t xml:space="preserve">!$I</w:t>
+        <w:t xml:space="preserve">Aside on original ests: ='[CAV Energy ASIF Framework WadudMacKenzieLeiby V20161024_Test.xlsx]calcul Dem_LDV'!$I</w:t>
       </w:r>
       <m:oMath>
         <m:r>
@@ -20669,19 +20206,7 @@
         </w:numPr>
       </w:pPr>
       <w:r>
-        <w:t xml:space="preserve">Aside on original ests: =</w:t>
-      </w:r>
-      <w:r>
-        <w:t xml:space="preserve">‘</w:t>
-      </w:r>
-      <w:r>
-        <w:t xml:space="preserve">[CAV Energy ASIF Framework WadudMacKenzieLeiby V20161024_Test.xlsx]calcul Dem_LDV</w:t>
-      </w:r>
-      <w:r>
-        <w:t xml:space="preserve">’</w:t>
-      </w:r>
-      <w:r>
-        <w:t xml:space="preserve">!$I</w:t>
+        <w:t xml:space="preserve">Aside on original ests: ='[CAV Energy ASIF Framework WadudMacKenzieLeiby V20161024_Test.xlsx]calcul Dem_LDV'!$I</w:t>
       </w:r>
       <m:oMath>
         <m:r>
@@ -20699,11 +20224,11 @@
       <w:pPr>
         <w:pStyle w:val="Heading3"/>
       </w:pPr>
-      <w:bookmarkStart w:id="58" w:name="effects-on-vmt-demand-from-underserved-population-and-car-sharingride-pooling"/>
-      <w:r>
-        <w:t xml:space="preserve">Effects on VMT Demand from Underserved Population, and Car Sharing/Ride Pooling</w:t>
-      </w:r>
-      <w:bookmarkEnd w:id="58"/>
+      <w:bookmarkStart w:id="61" w:name="effects-on-vmt-demand-from-underserved-population-and-ride-hailing-pooling"/>
+      <w:bookmarkEnd w:id="61"/>
+      <w:r>
+        <w:t xml:space="preserve">Effects on VMT Demand from Underserved Population, and Ride Hailing &amp; Pooling</w:t>
+      </w:r>
     </w:p>
     <w:p>
       <w:pPr>
@@ -20729,11 +20254,11 @@
       <w:pPr>
         <w:pStyle w:val="Heading1"/>
       </w:pPr>
-      <w:bookmarkStart w:id="59" w:name="policy-and-scenario-calculations"/>
+      <w:bookmarkStart w:id="62" w:name="policy-and-scenario-calculations"/>
+      <w:bookmarkEnd w:id="62"/>
       <w:r>
         <w:t xml:space="preserve">5. Policy and Scenario Calculations</w:t>
       </w:r>
-      <w:bookmarkEnd w:id="59"/>
     </w:p>
     <w:p>
       <w:pPr>
@@ -20871,11 +20396,11 @@
       <w:pPr>
         <w:pStyle w:val="Heading2"/>
       </w:pPr>
-      <w:bookmarkStart w:id="60" w:name="final-scenario-results-table-for-2050"/>
-      <w:r>
-        <w:t xml:space="preserve">Final Scenario Results Table for 2050</w:t>
-      </w:r>
-      <w:bookmarkEnd w:id="60"/>
+      <w:bookmarkStart w:id="63" w:name="final-scenario-results-table-for-2050"/>
+      <w:bookmarkEnd w:id="63"/>
+      <w:r>
+        <w:t xml:space="preserve">5.1 Final Scenario Results Table for 2050</w:t>
+      </w:r>
     </w:p>
     <w:p>
       <w:pPr>
@@ -21335,7 +20860,7 @@
     </w:p>
     <w:tbl>
       <w:tblPr>
-        <w:tblStyle w:val="Table"/>
+        <w:tblStyle w:val="TableNormal"/>
         <w:tblW w:type="pct" w:w="0.0"/>
         <w:tblLook w:firstRow="1"/>
       </w:tblPr>
@@ -22109,11 +21634,11 @@
       <w:pPr>
         <w:pStyle w:val="Heading2"/>
       </w:pPr>
-      <w:bookmarkStart w:id="61" w:name="bar-chart-representation-of-results"/>
+      <w:bookmarkStart w:id="64" w:name="bar-chart-representation-of-results"/>
+      <w:bookmarkEnd w:id="64"/>
       <w:r>
         <w:t xml:space="preserve">5.2 Bar Chart Representation of Results</w:t>
       </w:r>
-      <w:bookmarkEnd w:id="61"/>
     </w:p>
     <w:p>
       <w:pPr>
@@ -22127,18 +21652,18 @@
       <w:pPr>
         <w:pStyle w:val="Heading2"/>
       </w:pPr>
-      <w:bookmarkStart w:id="62" w:name="travel-time-budget"/>
-      <w:r>
-        <w:t xml:space="preserve">Travel Time Budget</w:t>
-      </w:r>
-      <w:bookmarkEnd w:id="62"/>
+      <w:bookmarkStart w:id="65" w:name="travel-time-budget"/>
+      <w:bookmarkEnd w:id="65"/>
+      <w:r>
+        <w:t xml:space="preserve">5.3 Travel Time Budget</w:t>
+      </w:r>
     </w:p>
     <w:p>
       <w:pPr>
         <w:pStyle w:val="FirstParagraph"/>
       </w:pPr>
       <w:r>
-        <w:t xml:space="preserve">BGR2014:144 (referencing Shaefer et al. 2009) apply a Travel Time Budget constraint in the following straight-forward way:</w:t>
+        <w:t xml:space="preserve">BGR2014:144 (referencing Shaefer et al. 2009) apply a Travel Time Budget constraint in the following straight-forward way:</w:t>
       </w:r>
     </w:p>
     <w:p>
@@ -22239,21 +21764,21 @@
       <w:pPr>
         <w:pStyle w:val="Heading2"/>
       </w:pPr>
-      <w:bookmarkStart w:id="63" w:name="physical-constants"/>
-      <w:r>
-        <w:t xml:space="preserve">Physical Constants</w:t>
-      </w:r>
-      <w:bookmarkEnd w:id="63"/>
+      <w:bookmarkStart w:id="66" w:name="physical-constants"/>
+      <w:bookmarkEnd w:id="66"/>
+      <w:r>
+        <w:t xml:space="preserve">5.4 Physical Constants</w:t>
+      </w:r>
     </w:p>
     <w:p>
       <w:pPr>
         <w:pStyle w:val="Heading2"/>
       </w:pPr>
-      <w:bookmarkStart w:id="64" w:name="vehicle-scenario-parameters"/>
-      <w:r>
-        <w:t xml:space="preserve">Vehicle Scenario Parameters</w:t>
-      </w:r>
-      <w:bookmarkEnd w:id="64"/>
+      <w:bookmarkStart w:id="67" w:name="vehicle-scenario-parameters"/>
+      <w:bookmarkEnd w:id="67"/>
+      <w:r>
+        <w:t xml:space="preserve">5.5 Vehicle Scenario Parameters</w:t>
+      </w:r>
     </w:p>
     <w:p>
       <w:pPr>
@@ -22281,24 +21806,25 @@
       <w:pPr>
         <w:pStyle w:val="Heading1"/>
       </w:pPr>
-      <w:bookmarkStart w:id="65" w:name="simple-functions-for-mpg-as-a-function-of-highway-speed"/>
+      <w:bookmarkStart w:id="68" w:name="simple-functions-for-mpg-as-a-function-of-highway-speed"/>
+      <w:bookmarkEnd w:id="68"/>
       <w:r>
         <w:t xml:space="preserve">6. Simple functions for MPG as a function of highway speed</w:t>
       </w:r>
-      <w:bookmarkEnd w:id="65"/>
     </w:p>
     <w:p>
       <w:pPr>
         <w:pStyle w:val="Heading2"/>
       </w:pPr>
-      <w:bookmarkStart w:id="66" w:name="fuel-consumption-vs.speed---thomas-et-al.approach"/>
-      <w:r>
-        <w:t xml:space="preserve">6.1 Fuel Consumption vs. Speed - Thomas et al. Approach</w:t>
-      </w:r>
-      <w:bookmarkEnd w:id="66"/>
-    </w:p>
-    <w:p>
-      <w:pPr>
+      <w:bookmarkStart w:id="69" w:name="fuel-consumption-vs.-speed---thomas-et-al.-approach"/>
+      <w:bookmarkEnd w:id="69"/>
+      <w:r>
+        <w:t xml:space="preserve">6.1 Fuel Consumption vs. Speed - Thomas et al. Approach</w:t>
+      </w:r>
+    </w:p>
+    <w:p>
+      <w:pPr>
+        <w:pStyle w:val="Compact"/>
         <w:numPr>
           <w:numId w:val="1028"/>
           <w:ilvl w:val="0"/>
@@ -22310,7 +21836,7 @@
       <w:r>
         <w:t xml:space="preserve"> </w:t>
       </w:r>
-      <w:hyperlink r:id="rId67">
+      <w:hyperlink r:id="rId70">
         <w:r>
           <w:rPr>
             <w:rStyle w:val="Hyperlink"/>
@@ -22322,33 +21848,14 @@
     <w:p>
       <w:pPr>
         <w:pStyle w:val="BlockText"/>
-        <w:numPr>
-          <w:numId w:val="1000"/>
-          <w:ilvl w:val="0"/>
-        </w:numPr>
-      </w:pPr>
-      <w:r>
-        <w:t xml:space="preserve">Thomas et al. performed</w:t>
-      </w:r>
-      <w:r>
-        <w:t xml:space="preserve"> </w:t>
-      </w:r>
-      <w:r>
-        <w:t xml:space="preserve">“</w:t>
-      </w:r>
-      <w:r>
-        <w:t xml:space="preserve">analysis of dynamometer testing results for 74 vehicles at steady-state speeds from 50 to 80 mph [80 to 129 km/h]. Data has been collected for 23 light-duty vehicles at ORNL’s vehicle research laboratory and a valuable data set for 51 vehicles was loaned to ORNL by Chrysler, LLC under a non-disclosure agreement. Vehicles were tested in dynamometer laboratories at steady speeds from 40 to 80 mph [64 to 129 km/h], with the proper road-load applied. … The study includes various sizes of sedans, wagons, and SUVs, as well as pickup trucks, minivans and a few</w:t>
-      </w:r>
-      <w:r>
-        <w:t xml:space="preserve">”</w:t>
-      </w:r>
-      <w:r>
-        <w:t xml:space="preserve">muscle" and sports cars. Vehicles from model years 2003 to 2012 with a wide variety of powertrains were represented"</w:t>
-      </w:r>
-      <w:r>
-        <w:t xml:space="preserve"> </w:t>
-      </w:r>
-      <w:hyperlink r:id="rId68">
+      </w:pPr>
+      <w:r>
+        <w:t xml:space="preserve">Thomas et al. performed "analysis of dynamometer testing results for 74 vehicles at steady-state speeds from 50 to 80 mph [80 to 129 km/h]. Data has been collected for 23 light-duty vehicles at ORNL's vehicle research laboratory and a valuable data set for 51 vehicles was loaned to ORNL by Chrysler, LLC under a non-disclosure agreement. Vehicles were tested in dynamometer laboratories at steady speeds from 40 to 80 mph [64 to 129 km/h], with the proper road-load applied. ... The study includes various sizes of sedans, wagons, and SUVs, as well as pickup trucks, minivans and a few "muscle" and sports cars. Vehicles from model years 2003 to 2012 with a wide variety of powertrains were represented"</w:t>
+      </w:r>
+      <w:r>
+        <w:t xml:space="preserve"> </w:t>
+      </w:r>
+      <w:hyperlink r:id="rId71">
         <w:r>
           <w:rPr>
             <w:rStyle w:val="Hyperlink"/>
@@ -22371,7 +21878,7 @@
         <w:rPr>
           <w:b/>
         </w:rPr>
-        <w:t xml:space="preserve">Summary of MPG vs. Speed data:</w:t>
+        <w:t xml:space="preserve">Summary of MPG vs. Speed data:</w:t>
       </w:r>
       <w:r>
         <w:rPr>
@@ -22388,7 +21895,7 @@
     </w:p>
     <w:tbl>
       <w:tblPr>
-        <w:tblStyle w:val="Table"/>
+        <w:tblStyle w:val="TableNormal"/>
         <w:tblW w:type="pct" w:w="0.0"/>
         <w:tblLook w:firstRow="1"/>
       </w:tblPr>
@@ -22730,7 +22237,7 @@
     </w:p>
     <w:tbl>
       <w:tblPr>
-        <w:tblStyle w:val="Table"/>
+        <w:tblStyle w:val="TableNormal"/>
         <w:tblW w:type="pct" w:w="0.0"/>
         <w:tblLook w:firstRow="1"/>
         <w:tblCaption w:val="Table: Percent MPG Decreases With Speed (Rows are Ref Speed)"/>
@@ -22748,9 +22255,7 @@
             <w:vAlign w:val="bottom"/>
           </w:tcPr>
           <w:p>
-            <w:pPr>
-              <w:pStyle w:val="Compact"/>
-            </w:pPr>
+            <w:pStyle w:val="Compact"/>
           </w:p>
         </w:tc>
         <w:tc>
@@ -23508,11 +23013,11 @@
       <w:pPr>
         <w:pStyle w:val="Heading2"/>
       </w:pPr>
-      <w:bookmarkStart w:id="69" w:name="fuel-consumption-vs-speed---berry-approach"/>
+      <w:bookmarkStart w:id="72" w:name="fuel-consumption-vs-speed---berry-approach"/>
+      <w:bookmarkEnd w:id="72"/>
       <w:r>
         <w:t xml:space="preserve">6.2 Fuel Consumption vs Speed - Berry Approach</w:t>
       </w:r>
-      <w:bookmarkEnd w:id="69"/>
     </w:p>
     <w:p>
       <w:pPr>
@@ -23523,7 +23028,7 @@
           <wp:inline>
             <wp:extent cx="5943600" cy="4245428"/>
             <wp:effectExtent b="0" l="0" r="0" t="0"/>
-            <wp:docPr descr="" title="" id="1" name="Picture"/>
+            <wp:docPr descr="" id="1" name="Picture"/>
             <a:graphic>
               <a:graphicData uri="http://schemas.openxmlformats.org/drawingml/2006/picture">
                 <pic:pic>
@@ -23534,7 +23039,7 @@
                     </pic:cNvPicPr>
                   </pic:nvPicPr>
                   <pic:blipFill>
-                    <a:blip r:embed="rId70"/>
+                    <a:blip r:embed="rId73"/>
                     <a:stretch>
                       <a:fillRect/>
                     </a:stretch>
@@ -23565,21 +23070,21 @@
       <w:pPr>
         <w:pStyle w:val="Heading2"/>
       </w:pPr>
-      <w:bookmarkStart w:id="71" w:name="compute-the-optimum-highway-speed-for-a-range-of-time-costs-and-fuel-costs"/>
-      <w:r>
-        <w:t xml:space="preserve">Compute the Optimum Highway Speed for a Range of Time Costs and Fuel Costs</w:t>
-      </w:r>
-      <w:bookmarkEnd w:id="71"/>
+      <w:bookmarkStart w:id="74" w:name="compute-the-optimum-highway-speed-for-a-range-of-time-costs-and-fuel-costs"/>
+      <w:bookmarkEnd w:id="74"/>
+      <w:r>
+        <w:t xml:space="preserve">6.3 Compute the Optimum Highway Speed for a Range of Time Costs and Fuel Costs</w:t>
+      </w:r>
     </w:p>
     <w:p>
       <w:pPr>
         <w:pStyle w:val="Heading1"/>
       </w:pPr>
-      <w:bookmarkStart w:id="72" w:name="safety-costs-associated-with-speed"/>
+      <w:bookmarkStart w:id="75" w:name="safety-costs-associated-with-speed"/>
+      <w:bookmarkEnd w:id="75"/>
       <w:r>
         <w:t xml:space="preserve">7. Safety Costs Associated with Speed</w:t>
       </w:r>
-      <w:bookmarkEnd w:id="72"/>
     </w:p>
     <w:p>
       <w:pPr>
@@ -23589,7 +23094,7 @@
           <w:ilvl w:val="0"/>
         </w:numPr>
       </w:pPr>
-      <w:hyperlink r:id="rId73">
+      <w:hyperlink r:id="rId76">
         <w:r>
           <w:rPr>
             <w:rStyle w:val="Hyperlink"/>
@@ -23608,12 +23113,48 @@
       <w:pPr>
         <w:pStyle w:val="Compact"/>
         <w:numPr>
-          <w:numId w:val="1030"/>
-          <w:ilvl w:val="1"/>
+          <w:numId w:val="1029"/>
+          <w:ilvl w:val="0"/>
         </w:numPr>
       </w:pPr>
       <w:r>
         <w:t xml:space="preserve">An increase in average speed of 1 km/h typically results in a 3% higher risk of a crash involving injury, with a 4-5% increase for crashes that result in fatalities.</w:t>
+      </w:r>
+    </w:p>
+    <w:p>
+      <w:pPr>
+        <w:pStyle w:val="Compact"/>
+        <w:numPr>
+          <w:numId w:val="1029"/>
+          <w:ilvl w:val="0"/>
+        </w:numPr>
+      </w:pPr>
+      <w:r>
+        <w:t xml:space="preserve">Speed also contributes to the severity of the impact when a collision does occur. For car occupants in a crash with an impact speed of 80 km/h, the likelihood of death is 20 times what it would have been at an impact speed</w:t>
+      </w:r>
+      <w:r>
+        <w:t xml:space="preserve"> </w:t>
+      </w:r>
+      <w:r>
+        <w:t xml:space="preserve">of 30 km/h.</w:t>
+      </w:r>
+    </w:p>
+    <w:p>
+      <w:pPr>
+        <w:pStyle w:val="Compact"/>
+        <w:numPr>
+          <w:numId w:val="1029"/>
+          <w:ilvl w:val="0"/>
+        </w:numPr>
+      </w:pPr>
+      <w:r>
+        <w:t xml:space="preserve">WHO 2004 World report on road traffic injury prevention</w:t>
+      </w:r>
+      <w:r>
+        <w:t xml:space="preserve"> </w:t>
+      </w:r>
+      <w:r>
+        <w:t xml:space="preserve">** Crash Risk**</w:t>
       </w:r>
     </w:p>
     <w:p>
@@ -23625,48 +23166,12 @@
         </w:numPr>
       </w:pPr>
       <w:r>
-        <w:t xml:space="preserve">Speed also contributes to the severity of the impact when a collision does occur. For car occupants in a crash with an impact speed of 80 km/h, the likelihood of death is 20 times what it would have been at an impact speed</w:t>
-      </w:r>
-      <w:r>
-        <w:t xml:space="preserve"> </w:t>
-      </w:r>
-      <w:r>
-        <w:t xml:space="preserve">of 30 km/h.</w:t>
-      </w:r>
-    </w:p>
-    <w:p>
-      <w:pPr>
-        <w:pStyle w:val="Compact"/>
-        <w:numPr>
-          <w:numId w:val="1029"/>
-          <w:ilvl w:val="0"/>
-        </w:numPr>
-      </w:pPr>
-      <w:r>
-        <w:t xml:space="preserve">WHO 2004 World report on road traffic injury prevention</w:t>
-      </w:r>
-      <w:r>
-        <w:t xml:space="preserve"> </w:t>
-      </w:r>
-      <w:r>
-        <w:t xml:space="preserve">** Crash Risk**</w:t>
-      </w:r>
-    </w:p>
-    <w:p>
-      <w:pPr>
-        <w:pStyle w:val="Compact"/>
-        <w:numPr>
-          <w:numId w:val="1031"/>
-          <w:ilvl w:val="1"/>
-        </w:numPr>
-      </w:pPr>
-      <w:r>
         <w:t xml:space="preserve">WHO 2004</w:t>
       </w:r>
       <w:r>
         <w:t xml:space="preserve"> </w:t>
       </w:r>
-      <w:hyperlink r:id="rId74">
+      <w:hyperlink r:id="rId77">
         <w:r>
           <w:rPr>
             <w:rStyle w:val="Hyperlink"/>
@@ -23679,11 +23184,11 @@
       <w:pPr>
         <w:pStyle w:val="Compact"/>
         <w:numPr>
-          <w:numId w:val="1031"/>
+          <w:numId w:val="1030"/>
           <w:ilvl w:val="1"/>
         </w:numPr>
       </w:pPr>
-      <w:hyperlink r:id="rId75">
+      <w:hyperlink r:id="rId78">
         <w:r>
           <w:rPr>
             <w:rStyle w:val="Hyperlink"/>
@@ -23696,7 +23201,7 @@
       <w:pPr>
         <w:pStyle w:val="Compact"/>
         <w:numPr>
-          <w:numId w:val="1031"/>
+          <w:numId w:val="1030"/>
           <w:ilvl w:val="1"/>
         </w:numPr>
       </w:pPr>
@@ -23714,7 +23219,7 @@
       <w:pPr>
         <w:pStyle w:val="Compact"/>
         <w:numPr>
-          <w:numId w:val="1031"/>
+          <w:numId w:val="1030"/>
           <w:ilvl w:val="1"/>
         </w:numPr>
       </w:pPr>
@@ -23732,7 +23237,7 @@
       <w:pPr>
         <w:pStyle w:val="Compact"/>
         <w:numPr>
-          <w:numId w:val="1031"/>
+          <w:numId w:val="1030"/>
           <w:ilvl w:val="1"/>
         </w:numPr>
       </w:pPr>
@@ -23750,7 +23255,7 @@
       <w:pPr>
         <w:pStyle w:val="Compact"/>
         <w:numPr>
-          <w:numId w:val="1031"/>
+          <w:numId w:val="1030"/>
           <w:ilvl w:val="1"/>
         </w:numPr>
       </w:pPr>
@@ -23762,7 +23267,7 @@
       <w:pPr>
         <w:pStyle w:val="Compact"/>
         <w:numPr>
-          <w:numId w:val="1031"/>
+          <w:numId w:val="1030"/>
           <w:ilvl w:val="1"/>
         </w:numPr>
       </w:pPr>
@@ -23798,7 +23303,7 @@
     </w:p>
     <w:tbl>
       <w:tblPr>
-        <w:tblStyle w:val="Table"/>
+        <w:tblStyle w:val="TableNormal"/>
         <w:tblW w:type="pct" w:w="0.0"/>
         <w:tblLook w:firstRow="1"/>
       </w:tblPr>
@@ -23974,56 +23479,282 @@
         <w:t xml:space="preserve"> </w:t>
       </w:r>
       <w:r>
-        <w:t xml:space="preserve">(Source: Kloeden et al., 1997. See alos Kloeden et al. 2001)</w:t>
+        <w:t xml:space="preserve">(Source: Kloeden et al., 1997. See alos Kloeden et al. 2001)</w:t>
       </w:r>
     </w:p>
     <w:p>
       <w:pPr>
         <w:pStyle w:val="Heading3"/>
       </w:pPr>
-      <w:bookmarkStart w:id="76" w:name="severity-of-crash-injuries"/>
+      <w:bookmarkStart w:id="79" w:name="severity-of-crash-injuries"/>
+      <w:bookmarkEnd w:id="79"/>
+      <w:r>
+        <w:t xml:space="preserve">7.1</w:t>
+      </w:r>
+      <w:r>
+        <w:t xml:space="preserve"> </w:t>
+      </w:r>
       <w:r>
         <w:rPr>
           <w:b/>
         </w:rPr>
         <w:t xml:space="preserve">Severity of crash injuries</w:t>
       </w:r>
-      <w:bookmarkEnd w:id="76"/>
+    </w:p>
+    <w:p>
+      <w:pPr>
+        <w:pStyle w:val="Compact"/>
+        <w:numPr>
+          <w:numId w:val="1031"/>
+          <w:ilvl w:val="0"/>
+        </w:numPr>
+      </w:pPr>
+      <w:r>
+        <w:t xml:space="preserve">Speed has an exponentially detrimental effect on</w:t>
+      </w:r>
+      <w:r>
+        <w:t xml:space="preserve"> </w:t>
+      </w:r>
+      <w:r>
+        <w:t xml:space="preserve">safety. As speeds increase, so do the number and</w:t>
+      </w:r>
+      <w:r>
+        <w:t xml:space="preserve"> </w:t>
+      </w:r>
+      <w:r>
+        <w:t xml:space="preserve">severity of injuries. Studies show that the higher</w:t>
+      </w:r>
+      <w:r>
+        <w:t xml:space="preserve"> </w:t>
+      </w:r>
+      <w:r>
+        <w:t xml:space="preserve">the impact speed, the greater the likelihood of serious</w:t>
+      </w:r>
+      <w:r>
+        <w:t xml:space="preserve"> </w:t>
+      </w:r>
+      <w:r>
+        <w:t xml:space="preserve">and fatal injury:</w:t>
+      </w:r>
     </w:p>
     <w:p>
       <w:pPr>
         <w:pStyle w:val="Compact"/>
         <w:numPr>
           <w:numId w:val="1032"/>
+          <w:ilvl w:val="1"/>
+        </w:numPr>
+      </w:pPr>
+      <w:r>
+        <w:t xml:space="preserve">For car occupants, the severity of crash injury</w:t>
+      </w:r>
+      <w:r>
+        <w:t xml:space="preserve"> </w:t>
+      </w:r>
+      <w:r>
+        <w:t xml:space="preserve">depends on the change of speed during the</w:t>
+      </w:r>
+      <w:r>
+        <w:t xml:space="preserve"> </w:t>
+      </w:r>
+      <w:r>
+        <w:t xml:space="preserve">impact, usually denoted as</w:t>
+      </w:r>
+      <w:r>
+        <w:t xml:space="preserve"> </w:t>
+      </w:r>
+      <m:oMath>
+        <m:r>
+          <m:t>δ</m:t>
+        </m:r>
+      </m:oMath>
+      <w:r>
+        <w:t xml:space="preserve">v. As</w:t>
+      </w:r>
+      <w:r>
+        <w:t xml:space="preserve"> </w:t>
+      </w:r>
+      <m:oMath>
+        <m:r>
+          <m:t>δ</m:t>
+        </m:r>
+      </m:oMath>
+      <w:r>
+        <w:t xml:space="preserve">v increases</w:t>
+      </w:r>
+      <w:r>
+        <w:t xml:space="preserve"> </w:t>
+      </w:r>
+      <w:r>
+        <w:t xml:space="preserve">from about 20 km/h to 100 km/h, the probability</w:t>
+      </w:r>
+      <w:r>
+        <w:t xml:space="preserve"> </w:t>
+      </w:r>
+      <w:r>
+        <w:t xml:space="preserve">of fatal injuries increases from close to</w:t>
+      </w:r>
+      <w:r>
+        <w:t xml:space="preserve"> </w:t>
+      </w:r>
+      <w:r>
+        <w:t xml:space="preserve">zero to almost 100% (46).</w:t>
+      </w:r>
+    </w:p>
+    <w:p>
+      <w:pPr>
+        <w:pStyle w:val="Compact"/>
+        <w:numPr>
+          <w:numId w:val="1032"/>
+          <w:ilvl w:val="1"/>
+        </w:numPr>
+      </w:pPr>
+      <w:r>
+        <w:t xml:space="preserve">The probability of serious injury for belted</w:t>
+      </w:r>
+      <w:r>
+        <w:t xml:space="preserve"> </w:t>
+      </w:r>
+      <w:r>
+        <w:t xml:space="preserve">front-seat occupants is three times as great at</w:t>
+      </w:r>
+      <w:r>
+        <w:t xml:space="preserve"> </w:t>
+      </w:r>
+      <w:r>
+        <w:t xml:space="preserve">30 miles/h (48 km/h) and four times as great</w:t>
+      </w:r>
+      <w:r>
+        <w:t xml:space="preserve"> </w:t>
+      </w:r>
+      <w:r>
+        <w:t xml:space="preserve">at 40 miles/h (64 km/h), compared with the</w:t>
+      </w:r>
+      <w:r>
+        <w:t xml:space="preserve"> </w:t>
+      </w:r>
+      <w:r>
+        <w:t xml:space="preserve">risk at 20 miles/h (32 km/h) (47).</w:t>
+      </w:r>
+    </w:p>
+    <w:p>
+      <w:pPr>
+        <w:pStyle w:val="Compact"/>
+        <w:numPr>
+          <w:numId w:val="1032"/>
+          <w:ilvl w:val="1"/>
+        </w:numPr>
+      </w:pPr>
+      <w:r>
+        <w:t xml:space="preserve">For car occupants in a crash with an impact</w:t>
+      </w:r>
+      <w:r>
+        <w:t xml:space="preserve"> </w:t>
+      </w:r>
+      <w:r>
+        <w:t xml:space="preserve">speed of 50 miles/h (80 km/h), the likelihood</w:t>
+      </w:r>
+      <w:r>
+        <w:t xml:space="preserve"> </w:t>
+      </w:r>
+      <w:r>
+        <w:t xml:space="preserve">of death is 20 times what it would have been at</w:t>
+      </w:r>
+      <w:r>
+        <w:t xml:space="preserve"> </w:t>
+      </w:r>
+      <w:r>
+        <w:t xml:space="preserve">an impact speed of 20 miles/h (32 km/h) (48).</w:t>
+      </w:r>
+    </w:p>
+    <w:p>
+      <w:pPr>
+        <w:pStyle w:val="Compact"/>
+        <w:numPr>
+          <w:numId w:val="1032"/>
+          <w:ilvl w:val="1"/>
+        </w:numPr>
+      </w:pPr>
+      <w:r>
+        <w:t xml:space="preserve">Pedestrians have a 90% chance of surviving car</w:t>
+      </w:r>
+      <w:r>
+        <w:t xml:space="preserve"> </w:t>
+      </w:r>
+      <w:r>
+        <w:t xml:space="preserve">crashes at 30 km/h or below, but less than a</w:t>
+      </w:r>
+      <w:r>
+        <w:t xml:space="preserve"> </w:t>
+      </w:r>
+      <w:r>
+        <w:t xml:space="preserve">50% chance of surviving impacts at 45 km/h</w:t>
+      </w:r>
+      <w:r>
+        <w:t xml:space="preserve"> </w:t>
+      </w:r>
+      <w:r>
+        <w:t xml:space="preserve">or above (49, 50) (see Figure 3.3).</w:t>
+      </w:r>
+    </w:p>
+    <w:p>
+      <w:pPr>
+        <w:pStyle w:val="Compact"/>
+        <w:numPr>
+          <w:numId w:val="1032"/>
+          <w:ilvl w:val="1"/>
+        </w:numPr>
+      </w:pPr>
+      <w:r>
+        <w:t xml:space="preserve">The probability of a pedestrian being killed rises</w:t>
+      </w:r>
+      <w:r>
+        <w:t xml:space="preserve"> </w:t>
+      </w:r>
+      <w:r>
+        <w:t xml:space="preserve">by a factor of eight as the impact speed of the car</w:t>
+      </w:r>
+      <w:r>
+        <w:t xml:space="preserve"> </w:t>
+      </w:r>
+      <w:r>
+        <w:t xml:space="preserve">increases from 30 km/h to 50 km/h (51).</w:t>
+      </w:r>
+    </w:p>
+    <w:p>
+      <w:pPr>
+        <w:pStyle w:val="Compact"/>
+        <w:numPr>
+          <w:numId w:val="1032"/>
+          <w:ilvl w:val="1"/>
+        </w:numPr>
+      </w:pPr>
+      <w:r>
+        <w:t xml:space="preserve">Older pedestrians are even more physically vulnerable as speeds increase (52) (see Figure 3.4).</w:t>
+      </w:r>
+    </w:p>
+    <w:p>
+      <w:pPr>
+        <w:pStyle w:val="Compact"/>
+        <w:numPr>
+          <w:numId w:val="1032"/>
+          <w:ilvl w:val="1"/>
+        </w:numPr>
+      </w:pPr>
+      <w:r>
+        <w:t xml:space="preserve">Excess and inappropriate speed contributes to around 30% of fatal crashes in high-income countries (53).</w:t>
+      </w:r>
+    </w:p>
+    <w:p>
+      <w:pPr>
+        <w:pStyle w:val="Compact"/>
+        <w:numPr>
+          <w:numId w:val="1031"/>
           <w:ilvl w:val="0"/>
         </w:numPr>
       </w:pPr>
       <w:r>
-        <w:t xml:space="preserve">Speed has an exponentially detrimental effect on</w:t>
-      </w:r>
-      <w:r>
-        <w:t xml:space="preserve"> </w:t>
-      </w:r>
-      <w:r>
-        <w:t xml:space="preserve">safety. As speeds increase, so do the number and</w:t>
-      </w:r>
-      <w:r>
-        <w:t xml:space="preserve"> </w:t>
-      </w:r>
-      <w:r>
-        <w:t xml:space="preserve">severity of injuries. Studies show that the higher</w:t>
-      </w:r>
-      <w:r>
-        <w:t xml:space="preserve"> </w:t>
-      </w:r>
-      <w:r>
-        <w:t xml:space="preserve">the impact speed, the greater the likelihood of serious</w:t>
-      </w:r>
-      <w:r>
-        <w:t xml:space="preserve"> </w:t>
-      </w:r>
-      <w:r>
-        <w:t xml:space="preserve">and fatal injury:</w:t>
+        <w:t xml:space="preserve">Safety References</w:t>
       </w:r>
     </w:p>
     <w:p>
@@ -24035,59 +23766,25 @@
         </w:numPr>
       </w:pPr>
       <w:r>
-        <w:t xml:space="preserve">For car occupants, the severity of crash injury</w:t>
-      </w:r>
-      <w:r>
-        <w:t xml:space="preserve"> </w:t>
-      </w:r>
-      <w:r>
-        <w:t xml:space="preserve">depends on the change of speed during the</w:t>
-      </w:r>
-      <w:r>
-        <w:t xml:space="preserve"> </w:t>
-      </w:r>
-      <w:r>
-        <w:t xml:space="preserve">impact, usually denoted as</w:t>
-      </w:r>
-      <w:r>
-        <w:t xml:space="preserve"> </w:t>
-      </w:r>
-      <m:oMath>
-        <m:r>
-          <m:t>δ</m:t>
-        </m:r>
-      </m:oMath>
-      <w:r>
-        <w:t xml:space="preserve">v. As</w:t>
-      </w:r>
-      <w:r>
-        <w:t xml:space="preserve"> </w:t>
-      </w:r>
-      <m:oMath>
-        <m:r>
-          <m:t>δ</m:t>
-        </m:r>
-      </m:oMath>
-      <w:r>
-        <w:t xml:space="preserve">v increases</w:t>
-      </w:r>
-      <w:r>
-        <w:t xml:space="preserve"> </w:t>
-      </w:r>
-      <w:r>
-        <w:t xml:space="preserve">from about 20 km/h to 100 km/h, the probability</w:t>
-      </w:r>
-      <w:r>
-        <w:t xml:space="preserve"> </w:t>
-      </w:r>
-      <w:r>
-        <w:t xml:space="preserve">of fatal injuries increases from close to</w:t>
-      </w:r>
-      <w:r>
-        <w:t xml:space="preserve"> </w:t>
-      </w:r>
-      <w:r>
-        <w:t xml:space="preserve">zero to almost 100% (46).</w:t>
+        <w:t xml:space="preserve">Wegman F, Elsenaar P. Sustainable solutions to</w:t>
+      </w:r>
+      <w:r>
+        <w:t xml:space="preserve"> </w:t>
+      </w:r>
+      <w:r>
+        <w:t xml:space="preserve">improve road safety in the Netherlands. Leidschendam,</w:t>
+      </w:r>
+      <w:r>
+        <w:t xml:space="preserve"> </w:t>
+      </w:r>
+      <w:r>
+        <w:t xml:space="preserve">Institute for Road Safety Research, 1997</w:t>
+      </w:r>
+      <w:r>
+        <w:t xml:space="preserve"> </w:t>
+      </w:r>
+      <w:r>
+        <w:t xml:space="preserve">(SWOV Report D-097-8).</w:t>
       </w:r>
     </w:p>
     <w:p>
@@ -24099,31 +23796,13 @@
         </w:numPr>
       </w:pPr>
       <w:r>
-        <w:t xml:space="preserve">The probability of serious injury for belted</w:t>
-      </w:r>
-      <w:r>
-        <w:t xml:space="preserve"> </w:t>
-      </w:r>
-      <w:r>
-        <w:t xml:space="preserve">front-seat occupants is three times as great at</w:t>
-      </w:r>
-      <w:r>
-        <w:t xml:space="preserve"> </w:t>
-      </w:r>
-      <w:r>
-        <w:t xml:space="preserve">30 miles/h (48 km/h) and four times as great</w:t>
-      </w:r>
-      <w:r>
-        <w:t xml:space="preserve"> </w:t>
-      </w:r>
-      <w:r>
-        <w:t xml:space="preserve">at 40 miles/h (64 km/h), compared with the</w:t>
-      </w:r>
-      <w:r>
-        <w:t xml:space="preserve"> </w:t>
-      </w:r>
-      <w:r>
-        <w:t xml:space="preserve">risk at 20 miles/h (32 km/h) (47).</w:t>
+        <w:t xml:space="preserve">Ogden KW. Safer roads: a guide to road safety engineering.</w:t>
+      </w:r>
+      <w:r>
+        <w:t xml:space="preserve"> </w:t>
+      </w:r>
+      <w:r>
+        <w:t xml:space="preserve">Melbourne, Ashgate Publishing Ltd, 1996.</w:t>
       </w:r>
     </w:p>
     <w:p>
@@ -24135,25 +23814,13 @@
         </w:numPr>
       </w:pPr>
       <w:r>
-        <w:t xml:space="preserve">For car occupants in a crash with an impact</w:t>
-      </w:r>
-      <w:r>
-        <w:t xml:space="preserve"> </w:t>
-      </w:r>
-      <w:r>
-        <w:t xml:space="preserve">speed of 50 miles/h (80 km/h), the likelihood</w:t>
-      </w:r>
-      <w:r>
-        <w:t xml:space="preserve"> </w:t>
-      </w:r>
-      <w:r>
-        <w:t xml:space="preserve">of death is 20 times what it would have been at</w:t>
-      </w:r>
-      <w:r>
-        <w:t xml:space="preserve"> </w:t>
-      </w:r>
-      <w:r>
-        <w:t xml:space="preserve">an impact speed of 20 miles/h (32 km/h) (48).</w:t>
+        <w:t xml:space="preserve">Cities on the move: a World Bank urban strategy review.</w:t>
+      </w:r>
+      <w:r>
+        <w:t xml:space="preserve"> </w:t>
+      </w:r>
+      <w:r>
+        <w:t xml:space="preserve">Washington, DC, The World Bank, 2002.</w:t>
       </w:r>
     </w:p>
     <w:p>
@@ -24165,25 +23832,49 @@
         </w:numPr>
       </w:pPr>
       <w:r>
-        <w:t xml:space="preserve">Pedestrians have a 90% chance of surviving car</w:t>
-      </w:r>
-      <w:r>
-        <w:t xml:space="preserve"> </w:t>
-      </w:r>
-      <w:r>
-        <w:t xml:space="preserve">crashes at 30 km/h or below, but less than a</w:t>
-      </w:r>
-      <w:r>
-        <w:t xml:space="preserve"> </w:t>
-      </w:r>
-      <w:r>
-        <w:t xml:space="preserve">50% chance of surviving impacts at 45 km/h</w:t>
-      </w:r>
-      <w:r>
-        <w:t xml:space="preserve"> </w:t>
-      </w:r>
-      <w:r>
-        <w:t xml:space="preserve">or above (49, 50) (see Figure 3.3).</w:t>
+        <w:t xml:space="preserve">Handboek: categorisering wegen op duurzaam veilige</w:t>
+      </w:r>
+      <w:r>
+        <w:t xml:space="preserve"> </w:t>
+      </w:r>
+      <w:r>
+        <w:t xml:space="preserve">basis. Deel I (Voorlopige): functionele en operationele eisen</w:t>
+      </w:r>
+      <w:r>
+        <w:t xml:space="preserve"> </w:t>
+      </w:r>
+      <w:r>
+        <w:t xml:space="preserve">[Handbook: categorizing roads on long-lasting safe basis.</w:t>
+      </w:r>
+      <w:r>
+        <w:t xml:space="preserve"> </w:t>
+      </w:r>
+      <w:r>
+        <w:t xml:space="preserve">Part I (Provisional): functional and operational demands].</w:t>
+      </w:r>
+      <w:r>
+        <w:t xml:space="preserve"> </w:t>
+      </w:r>
+      <w:r>
+        <w:t xml:space="preserve">Ede, Stichting centrum voor regelgeving en</w:t>
+      </w:r>
+      <w:r>
+        <w:t xml:space="preserve"> </w:t>
+      </w:r>
+      <w:r>
+        <w:t xml:space="preserve">onderwoek in de grond-, water- en wegenbouw</w:t>
+      </w:r>
+      <w:r>
+        <w:t xml:space="preserve"> </w:t>
+      </w:r>
+      <w:r>
+        <w:t xml:space="preserve">en de verkeerstechniek, 1997 (CROW</w:t>
+      </w:r>
+      <w:r>
+        <w:t xml:space="preserve"> </w:t>
+      </w:r>
+      <w:r>
+        <w:t xml:space="preserve">Report 116).</w:t>
       </w:r>
     </w:p>
     <w:p>
@@ -24195,186 +23886,6 @@
         </w:numPr>
       </w:pPr>
       <w:r>
-        <w:t xml:space="preserve">The probability of a pedestrian being killed rises</w:t>
-      </w:r>
-      <w:r>
-        <w:t xml:space="preserve"> </w:t>
-      </w:r>
-      <w:r>
-        <w:t xml:space="preserve">by a factor of eight as the impact speed of the car</w:t>
-      </w:r>
-      <w:r>
-        <w:t xml:space="preserve"> </w:t>
-      </w:r>
-      <w:r>
-        <w:t xml:space="preserve">increases from 30 km/h to 50 km/h (51).</w:t>
-      </w:r>
-    </w:p>
-    <w:p>
-      <w:pPr>
-        <w:pStyle w:val="Compact"/>
-        <w:numPr>
-          <w:numId w:val="1033"/>
-          <w:ilvl w:val="1"/>
-        </w:numPr>
-      </w:pPr>
-      <w:r>
-        <w:t xml:space="preserve">Older pedestrians are even more physically vulnerable as speeds increase (52) (see Figure 3.4).</w:t>
-      </w:r>
-    </w:p>
-    <w:p>
-      <w:pPr>
-        <w:pStyle w:val="Compact"/>
-        <w:numPr>
-          <w:numId w:val="1033"/>
-          <w:ilvl w:val="1"/>
-        </w:numPr>
-      </w:pPr>
-      <w:r>
-        <w:t xml:space="preserve">Excess and inappropriate speed contributes to around 30% of fatal crashes in high-income countries (53).</w:t>
-      </w:r>
-    </w:p>
-    <w:p>
-      <w:pPr>
-        <w:pStyle w:val="Compact"/>
-        <w:numPr>
-          <w:numId w:val="1032"/>
-          <w:ilvl w:val="0"/>
-        </w:numPr>
-      </w:pPr>
-      <w:r>
-        <w:t xml:space="preserve">Safety References</w:t>
-      </w:r>
-    </w:p>
-    <w:p>
-      <w:pPr>
-        <w:pStyle w:val="Compact"/>
-        <w:numPr>
-          <w:numId w:val="1034"/>
-          <w:ilvl w:val="1"/>
-        </w:numPr>
-      </w:pPr>
-      <w:r>
-        <w:t xml:space="preserve">Wegman F, Elsenaar P. Sustainable solutions to</w:t>
-      </w:r>
-      <w:r>
-        <w:t xml:space="preserve"> </w:t>
-      </w:r>
-      <w:r>
-        <w:t xml:space="preserve">improve road safety in the Netherlands. Leidschendam,</w:t>
-      </w:r>
-      <w:r>
-        <w:t xml:space="preserve"> </w:t>
-      </w:r>
-      <w:r>
-        <w:t xml:space="preserve">Institute for Road Safety Research, 1997</w:t>
-      </w:r>
-      <w:r>
-        <w:t xml:space="preserve"> </w:t>
-      </w:r>
-      <w:r>
-        <w:t xml:space="preserve">(SWOV Report D-097-8).</w:t>
-      </w:r>
-    </w:p>
-    <w:p>
-      <w:pPr>
-        <w:pStyle w:val="Compact"/>
-        <w:numPr>
-          <w:numId w:val="1034"/>
-          <w:ilvl w:val="1"/>
-        </w:numPr>
-      </w:pPr>
-      <w:r>
-        <w:t xml:space="preserve">Ogden KW. Safer roads: a guide to road safety engineering.</w:t>
-      </w:r>
-      <w:r>
-        <w:t xml:space="preserve"> </w:t>
-      </w:r>
-      <w:r>
-        <w:t xml:space="preserve">Melbourne, Ashgate Publishing Ltd, 1996.</w:t>
-      </w:r>
-    </w:p>
-    <w:p>
-      <w:pPr>
-        <w:pStyle w:val="Compact"/>
-        <w:numPr>
-          <w:numId w:val="1034"/>
-          <w:ilvl w:val="1"/>
-        </w:numPr>
-      </w:pPr>
-      <w:r>
-        <w:t xml:space="preserve">Cities on the move: a World Bank urban strategy review.</w:t>
-      </w:r>
-      <w:r>
-        <w:t xml:space="preserve"> </w:t>
-      </w:r>
-      <w:r>
-        <w:t xml:space="preserve">Washington, DC, The World Bank, 2002.</w:t>
-      </w:r>
-    </w:p>
-    <w:p>
-      <w:pPr>
-        <w:pStyle w:val="Compact"/>
-        <w:numPr>
-          <w:numId w:val="1034"/>
-          <w:ilvl w:val="1"/>
-        </w:numPr>
-      </w:pPr>
-      <w:r>
-        <w:t xml:space="preserve">Handboek: categorisering wegen op duurzaam veilige</w:t>
-      </w:r>
-      <w:r>
-        <w:t xml:space="preserve"> </w:t>
-      </w:r>
-      <w:r>
-        <w:t xml:space="preserve">basis. Deel I (Voorlopige): functionele en operationele eisen</w:t>
-      </w:r>
-      <w:r>
-        <w:t xml:space="preserve"> </w:t>
-      </w:r>
-      <w:r>
-        <w:t xml:space="preserve">[Handbook: categorizing roads on long-lasting safe basis.</w:t>
-      </w:r>
-      <w:r>
-        <w:t xml:space="preserve"> </w:t>
-      </w:r>
-      <w:r>
-        <w:t xml:space="preserve">Part I (Provisional): functional and operational demands].</w:t>
-      </w:r>
-      <w:r>
-        <w:t xml:space="preserve"> </w:t>
-      </w:r>
-      <w:r>
-        <w:t xml:space="preserve">Ede, Stichting centrum voor regelgeving en</w:t>
-      </w:r>
-      <w:r>
-        <w:t xml:space="preserve"> </w:t>
-      </w:r>
-      <w:r>
-        <w:t xml:space="preserve">onderwoek in de grond-, water- en wegenbouw</w:t>
-      </w:r>
-      <w:r>
-        <w:t xml:space="preserve"> </w:t>
-      </w:r>
-      <w:r>
-        <w:t xml:space="preserve">en de verkeerstechniek, 1997 (CROW</w:t>
-      </w:r>
-      <w:r>
-        <w:t xml:space="preserve"> </w:t>
-      </w:r>
-      <w:r>
-        <w:t xml:space="preserve">Report 116).</w:t>
-      </w:r>
-    </w:p>
-    <w:p>
-      <w:pPr>
-        <w:pStyle w:val="Compact"/>
-        <w:numPr>
-          <w:numId w:val="1034"/>
-          <w:ilvl w:val="1"/>
-        </w:numPr>
-      </w:pPr>
-      <w:r>
         <w:t xml:space="preserve">Zone guide for pedestrian safety shows how to make systematic improvements. Washington, DC, National Highway</w:t>
       </w:r>
       <w:r>
@@ -24389,7 +23900,7 @@
       <w:r>
         <w:t xml:space="preserve">Transfer Series Number 181) (</w:t>
       </w:r>
-      <w:hyperlink r:id="rId77">
+      <w:hyperlink r:id="rId80">
         <w:r>
           <w:rPr>
             <w:rStyle w:val="Hyperlink"/>
@@ -24414,7 +23925,7 @@
       <w:pPr>
         <w:pStyle w:val="Compact"/>
         <w:numPr>
-          <w:numId w:val="1034"/>
+          <w:numId w:val="1033"/>
           <w:ilvl w:val="1"/>
         </w:numPr>
       </w:pPr>
@@ -24432,7 +23943,7 @@
       <w:pPr>
         <w:pStyle w:val="Compact"/>
         <w:numPr>
-          <w:numId w:val="1034"/>
+          <w:numId w:val="1033"/>
           <w:ilvl w:val="1"/>
         </w:numPr>
       </w:pPr>
@@ -24462,7 +23973,7 @@
       <w:pPr>
         <w:pStyle w:val="Compact"/>
         <w:numPr>
-          <w:numId w:val="1034"/>
+          <w:numId w:val="1033"/>
           <w:ilvl w:val="1"/>
         </w:numPr>
       </w:pPr>
@@ -24486,12 +23997,12 @@
       <w:pPr>
         <w:pStyle w:val="Compact"/>
         <w:numPr>
-          <w:numId w:val="1034"/>
+          <w:numId w:val="1033"/>
           <w:ilvl w:val="1"/>
         </w:numPr>
       </w:pPr>
       <w:r>
-        <w:t xml:space="preserve">Khan FM et al. Pedestrian environment and</w:t>
+        <w:t xml:space="preserve">Khan FM et al. Pedestrian environment and</w:t>
       </w:r>
       <w:r>
         <w:t xml:space="preserve"> </w:t>
@@ -24510,7 +24021,7 @@
       <w:pPr>
         <w:pStyle w:val="Compact"/>
         <w:numPr>
-          <w:numId w:val="1034"/>
+          <w:numId w:val="1033"/>
           <w:ilvl w:val="1"/>
         </w:numPr>
       </w:pPr>
@@ -24540,7 +24051,7 @@
       <w:pPr>
         <w:pStyle w:val="Compact"/>
         <w:numPr>
-          <w:numId w:val="1034"/>
+          <w:numId w:val="1033"/>
           <w:ilvl w:val="1"/>
         </w:numPr>
       </w:pPr>
@@ -24564,7 +24075,7 @@
       <w:pPr>
         <w:pStyle w:val="Compact"/>
         <w:numPr>
-          <w:numId w:val="1034"/>
+          <w:numId w:val="1033"/>
           <w:ilvl w:val="1"/>
         </w:numPr>
       </w:pPr>
@@ -24600,16 +24111,16 @@
       <w:pPr>
         <w:pStyle w:val="Heading2"/>
       </w:pPr>
-      <w:bookmarkStart w:id="78" w:name="speed-and-accident-risk"/>
+      <w:bookmarkStart w:id="81" w:name="speed-and-accident-risk"/>
+      <w:bookmarkEnd w:id="81"/>
       <w:r>
         <w:t xml:space="preserve">7.2 Speed and Accident Risk</w:t>
       </w:r>
-      <w:bookmarkEnd w:id="78"/>
     </w:p>
     <w:p>
       <w:pPr>
         <w:numPr>
-          <w:numId w:val="1035"/>
+          <w:numId w:val="1034"/>
           <w:ilvl w:val="0"/>
         </w:numPr>
       </w:pPr>
@@ -24619,7 +24130,7 @@
       <w:r>
         <w:t xml:space="preserve"> </w:t>
       </w:r>
-      <w:hyperlink r:id="rId79">
+      <w:hyperlink r:id="rId82">
         <w:r>
           <w:rPr>
             <w:rStyle w:val="Hyperlink"/>
@@ -24634,11 +24145,11 @@
     <w:p>
       <w:pPr>
         <w:numPr>
-          <w:numId w:val="1035"/>
+          <w:numId w:val="1034"/>
           <w:ilvl w:val="0"/>
         </w:numPr>
       </w:pPr>
-      <w:hyperlink r:id="rId80">
+      <w:hyperlink r:id="rId83">
         <w:r>
           <w:rPr>
             <w:rStyle w:val="Hyperlink"/>
@@ -24650,10 +24161,6 @@
     <w:p>
       <w:pPr>
         <w:pStyle w:val="BlockText"/>
-        <w:numPr>
-          <w:numId w:val="1000"/>
-          <w:ilvl w:val="0"/>
-        </w:numPr>
       </w:pPr>
       <w:r>
         <w:t xml:space="preserve">Assessing potential effectiveness of speed reduction measures</w:t>
@@ -24668,10 +24175,6 @@
     <w:p>
       <w:pPr>
         <w:pStyle w:val="BlockText"/>
-        <w:numPr>
-          <w:numId w:val="1000"/>
-          <w:ilvl w:val="0"/>
-        </w:numPr>
       </w:pPr>
       <w:r>
         <w:t xml:space="preserve">A similar relationship is assumed in Britain, based on empirical studies by Taylor, where changes in accident numbers associated with a 1 km/h change in speed have been shown to vary between 1% and 4% for urban roads and 2.5% and 5.5% for rural roads, with the lower value reflecting good quality roads and the higher value poorer quality roads.</w:t>
@@ -24680,10 +24183,6 @@
     <w:p>
       <w:pPr>
         <w:pStyle w:val="BlockText"/>
-        <w:numPr>
-          <w:numId w:val="1000"/>
-          <w:ilvl w:val="0"/>
-        </w:numPr>
       </w:pPr>
       <w:r>
         <w:t xml:space="preserve">Higher speeds: more accidents : High speed reduces the possibility to respond in time when necessary. People need time to process information, to decide whether or not to react and, finally to execute a reaction. At high speed the distance covered in this period is longer. At high speeds the distance between starting to brake and a complete stand still is longer as well. The braking distance is proportional to the square of speed (v2). Therefore, the possibility to avoid a collision becomes smaller as speed increases. This is well illustrated at a broad average level by Finch [24].</w:t>
@@ -24691,10 +24190,7 @@
     </w:p>
     <w:p>
       <w:pPr>
-        <w:numPr>
-          <w:numId w:val="1000"/>
-          <w:ilvl w:val="0"/>
-        </w:numPr>
+        <w:pStyle w:val="FirstParagraph"/>
       </w:pPr>
       <w:r>
         <w:t xml:space="preserve">1 km/h increase in speed implies a 3% increase in accidents</w:t>
@@ -24703,27 +24199,19 @@
     <w:p>
       <w:pPr>
         <w:pStyle w:val="BlockText"/>
-        <w:numPr>
-          <w:numId w:val="1000"/>
-          <w:ilvl w:val="0"/>
-        </w:numPr>
-      </w:pPr>
-      <w:r>
-        <w:t xml:space="preserve">In practice the relationship is more complex. …The higher the speed, the steeper the increase in accident risk. The relationship between speed and accident risk is a power function:</w:t>
+      </w:pPr>
+      <w:r>
+        <w:t xml:space="preserve">In practice the relationship is more complex. ...The higher the speed, the steeper the increase in accident risk. The relationship between speed and accident risk is a power function:</w:t>
       </w:r>
     </w:p>
     <w:p>
       <w:pPr>
         <w:pStyle w:val="BlockText"/>
-        <w:numPr>
-          <w:numId w:val="1000"/>
-          <w:ilvl w:val="0"/>
-        </w:numPr>
       </w:pPr>
       <w:r>
         <w:t xml:space="preserve">Based on the principles of kinetic energy and validated by empirical data, Nilsson [</w:t>
       </w:r>
-      <w:hyperlink r:id="rId81">
+      <w:hyperlink r:id="rId84">
         <w:r>
           <w:rPr>
             <w:rStyle w:val="Hyperlink"/>
@@ -24734,7 +24222,7 @@
       <w:r>
         <w:t xml:space="preserve">][</w:t>
       </w:r>
-      <w:hyperlink r:id="rId82">
+      <w:hyperlink r:id="rId85">
         <w:r>
           <w:rPr>
             <w:rStyle w:val="Hyperlink"/>
@@ -24839,10 +24327,6 @@
     <w:p>
       <w:pPr>
         <w:pStyle w:val="BlockText"/>
-        <w:numPr>
-          <w:numId w:val="1000"/>
-          <w:ilvl w:val="0"/>
-        </w:numPr>
       </w:pPr>
       <w:r>
         <w:t xml:space="preserve">In words: the number of injury accidents after the change in speed (A2) equals the number of accidents before the change (A1) multiplied by the new average speed (v2) divided by the former average speed (v1), raised to the square power.</w:t>
@@ -24852,17 +24336,17 @@
       <w:pPr>
         <w:pStyle w:val="Heading1"/>
       </w:pPr>
-      <w:bookmarkStart w:id="83" w:name="references"/>
+      <w:bookmarkStart w:id="86" w:name="references"/>
+      <w:bookmarkEnd w:id="86"/>
       <w:r>
         <w:t xml:space="preserve">References</w:t>
       </w:r>
-      <w:bookmarkEnd w:id="83"/>
     </w:p>
     <w:p>
       <w:pPr>
         <w:pStyle w:val="Compact"/>
         <w:numPr>
-          <w:numId w:val="1036"/>
+          <w:numId w:val="1035"/>
           <w:ilvl w:val="0"/>
         </w:numPr>
       </w:pPr>
@@ -24884,7 +24368,7 @@
       <w:r>
         <w:t xml:space="preserve"> </w:t>
       </w:r>
-      <w:hyperlink r:id="rId84">
+      <w:hyperlink r:id="rId87">
         <w:r>
           <w:rPr>
             <w:rStyle w:val="Hyperlink"/>
@@ -24897,17 +24381,17 @@
       <w:pPr>
         <w:pStyle w:val="Compact"/>
         <w:numPr>
-          <w:numId w:val="1036"/>
+          <w:numId w:val="1035"/>
           <w:ilvl w:val="0"/>
         </w:numPr>
       </w:pPr>
       <w:r>
-        <w:t xml:space="preserve">Brown, A., Gonder, J., &amp; Repac, B. (2014). An Analysis of Possible Energy Impacts of Automated Vehicle. In G. Meyer &amp; S. Beiker (Eds.), Road Vehicle Automation (pp. 61-70). Springer. Retrieved from</w:t>
-      </w:r>
-      <w:r>
-        <w:t xml:space="preserve"> </w:t>
-      </w:r>
-      <w:hyperlink r:id="rId85">
+        <w:t xml:space="preserve">Brown, A., Gonder, J., &amp; Repac, B. (2014). An Analysis of Possible Energy Impacts of Automated Vehicle. In G. Meyer &amp; S. Beiker (Eds.), Road Vehicle Automation (pp. 61-70). Springer. Retrieved from</w:t>
+      </w:r>
+      <w:r>
+        <w:t xml:space="preserve"> </w:t>
+      </w:r>
+      <w:hyperlink r:id="rId88">
         <w:r>
           <w:rPr>
             <w:rStyle w:val="Hyperlink"/>
@@ -24920,7 +24404,7 @@
       <w:pPr>
         <w:pStyle w:val="Compact"/>
         <w:numPr>
-          <w:numId w:val="1036"/>
+          <w:numId w:val="1035"/>
           <w:ilvl w:val="0"/>
         </w:numPr>
       </w:pPr>
@@ -24930,7 +24414,7 @@
       <w:r>
         <w:t xml:space="preserve"> </w:t>
       </w:r>
-      <w:hyperlink r:id="rId79">
+      <w:hyperlink r:id="rId82">
         <w:r>
           <w:rPr>
             <w:rStyle w:val="Hyperlink"/>
@@ -24949,31 +24433,31 @@
       <w:pPr>
         <w:pStyle w:val="Compact"/>
         <w:numPr>
-          <w:numId w:val="1036"/>
+          <w:numId w:val="1035"/>
           <w:ilvl w:val="0"/>
         </w:numPr>
       </w:pPr>
       <w:r>
-        <w:t xml:space="preserve">Kloeden, C. N., McLean, A. J., Moore, V. M. &amp; Ponte, G. (1997) Travelling speed and the rate of crash involvement. Volume 1: findings. Report No. CR 172. Federal Office of Road Safety FORS, Canberra</w:t>
+        <w:t xml:space="preserve">Kloeden, C. N., McLean, A. J., Moore, V. M. &amp; Ponte, G. (1997) Travelling speed and the rate of crash involvement. Volume 1: findings. Report No. CR 172. Federal Office of Road Safety FORS, Canberra</w:t>
       </w:r>
     </w:p>
     <w:p>
       <w:pPr>
         <w:pStyle w:val="Compact"/>
         <w:numPr>
-          <w:numId w:val="1036"/>
+          <w:numId w:val="1035"/>
           <w:ilvl w:val="0"/>
         </w:numPr>
       </w:pPr>
       <w:r>
-        <w:t xml:space="preserve">Kloeden, C. N., Ponte, G. &amp; McLean, A. J. (2001) Travelling speed and the rate of crash involvement on rural roads. Report No. CR 204. Australian Transport Safety Bureau ATSB, Civic Square, ACT</w:t>
+        <w:t xml:space="preserve">Kloeden, C. N., Ponte, G. &amp; McLean, A. J. (2001) Travelling speed and the rate of crash involvement on rural roads. Report No. CR 204. Australian Transport Safety Bureau ATSB, Civic Square, ACT</w:t>
       </w:r>
     </w:p>
     <w:p>
       <w:pPr>
         <w:pStyle w:val="Compact"/>
         <w:numPr>
-          <w:numId w:val="1036"/>
+          <w:numId w:val="1035"/>
           <w:ilvl w:val="0"/>
         </w:numPr>
       </w:pPr>
@@ -24986,7 +24470,7 @@
       <w:r>
         <w:t xml:space="preserve">(</w:t>
       </w:r>
-      <w:hyperlink r:id="rId86">
+      <w:hyperlink r:id="rId89">
         <w:r>
           <w:rPr>
             <w:rStyle w:val="Hyperlink"/>
@@ -25002,35 +24486,17 @@
       <w:pPr>
         <w:pStyle w:val="Compact"/>
         <w:numPr>
-          <w:numId w:val="1036"/>
+          <w:numId w:val="1035"/>
           <w:ilvl w:val="0"/>
         </w:numPr>
       </w:pPr>
       <w:r>
-        <w:t xml:space="preserve">Schipper, Lee, Calanit Saenger and Anant Sudardshan 2011.</w:t>
-      </w:r>
-      <w:r>
-        <w:t xml:space="preserve"> </w:t>
-      </w:r>
-      <w:r>
-        <w:t xml:space="preserve">“</w:t>
-      </w:r>
-      <w:r>
-        <w:t xml:space="preserve">Transport and Carbon Emissions in the United States: The Long View,</w:t>
-      </w:r>
-      <w:r>
-        <w:t xml:space="preserve">”</w:t>
-      </w:r>
-      <w:r>
-        <w:t xml:space="preserve"> </w:t>
-      </w:r>
-      <w:r>
-        <w:t xml:space="preserve">Energies 2011, 4, 563-581;</w:t>
-      </w:r>
-      <w:r>
-        <w:t xml:space="preserve"> </w:t>
-      </w:r>
-      <w:hyperlink r:id="rId87">
+        <w:t xml:space="preserve">Schipper, Lee, Calanit Saenger and Anant Sudardshan 2011. "Transport and Carbon Emissions in the United States: The Long View," Energies 2011, 4, 563-581;</w:t>
+      </w:r>
+      <w:r>
+        <w:t xml:space="preserve"> </w:t>
+      </w:r>
+      <w:hyperlink r:id="rId90">
         <w:r>
           <w:rPr>
             <w:rStyle w:val="Hyperlink"/>
@@ -25043,47 +24509,29 @@
       <w:pPr>
         <w:pStyle w:val="Compact"/>
         <w:numPr>
-          <w:numId w:val="1036"/>
+          <w:numId w:val="1035"/>
           <w:ilvl w:val="0"/>
         </w:numPr>
       </w:pPr>
       <w:r>
-        <w:t xml:space="preserve">Shaefer et al. 2009.</w:t>
+        <w:t xml:space="preserve">Shaefer et al. 2009.</w:t>
       </w:r>
     </w:p>
     <w:p>
       <w:pPr>
         <w:pStyle w:val="Compact"/>
         <w:numPr>
-          <w:numId w:val="1036"/>
+          <w:numId w:val="1035"/>
           <w:ilvl w:val="0"/>
         </w:numPr>
       </w:pPr>
       <w:r>
-        <w:t xml:space="preserve">Stephens, T.S., J. Gonder, Y. Chen, Z. Lin, C. Liu, D. Gohlke, 2016</w:t>
-      </w:r>
-      <w:r>
-        <w:t xml:space="preserve"> </w:t>
-      </w:r>
-      <w:r>
-        <w:t xml:space="preserve">“</w:t>
-      </w:r>
-      <w:r>
-        <w:t xml:space="preserve">Estimated Bounds and Important Factors for Fuel Use and Consumer Costs of Connected and Automated Vehicles,</w:t>
-      </w:r>
-      <w:r>
-        <w:t xml:space="preserve">”</w:t>
-      </w:r>
-      <w:r>
-        <w:t xml:space="preserve"> </w:t>
-      </w:r>
-      <w:r>
-        <w:t xml:space="preserve">NREL Technical Report NREL/TP-5400-67216 November 2016,</w:t>
-      </w:r>
-      <w:r>
-        <w:t xml:space="preserve"> </w:t>
-      </w:r>
-      <w:hyperlink r:id="rId88">
+        <w:t xml:space="preserve">Stephens, T.S., J. Gonder, Y. Chen, Z. Lin, C. Liu, D. Gohlke, 2016 "Estimated Bounds and Important Factors for Fuel Use and Consumer Costs of Connected and Automated Vehicles," NREL Technical Report NREL/TP-5400-67216 November 2016,</w:t>
+      </w:r>
+      <w:r>
+        <w:t xml:space="preserve"> </w:t>
+      </w:r>
+      <w:hyperlink r:id="rId91">
         <w:r>
           <w:rPr>
             <w:rStyle w:val="Hyperlink"/>
@@ -25096,7 +24544,7 @@
       <w:pPr>
         <w:pStyle w:val="Compact"/>
         <w:numPr>
-          <w:numId w:val="1036"/>
+          <w:numId w:val="1035"/>
           <w:ilvl w:val="0"/>
         </w:numPr>
       </w:pPr>
@@ -25106,7 +24554,7 @@
       <w:r>
         <w:t xml:space="preserve"> </w:t>
       </w:r>
-      <w:hyperlink r:id="rId67">
+      <w:hyperlink r:id="rId70">
         <w:r>
           <w:rPr>
             <w:rStyle w:val="Hyperlink"/>
@@ -25119,7 +24567,7 @@
       <w:pPr>
         <w:pStyle w:val="Compact"/>
         <w:numPr>
-          <w:numId w:val="1036"/>
+          <w:numId w:val="1035"/>
           <w:ilvl w:val="0"/>
         </w:numPr>
       </w:pPr>
@@ -25129,7 +24577,7 @@
       <w:r>
         <w:t xml:space="preserve"> </w:t>
       </w:r>
-      <w:hyperlink r:id="rId89">
+      <w:hyperlink r:id="rId92">
         <w:r>
           <w:rPr>
             <w:rStyle w:val="Hyperlink"/>
@@ -25139,17 +24587,13 @@
       </w:hyperlink>
     </w:p>
     <w:sectPr>
-      <w:footerReference w:type="default" r:id="rId9"/>
+      <w:footerReference w:type="default" r:id="rId8"/>
       <w:pgSz w:w="12240" w:h="15840"/>
       <w:pgMar w:top="1440" w:right="1440" w:bottom="1440" w:left="1440" w:header="720" w:footer="720" w:gutter="0"/>
       <w:cols w:space="720"/>
     </w:sectPr>
   </w:body>
 </w:document>
-</file>
-
-<file path=word/comments.xml><?xml version="1.0" encoding="utf-8"?>
-<w:comments xmlns:w="http://schemas.openxmlformats.org/wordprocessingml/2006/main" xmlns:m="http://schemas.openxmlformats.org/officeDocument/2006/math" xmlns:r="http://schemas.openxmlformats.org/officeDocument/2006/relationships" xmlns:o="urn:schemas-microsoft-com:office:office" xmlns:v="urn:schemas-microsoft-com:vml" xmlns:w10="urn:schemas-microsoft-com:office:word" xmlns:a="http://schemas.openxmlformats.org/drawingml/2006/main" xmlns:pic="http://schemas.openxmlformats.org/drawingml/2006/picture" xmlns:wp="http://schemas.openxmlformats.org/drawingml/2006/wordprocessingDrawing"/>
 </file>
 
 <file path=word/footer1.xml><?xml version="1.0" encoding="utf-8"?>
@@ -25221,7 +24665,7 @@
       </w:r>
     </w:p>
   </w:footnote>
-  <w:footnote w:id="26">
+  <w:footnote w:id="28">
     <w:p>
       <w:pPr>
         <w:pStyle w:val="FootnoteText"/>
@@ -25240,7 +24684,7 @@
       </w:r>
     </w:p>
   </w:footnote>
-  <w:footnote w:id="27">
+  <w:footnote w:id="29">
     <w:p>
       <w:pPr>
         <w:pStyle w:val="FootnoteText"/>
@@ -25255,11 +24699,11 @@
         <w:t xml:space="preserve"> </w:t>
       </w:r>
       <w:r>
-        <w:t xml:space="preserve">Additional potential disaggregations include by region, vehicle size class, drivetrain type, and time of day (e.g. operating costs vary by time of day, as described in Bösch et al. 2017).</w:t>
+        <w:t xml:space="preserve">Additional potential disaggregations include by region, vehicle size class, drivetrain type, and time of day (e.g. operating costs vary by time of day, as described in Bösch et al. 2017).</w:t>
       </w:r>
     </w:p>
   </w:footnote>
-  <w:footnote w:id="30">
+  <w:footnote w:id="32">
     <w:p>
       <w:pPr>
         <w:pStyle w:val="FootnoteText"/>
@@ -25278,7 +24722,7 @@
       </w:r>
     </w:p>
   </w:footnote>
-  <w:footnote w:id="33">
+  <w:footnote w:id="35">
     <w:p>
       <w:pPr>
         <w:pStyle w:val="FootnoteText"/>
@@ -25354,6 +24798,25 @@
       </w:r>
       <w:r>
         <w:t xml:space="preserve">= petro.</w:t>
+      </w:r>
+    </w:p>
+  </w:footnote>
+  <w:footnote w:id="39">
+    <w:p>
+      <w:pPr>
+        <w:pStyle w:val="FootnoteText"/>
+      </w:pPr>
+      <w:r>
+        <w:rPr>
+          <w:rStyle w:val="FootnoteReference"/>
+        </w:rPr>
+        <w:footnoteRef/>
+      </w:r>
+      <w:r>
+        <w:t xml:space="preserve"> </w:t>
+      </w:r>
+      <w:r>
+        <w:t xml:space="preserve">Note that energy cost implications of automation could also be influenced by the choice of drivetrain/fuel, i.e. the extent to which CAVs are electrifiction compared to Manual Vehicles. This vehicle technology choice could also alter other capital and operating costs.</w:t>
       </w:r>
     </w:p>
   </w:footnote>
@@ -25837,7 +25300,7 @@
     </w:lvl>
   </w:abstractNum>
   <w:abstractNum w:abstractNumId="990">
-    <w:nsid w:val="2c1ae401"/>
+    <w:nsid w:val="90fe9dd1"/>
     <w:multiLevelType w:val="multilevel"/>
     <w:lvl w:ilvl="0">
       <w:numFmt w:val="bullet"/>
@@ -25916,31 +25379,9 @@
         <w:ind w:left="4800" w:hanging="480"/>
       </w:pPr>
     </w:lvl>
-    <w:lvl w:ilvl="7">
-      <w:numFmt w:val="bullet"/>
-      <w:lvlText w:val=" "/>
-      <w:lvlJc w:val="left"/>
-      <w:pPr>
-        <w:tabs>
-          <w:tab w:val="num" w:pos="5040"/>
-        </w:tabs>
-        <w:ind w:left="5520" w:hanging="480"/>
-      </w:pPr>
-    </w:lvl>
-    <w:lvl w:ilvl="8">
-      <w:numFmt w:val="bullet"/>
-      <w:lvlText w:val=" "/>
-      <w:lvlJc w:val="left"/>
-      <w:pPr>
-        <w:tabs>
-          <w:tab w:val="num" w:pos="5760"/>
-        </w:tabs>
-        <w:ind w:left="6240" w:hanging="480"/>
-      </w:pPr>
-    </w:lvl>
   </w:abstractNum>
   <w:abstractNum w:abstractNumId="991">
-    <w:nsid w:val="ea454b4c"/>
+    <w:nsid w:val="caf64560"/>
     <w:multiLevelType w:val="multilevel"/>
     <w:lvl w:ilvl="0">
       <w:numFmt w:val="bullet"/>
@@ -26019,31 +25460,9 @@
         <w:ind w:left="4800" w:hanging="480"/>
       </w:pPr>
     </w:lvl>
-    <w:lvl w:ilvl="7">
-      <w:numFmt w:val="bullet"/>
-      <w:lvlText w:val="–"/>
-      <w:lvlJc w:val="left"/>
-      <w:pPr>
-        <w:tabs>
-          <w:tab w:val="num" w:pos="5040"/>
-        </w:tabs>
-        <w:ind w:left="5520" w:hanging="480"/>
-      </w:pPr>
-    </w:lvl>
-    <w:lvl w:ilvl="8">
-      <w:numFmt w:val="bullet"/>
-      <w:lvlText w:val="•"/>
-      <w:lvlJc w:val="left"/>
-      <w:pPr>
-        <w:tabs>
-          <w:tab w:val="num" w:pos="5760"/>
-        </w:tabs>
-        <w:ind w:left="6240" w:hanging="480"/>
-      </w:pPr>
-    </w:lvl>
   </w:abstractNum>
   <w:abstractNum w:abstractNumId="99411">
-    <w:nsid w:val="71315dca"/>
+    <w:nsid w:val="8f26b4d8"/>
     <w:multiLevelType w:val="multilevel"/>
     <w:lvl w:ilvl="0">
       <w:start w:val="1"/>
@@ -26129,33 +25548,9 @@
         <w:ind w:left="4800" w:hanging="480"/>
       </w:pPr>
     </w:lvl>
-    <w:lvl w:ilvl="7">
-      <w:start w:val="1"/>
-      <w:numFmt w:val="decimal"/>
-      <w:lvlText w:val="%8."/>
-      <w:lvlJc w:val="left"/>
-      <w:pPr>
-        <w:tabs>
-          <w:tab w:val="num" w:pos="5040"/>
-        </w:tabs>
-        <w:ind w:left="5520" w:hanging="480"/>
-      </w:pPr>
-    </w:lvl>
-    <w:lvl w:ilvl="8">
-      <w:start w:val="1"/>
-      <w:numFmt w:val="decimal"/>
-      <w:lvlText w:val="%9."/>
-      <w:lvlJc w:val="left"/>
-      <w:pPr>
-        <w:tabs>
-          <w:tab w:val="num" w:pos="5760"/>
-        </w:tabs>
-        <w:ind w:left="6240" w:hanging="480"/>
-      </w:pPr>
-    </w:lvl>
   </w:abstractNum>
   <w:abstractNum w:abstractNumId="994138">
-    <w:nsid w:val="47261bad"/>
+    <w:nsid w:val="5ada64e7"/>
     <w:multiLevelType w:val="multilevel"/>
     <w:lvl w:ilvl="0">
       <w:start w:val="38"/>
@@ -26239,30 +25634,6 @@
           <w:tab w:val="num" w:pos="4320"/>
         </w:tabs>
         <w:ind w:left="4800" w:hanging="480"/>
-      </w:pPr>
-    </w:lvl>
-    <w:lvl w:ilvl="7">
-      <w:start w:val="38"/>
-      <w:numFmt w:val="decimal"/>
-      <w:lvlText w:val="%8."/>
-      <w:lvlJc w:val="left"/>
-      <w:pPr>
-        <w:tabs>
-          <w:tab w:val="num" w:pos="5040"/>
-        </w:tabs>
-        <w:ind w:left="5520" w:hanging="480"/>
-      </w:pPr>
-    </w:lvl>
-    <w:lvl w:ilvl="8">
-      <w:start w:val="38"/>
-      <w:numFmt w:val="decimal"/>
-      <w:lvlText w:val="%9."/>
-      <w:lvlJc w:val="left"/>
-      <w:pPr>
-        <w:tabs>
-          <w:tab w:val="num" w:pos="5760"/>
-        </w:tabs>
-        <w:ind w:left="6240" w:hanging="480"/>
       </w:pPr>
     </w:lvl>
   </w:abstractNum>
@@ -26411,6 +25782,9 @@
     <w:abstractNumId w:val="991"/>
   </w:num>
   <w:num w:numId="1018">
+    <w:abstractNumId w:val="991"/>
+  </w:num>
+  <w:num w:numId="1019">
     <w:abstractNumId w:val="99411"/>
     <w:lvlOverride w:ilvl="0">
       <w:startOverride w:val="1"/>
@@ -26433,15 +25807,6 @@
     <w:lvlOverride w:ilvl="6">
       <w:startOverride w:val="1"/>
     </w:lvlOverride>
-    <w:lvlOverride w:ilvl="7">
-      <w:startOverride w:val="1"/>
-    </w:lvlOverride>
-    <w:lvlOverride w:ilvl="8">
-      <w:startOverride w:val="1"/>
-    </w:lvlOverride>
-  </w:num>
-  <w:num w:numId="1019">
-    <w:abstractNumId w:val="991"/>
   </w:num>
   <w:num w:numId="1020">
     <w:abstractNumId w:val="991"/>
@@ -26483,9 +25848,6 @@
     <w:abstractNumId w:val="991"/>
   </w:num>
   <w:num w:numId="1033">
-    <w:abstractNumId w:val="991"/>
-  </w:num>
-  <w:num w:numId="1034">
     <w:abstractNumId w:val="994138"/>
     <w:lvlOverride w:ilvl="0">
       <w:startOverride w:val="38"/>
@@ -26508,17 +25870,11 @@
     <w:lvlOverride w:ilvl="6">
       <w:startOverride w:val="38"/>
     </w:lvlOverride>
-    <w:lvlOverride w:ilvl="7">
-      <w:startOverride w:val="38"/>
-    </w:lvlOverride>
-    <w:lvlOverride w:ilvl="8">
-      <w:startOverride w:val="38"/>
-    </w:lvlOverride>
+  </w:num>
+  <w:num w:numId="1034">
+    <w:abstractNumId w:val="991"/>
   </w:num>
   <w:num w:numId="1035">
-    <w:abstractNumId w:val="991"/>
-  </w:num>
-  <w:num w:numId="1036">
     <w:abstractNumId w:val="991"/>
   </w:num>
 </w:numbering>

</xml_diff>

<commit_message>
Update word version of CAVdecom.docx
</commit_message>
<xml_diff>
--- a/CAVdecom.docx
+++ b/CAVdecom.docx
@@ -69,7 +69,13 @@
         <w:pStyle w:val="Date"/>
       </w:pPr>
       <w:r>
-        <w:t xml:space="preserve">Nov. 07,</w:t>
+        <w:t xml:space="preserve">Nov.</w:t>
+      </w:r>
+      <w:r>
+        <w:t xml:space="preserve"> </w:t>
+      </w:r>
+      <w:r>
+        <w:t xml:space="preserve">07,</w:t>
       </w:r>
       <w:r>
         <w:t xml:space="preserve"> </w:t>
@@ -234,7 +240,13 @@
         <w:t xml:space="preserve"> </w:t>
       </w:r>
       <w:r>
-        <w:t xml:space="preserve">al. 2016,</w:t>
+        <w:t xml:space="preserve">al.</w:t>
+      </w:r>
+      <w:r>
+        <w:t xml:space="preserve"> </w:t>
+      </w:r>
+      <w:r>
+        <w:t xml:space="preserve">2016,</w:t>
       </w:r>
       <w:r>
         <w:t xml:space="preserve"> </w:t>
@@ -252,7 +264,13 @@
         <w:t xml:space="preserve"> </w:t>
       </w:r>
       <w:r>
-        <w:t xml:space="preserve">al. 2016)</w:t>
+        <w:t xml:space="preserve">al.</w:t>
+      </w:r>
+      <w:r>
+        <w:t xml:space="preserve"> </w:t>
+      </w:r>
+      <w:r>
+        <w:t xml:space="preserve">2016)</w:t>
       </w:r>
       <w:r>
         <w:t xml:space="preserve"> </w:t>
@@ -639,21 +657,21 @@
       <w:pPr>
         <w:pStyle w:val="Heading1"/>
       </w:pPr>
-      <w:bookmarkStart w:id="20" w:name="introduction-main-points-key-factors"/>
+      <w:bookmarkStart w:id="21" w:name="introduction-main-points-key-factors"/>
+      <w:bookmarkEnd w:id="21"/>
       <w:r>
         <w:t xml:space="preserve">1. Introduction, Main Points, Key Factors</w:t>
       </w:r>
-      <w:bookmarkEnd w:id="20"/>
     </w:p>
     <w:p>
       <w:pPr>
         <w:pStyle w:val="Heading4"/>
       </w:pPr>
-      <w:bookmarkStart w:id="21" w:name="goals-for-and-potential-value-of-compactaggregate-model"/>
+      <w:bookmarkStart w:id="22" w:name="goals-for-and-potential-value-of-compactaggregate-model"/>
+      <w:bookmarkEnd w:id="22"/>
       <w:r>
         <w:t xml:space="preserve">Goals for and Potential value of compact/aggregate model:</w:t>
       </w:r>
-      <w:bookmarkEnd w:id="21"/>
     </w:p>
     <w:p>
       <w:pPr>
@@ -719,11 +737,11 @@
       <w:pPr>
         <w:pStyle w:val="Heading4"/>
       </w:pPr>
-      <w:bookmarkStart w:id="22" w:name="important-driving-factors-have-an-economic-dimension"/>
+      <w:bookmarkStart w:id="23" w:name="important-driving-factors-have-an-economic-dimension"/>
+      <w:bookmarkEnd w:id="23"/>
       <w:r>
         <w:t xml:space="preserve">Important driving factors have an economic dimension</w:t>
       </w:r>
-      <w:bookmarkEnd w:id="22"/>
     </w:p>
     <w:p>
       <w:pPr>
@@ -960,11 +978,11 @@
       <w:pPr>
         <w:pStyle w:val="Heading4"/>
       </w:pPr>
-      <w:bookmarkStart w:id="23" w:name="key-questions-in-order-of-attention-paid-here"/>
+      <w:bookmarkStart w:id="24" w:name="key-questions-in-order-of-attention-paid-here"/>
+      <w:bookmarkEnd w:id="24"/>
       <w:r>
         <w:t xml:space="preserve">Key Questions (in order of attention paid here)</w:t>
       </w:r>
-      <w:bookmarkEnd w:id="23"/>
     </w:p>
     <w:p>
       <w:pPr>
@@ -1128,7 +1146,7 @@
         </w:numPr>
       </w:pPr>
       <w:r>
-        <w:t xml:space="preserve">Model through occupancy, incremental VKT from re-positioning, and implications to travelers’ cost</w:t>
+        <w:t xml:space="preserve">Model through occupancy, incremental VKT from re-positioning, and implications to travelers' cost</w:t>
       </w:r>
     </w:p>
     <w:p>
@@ -1195,11 +1213,11 @@
       <w:pPr>
         <w:pStyle w:val="Heading4"/>
       </w:pPr>
-      <w:bookmarkStart w:id="24" w:name="contributions-of-this-paper"/>
+      <w:bookmarkStart w:id="25" w:name="contributions-of-this-paper"/>
+      <w:bookmarkEnd w:id="25"/>
       <w:r>
         <w:t xml:space="preserve">Contributions of this paper</w:t>
       </w:r>
-      <w:bookmarkEnd w:id="24"/>
     </w:p>
     <w:p>
       <w:pPr>
@@ -1213,11 +1231,11 @@
       <w:pPr>
         <w:pStyle w:val="Heading4"/>
       </w:pPr>
-      <w:bookmarkStart w:id="25" w:name="limitations"/>
+      <w:bookmarkStart w:id="26" w:name="limitations"/>
+      <w:bookmarkEnd w:id="26"/>
       <w:r>
         <w:t xml:space="preserve">Limitations</w:t>
       </w:r>
-      <w:bookmarkEnd w:id="25"/>
     </w:p>
     <w:p>
       <w:pPr>
@@ -1247,11 +1265,11 @@
       <w:pPr>
         <w:pStyle w:val="Heading1"/>
       </w:pPr>
-      <w:bookmarkStart w:id="26" w:name="decomposition-of-energy-and-ghg-impacts-of-cavs"/>
+      <w:bookmarkStart w:id="27" w:name="decomposition-of-energy-and-ghg-impacts-of-cavs"/>
+      <w:bookmarkEnd w:id="27"/>
       <w:r>
         <w:t xml:space="preserve">2. Decomposition of Energy and GHG Impacts of CAVs</w:t>
       </w:r>
-      <w:bookmarkEnd w:id="26"/>
     </w:p>
     <w:p>
       <w:pPr>
@@ -1285,7 +1303,7 @@
         <w:t xml:space="preserve"> </w:t>
       </w:r>
       <w:r>
-        <w:t xml:space="preserve">(Schipper et al. 2000, 2011). Mechanistic and scenario-base approaches of this type have been used to explore CAV impacts by Wadud, MacKenzie and Leiby (2016) and by Stephens et al. 2016. While this approch assumes a degree of separability in the impact of certain identified mechanisms on energy use, e.g. weight reduction versus aerodynamic load reduction through platooning, this is supported in some cases by more detailed models and experimental data [cite XXX].</w:t>
+        <w:t xml:space="preserve">(Schipper et al. 2000, 2011). Mechanistic and scenario-base approaches of this type have been used to explore CAV impacts by Wadud, MacKenzie and Leiby (2016) and by Stephens et al. 2016. While this approch assumes a degree of separability in the impact of certain identified mechanisms on energy use, e.g. weight reduction versus aerodynamic load reduction through platooning, this is supported in some cases by more detailed models and experimental data [cite XXX].</w:t>
       </w:r>
     </w:p>
     <w:p>
@@ -1418,7 +1436,7 @@
         <w:rPr>
           <w:rStyle w:val="FootnoteReference"/>
         </w:rPr>
-        <w:footnoteReference w:id="27"/>
+        <w:footnoteReference w:id="28"/>
       </w:r>
       <w:r>
         <w:t xml:space="preserve">} x {Shares of each mode-vehicle-fuel type} x {Energy Intensity} x {Fuel GHG Intensity}.</w:t>
@@ -1952,7 +1970,7 @@
         <w:rPr>
           <w:rStyle w:val="FootnoteReference"/>
         </w:rPr>
-        <w:footnoteReference w:id="28"/>
+        <w:footnoteReference w:id="29"/>
       </w:r>
     </w:p>
     <w:p>
@@ -3762,11 +3780,11 @@
       <w:pPr>
         <w:pStyle w:val="Heading2"/>
       </w:pPr>
-      <w:bookmarkStart w:id="29" w:name="mechanisms-by-which-cavs-can-alter-energy-use-and-emissiona"/>
+      <w:bookmarkStart w:id="30" w:name="mechanisms-by-which-cavs-can-alter-energy-use-and-emissiona"/>
+      <w:bookmarkEnd w:id="30"/>
       <w:r>
         <w:t xml:space="preserve">Mechanisms by Which CAVs Can Alter Energy Use and Emissiona</w:t>
       </w:r>
-      <w:bookmarkEnd w:id="29"/>
     </w:p>
     <w:p>
       <w:pPr>
@@ -3788,43 +3806,7 @@
         <w:t xml:space="preserve"> </w:t>
       </w:r>
       <w:r>
-        <w:t xml:space="preserve">of</w:t>
-      </w:r>
-      <w:r>
-        <w:t xml:space="preserve"> </w:t>
-      </w:r>
-      <w:r>
-        <w:t xml:space="preserve">“</w:t>
-      </w:r>
-      <w:r>
-        <w:t xml:space="preserve">Mechanisms</w:t>
-      </w:r>
-      <w:r>
-        <w:t xml:space="preserve">”</w:t>
-      </w:r>
-      <w:r>
-        <w:t xml:space="preserve"> </w:t>
-      </w:r>
-      <w:r>
-        <w:t xml:space="preserve">or</w:t>
-      </w:r>
-      <w:r>
-        <w:t xml:space="preserve"> </w:t>
-      </w:r>
-      <w:r>
-        <w:t xml:space="preserve">“</w:t>
-      </w:r>
-      <w:r>
-        <w:t xml:space="preserve">Technologies</w:t>
-      </w:r>
-      <w:r>
-        <w:t xml:space="preserve">”</w:t>
-      </w:r>
-      <w:r>
-        <w:t xml:space="preserve"> </w:t>
-      </w:r>
-      <w:r>
-        <w:t xml:space="preserve">associated with vehicle automation, each</w:t>
+        <w:t xml:space="preserve">of "Mechanisms" or "Technologies" associated with vehicle automation, each</w:t>
       </w:r>
       <w:r>
         <w:t xml:space="preserve"> </w:t>
@@ -4117,30 +4099,18 @@
       <w:pPr>
         <w:pStyle w:val="Heading1"/>
       </w:pPr>
-      <w:bookmarkStart w:id="30" w:name="estimating-energy-impacts"/>
+      <w:bookmarkStart w:id="31" w:name="estimating-energy-impacts"/>
+      <w:bookmarkEnd w:id="31"/>
       <w:r>
         <w:t xml:space="preserve">3. Estimating Energy Impacts</w:t>
       </w:r>
-      <w:bookmarkEnd w:id="30"/>
     </w:p>
     <w:p>
       <w:pPr>
         <w:pStyle w:val="FirstParagraph"/>
       </w:pPr>
       <w:r>
-        <w:t xml:space="preserve">We define the effects of automation on vehicle energy intensity (energy per vehicle km traveled) through a set of identified technological and operational</w:t>
-      </w:r>
-      <w:r>
-        <w:t xml:space="preserve"> </w:t>
-      </w:r>
-      <w:r>
-        <w:t xml:space="preserve">“</w:t>
-      </w:r>
-      <w:r>
-        <w:t xml:space="preserve">mechanisms.</w:t>
-      </w:r>
-      <w:r>
-        <w:t xml:space="preserve">”</w:t>
+        <w:t xml:space="preserve">We define the effects of automation on vehicle energy intensity (energy per vehicle km traveled) through a set of identified technological and operational "mechanisms."</w:t>
       </w:r>
     </w:p>
     <w:p>
@@ -4154,7 +4124,7 @@
         <w:rPr>
           <w:rStyle w:val="FootnoteReference"/>
         </w:rPr>
-        <w:footnoteReference w:id="31"/>
+        <w:footnoteReference w:id="32"/>
       </w:r>
       <w:r>
         <w:t xml:space="preserve"> </w:t>
@@ -4187,73 +4157,7 @@
         <w:t xml:space="preserve"> </w:t>
       </w:r>
       <w:r>
-        <w:t xml:space="preserve">from</w:t>
-      </w:r>
-      <w:r>
-        <w:t xml:space="preserve"> </w:t>
-      </w:r>
-      <w:r>
-        <w:t xml:space="preserve">“</w:t>
-      </w:r>
-      <w:r>
-        <w:t xml:space="preserve">zero</w:t>
-      </w:r>
-      <w:r>
-        <w:t xml:space="preserve">”</w:t>
-      </w:r>
-      <w:r>
-        <w:t xml:space="preserve"> </w:t>
-      </w:r>
-      <w:r>
-        <w:t xml:space="preserve">through</w:t>
-      </w:r>
-      <w:r>
-        <w:t xml:space="preserve"> </w:t>
-      </w:r>
-      <w:r>
-        <w:t xml:space="preserve">“</w:t>
-      </w:r>
-      <w:r>
-        <w:t xml:space="preserve">pessimistic,</w:t>
-      </w:r>
-      <w:r>
-        <w:t xml:space="preserve">”</w:t>
-      </w:r>
-      <w:r>
-        <w:t xml:space="preserve"> </w:t>
-      </w:r>
-      <w:r>
-        <w:t xml:space="preserve">“</w:t>
-      </w:r>
-      <w:r>
-        <w:t xml:space="preserve">midcase,</w:t>
-      </w:r>
-      <w:r>
-        <w:t xml:space="preserve">”</w:t>
-      </w:r>
-      <w:r>
-        <w:t xml:space="preserve"> </w:t>
-      </w:r>
-      <w:r>
-        <w:t xml:space="preserve">and</w:t>
-      </w:r>
-      <w:r>
-        <w:t xml:space="preserve"> </w:t>
-      </w:r>
-      <w:r>
-        <w:t xml:space="preserve">“</w:t>
-      </w:r>
-      <w:r>
-        <w:t xml:space="preserve">optimistic.</w:t>
-      </w:r>
-      <w:r>
-        <w:t xml:space="preserve">”</w:t>
-      </w:r>
-      <w:r>
-        <w:t xml:space="preserve"> </w:t>
-      </w:r>
-      <w:r>
-        <w:t xml:space="preserve">Mechanism intensity effect values</w:t>
+        <w:t xml:space="preserve">from "zero" through "pessimistic," "midcase," and "optimistic." Mechanism intensity effect values</w:t>
       </w:r>
       <w:r>
         <w:t xml:space="preserve"> </w:t>
@@ -4346,11 +4250,11 @@
       <w:pPr>
         <w:pStyle w:val="Heading3"/>
       </w:pPr>
-      <w:bookmarkStart w:id="32" w:name="construct-multiplicative-factors-to-apply-to-energy-intensities-for-each-mechanism"/>
+      <w:bookmarkStart w:id="33" w:name="construct-multiplicative-factors-to-apply-to-energy-intensities-for-each-mechanism"/>
+      <w:bookmarkEnd w:id="33"/>
       <w:r>
         <w:t xml:space="preserve">3.1 Construct multiplicative factors to apply to energy intensities for each mechanism</w:t>
       </w:r>
-      <w:bookmarkEnd w:id="32"/>
     </w:p>
     <w:p>
       <w:pPr>
@@ -4522,7 +4426,7 @@
     </w:p>
     <w:tbl>
       <w:tblPr>
-        <w:tblStyle w:val="Table"/>
+        <w:tblStyle w:val="TableNormal"/>
         <w:tblW w:type="pct" w:w="0.0"/>
         <w:tblLook w:firstRow="1"/>
         <w:tblCaption w:val="Intensity Multipliers by Vehicle-type, Year, and Case"/>
@@ -7190,54 +7094,18 @@
         </w:numPr>
       </w:pPr>
       <w:r>
-        <w:t xml:space="preserve">Note</w:t>
-      </w:r>
-      <w:r>
-        <w:t xml:space="preserve"> </w:t>
-      </w:r>
-      <w:r>
-        <w:t xml:space="preserve">“</w:t>
-      </w:r>
-      <w:r>
-        <w:t xml:space="preserve">Right_sizing</w:t>
-      </w:r>
-      <w:r>
-        <w:t xml:space="preserve">”</w:t>
-      </w:r>
-      <w:r>
-        <w:t xml:space="preserve"> </w:t>
-      </w:r>
-      <w:r>
-        <w:t xml:space="preserve">and</w:t>
-      </w:r>
-      <w:r>
-        <w:t xml:space="preserve"> </w:t>
-      </w:r>
-      <w:r>
-        <w:t xml:space="preserve">“</w:t>
-      </w:r>
-      <w:r>
-        <w:t xml:space="preserve">Increased_feature_load</w:t>
-      </w:r>
-      <w:r>
-        <w:t xml:space="preserve">”</w:t>
-      </w:r>
-      <w:r>
-        <w:t xml:space="preserve"> </w:t>
-      </w:r>
-      <w:r>
-        <w:t xml:space="preserve">apply only to LDV passenger travel.</w:t>
+        <w:t xml:space="preserve">Note "Right_sizing" and "Increased_feature_load" apply only to LDV passenger travel.</w:t>
       </w:r>
     </w:p>
     <w:p>
       <w:pPr>
         <w:pStyle w:val="Heading3"/>
       </w:pPr>
-      <w:bookmarkStart w:id="33" w:name="energy-intensity-by-vehicle-type-and-technology-scenario-by-composing-mechanism-effects"/>
+      <w:bookmarkStart w:id="34" w:name="energy-intensity-by-vehicle-type-and-technology-scenario-by-composing-mechanism-effects"/>
+      <w:bookmarkEnd w:id="34"/>
       <w:r>
         <w:t xml:space="preserve">3.2 Energy Intensity by Vehicle Type and Technology Scenario, by Composing Mechanism Effects</w:t>
       </w:r>
-      <w:bookmarkEnd w:id="33"/>
     </w:p>
     <w:p>
       <w:pPr>
@@ -7386,25 +7254,7 @@
         <w:t xml:space="preserve">k</w:t>
       </w:r>
       <w:r>
-        <w:t xml:space="preserve">, the</w:t>
-      </w:r>
-      <w:r>
-        <w:t xml:space="preserve"> </w:t>
-      </w:r>
-      <w:r>
-        <w:t xml:space="preserve">“</w:t>
-      </w:r>
-      <w:r>
-        <w:t xml:space="preserve">EffectCase</w:t>
-      </w:r>
-      <w:r>
-        <w:t xml:space="preserve">”</w:t>
-      </w:r>
-      <w:r>
-        <w:t xml:space="preserve"> </w:t>
-      </w:r>
-      <w:r>
-        <w:t xml:space="preserve">or effect sensitivity case</w:t>
+        <w:t xml:space="preserve">, the "EffectCase" or effect sensitivity case</w:t>
       </w:r>
       <w:r>
         <w:t xml:space="preserve"> </w:t>
@@ -7545,7 +7395,7 @@
     </w:p>
     <w:tbl>
       <w:tblPr>
-        <w:tblStyle w:val="Table"/>
+        <w:tblStyle w:val="TableNormal"/>
         <w:tblW w:type="pct" w:w="0.0"/>
         <w:tblLook w:firstRow="1"/>
         <w:tblCaption w:val="Effect Sensitivity Cases by Vehicle Class, Year, AV Mechanism and Tech Scenario"/>
@@ -11348,7 +11198,7 @@
         <w:rPr>
           <w:rStyle w:val="FootnoteReference"/>
         </w:rPr>
-        <w:footnoteReference w:id="34"/>
+        <w:footnoteReference w:id="35"/>
       </w:r>
       <w:r>
         <w:t xml:space="preserve"> </w:t>
@@ -11379,15 +11229,15 @@
           <m:naryPr>
             <m:chr m:val="∏"/>
             <m:limLoc m:val="undOvr"/>
-            <m:subHide m:val="0"/>
-            <m:supHide m:val="1"/>
+            <m:subHide m:val="1"/>
+            <m:supHide m:val="0"/>
           </m:naryPr>
-          <m:sub>
+          <m:sub/>
+          <m:sup>
             <m:r>
               <m:t>k</m:t>
             </m:r>
-          </m:sub>
-          <m:sup/>
+          </m:sup>
           <m:e>
             <m:sSub>
               <m:e>
@@ -11616,15 +11466,15 @@
             <m:naryPr>
               <m:chr m:val="∏"/>
               <m:limLoc m:val="undOvr"/>
-              <m:subHide m:val="0"/>
-              <m:supHide m:val="1"/>
+              <m:subHide m:val="1"/>
+              <m:supHide m:val="0"/>
             </m:naryPr>
-            <m:sub>
+            <m:sub/>
+            <m:sup>
               <m:r>
                 <m:t>k</m:t>
               </m:r>
-            </m:sub>
-            <m:sup/>
+            </m:sup>
             <m:e>
               <m:sSub>
                 <m:e>
@@ -11686,7 +11536,7 @@
     </w:p>
     <w:tbl>
       <w:tblPr>
-        <w:tblStyle w:val="Table"/>
+        <w:tblStyle w:val="TableNormal"/>
         <w:tblW w:type="pct" w:w="0.0"/>
         <w:tblLook w:firstRow="1"/>
         <w:tblCaption w:val="Net Energy Intensity Change by Technology Scenario, Vehicle-type, and Year"/>
@@ -12192,13 +12042,24 @@
     </w:p>
     <w:p>
       <w:pPr>
+        <w:pStyle w:val="SourceCode"/>
+      </w:pPr>
+      <w:r>
+        <w:rPr>
+          <w:rStyle w:val="VerbatimChar"/>
+        </w:rPr>
+        <w:t xml:space="preserve">## Note/Aside: Constructed Net Energy Intensity Changes match old workbook to within 1.287431e-09 total absolute error.</w:t>
+      </w:r>
+    </w:p>
+    <w:p>
+      <w:pPr>
         <w:pStyle w:val="Heading1"/>
       </w:pPr>
-      <w:bookmarkStart w:id="35" w:name="demand-response-to-cavs"/>
+      <w:bookmarkStart w:id="36" w:name="demand-response-to-cavs"/>
+      <w:bookmarkEnd w:id="36"/>
       <w:r>
         <w:t xml:space="preserve">4. Demand Response to CAVs</w:t>
       </w:r>
-      <w:bookmarkEnd w:id="35"/>
     </w:p>
     <w:p>
       <w:pPr>
@@ -12212,78 +12073,24 @@
       <w:pPr>
         <w:pStyle w:val="Heading2"/>
       </w:pPr>
-      <w:bookmarkStart w:id="36" w:name="key-parameters-for-demand-scenarios"/>
+      <w:bookmarkStart w:id="37" w:name="key-parameters-for-demand-scenarios"/>
+      <w:bookmarkEnd w:id="37"/>
       <w:r>
         <w:t xml:space="preserve">4.1 Key parameters for Demand scenarios</w:t>
       </w:r>
-      <w:bookmarkEnd w:id="36"/>
     </w:p>
     <w:p>
       <w:pPr>
         <w:pStyle w:val="FirstParagraph"/>
       </w:pPr>
       <w:r>
-        <w:t xml:space="preserve">The following are the default parameter values. (Note: Need to be clear which version of certain parameters dominate in subsequent application, e.g. from</w:t>
-      </w:r>
-      <w:r>
-        <w:t xml:space="preserve"> </w:t>
-      </w:r>
-      <w:r>
-        <w:t xml:space="preserve">“</w:t>
-      </w:r>
-      <w:r>
-        <w:t xml:space="preserve">DemScenCostChange</w:t>
-      </w:r>
-      <w:r>
-        <w:t xml:space="preserve">”</w:t>
-      </w:r>
-      <w:r>
-        <w:t xml:space="preserve"> </w:t>
-      </w:r>
-      <w:r>
-        <w:t xml:space="preserve">vs</w:t>
-      </w:r>
-      <w:r>
-        <w:t xml:space="preserve"> </w:t>
-      </w:r>
-      <w:r>
-        <w:t xml:space="preserve">“</w:t>
-      </w:r>
-      <w:r>
-        <w:t xml:space="preserve">DemRespParams</w:t>
-      </w:r>
-      <w:r>
-        <w:t xml:space="preserve">”</w:t>
-      </w:r>
-      <w:r>
-        <w:t xml:space="preserve"> </w:t>
-      </w:r>
-      <w:r>
-        <w:t xml:space="preserve">tables.</w:t>
-      </w:r>
-      <w:r>
-        <w:t xml:space="preserve"> </w:t>
-      </w:r>
-      <w:r>
-        <w:t xml:space="preserve">The</w:t>
-      </w:r>
-      <w:r>
-        <w:t xml:space="preserve"> </w:t>
-      </w:r>
-      <w:r>
-        <w:t xml:space="preserve">“</w:t>
-      </w:r>
-      <w:r>
-        <w:t xml:space="preserve">Low, Med, High</w:t>
-      </w:r>
-      <w:r>
-        <w:t xml:space="preserve">”</w:t>
-      </w:r>
-      <w:r>
-        <w:t xml:space="preserve"> </w:t>
-      </w:r>
-      <w:r>
-        <w:t xml:space="preserve">cases in DemdRespParams table are separate from the Demand Scenario cases in DemScenCostChange table (section 4.3 below)).</w:t>
+        <w:t xml:space="preserve">The following are the default parameter values. (Note: Need to be clear which version of certain parameters dominate in subsequent application, e.g. from "DemScenCostChange" vs "DemRespParams" tables.</w:t>
+      </w:r>
+      <w:r>
+        <w:t xml:space="preserve"> </w:t>
+      </w:r>
+      <w:r>
+        <w:t xml:space="preserve">The "Low, Med, High" cases in DemdRespParams table are separate from the Demand Scenario cases in DemScenCostChange table (section 4.3 below)).</w:t>
       </w:r>
     </w:p>
     <w:p>
@@ -12296,7 +12103,7 @@
     </w:p>
     <w:tbl>
       <w:tblPr>
-        <w:tblStyle w:val="Table"/>
+        <w:tblStyle w:val="TableNormal"/>
         <w:tblW w:type="pct" w:w="0.0"/>
         <w:tblLook w:firstRow="1"/>
         <w:tblCaption w:val="Key Parameters for LDV Demand Response (for all Demand Scenarios)"/>
@@ -13910,36 +13717,18 @@
       <w:pPr>
         <w:pStyle w:val="Heading3"/>
       </w:pPr>
-      <w:bookmarkStart w:id="37" w:name="select-a-single-scenario-to-examine"/>
+      <w:bookmarkStart w:id="38" w:name="select-a-single-scenario-to-examine"/>
+      <w:bookmarkEnd w:id="38"/>
       <w:r>
         <w:t xml:space="preserve">Select a Single Scenario to Examine</w:t>
       </w:r>
-      <w:bookmarkEnd w:id="37"/>
     </w:p>
     <w:p>
       <w:pPr>
         <w:pStyle w:val="FirstParagraph"/>
       </w:pPr>
       <w:r>
-        <w:t xml:space="preserve">Energy Intensity change is dependent on the Technology Scenario, and year of interest. For example consider Technology Scenario 4, the</w:t>
-      </w:r>
-      <w:r>
-        <w:t xml:space="preserve"> </w:t>
-      </w:r>
-      <w:r>
-        <w:t xml:space="preserve">“</w:t>
-      </w:r>
-      <w:r>
-        <w:t xml:space="preserve">Strong responses</w:t>
-      </w:r>
-      <w:r>
-        <w:t xml:space="preserve">”</w:t>
-      </w:r>
-      <w:r>
-        <w:t xml:space="preserve"> </w:t>
-      </w:r>
-      <w:r>
-        <w:t xml:space="preserve">scenario, in year 2050.</w:t>
+        <w:t xml:space="preserve">Energy Intensity change is dependent on the Technology Scenario, and year of interest. For example consider Technology Scenario 4, the "Strong responses" scenario, in year 2050.</w:t>
       </w:r>
     </w:p>
     <w:p>
@@ -13953,7 +13742,7 @@
         <w:rPr>
           <w:rStyle w:val="FootnoteReference"/>
         </w:rPr>
-        <w:footnoteReference w:id="38"/>
+        <w:footnoteReference w:id="39"/>
       </w:r>
       <w:r>
         <w:t xml:space="preserve"> </w:t>
@@ -13972,7 +13761,7 @@
     </w:p>
     <w:tbl>
       <w:tblPr>
-        <w:tblStyle w:val="Table"/>
+        <w:tblStyle w:val="TableNormal"/>
         <w:tblW w:type="pct" w:w="0.0"/>
         <w:tblLook w:firstRow="1"/>
         <w:tblCaption w:val="DemRespParams: Important Parameters for the Calculation of Demand Reponse, by Vehicle-type, and Year"/>
@@ -15586,21 +15375,21 @@
       <w:pPr>
         <w:pStyle w:val="Heading2"/>
       </w:pPr>
-      <w:bookmarkStart w:id="39" w:name="establish-base-travel-costs-for-each-cost-component"/>
+      <w:bookmarkStart w:id="40" w:name="establish-base-travel-costs-for-each-cost-component"/>
+      <w:bookmarkEnd w:id="40"/>
       <w:r>
         <w:t xml:space="preserve">4.2 Establish Base Travel Costs for Each Cost Component</w:t>
       </w:r>
-      <w:bookmarkEnd w:id="39"/>
     </w:p>
     <w:p>
       <w:pPr>
         <w:pStyle w:val="Heading3"/>
       </w:pPr>
-      <w:bookmarkStart w:id="40" w:name="simple-base-travel-time-cost-calculation"/>
+      <w:bookmarkStart w:id="41" w:name="simple-base-travel-time-cost-calculation"/>
+      <w:bookmarkEnd w:id="41"/>
       <w:r>
         <w:t xml:space="preserve">Simple Base Travel Time Cost Calculation</w:t>
       </w:r>
-      <w:bookmarkEnd w:id="40"/>
     </w:p>
     <w:p>
       <w:pPr>
@@ -15615,18 +15404,18 @@
       <m:oMath>
         <m:sSub>
           <m:e>
-            <m:groupChr>
-              <m:groupChrPr>
-                <m:chr m:val="̲"/>
-                <m:pos m:val="bot"/>
-                <m:vertJc m:val="top"/>
-              </m:groupChrPr>
+            <m:limLow>
               <m:e>
                 <m:r>
                   <m:t>c</m:t>
                 </m:r>
               </m:e>
-            </m:groupChr>
+              <m:lim>
+                <m:r>
+                  <m:t>̲</m:t>
+                </m:r>
+              </m:lim>
+            </m:limLow>
           </m:e>
           <m:sub>
             <m:r>
@@ -15658,7 +15447,7 @@
     </w:p>
     <w:tbl>
       <w:tblPr>
-        <w:tblStyle w:val="Table"/>
+        <w:tblStyle w:val="TableNormal"/>
         <w:tblW w:type="pct" w:w="0.0"/>
         <w:tblLook w:firstRow="1"/>
         <w:tblCaption w:val="Base Travel Time Cost Parameters"/>
@@ -16393,11 +16182,11 @@
       <w:pPr>
         <w:pStyle w:val="Heading3"/>
       </w:pPr>
-      <w:bookmarkStart w:id="41" w:name="base-conventional-vehicle-travel-cost-components"/>
+      <w:bookmarkStart w:id="42" w:name="base-conventional-vehicle-travel-cost-components"/>
+      <w:bookmarkEnd w:id="42"/>
       <w:r>
         <w:t xml:space="preserve">Base (Conventional) Vehicle Travel Cost Components</w:t>
       </w:r>
-      <w:bookmarkEnd w:id="41"/>
     </w:p>
     <w:p>
       <w:pPr>
@@ -16448,7 +16237,7 @@
     </w:p>
     <w:tbl>
       <w:tblPr>
-        <w:tblStyle w:val="Table"/>
+        <w:tblStyle w:val="TableNormal"/>
         <w:tblW w:type="pct" w:w="0.0"/>
         <w:tblLook w:firstRow="1"/>
         <w:tblCaption w:val="Base Vehicle Travel Cost Components by Vehicle Type (cents/mi)"/>
@@ -16954,11 +16743,11 @@
       <w:pPr>
         <w:pStyle w:val="Heading3"/>
       </w:pPr>
-      <w:bookmarkStart w:id="42" w:name="base-vehicle-travel-cost-shares-by-component"/>
+      <w:bookmarkStart w:id="43" w:name="base-vehicle-travel-cost-shares-by-component"/>
+      <w:bookmarkEnd w:id="43"/>
       <w:r>
         <w:t xml:space="preserve">Base Vehicle Travel Cost Shares by Component</w:t>
       </w:r>
-      <w:bookmarkEnd w:id="42"/>
     </w:p>
     <w:p>
       <w:pPr>
@@ -16978,7 +16767,7 @@
     </w:p>
     <w:tbl>
       <w:tblPr>
-        <w:tblStyle w:val="Table"/>
+        <w:tblStyle w:val="TableNormal"/>
         <w:tblW w:type="pct" w:w="0.0"/>
         <w:tblLook w:firstRow="1"/>
         <w:tblCaption w:val="Base Vehicle Travel Cost: Components Share by Vehicle Type, Year=2018"/>
@@ -17481,7 +17270,7 @@
           <wp:inline>
             <wp:extent cx="5943600" cy="4245428"/>
             <wp:effectExtent b="0" l="0" r="0" t="0"/>
-            <wp:docPr descr="" title="" id="1" name="Picture"/>
+            <wp:docPr descr="" id="1" name="Picture"/>
             <a:graphic>
               <a:graphicData uri="http://schemas.openxmlformats.org/drawingml/2006/picture">
                 <pic:pic>
@@ -17492,7 +17281,7 @@
                     </pic:cNvPicPr>
                   </pic:nvPicPr>
                   <pic:blipFill>
-                    <a:blip r:embed="rId43"/>
+                    <a:blip r:embed="rId44"/>
                     <a:stretch>
                       <a:fillRect/>
                     </a:stretch>
@@ -17523,11 +17312,11 @@
       <w:pPr>
         <w:pStyle w:val="Heading4"/>
       </w:pPr>
-      <w:bookmarkStart w:id="44" w:name="display-base-travel-costs-per-mile-by-component"/>
+      <w:bookmarkStart w:id="45" w:name="display-base-travel-costs-per-mile-by-component"/>
+      <w:bookmarkEnd w:id="45"/>
       <w:r>
         <w:t xml:space="preserve">Display Base Travel Costs per Mile by Component</w:t>
       </w:r>
-      <w:bookmarkEnd w:id="44"/>
     </w:p>
     <w:p>
       <w:pPr>
@@ -17538,7 +17327,7 @@
           <wp:inline>
             <wp:extent cx="5943600" cy="4245428"/>
             <wp:effectExtent b="0" l="0" r="0" t="0"/>
-            <wp:docPr descr="" title="" id="1" name="Picture"/>
+            <wp:docPr descr="" id="1" name="Picture"/>
             <a:graphic>
               <a:graphicData uri="http://schemas.openxmlformats.org/drawingml/2006/picture">
                 <pic:pic>
@@ -17549,7 +17338,7 @@
                     </pic:cNvPicPr>
                   </pic:nvPicPr>
                   <pic:blipFill>
-                    <a:blip r:embed="rId45"/>
+                    <a:blip r:embed="rId46"/>
                     <a:stretch>
                       <a:fillRect/>
                     </a:stretch>
@@ -17580,11 +17369,11 @@
       <w:pPr>
         <w:pStyle w:val="Heading2"/>
       </w:pPr>
-      <w:bookmarkStart w:id="46" w:name="cost-changes-and-fractional-increase-in-vkt-for-demand-scenarios"/>
+      <w:bookmarkStart w:id="47" w:name="cost-changes-and-fractional-increase-in-vkt-for-demand-scenarios"/>
+      <w:bookmarkEnd w:id="47"/>
       <w:r>
         <w:t xml:space="preserve">4.3 Cost Changes and Fractional Increase in VKT for Demand Scenarios</w:t>
       </w:r>
-      <w:bookmarkEnd w:id="46"/>
     </w:p>
     <w:p>
       <w:pPr>
@@ -17640,11 +17429,11 @@
       <w:pPr>
         <w:pStyle w:val="Heading3"/>
       </w:pPr>
-      <w:bookmarkStart w:id="47" w:name="demand-scenarios-driven-by-cost-reduction-parameters-and-demand-response-parameters"/>
+      <w:bookmarkStart w:id="48" w:name="demand-scenarios-driven-by-cost-reduction-parameters-and-demand-response-parameters"/>
+      <w:bookmarkEnd w:id="48"/>
       <w:r>
         <w:t xml:space="preserve">Demand Scenarios Driven by Cost Reduction Parameters and Demand Response Parameters</w:t>
       </w:r>
-      <w:bookmarkEnd w:id="47"/>
     </w:p>
     <w:p>
       <w:pPr>
@@ -17666,7 +17455,7 @@
         <w:t xml:space="preserve"> </w:t>
       </w:r>
       <w:r>
-        <w:t xml:space="preserve">scenarios are defined by assumptions regarding CAV impacts on selected component costs (e.g. travel time costs, internal accident and insurance costs, [and vehicle incremental costs?]), and on the sensitivity of road travel demand to costs. They are not CAV penetration scenarios.</w:t>
+        <w:t xml:space="preserve">scenarios are defined by assumptions regarding CAV impacts on selected component costs (e.g. travel time costs, internal accident and insurance costs, [and vehicle incremental costs?]), and on the sensitivity of road travel demand to costs. They are not CAV penetration scenarios.</w:t>
       </w:r>
       <w:r>
         <w:t xml:space="preserve"> </w:t>
@@ -17685,7 +17474,7 @@
     </w:p>
     <w:tbl>
       <w:tblPr>
-        <w:tblStyle w:val="Table"/>
+        <w:tblStyle w:val="TableNormal"/>
         <w:tblW w:type="pct" w:w="0.0"/>
         <w:tblLook w:firstRow="1"/>
         <w:tblCaption w:val="Vehicle Travel Cost Component Change (Reduction) by Demand Scenario"/>
@@ -17953,11 +17742,11 @@
       <w:pPr>
         <w:pStyle w:val="Heading3"/>
       </w:pPr>
-      <w:bookmarkStart w:id="48" w:name="cav-scenario-vehicle-travel-cost-shares-by-component"/>
+      <w:bookmarkStart w:id="49" w:name="cav-scenario-vehicle-travel-cost-shares-by-component"/>
+      <w:bookmarkEnd w:id="49"/>
       <w:r>
         <w:t xml:space="preserve">CAV Scenario Vehicle Travel Cost Shares by Component</w:t>
       </w:r>
-      <w:bookmarkEnd w:id="48"/>
     </w:p>
     <w:p>
       <w:pPr>
@@ -18563,11 +18352,11 @@
       <w:pPr>
         <w:pStyle w:val="Heading2"/>
       </w:pPr>
-      <w:bookmarkStart w:id="49" w:name="calculate-adjusted-travel-cost-components-for-scenario-conditions"/>
+      <w:bookmarkStart w:id="50" w:name="calculate-adjusted-travel-cost-components-for-scenario-conditions"/>
+      <w:bookmarkEnd w:id="50"/>
       <w:r>
         <w:t xml:space="preserve">4.4 Calculate Adjusted Travel Cost Components for Scenario Conditions</w:t>
       </w:r>
-      <w:bookmarkEnd w:id="49"/>
     </w:p>
     <w:p>
       <w:pPr>
@@ -18592,25 +18381,7 @@
         <w:t xml:space="preserve"> </w:t>
       </w:r>
       <w:r>
-        <w:t xml:space="preserve">at number 4, the</w:t>
-      </w:r>
-      <w:r>
-        <w:t xml:space="preserve"> </w:t>
-      </w:r>
-      <w:r>
-        <w:t xml:space="preserve">“</w:t>
-      </w:r>
-      <w:r>
-        <w:t xml:space="preserve">Strong responses</w:t>
-      </w:r>
-      <w:r>
-        <w:t xml:space="preserve">”</w:t>
-      </w:r>
-      <w:r>
-        <w:t xml:space="preserve"> </w:t>
-      </w:r>
-      <w:r>
-        <w:t xml:space="preserve">scenario.</w:t>
+        <w:t xml:space="preserve">at number 4, the "Strong responses" scenario.</w:t>
       </w:r>
     </w:p>
     <w:p>
@@ -18623,7 +18394,7 @@
     </w:p>
     <w:tbl>
       <w:tblPr>
-        <w:tblStyle w:val="Table"/>
+        <w:tblStyle w:val="TableNormal"/>
         <w:tblW w:type="pct" w:w="0.0"/>
         <w:tblLook w:firstRow="1"/>
         <w:tblCaption w:val="Alt Travel Cost Components Relative to Base, by Demand Scenario &amp; Vehicle Type"/>
@@ -20776,11 +20547,11 @@
       <w:pPr>
         <w:pStyle w:val="Heading3"/>
       </w:pPr>
-      <w:bookmarkStart w:id="50" w:name="display-alternative-scenario-travel-costs-per-mile-by-component"/>
+      <w:bookmarkStart w:id="51" w:name="display-alternative-scenario-travel-costs-per-mile-by-component"/>
+      <w:bookmarkEnd w:id="51"/>
       <w:r>
         <w:t xml:space="preserve">Display Alternative Scenario Travel Costs per Mile by Component</w:t>
       </w:r>
-      <w:bookmarkEnd w:id="50"/>
     </w:p>
     <w:p>
       <w:pPr>
@@ -20791,54 +20562,12 @@
           <wp:inline>
             <wp:extent cx="5943600" cy="4245428"/>
             <wp:effectExtent b="0" l="0" r="0" t="0"/>
-            <wp:docPr descr="" title="" id="1" name="Picture"/>
+            <wp:docPr descr="" id="1" name="Picture"/>
             <a:graphic>
               <a:graphicData uri="http://schemas.openxmlformats.org/drawingml/2006/picture">
                 <pic:pic>
                   <pic:nvPicPr>
                     <pic:cNvPr descr="CAVdecom_files/figure-docx/altCostSharesStackedBarGraph-1.png" id="0" name="Picture"/>
-                    <pic:cNvPicPr>
-                      <a:picLocks noChangeArrowheads="1" noChangeAspect="1"/>
-                    </pic:cNvPicPr>
-                  </pic:nvPicPr>
-                  <pic:blipFill>
-                    <a:blip r:embed="rId51"/>
-                    <a:stretch>
-                      <a:fillRect/>
-                    </a:stretch>
-                  </pic:blipFill>
-                  <pic:spPr bwMode="auto">
-                    <a:xfrm>
-                      <a:off x="0" y="0"/>
-                      <a:ext cx="5943600" cy="4245428"/>
-                    </a:xfrm>
-                    <a:prstGeom prst="rect">
-                      <a:avLst/>
-                    </a:prstGeom>
-                    <a:noFill/>
-                    <a:ln w="9525">
-                      <a:noFill/>
-                      <a:headEnd/>
-                      <a:tailEnd/>
-                    </a:ln>
-                  </pic:spPr>
-                </pic:pic>
-              </a:graphicData>
-            </a:graphic>
-          </wp:inline>
-        </w:drawing>
-      </w:r>
-      <w:r>
-        <w:drawing>
-          <wp:inline>
-            <wp:extent cx="5943600" cy="4245428"/>
-            <wp:effectExtent b="0" l="0" r="0" t="0"/>
-            <wp:docPr descr="" title="" id="1" name="Picture"/>
-            <a:graphic>
-              <a:graphicData uri="http://schemas.openxmlformats.org/drawingml/2006/picture">
-                <pic:pic>
-                  <pic:nvPicPr>
-                    <pic:cNvPr descr="CAVdecom_files/figure-docx/altCostSharesStackedBarGraph-2.png" id="0" name="Picture"/>
                     <pic:cNvPicPr>
                       <a:picLocks noChangeArrowheads="1" noChangeAspect="1"/>
                     </pic:cNvPicPr>
@@ -20875,12 +20604,12 @@
           <wp:inline>
             <wp:extent cx="5943600" cy="4245428"/>
             <wp:effectExtent b="0" l="0" r="0" t="0"/>
-            <wp:docPr descr="" title="" id="1" name="Picture"/>
+            <wp:docPr descr="" id="1" name="Picture"/>
             <a:graphic>
               <a:graphicData uri="http://schemas.openxmlformats.org/drawingml/2006/picture">
                 <pic:pic>
                   <pic:nvPicPr>
-                    <pic:cNvPr descr="CAVdecom_files/figure-docx/altCostSharesStackedBarGraph-3.png" id="0" name="Picture"/>
+                    <pic:cNvPr descr="CAVdecom_files/figure-docx/altCostSharesStackedBarGraph-2.png" id="0" name="Picture"/>
                     <pic:cNvPicPr>
                       <a:picLocks noChangeArrowheads="1" noChangeAspect="1"/>
                     </pic:cNvPicPr>
@@ -20917,12 +20646,12 @@
           <wp:inline>
             <wp:extent cx="5943600" cy="4245428"/>
             <wp:effectExtent b="0" l="0" r="0" t="0"/>
-            <wp:docPr descr="" title="" id="1" name="Picture"/>
+            <wp:docPr descr="" id="1" name="Picture"/>
             <a:graphic>
               <a:graphicData uri="http://schemas.openxmlformats.org/drawingml/2006/picture">
                 <pic:pic>
                   <pic:nvPicPr>
-                    <pic:cNvPr descr="CAVdecom_files/figure-docx/altCostSharesStackedBarGraph-4.png" id="0" name="Picture"/>
+                    <pic:cNvPr descr="CAVdecom_files/figure-docx/altCostSharesStackedBarGraph-3.png" id="0" name="Picture"/>
                     <pic:cNvPicPr>
                       <a:picLocks noChangeArrowheads="1" noChangeAspect="1"/>
                     </pic:cNvPicPr>
@@ -20954,54 +20683,17 @@
           </wp:inline>
         </w:drawing>
       </w:r>
-    </w:p>
-    <w:p>
-      <w:pPr>
-        <w:pStyle w:val="BodyText"/>
-      </w:pPr>
-      <w:r>
-        <w:t xml:space="preserve">From scenario-based cost shares, we can easily compute and visualize the total travel cost per mile for CAVs, by component.</w:t>
-      </w:r>
-      <w:r>
-        <w:t xml:space="preserve"> </w:t>
-      </w:r>
-      <w:r>
-        <w:t xml:space="preserve">We apply the alternative scenario cost component</w:t>
-      </w:r>
-      <w:r>
-        <w:t xml:space="preserve"> </w:t>
-      </w:r>
-      <w:r>
-        <w:t xml:space="preserve">“</w:t>
-      </w:r>
-      <w:r>
-        <w:t xml:space="preserve">shares</w:t>
-      </w:r>
-      <w:r>
-        <w:t xml:space="preserve">”</w:t>
-      </w:r>
-      <w:r>
-        <w:t xml:space="preserve"> </w:t>
-      </w:r>
-      <w:r>
-        <w:t xml:space="preserve">(which can total to more or less than 1.0, as shown in the above bar chart) to the base total vehicle travel cost.</w:t>
-      </w:r>
-    </w:p>
-    <w:p>
-      <w:pPr>
-        <w:pStyle w:val="BodyText"/>
-      </w:pPr>
       <w:r>
         <w:drawing>
           <wp:inline>
             <wp:extent cx="5943600" cy="4245428"/>
             <wp:effectExtent b="0" l="0" r="0" t="0"/>
-            <wp:docPr descr="" title="" id="1" name="Picture"/>
+            <wp:docPr descr="" id="1" name="Picture"/>
             <a:graphic>
               <a:graphicData uri="http://schemas.openxmlformats.org/drawingml/2006/picture">
                 <pic:pic>
                   <pic:nvPicPr>
-                    <pic:cNvPr descr="CAVdecom_files/figure-docx/altCostComponStackedBarGraph-1.png" id="0" name="Picture"/>
+                    <pic:cNvPr descr="CAVdecom_files/figure-docx/altCostSharesStackedBarGraph-4.png" id="0" name="Picture"/>
                     <pic:cNvPicPr>
                       <a:picLocks noChangeArrowheads="1" noChangeAspect="1"/>
                     </pic:cNvPicPr>
@@ -21033,17 +20725,36 @@
           </wp:inline>
         </w:drawing>
       </w:r>
+    </w:p>
+    <w:p>
+      <w:pPr>
+        <w:pStyle w:val="BodyText"/>
+      </w:pPr>
+      <w:r>
+        <w:t xml:space="preserve">From scenario-based cost shares, we can easily compute and visualize the total travel cost per mile for CAVs, by component.</w:t>
+      </w:r>
+      <w:r>
+        <w:t xml:space="preserve"> </w:t>
+      </w:r>
+      <w:r>
+        <w:t xml:space="preserve">We apply the alternative scenario cost component "shares" (which can total to more or less than 1.0, as shown in the above bar chart) to the base total vehicle travel cost.</w:t>
+      </w:r>
+    </w:p>
+    <w:p>
+      <w:pPr>
+        <w:pStyle w:val="BodyText"/>
+      </w:pPr>
       <w:r>
         <w:drawing>
           <wp:inline>
             <wp:extent cx="5943600" cy="4245428"/>
             <wp:effectExtent b="0" l="0" r="0" t="0"/>
-            <wp:docPr descr="" title="" id="1" name="Picture"/>
+            <wp:docPr descr="" id="1" name="Picture"/>
             <a:graphic>
               <a:graphicData uri="http://schemas.openxmlformats.org/drawingml/2006/picture">
                 <pic:pic>
                   <pic:nvPicPr>
-                    <pic:cNvPr descr="CAVdecom_files/figure-docx/altCostComponStackedBarGraph-2.png" id="0" name="Picture"/>
+                    <pic:cNvPr descr="CAVdecom_files/figure-docx/altCostComponStackedBarGraph-1.png" id="0" name="Picture"/>
                     <pic:cNvPicPr>
                       <a:picLocks noChangeArrowheads="1" noChangeAspect="1"/>
                     </pic:cNvPicPr>
@@ -21080,12 +20791,12 @@
           <wp:inline>
             <wp:extent cx="5943600" cy="4245428"/>
             <wp:effectExtent b="0" l="0" r="0" t="0"/>
-            <wp:docPr descr="" title="" id="1" name="Picture"/>
+            <wp:docPr descr="" id="1" name="Picture"/>
             <a:graphic>
               <a:graphicData uri="http://schemas.openxmlformats.org/drawingml/2006/picture">
                 <pic:pic>
                   <pic:nvPicPr>
-                    <pic:cNvPr descr="CAVdecom_files/figure-docx/altCostComponStackedBarGraph-3.png" id="0" name="Picture"/>
+                    <pic:cNvPr descr="CAVdecom_files/figure-docx/altCostComponStackedBarGraph-2.png" id="0" name="Picture"/>
                     <pic:cNvPicPr>
                       <a:picLocks noChangeArrowheads="1" noChangeAspect="1"/>
                     </pic:cNvPicPr>
@@ -21122,12 +20833,12 @@
           <wp:inline>
             <wp:extent cx="5943600" cy="4245428"/>
             <wp:effectExtent b="0" l="0" r="0" t="0"/>
-            <wp:docPr descr="" title="" id="1" name="Picture"/>
+            <wp:docPr descr="" id="1" name="Picture"/>
             <a:graphic>
               <a:graphicData uri="http://schemas.openxmlformats.org/drawingml/2006/picture">
                 <pic:pic>
                   <pic:nvPicPr>
-                    <pic:cNvPr descr="CAVdecom_files/figure-docx/altCostComponStackedBarGraph-4.png" id="0" name="Picture"/>
+                    <pic:cNvPr descr="CAVdecom_files/figure-docx/altCostComponStackedBarGraph-3.png" id="0" name="Picture"/>
                     <pic:cNvPicPr>
                       <a:picLocks noChangeArrowheads="1" noChangeAspect="1"/>
                     </pic:cNvPicPr>
@@ -21159,16 +20870,58 @@
           </wp:inline>
         </w:drawing>
       </w:r>
+      <w:r>
+        <w:drawing>
+          <wp:inline>
+            <wp:extent cx="5943600" cy="4245428"/>
+            <wp:effectExtent b="0" l="0" r="0" t="0"/>
+            <wp:docPr descr="" id="1" name="Picture"/>
+            <a:graphic>
+              <a:graphicData uri="http://schemas.openxmlformats.org/drawingml/2006/picture">
+                <pic:pic>
+                  <pic:nvPicPr>
+                    <pic:cNvPr descr="CAVdecom_files/figure-docx/altCostComponStackedBarGraph-4.png" id="0" name="Picture"/>
+                    <pic:cNvPicPr>
+                      <a:picLocks noChangeArrowheads="1" noChangeAspect="1"/>
+                    </pic:cNvPicPr>
+                  </pic:nvPicPr>
+                  <pic:blipFill>
+                    <a:blip r:embed="rId59"/>
+                    <a:stretch>
+                      <a:fillRect/>
+                    </a:stretch>
+                  </pic:blipFill>
+                  <pic:spPr bwMode="auto">
+                    <a:xfrm>
+                      <a:off x="0" y="0"/>
+                      <a:ext cx="5943600" cy="4245428"/>
+                    </a:xfrm>
+                    <a:prstGeom prst="rect">
+                      <a:avLst/>
+                    </a:prstGeom>
+                    <a:noFill/>
+                    <a:ln w="9525">
+                      <a:noFill/>
+                      <a:headEnd/>
+                      <a:tailEnd/>
+                    </a:ln>
+                  </pic:spPr>
+                </pic:pic>
+              </a:graphicData>
+            </a:graphic>
+          </wp:inline>
+        </w:drawing>
+      </w:r>
     </w:p>
     <w:p>
       <w:pPr>
         <w:pStyle w:val="Heading2"/>
       </w:pPr>
-      <w:bookmarkStart w:id="59" w:name="fractional-vmt-changes-in-cav-scenario"/>
+      <w:bookmarkStart w:id="60" w:name="fractional-vmt-changes-in-cav-scenario"/>
+      <w:bookmarkEnd w:id="60"/>
       <w:r>
         <w:t xml:space="preserve">4.5 Fractional VMT Changes in CAV Scenario</w:t>
       </w:r>
-      <w:bookmarkEnd w:id="59"/>
     </w:p>
     <w:p>
       <w:pPr>
@@ -21183,7 +20936,31 @@
         <w:pStyle w:val="BodyText"/>
       </w:pPr>
       <w:r>
-        <w:t xml:space="preserve">For Demand Scenario</w:t>
+        <w:t xml:space="preserve">For Vehicle Type</w:t>
+      </w:r>
+      <w:r>
+        <w:t xml:space="preserve"> </w:t>
+      </w:r>
+      <w:r>
+        <w:rPr>
+          <w:i/>
+        </w:rPr>
+        <w:t xml:space="preserve">v</w:t>
+      </w:r>
+      <w:r>
+        <w:t xml:space="preserve">, Time</w:t>
+      </w:r>
+      <w:r>
+        <w:t xml:space="preserve"> </w:t>
+      </w:r>
+      <w:r>
+        <w:rPr>
+          <w:i/>
+        </w:rPr>
+        <w:t xml:space="preserve">t</w:t>
+      </w:r>
+      <w:r>
+        <w:t xml:space="preserve">, Demand Scenario</w:t>
       </w:r>
       <w:r>
         <w:t xml:space="preserve"> </w:t>
@@ -21195,7 +20972,7 @@
         <w:t xml:space="preserve">d</w:t>
       </w:r>
       <w:r>
-        <w:t xml:space="preserve">, Vehicle Type</w:t>
+        <w:t xml:space="preserve">, Technology Scenario</w:t>
       </w:r>
       <w:r>
         <w:t xml:space="preserve"> </w:t>
@@ -21204,7 +20981,7 @@
         <w:rPr>
           <w:i/>
         </w:rPr>
-        <w:t xml:space="preserve">v</w:t>
+        <w:t xml:space="preserve">j</w:t>
       </w:r>
       <w:r>
         <w:t xml:space="preserve">, and Elasticity Case</w:t>
@@ -21379,6 +21156,9 @@
             </m:r>
           </m:sub>
         </m:sSub>
+        <m:r>
+          <m:t>)</m:t>
+        </m:r>
       </m:oMath>
       <w:r>
         <w:t xml:space="preserve"> </w:t>
@@ -21575,6 +21355,75 @@
           <m:jc m:val="center"/>
         </m:oMathParaPr>
         <m:oMath>
+          <m:sSub>
+            <m:e>
+              <m:r>
+                <m:t>m</m:t>
+              </m:r>
+            </m:e>
+            <m:sub>
+              <m:r>
+                <m:t>v</m:t>
+              </m:r>
+              <m:r>
+                <m:t>t</m:t>
+              </m:r>
+              <m:r>
+                <m:t>d</m:t>
+              </m:r>
+              <m:r>
+                <m:t>j</m:t>
+              </m:r>
+            </m:sub>
+          </m:sSub>
+          <m:r>
+            <m:t>(</m:t>
+          </m:r>
+          <m:sSub>
+            <m:e>
+              <m:r>
+                <m:t>c</m:t>
+              </m:r>
+            </m:e>
+            <m:sub>
+              <m:r>
+                <m:t>r</m:t>
+              </m:r>
+              <m:r>
+                <m:t>e</m:t>
+              </m:r>
+              <m:r>
+                <m:t>l</m:t>
+              </m:r>
+              <m:r>
+                <m:t>,</m:t>
+              </m:r>
+              <m:r>
+                <m:t>v</m:t>
+              </m:r>
+              <m:r>
+                <m:t>t</m:t>
+              </m:r>
+              <m:r>
+                <m:t>d</m:t>
+              </m:r>
+              <m:r>
+                <m:t>j</m:t>
+              </m:r>
+            </m:sub>
+          </m:sSub>
+          <m:r>
+            <m:t>)</m:t>
+          </m:r>
+          <m:r>
+            <m:t> </m:t>
+          </m:r>
+          <m:r>
+            <m:t>=</m:t>
+          </m:r>
+          <m:r>
+            <m:t> </m:t>
+          </m:r>
           <m:r>
             <m:t>f</m:t>
           </m:r>
@@ -21642,7 +21491,13 @@
             </m:sub>
           </m:sSub>
           <m:r>
+            <m:t> </m:t>
+          </m:r>
+          <m:r>
             <m:t>=</m:t>
+          </m:r>
+          <m:r>
+            <m:t> </m:t>
           </m:r>
           <m:r>
             <m:t>(</m:t>
@@ -21757,13 +21612,7 @@
         <w:pStyle w:val="FirstParagraph"/>
       </w:pPr>
       <w:r>
-        <w:t xml:space="preserve">Note: The Elasticity of VKT with respect to (generalized) travel cost is a key assumption. Does this include mode switching, and longer-run locational choices, etc. as well the costs considered here (travel-time, vehicle capital and operation costs, including fuel, insuarance, maintenance, etc.)?</w:t>
-      </w:r>
-      <w:r>
-        <w:t xml:space="preserve"> </w:t>
-      </w:r>
-      <w:r>
-        <w:t xml:space="preserve">Sources for ElasVKT: (HERS-ST technical report, August 2005 + Graham and Glaister 2002)</w:t>
+        <w:t xml:space="preserve">The Elasticity of VKT with respect to (generalized) travel cost is a key assumption. This elasticity reflects the long-run response of road travel to travel cost changes, but is not meant to include the demand response of new/underserved uswer groups, or the VMT effects of ride hailing/pooling. Based on how they were generated, the parameter values selected may or may not include mode substitution/switching effects, and longer-run locational choices. The generalize vehicle travel costs considered here and in the cost-measure associated with this elasticity include vehicle capital and operation costs, including fuel, insurance, maintenance, fees, and travel-time costs.</w:t>
       </w:r>
     </w:p>
     <w:p>
@@ -21771,7 +21620,15 @@
         <w:pStyle w:val="BodyText"/>
       </w:pPr>
       <w:r>
-        <w:t xml:space="preserve">Note: Additional adjustments to the fractional change in VKT for LDV travel, beyond those from the elastic demand response to changing full generalized cost, follow from:</w:t>
+        <w:t xml:space="preserve">Current sources for ElasVKT: (HERS-ST technical report, August 2005 + Graham and Glaister 2002)</w:t>
+      </w:r>
+    </w:p>
+    <w:p>
+      <w:pPr>
+        <w:pStyle w:val="BodyText"/>
+      </w:pPr>
+      <w:r>
+        <w:t xml:space="preserve">In the CAVSIM framework, additional adjustments to the fractional change in VKT for LDV travel, beyond those from the elastic demand response to changing full generalized travel cost, follow from:</w:t>
       </w:r>
     </w:p>
     <w:p>
@@ -21795,19 +21652,7 @@
         </w:numPr>
       </w:pPr>
       <w:r>
-        <w:t xml:space="preserve">Aside on original ests: =</w:t>
-      </w:r>
-      <w:r>
-        <w:t xml:space="preserve">‘</w:t>
-      </w:r>
-      <w:r>
-        <w:t xml:space="preserve">[CAV Energy ASIF Framework WadudMacKenzieLeiby V20161024_Test.xlsx]calcul Dem_LDV</w:t>
-      </w:r>
-      <w:r>
-        <w:t xml:space="preserve">’</w:t>
-      </w:r>
-      <w:r>
-        <w:t xml:space="preserve">!$I</w:t>
+        <w:t xml:space="preserve">Aside on original ests: ='[CAV Energy ASIF Framework WadudMacKenzieLeiby V20161024_Test.xlsx]calcul Dem_LDV'!$I</w:t>
       </w:r>
       <m:oMath>
         <m:r>
@@ -21842,19 +21687,7 @@
         </w:numPr>
       </w:pPr>
       <w:r>
-        <w:t xml:space="preserve">Aside on original ests: =</w:t>
-      </w:r>
-      <w:r>
-        <w:t xml:space="preserve">‘</w:t>
-      </w:r>
-      <w:r>
-        <w:t xml:space="preserve">[CAV Energy ASIF Framework WadudMacKenzieLeiby V20161024_Test.xlsx]calcul Dem_LDV</w:t>
-      </w:r>
-      <w:r>
-        <w:t xml:space="preserve">’</w:t>
-      </w:r>
-      <w:r>
-        <w:t xml:space="preserve">!$I</w:t>
+        <w:t xml:space="preserve">Aside on original ests: ='[CAV Energy ASIF Framework WadudMacKenzieLeiby V20161024_Test.xlsx]calcul Dem_LDV'!$I</w:t>
       </w:r>
       <m:oMath>
         <m:r>
@@ -21870,13 +21703,24 @@
     </w:p>
     <w:p>
       <w:pPr>
+        <w:pStyle w:val="SourceCode"/>
+      </w:pPr>
+      <w:r>
+        <w:rPr>
+          <w:rStyle w:val="VerbatimChar"/>
+        </w:rPr>
+        <w:t xml:space="preserve">## Check: Calculated VMTIncrease from cost-elastic response matches Test values to within 4.3268442162514e-09 (fractional change).</w:t>
+      </w:r>
+    </w:p>
+    <w:p>
+      <w:pPr>
         <w:pStyle w:val="Heading3"/>
       </w:pPr>
-      <w:bookmarkStart w:id="60" w:name="effects-on-vmt-demand-from-underserved-population-and-ride-hailing-pooling"/>
+      <w:bookmarkStart w:id="61" w:name="effects-on-vmt-demand-from-underserved-population-and-ride-hailing-pooling"/>
+      <w:bookmarkEnd w:id="61"/>
       <w:r>
         <w:t xml:space="preserve">Effects on VMT Demand from Underserved Population, and Ride Hailing &amp; Pooling</w:t>
       </w:r>
-      <w:bookmarkEnd w:id="60"/>
     </w:p>
     <w:p>
       <w:pPr>
@@ -21885,28 +21729,797 @@
       <w:r>
         <w:t xml:space="preserve">The fractional change in VMT demand due to the cost-elastic response is augmented by adjustments reflecting:</w:t>
       </w:r>
-      <w:r>
-        <w:t xml:space="preserve"> </w:t>
-      </w:r>
-      <w:r>
-        <w:t xml:space="preserve">- estimated additional road travel by underserved/non-driving populations, specifically older and young people;</w:t>
-      </w:r>
-      <w:r>
-        <w:t xml:space="preserve"> </w:t>
-      </w:r>
-      <w:r>
-        <w:t xml:space="preserve">-</w:t>
+    </w:p>
+    <w:p>
+      <w:pPr>
+        <w:pStyle w:val="Compact"/>
+        <w:numPr>
+          <w:numId w:val="1028"/>
+          <w:ilvl w:val="0"/>
+        </w:numPr>
+      </w:pPr>
+      <w:r>
+        <w:t xml:space="preserve">estimated additional road travel by underserved/non-driving populations, specifically older and young people;</w:t>
+      </w:r>
+    </w:p>
+    <w:p>
+      <w:pPr>
+        <w:pStyle w:val="Compact"/>
+        <w:numPr>
+          <w:numId w:val="1028"/>
+          <w:ilvl w:val="0"/>
+        </w:numPr>
+      </w:pPr>
+      <w:r>
+        <w:t xml:space="preserve">a shift from ride hailing/pooling.</w:t>
+      </w:r>
+    </w:p>
+    <w:p>
+      <w:pPr>
+        <w:pStyle w:val="FirstParagraph"/>
+      </w:pPr>
+      <w:r>
+        <w:t xml:space="preserve">Specify Combined Scenarios. A combined scenario</w:t>
+      </w:r>
+      <w:r>
+        <w:t xml:space="preserve"> </w:t>
+      </w:r>
+      <m:oMath>
+        <m:r>
+          <m:t>C</m:t>
+        </m:r>
+        <m:sSub>
+          <m:e>
+            <m:r>
+              <m:t>S</m:t>
+            </m:r>
+          </m:e>
+          <m:sub>
+            <m:r>
+              <m:t>i</m:t>
+            </m:r>
+          </m:sub>
+        </m:sSub>
+      </m:oMath>
+      <w:r>
+        <w:t xml:space="preserve"> </w:t>
+      </w:r>
+      <w:r>
+        <w:t xml:space="preserve">associates each Demand Scenario</w:t>
+      </w:r>
+      <w:r>
+        <w:t xml:space="preserve"> </w:t>
+      </w:r>
+      <m:oMath>
+        <m:r>
+          <m:t>D</m:t>
+        </m:r>
+        <m:sSub>
+          <m:e>
+            <m:r>
+              <m:t>S</m:t>
+            </m:r>
+          </m:e>
+          <m:sub>
+            <m:r>
+              <m:t>i</m:t>
+            </m:r>
+          </m:sub>
+        </m:sSub>
+      </m:oMath>
+      <w:r>
+        <w:t xml:space="preserve"> </w:t>
+      </w:r>
+      <w:r>
+        <w:t xml:space="preserve">with and Underserved Multiplier Option</w:t>
+      </w:r>
+      <w:r>
+        <w:t xml:space="preserve"> </w:t>
+      </w:r>
+      <w:r>
+        <w:rPr>
+          <w:rStyle w:val="VerbatimChar"/>
+        </w:rPr>
+        <w:t xml:space="preserve">USOption</w:t>
+      </w:r>
+      <w:r>
+        <w:t xml:space="preserve"> </w:t>
+      </w:r>
+      <w:r>
+        <w:t xml:space="preserve">and possible further VMT adjustment for ride hailing/pooling (</w:t>
+      </w:r>
+      <w:r>
+        <w:rPr>
+          <w:rStyle w:val="VerbatimChar"/>
+        </w:rPr>
+        <w:t xml:space="preserve">baseRideHailingPoolingAdj</w:t>
+      </w:r>
+      <w:r>
+        <w:t xml:space="preserve">). Note that all of these demand adjustments, for cost-response</w:t>
+      </w:r>
+      <w:r>
+        <w:t xml:space="preserve"> </w:t>
+      </w:r>
+      <m:oMath>
+        <m:sSub>
+          <m:e>
+            <m:r>
+              <m:t>m</m:t>
+            </m:r>
+          </m:e>
+          <m:sub>
+            <m:r>
+              <m:t>v</m:t>
+            </m:r>
+            <m:r>
+              <m:t>t</m:t>
+            </m:r>
+            <m:r>
+              <m:t>d</m:t>
+            </m:r>
+            <m:r>
+              <m:t>j</m:t>
+            </m:r>
+          </m:sub>
+        </m:sSub>
+        <m:r>
+          <m:t>(</m:t>
+        </m:r>
+        <m:sSub>
+          <m:e>
+            <m:r>
+              <m:t>c</m:t>
+            </m:r>
+          </m:e>
+          <m:sub>
+            <m:r>
+              <m:t>r</m:t>
+            </m:r>
+            <m:r>
+              <m:t>e</m:t>
+            </m:r>
+            <m:r>
+              <m:t>l</m:t>
+            </m:r>
+            <m:r>
+              <m:t>,</m:t>
+            </m:r>
+            <m:r>
+              <m:t>v</m:t>
+            </m:r>
+            <m:r>
+              <m:t>t</m:t>
+            </m:r>
+            <m:r>
+              <m:t>d</m:t>
+            </m:r>
+            <m:r>
+              <m:t>j</m:t>
+            </m:r>
+          </m:sub>
+        </m:sSub>
+        <m:r>
+          <m:t>)</m:t>
+        </m:r>
+      </m:oMath>
+      <w:r>
+        <w:t xml:space="preserve">, underserved-demand multiplier</w:t>
+      </w:r>
+      <w:r>
+        <w:t xml:space="preserve"> </w:t>
+      </w:r>
+      <w:r>
+        <w:t xml:space="preserve">_{USD}, and ride hailing/pooling demand shift</w:t>
+      </w:r>
+      <w:r>
+        <w:t xml:space="preserve"> </w:t>
+      </w:r>
+      <m:oMath>
+        <m:sSub>
+          <m:e>
+            <m:r>
+              <m:t>ρ</m:t>
+            </m:r>
+          </m:e>
+          <m:sub>
+            <m:r>
+              <m:t>H</m:t>
+            </m:r>
+            <m:r>
+              <m:t>a</m:t>
+            </m:r>
+            <m:r>
+              <m:t>i</m:t>
+            </m:r>
+            <m:r>
+              <m:t>l</m:t>
+            </m:r>
+            <m:r>
+              <m:t>P</m:t>
+            </m:r>
+            <m:r>
+              <m:t>o</m:t>
+            </m:r>
+            <m:r>
+              <m:t>o</m:t>
+            </m:r>
+            <m:r>
+              <m:t>l</m:t>
+            </m:r>
+          </m:sub>
+        </m:sSub>
+      </m:oMath>
+      <w:r>
+        <w:t xml:space="preserve">, are applied multiplicatively to the base demand level:</w:t>
+      </w:r>
+    </w:p>
+    <w:p>
+      <w:pPr>
+        <w:pStyle w:val="BodyText"/>
+      </w:pPr>
+      <m:oMathPara>
+        <m:oMathParaPr>
+          <m:jc m:val="center"/>
+        </m:oMathParaPr>
+        <m:oMath>
+          <m:sSub>
+            <m:e>
+              <m:r>
+                <m:t>c</m:t>
+              </m:r>
+            </m:e>
+            <m:sub>
+              <m:r>
+                <m:t>r</m:t>
+              </m:r>
+              <m:r>
+                <m:t>e</m:t>
+              </m:r>
+              <m:r>
+                <m:t>l</m:t>
+              </m:r>
+              <m:r>
+                <m:t>,</m:t>
+              </m:r>
+              <m:r>
+                <m:t>v</m:t>
+              </m:r>
+              <m:r>
+                <m:t>t</m:t>
+              </m:r>
+              <m:r>
+                <m:t>d</m:t>
+              </m:r>
+              <m:r>
+                <m:t>j</m:t>
+              </m:r>
+            </m:sub>
+          </m:sSub>
+          <m:r>
+            <m:t> </m:t>
+          </m:r>
+          <m:r>
+            <m:t>=</m:t>
+          </m:r>
+          <m:r>
+            <m:t> </m:t>
+          </m:r>
+          <m:r>
+            <m:t>R</m:t>
+          </m:r>
+          <m:r>
+            <m:t>e</m:t>
+          </m:r>
+          <m:r>
+            <m:t>l</m:t>
+          </m:r>
+          <m:r>
+            <m:t>T</m:t>
+          </m:r>
+          <m:r>
+            <m:t>o</m:t>
+          </m:r>
+          <m:r>
+            <m:t>t</m:t>
+          </m:r>
+          <m:r>
+            <m:t>a</m:t>
+          </m:r>
+          <m:r>
+            <m:t>l</m:t>
+          </m:r>
+          <m:r>
+            <m:t>C</m:t>
+          </m:r>
+          <m:r>
+            <m:t>o</m:t>
+          </m:r>
+          <m:r>
+            <m:t>s</m:t>
+          </m:r>
+          <m:sSub>
+            <m:e>
+              <m:r>
+                <m:t>t</m:t>
+              </m:r>
+            </m:e>
+            <m:sub>
+              <m:r>
+                <m:t>v</m:t>
+              </m:r>
+              <m:r>
+                <m:t>t</m:t>
+              </m:r>
+              <m:r>
+                <m:t>d</m:t>
+              </m:r>
+              <m:r>
+                <m:t>j</m:t>
+              </m:r>
+            </m:sub>
+          </m:sSub>
+        </m:oMath>
+      </m:oMathPara>
+    </w:p>
+    <w:p>
+      <w:pPr>
+        <w:pStyle w:val="FirstParagraph"/>
+      </w:pPr>
+      <m:oMathPara>
+        <m:oMathParaPr>
+          <m:jc m:val="center"/>
+        </m:oMathParaPr>
+        <m:oMath>
+          <m:m>
+            <m:mPr>
+              <m:baseJc m:val="center"/>
+              <m:plcHide m:val="1"/>
+              <m:mcs>
+                <m:mc>
+                  <m:mcPr>
+                    <m:mcJc m:val="right"/>
+                    <m:count m:val="1"/>
+                  </m:mcPr>
+                </m:mc>
+                <m:mc>
+                  <m:mcPr>
+                    <m:mcJc m:val="left"/>
+                    <m:count m:val="1"/>
+                  </m:mcPr>
+                </m:mc>
+              </m:mcs>
+            </m:mPr>
+            <m:mr>
+              <m:e>
+                <m:sSub>
+                  <m:e>
+                    <m:r>
+                      <m:t>m</m:t>
+                    </m:r>
+                  </m:e>
+                  <m:sub>
+                    <m:r>
+                      <m:t>v</m:t>
+                    </m:r>
+                    <m:r>
+                      <m:t>t</m:t>
+                    </m:r>
+                    <m:r>
+                      <m:t>d</m:t>
+                    </m:r>
+                    <m:r>
+                      <m:t>j</m:t>
+                    </m:r>
+                  </m:sub>
+                </m:sSub>
+                <m:r>
+                  <m:t>(</m:t>
+                </m:r>
+                <m:sSub>
+                  <m:e>
+                    <m:r>
+                      <m:t>c</m:t>
+                    </m:r>
+                  </m:e>
+                  <m:sub>
+                    <m:r>
+                      <m:t>r</m:t>
+                    </m:r>
+                    <m:r>
+                      <m:t>e</m:t>
+                    </m:r>
+                    <m:r>
+                      <m:t>l</m:t>
+                    </m:r>
+                    <m:r>
+                      <m:t>,</m:t>
+                    </m:r>
+                    <m:r>
+                      <m:t>v</m:t>
+                    </m:r>
+                    <m:r>
+                      <m:t>t</m:t>
+                    </m:r>
+                    <m:r>
+                      <m:t>d</m:t>
+                    </m:r>
+                    <m:r>
+                      <m:t>j</m:t>
+                    </m:r>
+                  </m:sub>
+                </m:sSub>
+                <m:r>
+                  <m:t>)</m:t>
+                </m:r>
+              </m:e>
+              <m:e>
+                <m:r>
+                  <m:t> </m:t>
+                </m:r>
+                <m:r>
+                  <m:t>=</m:t>
+                </m:r>
+                <m:r>
+                  <m:t> </m:t>
+                </m:r>
+                <m:r>
+                  <m:t>(</m:t>
+                </m:r>
+                <m:sSub>
+                  <m:e>
+                    <m:r>
+                      <m:t>c</m:t>
+                    </m:r>
+                  </m:e>
+                  <m:sub>
+                    <m:r>
+                      <m:t>r</m:t>
+                    </m:r>
+                    <m:r>
+                      <m:t>e</m:t>
+                    </m:r>
+                    <m:r>
+                      <m:t>l</m:t>
+                    </m:r>
+                    <m:r>
+                      <m:t>,</m:t>
+                    </m:r>
+                    <m:r>
+                      <m:t>v</m:t>
+                    </m:r>
+                    <m:r>
+                      <m:t>t</m:t>
+                    </m:r>
+                    <m:r>
+                      <m:t>d</m:t>
+                    </m:r>
+                    <m:r>
+                      <m:t>j</m:t>
+                    </m:r>
+                  </m:sub>
+                </m:sSub>
+                <m:sSup>
+                  <m:e>
+                    <m:r>
+                      <m:t>)</m:t>
+                    </m:r>
+                  </m:e>
+                  <m:sup>
+                    <m:r>
+                      <m:t>E</m:t>
+                    </m:r>
+                    <m:r>
+                      <m:t>l</m:t>
+                    </m:r>
+                    <m:r>
+                      <m:t>a</m:t>
+                    </m:r>
+                    <m:r>
+                      <m:t>s</m:t>
+                    </m:r>
+                    <m:r>
+                      <m:t>V</m:t>
+                    </m:r>
+                    <m:r>
+                      <m:t>K</m:t>
+                    </m:r>
+                    <m:sSub>
+                      <m:e>
+                        <m:r>
+                          <m:t>T</m:t>
+                        </m:r>
+                      </m:e>
+                      <m:sub>
+                        <m:r>
+                          <m:t>c</m:t>
+                        </m:r>
+                        <m:r>
+                          <m:t>v</m:t>
+                        </m:r>
+                      </m:sub>
+                    </m:sSub>
+                  </m:sup>
+                </m:sSup>
+                <m:r>
+                  <m:t>−</m:t>
+                </m:r>
+                <m:r>
+                  <m:t>1</m:t>
+                </m:r>
+              </m:e>
+            </m:mr>
+            <m:mr>
+              <m:e>
+                <m:sSub>
+                  <m:e>
+                    <m:r>
+                      <m:t>M</m:t>
+                    </m:r>
+                  </m:e>
+                  <m:sub>
+                    <m:r>
+                      <m:t>j</m:t>
+                    </m:r>
+                    <m:r>
+                      <m:t>s</m:t>
+                    </m:r>
+                    <m:r>
+                      <m:t>d</m:t>
+                    </m:r>
+                    <m:r>
+                      <m:t>t</m:t>
+                    </m:r>
+                  </m:sub>
+                </m:sSub>
+              </m:e>
+              <m:e>
+                <m:r>
+                  <m:t> </m:t>
+                </m:r>
+                <m:r>
+                  <m:t>=</m:t>
+                </m:r>
+                <m:r>
+                  <m:t> </m:t>
+                </m:r>
+                <m:d>
+                  <m:dPr>
+                    <m:begChr m:val="("/>
+                    <m:endChr m:val=")"/>
+                    <m:grow/>
+                  </m:dPr>
+                  <m:e>
+                    <m:r>
+                      <m:t>1</m:t>
+                    </m:r>
+                    <m:r>
+                      <m:t>+</m:t>
+                    </m:r>
+                    <m:sSub>
+                      <m:e>
+                        <m:r>
+                          <m:t>m</m:t>
+                        </m:r>
+                      </m:e>
+                      <m:sub>
+                        <m:r>
+                          <m:t>v</m:t>
+                        </m:r>
+                        <m:r>
+                          <m:t>t</m:t>
+                        </m:r>
+                        <m:r>
+                          <m:t>d</m:t>
+                        </m:r>
+                        <m:r>
+                          <m:t>j</m:t>
+                        </m:r>
+                      </m:sub>
+                    </m:sSub>
+                    <m:r>
+                      <m:t>(</m:t>
+                    </m:r>
+                    <m:sSub>
+                      <m:e>
+                        <m:r>
+                          <m:t>c</m:t>
+                        </m:r>
+                      </m:e>
+                      <m:sub>
+                        <m:r>
+                          <m:t>r</m:t>
+                        </m:r>
+                        <m:r>
+                          <m:t>e</m:t>
+                        </m:r>
+                        <m:r>
+                          <m:t>l</m:t>
+                        </m:r>
+                        <m:r>
+                          <m:t>,</m:t>
+                        </m:r>
+                        <m:r>
+                          <m:t>v</m:t>
+                        </m:r>
+                        <m:r>
+                          <m:t>t</m:t>
+                        </m:r>
+                        <m:r>
+                          <m:t>d</m:t>
+                        </m:r>
+                        <m:r>
+                          <m:t>j</m:t>
+                        </m:r>
+                      </m:sub>
+                    </m:sSub>
+                    <m:r>
+                      <m:t>)</m:t>
+                    </m:r>
+                  </m:e>
+                </m:d>
+                <m:sSub>
+                  <m:e>
+                    <m:r>
+                      <m:t>γ</m:t>
+                    </m:r>
+                  </m:e>
+                  <m:sub>
+                    <m:r>
+                      <m:t>U</m:t>
+                    </m:r>
+                    <m:r>
+                      <m:t>S</m:t>
+                    </m:r>
+                    <m:r>
+                      <m:t>D</m:t>
+                    </m:r>
+                  </m:sub>
+                </m:sSub>
+                <m:r>
+                  <m:t>(</m:t>
+                </m:r>
+                <m:r>
+                  <m:t>1</m:t>
+                </m:r>
+                <m:r>
+                  <m:t>+</m:t>
+                </m:r>
+                <m:sSub>
+                  <m:e>
+                    <m:r>
+                      <m:t>ρ</m:t>
+                    </m:r>
+                  </m:e>
+                  <m:sub>
+                    <m:r>
+                      <m:t>H</m:t>
+                    </m:r>
+                    <m:r>
+                      <m:t>a</m:t>
+                    </m:r>
+                    <m:r>
+                      <m:t>i</m:t>
+                    </m:r>
+                    <m:r>
+                      <m:t>l</m:t>
+                    </m:r>
+                    <m:r>
+                      <m:t>P</m:t>
+                    </m:r>
+                    <m:r>
+                      <m:t>o</m:t>
+                    </m:r>
+                    <m:r>
+                      <m:t>o</m:t>
+                    </m:r>
+                    <m:r>
+                      <m:t>l</m:t>
+                    </m:r>
+                  </m:sub>
+                </m:sSub>
+                <m:r>
+                  <m:t>)</m:t>
+                </m:r>
+              </m:e>
+            </m:mr>
+          </m:m>
+        </m:oMath>
+      </m:oMathPara>
+    </w:p>
+    <w:p>
+      <w:pPr>
+        <w:pStyle w:val="FirstParagraph"/>
+      </w:pPr>
+      <w:r>
+        <w:t xml:space="preserve">And the proportional change in VMT for the combined scenario is</w:t>
+      </w:r>
+    </w:p>
+    <w:p>
+      <w:pPr>
+        <w:pStyle w:val="BodyText"/>
+      </w:pPr>
+      <m:oMathPara>
+        <m:oMathParaPr>
+          <m:jc m:val="center"/>
+        </m:oMathParaPr>
+        <m:oMath>
+          <m:r>
+            <m:t>Δ</m:t>
+          </m:r>
+          <m:sSub>
+            <m:e>
+              <m:r>
+                <m:t>M</m:t>
+              </m:r>
+            </m:e>
+            <m:sub>
+              <m:r>
+                <m:t>j</m:t>
+              </m:r>
+              <m:r>
+                <m:t>s</m:t>
+              </m:r>
+              <m:r>
+                <m:t>d</m:t>
+              </m:r>
+              <m:r>
+                <m:t>t</m:t>
+              </m:r>
+            </m:sub>
+          </m:sSub>
+          <m:r>
+            <m:t>=</m:t>
+          </m:r>
+          <m:r>
+            <m:t>1</m:t>
+          </m:r>
+          <m:r>
+            <m:t>−</m:t>
+          </m:r>
+          <m:sSub>
+            <m:e>
+              <m:r>
+                <m:t>M</m:t>
+              </m:r>
+            </m:e>
+            <m:sub>
+              <m:r>
+                <m:t>j</m:t>
+              </m:r>
+              <m:r>
+                <m:t>s</m:t>
+              </m:r>
+              <m:r>
+                <m:t>d</m:t>
+              </m:r>
+              <m:r>
+                <m:t>t</m:t>
+              </m:r>
+            </m:sub>
+          </m:sSub>
+        </m:oMath>
+      </m:oMathPara>
+    </w:p>
+    <w:p>
+      <w:pPr>
+        <w:pStyle w:val="SourceCode"/>
+      </w:pPr>
+      <w:r>
+        <w:rPr>
+          <w:rStyle w:val="VerbatimChar"/>
+        </w:rPr>
+        <w:t xml:space="preserve">## Check: Test output to Kaya (VMTIncrease table) matches example for CombScen in CS1 CS2 CS3 CS4 CS5 CS6 CS7 to within 3.783225e-08</w:t>
       </w:r>
     </w:p>
     <w:p>
       <w:pPr>
         <w:pStyle w:val="Heading1"/>
       </w:pPr>
-      <w:bookmarkStart w:id="61" w:name="policy-and-scenario-calculations"/>
+      <w:bookmarkStart w:id="62" w:name="policy-and-scenario-calculations"/>
+      <w:bookmarkEnd w:id="62"/>
       <w:r>
         <w:t xml:space="preserve">5. Policy and Scenario Calculations</w:t>
       </w:r>
-      <w:bookmarkEnd w:id="61"/>
     </w:p>
     <w:p>
       <w:pPr>
@@ -22044,11 +22657,11 @@
       <w:pPr>
         <w:pStyle w:val="Heading2"/>
       </w:pPr>
-      <w:bookmarkStart w:id="62" w:name="final-scenario-results-table-for-2050"/>
+      <w:bookmarkStart w:id="63" w:name="final-scenario-results-table-for-2050"/>
+      <w:bookmarkEnd w:id="63"/>
       <w:r>
         <w:t xml:space="preserve">5.1 Final Scenario Results Table for 2050</w:t>
       </w:r>
-      <w:bookmarkEnd w:id="62"/>
     </w:p>
     <w:p>
       <w:pPr>
@@ -22508,7 +23121,7 @@
     </w:p>
     <w:tbl>
       <w:tblPr>
-        <w:tblStyle w:val="Table"/>
+        <w:tblStyle w:val="TableNormal"/>
         <w:tblW w:type="pct" w:w="0.0"/>
         <w:tblLook w:firstRow="1"/>
       </w:tblPr>
@@ -23282,11 +23895,11 @@
       <w:pPr>
         <w:pStyle w:val="Heading2"/>
       </w:pPr>
-      <w:bookmarkStart w:id="63" w:name="bar-chart-representation-of-results"/>
+      <w:bookmarkStart w:id="64" w:name="bar-chart-representation-of-results"/>
+      <w:bookmarkEnd w:id="64"/>
       <w:r>
         <w:t xml:space="preserve">5.2 Bar Chart Representation of Results</w:t>
       </w:r>
-      <w:bookmarkEnd w:id="63"/>
     </w:p>
     <w:p>
       <w:pPr>
@@ -23300,18 +23913,18 @@
       <w:pPr>
         <w:pStyle w:val="Heading2"/>
       </w:pPr>
-      <w:bookmarkStart w:id="64" w:name="travel-time-budget"/>
+      <w:bookmarkStart w:id="65" w:name="travel-time-budget"/>
+      <w:bookmarkEnd w:id="65"/>
       <w:r>
         <w:t xml:space="preserve">5.3 Travel Time Budget</w:t>
       </w:r>
-      <w:bookmarkEnd w:id="64"/>
     </w:p>
     <w:p>
       <w:pPr>
         <w:pStyle w:val="FirstParagraph"/>
       </w:pPr>
       <w:r>
-        <w:t xml:space="preserve">BGR2014:144 (referencing Shaefer et al. 2009) apply a Travel Time Budget constraint in the following straight-forward way:</w:t>
+        <w:t xml:space="preserve">BGR2014:144 (referencing Shaefer et al. 2009) apply a Travel Time Budget constraint in the following straight-forward way:</w:t>
       </w:r>
     </w:p>
     <w:p>
@@ -23412,21 +24025,21 @@
       <w:pPr>
         <w:pStyle w:val="Heading2"/>
       </w:pPr>
-      <w:bookmarkStart w:id="65" w:name="physical-constants"/>
+      <w:bookmarkStart w:id="66" w:name="physical-constants"/>
+      <w:bookmarkEnd w:id="66"/>
       <w:r>
         <w:t xml:space="preserve">5.4 Physical Constants</w:t>
       </w:r>
-      <w:bookmarkEnd w:id="65"/>
     </w:p>
     <w:p>
       <w:pPr>
         <w:pStyle w:val="Heading2"/>
       </w:pPr>
-      <w:bookmarkStart w:id="66" w:name="vehicle-scenario-parameters"/>
+      <w:bookmarkStart w:id="67" w:name="vehicle-scenario-parameters"/>
+      <w:bookmarkEnd w:id="67"/>
       <w:r>
         <w:t xml:space="preserve">5.5 Vehicle Scenario Parameters</w:t>
       </w:r>
-      <w:bookmarkEnd w:id="66"/>
     </w:p>
     <w:p>
       <w:pPr>
@@ -23454,26 +24067,27 @@
       <w:pPr>
         <w:pStyle w:val="Heading1"/>
       </w:pPr>
-      <w:bookmarkStart w:id="67" w:name="simple-functions-for-mpg-as-a-function-of-highway-speed"/>
+      <w:bookmarkStart w:id="68" w:name="simple-functions-for-mpg-as-a-function-of-highway-speed"/>
+      <w:bookmarkEnd w:id="68"/>
       <w:r>
         <w:t xml:space="preserve">6. Simple functions for MPG as a function of highway speed</w:t>
       </w:r>
-      <w:bookmarkEnd w:id="67"/>
     </w:p>
     <w:p>
       <w:pPr>
         <w:pStyle w:val="Heading2"/>
       </w:pPr>
-      <w:bookmarkStart w:id="68" w:name="fuel-consumption-vs.speed---thomas-et-al.approach"/>
-      <w:r>
-        <w:t xml:space="preserve">6.1 Fuel Consumption vs. Speed - Thomas et al. Approach</w:t>
-      </w:r>
-      <w:bookmarkEnd w:id="68"/>
-    </w:p>
-    <w:p>
-      <w:pPr>
+      <w:bookmarkStart w:id="69" w:name="fuel-consumption-vs.-speed---thomas-et-al.-approach"/>
+      <w:bookmarkEnd w:id="69"/>
+      <w:r>
+        <w:t xml:space="preserve">6.1 Fuel Consumption vs. Speed - Thomas et al. Approach</w:t>
+      </w:r>
+    </w:p>
+    <w:p>
+      <w:pPr>
+        <w:pStyle w:val="Compact"/>
         <w:numPr>
-          <w:numId w:val="1028"/>
+          <w:numId w:val="1029"/>
           <w:ilvl w:val="0"/>
         </w:numPr>
       </w:pPr>
@@ -23483,7 +24097,7 @@
       <w:r>
         <w:t xml:space="preserve"> </w:t>
       </w:r>
-      <w:hyperlink r:id="rId69">
+      <w:hyperlink r:id="rId70">
         <w:r>
           <w:rPr>
             <w:rStyle w:val="Hyperlink"/>
@@ -23495,33 +24109,14 @@
     <w:p>
       <w:pPr>
         <w:pStyle w:val="BlockText"/>
-        <w:numPr>
-          <w:numId w:val="1000"/>
-          <w:ilvl w:val="0"/>
-        </w:numPr>
-      </w:pPr>
-      <w:r>
-        <w:t xml:space="preserve">Thomas et al. performed</w:t>
-      </w:r>
-      <w:r>
-        <w:t xml:space="preserve"> </w:t>
-      </w:r>
-      <w:r>
-        <w:t xml:space="preserve">“</w:t>
-      </w:r>
-      <w:r>
-        <w:t xml:space="preserve">analysis of dynamometer testing results for 74 vehicles at steady-state speeds from 50 to 80 mph [80 to 129 km/h]. Data has been collected for 23 light-duty vehicles at ORNL’s vehicle research laboratory and a valuable data set for 51 vehicles was loaned to ORNL by Chrysler, LLC under a non-disclosure agreement. Vehicles were tested in dynamometer laboratories at steady speeds from 40 to 80 mph [64 to 129 km/h], with the proper road-load applied. … The study includes various sizes of sedans, wagons, and SUVs, as well as pickup trucks, minivans and a few</w:t>
-      </w:r>
-      <w:r>
-        <w:t xml:space="preserve">”</w:t>
-      </w:r>
-      <w:r>
-        <w:t xml:space="preserve">muscle" and sports cars. Vehicles from model years 2003 to 2012 with a wide variety of powertrains were represented"</w:t>
-      </w:r>
-      <w:r>
-        <w:t xml:space="preserve"> </w:t>
-      </w:r>
-      <w:hyperlink r:id="rId70">
+      </w:pPr>
+      <w:r>
+        <w:t xml:space="preserve">Thomas et al. performed "analysis of dynamometer testing results for 74 vehicles at steady-state speeds from 50 to 80 mph [80 to 129 km/h]. Data has been collected for 23 light-duty vehicles at ORNL's vehicle research laboratory and a valuable data set for 51 vehicles was loaned to ORNL by Chrysler, LLC under a non-disclosure agreement. Vehicles were tested in dynamometer laboratories at steady speeds from 40 to 80 mph [64 to 129 km/h], with the proper road-load applied. ... The study includes various sizes of sedans, wagons, and SUVs, as well as pickup trucks, minivans and a few "muscle" and sports cars. Vehicles from model years 2003 to 2012 with a wide variety of powertrains were represented"</w:t>
+      </w:r>
+      <w:r>
+        <w:t xml:space="preserve"> </w:t>
+      </w:r>
+      <w:hyperlink r:id="rId71">
         <w:r>
           <w:rPr>
             <w:rStyle w:val="Hyperlink"/>
@@ -23544,7 +24139,7 @@
         <w:rPr>
           <w:b/>
         </w:rPr>
-        <w:t xml:space="preserve">Summary of MPG vs. Speed data:</w:t>
+        <w:t xml:space="preserve">Summary of MPG vs. Speed data:</w:t>
       </w:r>
       <w:r>
         <w:rPr>
@@ -23561,7 +24156,7 @@
     </w:p>
     <w:tbl>
       <w:tblPr>
-        <w:tblStyle w:val="Table"/>
+        <w:tblStyle w:val="TableNormal"/>
         <w:tblW w:type="pct" w:w="0.0"/>
         <w:tblLook w:firstRow="1"/>
       </w:tblPr>
@@ -23903,7 +24498,7 @@
     </w:p>
     <w:tbl>
       <w:tblPr>
-        <w:tblStyle w:val="Table"/>
+        <w:tblStyle w:val="TableNormal"/>
         <w:tblW w:type="pct" w:w="0.0"/>
         <w:tblLook w:firstRow="1"/>
         <w:tblCaption w:val="Table: Percent MPG Decreases With Speed (Rows are Ref Speed)"/>
@@ -23921,9 +24516,7 @@
             <w:vAlign w:val="bottom"/>
           </w:tcPr>
           <w:p>
-            <w:pPr>
-              <w:pStyle w:val="Compact"/>
-            </w:pPr>
+            <w:pStyle w:val="Compact"/>
           </w:p>
         </w:tc>
         <w:tc>
@@ -24681,11 +25274,11 @@
       <w:pPr>
         <w:pStyle w:val="Heading2"/>
       </w:pPr>
-      <w:bookmarkStart w:id="71" w:name="fuel-consumption-vs-speed---berry-approach"/>
+      <w:bookmarkStart w:id="72" w:name="fuel-consumption-vs-speed---berry-approach"/>
+      <w:bookmarkEnd w:id="72"/>
       <w:r>
         <w:t xml:space="preserve">6.2 Fuel Consumption vs Speed - Berry Approach</w:t>
       </w:r>
-      <w:bookmarkEnd w:id="71"/>
     </w:p>
     <w:p>
       <w:pPr>
@@ -24696,7 +25289,7 @@
           <wp:inline>
             <wp:extent cx="5943600" cy="4245428"/>
             <wp:effectExtent b="0" l="0" r="0" t="0"/>
-            <wp:docPr descr="" title="" id="1" name="Picture"/>
+            <wp:docPr descr="" id="1" name="Picture"/>
             <a:graphic>
               <a:graphicData uri="http://schemas.openxmlformats.org/drawingml/2006/picture">
                 <pic:pic>
@@ -24707,7 +25300,7 @@
                     </pic:cNvPicPr>
                   </pic:nvPicPr>
                   <pic:blipFill>
-                    <a:blip r:embed="rId72"/>
+                    <a:blip r:embed="rId73"/>
                     <a:stretch>
                       <a:fillRect/>
                     </a:stretch>
@@ -24738,31 +25331,31 @@
       <w:pPr>
         <w:pStyle w:val="Heading2"/>
       </w:pPr>
-      <w:bookmarkStart w:id="73" w:name="compute-the-optimum-highway-speed-for-a-range-of-time-costs-and-fuel-costs"/>
+      <w:bookmarkStart w:id="74" w:name="compute-the-optimum-highway-speed-for-a-range-of-time-costs-and-fuel-costs"/>
+      <w:bookmarkEnd w:id="74"/>
       <w:r>
         <w:t xml:space="preserve">6.3 Compute the Optimum Highway Speed for a Range of Time Costs and Fuel Costs</w:t>
       </w:r>
-      <w:bookmarkEnd w:id="73"/>
     </w:p>
     <w:p>
       <w:pPr>
         <w:pStyle w:val="Heading1"/>
       </w:pPr>
-      <w:bookmarkStart w:id="74" w:name="safety-costs-associated-with-speed"/>
+      <w:bookmarkStart w:id="75" w:name="safety-costs-associated-with-speed"/>
+      <w:bookmarkEnd w:id="75"/>
       <w:r>
         <w:t xml:space="preserve">7. Safety Costs Associated with Speed</w:t>
       </w:r>
-      <w:bookmarkEnd w:id="74"/>
     </w:p>
     <w:p>
       <w:pPr>
         <w:pStyle w:val="Compact"/>
         <w:numPr>
-          <w:numId w:val="1029"/>
+          <w:numId w:val="1030"/>
           <w:ilvl w:val="0"/>
         </w:numPr>
       </w:pPr>
-      <w:hyperlink r:id="rId75">
+      <w:hyperlink r:id="rId76">
         <w:r>
           <w:rPr>
             <w:rStyle w:val="Hyperlink"/>
@@ -24782,7 +25375,7 @@
         <w:pStyle w:val="Compact"/>
         <w:numPr>
           <w:numId w:val="1030"/>
-          <w:ilvl w:val="1"/>
+          <w:ilvl w:val="0"/>
         </w:numPr>
       </w:pPr>
       <w:r>
@@ -24794,7 +25387,7 @@
         <w:pStyle w:val="Compact"/>
         <w:numPr>
           <w:numId w:val="1030"/>
-          <w:ilvl w:val="1"/>
+          <w:ilvl w:val="0"/>
         </w:numPr>
       </w:pPr>
       <w:r>
@@ -24811,7 +25404,7 @@
       <w:pPr>
         <w:pStyle w:val="Compact"/>
         <w:numPr>
-          <w:numId w:val="1029"/>
+          <w:numId w:val="1030"/>
           <w:ilvl w:val="0"/>
         </w:numPr>
       </w:pPr>
@@ -24839,7 +25432,7 @@
       <w:r>
         <w:t xml:space="preserve"> </w:t>
       </w:r>
-      <w:hyperlink r:id="rId76">
+      <w:hyperlink r:id="rId77">
         <w:r>
           <w:rPr>
             <w:rStyle w:val="Hyperlink"/>
@@ -24856,7 +25449,7 @@
           <w:ilvl w:val="1"/>
         </w:numPr>
       </w:pPr>
-      <w:hyperlink r:id="rId77">
+      <w:hyperlink r:id="rId78">
         <w:r>
           <w:rPr>
             <w:rStyle w:val="Hyperlink"/>
@@ -24971,7 +25564,7 @@
     </w:p>
     <w:tbl>
       <w:tblPr>
-        <w:tblStyle w:val="Table"/>
+        <w:tblStyle w:val="TableNormal"/>
         <w:tblW w:type="pct" w:w="0.0"/>
         <w:tblLook w:firstRow="1"/>
       </w:tblPr>
@@ -25147,14 +25740,15 @@
         <w:t xml:space="preserve"> </w:t>
       </w:r>
       <w:r>
-        <w:t xml:space="preserve">(Source: Kloeden et al., 1997. See alos Kloeden et al. 2001)</w:t>
+        <w:t xml:space="preserve">(Source: Kloeden et al., 1997. See alos Kloeden et al. 2001)</w:t>
       </w:r>
     </w:p>
     <w:p>
       <w:pPr>
         <w:pStyle w:val="Heading3"/>
       </w:pPr>
-      <w:bookmarkStart w:id="78" w:name="severity-of-crash-injuries"/>
+      <w:bookmarkStart w:id="79" w:name="severity-of-crash-injuries"/>
+      <w:bookmarkEnd w:id="79"/>
       <w:r>
         <w:t xml:space="preserve">7.1</w:t>
       </w:r>
@@ -25167,7 +25761,6 @@
         </w:rPr>
         <w:t xml:space="preserve">Severity of crash injuries</w:t>
       </w:r>
-      <w:bookmarkEnd w:id="78"/>
     </w:p>
     <w:p>
       <w:pPr>
@@ -25568,7 +26161,7 @@
       <w:r>
         <w:t xml:space="preserve">Transfer Series Number 181) (</w:t>
       </w:r>
-      <w:hyperlink r:id="rId79">
+      <w:hyperlink r:id="rId80">
         <w:r>
           <w:rPr>
             <w:rStyle w:val="Hyperlink"/>
@@ -25670,7 +26263,7 @@
         </w:numPr>
       </w:pPr>
       <w:r>
-        <w:t xml:space="preserve">Khan FM et al. Pedestrian environment and</w:t>
+        <w:t xml:space="preserve">Khan FM et al. Pedestrian environment and</w:t>
       </w:r>
       <w:r>
         <w:t xml:space="preserve"> </w:t>
@@ -25779,11 +26372,11 @@
       <w:pPr>
         <w:pStyle w:val="Heading2"/>
       </w:pPr>
-      <w:bookmarkStart w:id="80" w:name="speed-and-accident-risk"/>
+      <w:bookmarkStart w:id="81" w:name="speed-and-accident-risk"/>
+      <w:bookmarkEnd w:id="81"/>
       <w:r>
         <w:t xml:space="preserve">7.2 Speed and Accident Risk</w:t>
       </w:r>
-      <w:bookmarkEnd w:id="80"/>
     </w:p>
     <w:p>
       <w:pPr>
@@ -25798,7 +26391,7 @@
       <w:r>
         <w:t xml:space="preserve"> </w:t>
       </w:r>
-      <w:hyperlink r:id="rId81">
+      <w:hyperlink r:id="rId82">
         <w:r>
           <w:rPr>
             <w:rStyle w:val="Hyperlink"/>
@@ -25817,7 +26410,7 @@
           <w:ilvl w:val="0"/>
         </w:numPr>
       </w:pPr>
-      <w:hyperlink r:id="rId82">
+      <w:hyperlink r:id="rId83">
         <w:r>
           <w:rPr>
             <w:rStyle w:val="Hyperlink"/>
@@ -25829,10 +26422,6 @@
     <w:p>
       <w:pPr>
         <w:pStyle w:val="BlockText"/>
-        <w:numPr>
-          <w:numId w:val="1000"/>
-          <w:ilvl w:val="0"/>
-        </w:numPr>
       </w:pPr>
       <w:r>
         <w:t xml:space="preserve">Assessing potential effectiveness of speed reduction measures</w:t>
@@ -25847,10 +26436,6 @@
     <w:p>
       <w:pPr>
         <w:pStyle w:val="BlockText"/>
-        <w:numPr>
-          <w:numId w:val="1000"/>
-          <w:ilvl w:val="0"/>
-        </w:numPr>
       </w:pPr>
       <w:r>
         <w:t xml:space="preserve">A similar relationship is assumed in Britain, based on empirical studies by Taylor, where changes in accident numbers associated with a 1 km/h change in speed have been shown to vary between 1% and 4% for urban roads and 2.5% and 5.5% for rural roads, with the lower value reflecting good quality roads and the higher value poorer quality roads.</w:t>
@@ -25859,10 +26444,6 @@
     <w:p>
       <w:pPr>
         <w:pStyle w:val="BlockText"/>
-        <w:numPr>
-          <w:numId w:val="1000"/>
-          <w:ilvl w:val="0"/>
-        </w:numPr>
       </w:pPr>
       <w:r>
         <w:t xml:space="preserve">Higher speeds: more accidents : High speed reduces the possibility to respond in time when necessary. People need time to process information, to decide whether or not to react and, finally to execute a reaction. At high speed the distance covered in this period is longer. At high speeds the distance between starting to brake and a complete stand still is longer as well. The braking distance is proportional to the square of speed (v2). Therefore, the possibility to avoid a collision becomes smaller as speed increases. This is well illustrated at a broad average level by Finch [24].</w:t>
@@ -25870,10 +26451,7 @@
     </w:p>
     <w:p>
       <w:pPr>
-        <w:numPr>
-          <w:numId w:val="1000"/>
-          <w:ilvl w:val="0"/>
-        </w:numPr>
+        <w:pStyle w:val="FirstParagraph"/>
       </w:pPr>
       <w:r>
         <w:t xml:space="preserve">1 km/h increase in speed implies a 3% increase in accidents</w:t>
@@ -25882,27 +26460,19 @@
     <w:p>
       <w:pPr>
         <w:pStyle w:val="BlockText"/>
-        <w:numPr>
-          <w:numId w:val="1000"/>
-          <w:ilvl w:val="0"/>
-        </w:numPr>
-      </w:pPr>
-      <w:r>
-        <w:t xml:space="preserve">In practice the relationship is more complex. …The higher the speed, the steeper the increase in accident risk. The relationship between speed and accident risk is a power function:</w:t>
+      </w:pPr>
+      <w:r>
+        <w:t xml:space="preserve">In practice the relationship is more complex. ...The higher the speed, the steeper the increase in accident risk. The relationship between speed and accident risk is a power function:</w:t>
       </w:r>
     </w:p>
     <w:p>
       <w:pPr>
         <w:pStyle w:val="BlockText"/>
-        <w:numPr>
-          <w:numId w:val="1000"/>
-          <w:ilvl w:val="0"/>
-        </w:numPr>
       </w:pPr>
       <w:r>
         <w:t xml:space="preserve">Based on the principles of kinetic energy and validated by empirical data, Nilsson [</w:t>
       </w:r>
-      <w:hyperlink r:id="rId83">
+      <w:hyperlink r:id="rId84">
         <w:r>
           <w:rPr>
             <w:rStyle w:val="Hyperlink"/>
@@ -25913,7 +26483,7 @@
       <w:r>
         <w:t xml:space="preserve">][</w:t>
       </w:r>
-      <w:hyperlink r:id="rId84">
+      <w:hyperlink r:id="rId85">
         <w:r>
           <w:rPr>
             <w:rStyle w:val="Hyperlink"/>
@@ -26018,10 +26588,6 @@
     <w:p>
       <w:pPr>
         <w:pStyle w:val="BlockText"/>
-        <w:numPr>
-          <w:numId w:val="1000"/>
-          <w:ilvl w:val="0"/>
-        </w:numPr>
       </w:pPr>
       <w:r>
         <w:t xml:space="preserve">In words: the number of injury accidents after the change in speed (A2) equals the number of accidents before the change (A1) multiplied by the new average speed (v2) divided by the former average speed (v1), raised to the square power.</w:t>
@@ -26031,11 +26597,11 @@
       <w:pPr>
         <w:pStyle w:val="Heading1"/>
       </w:pPr>
-      <w:bookmarkStart w:id="85" w:name="references"/>
+      <w:bookmarkStart w:id="86" w:name="references"/>
+      <w:bookmarkEnd w:id="86"/>
       <w:r>
         <w:t xml:space="preserve">References</w:t>
       </w:r>
-      <w:bookmarkEnd w:id="85"/>
     </w:p>
     <w:p>
       <w:pPr>
@@ -26063,7 +26629,7 @@
       <w:r>
         <w:t xml:space="preserve"> </w:t>
       </w:r>
-      <w:hyperlink r:id="rId86">
+      <w:hyperlink r:id="rId87">
         <w:r>
           <w:rPr>
             <w:rStyle w:val="Hyperlink"/>
@@ -26081,12 +26647,12 @@
         </w:numPr>
       </w:pPr>
       <w:r>
-        <w:t xml:space="preserve">Brown, A., Gonder, J., &amp; Repac, B. (2014). An Analysis of Possible Energy Impacts of Automated Vehicle. In G. Meyer &amp; S. Beiker (Eds.), Road Vehicle Automation (pp. 61-70). Springer. Retrieved from</w:t>
-      </w:r>
-      <w:r>
-        <w:t xml:space="preserve"> </w:t>
-      </w:r>
-      <w:hyperlink r:id="rId87">
+        <w:t xml:space="preserve">Brown, A., Gonder, J., &amp; Repac, B. (2014). An Analysis of Possible Energy Impacts of Automated Vehicle. In G. Meyer &amp; S. Beiker (Eds.), Road Vehicle Automation (pp. 61-70). Springer. Retrieved from</w:t>
+      </w:r>
+      <w:r>
+        <w:t xml:space="preserve"> </w:t>
+      </w:r>
+      <w:hyperlink r:id="rId88">
         <w:r>
           <w:rPr>
             <w:rStyle w:val="Hyperlink"/>
@@ -26109,7 +26675,7 @@
       <w:r>
         <w:t xml:space="preserve"> </w:t>
       </w:r>
-      <w:hyperlink r:id="rId81">
+      <w:hyperlink r:id="rId82">
         <w:r>
           <w:rPr>
             <w:rStyle w:val="Hyperlink"/>
@@ -26133,7 +26699,7 @@
         </w:numPr>
       </w:pPr>
       <w:r>
-        <w:t xml:space="preserve">Kloeden, C. N., McLean, A. J., Moore, V. M. &amp; Ponte, G. (1997) Travelling speed and the rate of crash involvement. Volume 1: findings. Report No. CR 172. Federal Office of Road Safety FORS, Canberra</w:t>
+        <w:t xml:space="preserve">Kloeden, C. N., McLean, A. J., Moore, V. M. &amp; Ponte, G. (1997) Travelling speed and the rate of crash involvement. Volume 1: findings. Report No. CR 172. Federal Office of Road Safety FORS, Canberra</w:t>
       </w:r>
     </w:p>
     <w:p>
@@ -26145,7 +26711,7 @@
         </w:numPr>
       </w:pPr>
       <w:r>
-        <w:t xml:space="preserve">Kloeden, C. N., Ponte, G. &amp; McLean, A. J. (2001) Travelling speed and the rate of crash involvement on rural roads. Report No. CR 204. Australian Transport Safety Bureau ATSB, Civic Square, ACT</w:t>
+        <w:t xml:space="preserve">Kloeden, C. N., Ponte, G. &amp; McLean, A. J. (2001) Travelling speed and the rate of crash involvement on rural roads. Report No. CR 204. Australian Transport Safety Bureau ATSB, Civic Square, ACT</w:t>
       </w:r>
     </w:p>
     <w:p>
@@ -26165,7 +26731,7 @@
       <w:r>
         <w:t xml:space="preserve">(</w:t>
       </w:r>
-      <w:hyperlink r:id="rId88">
+      <w:hyperlink r:id="rId89">
         <w:r>
           <w:rPr>
             <w:rStyle w:val="Hyperlink"/>
@@ -26186,30 +26752,12 @@
         </w:numPr>
       </w:pPr>
       <w:r>
-        <w:t xml:space="preserve">Schipper, Lee, Calanit Saenger and Anant Sudardshan 2011.</w:t>
-      </w:r>
-      <w:r>
-        <w:t xml:space="preserve"> </w:t>
-      </w:r>
-      <w:r>
-        <w:t xml:space="preserve">“</w:t>
-      </w:r>
-      <w:r>
-        <w:t xml:space="preserve">Transport and Carbon Emissions in the United States: The Long View,</w:t>
-      </w:r>
-      <w:r>
-        <w:t xml:space="preserve">”</w:t>
-      </w:r>
-      <w:r>
-        <w:t xml:space="preserve"> </w:t>
-      </w:r>
-      <w:r>
-        <w:t xml:space="preserve">Energies 2011, 4, 563-581;</w:t>
-      </w:r>
-      <w:r>
-        <w:t xml:space="preserve"> </w:t>
-      </w:r>
-      <w:hyperlink r:id="rId89">
+        <w:t xml:space="preserve">Schipper, Lee, Calanit Saenger and Anant Sudardshan 2011. "Transport and Carbon Emissions in the United States: The Long View," Energies 2011, 4, 563-581;</w:t>
+      </w:r>
+      <w:r>
+        <w:t xml:space="preserve"> </w:t>
+      </w:r>
+      <w:hyperlink r:id="rId90">
         <w:r>
           <w:rPr>
             <w:rStyle w:val="Hyperlink"/>
@@ -26227,7 +26775,7 @@
         </w:numPr>
       </w:pPr>
       <w:r>
-        <w:t xml:space="preserve">Shaefer et al. 2009.</w:t>
+        <w:t xml:space="preserve">Shaefer et al. 2009.</w:t>
       </w:r>
     </w:p>
     <w:p>
@@ -26239,30 +26787,12 @@
         </w:numPr>
       </w:pPr>
       <w:r>
-        <w:t xml:space="preserve">Stephens, T.S., J. Gonder, Y. Chen, Z. Lin, C. Liu, D. Gohlke, 2016</w:t>
-      </w:r>
-      <w:r>
-        <w:t xml:space="preserve"> </w:t>
-      </w:r>
-      <w:r>
-        <w:t xml:space="preserve">“</w:t>
-      </w:r>
-      <w:r>
-        <w:t xml:space="preserve">Estimated Bounds and Important Factors for Fuel Use and Consumer Costs of Connected and Automated Vehicles,</w:t>
-      </w:r>
-      <w:r>
-        <w:t xml:space="preserve">”</w:t>
-      </w:r>
-      <w:r>
-        <w:t xml:space="preserve"> </w:t>
-      </w:r>
-      <w:r>
-        <w:t xml:space="preserve">NREL Technical Report NREL/TP-5400-67216 November 2016,</w:t>
-      </w:r>
-      <w:r>
-        <w:t xml:space="preserve"> </w:t>
-      </w:r>
-      <w:hyperlink r:id="rId90">
+        <w:t xml:space="preserve">Stephens, T.S., J. Gonder, Y. Chen, Z. Lin, C. Liu, D. Gohlke, 2016 "Estimated Bounds and Important Factors for Fuel Use and Consumer Costs of Connected and Automated Vehicles," NREL Technical Report NREL/TP-5400-67216 November 2016,</w:t>
+      </w:r>
+      <w:r>
+        <w:t xml:space="preserve"> </w:t>
+      </w:r>
+      <w:hyperlink r:id="rId91">
         <w:r>
           <w:rPr>
             <w:rStyle w:val="Hyperlink"/>
@@ -26285,7 +26815,7 @@
       <w:r>
         <w:t xml:space="preserve"> </w:t>
       </w:r>
-      <w:hyperlink r:id="rId69">
+      <w:hyperlink r:id="rId70">
         <w:r>
           <w:rPr>
             <w:rStyle w:val="Hyperlink"/>
@@ -26308,7 +26838,7 @@
       <w:r>
         <w:t xml:space="preserve"> </w:t>
       </w:r>
-      <w:hyperlink r:id="rId91">
+      <w:hyperlink r:id="rId92">
         <w:r>
           <w:rPr>
             <w:rStyle w:val="Hyperlink"/>
@@ -26318,17 +26848,13 @@
       </w:hyperlink>
     </w:p>
     <w:sectPr>
-      <w:footerReference w:type="default" r:id="rId9"/>
+      <w:footerReference w:type="default" r:id="rId8"/>
       <w:pgSz w:w="12240" w:h="15840"/>
       <w:pgMar w:top="1440" w:right="1440" w:bottom="1440" w:left="1440" w:header="720" w:footer="720" w:gutter="0"/>
       <w:cols w:space="720"/>
     </w:sectPr>
   </w:body>
 </w:document>
-</file>
-
-<file path=word/comments.xml><?xml version="1.0" encoding="utf-8"?>
-<w:comments xmlns:w="http://schemas.openxmlformats.org/wordprocessingml/2006/main" xmlns:m="http://schemas.openxmlformats.org/officeDocument/2006/math" xmlns:r="http://schemas.openxmlformats.org/officeDocument/2006/relationships" xmlns:o="urn:schemas-microsoft-com:office:office" xmlns:v="urn:schemas-microsoft-com:vml" xmlns:w10="urn:schemas-microsoft-com:office:word" xmlns:a="http://schemas.openxmlformats.org/drawingml/2006/main" xmlns:pic="http://schemas.openxmlformats.org/drawingml/2006/picture" xmlns:wp="http://schemas.openxmlformats.org/drawingml/2006/wordprocessingDrawing"/>
 </file>
 
 <file path=word/footer1.xml><?xml version="1.0" encoding="utf-8"?>
@@ -26400,7 +26926,7 @@
       </w:r>
     </w:p>
   </w:footnote>
-  <w:footnote w:id="27">
+  <w:footnote w:id="28">
     <w:p>
       <w:pPr>
         <w:pStyle w:val="FootnoteText"/>
@@ -26419,7 +26945,7 @@
       </w:r>
     </w:p>
   </w:footnote>
-  <w:footnote w:id="28">
+  <w:footnote w:id="29">
     <w:p>
       <w:pPr>
         <w:pStyle w:val="FootnoteText"/>
@@ -26434,11 +26960,11 @@
         <w:t xml:space="preserve"> </w:t>
       </w:r>
       <w:r>
-        <w:t xml:space="preserve">Additional potential disaggregations include by region, vehicle size class, drivetrain type, and time of day (e.g. operating costs vary by time of day, as described in Bösch et al. 2017).</w:t>
+        <w:t xml:space="preserve">Additional potential disaggregations include by region, vehicle size class, drivetrain type, and time of day (e.g. operating costs vary by time of day, as described in Bösch et al. 2017).</w:t>
       </w:r>
     </w:p>
   </w:footnote>
-  <w:footnote w:id="31">
+  <w:footnote w:id="32">
     <w:p>
       <w:pPr>
         <w:pStyle w:val="FootnoteText"/>
@@ -26457,7 +26983,7 @@
       </w:r>
     </w:p>
   </w:footnote>
-  <w:footnote w:id="34">
+  <w:footnote w:id="35">
     <w:p>
       <w:pPr>
         <w:pStyle w:val="FootnoteText"/>
@@ -26536,7 +27062,7 @@
       </w:r>
     </w:p>
   </w:footnote>
-  <w:footnote w:id="38">
+  <w:footnote w:id="39">
     <w:p>
       <w:pPr>
         <w:pStyle w:val="FootnoteText"/>
@@ -26551,7 +27077,7 @@
         <w:t xml:space="preserve"> </w:t>
       </w:r>
       <w:r>
-        <w:t xml:space="preserve">Note that energy cost implications of automation could also be influenced by the choice of drivetrain/fuel, i.e. the extent to which CAVs are electrifiction compared to Manual Vehicles. This vehicle technology choice could also alter other capital and operating costs.</w:t>
+        <w:t xml:space="preserve">Note that energy cost implications of automation could also be influenced by the choice of drivetrain/fuel, i.e. the extent to which CAVs are electrifiction compared to Manual Vehicles. This vehicle technology choice could also alter other capital and operating costs.</w:t>
       </w:r>
     </w:p>
   </w:footnote>
@@ -27035,7 +27561,7 @@
     </w:lvl>
   </w:abstractNum>
   <w:abstractNum w:abstractNumId="990">
-    <w:nsid w:val="2c1ae401"/>
+    <w:nsid w:val="7ef4d5c3"/>
     <w:multiLevelType w:val="multilevel"/>
     <w:lvl w:ilvl="0">
       <w:numFmt w:val="bullet"/>
@@ -27114,31 +27640,9 @@
         <w:ind w:left="4800" w:hanging="480"/>
       </w:pPr>
     </w:lvl>
-    <w:lvl w:ilvl="7">
-      <w:numFmt w:val="bullet"/>
-      <w:lvlText w:val=" "/>
-      <w:lvlJc w:val="left"/>
-      <w:pPr>
-        <w:tabs>
-          <w:tab w:val="num" w:pos="5040"/>
-        </w:tabs>
-        <w:ind w:left="5520" w:hanging="480"/>
-      </w:pPr>
-    </w:lvl>
-    <w:lvl w:ilvl="8">
-      <w:numFmt w:val="bullet"/>
-      <w:lvlText w:val=" "/>
-      <w:lvlJc w:val="left"/>
-      <w:pPr>
-        <w:tabs>
-          <w:tab w:val="num" w:pos="5760"/>
-        </w:tabs>
-        <w:ind w:left="6240" w:hanging="480"/>
-      </w:pPr>
-    </w:lvl>
   </w:abstractNum>
   <w:abstractNum w:abstractNumId="991">
-    <w:nsid w:val="ea454b4c"/>
+    <w:nsid w:val="3205d1c8"/>
     <w:multiLevelType w:val="multilevel"/>
     <w:lvl w:ilvl="0">
       <w:numFmt w:val="bullet"/>
@@ -27217,31 +27721,9 @@
         <w:ind w:left="4800" w:hanging="480"/>
       </w:pPr>
     </w:lvl>
-    <w:lvl w:ilvl="7">
-      <w:numFmt w:val="bullet"/>
-      <w:lvlText w:val="–"/>
-      <w:lvlJc w:val="left"/>
-      <w:pPr>
-        <w:tabs>
-          <w:tab w:val="num" w:pos="5040"/>
-        </w:tabs>
-        <w:ind w:left="5520" w:hanging="480"/>
-      </w:pPr>
-    </w:lvl>
-    <w:lvl w:ilvl="8">
-      <w:numFmt w:val="bullet"/>
-      <w:lvlText w:val="•"/>
-      <w:lvlJc w:val="left"/>
-      <w:pPr>
-        <w:tabs>
-          <w:tab w:val="num" w:pos="5760"/>
-        </w:tabs>
-        <w:ind w:left="6240" w:hanging="480"/>
-      </w:pPr>
-    </w:lvl>
   </w:abstractNum>
   <w:abstractNum w:abstractNumId="99411">
-    <w:nsid w:val="71315dca"/>
+    <w:nsid w:val="92124450"/>
     <w:multiLevelType w:val="multilevel"/>
     <w:lvl w:ilvl="0">
       <w:start w:val="1"/>
@@ -27327,33 +27809,9 @@
         <w:ind w:left="4800" w:hanging="480"/>
       </w:pPr>
     </w:lvl>
-    <w:lvl w:ilvl="7">
-      <w:start w:val="1"/>
-      <w:numFmt w:val="decimal"/>
-      <w:lvlText w:val="%8."/>
-      <w:lvlJc w:val="left"/>
-      <w:pPr>
-        <w:tabs>
-          <w:tab w:val="num" w:pos="5040"/>
-        </w:tabs>
-        <w:ind w:left="5520" w:hanging="480"/>
-      </w:pPr>
-    </w:lvl>
-    <w:lvl w:ilvl="8">
-      <w:start w:val="1"/>
-      <w:numFmt w:val="decimal"/>
-      <w:lvlText w:val="%9."/>
-      <w:lvlJc w:val="left"/>
-      <w:pPr>
-        <w:tabs>
-          <w:tab w:val="num" w:pos="5760"/>
-        </w:tabs>
-        <w:ind w:left="6240" w:hanging="480"/>
-      </w:pPr>
-    </w:lvl>
   </w:abstractNum>
   <w:abstractNum w:abstractNumId="994138">
-    <w:nsid w:val="47261bad"/>
+    <w:nsid w:val="a265c7a6"/>
     <w:multiLevelType w:val="multilevel"/>
     <w:lvl w:ilvl="0">
       <w:start w:val="38"/>
@@ -27437,30 +27895,6 @@
           <w:tab w:val="num" w:pos="4320"/>
         </w:tabs>
         <w:ind w:left="4800" w:hanging="480"/>
-      </w:pPr>
-    </w:lvl>
-    <w:lvl w:ilvl="7">
-      <w:start w:val="38"/>
-      <w:numFmt w:val="decimal"/>
-      <w:lvlText w:val="%8."/>
-      <w:lvlJc w:val="left"/>
-      <w:pPr>
-        <w:tabs>
-          <w:tab w:val="num" w:pos="5040"/>
-        </w:tabs>
-        <w:ind w:left="5520" w:hanging="480"/>
-      </w:pPr>
-    </w:lvl>
-    <w:lvl w:ilvl="8">
-      <w:start w:val="38"/>
-      <w:numFmt w:val="decimal"/>
-      <w:lvlText w:val="%9."/>
-      <w:lvlJc w:val="left"/>
-      <w:pPr>
-        <w:tabs>
-          <w:tab w:val="num" w:pos="5760"/>
-        </w:tabs>
-        <w:ind w:left="6240" w:hanging="480"/>
       </w:pPr>
     </w:lvl>
   </w:abstractNum>
@@ -27634,12 +28068,6 @@
     <w:lvlOverride w:ilvl="6">
       <w:startOverride w:val="1"/>
     </w:lvlOverride>
-    <w:lvlOverride w:ilvl="7">
-      <w:startOverride w:val="1"/>
-    </w:lvlOverride>
-    <w:lvlOverride w:ilvl="8">
-      <w:startOverride w:val="1"/>
-    </w:lvlOverride>
   </w:num>
   <w:num w:numId="1020">
     <w:abstractNumId w:val="991"/>
@@ -27704,12 +28132,6 @@
       <w:startOverride w:val="38"/>
     </w:lvlOverride>
     <w:lvlOverride w:ilvl="6">
-      <w:startOverride w:val="38"/>
-    </w:lvlOverride>
-    <w:lvlOverride w:ilvl="7">
-      <w:startOverride w:val="38"/>
-    </w:lvlOverride>
-    <w:lvlOverride w:ilvl="8">
       <w:startOverride w:val="38"/>
     </w:lvlOverride>
   </w:num>

</xml_diff>

<commit_message>
Latest MS Word rendering of CCAVdecom
</commit_message>
<xml_diff>
--- a/CAVdecom.docx
+++ b/CAVdecom.docx
@@ -22508,7 +22508,7 @@
         <w:rPr>
           <w:rStyle w:val="VerbatimChar"/>
         </w:rPr>
-        <w:t xml:space="preserve">## Check: Test output to Kaya (VMTIncrease table) matches example for CombScen in CS1 CS2 CS3 CS4 CS5 CS6 CS7 to within 3.783225e-08</w:t>
+        <w:t xml:space="preserve">## Check: Test output to Kaya (VMTIncrease table) matches examples for CombScen in CS1 CS2 CS3 CS4 CS5 CS6 CS7 to within 3.783225e-08</w:t>
       </w:r>
     </w:p>
     <w:p>
@@ -22526,7 +22526,13 @@
         <w:pStyle w:val="FirstParagraph"/>
       </w:pPr>
       <w:r>
-        <w:t xml:space="preserve">VMT Demand Response: pick up chosen Demand and Technology Scenario, and value for chosen scenario, for years 2035 &amp; 2050</w:t>
+        <w:t xml:space="preserve">Seeking to generate bar graphs of fractional changes in energy intensity, travel demand, energy use (each by LDV/HDV), and Total Energy Use (both sectors).</w:t>
+      </w:r>
+      <w:r>
+        <w:t xml:space="preserve"> </w:t>
+      </w:r>
+      <w:r>
+        <w:t xml:space="preserve">(As in Policy + Scenario sheet)</w:t>
       </w:r>
     </w:p>
     <w:p>
@@ -22534,31 +22540,7 @@
         <w:pStyle w:val="BodyText"/>
       </w:pPr>
       <w:r>
-        <w:t xml:space="preserve">LDV Demand impact (depends on scenario choice in B3)</w:t>
-      </w:r>
-      <w:r>
-        <w:t xml:space="preserve"> </w:t>
-      </w:r>
-      <w:r>
-        <w:t xml:space="preserve">HDV Demand impact (depends on scenario choice in B3)</w:t>
-      </w:r>
-      <w:r>
-        <w:t xml:space="preserve"> </w:t>
-      </w:r>
-      <w:r>
-        <w:t xml:space="preserve">Year 2035 2050</w:t>
-      </w:r>
-      <w:r>
-        <w:t xml:space="preserve"> </w:t>
-      </w:r>
-      <w:r>
-        <w:t xml:space="preserve">LDV penetration: automated/total stock 0.40 1.00</w:t>
-      </w:r>
-      <w:r>
-        <w:t xml:space="preserve"> </w:t>
-      </w:r>
-      <w:r>
-        <w:t xml:space="preserve">HDV penetration: automated/total stock 0.40 1.00</w:t>
+        <w:t xml:space="preserve">Create a dataframe of changes in Energy Intensity and Travel Demand, for all Combined Scenarios.</w:t>
       </w:r>
     </w:p>
     <w:p>
@@ -22566,106 +22548,63 @@
         <w:pStyle w:val="BodyText"/>
       </w:pPr>
       <w:r>
-        <w:t xml:space="preserve">LDV Demand impact (depends on scenario choice in B3) (not year t dependent)</w:t>
-      </w:r>
-      <w:r>
-        <w:t xml:space="preserve"> </w:t>
-      </w:r>
-      <w:r>
-        <w:t xml:space="preserve">HDV Demand impact (depends on scenario choice in B3) (not year t dependent)</w:t>
-      </w:r>
-      <w:r>
-        <w:t xml:space="preserve"> </w:t>
-      </w:r>
-      <w:r>
-        <w:t xml:space="preserve">LDV penetration: total automated/total stock in 2050</w:t>
-      </w:r>
-      <w:r>
-        <w:t xml:space="preserve"> </w:t>
-      </w:r>
-      <w:r>
-        <w:t xml:space="preserve">HDV penetration: total automated/total stock in 2050</w:t>
+        <w:t xml:space="preserve">Energy intensity changes (net, accounting for the influence of all identified mechanisms) in</w:t>
+      </w:r>
+      <w:r>
+        <w:t xml:space="preserve"> </w:t>
+      </w:r>
+      <w:r>
+        <w:rPr>
+          <w:rStyle w:val="VerbatimChar"/>
+        </w:rPr>
+        <w:t xml:space="preserve">EnergyIntensityChanges</w:t>
+      </w:r>
+      <w:r>
+        <w:t xml:space="preserve"> </w:t>
+      </w:r>
+      <w:r>
+        <w:t xml:space="preserve">have been calculated by year</w:t>
+      </w:r>
+      <w:r>
+        <w:t xml:space="preserve"> </w:t>
+      </w:r>
+      <w:r>
+        <w:rPr>
+          <w:i/>
+        </w:rPr>
+        <w:t xml:space="preserve">t</w:t>
+      </w:r>
+      <w:r>
+        <w:t xml:space="preserve">, vehicle class</w:t>
+      </w:r>
+      <w:r>
+        <w:t xml:space="preserve"> </w:t>
+      </w:r>
+      <w:r>
+        <w:rPr>
+          <w:i/>
+        </w:rPr>
+        <w:t xml:space="preserve">v</w:t>
+      </w:r>
+      <w:r>
+        <w:t xml:space="preserve">, and technology scenario scenario</w:t>
+      </w:r>
+      <w:r>
+        <w:t xml:space="preserve"> </w:t>
+      </w:r>
+      <w:r>
+        <w:rPr>
+          <w:i/>
+        </w:rPr>
+        <w:t xml:space="preserve">j</w:t>
+      </w:r>
+      <w:r>
+        <w:t xml:space="preserve">:</w:t>
       </w:r>
     </w:p>
     <w:p>
       <w:pPr>
         <w:pStyle w:val="BodyText"/>
-      </w:pPr>
-      <w:r>
-        <w:t xml:space="preserve">LDV Penetration rate=fullyauto/totalstock</w:t>
-      </w:r>
-      <w:r>
-        <w:t xml:space="preserve"> </w:t>
-      </w:r>
-      <w:r>
-        <w:t xml:space="preserve">LDV Increase in VMT for each automated vehicle</w:t>
-      </w:r>
-      <w:r>
-        <w:t xml:space="preserve"> </w:t>
-      </w:r>
-      <w:r>
-        <w:t xml:space="preserve">LDV VMT increase ratio/this is linked to calculation sheets</w:t>
-      </w:r>
-    </w:p>
-    <w:p>
-      <w:pPr>
-        <w:pStyle w:val="BodyText"/>
-      </w:pPr>
-      <w:r>
-        <w:t xml:space="preserve">HDV Penetration rate=fullyauto/totalstock</w:t>
-      </w:r>
-      <w:r>
-        <w:t xml:space="preserve"> </w:t>
-      </w:r>
-      <w:r>
-        <w:t xml:space="preserve">HDV Increase in VMT for each automated vehicle</w:t>
-      </w:r>
-      <w:r>
-        <w:t xml:space="preserve"> </w:t>
-      </w:r>
-      <w:r>
-        <w:t xml:space="preserve">HDV VMT increase ratio/this is linked to calculation sheets</w:t>
-      </w:r>
-    </w:p>
-    <w:p>
-      <w:pPr>
-        <w:pStyle w:val="BodyText"/>
-      </w:pPr>
-      <w:r>
-        <w:t xml:space="preserve">LDV Energy Intensity Multiplier, scaled by penetration</w:t>
-      </w:r>
-      <w:r>
-        <w:t xml:space="preserve"> </w:t>
-      </w:r>
-      <w:r>
-        <w:t xml:space="preserve">HDV Energy Intensity Fractional Increase at full adoption - from above</w:t>
-      </w:r>
-      <w:r>
-        <w:t xml:space="preserve"> </w:t>
-      </w:r>
-      <w:r>
-        <w:t xml:space="preserve">LDV Energy Intensity Multiplier, scaled by penetration</w:t>
-      </w:r>
-      <w:r>
-        <w:t xml:space="preserve"> </w:t>
-      </w:r>
-      <w:r>
-        <w:t xml:space="preserve">HDV Energy Intensity Multiplier, scaled by penetration</w:t>
-      </w:r>
-    </w:p>
-    <w:p>
-      <w:pPr>
-        <w:pStyle w:val="Heading2"/>
-      </w:pPr>
-      <w:bookmarkStart w:id="63" w:name="final-scenario-results-table-for-2050"/>
-      <w:bookmarkEnd w:id="63"/>
-      <w:r>
-        <w:t xml:space="preserve">5.1 Final Scenario Results Table for 2050</w:t>
-      </w:r>
-    </w:p>
-    <w:p>
-      <w:pPr>
-        <w:pStyle w:val="FirstParagraph"/>
       </w:pPr>
       <m:oMathPara>
         <m:oMathParaPr>
@@ -22673,6 +22612,1289 @@
         </m:oMathParaPr>
         <m:oMath>
           <m:r>
+            <m:t>Δ</m:t>
+          </m:r>
+          <m:sSub>
+            <m:e>
+              <m:r>
+                <m:t>I</m:t>
+              </m:r>
+            </m:e>
+            <m:sub>
+              <m:r>
+                <m:t>t</m:t>
+              </m:r>
+              <m:r>
+                <m:t>k</m:t>
+              </m:r>
+              <m:r>
+                <m:t>v</m:t>
+              </m:r>
+            </m:sub>
+          </m:sSub>
+          <m:r>
+            <m:t>=</m:t>
+          </m:r>
+          <m:r>
+            <m:t>1</m:t>
+          </m:r>
+          <m:r>
+            <m:t>−</m:t>
+          </m:r>
+          <m:sSub>
+            <m:e>
+              <m:r>
+                <m:t>μ</m:t>
+              </m:r>
+            </m:e>
+            <m:sub>
+              <m:r>
+                <m:t>j</m:t>
+              </m:r>
+              <m:r>
+                <m:t>t</m:t>
+              </m:r>
+              <m:r>
+                <m:t>v</m:t>
+              </m:r>
+            </m:sub>
+          </m:sSub>
+        </m:oMath>
+      </m:oMathPara>
+    </w:p>
+    <w:p>
+      <w:pPr>
+        <w:pStyle w:val="FirstParagraph"/>
+      </w:pPr>
+      <w:r>
+        <w:t xml:space="preserve">Travel demand or VMT fractional changes in</w:t>
+      </w:r>
+      <w:r>
+        <w:t xml:space="preserve"> </w:t>
+      </w:r>
+      <w:r>
+        <w:rPr>
+          <w:rStyle w:val="VerbatimChar"/>
+        </w:rPr>
+        <w:t xml:space="preserve">VMTIncrease</w:t>
+      </w:r>
+      <w:r>
+        <w:t xml:space="preserve"> </w:t>
+      </w:r>
+      <w:r>
+        <w:t xml:space="preserve">have been calculated by year</w:t>
+      </w:r>
+      <w:r>
+        <w:t xml:space="preserve"> </w:t>
+      </w:r>
+      <w:r>
+        <w:rPr>
+          <w:i/>
+        </w:rPr>
+        <w:t xml:space="preserve">t</w:t>
+      </w:r>
+      <w:r>
+        <w:t xml:space="preserve">, vehicle class</w:t>
+      </w:r>
+      <w:r>
+        <w:t xml:space="preserve"> </w:t>
+      </w:r>
+      <w:r>
+        <w:rPr>
+          <w:i/>
+        </w:rPr>
+        <w:t xml:space="preserve">v</w:t>
+      </w:r>
+      <w:r>
+        <w:t xml:space="preserve">, and technology scenario scenario</w:t>
+      </w:r>
+      <w:r>
+        <w:t xml:space="preserve"> </w:t>
+      </w:r>
+      <w:r>
+        <w:rPr>
+          <w:i/>
+        </w:rPr>
+        <w:t xml:space="preserve">j</w:t>
+      </w:r>
+    </w:p>
+    <w:p>
+      <w:pPr>
+        <w:pStyle w:val="BodyText"/>
+      </w:pPr>
+      <m:oMathPara>
+        <m:oMathParaPr>
+          <m:jc m:val="center"/>
+        </m:oMathParaPr>
+        <m:oMath>
+          <m:sSub>
+            <m:e>
+              <m:r>
+                <m:t>m</m:t>
+              </m:r>
+            </m:e>
+            <m:sub>
+              <m:r>
+                <m:t>v</m:t>
+              </m:r>
+              <m:r>
+                <m:t>t</m:t>
+              </m:r>
+              <m:r>
+                <m:t>d</m:t>
+              </m:r>
+              <m:r>
+                <m:t>j</m:t>
+              </m:r>
+            </m:sub>
+          </m:sSub>
+          <m:r>
+            <m:t>(</m:t>
+          </m:r>
+          <m:sSub>
+            <m:e>
+              <m:r>
+                <m:t>c</m:t>
+              </m:r>
+            </m:e>
+            <m:sub>
+              <m:r>
+                <m:t>r</m:t>
+              </m:r>
+              <m:r>
+                <m:t>e</m:t>
+              </m:r>
+              <m:r>
+                <m:t>l</m:t>
+              </m:r>
+              <m:r>
+                <m:t>,</m:t>
+              </m:r>
+              <m:r>
+                <m:t>v</m:t>
+              </m:r>
+              <m:r>
+                <m:t>t</m:t>
+              </m:r>
+              <m:r>
+                <m:t>d</m:t>
+              </m:r>
+              <m:r>
+                <m:t>j</m:t>
+              </m:r>
+            </m:sub>
+          </m:sSub>
+          <m:r>
+            <m:t>)</m:t>
+          </m:r>
+          <m:r>
+            <m:t> </m:t>
+          </m:r>
+          <m:r>
+            <m:t>=</m:t>
+          </m:r>
+          <m:r>
+            <m:t> </m:t>
+          </m:r>
+          <m:r>
+            <m:t>f</m:t>
+          </m:r>
+          <m:r>
+            <m:t>r</m:t>
+          </m:r>
+          <m:r>
+            <m:t>a</m:t>
+          </m:r>
+          <m:r>
+            <m:t>c</m:t>
+          </m:r>
+          <m:r>
+            <m:t>t</m:t>
+          </m:r>
+          <m:r>
+            <m:t>i</m:t>
+          </m:r>
+          <m:r>
+            <m:t>o</m:t>
+          </m:r>
+          <m:r>
+            <m:t>n</m:t>
+          </m:r>
+          <m:r>
+            <m:t>a</m:t>
+          </m:r>
+          <m:r>
+            <m:t>l</m:t>
+          </m:r>
+          <m:r>
+            <m:t>V</m:t>
+          </m:r>
+          <m:r>
+            <m:t>K</m:t>
+          </m:r>
+          <m:r>
+            <m:t>T</m:t>
+          </m:r>
+          <m:r>
+            <m:t>I</m:t>
+          </m:r>
+          <m:r>
+            <m:t>n</m:t>
+          </m:r>
+          <m:r>
+            <m:t>c</m:t>
+          </m:r>
+          <m:sSub>
+            <m:e>
+              <m:r>
+                <m:t>r</m:t>
+              </m:r>
+            </m:e>
+            <m:sub>
+              <m:r>
+                <m:t>d</m:t>
+              </m:r>
+              <m:r>
+                <m:t>v</m:t>
+              </m:r>
+              <m:r>
+                <m:t>c</m:t>
+              </m:r>
+            </m:sub>
+          </m:sSub>
+          <m:r>
+            <m:t> </m:t>
+          </m:r>
+          <m:r>
+            <m:t>=</m:t>
+          </m:r>
+          <m:r>
+            <m:t> </m:t>
+          </m:r>
+          <m:r>
+            <m:t>(</m:t>
+          </m:r>
+          <m:r>
+            <m:t>R</m:t>
+          </m:r>
+          <m:r>
+            <m:t>e</m:t>
+          </m:r>
+          <m:r>
+            <m:t>l</m:t>
+          </m:r>
+          <m:r>
+            <m:t>T</m:t>
+          </m:r>
+          <m:r>
+            <m:t>o</m:t>
+          </m:r>
+          <m:r>
+            <m:t>t</m:t>
+          </m:r>
+          <m:r>
+            <m:t>a</m:t>
+          </m:r>
+          <m:r>
+            <m:t>l</m:t>
+          </m:r>
+          <m:r>
+            <m:t>C</m:t>
+          </m:r>
+          <m:r>
+            <m:t>o</m:t>
+          </m:r>
+          <m:r>
+            <m:t>s</m:t>
+          </m:r>
+          <m:sSub>
+            <m:e>
+              <m:r>
+                <m:t>t</m:t>
+              </m:r>
+            </m:e>
+            <m:sub>
+              <m:r>
+                <m:t>v</m:t>
+              </m:r>
+              <m:r>
+                <m:t>t</m:t>
+              </m:r>
+              <m:r>
+                <m:t>d</m:t>
+              </m:r>
+              <m:r>
+                <m:t>j</m:t>
+              </m:r>
+            </m:sub>
+          </m:sSub>
+          <m:sSup>
+            <m:e>
+              <m:r>
+                <m:t>)</m:t>
+              </m:r>
+            </m:e>
+            <m:sup>
+              <m:r>
+                <m:t>E</m:t>
+              </m:r>
+              <m:r>
+                <m:t>l</m:t>
+              </m:r>
+              <m:r>
+                <m:t>a</m:t>
+              </m:r>
+              <m:r>
+                <m:t>s</m:t>
+              </m:r>
+              <m:r>
+                <m:t>V</m:t>
+              </m:r>
+              <m:r>
+                <m:t>K</m:t>
+              </m:r>
+              <m:sSub>
+                <m:e>
+                  <m:r>
+                    <m:t>T</m:t>
+                  </m:r>
+                </m:e>
+                <m:sub>
+                  <m:r>
+                    <m:t>c</m:t>
+                  </m:r>
+                  <m:r>
+                    <m:t>v</m:t>
+                  </m:r>
+                </m:sub>
+              </m:sSub>
+            </m:sup>
+          </m:sSup>
+          <m:r>
+            <m:t>−</m:t>
+          </m:r>
+          <m:r>
+            <m:t>1</m:t>
+          </m:r>
+        </m:oMath>
+      </m:oMathPara>
+    </w:p>
+    <w:p>
+      <w:pPr>
+        <w:pStyle w:val="SourceCode"/>
+      </w:pPr>
+      <w:r>
+        <w:rPr>
+          <w:rStyle w:val="NormalTok"/>
+        </w:rPr>
+        <w:t xml:space="preserve">CaseEffects &lt;-</w:t>
+      </w:r>
+      <w:r>
+        <w:rPr>
+          <w:rStyle w:val="StringTok"/>
+        </w:rPr>
+        <w:t xml:space="preserve"> </w:t>
+      </w:r>
+      <w:r>
+        <w:rPr>
+          <w:rStyle w:val="NormalTok"/>
+        </w:rPr>
+        <w:t xml:space="preserve">EnergyIntensityChanges %&gt;%</w:t>
+      </w:r>
+      <w:r>
+        <w:rPr>
+          <w:rStyle w:val="StringTok"/>
+        </w:rPr>
+        <w:t xml:space="preserve"> </w:t>
+      </w:r>
+      <w:r>
+        <w:rPr>
+          <w:rStyle w:val="NormalTok"/>
+        </w:rPr>
+        <w:t xml:space="preserve">ungroup %&gt;%</w:t>
+      </w:r>
+      <w:r>
+        <w:rPr>
+          <w:rStyle w:val="StringTok"/>
+        </w:rPr>
+        <w:t xml:space="preserve"> </w:t>
+      </w:r>
+      <w:r>
+        <w:br w:type="textWrapping"/>
+      </w:r>
+      <w:r>
+        <w:rPr>
+          <w:rStyle w:val="StringTok"/>
+        </w:rPr>
+        <w:t xml:space="preserve">  </w:t>
+      </w:r>
+      <w:r>
+        <w:rPr>
+          <w:rStyle w:val="KeywordTok"/>
+        </w:rPr>
+        <w:t xml:space="preserve">select</w:t>
+      </w:r>
+      <w:r>
+        <w:rPr>
+          <w:rStyle w:val="NormalTok"/>
+        </w:rPr>
+        <w:t xml:space="preserve">(Scenario_Number, Year, VC, NIE)</w:t>
+      </w:r>
+      <w:r>
+        <w:br w:type="textWrapping"/>
+      </w:r>
+      <w:r>
+        <w:br w:type="textWrapping"/>
+      </w:r>
+      <w:r>
+        <w:rPr>
+          <w:rStyle w:val="CommentTok"/>
+        </w:rPr>
+        <w:t xml:space="preserve"># Note that the following VMT Increase calculation table in "VMTIncrease" is for a range of Demand Scenarios, but a _single_ tech scenario.</w:t>
+      </w:r>
+      <w:r>
+        <w:br w:type="textWrapping"/>
+      </w:r>
+      <w:r>
+        <w:rPr>
+          <w:rStyle w:val="CommentTok"/>
+        </w:rPr>
+        <w:t xml:space="preserve"># Thus they do not match the spreadsheet model results, which implicitly loops overall all TechScen values with "TBL" command.</w:t>
+      </w:r>
+      <w:r>
+        <w:br w:type="textWrapping"/>
+      </w:r>
+      <w:r>
+        <w:br w:type="textWrapping"/>
+      </w:r>
+      <w:r>
+        <w:rPr>
+          <w:rStyle w:val="CommentTok"/>
+        </w:rPr>
+        <w:t xml:space="preserve"># The VMT results need to be recalulated here for each TechScen and matching DmndScen assumptions</w:t>
+      </w:r>
+      <w:r>
+        <w:br w:type="textWrapping"/>
+      </w:r>
+      <w:r>
+        <w:rPr>
+          <w:rStyle w:val="CommentTok"/>
+        </w:rPr>
+        <w:t xml:space="preserve">#   in the full combined scenario.</w:t>
+      </w:r>
+      <w:r>
+        <w:br w:type="textWrapping"/>
+      </w:r>
+      <w:r>
+        <w:br w:type="textWrapping"/>
+      </w:r>
+      <w:r>
+        <w:rPr>
+          <w:rStyle w:val="NormalTok"/>
+        </w:rPr>
+        <w:t xml:space="preserve">CaseEffectsB &lt;-</w:t>
+      </w:r>
+      <w:r>
+        <w:rPr>
+          <w:rStyle w:val="StringTok"/>
+        </w:rPr>
+        <w:t xml:space="preserve"> </w:t>
+      </w:r>
+      <w:r>
+        <w:rPr>
+          <w:rStyle w:val="NormalTok"/>
+        </w:rPr>
+        <w:t xml:space="preserve">VMTIncrease %&gt;%</w:t>
+      </w:r>
+      <w:r>
+        <w:rPr>
+          <w:rStyle w:val="StringTok"/>
+        </w:rPr>
+        <w:t xml:space="preserve"> </w:t>
+      </w:r>
+      <w:r>
+        <w:rPr>
+          <w:rStyle w:val="NormalTok"/>
+        </w:rPr>
+        <w:t xml:space="preserve">ungroup %&gt;%</w:t>
+      </w:r>
+      <w:r>
+        <w:rPr>
+          <w:rStyle w:val="StringTok"/>
+        </w:rPr>
+        <w:t xml:space="preserve"> </w:t>
+      </w:r>
+      <w:r>
+        <w:br w:type="textWrapping"/>
+      </w:r>
+      <w:r>
+        <w:rPr>
+          <w:rStyle w:val="StringTok"/>
+        </w:rPr>
+        <w:t xml:space="preserve">  </w:t>
+      </w:r>
+      <w:r>
+        <w:rPr>
+          <w:rStyle w:val="KeywordTok"/>
+        </w:rPr>
+        <w:t xml:space="preserve">select</w:t>
+      </w:r>
+      <w:r>
+        <w:rPr>
+          <w:rStyle w:val="NormalTok"/>
+        </w:rPr>
+        <w:t xml:space="preserve">(CombScen, DemScen, VC, ElasCase, fracVMTIncr) %&gt;%</w:t>
+      </w:r>
+      <w:r>
+        <w:rPr>
+          <w:rStyle w:val="StringTok"/>
+        </w:rPr>
+        <w:t xml:space="preserve"> </w:t>
+      </w:r>
+      <w:r>
+        <w:br w:type="textWrapping"/>
+      </w:r>
+      <w:r>
+        <w:rPr>
+          <w:rStyle w:val="StringTok"/>
+        </w:rPr>
+        <w:t xml:space="preserve">  </w:t>
+      </w:r>
+      <w:r>
+        <w:rPr>
+          <w:rStyle w:val="KeywordTok"/>
+        </w:rPr>
+        <w:t xml:space="preserve">mutate</w:t>
+      </w:r>
+      <w:r>
+        <w:rPr>
+          <w:rStyle w:val="NormalTok"/>
+        </w:rPr>
+        <w:t xml:space="preserve">(</w:t>
+      </w:r>
+      <w:r>
+        <w:rPr>
+          <w:rStyle w:val="DataTypeTok"/>
+        </w:rPr>
+        <w:t xml:space="preserve">Scenario_Number =</w:t>
+      </w:r>
+      <w:r>
+        <w:rPr>
+          <w:rStyle w:val="NormalTok"/>
+        </w:rPr>
+        <w:t xml:space="preserve"> </w:t>
+      </w:r>
+      <w:r>
+        <w:rPr>
+          <w:rStyle w:val="KeywordTok"/>
+        </w:rPr>
+        <w:t xml:space="preserve">as.integer</w:t>
+      </w:r>
+      <w:r>
+        <w:rPr>
+          <w:rStyle w:val="NormalTok"/>
+        </w:rPr>
+        <w:t xml:space="preserve">(</w:t>
+      </w:r>
+      <w:r>
+        <w:rPr>
+          <w:rStyle w:val="KeywordTok"/>
+        </w:rPr>
+        <w:t xml:space="preserve">str_sub</w:t>
+      </w:r>
+      <w:r>
+        <w:rPr>
+          <w:rStyle w:val="NormalTok"/>
+        </w:rPr>
+        <w:t xml:space="preserve">(CombScen,-</w:t>
+      </w:r>
+      <w:r>
+        <w:rPr>
+          <w:rStyle w:val="DecValTok"/>
+        </w:rPr>
+        <w:t xml:space="preserve">1</w:t>
+      </w:r>
+      <w:r>
+        <w:rPr>
+          <w:rStyle w:val="NormalTok"/>
+        </w:rPr>
+        <w:t xml:space="preserve">,-</w:t>
+      </w:r>
+      <w:r>
+        <w:rPr>
+          <w:rStyle w:val="DecValTok"/>
+        </w:rPr>
+        <w:t xml:space="preserve">1</w:t>
+      </w:r>
+      <w:r>
+        <w:rPr>
+          <w:rStyle w:val="NormalTok"/>
+        </w:rPr>
+        <w:t xml:space="preserve">)))</w:t>
+      </w:r>
+      <w:r>
+        <w:br w:type="textWrapping"/>
+      </w:r>
+      <w:r>
+        <w:br w:type="textWrapping"/>
+      </w:r>
+      <w:r>
+        <w:rPr>
+          <w:rStyle w:val="NormalTok"/>
+        </w:rPr>
+        <w:t xml:space="preserve">CaseEffects &lt;-</w:t>
+      </w:r>
+      <w:r>
+        <w:rPr>
+          <w:rStyle w:val="StringTok"/>
+        </w:rPr>
+        <w:t xml:space="preserve"> </w:t>
+      </w:r>
+      <w:r>
+        <w:rPr>
+          <w:rStyle w:val="KeywordTok"/>
+        </w:rPr>
+        <w:t xml:space="preserve">left_join</w:t>
+      </w:r>
+      <w:r>
+        <w:rPr>
+          <w:rStyle w:val="NormalTok"/>
+        </w:rPr>
+        <w:t xml:space="preserve">(CaseEffects, </w:t>
+      </w:r>
+      <w:r>
+        <w:rPr>
+          <w:rStyle w:val="DataTypeTok"/>
+        </w:rPr>
+        <w:t xml:space="preserve">y =</w:t>
+      </w:r>
+      <w:r>
+        <w:rPr>
+          <w:rStyle w:val="NormalTok"/>
+        </w:rPr>
+        <w:t xml:space="preserve"> </w:t>
+      </w:r>
+      <w:r>
+        <w:rPr>
+          <w:rStyle w:val="NormalTok"/>
+        </w:rPr>
+        <w:t xml:space="preserve">CaseEffectsB, </w:t>
+      </w:r>
+      <w:r>
+        <w:rPr>
+          <w:rStyle w:val="DataTypeTok"/>
+        </w:rPr>
+        <w:t xml:space="preserve">by =</w:t>
+      </w:r>
+      <w:r>
+        <w:rPr>
+          <w:rStyle w:val="NormalTok"/>
+        </w:rPr>
+        <w:t xml:space="preserve"> </w:t>
+      </w:r>
+      <w:r>
+        <w:rPr>
+          <w:rStyle w:val="KeywordTok"/>
+        </w:rPr>
+        <w:t xml:space="preserve">c</w:t>
+      </w:r>
+      <w:r>
+        <w:rPr>
+          <w:rStyle w:val="NormalTok"/>
+        </w:rPr>
+        <w:t xml:space="preserve">(</w:t>
+      </w:r>
+      <w:r>
+        <w:rPr>
+          <w:rStyle w:val="StringTok"/>
+        </w:rPr>
+        <w:t xml:space="preserve">"Scenario_Number"</w:t>
+      </w:r>
+      <w:r>
+        <w:rPr>
+          <w:rStyle w:val="NormalTok"/>
+        </w:rPr>
+        <w:t xml:space="preserve">, </w:t>
+      </w:r>
+      <w:r>
+        <w:rPr>
+          <w:rStyle w:val="StringTok"/>
+        </w:rPr>
+        <w:t xml:space="preserve">"VC"</w:t>
+      </w:r>
+      <w:r>
+        <w:rPr>
+          <w:rStyle w:val="NormalTok"/>
+        </w:rPr>
+        <w:t xml:space="preserve">))</w:t>
+      </w:r>
+      <w:r>
+        <w:br w:type="textWrapping"/>
+      </w:r>
+      <w:r>
+        <w:rPr>
+          <w:rStyle w:val="NormalTok"/>
+        </w:rPr>
+        <w:t xml:space="preserve">CaseEffects &lt;-</w:t>
+      </w:r>
+      <w:r>
+        <w:rPr>
+          <w:rStyle w:val="StringTok"/>
+        </w:rPr>
+        <w:t xml:space="preserve"> </w:t>
+      </w:r>
+      <w:r>
+        <w:rPr>
+          <w:rStyle w:val="NormalTok"/>
+        </w:rPr>
+        <w:t xml:space="preserve">CaseEffects %&gt;%</w:t>
+      </w:r>
+      <w:r>
+        <w:rPr>
+          <w:rStyle w:val="StringTok"/>
+        </w:rPr>
+        <w:t xml:space="preserve"> </w:t>
+      </w:r>
+      <w:r>
+        <w:rPr>
+          <w:rStyle w:val="KeywordTok"/>
+        </w:rPr>
+        <w:t xml:space="preserve">mutate</w:t>
+      </w:r>
+      <w:r>
+        <w:rPr>
+          <w:rStyle w:val="NormalTok"/>
+        </w:rPr>
+        <w:t xml:space="preserve">(</w:t>
+      </w:r>
+      <w:r>
+        <w:rPr>
+          <w:rStyle w:val="DataTypeTok"/>
+        </w:rPr>
+        <w:t xml:space="preserve">EnergyUse =</w:t>
+      </w:r>
+      <w:r>
+        <w:rPr>
+          <w:rStyle w:val="NormalTok"/>
+        </w:rPr>
+        <w:t xml:space="preserve"> </w:t>
+      </w:r>
+      <w:r>
+        <w:rPr>
+          <w:rStyle w:val="NormalTok"/>
+        </w:rPr>
+        <w:t xml:space="preserve">(</w:t>
+      </w:r>
+      <w:r>
+        <w:rPr>
+          <w:rStyle w:val="DecValTok"/>
+        </w:rPr>
+        <w:t xml:space="preserve">1</w:t>
+      </w:r>
+      <w:r>
+        <w:rPr>
+          <w:rStyle w:val="NormalTok"/>
+        </w:rPr>
+        <w:t xml:space="preserve">+NIE)*(</w:t>
+      </w:r>
+      <w:r>
+        <w:rPr>
+          <w:rStyle w:val="DecValTok"/>
+        </w:rPr>
+        <w:t xml:space="preserve">1</w:t>
+      </w:r>
+      <w:r>
+        <w:rPr>
+          <w:rStyle w:val="NormalTok"/>
+        </w:rPr>
+        <w:t xml:space="preserve">+fracVMTIncr) -</w:t>
+      </w:r>
+      <w:r>
+        <w:rPr>
+          <w:rStyle w:val="StringTok"/>
+        </w:rPr>
+        <w:t xml:space="preserve"> </w:t>
+      </w:r>
+      <w:r>
+        <w:rPr>
+          <w:rStyle w:val="FloatTok"/>
+        </w:rPr>
+        <w:t xml:space="preserve">1.0</w:t>
+      </w:r>
+      <w:r>
+        <w:rPr>
+          <w:rStyle w:val="NormalTok"/>
+        </w:rPr>
+        <w:t xml:space="preserve">)</w:t>
+      </w:r>
+    </w:p>
+    <w:p>
+      <w:pPr>
+        <w:pStyle w:val="FirstParagraph"/>
+      </w:pPr>
+      <w:r>
+        <w:t xml:space="preserve">XXX</w:t>
+      </w:r>
+    </w:p>
+    <w:p>
+      <w:pPr>
+        <w:pStyle w:val="BodyText"/>
+      </w:pPr>
+      <w:r>
+        <w:t xml:space="preserve">Calculate fractional change in Energy Use by sector.</w:t>
+      </w:r>
+    </w:p>
+    <w:p>
+      <w:pPr>
+        <w:pStyle w:val="BodyText"/>
+      </w:pPr>
+      <w:r>
+        <w:t xml:space="preserve">Calculate fractional change in Total Energy Use, with sector-change fractions weighted by sectoral VMT.</w:t>
+      </w:r>
+    </w:p>
+    <w:p>
+      <w:pPr>
+        <w:pStyle w:val="BodyText"/>
+      </w:pPr>
+      <w:r>
+        <w:t xml:space="preserve">VMT Demand Response: pick up chosen Demand and Technology Scenario, and values for chosen scenario, for years 2035 &amp; 2050</w:t>
+      </w:r>
+    </w:p>
+    <w:p>
+      <w:pPr>
+        <w:pStyle w:val="BodyText"/>
+      </w:pPr>
+      <w:r>
+        <w:t xml:space="preserve">Select Combined Scenario</w:t>
+      </w:r>
+    </w:p>
+    <w:p>
+      <w:pPr>
+        <w:pStyle w:val="SourceCode"/>
+      </w:pPr>
+      <w:r>
+        <w:rPr>
+          <w:rStyle w:val="NormalTok"/>
+        </w:rPr>
+        <w:t xml:space="preserve">Years =</w:t>
+      </w:r>
+      <w:r>
+        <w:rPr>
+          <w:rStyle w:val="StringTok"/>
+        </w:rPr>
+        <w:t xml:space="preserve"> </w:t>
+      </w:r>
+      <w:r>
+        <w:rPr>
+          <w:rStyle w:val="DecValTok"/>
+        </w:rPr>
+        <w:t xml:space="preserve">2007</w:t>
+      </w:r>
+      <w:r>
+        <w:rPr>
+          <w:rStyle w:val="NormalTok"/>
+        </w:rPr>
+        <w:t xml:space="preserve">:</w:t>
+      </w:r>
+      <w:r>
+        <w:rPr>
+          <w:rStyle w:val="DecValTok"/>
+        </w:rPr>
+        <w:t xml:space="preserve">2050</w:t>
+      </w:r>
+      <w:r>
+        <w:br w:type="textWrapping"/>
+      </w:r>
+      <w:r>
+        <w:rPr>
+          <w:rStyle w:val="NormalTok"/>
+        </w:rPr>
+        <w:t xml:space="preserve">PolicyScen_Test_filename =</w:t>
+      </w:r>
+      <w:r>
+        <w:rPr>
+          <w:rStyle w:val="StringTok"/>
+        </w:rPr>
+        <w:t xml:space="preserve"> "PolicyAndScenarioData_Test20161014.csv"</w:t>
+      </w:r>
+      <w:r>
+        <w:br w:type="textWrapping"/>
+      </w:r>
+      <w:r>
+        <w:rPr>
+          <w:rStyle w:val="NormalTok"/>
+        </w:rPr>
+        <w:t xml:space="preserve">ScenAndPolicyProj_Test =</w:t>
+      </w:r>
+      <w:r>
+        <w:rPr>
+          <w:rStyle w:val="StringTok"/>
+        </w:rPr>
+        <w:t xml:space="preserve"> </w:t>
+      </w:r>
+      <w:r>
+        <w:rPr>
+          <w:rStyle w:val="KeywordTok"/>
+        </w:rPr>
+        <w:t xml:space="preserve">read_csv</w:t>
+      </w:r>
+      <w:r>
+        <w:rPr>
+          <w:rStyle w:val="NormalTok"/>
+        </w:rPr>
+        <w:t xml:space="preserve">(</w:t>
+      </w:r>
+      <w:r>
+        <w:rPr>
+          <w:rStyle w:val="KeywordTok"/>
+        </w:rPr>
+        <w:t xml:space="preserve">paste0</w:t>
+      </w:r>
+      <w:r>
+        <w:rPr>
+          <w:rStyle w:val="NormalTok"/>
+        </w:rPr>
+        <w:t xml:space="preserve">(</w:t>
+      </w:r>
+      <w:r>
+        <w:rPr>
+          <w:rStyle w:val="StringTok"/>
+        </w:rPr>
+        <w:t xml:space="preserve">"./Data/"</w:t>
+      </w:r>
+      <w:r>
+        <w:rPr>
+          <w:rStyle w:val="NormalTok"/>
+        </w:rPr>
+        <w:t xml:space="preserve">,PolicyScen_Test_filename), </w:t>
+      </w:r>
+      <w:r>
+        <w:rPr>
+          <w:rStyle w:val="DataTypeTok"/>
+        </w:rPr>
+        <w:t xml:space="preserve">comment =</w:t>
+      </w:r>
+      <w:r>
+        <w:rPr>
+          <w:rStyle w:val="NormalTok"/>
+        </w:rPr>
+        <w:t xml:space="preserve"> </w:t>
+      </w:r>
+      <w:r>
+        <w:rPr>
+          <w:rStyle w:val="StringTok"/>
+        </w:rPr>
+        <w:t xml:space="preserve">"#"</w:t>
+      </w:r>
+      <w:r>
+        <w:rPr>
+          <w:rStyle w:val="NormalTok"/>
+        </w:rPr>
+        <w:t xml:space="preserve">)</w:t>
+      </w:r>
+    </w:p>
+    <w:p>
+      <w:pPr>
+        <w:pStyle w:val="SourceCode"/>
+      </w:pPr>
+      <w:r>
+        <w:rPr>
+          <w:rStyle w:val="VerbatimChar"/>
+        </w:rPr>
+        <w:t xml:space="preserve">## Parsed with column specification:</w:t>
+      </w:r>
+      <w:r>
+        <w:br w:type="textWrapping"/>
+      </w:r>
+      <w:r>
+        <w:rPr>
+          <w:rStyle w:val="VerbatimChar"/>
+        </w:rPr>
+        <w:t xml:space="preserve">## cols(</w:t>
+      </w:r>
+      <w:r>
+        <w:br w:type="textWrapping"/>
+      </w:r>
+      <w:r>
+        <w:rPr>
+          <w:rStyle w:val="VerbatimChar"/>
+        </w:rPr>
+        <w:t xml:space="preserve">##   Year = col_integer(),</w:t>
+      </w:r>
+      <w:r>
+        <w:br w:type="textWrapping"/>
+      </w:r>
+      <w:r>
+        <w:rPr>
+          <w:rStyle w:val="VerbatimChar"/>
+        </w:rPr>
+        <w:t xml:space="preserve">##   VMT_LDV = col_double(),</w:t>
+      </w:r>
+      <w:r>
+        <w:br w:type="textWrapping"/>
+      </w:r>
+      <w:r>
+        <w:rPr>
+          <w:rStyle w:val="VerbatimChar"/>
+        </w:rPr>
+        <w:t xml:space="preserve">##   Energy = col_double(),</w:t>
+      </w:r>
+      <w:r>
+        <w:br w:type="textWrapping"/>
+      </w:r>
+      <w:r>
+        <w:rPr>
+          <w:rStyle w:val="VerbatimChar"/>
+        </w:rPr>
+        <w:t xml:space="preserve">##   EnergyIntensity = col_double(),</w:t>
+      </w:r>
+      <w:r>
+        <w:br w:type="textWrapping"/>
+      </w:r>
+      <w:r>
+        <w:rPr>
+          <w:rStyle w:val="VerbatimChar"/>
+        </w:rPr>
+        <w:t xml:space="preserve">##   adjTotalVMT = col_double(),</w:t>
+      </w:r>
+      <w:r>
+        <w:br w:type="textWrapping"/>
+      </w:r>
+      <w:r>
+        <w:rPr>
+          <w:rStyle w:val="VerbatimChar"/>
+        </w:rPr>
+        <w:t xml:space="preserve">##   LDV_Penetration = col_double(),</w:t>
+      </w:r>
+      <w:r>
+        <w:br w:type="textWrapping"/>
+      </w:r>
+      <w:r>
+        <w:rPr>
+          <w:rStyle w:val="VerbatimChar"/>
+        </w:rPr>
+        <w:t xml:space="preserve">##   LDV_VMTIncreaseCAV = col_double(),</w:t>
+      </w:r>
+      <w:r>
+        <w:br w:type="textWrapping"/>
+      </w:r>
+      <w:r>
+        <w:rPr>
+          <w:rStyle w:val="VerbatimChar"/>
+        </w:rPr>
+        <w:t xml:space="preserve">##   LDV_VMTIncreaseRatio = col_double(),</w:t>
+      </w:r>
+      <w:r>
+        <w:br w:type="textWrapping"/>
+      </w:r>
+      <w:r>
+        <w:rPr>
+          <w:rStyle w:val="VerbatimChar"/>
+        </w:rPr>
+        <w:t xml:space="preserve">##   HDV_Penetration = col_double(),</w:t>
+      </w:r>
+      <w:r>
+        <w:br w:type="textWrapping"/>
+      </w:r>
+      <w:r>
+        <w:rPr>
+          <w:rStyle w:val="VerbatimChar"/>
+        </w:rPr>
+        <w:t xml:space="preserve">##   HDV_VMTIncreaseCAV = col_double(),</w:t>
+      </w:r>
+      <w:r>
+        <w:br w:type="textWrapping"/>
+      </w:r>
+      <w:r>
+        <w:rPr>
+          <w:rStyle w:val="VerbatimChar"/>
+        </w:rPr>
+        <w:t xml:space="preserve">##   HDV_VMTIncreaseRatio = col_double(),</w:t>
+      </w:r>
+      <w:r>
+        <w:br w:type="textWrapping"/>
+      </w:r>
+      <w:r>
+        <w:rPr>
+          <w:rStyle w:val="VerbatimChar"/>
+        </w:rPr>
+        <w:t xml:space="preserve">##   LDV_EnergyIntensityFractionalIncrFull = col_double(),</w:t>
+      </w:r>
+      <w:r>
+        <w:br w:type="textWrapping"/>
+      </w:r>
+      <w:r>
+        <w:rPr>
+          <w:rStyle w:val="VerbatimChar"/>
+        </w:rPr>
+        <w:t xml:space="preserve">##   LDV_EnergyIntensityMultScaled = col_double(),</w:t>
+      </w:r>
+      <w:r>
+        <w:br w:type="textWrapping"/>
+      </w:r>
+      <w:r>
+        <w:rPr>
+          <w:rStyle w:val="VerbatimChar"/>
+        </w:rPr>
+        <w:t xml:space="preserve">##   HDV_EnergyIntensityFractionalIncrFull = col_double(),</w:t>
+      </w:r>
+      <w:r>
+        <w:br w:type="textWrapping"/>
+      </w:r>
+      <w:r>
+        <w:rPr>
+          <w:rStyle w:val="VerbatimChar"/>
+        </w:rPr>
+        <w:t xml:space="preserve">##   HDV_EnergyIntensityMultScaled = col_double()</w:t>
+      </w:r>
+      <w:r>
+        <w:br w:type="textWrapping"/>
+      </w:r>
+      <w:r>
+        <w:rPr>
+          <w:rStyle w:val="VerbatimChar"/>
+        </w:rPr>
+        <w:t xml:space="preserve">## )</w:t>
+      </w:r>
+    </w:p>
+    <w:p>
+      <w:pPr>
+        <w:pStyle w:val="FirstParagraph"/>
+      </w:pPr>
+      <w:r>
+        <w:t xml:space="preserve">VMT Demand Response: pick up chosen Demand Scenario, and value for chosen scenario, for years 2035 &amp; 2050</w:t>
+      </w:r>
+      <w:r>
+        <w:br w:type="textWrapping"/>
+      </w:r>
+      <w:r>
+        <w:t xml:space="preserve">Dmnd Scenario 2035 2050 Notes</w:t>
+      </w:r>
+      <w:r>
+        <w:t xml:space="preserve"> </w:t>
+      </w:r>
+      <w:r>
+        <w:t xml:space="preserve">LDV Demand impact (depends on scenario choice in B3) 6 0.671 0.671 Dmnd change Per CAV, or at total demand impact at full penetration</w:t>
+      </w:r>
+      <w:r>
+        <w:t xml:space="preserve"> </w:t>
+      </w:r>
+      <w:r>
+        <w:t xml:space="preserve">HDV Demand impact (depends on scenario choice in B3) 6 0.683 0.683 Dmnd change Per CAV, or at total demand impact at full penetration</w:t>
+      </w:r>
+    </w:p>
+    <w:p>
+      <w:pPr>
+        <w:pStyle w:val="BodyText"/>
+      </w:pPr>
+      <w:r>
+        <w:t xml:space="preserve">LDV Demand impact (depends on scenario choice in B3) (not year t dependent)</w:t>
+      </w:r>
+      <w:r>
+        <w:t xml:space="preserve"> </w:t>
+      </w:r>
+      <w:r>
+        <w:t xml:space="preserve">HDV Demand impact (depends on scenario choice in B3) (not year t dependent)</w:t>
+      </w:r>
+      <w:r>
+        <w:t xml:space="preserve"> </w:t>
+      </w:r>
+      <w:r>
+        <w:t xml:space="preserve">LDV penetration: total automated/total stock in 2050</w:t>
+      </w:r>
+      <w:r>
+        <w:t xml:space="preserve"> </w:t>
+      </w:r>
+      <w:r>
+        <w:t xml:space="preserve">HDV penetration: total automated/total stock in 2050</w:t>
+      </w:r>
+    </w:p>
+    <w:p>
+      <w:pPr>
+        <w:pStyle w:val="BodyText"/>
+      </w:pPr>
+      <w:r>
+        <w:t xml:space="preserve">LDV Penetration rate=fullyauto/totalstock</w:t>
+      </w:r>
+      <w:r>
+        <w:t xml:space="preserve"> </w:t>
+      </w:r>
+      <w:r>
+        <w:t xml:space="preserve">LDV Increase in VMT for each automated vehicle</w:t>
+      </w:r>
+      <w:r>
+        <w:t xml:space="preserve"> </w:t>
+      </w:r>
+      <w:r>
+        <w:t xml:space="preserve">LDV VMT increase ratio/this is linked to calculation sheets</w:t>
+      </w:r>
+    </w:p>
+    <w:p>
+      <w:pPr>
+        <w:pStyle w:val="BodyText"/>
+      </w:pPr>
+      <w:r>
+        <w:t xml:space="preserve">HDV Penetration rate=fullyauto/totalstock</w:t>
+      </w:r>
+      <w:r>
+        <w:t xml:space="preserve"> </w:t>
+      </w:r>
+      <w:r>
+        <w:t xml:space="preserve">HDV Increase in VMT for each automated vehicle</w:t>
+      </w:r>
+      <w:r>
+        <w:t xml:space="preserve"> </w:t>
+      </w:r>
+      <w:r>
+        <w:t xml:space="preserve">HDV VMT increase ratio/this is linked to calculation sheets</w:t>
+      </w:r>
+    </w:p>
+    <w:p>
+      <w:pPr>
+        <w:pStyle w:val="BodyText"/>
+      </w:pPr>
+      <w:r>
+        <w:t xml:space="preserve">LDV Energy Intensity Multiplier, scaled by penetration</w:t>
+      </w:r>
+      <w:r>
+        <w:t xml:space="preserve"> </w:t>
+      </w:r>
+      <w:r>
+        <w:t xml:space="preserve">HDV Energy Intensity Fractional Increase at full adoption - from above</w:t>
+      </w:r>
+      <w:r>
+        <w:t xml:space="preserve"> </w:t>
+      </w:r>
+      <w:r>
+        <w:t xml:space="preserve">LDV Energy Intensity Multiplier, scaled by penetration</w:t>
+      </w:r>
+      <w:r>
+        <w:t xml:space="preserve"> </w:t>
+      </w:r>
+      <w:r>
+        <w:t xml:space="preserve">HDV Energy Intensity Multiplier, scaled by penetration</w:t>
+      </w:r>
+    </w:p>
+    <w:p>
+      <w:pPr>
+        <w:pStyle w:val="Heading2"/>
+      </w:pPr>
+      <w:bookmarkStart w:id="63" w:name="final-scenario-results-table-for-2050"/>
+      <w:bookmarkEnd w:id="63"/>
+      <w:r>
+        <w:t xml:space="preserve">5.1 Final Scenario Results Table for 2050</w:t>
+      </w:r>
+    </w:p>
+    <w:p>
+      <w:pPr>
+        <w:pStyle w:val="FirstParagraph"/>
+      </w:pPr>
+      <m:oMathPara>
+        <m:oMathParaPr>
+          <m:jc m:val="center"/>
+        </m:oMathParaPr>
+        <m:oMath>
+          <m:r>
             <m:t>T</m:t>
           </m:r>
           <m:r>
@@ -23118,6 +24340,134 @@
           </m:r>
         </m:oMath>
       </m:oMathPara>
+    </w:p>
+    <w:p>
+      <w:pPr>
+        <w:pStyle w:val="SourceCode"/>
+      </w:pPr>
+      <w:r>
+        <w:rPr>
+          <w:rStyle w:val="VerbatimChar"/>
+        </w:rPr>
+        <w:t xml:space="preserve">TechScen :LDV.EIntens  :HDV.EIntens :LDV.VMTpveh :HDV.VMTpveh :LDV.EUse     :HDV.EUse     :Tot.EUse     :ScenarioName</w:t>
+      </w:r>
+      <w:r>
+        <w:br w:type="textWrapping"/>
+      </w:r>
+      <w:r>
+        <w:rPr>
+          <w:rStyle w:val="VerbatimChar"/>
+        </w:rPr>
+        <w:t xml:space="preserve">2        :-0.769347291 :-0.2815     :0.667260556 :0.428904653 :-0.615441836 : 0.026667993 :-0.447064047 :</w:t>
+      </w:r>
+      <w:r>
+        <w:br w:type="textWrapping"/>
+      </w:r>
+      <w:r>
+        <w:rPr>
+          <w:rStyle w:val="VerbatimChar"/>
+        </w:rPr>
+        <w:t xml:space="preserve">7        :-0.1868      :-0.175      :0.119096619 :0.109988946 :-0.089950629 :-0.08425912  :-0.088458169 :</w:t>
+      </w:r>
+      <w:r>
+        <w:br w:type="textWrapping"/>
+      </w:r>
+      <w:r>
+        <w:rPr>
+          <w:rStyle w:val="VerbatimChar"/>
+        </w:rPr>
+        <w:t xml:space="preserve">4        :-0.718603695 :-0.2815     :0.671164285 :0.682936788 :-0.529740545 : 0.209190082 :-0.33597384  :</w:t>
+      </w:r>
+      <w:r>
+        <w:br w:type="textWrapping"/>
+      </w:r>
+      <w:r>
+        <w:rPr>
+          <w:rStyle w:val="VerbatimChar"/>
+        </w:rPr>
+        <w:t xml:space="preserve">3        : 0.342       : 0.0        :0.646717246 :0.449406    : 1.209894545 : 0.449406    : 1.010474797 :</w:t>
+      </w:r>
+      <w:r>
+        <w:br w:type="textWrapping"/>
+      </w:r>
+      <w:r>
+        <w:rPr>
+          <w:rStyle w:val="VerbatimChar"/>
+        </w:rPr>
+        <w:t xml:space="preserve">1        :-0.326813226 :-0.192325   :0.14263231  :0.117220316 :-0.230795041 :-0.097649081 :-0.19588073  :</w:t>
+      </w:r>
+      <w:r>
+        <w:br w:type="textWrapping"/>
+      </w:r>
+      <w:r>
+        <w:rPr>
+          <w:rStyle w:val="VerbatimChar"/>
+        </w:rPr>
+        <w:t xml:space="preserve">5        : 0.0992      :-0.1        :0.073921709 :0.07975024  : 0.180454742 :-0.028224784 : 0.125733578 :</w:t>
+      </w:r>
+      <w:r>
+        <w:br w:type="textWrapping"/>
+      </w:r>
+      <w:r>
+        <w:rPr>
+          <w:rStyle w:val="VerbatimChar"/>
+        </w:rPr>
+        <w:t xml:space="preserve">TechScen :LDV.EIntens :HDV.EIntens :LDV.VMTpveh :HDV.VMTpveh :LDV.EUse :HDV.EUse :Tot.EUse :ScenarioName</w:t>
+      </w:r>
+      <w:r>
+        <w:br w:type="textWrapping"/>
+      </w:r>
+      <w:r>
+        <w:rPr>
+          <w:rStyle w:val="VerbatimChar"/>
+        </w:rPr>
+        <w:t xml:space="preserve">2        :-76.93%     :-28.15%     :66.73%      :42.89%      :-61.54%  : 2.67%   :-44.71%  :Have our cake &amp; eat it too</w:t>
+      </w:r>
+      <w:r>
+        <w:br w:type="textWrapping"/>
+      </w:r>
+      <w:r>
+        <w:rPr>
+          <w:rStyle w:val="VerbatimChar"/>
+        </w:rPr>
+        <w:t xml:space="preserve">7        :-18.68%     :-17.50%     :11.91%      :11.00%      : -9.00%  :-8.43%   : -8.85%  :Stuck in the middle at Level 2</w:t>
+      </w:r>
+      <w:r>
+        <w:br w:type="textWrapping"/>
+      </w:r>
+      <w:r>
+        <w:rPr>
+          <w:rStyle w:val="VerbatimChar"/>
+        </w:rPr>
+        <w:t xml:space="preserve">4        :-71.86%     :-28.15%     :67.12%      :68.29%      :-52.97%  :20.92%   :-33.60%  :Strong responses</w:t>
+      </w:r>
+      <w:r>
+        <w:br w:type="textWrapping"/>
+      </w:r>
+      <w:r>
+        <w:rPr>
+          <w:rStyle w:val="VerbatimChar"/>
+        </w:rPr>
+        <w:t xml:space="preserve">3        : 34.20%     :  0.00%     :64.67%      :44.94%      :120.99%  :44.94%   :101.05%  :Dystopian nightmare</w:t>
+      </w:r>
+      <w:r>
+        <w:br w:type="textWrapping"/>
+      </w:r>
+      <w:r>
+        <w:rPr>
+          <w:rStyle w:val="VerbatimChar"/>
+        </w:rPr>
+        <w:t xml:space="preserve">1        :-32.68%     :-19.23%     :14.26%      :11.72%      :-23.08%  :-9.76%   :-19.59%  :Cautiously optimistic</w:t>
+      </w:r>
+      <w:r>
+        <w:br w:type="textWrapping"/>
+      </w:r>
+      <w:r>
+        <w:rPr>
+          <w:rStyle w:val="VerbatimChar"/>
+        </w:rPr>
+        <w:t xml:space="preserve">5        :  9.92%     :-10.00%     : 7.39%      : 7.98%      : 18.05%  :-2.82%   : 12.57   :Driver assist, limited other benefits</w:t>
+      </w:r>
     </w:p>
     <w:tbl>
       <w:tblPr>
@@ -23157,7 +24507,7 @@
           <w:p>
             <w:pPr>
               <w:pStyle w:val="Compact"/>
-              <w:jc w:val="left"/>
+              <w:jc w:val="right"/>
             </w:pPr>
             <w:r>
               <w:t xml:space="preserve">LDV.EIntens</w:t>
@@ -23174,7 +24524,7 @@
           <w:p>
             <w:pPr>
               <w:pStyle w:val="Compact"/>
-              <w:jc w:val="left"/>
+              <w:jc w:val="right"/>
             </w:pPr>
             <w:r>
               <w:t xml:space="preserve">HDV.EIntens</w:t>
@@ -23191,7 +24541,7 @@
           <w:p>
             <w:pPr>
               <w:pStyle w:val="Compact"/>
-              <w:jc w:val="left"/>
+              <w:jc w:val="right"/>
             </w:pPr>
             <w:r>
               <w:t xml:space="preserve">LDV.VMTpveh</w:t>
@@ -23208,7 +24558,7 @@
           <w:p>
             <w:pPr>
               <w:pStyle w:val="Compact"/>
-              <w:jc w:val="left"/>
+              <w:jc w:val="right"/>
             </w:pPr>
             <w:r>
               <w:t xml:space="preserve">HDV.VMTpveh</w:t>
@@ -23225,7 +24575,7 @@
           <w:p>
             <w:pPr>
               <w:pStyle w:val="Compact"/>
-              <w:jc w:val="left"/>
+              <w:jc w:val="right"/>
             </w:pPr>
             <w:r>
               <w:t xml:space="preserve">LDV.EUse</w:t>
@@ -23242,7 +24592,7 @@
           <w:p>
             <w:pPr>
               <w:pStyle w:val="Compact"/>
-              <w:jc w:val="left"/>
+              <w:jc w:val="right"/>
             </w:pPr>
             <w:r>
               <w:t xml:space="preserve">HDV.EUse</w:t>
@@ -23259,7 +24609,7 @@
           <w:p>
             <w:pPr>
               <w:pStyle w:val="Compact"/>
-              <w:jc w:val="left"/>
+              <w:jc w:val="right"/>
             </w:pPr>
             <w:r>
               <w:t xml:space="preserve">Tot.EUse</w:t>
@@ -23300,76 +24650,76 @@
           <w:p>
             <w:pPr>
               <w:pStyle w:val="Compact"/>
-              <w:jc w:val="left"/>
-            </w:pPr>
-            <w:r>
-              <w:t xml:space="preserve">-76.93%</w:t>
-            </w:r>
-          </w:p>
-        </w:tc>
-        <w:tc>
-          <w:p>
-            <w:pPr>
-              <w:pStyle w:val="Compact"/>
-              <w:jc w:val="left"/>
-            </w:pPr>
-            <w:r>
-              <w:t xml:space="preserve">-28.15%</w:t>
-            </w:r>
-          </w:p>
-        </w:tc>
-        <w:tc>
-          <w:p>
-            <w:pPr>
-              <w:pStyle w:val="Compact"/>
-              <w:jc w:val="left"/>
-            </w:pPr>
-            <w:r>
-              <w:t xml:space="preserve">66.73%</w:t>
-            </w:r>
-          </w:p>
-        </w:tc>
-        <w:tc>
-          <w:p>
-            <w:pPr>
-              <w:pStyle w:val="Compact"/>
-              <w:jc w:val="left"/>
-            </w:pPr>
-            <w:r>
-              <w:t xml:space="preserve">42.89%</w:t>
-            </w:r>
-          </w:p>
-        </w:tc>
-        <w:tc>
-          <w:p>
-            <w:pPr>
-              <w:pStyle w:val="Compact"/>
-              <w:jc w:val="left"/>
-            </w:pPr>
-            <w:r>
-              <w:t xml:space="preserve">-61.54%</w:t>
-            </w:r>
-          </w:p>
-        </w:tc>
-        <w:tc>
-          <w:p>
-            <w:pPr>
-              <w:pStyle w:val="Compact"/>
-              <w:jc w:val="left"/>
-            </w:pPr>
-            <w:r>
-              <w:t xml:space="preserve">2.67%</w:t>
-            </w:r>
-          </w:p>
-        </w:tc>
-        <w:tc>
-          <w:p>
-            <w:pPr>
-              <w:pStyle w:val="Compact"/>
-              <w:jc w:val="left"/>
-            </w:pPr>
-            <w:r>
-              <w:t xml:space="preserve">-44.71%</w:t>
+              <w:jc w:val="right"/>
+            </w:pPr>
+            <w:r>
+              <w:t xml:space="preserve">-0.7693473</w:t>
+            </w:r>
+          </w:p>
+        </w:tc>
+        <w:tc>
+          <w:p>
+            <w:pPr>
+              <w:pStyle w:val="Compact"/>
+              <w:jc w:val="right"/>
+            </w:pPr>
+            <w:r>
+              <w:t xml:space="preserve">-0.281500</w:t>
+            </w:r>
+          </w:p>
+        </w:tc>
+        <w:tc>
+          <w:p>
+            <w:pPr>
+              <w:pStyle w:val="Compact"/>
+              <w:jc w:val="right"/>
+            </w:pPr>
+            <w:r>
+              <w:t xml:space="preserve">0.6672606</w:t>
+            </w:r>
+          </w:p>
+        </w:tc>
+        <w:tc>
+          <w:p>
+            <w:pPr>
+              <w:pStyle w:val="Compact"/>
+              <w:jc w:val="right"/>
+            </w:pPr>
+            <w:r>
+              <w:t xml:space="preserve">0.4289047</w:t>
+            </w:r>
+          </w:p>
+        </w:tc>
+        <w:tc>
+          <w:p>
+            <w:pPr>
+              <w:pStyle w:val="Compact"/>
+              <w:jc w:val="right"/>
+            </w:pPr>
+            <w:r>
+              <w:t xml:space="preserve">-0.6154418</w:t>
+            </w:r>
+          </w:p>
+        </w:tc>
+        <w:tc>
+          <w:p>
+            <w:pPr>
+              <w:pStyle w:val="Compact"/>
+              <w:jc w:val="right"/>
+            </w:pPr>
+            <w:r>
+              <w:t xml:space="preserve">0.0266680</w:t>
+            </w:r>
+          </w:p>
+        </w:tc>
+        <w:tc>
+          <w:p>
+            <w:pPr>
+              <w:pStyle w:val="Compact"/>
+              <w:jc w:val="right"/>
+            </w:pPr>
+            <w:r>
+              <w:t xml:space="preserve">-0.4470640</w:t>
             </w:r>
           </w:p>
         </w:tc>
@@ -23401,76 +24751,76 @@
           <w:p>
             <w:pPr>
               <w:pStyle w:val="Compact"/>
-              <w:jc w:val="left"/>
-            </w:pPr>
-            <w:r>
-              <w:t xml:space="preserve">-18.68%</w:t>
-            </w:r>
-          </w:p>
-        </w:tc>
-        <w:tc>
-          <w:p>
-            <w:pPr>
-              <w:pStyle w:val="Compact"/>
-              <w:jc w:val="left"/>
-            </w:pPr>
-            <w:r>
-              <w:t xml:space="preserve">-17.50%</w:t>
-            </w:r>
-          </w:p>
-        </w:tc>
-        <w:tc>
-          <w:p>
-            <w:pPr>
-              <w:pStyle w:val="Compact"/>
-              <w:jc w:val="left"/>
-            </w:pPr>
-            <w:r>
-              <w:t xml:space="preserve">11.91%</w:t>
-            </w:r>
-          </w:p>
-        </w:tc>
-        <w:tc>
-          <w:p>
-            <w:pPr>
-              <w:pStyle w:val="Compact"/>
-              <w:jc w:val="left"/>
-            </w:pPr>
-            <w:r>
-              <w:t xml:space="preserve">11.00%</w:t>
-            </w:r>
-          </w:p>
-        </w:tc>
-        <w:tc>
-          <w:p>
-            <w:pPr>
-              <w:pStyle w:val="Compact"/>
-              <w:jc w:val="left"/>
-            </w:pPr>
-            <w:r>
-              <w:t xml:space="preserve">-9.00%</w:t>
-            </w:r>
-          </w:p>
-        </w:tc>
-        <w:tc>
-          <w:p>
-            <w:pPr>
-              <w:pStyle w:val="Compact"/>
-              <w:jc w:val="left"/>
-            </w:pPr>
-            <w:r>
-              <w:t xml:space="preserve">-8.43%</w:t>
-            </w:r>
-          </w:p>
-        </w:tc>
-        <w:tc>
-          <w:p>
-            <w:pPr>
-              <w:pStyle w:val="Compact"/>
-              <w:jc w:val="left"/>
-            </w:pPr>
-            <w:r>
-              <w:t xml:space="preserve">-8.85%</w:t>
+              <w:jc w:val="right"/>
+            </w:pPr>
+            <w:r>
+              <w:t xml:space="preserve">-0.1868000</w:t>
+            </w:r>
+          </w:p>
+        </w:tc>
+        <w:tc>
+          <w:p>
+            <w:pPr>
+              <w:pStyle w:val="Compact"/>
+              <w:jc w:val="right"/>
+            </w:pPr>
+            <w:r>
+              <w:t xml:space="preserve">-0.175000</w:t>
+            </w:r>
+          </w:p>
+        </w:tc>
+        <w:tc>
+          <w:p>
+            <w:pPr>
+              <w:pStyle w:val="Compact"/>
+              <w:jc w:val="right"/>
+            </w:pPr>
+            <w:r>
+              <w:t xml:space="preserve">0.1190966</w:t>
+            </w:r>
+          </w:p>
+        </w:tc>
+        <w:tc>
+          <w:p>
+            <w:pPr>
+              <w:pStyle w:val="Compact"/>
+              <w:jc w:val="right"/>
+            </w:pPr>
+            <w:r>
+              <w:t xml:space="preserve">0.1099889</w:t>
+            </w:r>
+          </w:p>
+        </w:tc>
+        <w:tc>
+          <w:p>
+            <w:pPr>
+              <w:pStyle w:val="Compact"/>
+              <w:jc w:val="right"/>
+            </w:pPr>
+            <w:r>
+              <w:t xml:space="preserve">-0.0899506</w:t>
+            </w:r>
+          </w:p>
+        </w:tc>
+        <w:tc>
+          <w:p>
+            <w:pPr>
+              <w:pStyle w:val="Compact"/>
+              <w:jc w:val="right"/>
+            </w:pPr>
+            <w:r>
+              <w:t xml:space="preserve">-0.0842591</w:t>
+            </w:r>
+          </w:p>
+        </w:tc>
+        <w:tc>
+          <w:p>
+            <w:pPr>
+              <w:pStyle w:val="Compact"/>
+              <w:jc w:val="right"/>
+            </w:pPr>
+            <w:r>
+              <w:t xml:space="preserve">-0.0884582</w:t>
             </w:r>
           </w:p>
         </w:tc>
@@ -23502,76 +24852,76 @@
           <w:p>
             <w:pPr>
               <w:pStyle w:val="Compact"/>
-              <w:jc w:val="left"/>
-            </w:pPr>
-            <w:r>
-              <w:t xml:space="preserve">-71.86%</w:t>
-            </w:r>
-          </w:p>
-        </w:tc>
-        <w:tc>
-          <w:p>
-            <w:pPr>
-              <w:pStyle w:val="Compact"/>
-              <w:jc w:val="left"/>
-            </w:pPr>
-            <w:r>
-              <w:t xml:space="preserve">-28.15%</w:t>
-            </w:r>
-          </w:p>
-        </w:tc>
-        <w:tc>
-          <w:p>
-            <w:pPr>
-              <w:pStyle w:val="Compact"/>
-              <w:jc w:val="left"/>
-            </w:pPr>
-            <w:r>
-              <w:t xml:space="preserve">67.12%</w:t>
-            </w:r>
-          </w:p>
-        </w:tc>
-        <w:tc>
-          <w:p>
-            <w:pPr>
-              <w:pStyle w:val="Compact"/>
-              <w:jc w:val="left"/>
-            </w:pPr>
-            <w:r>
-              <w:t xml:space="preserve">68.29%</w:t>
-            </w:r>
-          </w:p>
-        </w:tc>
-        <w:tc>
-          <w:p>
-            <w:pPr>
-              <w:pStyle w:val="Compact"/>
-              <w:jc w:val="left"/>
-            </w:pPr>
-            <w:r>
-              <w:t xml:space="preserve">-52.97%</w:t>
-            </w:r>
-          </w:p>
-        </w:tc>
-        <w:tc>
-          <w:p>
-            <w:pPr>
-              <w:pStyle w:val="Compact"/>
-              <w:jc w:val="left"/>
-            </w:pPr>
-            <w:r>
-              <w:t xml:space="preserve">20.92%</w:t>
-            </w:r>
-          </w:p>
-        </w:tc>
-        <w:tc>
-          <w:p>
-            <w:pPr>
-              <w:pStyle w:val="Compact"/>
-              <w:jc w:val="left"/>
-            </w:pPr>
-            <w:r>
-              <w:t xml:space="preserve">-33.60%</w:t>
+              <w:jc w:val="right"/>
+            </w:pPr>
+            <w:r>
+              <w:t xml:space="preserve">-0.7186037</w:t>
+            </w:r>
+          </w:p>
+        </w:tc>
+        <w:tc>
+          <w:p>
+            <w:pPr>
+              <w:pStyle w:val="Compact"/>
+              <w:jc w:val="right"/>
+            </w:pPr>
+            <w:r>
+              <w:t xml:space="preserve">-0.281500</w:t>
+            </w:r>
+          </w:p>
+        </w:tc>
+        <w:tc>
+          <w:p>
+            <w:pPr>
+              <w:pStyle w:val="Compact"/>
+              <w:jc w:val="right"/>
+            </w:pPr>
+            <w:r>
+              <w:t xml:space="preserve">0.6711643</w:t>
+            </w:r>
+          </w:p>
+        </w:tc>
+        <w:tc>
+          <w:p>
+            <w:pPr>
+              <w:pStyle w:val="Compact"/>
+              <w:jc w:val="right"/>
+            </w:pPr>
+            <w:r>
+              <w:t xml:space="preserve">0.6829368</w:t>
+            </w:r>
+          </w:p>
+        </w:tc>
+        <w:tc>
+          <w:p>
+            <w:pPr>
+              <w:pStyle w:val="Compact"/>
+              <w:jc w:val="right"/>
+            </w:pPr>
+            <w:r>
+              <w:t xml:space="preserve">-0.5297405</w:t>
+            </w:r>
+          </w:p>
+        </w:tc>
+        <w:tc>
+          <w:p>
+            <w:pPr>
+              <w:pStyle w:val="Compact"/>
+              <w:jc w:val="right"/>
+            </w:pPr>
+            <w:r>
+              <w:t xml:space="preserve">0.2091901</w:t>
+            </w:r>
+          </w:p>
+        </w:tc>
+        <w:tc>
+          <w:p>
+            <w:pPr>
+              <w:pStyle w:val="Compact"/>
+              <w:jc w:val="right"/>
+            </w:pPr>
+            <w:r>
+              <w:t xml:space="preserve">-0.3359738</w:t>
             </w:r>
           </w:p>
         </w:tc>
@@ -23603,76 +24953,76 @@
           <w:p>
             <w:pPr>
               <w:pStyle w:val="Compact"/>
-              <w:jc w:val="left"/>
-            </w:pPr>
-            <w:r>
-              <w:t xml:space="preserve">34.20%</w:t>
-            </w:r>
-          </w:p>
-        </w:tc>
-        <w:tc>
-          <w:p>
-            <w:pPr>
-              <w:pStyle w:val="Compact"/>
-              <w:jc w:val="left"/>
-            </w:pPr>
-            <w:r>
-              <w:t xml:space="preserve">0.00%</w:t>
-            </w:r>
-          </w:p>
-        </w:tc>
-        <w:tc>
-          <w:p>
-            <w:pPr>
-              <w:pStyle w:val="Compact"/>
-              <w:jc w:val="left"/>
-            </w:pPr>
-            <w:r>
-              <w:t xml:space="preserve">64.67%</w:t>
-            </w:r>
-          </w:p>
-        </w:tc>
-        <w:tc>
-          <w:p>
-            <w:pPr>
-              <w:pStyle w:val="Compact"/>
-              <w:jc w:val="left"/>
-            </w:pPr>
-            <w:r>
-              <w:t xml:space="preserve">44.94%</w:t>
-            </w:r>
-          </w:p>
-        </w:tc>
-        <w:tc>
-          <w:p>
-            <w:pPr>
-              <w:pStyle w:val="Compact"/>
-              <w:jc w:val="left"/>
-            </w:pPr>
-            <w:r>
-              <w:t xml:space="preserve">120.99%</w:t>
-            </w:r>
-          </w:p>
-        </w:tc>
-        <w:tc>
-          <w:p>
-            <w:pPr>
-              <w:pStyle w:val="Compact"/>
-              <w:jc w:val="left"/>
-            </w:pPr>
-            <w:r>
-              <w:t xml:space="preserve">44.94%</w:t>
-            </w:r>
-          </w:p>
-        </w:tc>
-        <w:tc>
-          <w:p>
-            <w:pPr>
-              <w:pStyle w:val="Compact"/>
-              <w:jc w:val="left"/>
-            </w:pPr>
-            <w:r>
-              <w:t xml:space="preserve">101.05%</w:t>
+              <w:jc w:val="right"/>
+            </w:pPr>
+            <w:r>
+              <w:t xml:space="preserve">0.3420000</w:t>
+            </w:r>
+          </w:p>
+        </w:tc>
+        <w:tc>
+          <w:p>
+            <w:pPr>
+              <w:pStyle w:val="Compact"/>
+              <w:jc w:val="right"/>
+            </w:pPr>
+            <w:r>
+              <w:t xml:space="preserve">0.000000</w:t>
+            </w:r>
+          </w:p>
+        </w:tc>
+        <w:tc>
+          <w:p>
+            <w:pPr>
+              <w:pStyle w:val="Compact"/>
+              <w:jc w:val="right"/>
+            </w:pPr>
+            <w:r>
+              <w:t xml:space="preserve">0.6467172</w:t>
+            </w:r>
+          </w:p>
+        </w:tc>
+        <w:tc>
+          <w:p>
+            <w:pPr>
+              <w:pStyle w:val="Compact"/>
+              <w:jc w:val="right"/>
+            </w:pPr>
+            <w:r>
+              <w:t xml:space="preserve">0.4494060</w:t>
+            </w:r>
+          </w:p>
+        </w:tc>
+        <w:tc>
+          <w:p>
+            <w:pPr>
+              <w:pStyle w:val="Compact"/>
+              <w:jc w:val="right"/>
+            </w:pPr>
+            <w:r>
+              <w:t xml:space="preserve">1.2098945</w:t>
+            </w:r>
+          </w:p>
+        </w:tc>
+        <w:tc>
+          <w:p>
+            <w:pPr>
+              <w:pStyle w:val="Compact"/>
+              <w:jc w:val="right"/>
+            </w:pPr>
+            <w:r>
+              <w:t xml:space="preserve">0.4494060</w:t>
+            </w:r>
+          </w:p>
+        </w:tc>
+        <w:tc>
+          <w:p>
+            <w:pPr>
+              <w:pStyle w:val="Compact"/>
+              <w:jc w:val="right"/>
+            </w:pPr>
+            <w:r>
+              <w:t xml:space="preserve">1.0104748</w:t>
             </w:r>
           </w:p>
         </w:tc>
@@ -23704,76 +25054,76 @@
           <w:p>
             <w:pPr>
               <w:pStyle w:val="Compact"/>
-              <w:jc w:val="left"/>
-            </w:pPr>
-            <w:r>
-              <w:t xml:space="preserve">-32.68%</w:t>
-            </w:r>
-          </w:p>
-        </w:tc>
-        <w:tc>
-          <w:p>
-            <w:pPr>
-              <w:pStyle w:val="Compact"/>
-              <w:jc w:val="left"/>
-            </w:pPr>
-            <w:r>
-              <w:t xml:space="preserve">-19.23%</w:t>
-            </w:r>
-          </w:p>
-        </w:tc>
-        <w:tc>
-          <w:p>
-            <w:pPr>
-              <w:pStyle w:val="Compact"/>
-              <w:jc w:val="left"/>
-            </w:pPr>
-            <w:r>
-              <w:t xml:space="preserve">14.26%</w:t>
-            </w:r>
-          </w:p>
-        </w:tc>
-        <w:tc>
-          <w:p>
-            <w:pPr>
-              <w:pStyle w:val="Compact"/>
-              <w:jc w:val="left"/>
-            </w:pPr>
-            <w:r>
-              <w:t xml:space="preserve">11.72%</w:t>
-            </w:r>
-          </w:p>
-        </w:tc>
-        <w:tc>
-          <w:p>
-            <w:pPr>
-              <w:pStyle w:val="Compact"/>
-              <w:jc w:val="left"/>
-            </w:pPr>
-            <w:r>
-              <w:t xml:space="preserve">-23.08%</w:t>
-            </w:r>
-          </w:p>
-        </w:tc>
-        <w:tc>
-          <w:p>
-            <w:pPr>
-              <w:pStyle w:val="Compact"/>
-              <w:jc w:val="left"/>
-            </w:pPr>
-            <w:r>
-              <w:t xml:space="preserve">-9.76%</w:t>
-            </w:r>
-          </w:p>
-        </w:tc>
-        <w:tc>
-          <w:p>
-            <w:pPr>
-              <w:pStyle w:val="Compact"/>
-              <w:jc w:val="left"/>
-            </w:pPr>
-            <w:r>
-              <w:t xml:space="preserve">-19.59%</w:t>
+              <w:jc w:val="right"/>
+            </w:pPr>
+            <w:r>
+              <w:t xml:space="preserve">-0.3268132</w:t>
+            </w:r>
+          </w:p>
+        </w:tc>
+        <w:tc>
+          <w:p>
+            <w:pPr>
+              <w:pStyle w:val="Compact"/>
+              <w:jc w:val="right"/>
+            </w:pPr>
+            <w:r>
+              <w:t xml:space="preserve">-0.192325</w:t>
+            </w:r>
+          </w:p>
+        </w:tc>
+        <w:tc>
+          <w:p>
+            <w:pPr>
+              <w:pStyle w:val="Compact"/>
+              <w:jc w:val="right"/>
+            </w:pPr>
+            <w:r>
+              <w:t xml:space="preserve">0.1426323</w:t>
+            </w:r>
+          </w:p>
+        </w:tc>
+        <w:tc>
+          <w:p>
+            <w:pPr>
+              <w:pStyle w:val="Compact"/>
+              <w:jc w:val="right"/>
+            </w:pPr>
+            <w:r>
+              <w:t xml:space="preserve">0.1172203</w:t>
+            </w:r>
+          </w:p>
+        </w:tc>
+        <w:tc>
+          <w:p>
+            <w:pPr>
+              <w:pStyle w:val="Compact"/>
+              <w:jc w:val="right"/>
+            </w:pPr>
+            <w:r>
+              <w:t xml:space="preserve">-0.2307950</w:t>
+            </w:r>
+          </w:p>
+        </w:tc>
+        <w:tc>
+          <w:p>
+            <w:pPr>
+              <w:pStyle w:val="Compact"/>
+              <w:jc w:val="right"/>
+            </w:pPr>
+            <w:r>
+              <w:t xml:space="preserve">-0.0976491</w:t>
+            </w:r>
+          </w:p>
+        </w:tc>
+        <w:tc>
+          <w:p>
+            <w:pPr>
+              <w:pStyle w:val="Compact"/>
+              <w:jc w:val="right"/>
+            </w:pPr>
+            <w:r>
+              <w:t xml:space="preserve">-0.1958807</w:t>
             </w:r>
           </w:p>
         </w:tc>
@@ -23805,76 +25155,76 @@
           <w:p>
             <w:pPr>
               <w:pStyle w:val="Compact"/>
-              <w:jc w:val="left"/>
-            </w:pPr>
-            <w:r>
-              <w:t xml:space="preserve">9.92%</w:t>
-            </w:r>
-          </w:p>
-        </w:tc>
-        <w:tc>
-          <w:p>
-            <w:pPr>
-              <w:pStyle w:val="Compact"/>
-              <w:jc w:val="left"/>
-            </w:pPr>
-            <w:r>
-              <w:t xml:space="preserve">-10.00%</w:t>
-            </w:r>
-          </w:p>
-        </w:tc>
-        <w:tc>
-          <w:p>
-            <w:pPr>
-              <w:pStyle w:val="Compact"/>
-              <w:jc w:val="left"/>
-            </w:pPr>
-            <w:r>
-              <w:t xml:space="preserve">7.39%</w:t>
-            </w:r>
-          </w:p>
-        </w:tc>
-        <w:tc>
-          <w:p>
-            <w:pPr>
-              <w:pStyle w:val="Compact"/>
-              <w:jc w:val="left"/>
-            </w:pPr>
-            <w:r>
-              <w:t xml:space="preserve">7.98%</w:t>
-            </w:r>
-          </w:p>
-        </w:tc>
-        <w:tc>
-          <w:p>
-            <w:pPr>
-              <w:pStyle w:val="Compact"/>
-              <w:jc w:val="left"/>
-            </w:pPr>
-            <w:r>
-              <w:t xml:space="preserve">18.05%</w:t>
-            </w:r>
-          </w:p>
-        </w:tc>
-        <w:tc>
-          <w:p>
-            <w:pPr>
-              <w:pStyle w:val="Compact"/>
-              <w:jc w:val="left"/>
-            </w:pPr>
-            <w:r>
-              <w:t xml:space="preserve">-2.82%</w:t>
-            </w:r>
-          </w:p>
-        </w:tc>
-        <w:tc>
-          <w:p>
-            <w:pPr>
-              <w:pStyle w:val="Compact"/>
-              <w:jc w:val="left"/>
-            </w:pPr>
-            <w:r>
-              <w:t xml:space="preserve">12.57</w:t>
+              <w:jc w:val="right"/>
+            </w:pPr>
+            <w:r>
+              <w:t xml:space="preserve">0.0992000</w:t>
+            </w:r>
+          </w:p>
+        </w:tc>
+        <w:tc>
+          <w:p>
+            <w:pPr>
+              <w:pStyle w:val="Compact"/>
+              <w:jc w:val="right"/>
+            </w:pPr>
+            <w:r>
+              <w:t xml:space="preserve">-0.100000</w:t>
+            </w:r>
+          </w:p>
+        </w:tc>
+        <w:tc>
+          <w:p>
+            <w:pPr>
+              <w:pStyle w:val="Compact"/>
+              <w:jc w:val="right"/>
+            </w:pPr>
+            <w:r>
+              <w:t xml:space="preserve">0.0739217</w:t>
+            </w:r>
+          </w:p>
+        </w:tc>
+        <w:tc>
+          <w:p>
+            <w:pPr>
+              <w:pStyle w:val="Compact"/>
+              <w:jc w:val="right"/>
+            </w:pPr>
+            <w:r>
+              <w:t xml:space="preserve">0.0797502</w:t>
+            </w:r>
+          </w:p>
+        </w:tc>
+        <w:tc>
+          <w:p>
+            <w:pPr>
+              <w:pStyle w:val="Compact"/>
+              <w:jc w:val="right"/>
+            </w:pPr>
+            <w:r>
+              <w:t xml:space="preserve">0.1804547</w:t>
+            </w:r>
+          </w:p>
+        </w:tc>
+        <w:tc>
+          <w:p>
+            <w:pPr>
+              <w:pStyle w:val="Compact"/>
+              <w:jc w:val="right"/>
+            </w:pPr>
+            <w:r>
+              <w:t xml:space="preserve">-0.0282248</w:t>
+            </w:r>
+          </w:p>
+        </w:tc>
+        <w:tc>
+          <w:p>
+            <w:pPr>
+              <w:pStyle w:val="Compact"/>
+              <w:jc w:val="right"/>
+            </w:pPr>
+            <w:r>
+              <w:t xml:space="preserve">0.1257336</w:t>
             </w:r>
           </w:p>
         </w:tc>
@@ -23899,14 +25249,6 @@
       <w:bookmarkEnd w:id="64"/>
       <w:r>
         <w:t xml:space="preserve">5.2 Bar Chart Representation of Results</w:t>
-      </w:r>
-    </w:p>
-    <w:p>
-      <w:pPr>
-        <w:pStyle w:val="FirstParagraph"/>
-      </w:pPr>
-      <w:r>
-        <w:t xml:space="preserve">XXX</w:t>
       </w:r>
     </w:p>
     <w:p>
@@ -27561,7 +28903,7 @@
     </w:lvl>
   </w:abstractNum>
   <w:abstractNum w:abstractNumId="990">
-    <w:nsid w:val="7ef4d5c3"/>
+    <w:nsid w:val="6ebdd401"/>
     <w:multiLevelType w:val="multilevel"/>
     <w:lvl w:ilvl="0">
       <w:numFmt w:val="bullet"/>
@@ -27642,7 +28984,7 @@
     </w:lvl>
   </w:abstractNum>
   <w:abstractNum w:abstractNumId="991">
-    <w:nsid w:val="3205d1c8"/>
+    <w:nsid w:val="ff5b565c"/>
     <w:multiLevelType w:val="multilevel"/>
     <w:lvl w:ilvl="0">
       <w:numFmt w:val="bullet"/>
@@ -27723,7 +29065,7 @@
     </w:lvl>
   </w:abstractNum>
   <w:abstractNum w:abstractNumId="99411">
-    <w:nsid w:val="92124450"/>
+    <w:nsid w:val="318e48a2"/>
     <w:multiLevelType w:val="multilevel"/>
     <w:lvl w:ilvl="0">
       <w:start w:val="1"/>
@@ -27811,7 +29153,7 @@
     </w:lvl>
   </w:abstractNum>
   <w:abstractNum w:abstractNumId="994138">
-    <w:nsid w:val="a265c7a6"/>
+    <w:nsid w:val="14ddc52b"/>
     <w:multiLevelType w:val="multilevel"/>
     <w:lvl w:ilvl="0">
       <w:start w:val="38"/>

</xml_diff>